<commit_message>
begynt å skrive på ide og konsept
</commit_message>
<xml_diff>
--- a/Dokumentasjon/PRO101 Rapport.docx
+++ b/Dokumentasjon/PRO101 Rapport.docx
@@ -178,7 +178,7 @@
                               </pic:cNvPicPr>
                             </pic:nvPicPr>
                             <pic:blipFill>
-                              <a:blip r:embed="rId10"/>
+                              <a:blip r:embed="rId11"/>
                               <a:stretch>
                                 <a:fillRect/>
                               </a:stretch>
@@ -239,9 +239,9 @@
                     <w:placeholder>
                       <w:docPart w:val="26757881DD604C66B245EE951F7E8EA1"/>
                     </w:placeholder>
-                    <w:showingPlcHdr/>
                     <w:dataBinding w:prefixMappings="xmlns:ns0='http://schemas.microsoft.com/office/2006/coverPageProps'" w:xpath="/ns0:CoverPageProperties[1]/ns0:PublishDate[1]" w:storeItemID="{55AF091B-3C7A-41E3-B477-F2FDAA23CFDA}"/>
-                    <w:date>
+                    <w:date w:fullDate="2017-05-29T00:00:00Z">
+                      <w:dateFormat w:val="dd.MM.yyyy"/>
                       <w:lid w:val="nb-NO"/>
                       <w:storeMappedDataAs w:val="dateTime"/>
                       <w:calendar w:val="gregorian"/>
@@ -255,7 +255,7 @@
                         <w:sz w:val="32"/>
                         <w:szCs w:val="32"/>
                       </w:rPr>
-                      <w:t>[Velg dato]</w:t>
+                      <w:t>29.05.2017</w:t>
                     </w:r>
                   </w:sdtContent>
                 </w:sdt>
@@ -296,7 +296,6 @@
                     <w:placeholder>
                       <w:docPart w:val="1A83B4C202FC40C59F3F368B7EBA2C4F"/>
                     </w:placeholder>
-                    <w:showingPlcHdr/>
                     <w:dataBinding w:prefixMappings="xmlns:ns0='http://schemas.openxmlformats.org/package/2006/metadata/core-properties' xmlns:ns1='http://purl.org/dc/elements/1.1/'" w:xpath="/ns0:coreProperties[1]/ns1:subject[1]" w:storeItemID="{6C3C8BC8-F283-45AE-878A-BAB7291924A1}"/>
                     <w:text/>
                   </w:sdtPr>
@@ -308,7 +307,7 @@
                         <w:sz w:val="40"/>
                         <w:szCs w:val="40"/>
                       </w:rPr>
-                      <w:t>[Skriv inn undertittel for dokumentet]</w:t>
+                      <w:t xml:space="preserve"> </w:t>
                     </w:r>
                   </w:sdtContent>
                 </w:sdt>
@@ -1209,7 +1208,7 @@
                     <w:noProof/>
                     <w:webHidden/>
                   </w:rPr>
-                  <w:t>8</w:t>
+                  <w:t>9</w:t>
                 </w:r>
                 <w:r>
                   <w:rPr>
@@ -1282,7 +1281,7 @@
                     <w:noProof/>
                     <w:webHidden/>
                   </w:rPr>
-                  <w:t>9</w:t>
+                  <w:t>10</w:t>
                 </w:r>
                 <w:r>
                   <w:rPr>
@@ -1355,7 +1354,7 @@
                     <w:noProof/>
                     <w:webHidden/>
                   </w:rPr>
-                  <w:t>10</w:t>
+                  <w:t>11</w:t>
                 </w:r>
                 <w:r>
                   <w:rPr>
@@ -1701,7 +1700,6 @@
         <w:placeholder>
           <w:docPart w:val="50CF262593BB44CA83F75E4A6EF04551"/>
         </w:placeholder>
-        <w:showingPlcHdr/>
         <w:dataBinding w:prefixMappings="xmlns:ns0='http://schemas.openxmlformats.org/package/2006/metadata/core-properties' xmlns:ns1='http://purl.org/dc/elements/1.1/'" w:xpath="/ns0:coreProperties[1]/ns1:subject[1]" w:storeItemID="{6C3C8BC8-F283-45AE-878A-BAB7291924A1}"/>
         <w:text/>
       </w:sdtPr>
@@ -1712,7 +1710,7 @@
             <w:pStyle w:val="Undertittel"/>
           </w:pPr>
           <w:r>
-            <w:t>[Skriv inn undertittelen]</w:t>
+            <w:t xml:space="preserve"> </w:t>
           </w:r>
         </w:p>
       </w:sdtContent>
@@ -1792,6 +1790,35 @@
       </w:r>
       <w:bookmarkEnd w:id="2"/>
     </w:p>
+    <w:p/>
+    <w:p>
+      <w:pPr>
+        <w:pStyle w:val="Overskrift2"/>
+      </w:pPr>
+      <w:r>
+        <w:t>Hvordan vi kom fram til ideen</w:t>
+      </w:r>
+    </w:p>
+    <w:p>
+      <w:r>
+        <w:t xml:space="preserve">Slik informasjonen til studenter hos Westerdals er nå, så vet et forbedringspotensial for å få informasjon fram til de studentene informasjonen kan være aktuell for. I dag har vi en Facebook gruppe (Westerdals Sosial), hvor alt mulig av informasjon, arrangementer og aktiviteter publiseres. </w:t>
+      </w:r>
+      <w:r>
+        <w:t>Problemet her er at alt blir en enste stor smørje og ting som er interessant for den enkelte forsvinner i all informasjon som kanskje ikke er interessant eller relevant for den enkelte. På denne Facebook-gruppen ligger heller ikke all informasjon. Så slik vi ser det finnes det ikke en enkel måte å finne informasjon som er interessant for akkurat deg. Enten ender d</w:t>
+      </w:r>
+      <w:bookmarkStart w:id="3" w:name="_GoBack"/>
+      <w:bookmarkEnd w:id="3"/>
+      <w:r>
+        <w:t>u opp med å finne alt mulig du ikke er interessert i eller ikke finne det du er ute etter.</w:t>
+      </w:r>
+    </w:p>
+    <w:p/>
+    <w:p/>
+    <w:p>
+      <w:r>
+        <w:t xml:space="preserve">Ideen vår </w:t>
+      </w:r>
+    </w:p>
     <w:p>
       <w:pPr>
         <w:pStyle w:val="Listeavsnitt"/>
@@ -1852,12 +1879,12 @@
       <w:pPr>
         <w:pStyle w:val="Overskrift1"/>
       </w:pPr>
-      <w:bookmarkStart w:id="3" w:name="_Toc482180260"/>
+      <w:bookmarkStart w:id="4" w:name="_Toc482180260"/>
       <w:r>
         <w:lastRenderedPageBreak/>
         <w:t>Utviklingsmetodikk</w:t>
       </w:r>
-      <w:bookmarkEnd w:id="3"/>
+      <w:bookmarkEnd w:id="4"/>
     </w:p>
     <w:p>
       <w:pPr>
@@ -1928,12 +1955,12 @@
       <w:pPr>
         <w:pStyle w:val="Overskrift1"/>
       </w:pPr>
-      <w:bookmarkStart w:id="4" w:name="_Toc482180261"/>
+      <w:bookmarkStart w:id="5" w:name="_Toc482180261"/>
       <w:r>
         <w:lastRenderedPageBreak/>
         <w:t>Prototype</w:t>
       </w:r>
-      <w:bookmarkEnd w:id="4"/>
+      <w:bookmarkEnd w:id="5"/>
     </w:p>
     <w:p>
       <w:pPr>
@@ -2000,19 +2027,9 @@
       <w:pPr>
         <w:pStyle w:val="Overskrift1"/>
       </w:pPr>
-      <w:bookmarkStart w:id="5" w:name="_Toc482180262"/>
+      <w:bookmarkStart w:id="6" w:name="_Toc482180262"/>
       <w:r>
         <w:t>Prinsipper</w:t>
-      </w:r>
-      <w:bookmarkEnd w:id="5"/>
-    </w:p>
-    <w:p>
-      <w:pPr>
-        <w:pStyle w:val="Overskrift2"/>
-      </w:pPr>
-      <w:bookmarkStart w:id="6" w:name="_Toc482180263"/>
-      <w:r>
-        <w:t>Målgruppen</w:t>
       </w:r>
       <w:bookmarkEnd w:id="6"/>
     </w:p>
@@ -2020,9 +2037,9 @@
       <w:pPr>
         <w:pStyle w:val="Overskrift2"/>
       </w:pPr>
-      <w:bookmarkStart w:id="7" w:name="_Toc482180264"/>
+      <w:bookmarkStart w:id="7" w:name="_Toc482180263"/>
       <w:r>
-        <w:t>Usability</w:t>
+        <w:t>Målgruppen</w:t>
       </w:r>
       <w:bookmarkEnd w:id="7"/>
     </w:p>
@@ -2030,9 +2047,9 @@
       <w:pPr>
         <w:pStyle w:val="Overskrift2"/>
       </w:pPr>
-      <w:bookmarkStart w:id="8" w:name="_Toc482180265"/>
+      <w:bookmarkStart w:id="8" w:name="_Toc482180264"/>
       <w:r>
-        <w:t>Designprinsipper</w:t>
+        <w:t>Usability</w:t>
       </w:r>
       <w:bookmarkEnd w:id="8"/>
     </w:p>
@@ -2040,9 +2057,9 @@
       <w:pPr>
         <w:pStyle w:val="Overskrift2"/>
       </w:pPr>
-      <w:bookmarkStart w:id="9" w:name="_Toc482180266"/>
+      <w:bookmarkStart w:id="9" w:name="_Toc482180265"/>
       <w:r>
-        <w:t>Universell utforming</w:t>
+        <w:t>Designprinsipper</w:t>
       </w:r>
       <w:bookmarkEnd w:id="9"/>
     </w:p>
@@ -2050,11 +2067,21 @@
       <w:pPr>
         <w:pStyle w:val="Overskrift2"/>
       </w:pPr>
-      <w:bookmarkStart w:id="10" w:name="_Toc482180267"/>
+      <w:bookmarkStart w:id="10" w:name="_Toc482180266"/>
+      <w:r>
+        <w:t>Universell utforming</w:t>
+      </w:r>
+      <w:bookmarkEnd w:id="10"/>
+    </w:p>
+    <w:p>
+      <w:pPr>
+        <w:pStyle w:val="Overskrift2"/>
+      </w:pPr>
+      <w:bookmarkStart w:id="11" w:name="_Toc482180267"/>
       <w:r>
         <w:t>Innhold/Tjenester</w:t>
       </w:r>
-      <w:bookmarkEnd w:id="10"/>
+      <w:bookmarkEnd w:id="11"/>
     </w:p>
     <w:p>
       <w:pPr>
@@ -2076,8 +2103,6 @@
       <w:r>
         <w:t>Prosess</w:t>
       </w:r>
-      <w:bookmarkStart w:id="11" w:name="_GoBack"/>
-      <w:bookmarkEnd w:id="11"/>
     </w:p>
     <w:p/>
     <w:p/>
@@ -2301,10 +2326,10 @@
       </w:r>
     </w:p>
     <w:sectPr>
-      <w:headerReference w:type="even" r:id="rId11"/>
-      <w:headerReference w:type="default" r:id="rId12"/>
-      <w:footerReference w:type="even" r:id="rId13"/>
-      <w:footerReference w:type="default" r:id="rId14"/>
+      <w:headerReference w:type="even" r:id="rId12"/>
+      <w:headerReference w:type="default" r:id="rId13"/>
+      <w:footerReference w:type="even" r:id="rId14"/>
+      <w:footerReference w:type="default" r:id="rId15"/>
       <w:pgSz w:w="11907" w:h="16839"/>
       <w:pgMar w:top="1148" w:right="1050" w:bottom="1148" w:left="1050" w:header="709" w:footer="709" w:gutter="0"/>
       <w:pgNumType w:start="0"/>
@@ -2366,7 +2391,7 @@
         <w:sz w:val="24"/>
         <w:szCs w:val="24"/>
       </w:rPr>
-      <w:t>8</w:t>
+      <w:t>4</w:t>
     </w:r>
     <w:r>
       <w:rPr>
@@ -2404,7 +2429,7 @@
         <w:sz w:val="24"/>
         <w:szCs w:val="24"/>
       </w:rPr>
-      <w:t>7</w:t>
+      <w:t>3</w:t>
     </w:r>
     <w:r>
       <w:rPr>
@@ -5911,14 +5936,14 @@
     <w:charset w:val="00"/>
     <w:family w:val="swiss"/>
     <w:pitch w:val="variable"/>
-    <w:sig w:usb0="E00002FF" w:usb1="4000ACFF" w:usb2="00000001" w:usb3="00000000" w:csb0="0000019F" w:csb1="00000000"/>
+    <w:sig w:usb0="E0002AFF" w:usb1="4000ACFF" w:usb2="00000001" w:usb3="00000000" w:csb0="000001FF" w:csb1="00000000"/>
   </w:font>
   <w:font w:name="Calibri Light">
     <w:panose1 w:val="020F0302020204030204"/>
     <w:charset w:val="00"/>
     <w:family w:val="swiss"/>
     <w:pitch w:val="variable"/>
-    <w:sig w:usb0="A00002EF" w:usb1="4000207B" w:usb2="00000000" w:usb3="00000000" w:csb0="0000009F" w:csb1="00000000"/>
+    <w:sig w:usb0="A0002AEF" w:usb1="4000207B" w:usb2="00000000" w:usb3="00000000" w:csb0="000001FF" w:csb1="00000000"/>
   </w:font>
 </w:fonts>
 </file>
@@ -6816,6 +6841,17 @@
 </file>
 
 <file path=customXml/item3.xml><?xml version="1.0" encoding="utf-8"?>
+<CoverPageProperties xmlns="http://schemas.microsoft.com/office/2006/coverPageProps">
+  <PublishDate>2017-05-29T00:00:00</PublishDate>
+  <Abstract/>
+  <CompanyAddress/>
+  <CompanyPhone/>
+  <CompanyFax/>
+  <CompanyEmail/>
+</CoverPageProperties>
+</file>
+
+<file path=customXml/item4.xml><?xml version="1.0" encoding="utf-8"?>
 <b:Sources xmlns:b="http://schemas.openxmlformats.org/officeDocument/2006/bibliography" xmlns="http://schemas.openxmlformats.org/officeDocument/2006/bibliography" SelectedStyle="\APASixthEditionOfficeOnline.xsl" StyleName="APA" Version="6"/>
 </file>
 
@@ -6836,7 +6872,15 @@
 </file>
 
 <file path=customXml/itemProps3.xml><?xml version="1.0" encoding="utf-8"?>
-<ds:datastoreItem xmlns:ds="http://schemas.openxmlformats.org/officeDocument/2006/customXml" ds:itemID="{94143B30-3D28-4ED9-ADEB-A63DAE0D5E4B}">
+<ds:datastoreItem xmlns:ds="http://schemas.openxmlformats.org/officeDocument/2006/customXml" ds:itemID="{55AF091B-3C7A-41E3-B477-F2FDAA23CFDA}">
+  <ds:schemaRefs>
+    <ds:schemaRef ds:uri="http://schemas.microsoft.com/office/2006/coverPageProps"/>
+  </ds:schemaRefs>
+</ds:datastoreItem>
+</file>
+
+<file path=customXml/itemProps4.xml><?xml version="1.0" encoding="utf-8"?>
+<ds:datastoreItem xmlns:ds="http://schemas.openxmlformats.org/officeDocument/2006/customXml" ds:itemID="{69FCAD3C-842E-42A9-B915-B611076655BE}">
   <ds:schemaRefs>
     <ds:schemaRef ds:uri="http://schemas.openxmlformats.org/officeDocument/2006/bibliography"/>
   </ds:schemaRefs>

</xml_diff>

<commit_message>
skrevet ferdig ide og konsept i rapporten
</commit_message>
<xml_diff>
--- a/Dokumentasjon/PRO101 Rapport.docx
+++ b/Dokumentasjon/PRO101 Rapport.docx
@@ -296,6 +296,7 @@
                     <w:placeholder>
                       <w:docPart w:val="1A83B4C202FC40C59F3F368B7EBA2C4F"/>
                     </w:placeholder>
+                    <w:showingPlcHdr/>
                     <w:dataBinding w:prefixMappings="xmlns:ns0='http://schemas.openxmlformats.org/package/2006/metadata/core-properties' xmlns:ns1='http://purl.org/dc/elements/1.1/'" w:xpath="/ns0:coreProperties[1]/ns1:subject[1]" w:storeItemID="{6C3C8BC8-F283-45AE-878A-BAB7291924A1}"/>
                     <w:text/>
                   </w:sdtPr>
@@ -307,7 +308,7 @@
                         <w:sz w:val="40"/>
                         <w:szCs w:val="40"/>
                       </w:rPr>
-                      <w:t xml:space="preserve"> </w:t>
+                      <w:t>[Skriv inn undertittel for dokumentet]</w:t>
                     </w:r>
                   </w:sdtContent>
                 </w:sdt>
@@ -322,6 +323,14 @@
         </w:p>
         <w:sdt>
           <w:sdtPr>
+            <w:rPr>
+              <w:rFonts w:asciiTheme="minorHAnsi" w:eastAsiaTheme="minorHAnsi" w:hAnsiTheme="minorHAnsi" w:cs="Times New Roman"/>
+              <w:color w:val="auto"/>
+              <w:kern w:val="24"/>
+              <w:sz w:val="23"/>
+              <w:szCs w:val="20"/>
+              <w14:ligatures w14:val="standardContextual"/>
+            </w:rPr>
             <w:id w:val="-207499360"/>
             <w:docPartObj>
               <w:docPartGallery w:val="Table of Contents"/>
@@ -330,14 +339,8 @@
           </w:sdtPr>
           <w:sdtEndPr>
             <w:rPr>
-              <w:rFonts w:asciiTheme="minorHAnsi" w:eastAsiaTheme="minorHAnsi" w:hAnsiTheme="minorHAnsi" w:cs="Times New Roman"/>
               <w:b/>
               <w:bCs/>
-              <w:color w:val="auto"/>
-              <w:kern w:val="24"/>
-              <w:sz w:val="23"/>
-              <w:szCs w:val="20"/>
-              <w14:ligatures w14:val="standardContextual"/>
             </w:rPr>
           </w:sdtEndPr>
           <w:sdtContent>
@@ -1390,6 +1393,7 @@
           </w:pPr>
           <w:bookmarkStart w:id="0" w:name="_Toc482180257"/>
           <w:r>
+            <w:lastRenderedPageBreak/>
             <w:t>Om rapporten</w:t>
           </w:r>
           <w:bookmarkEnd w:id="0"/>
@@ -1690,6 +1694,7 @@
       </w:pPr>
       <w:bookmarkStart w:id="1" w:name="_Toc482180258"/>
       <w:r>
+        <w:lastRenderedPageBreak/>
         <w:t>Innledning</w:t>
       </w:r>
       <w:bookmarkEnd w:id="1"/>
@@ -1700,6 +1705,7 @@
         <w:placeholder>
           <w:docPart w:val="50CF262593BB44CA83F75E4A6EF04551"/>
         </w:placeholder>
+        <w:showingPlcHdr/>
         <w:dataBinding w:prefixMappings="xmlns:ns0='http://schemas.openxmlformats.org/package/2006/metadata/core-properties' xmlns:ns1='http://purl.org/dc/elements/1.1/'" w:xpath="/ns0:coreProperties[1]/ns1:subject[1]" w:storeItemID="{6C3C8BC8-F283-45AE-878A-BAB7291924A1}"/>
         <w:text/>
       </w:sdtPr>
@@ -1710,7 +1716,7 @@
             <w:pStyle w:val="Undertittel"/>
           </w:pPr>
           <w:r>
-            <w:t xml:space="preserve"> </w:t>
+            <w:t>[Skriv inn undertittelen]</w:t>
           </w:r>
         </w:p>
       </w:sdtContent>
@@ -1804,19 +1810,109 @@
         <w:t xml:space="preserve">Slik informasjonen til studenter hos Westerdals er nå, så vet et forbedringspotensial for å få informasjon fram til de studentene informasjonen kan være aktuell for. I dag har vi en Facebook gruppe (Westerdals Sosial), hvor alt mulig av informasjon, arrangementer og aktiviteter publiseres. </w:t>
       </w:r>
       <w:r>
-        <w:t>Problemet her er at alt blir en enste stor smørje og ting som er interessant for den enkelte forsvinner i all informasjon som kanskje ikke er interessant eller relevant for den enkelte. På denne Facebook-gruppen ligger heller ikke all informasjon. Så slik vi ser det finnes det ikke en enkel måte å finne informasjon som er interessant for akkurat deg. Enten ender d</w:t>
-      </w:r>
+        <w:t xml:space="preserve">Problemet her er at alt blir en enste stor smørje og ting som er interessant for den enkelte forsvinner i all informasjon som kanskje ikke er interessant eller relevant for den enkelte. På denne Facebook-gruppen ligger heller ikke all informasjon. </w:t>
+      </w:r>
+      <w:r>
+        <w:t xml:space="preserve">Noe ligger på Its-learning og noe på skolens egne nettsider osv. </w:t>
+      </w:r>
+      <w:r>
+        <w:t>Så slik vi ser det finnes det ikke en enkel måte å finne informasjon som er interessant for akkurat deg. Enten ender du opp med å finne alt mulig du ikke er interessert i eller ikke finne det du er ute etter.</w:t>
+      </w:r>
+    </w:p>
+    <w:p/>
+    <w:p/>
+    <w:p>
+      <w:pPr>
+        <w:pStyle w:val="Overskrift2"/>
+      </w:pPr>
+      <w:r>
+        <w:t>Hva er ideen</w:t>
+      </w:r>
+    </w:p>
+    <w:p>
+      <w:r>
+        <w:t>Ideen vår er å få samlet all ikke-faglig informasjon som kan være interessant for studenter ved Westerdals</w:t>
+      </w:r>
+      <w:r>
+        <w:t xml:space="preserve"> campus Fjerdingen</w:t>
+      </w:r>
+      <w:r>
+        <w:t>, og vist for den enkelte hva som kan være av interesse for akkurat han eller hun. Vår løsning mener vi vil ta det gode fra både Facebook-gruppen og Its-lea</w:t>
+      </w:r>
+      <w:r>
+        <w:t>rning. Dette</w:t>
+      </w:r>
+      <w:r>
+        <w:t xml:space="preserve"> med å samle informasjon</w:t>
+      </w:r>
+      <w:r>
+        <w:t>, men</w:t>
+      </w:r>
+      <w:r>
+        <w:t xml:space="preserve"> og</w:t>
+      </w:r>
+      <w:r>
+        <w:t>så</w:t>
+      </w:r>
+      <w:r>
+        <w:t xml:space="preserve"> få dette fram til de studentene det kan være interessant for. Samtidig vil</w:t>
+      </w:r>
+      <w:r>
+        <w:t xml:space="preserve"> vi</w:t>
+      </w:r>
+      <w:r>
+        <w:t xml:space="preserve"> få</w:t>
+      </w:r>
+      <w:r>
+        <w:t xml:space="preserve"> inn aspekter som alle studenter ønsker, nemlig rabatter. Alt dette ønsker vi å samle på ett sted, og på samme tid unngå en overflod av uinteressant informasjon.</w:t>
+      </w:r>
+    </w:p>
+    <w:p/>
+    <w:p/>
+    <w:p>
+      <w:pPr>
+        <w:pStyle w:val="Overskrift2"/>
+      </w:pPr>
+      <w:r>
+        <w:t>Hva er unike med vår ide?</w:t>
+      </w:r>
+    </w:p>
+    <w:p>
+      <w:r>
+        <w:t>Måten vi presenterer informasjonen til brukeren (Studenter ved Westerdals Campus Fjerdingen) og samling av hvilken type informasjon vi leverer, mener vi det mangler per i dag. I dagens overflod av informasjon er det rett og slett blitt vanskelig å finne noe som kan være interessant for en. Det kan ende med at man ikke får med seg et arrangement, stilling eller aktivitet som kunne være artig å få med seg.</w:t>
+      </w:r>
+    </w:p>
+    <w:p/>
+    <w:p/>
+    <w:p/>
+    <w:p>
       <w:bookmarkStart w:id="3" w:name="_GoBack"/>
       <w:bookmarkEnd w:id="3"/>
-      <w:r>
-        <w:t>u opp med å finne alt mulig du ikke er interessert i eller ikke finne det du er ute etter.</w:t>
-      </w:r>
     </w:p>
     <w:p/>
     <w:p/>
-    <w:p>
-      <w:r>
-        <w:t xml:space="preserve">Ideen vår </w:t>
+    <w:p/>
+    <w:p/>
+    <w:p/>
+    <w:p/>
+    <w:p/>
+    <w:p>
+      <w:pPr>
+        <w:pStyle w:val="Overskrift2"/>
+      </w:pPr>
+      <w:r>
+        <w:t>Hva er vårt fokusområde?</w:t>
+      </w:r>
+    </w:p>
+    <w:p>
+      <w:r>
+        <w:t>I løsningen vår fokuserer vi på tre hovedkategorier</w:t>
+      </w:r>
+      <w:r>
+        <w:t xml:space="preserve"> med underkategorier</w:t>
+      </w:r>
+      <w:r>
+        <w:t>:</w:t>
       </w:r>
     </w:p>
     <w:p>
@@ -1824,11 +1920,47 @@
         <w:pStyle w:val="Listeavsnitt"/>
         <w:numPr>
           <w:ilvl w:val="0"/>
-          <w:numId w:val="30"/>
+          <w:numId w:val="36"/>
         </w:numPr>
       </w:pPr>
       <w:r>
-        <w:t>Hvordan vi kom fram til ideen</w:t>
+        <w:t>I nærheten</w:t>
+      </w:r>
+    </w:p>
+    <w:p>
+      <w:pPr>
+        <w:pStyle w:val="Listeavsnitt"/>
+        <w:numPr>
+          <w:ilvl w:val="1"/>
+          <w:numId w:val="36"/>
+        </w:numPr>
+      </w:pPr>
+      <w:r>
+        <w:t>Aktiviteter</w:t>
+      </w:r>
+    </w:p>
+    <w:p>
+      <w:pPr>
+        <w:pStyle w:val="Listeavsnitt"/>
+        <w:numPr>
+          <w:ilvl w:val="1"/>
+          <w:numId w:val="36"/>
+        </w:numPr>
+      </w:pPr>
+      <w:r>
+        <w:t>Arrangementer</w:t>
+      </w:r>
+    </w:p>
+    <w:p>
+      <w:pPr>
+        <w:pStyle w:val="Listeavsnitt"/>
+        <w:numPr>
+          <w:ilvl w:val="1"/>
+          <w:numId w:val="36"/>
+        </w:numPr>
+      </w:pPr>
+      <w:r>
+        <w:t>Mat og drikke</w:t>
       </w:r>
     </w:p>
     <w:p>
@@ -1836,11 +1968,47 @@
         <w:pStyle w:val="Listeavsnitt"/>
         <w:numPr>
           <w:ilvl w:val="0"/>
-          <w:numId w:val="30"/>
+          <w:numId w:val="36"/>
         </w:numPr>
       </w:pPr>
       <w:r>
-        <w:t>Hvorfor</w:t>
+        <w:t>På campus</w:t>
+      </w:r>
+    </w:p>
+    <w:p>
+      <w:pPr>
+        <w:pStyle w:val="Listeavsnitt"/>
+        <w:numPr>
+          <w:ilvl w:val="1"/>
+          <w:numId w:val="36"/>
+        </w:numPr>
+      </w:pPr>
+      <w:r>
+        <w:t>Stillinger</w:t>
+      </w:r>
+    </w:p>
+    <w:p>
+      <w:pPr>
+        <w:pStyle w:val="Listeavsnitt"/>
+        <w:numPr>
+          <w:ilvl w:val="1"/>
+          <w:numId w:val="36"/>
+        </w:numPr>
+      </w:pPr>
+      <w:r>
+        <w:t>Arrangementer</w:t>
+      </w:r>
+    </w:p>
+    <w:p>
+      <w:pPr>
+        <w:pStyle w:val="Listeavsnitt"/>
+        <w:numPr>
+          <w:ilvl w:val="1"/>
+          <w:numId w:val="36"/>
+        </w:numPr>
+      </w:pPr>
+      <w:r>
+        <w:t>Foreninger</w:t>
       </w:r>
     </w:p>
     <w:p>
@@ -1848,23 +2016,71 @@
         <w:pStyle w:val="Listeavsnitt"/>
         <w:numPr>
           <w:ilvl w:val="0"/>
-          <w:numId w:val="30"/>
+          <w:numId w:val="36"/>
         </w:numPr>
       </w:pPr>
       <w:r>
-        <w:t>Hva</w:t>
+        <w:t>Rabatter</w:t>
       </w:r>
     </w:p>
     <w:p>
       <w:pPr>
         <w:pStyle w:val="Listeavsnitt"/>
         <w:numPr>
-          <w:ilvl w:val="0"/>
-          <w:numId w:val="30"/>
+          <w:ilvl w:val="1"/>
+          <w:numId w:val="36"/>
         </w:numPr>
       </w:pPr>
       <w:r>
-        <w:t>Hva er unikt</w:t>
+        <w:t>Elektronikk</w:t>
+      </w:r>
+    </w:p>
+    <w:p>
+      <w:pPr>
+        <w:pStyle w:val="Listeavsnitt"/>
+        <w:numPr>
+          <w:ilvl w:val="1"/>
+          <w:numId w:val="36"/>
+        </w:numPr>
+      </w:pPr>
+      <w:r>
+        <w:t>Musikk</w:t>
+      </w:r>
+    </w:p>
+    <w:p>
+      <w:pPr>
+        <w:pStyle w:val="Listeavsnitt"/>
+        <w:numPr>
+          <w:ilvl w:val="1"/>
+          <w:numId w:val="36"/>
+        </w:numPr>
+      </w:pPr>
+      <w:r>
+        <w:t>Mat og drikke</w:t>
+      </w:r>
+    </w:p>
+    <w:p>
+      <w:pPr>
+        <w:pStyle w:val="Listeavsnitt"/>
+        <w:numPr>
+          <w:ilvl w:val="1"/>
+          <w:numId w:val="36"/>
+        </w:numPr>
+      </w:pPr>
+      <w:r>
+        <w:t>Reise</w:t>
+      </w:r>
+    </w:p>
+    <w:p>
+      <w:pPr>
+        <w:pStyle w:val="Listeavsnitt"/>
+        <w:numPr>
+          <w:ilvl w:val="1"/>
+          <w:numId w:val="36"/>
+        </w:numPr>
+      </w:pPr>
+      <w:r>
+        <w:t>Annet</w:t>
       </w:r>
     </w:p>
     <w:p>
@@ -1872,8 +2088,83 @@
         <w:spacing w:after="200" w:line="276" w:lineRule="auto"/>
       </w:pPr>
       <w:r>
-        <w:br w:type="page"/>
-      </w:r>
+        <w:t>Vi mener at de fleste studenter vil ha nytte av og være interessert i disse kategoriene. Brukeren vil selvfølgelig få mulighet til på filtrere bort kategorier, men med vår løsning håper vi brukeren skal få det han eller hun leter etter uten for mye leting.</w:t>
+      </w:r>
+    </w:p>
+    <w:p>
+      <w:pPr>
+        <w:spacing w:after="200" w:line="276" w:lineRule="auto"/>
+      </w:pPr>
+    </w:p>
+    <w:p>
+      <w:pPr>
+        <w:spacing w:after="200" w:line="276" w:lineRule="auto"/>
+      </w:pPr>
+    </w:p>
+    <w:p>
+      <w:pPr>
+        <w:spacing w:after="200" w:line="276" w:lineRule="auto"/>
+      </w:pPr>
+    </w:p>
+    <w:p>
+      <w:pPr>
+        <w:spacing w:after="200" w:line="276" w:lineRule="auto"/>
+      </w:pPr>
+    </w:p>
+    <w:p>
+      <w:pPr>
+        <w:spacing w:after="200" w:line="276" w:lineRule="auto"/>
+      </w:pPr>
+    </w:p>
+    <w:p>
+      <w:pPr>
+        <w:spacing w:after="200" w:line="276" w:lineRule="auto"/>
+      </w:pPr>
+    </w:p>
+    <w:p>
+      <w:pPr>
+        <w:spacing w:after="200" w:line="276" w:lineRule="auto"/>
+      </w:pPr>
+    </w:p>
+    <w:p>
+      <w:pPr>
+        <w:spacing w:after="200" w:line="276" w:lineRule="auto"/>
+      </w:pPr>
+    </w:p>
+    <w:p>
+      <w:pPr>
+        <w:spacing w:after="200" w:line="276" w:lineRule="auto"/>
+      </w:pPr>
+    </w:p>
+    <w:p>
+      <w:pPr>
+        <w:spacing w:after="200" w:line="276" w:lineRule="auto"/>
+      </w:pPr>
+    </w:p>
+    <w:p>
+      <w:pPr>
+        <w:spacing w:after="200" w:line="276" w:lineRule="auto"/>
+      </w:pPr>
+    </w:p>
+    <w:p>
+      <w:pPr>
+        <w:spacing w:after="200" w:line="276" w:lineRule="auto"/>
+      </w:pPr>
+    </w:p>
+    <w:p>
+      <w:pPr>
+        <w:spacing w:after="200" w:line="276" w:lineRule="auto"/>
+      </w:pPr>
+    </w:p>
+    <w:p>
+      <w:pPr>
+        <w:spacing w:after="200" w:line="276" w:lineRule="auto"/>
+      </w:pPr>
+    </w:p>
+    <w:p>
+      <w:pPr>
+        <w:spacing w:after="200" w:line="276" w:lineRule="auto"/>
+      </w:pPr>
     </w:p>
     <w:p>
       <w:pPr>
@@ -2101,6 +2392,7 @@
         <w:pStyle w:val="Overskrift1"/>
       </w:pPr>
       <w:r>
+        <w:lastRenderedPageBreak/>
         <w:t>Prosess</w:t>
       </w:r>
     </w:p>
@@ -2429,7 +2721,7 @@
         <w:sz w:val="24"/>
         <w:szCs w:val="24"/>
       </w:rPr>
-      <w:t>3</w:t>
+      <w:t>5</w:t>
     </w:r>
     <w:r>
       <w:rPr>
@@ -2477,7 +2769,6 @@
       <w:sdtPr>
         <w:alias w:val="Tittel"/>
         <w:id w:val="540890930"/>
-        <w:placeholder/>
         <w:dataBinding w:prefixMappings="xmlns:ns0='http://schemas.openxmlformats.org/package/2006/metadata/core-properties' xmlns:ns1='http://purl.org/dc/elements/1.1/'" w:xpath="/ns0:coreProperties[1]/ns1:title[1]" w:storeItemID="{6C3C8BC8-F283-45AE-878A-BAB7291924A1}"/>
         <w:text/>
       </w:sdtPr>
@@ -2502,7 +2793,6 @@
       <w:sdtPr>
         <w:alias w:val="Tittel"/>
         <w:id w:val="540932446"/>
-        <w:placeholder/>
         <w:dataBinding w:prefixMappings="xmlns:ns0='http://schemas.openxmlformats.org/package/2006/metadata/core-properties' xmlns:ns1='http://purl.org/dc/elements/1.1/'" w:xpath="/ns0:coreProperties[1]/ns1:title[1]" w:storeItemID="{6C3C8BC8-F283-45AE-878A-BAB7291924A1}"/>
         <w:text/>
       </w:sdtPr>
@@ -3383,6 +3673,119 @@
     </w:lvl>
   </w:abstractNum>
   <w:abstractNum w:abstractNumId="12" w15:restartNumberingAfterBreak="0">
+    <w:nsid w:val="36BF7BCD"/>
+    <w:multiLevelType w:val="hybridMultilevel"/>
+    <w:tmpl w:val="B2F01DE0"/>
+    <w:lvl w:ilvl="0" w:tplc="7E004B18">
+      <w:start w:val="1"/>
+      <w:numFmt w:val="bullet"/>
+      <w:lvlText w:val=""/>
+      <w:lvlJc w:val="left"/>
+      <w:pPr>
+        <w:ind w:left="720" w:hanging="360"/>
+      </w:pPr>
+      <w:rPr>
+        <w:rFonts w:ascii="Symbol" w:hAnsi="Symbol" w:hint="default"/>
+      </w:rPr>
+    </w:lvl>
+    <w:lvl w:ilvl="1" w:tplc="59C2FB56">
+      <w:start w:val="1"/>
+      <w:numFmt w:val="bullet"/>
+      <w:lvlText w:val="­"/>
+      <w:lvlJc w:val="left"/>
+      <w:pPr>
+        <w:ind w:left="1440" w:hanging="360"/>
+      </w:pPr>
+      <w:rPr>
+        <w:rFonts w:ascii="Courier New" w:hAnsi="Courier New" w:hint="default"/>
+      </w:rPr>
+    </w:lvl>
+    <w:lvl w:ilvl="2" w:tplc="04140005" w:tentative="1">
+      <w:start w:val="1"/>
+      <w:numFmt w:val="bullet"/>
+      <w:lvlText w:val=""/>
+      <w:lvlJc w:val="left"/>
+      <w:pPr>
+        <w:ind w:left="2160" w:hanging="360"/>
+      </w:pPr>
+      <w:rPr>
+        <w:rFonts w:ascii="Wingdings" w:hAnsi="Wingdings" w:hint="default"/>
+      </w:rPr>
+    </w:lvl>
+    <w:lvl w:ilvl="3" w:tplc="04140001" w:tentative="1">
+      <w:start w:val="1"/>
+      <w:numFmt w:val="bullet"/>
+      <w:lvlText w:val=""/>
+      <w:lvlJc w:val="left"/>
+      <w:pPr>
+        <w:ind w:left="2880" w:hanging="360"/>
+      </w:pPr>
+      <w:rPr>
+        <w:rFonts w:ascii="Symbol" w:hAnsi="Symbol" w:hint="default"/>
+      </w:rPr>
+    </w:lvl>
+    <w:lvl w:ilvl="4" w:tplc="04140003" w:tentative="1">
+      <w:start w:val="1"/>
+      <w:numFmt w:val="bullet"/>
+      <w:lvlText w:val="o"/>
+      <w:lvlJc w:val="left"/>
+      <w:pPr>
+        <w:ind w:left="3600" w:hanging="360"/>
+      </w:pPr>
+      <w:rPr>
+        <w:rFonts w:ascii="Courier New" w:hAnsi="Courier New" w:cs="Courier New" w:hint="default"/>
+      </w:rPr>
+    </w:lvl>
+    <w:lvl w:ilvl="5" w:tplc="04140005" w:tentative="1">
+      <w:start w:val="1"/>
+      <w:numFmt w:val="bullet"/>
+      <w:lvlText w:val=""/>
+      <w:lvlJc w:val="left"/>
+      <w:pPr>
+        <w:ind w:left="4320" w:hanging="360"/>
+      </w:pPr>
+      <w:rPr>
+        <w:rFonts w:ascii="Wingdings" w:hAnsi="Wingdings" w:hint="default"/>
+      </w:rPr>
+    </w:lvl>
+    <w:lvl w:ilvl="6" w:tplc="04140001" w:tentative="1">
+      <w:start w:val="1"/>
+      <w:numFmt w:val="bullet"/>
+      <w:lvlText w:val=""/>
+      <w:lvlJc w:val="left"/>
+      <w:pPr>
+        <w:ind w:left="5040" w:hanging="360"/>
+      </w:pPr>
+      <w:rPr>
+        <w:rFonts w:ascii="Symbol" w:hAnsi="Symbol" w:hint="default"/>
+      </w:rPr>
+    </w:lvl>
+    <w:lvl w:ilvl="7" w:tplc="04140003" w:tentative="1">
+      <w:start w:val="1"/>
+      <w:numFmt w:val="bullet"/>
+      <w:lvlText w:val="o"/>
+      <w:lvlJc w:val="left"/>
+      <w:pPr>
+        <w:ind w:left="5760" w:hanging="360"/>
+      </w:pPr>
+      <w:rPr>
+        <w:rFonts w:ascii="Courier New" w:hAnsi="Courier New" w:cs="Courier New" w:hint="default"/>
+      </w:rPr>
+    </w:lvl>
+    <w:lvl w:ilvl="8" w:tplc="04140005" w:tentative="1">
+      <w:start w:val="1"/>
+      <w:numFmt w:val="bullet"/>
+      <w:lvlText w:val=""/>
+      <w:lvlJc w:val="left"/>
+      <w:pPr>
+        <w:ind w:left="6480" w:hanging="360"/>
+      </w:pPr>
+      <w:rPr>
+        <w:rFonts w:ascii="Wingdings" w:hAnsi="Wingdings" w:hint="default"/>
+      </w:rPr>
+    </w:lvl>
+  </w:abstractNum>
+  <w:abstractNum w:abstractNumId="13" w15:restartNumberingAfterBreak="0">
     <w:nsid w:val="3862479F"/>
     <w:multiLevelType w:val="hybridMultilevel"/>
     <w:tmpl w:val="AD1694AA"/>
@@ -3495,7 +3898,7 @@
       </w:rPr>
     </w:lvl>
   </w:abstractNum>
-  <w:abstractNum w:abstractNumId="13" w15:restartNumberingAfterBreak="0">
+  <w:abstractNum w:abstractNumId="14" w15:restartNumberingAfterBreak="0">
     <w:nsid w:val="458F2F05"/>
     <w:multiLevelType w:val="hybridMultilevel"/>
     <w:tmpl w:val="3BFC97F8"/>
@@ -3608,7 +4011,7 @@
       </w:rPr>
     </w:lvl>
   </w:abstractNum>
-  <w:abstractNum w:abstractNumId="14" w15:restartNumberingAfterBreak="0">
+  <w:abstractNum w:abstractNumId="15" w15:restartNumberingAfterBreak="0">
     <w:nsid w:val="558349AD"/>
     <w:multiLevelType w:val="hybridMultilevel"/>
     <w:tmpl w:val="4ABEF05E"/>
@@ -3721,7 +4124,7 @@
       </w:rPr>
     </w:lvl>
   </w:abstractNum>
-  <w:abstractNum w:abstractNumId="15" w15:restartNumberingAfterBreak="0">
+  <w:abstractNum w:abstractNumId="16" w15:restartNumberingAfterBreak="0">
     <w:nsid w:val="5BB86D42"/>
     <w:multiLevelType w:val="hybridMultilevel"/>
     <w:tmpl w:val="99E8C3D2"/>
@@ -3834,7 +4237,7 @@
       </w:rPr>
     </w:lvl>
   </w:abstractNum>
-  <w:abstractNum w:abstractNumId="16" w15:restartNumberingAfterBreak="0">
+  <w:abstractNum w:abstractNumId="17" w15:restartNumberingAfterBreak="0">
     <w:nsid w:val="70D9106B"/>
     <w:multiLevelType w:val="hybridMultilevel"/>
     <w:tmpl w:val="24869E6A"/>
@@ -3947,7 +4350,120 @@
       </w:rPr>
     </w:lvl>
   </w:abstractNum>
-  <w:abstractNum w:abstractNumId="17" w15:restartNumberingAfterBreak="0">
+  <w:abstractNum w:abstractNumId="18" w15:restartNumberingAfterBreak="0">
+    <w:nsid w:val="731E1F5A"/>
+    <w:multiLevelType w:val="hybridMultilevel"/>
+    <w:tmpl w:val="104816E8"/>
+    <w:lvl w:ilvl="0" w:tplc="04140001">
+      <w:start w:val="1"/>
+      <w:numFmt w:val="bullet"/>
+      <w:lvlText w:val=""/>
+      <w:lvlJc w:val="left"/>
+      <w:pPr>
+        <w:ind w:left="720" w:hanging="360"/>
+      </w:pPr>
+      <w:rPr>
+        <w:rFonts w:ascii="Symbol" w:hAnsi="Symbol" w:hint="default"/>
+      </w:rPr>
+    </w:lvl>
+    <w:lvl w:ilvl="1" w:tplc="04140003" w:tentative="1">
+      <w:start w:val="1"/>
+      <w:numFmt w:val="bullet"/>
+      <w:lvlText w:val="o"/>
+      <w:lvlJc w:val="left"/>
+      <w:pPr>
+        <w:ind w:left="1440" w:hanging="360"/>
+      </w:pPr>
+      <w:rPr>
+        <w:rFonts w:ascii="Courier New" w:hAnsi="Courier New" w:cs="Courier New" w:hint="default"/>
+      </w:rPr>
+    </w:lvl>
+    <w:lvl w:ilvl="2" w:tplc="04140005" w:tentative="1">
+      <w:start w:val="1"/>
+      <w:numFmt w:val="bullet"/>
+      <w:lvlText w:val=""/>
+      <w:lvlJc w:val="left"/>
+      <w:pPr>
+        <w:ind w:left="2160" w:hanging="360"/>
+      </w:pPr>
+      <w:rPr>
+        <w:rFonts w:ascii="Wingdings" w:hAnsi="Wingdings" w:hint="default"/>
+      </w:rPr>
+    </w:lvl>
+    <w:lvl w:ilvl="3" w:tplc="04140001" w:tentative="1">
+      <w:start w:val="1"/>
+      <w:numFmt w:val="bullet"/>
+      <w:lvlText w:val=""/>
+      <w:lvlJc w:val="left"/>
+      <w:pPr>
+        <w:ind w:left="2880" w:hanging="360"/>
+      </w:pPr>
+      <w:rPr>
+        <w:rFonts w:ascii="Symbol" w:hAnsi="Symbol" w:hint="default"/>
+      </w:rPr>
+    </w:lvl>
+    <w:lvl w:ilvl="4" w:tplc="04140003" w:tentative="1">
+      <w:start w:val="1"/>
+      <w:numFmt w:val="bullet"/>
+      <w:lvlText w:val="o"/>
+      <w:lvlJc w:val="left"/>
+      <w:pPr>
+        <w:ind w:left="3600" w:hanging="360"/>
+      </w:pPr>
+      <w:rPr>
+        <w:rFonts w:ascii="Courier New" w:hAnsi="Courier New" w:cs="Courier New" w:hint="default"/>
+      </w:rPr>
+    </w:lvl>
+    <w:lvl w:ilvl="5" w:tplc="04140005" w:tentative="1">
+      <w:start w:val="1"/>
+      <w:numFmt w:val="bullet"/>
+      <w:lvlText w:val=""/>
+      <w:lvlJc w:val="left"/>
+      <w:pPr>
+        <w:ind w:left="4320" w:hanging="360"/>
+      </w:pPr>
+      <w:rPr>
+        <w:rFonts w:ascii="Wingdings" w:hAnsi="Wingdings" w:hint="default"/>
+      </w:rPr>
+    </w:lvl>
+    <w:lvl w:ilvl="6" w:tplc="04140001" w:tentative="1">
+      <w:start w:val="1"/>
+      <w:numFmt w:val="bullet"/>
+      <w:lvlText w:val=""/>
+      <w:lvlJc w:val="left"/>
+      <w:pPr>
+        <w:ind w:left="5040" w:hanging="360"/>
+      </w:pPr>
+      <w:rPr>
+        <w:rFonts w:ascii="Symbol" w:hAnsi="Symbol" w:hint="default"/>
+      </w:rPr>
+    </w:lvl>
+    <w:lvl w:ilvl="7" w:tplc="04140003" w:tentative="1">
+      <w:start w:val="1"/>
+      <w:numFmt w:val="bullet"/>
+      <w:lvlText w:val="o"/>
+      <w:lvlJc w:val="left"/>
+      <w:pPr>
+        <w:ind w:left="5760" w:hanging="360"/>
+      </w:pPr>
+      <w:rPr>
+        <w:rFonts w:ascii="Courier New" w:hAnsi="Courier New" w:cs="Courier New" w:hint="default"/>
+      </w:rPr>
+    </w:lvl>
+    <w:lvl w:ilvl="8" w:tplc="04140005" w:tentative="1">
+      <w:start w:val="1"/>
+      <w:numFmt w:val="bullet"/>
+      <w:lvlText w:val=""/>
+      <w:lvlJc w:val="left"/>
+      <w:pPr>
+        <w:ind w:left="6480" w:hanging="360"/>
+      </w:pPr>
+      <w:rPr>
+        <w:rFonts w:ascii="Wingdings" w:hAnsi="Wingdings" w:hint="default"/>
+      </w:rPr>
+    </w:lvl>
+  </w:abstractNum>
+  <w:abstractNum w:abstractNumId="19" w15:restartNumberingAfterBreak="0">
     <w:nsid w:val="7EC34905"/>
     <w:multiLevelType w:val="hybridMultilevel"/>
     <w:tmpl w:val="30186180"/>
@@ -4130,7 +4646,7 @@
     <w:abstractNumId w:val="9"/>
   </w:num>
   <w:num w:numId="24">
-    <w:abstractNumId w:val="14"/>
+    <w:abstractNumId w:val="15"/>
   </w:num>
   <w:num w:numId="25">
     <w:abstractNumId w:val="7"/>
@@ -4139,28 +4655,34 @@
     <w:abstractNumId w:val="6"/>
   </w:num>
   <w:num w:numId="27">
-    <w:abstractNumId w:val="16"/>
+    <w:abstractNumId w:val="17"/>
   </w:num>
   <w:num w:numId="28">
     <w:abstractNumId w:val="8"/>
   </w:num>
   <w:num w:numId="29">
-    <w:abstractNumId w:val="15"/>
+    <w:abstractNumId w:val="16"/>
   </w:num>
   <w:num w:numId="30">
     <w:abstractNumId w:val="5"/>
   </w:num>
   <w:num w:numId="31">
-    <w:abstractNumId w:val="13"/>
+    <w:abstractNumId w:val="14"/>
   </w:num>
   <w:num w:numId="32">
-    <w:abstractNumId w:val="12"/>
+    <w:abstractNumId w:val="13"/>
   </w:num>
   <w:num w:numId="33">
     <w:abstractNumId w:val="11"/>
   </w:num>
   <w:num w:numId="34">
-    <w:abstractNumId w:val="17"/>
+    <w:abstractNumId w:val="19"/>
+  </w:num>
+  <w:num w:numId="35">
+    <w:abstractNumId w:val="18"/>
+  </w:num>
+  <w:num w:numId="36">
+    <w:abstractNumId w:val="12"/>
   </w:num>
 </w:numbering>
 </file>
@@ -4338,7 +4860,7 @@
     <w:lsdException w:name="Table Web 2" w:semiHidden="1" w:unhideWhenUsed="1"/>
     <w:lsdException w:name="Table Web 3" w:semiHidden="1" w:unhideWhenUsed="1"/>
     <w:lsdException w:name="Balloon Text" w:semiHidden="1" w:unhideWhenUsed="1"/>
-    <w:lsdException w:name="Table Grid" w:semiHidden="1" w:uiPriority="1" w:unhideWhenUsed="1"/>
+    <w:lsdException w:name="Table Grid" w:uiPriority="1"/>
     <w:lsdException w:name="Table Theme" w:semiHidden="1" w:unhideWhenUsed="1"/>
     <w:lsdException w:name="Placeholder Text" w:semiHidden="1"/>
     <w:lsdException w:name="No Spacing" w:qFormat="1"/>
@@ -5894,7 +6416,7 @@
     <w:charset w:val="00"/>
     <w:family w:val="roman"/>
     <w:pitch w:val="variable"/>
-    <w:sig w:usb0="E0002AFF" w:usb1="C0007843" w:usb2="00000009" w:usb3="00000000" w:csb0="000001FF" w:csb1="00000000"/>
+    <w:sig w:usb0="E0002EFF" w:usb1="C000785B" w:usb2="00000009" w:usb3="00000000" w:csb0="000001FF" w:csb1="00000000"/>
   </w:font>
   <w:font w:name="Wingdings 2">
     <w:panose1 w:val="05020102010507070707"/>
@@ -5936,14 +6458,14 @@
     <w:charset w:val="00"/>
     <w:family w:val="swiss"/>
     <w:pitch w:val="variable"/>
-    <w:sig w:usb0="E0002AFF" w:usb1="4000ACFF" w:usb2="00000001" w:usb3="00000000" w:csb0="000001FF" w:csb1="00000000"/>
+    <w:sig w:usb0="E0002AFF" w:usb1="C000247B" w:usb2="00000009" w:usb3="00000000" w:csb0="000001FF" w:csb1="00000000"/>
   </w:font>
   <w:font w:name="Calibri Light">
     <w:panose1 w:val="020F0302020204030204"/>
     <w:charset w:val="00"/>
     <w:family w:val="swiss"/>
     <w:pitch w:val="variable"/>
-    <w:sig w:usb0="A0002AEF" w:usb1="4000207B" w:usb2="00000000" w:usb3="00000000" w:csb0="000001FF" w:csb1="00000000"/>
+    <w:sig w:usb0="E0002AFF" w:usb1="C000247B" w:usb2="00000009" w:usb3="00000000" w:csb0="000001FF" w:csb1="00000000"/>
   </w:font>
 </w:fonts>
 </file>
@@ -5962,6 +6484,10 @@
     <w:compatSetting w:name="doNotFlipMirrorIndents" w:uri="http://schemas.microsoft.com/office/word" w:val="1"/>
     <w:compatSetting w:name="differentiateMultirowTableHeaders" w:uri="http://schemas.microsoft.com/office/word" w:val="1"/>
   </w:compat>
+  <w:rsids>
+    <w:rsidRoot w:val="00006A7D"/>
+    <w:rsid w:val="00006A7D"/>
+  </w:rsids>
   <m:mathPr>
     <m:mathFont m:val="Cambria Math"/>
     <m:brkBin m:val="before"/>
@@ -6822,13 +7348,14 @@
 </file>
 
 <file path=customXml/item1.xml><?xml version="1.0" encoding="utf-8"?>
-<outs:outSpaceData xmlns:outs="http://schemas.microsoft.com/office/2009/outspace/metadata">
-  <outs:relatedDates/>
-  <outs:relatedDocuments/>
-  <outs:relatedPeople/>
-  <propertyMetadataList xmlns="http://schemas.microsoft.com/office/2009/outspace/metadata"/>
-  <outs:corruptMetadataWasLost/>
-</outs:outSpaceData>
+<CoverPageProperties xmlns="http://schemas.microsoft.com/office/2006/coverPageProps">
+  <PublishDate>2017-05-29T00:00:00</PublishDate>
+  <Abstract/>
+  <CompanyAddress/>
+  <CompanyPhone/>
+  <CompanyFax/>
+  <CompanyEmail/>
+</CoverPageProperties>
 </file>
 
 <file path=customXml/item2.xml><?xml version="1.0" encoding="utf-8"?>
@@ -6841,14 +7368,13 @@
 </file>
 
 <file path=customXml/item3.xml><?xml version="1.0" encoding="utf-8"?>
-<CoverPageProperties xmlns="http://schemas.microsoft.com/office/2006/coverPageProps">
-  <PublishDate>2017-05-29T00:00:00</PublishDate>
-  <Abstract/>
-  <CompanyAddress/>
-  <CompanyPhone/>
-  <CompanyFax/>
-  <CompanyEmail/>
-</CoverPageProperties>
+<outs:outSpaceData xmlns:outs="http://schemas.microsoft.com/office/2009/outspace/metadata">
+  <outs:relatedDates/>
+  <outs:relatedDocuments/>
+  <outs:relatedPeople/>
+  <propertyMetadataList xmlns="http://schemas.microsoft.com/office/2009/outspace/metadata"/>
+  <outs:corruptMetadataWasLost/>
+</outs:outSpaceData>
 </file>
 
 <file path=customXml/item4.xml><?xml version="1.0" encoding="utf-8"?>
@@ -6856,9 +7382,9 @@
 </file>
 
 <file path=customXml/itemProps1.xml><?xml version="1.0" encoding="utf-8"?>
-<ds:datastoreItem xmlns:ds="http://schemas.openxmlformats.org/officeDocument/2006/customXml" ds:itemID="{00D242DE-FD3E-4AF6-B22B-0478C246FE4F}">
+<ds:datastoreItem xmlns:ds="http://schemas.openxmlformats.org/officeDocument/2006/customXml" ds:itemID="{55AF091B-3C7A-41E3-B477-F2FDAA23CFDA}">
   <ds:schemaRefs>
-    <ds:schemaRef ds:uri="http://schemas.microsoft.com/office/2009/outspace/metadata"/>
+    <ds:schemaRef ds:uri="http://schemas.microsoft.com/office/2006/coverPageProps"/>
   </ds:schemaRefs>
 </ds:datastoreItem>
 </file>
@@ -6872,15 +7398,15 @@
 </file>
 
 <file path=customXml/itemProps3.xml><?xml version="1.0" encoding="utf-8"?>
-<ds:datastoreItem xmlns:ds="http://schemas.openxmlformats.org/officeDocument/2006/customXml" ds:itemID="{55AF091B-3C7A-41E3-B477-F2FDAA23CFDA}">
+<ds:datastoreItem xmlns:ds="http://schemas.openxmlformats.org/officeDocument/2006/customXml" ds:itemID="{00D242DE-FD3E-4AF6-B22B-0478C246FE4F}">
   <ds:schemaRefs>
-    <ds:schemaRef ds:uri="http://schemas.microsoft.com/office/2006/coverPageProps"/>
+    <ds:schemaRef ds:uri="http://schemas.microsoft.com/office/2009/outspace/metadata"/>
   </ds:schemaRefs>
 </ds:datastoreItem>
 </file>
 
 <file path=customXml/itemProps4.xml><?xml version="1.0" encoding="utf-8"?>
-<ds:datastoreItem xmlns:ds="http://schemas.openxmlformats.org/officeDocument/2006/customXml" ds:itemID="{69FCAD3C-842E-42A9-B915-B611076655BE}">
+<ds:datastoreItem xmlns:ds="http://schemas.openxmlformats.org/officeDocument/2006/customXml" ds:itemID="{32EE3C19-81C9-44C6-A205-A12FAEC01328}">
   <ds:schemaRefs>
     <ds:schemaRef ds:uri="http://schemas.openxmlformats.org/officeDocument/2006/bibliography"/>
   </ds:schemaRefs>

</xml_diff>

<commit_message>
Skrevet om prototype og laget ny mal til rapporten med oppdatert innhold
</commit_message>
<xml_diff>
--- a/Dokumentasjon/PRO101 Rapport.docx
+++ b/Dokumentasjon/PRO101 Rapport.docx
@@ -138,6 +138,8 @@
                     <w:color w:val="EBDDC3" w:themeColor="background2"/>
                   </w:rPr>
                 </w:pPr>
+                <w:bookmarkStart w:id="0" w:name="_GoBack"/>
+                <w:bookmarkEnd w:id="0"/>
               </w:p>
             </w:tc>
             <w:tc>
@@ -296,7 +298,6 @@
                     <w:placeholder>
                       <w:docPart w:val="1A83B4C202FC40C59F3F368B7EBA2C4F"/>
                     </w:placeholder>
-                    <w:showingPlcHdr/>
                     <w:dataBinding w:prefixMappings="xmlns:ns0='http://schemas.openxmlformats.org/package/2006/metadata/core-properties' xmlns:ns1='http://purl.org/dc/elements/1.1/'" w:xpath="/ns0:coreProperties[1]/ns1:subject[1]" w:storeItemID="{6C3C8BC8-F283-45AE-878A-BAB7291924A1}"/>
                     <w:text/>
                   </w:sdtPr>
@@ -308,7 +309,7 @@
                         <w:sz w:val="40"/>
                         <w:szCs w:val="40"/>
                       </w:rPr>
-                      <w:t>[Skriv inn undertittel for dokumentet]</w:t>
+                      <w:t>Gruppe 24</w:t>
                     </w:r>
                   </w:sdtContent>
                 </w:sdt>
@@ -376,7 +377,7 @@
               <w:r>
                 <w:fldChar w:fldCharType="separate"/>
               </w:r>
-              <w:hyperlink w:anchor="_Toc482180257" w:history="1">
+              <w:hyperlink w:anchor="_Toc482272725" w:history="1">
                 <w:r>
                   <w:rPr>
                     <w:rStyle w:val="Hyperkobling"/>
@@ -403,7 +404,7 @@
                     <w:noProof/>
                     <w:webHidden/>
                   </w:rPr>
-                  <w:instrText xml:space="preserve"> PAGEREF _Toc482180257 \h </w:instrText>
+                  <w:instrText xml:space="preserve"> PAGEREF _Toc482272725 \h </w:instrText>
                 </w:r>
                 <w:r>
                   <w:rPr>
@@ -449,7 +450,7 @@
                   <w14:ligatures w14:val="none"/>
                 </w:rPr>
               </w:pPr>
-              <w:hyperlink w:anchor="_Toc482180258" w:history="1">
+              <w:hyperlink w:anchor="_Toc482272726" w:history="1">
                 <w:r>
                   <w:rPr>
                     <w:rStyle w:val="Hyperkobling"/>
@@ -476,7 +477,7 @@
                     <w:noProof/>
                     <w:webHidden/>
                   </w:rPr>
-                  <w:instrText xml:space="preserve"> PAGEREF _Toc482180258 \h </w:instrText>
+                  <w:instrText xml:space="preserve"> PAGEREF _Toc482272726 \h </w:instrText>
                 </w:r>
                 <w:r>
                   <w:rPr>
@@ -522,7 +523,7 @@
                   <w14:ligatures w14:val="none"/>
                 </w:rPr>
               </w:pPr>
-              <w:hyperlink w:anchor="_Toc482180259" w:history="1">
+              <w:hyperlink w:anchor="_Toc482272727" w:history="1">
                 <w:r>
                   <w:rPr>
                     <w:rStyle w:val="Hyperkobling"/>
@@ -549,7 +550,7 @@
                     <w:noProof/>
                     <w:webHidden/>
                   </w:rPr>
-                  <w:instrText xml:space="preserve"> PAGEREF _Toc482180259 \h </w:instrText>
+                  <w:instrText xml:space="preserve"> PAGEREF _Toc482272727 \h </w:instrText>
                 </w:r>
                 <w:r>
                   <w:rPr>
@@ -570,6 +571,286 @@
                     <w:webHidden/>
                   </w:rPr>
                   <w:t>4</w:t>
+                </w:r>
+                <w:r>
+                  <w:rPr>
+                    <w:noProof/>
+                    <w:webHidden/>
+                  </w:rPr>
+                  <w:fldChar w:fldCharType="end"/>
+                </w:r>
+              </w:hyperlink>
+            </w:p>
+            <w:p>
+              <w:pPr>
+                <w:pStyle w:val="INNH2"/>
+                <w:rPr>
+                  <w:rFonts w:eastAsiaTheme="minorEastAsia" w:cstheme="minorBidi"/>
+                  <w:noProof/>
+                  <w:kern w:val="0"/>
+                  <w:sz w:val="22"/>
+                  <w:szCs w:val="22"/>
+                  <w14:ligatures w14:val="none"/>
+                </w:rPr>
+              </w:pPr>
+              <w:hyperlink w:anchor="_Toc482272728" w:history="1">
+                <w:r>
+                  <w:rPr>
+                    <w:rStyle w:val="Hyperkobling"/>
+                    <w:noProof/>
+                  </w:rPr>
+                  <w:t>Hvordan vi kom fram til ideen</w:t>
+                </w:r>
+                <w:r>
+                  <w:rPr>
+                    <w:noProof/>
+                    <w:webHidden/>
+                  </w:rPr>
+                  <w:tab/>
+                </w:r>
+                <w:r>
+                  <w:rPr>
+                    <w:noProof/>
+                    <w:webHidden/>
+                  </w:rPr>
+                  <w:fldChar w:fldCharType="begin"/>
+                </w:r>
+                <w:r>
+                  <w:rPr>
+                    <w:noProof/>
+                    <w:webHidden/>
+                  </w:rPr>
+                  <w:instrText xml:space="preserve"> PAGEREF _Toc482272728 \h </w:instrText>
+                </w:r>
+                <w:r>
+                  <w:rPr>
+                    <w:noProof/>
+                    <w:webHidden/>
+                  </w:rPr>
+                </w:r>
+                <w:r>
+                  <w:rPr>
+                    <w:noProof/>
+                    <w:webHidden/>
+                  </w:rPr>
+                  <w:fldChar w:fldCharType="separate"/>
+                </w:r>
+                <w:r>
+                  <w:rPr>
+                    <w:noProof/>
+                    <w:webHidden/>
+                  </w:rPr>
+                  <w:t>4</w:t>
+                </w:r>
+                <w:r>
+                  <w:rPr>
+                    <w:noProof/>
+                    <w:webHidden/>
+                  </w:rPr>
+                  <w:fldChar w:fldCharType="end"/>
+                </w:r>
+              </w:hyperlink>
+            </w:p>
+            <w:p>
+              <w:pPr>
+                <w:pStyle w:val="INNH2"/>
+                <w:rPr>
+                  <w:rFonts w:eastAsiaTheme="minorEastAsia" w:cstheme="minorBidi"/>
+                  <w:noProof/>
+                  <w:kern w:val="0"/>
+                  <w:sz w:val="22"/>
+                  <w:szCs w:val="22"/>
+                  <w14:ligatures w14:val="none"/>
+                </w:rPr>
+              </w:pPr>
+              <w:hyperlink w:anchor="_Toc482272729" w:history="1">
+                <w:r>
+                  <w:rPr>
+                    <w:rStyle w:val="Hyperkobling"/>
+                    <w:noProof/>
+                  </w:rPr>
+                  <w:t>Hva er ideen</w:t>
+                </w:r>
+                <w:r>
+                  <w:rPr>
+                    <w:noProof/>
+                    <w:webHidden/>
+                  </w:rPr>
+                  <w:tab/>
+                </w:r>
+                <w:r>
+                  <w:rPr>
+                    <w:noProof/>
+                    <w:webHidden/>
+                  </w:rPr>
+                  <w:fldChar w:fldCharType="begin"/>
+                </w:r>
+                <w:r>
+                  <w:rPr>
+                    <w:noProof/>
+                    <w:webHidden/>
+                  </w:rPr>
+                  <w:instrText xml:space="preserve"> PAGEREF _Toc482272729 \h </w:instrText>
+                </w:r>
+                <w:r>
+                  <w:rPr>
+                    <w:noProof/>
+                    <w:webHidden/>
+                  </w:rPr>
+                </w:r>
+                <w:r>
+                  <w:rPr>
+                    <w:noProof/>
+                    <w:webHidden/>
+                  </w:rPr>
+                  <w:fldChar w:fldCharType="separate"/>
+                </w:r>
+                <w:r>
+                  <w:rPr>
+                    <w:noProof/>
+                    <w:webHidden/>
+                  </w:rPr>
+                  <w:t>4</w:t>
+                </w:r>
+                <w:r>
+                  <w:rPr>
+                    <w:noProof/>
+                    <w:webHidden/>
+                  </w:rPr>
+                  <w:fldChar w:fldCharType="end"/>
+                </w:r>
+              </w:hyperlink>
+            </w:p>
+            <w:p>
+              <w:pPr>
+                <w:pStyle w:val="INNH2"/>
+                <w:rPr>
+                  <w:rFonts w:eastAsiaTheme="minorEastAsia" w:cstheme="minorBidi"/>
+                  <w:noProof/>
+                  <w:kern w:val="0"/>
+                  <w:sz w:val="22"/>
+                  <w:szCs w:val="22"/>
+                  <w14:ligatures w14:val="none"/>
+                </w:rPr>
+              </w:pPr>
+              <w:hyperlink w:anchor="_Toc482272730" w:history="1">
+                <w:r>
+                  <w:rPr>
+                    <w:rStyle w:val="Hyperkobling"/>
+                    <w:noProof/>
+                  </w:rPr>
+                  <w:t>Hva er unike med vår ide?</w:t>
+                </w:r>
+                <w:r>
+                  <w:rPr>
+                    <w:noProof/>
+                    <w:webHidden/>
+                  </w:rPr>
+                  <w:tab/>
+                </w:r>
+                <w:r>
+                  <w:rPr>
+                    <w:noProof/>
+                    <w:webHidden/>
+                  </w:rPr>
+                  <w:fldChar w:fldCharType="begin"/>
+                </w:r>
+                <w:r>
+                  <w:rPr>
+                    <w:noProof/>
+                    <w:webHidden/>
+                  </w:rPr>
+                  <w:instrText xml:space="preserve"> PAGEREF _Toc482272730 \h </w:instrText>
+                </w:r>
+                <w:r>
+                  <w:rPr>
+                    <w:noProof/>
+                    <w:webHidden/>
+                  </w:rPr>
+                </w:r>
+                <w:r>
+                  <w:rPr>
+                    <w:noProof/>
+                    <w:webHidden/>
+                  </w:rPr>
+                  <w:fldChar w:fldCharType="separate"/>
+                </w:r>
+                <w:r>
+                  <w:rPr>
+                    <w:noProof/>
+                    <w:webHidden/>
+                  </w:rPr>
+                  <w:t>4</w:t>
+                </w:r>
+                <w:r>
+                  <w:rPr>
+                    <w:noProof/>
+                    <w:webHidden/>
+                  </w:rPr>
+                  <w:fldChar w:fldCharType="end"/>
+                </w:r>
+              </w:hyperlink>
+            </w:p>
+            <w:p>
+              <w:pPr>
+                <w:pStyle w:val="INNH2"/>
+                <w:rPr>
+                  <w:rFonts w:eastAsiaTheme="minorEastAsia" w:cstheme="minorBidi"/>
+                  <w:noProof/>
+                  <w:kern w:val="0"/>
+                  <w:sz w:val="22"/>
+                  <w:szCs w:val="22"/>
+                  <w14:ligatures w14:val="none"/>
+                </w:rPr>
+              </w:pPr>
+              <w:hyperlink w:anchor="_Toc482272731" w:history="1">
+                <w:r>
+                  <w:rPr>
+                    <w:rStyle w:val="Hyperkobling"/>
+                    <w:noProof/>
+                  </w:rPr>
+                  <w:t>Hva er vårt fokusområde?</w:t>
+                </w:r>
+                <w:r>
+                  <w:rPr>
+                    <w:noProof/>
+                    <w:webHidden/>
+                  </w:rPr>
+                  <w:tab/>
+                </w:r>
+                <w:r>
+                  <w:rPr>
+                    <w:noProof/>
+                    <w:webHidden/>
+                  </w:rPr>
+                  <w:fldChar w:fldCharType="begin"/>
+                </w:r>
+                <w:r>
+                  <w:rPr>
+                    <w:noProof/>
+                    <w:webHidden/>
+                  </w:rPr>
+                  <w:instrText xml:space="preserve"> PAGEREF _Toc482272731 \h </w:instrText>
+                </w:r>
+                <w:r>
+                  <w:rPr>
+                    <w:noProof/>
+                    <w:webHidden/>
+                  </w:rPr>
+                </w:r>
+                <w:r>
+                  <w:rPr>
+                    <w:noProof/>
+                    <w:webHidden/>
+                  </w:rPr>
+                  <w:fldChar w:fldCharType="separate"/>
+                </w:r>
+                <w:r>
+                  <w:rPr>
+                    <w:noProof/>
+                    <w:webHidden/>
+                  </w:rPr>
+                  <w:t>5</w:t>
                 </w:r>
                 <w:r>
                   <w:rPr>
@@ -595,7 +876,7 @@
                   <w14:ligatures w14:val="none"/>
                 </w:rPr>
               </w:pPr>
-              <w:hyperlink w:anchor="_Toc482180260" w:history="1">
+              <w:hyperlink w:anchor="_Toc482272732" w:history="1">
                 <w:r>
                   <w:rPr>
                     <w:rStyle w:val="Hyperkobling"/>
@@ -622,7 +903,7 @@
                     <w:noProof/>
                     <w:webHidden/>
                   </w:rPr>
-                  <w:instrText xml:space="preserve"> PAGEREF _Toc482180260 \h </w:instrText>
+                  <w:instrText xml:space="preserve"> PAGEREF _Toc482272732 \h </w:instrText>
                 </w:r>
                 <w:r>
                   <w:rPr>
@@ -642,7 +923,7 @@
                     <w:noProof/>
                     <w:webHidden/>
                   </w:rPr>
-                  <w:t>5</w:t>
+                  <w:t>6</w:t>
                 </w:r>
                 <w:r>
                   <w:rPr>
@@ -668,7 +949,7 @@
                   <w14:ligatures w14:val="none"/>
                 </w:rPr>
               </w:pPr>
-              <w:hyperlink w:anchor="_Toc482180261" w:history="1">
+              <w:hyperlink w:anchor="_Toc482272733" w:history="1">
                 <w:r>
                   <w:rPr>
                     <w:rStyle w:val="Hyperkobling"/>
@@ -695,7 +976,7 @@
                     <w:noProof/>
                     <w:webHidden/>
                   </w:rPr>
-                  <w:instrText xml:space="preserve"> PAGEREF _Toc482180261 \h </w:instrText>
+                  <w:instrText xml:space="preserve"> PAGEREF _Toc482272733 \h </w:instrText>
                 </w:r>
                 <w:r>
                   <w:rPr>
@@ -715,7 +996,497 @@
                     <w:noProof/>
                     <w:webHidden/>
                   </w:rPr>
-                  <w:t>6</w:t>
+                  <w:t>7</w:t>
+                </w:r>
+                <w:r>
+                  <w:rPr>
+                    <w:noProof/>
+                    <w:webHidden/>
+                  </w:rPr>
+                  <w:fldChar w:fldCharType="end"/>
+                </w:r>
+              </w:hyperlink>
+            </w:p>
+            <w:p>
+              <w:pPr>
+                <w:pStyle w:val="INNH2"/>
+                <w:rPr>
+                  <w:rFonts w:eastAsiaTheme="minorEastAsia" w:cstheme="minorBidi"/>
+                  <w:noProof/>
+                  <w:kern w:val="0"/>
+                  <w:sz w:val="22"/>
+                  <w:szCs w:val="22"/>
+                  <w14:ligatures w14:val="none"/>
+                </w:rPr>
+              </w:pPr>
+              <w:hyperlink w:anchor="_Toc482272734" w:history="1">
+                <w:r>
+                  <w:rPr>
+                    <w:rStyle w:val="Hyperkobling"/>
+                    <w:noProof/>
+                  </w:rPr>
+                  <w:t>Verktøy for utvikling av prototype</w:t>
+                </w:r>
+                <w:r>
+                  <w:rPr>
+                    <w:noProof/>
+                    <w:webHidden/>
+                  </w:rPr>
+                  <w:tab/>
+                </w:r>
+                <w:r>
+                  <w:rPr>
+                    <w:noProof/>
+                    <w:webHidden/>
+                  </w:rPr>
+                  <w:fldChar w:fldCharType="begin"/>
+                </w:r>
+                <w:r>
+                  <w:rPr>
+                    <w:noProof/>
+                    <w:webHidden/>
+                  </w:rPr>
+                  <w:instrText xml:space="preserve"> PAGEREF _Toc482272734 \h </w:instrText>
+                </w:r>
+                <w:r>
+                  <w:rPr>
+                    <w:noProof/>
+                    <w:webHidden/>
+                  </w:rPr>
+                </w:r>
+                <w:r>
+                  <w:rPr>
+                    <w:noProof/>
+                    <w:webHidden/>
+                  </w:rPr>
+                  <w:fldChar w:fldCharType="separate"/>
+                </w:r>
+                <w:r>
+                  <w:rPr>
+                    <w:noProof/>
+                    <w:webHidden/>
+                  </w:rPr>
+                  <w:t>7</w:t>
+                </w:r>
+                <w:r>
+                  <w:rPr>
+                    <w:noProof/>
+                    <w:webHidden/>
+                  </w:rPr>
+                  <w:fldChar w:fldCharType="end"/>
+                </w:r>
+              </w:hyperlink>
+            </w:p>
+            <w:p>
+              <w:pPr>
+                <w:pStyle w:val="INNH2"/>
+                <w:rPr>
+                  <w:rFonts w:eastAsiaTheme="minorEastAsia" w:cstheme="minorBidi"/>
+                  <w:noProof/>
+                  <w:kern w:val="0"/>
+                  <w:sz w:val="22"/>
+                  <w:szCs w:val="22"/>
+                  <w14:ligatures w14:val="none"/>
+                </w:rPr>
+              </w:pPr>
+              <w:hyperlink w:anchor="_Toc482272735" w:history="1">
+                <w:r>
+                  <w:rPr>
+                    <w:rStyle w:val="Hyperkobling"/>
+                    <w:noProof/>
+                  </w:rPr>
+                  <w:t>Intervjuer og feedback til prototypen</w:t>
+                </w:r>
+                <w:r>
+                  <w:rPr>
+                    <w:noProof/>
+                    <w:webHidden/>
+                  </w:rPr>
+                  <w:tab/>
+                </w:r>
+                <w:r>
+                  <w:rPr>
+                    <w:noProof/>
+                    <w:webHidden/>
+                  </w:rPr>
+                  <w:fldChar w:fldCharType="begin"/>
+                </w:r>
+                <w:r>
+                  <w:rPr>
+                    <w:noProof/>
+                    <w:webHidden/>
+                  </w:rPr>
+                  <w:instrText xml:space="preserve"> PAGEREF _Toc482272735 \h </w:instrText>
+                </w:r>
+                <w:r>
+                  <w:rPr>
+                    <w:noProof/>
+                    <w:webHidden/>
+                  </w:rPr>
+                </w:r>
+                <w:r>
+                  <w:rPr>
+                    <w:noProof/>
+                    <w:webHidden/>
+                  </w:rPr>
+                  <w:fldChar w:fldCharType="separate"/>
+                </w:r>
+                <w:r>
+                  <w:rPr>
+                    <w:noProof/>
+                    <w:webHidden/>
+                  </w:rPr>
+                  <w:t>7</w:t>
+                </w:r>
+                <w:r>
+                  <w:rPr>
+                    <w:noProof/>
+                    <w:webHidden/>
+                  </w:rPr>
+                  <w:fldChar w:fldCharType="end"/>
+                </w:r>
+              </w:hyperlink>
+            </w:p>
+            <w:p>
+              <w:pPr>
+                <w:pStyle w:val="INNH2"/>
+                <w:rPr>
+                  <w:rFonts w:eastAsiaTheme="minorEastAsia" w:cstheme="minorBidi"/>
+                  <w:noProof/>
+                  <w:kern w:val="0"/>
+                  <w:sz w:val="22"/>
+                  <w:szCs w:val="22"/>
+                  <w14:ligatures w14:val="none"/>
+                </w:rPr>
+              </w:pPr>
+              <w:hyperlink w:anchor="_Toc482272736" w:history="1">
+                <w:r>
+                  <w:rPr>
+                    <w:rStyle w:val="Hyperkobling"/>
+                    <w:noProof/>
+                  </w:rPr>
+                  <w:t>Hvordan vi bruke prototypen til videre utvikling</w:t>
+                </w:r>
+                <w:r>
+                  <w:rPr>
+                    <w:noProof/>
+                    <w:webHidden/>
+                  </w:rPr>
+                  <w:tab/>
+                </w:r>
+                <w:r>
+                  <w:rPr>
+                    <w:noProof/>
+                    <w:webHidden/>
+                  </w:rPr>
+                  <w:fldChar w:fldCharType="begin"/>
+                </w:r>
+                <w:r>
+                  <w:rPr>
+                    <w:noProof/>
+                    <w:webHidden/>
+                  </w:rPr>
+                  <w:instrText xml:space="preserve"> PAGEREF _Toc482272736 \h </w:instrText>
+                </w:r>
+                <w:r>
+                  <w:rPr>
+                    <w:noProof/>
+                    <w:webHidden/>
+                  </w:rPr>
+                </w:r>
+                <w:r>
+                  <w:rPr>
+                    <w:noProof/>
+                    <w:webHidden/>
+                  </w:rPr>
+                  <w:fldChar w:fldCharType="separate"/>
+                </w:r>
+                <w:r>
+                  <w:rPr>
+                    <w:noProof/>
+                    <w:webHidden/>
+                  </w:rPr>
+                  <w:t>7</w:t>
+                </w:r>
+                <w:r>
+                  <w:rPr>
+                    <w:noProof/>
+                    <w:webHidden/>
+                  </w:rPr>
+                  <w:fldChar w:fldCharType="end"/>
+                </w:r>
+              </w:hyperlink>
+            </w:p>
+            <w:p>
+              <w:pPr>
+                <w:pStyle w:val="INNH2"/>
+                <w:rPr>
+                  <w:rFonts w:eastAsiaTheme="minorEastAsia" w:cstheme="minorBidi"/>
+                  <w:noProof/>
+                  <w:kern w:val="0"/>
+                  <w:sz w:val="22"/>
+                  <w:szCs w:val="22"/>
+                  <w14:ligatures w14:val="none"/>
+                </w:rPr>
+              </w:pPr>
+              <w:hyperlink w:anchor="_Toc482272737" w:history="1">
+                <w:r>
+                  <w:rPr>
+                    <w:rStyle w:val="Hyperkobling"/>
+                    <w:noProof/>
+                  </w:rPr>
+                  <w:t>Skjermbilder fra utvikling av prototype</w:t>
+                </w:r>
+                <w:r>
+                  <w:rPr>
+                    <w:noProof/>
+                    <w:webHidden/>
+                  </w:rPr>
+                  <w:tab/>
+                </w:r>
+                <w:r>
+                  <w:rPr>
+                    <w:noProof/>
+                    <w:webHidden/>
+                  </w:rPr>
+                  <w:fldChar w:fldCharType="begin"/>
+                </w:r>
+                <w:r>
+                  <w:rPr>
+                    <w:noProof/>
+                    <w:webHidden/>
+                  </w:rPr>
+                  <w:instrText xml:space="preserve"> PAGEREF _Toc482272737 \h </w:instrText>
+                </w:r>
+                <w:r>
+                  <w:rPr>
+                    <w:noProof/>
+                    <w:webHidden/>
+                  </w:rPr>
+                </w:r>
+                <w:r>
+                  <w:rPr>
+                    <w:noProof/>
+                    <w:webHidden/>
+                  </w:rPr>
+                  <w:fldChar w:fldCharType="separate"/>
+                </w:r>
+                <w:r>
+                  <w:rPr>
+                    <w:noProof/>
+                    <w:webHidden/>
+                  </w:rPr>
+                  <w:t>8</w:t>
+                </w:r>
+                <w:r>
+                  <w:rPr>
+                    <w:noProof/>
+                    <w:webHidden/>
+                  </w:rPr>
+                  <w:fldChar w:fldCharType="end"/>
+                </w:r>
+              </w:hyperlink>
+            </w:p>
+            <w:p>
+              <w:pPr>
+                <w:pStyle w:val="INNH3"/>
+                <w:rPr>
+                  <w:rFonts w:eastAsiaTheme="minorEastAsia" w:cstheme="minorBidi"/>
+                  <w:noProof/>
+                  <w:kern w:val="0"/>
+                  <w:sz w:val="22"/>
+                  <w:szCs w:val="22"/>
+                  <w14:ligatures w14:val="none"/>
+                </w:rPr>
+              </w:pPr>
+              <w:hyperlink w:anchor="_Toc482272738" w:history="1">
+                <w:r>
+                  <w:rPr>
+                    <w:rStyle w:val="Hyperkobling"/>
+                    <w:noProof/>
+                  </w:rPr>
+                  <w:t>Versjon 1:</w:t>
+                </w:r>
+                <w:r>
+                  <w:rPr>
+                    <w:noProof/>
+                    <w:webHidden/>
+                  </w:rPr>
+                  <w:tab/>
+                </w:r>
+                <w:r>
+                  <w:rPr>
+                    <w:noProof/>
+                    <w:webHidden/>
+                  </w:rPr>
+                  <w:fldChar w:fldCharType="begin"/>
+                </w:r>
+                <w:r>
+                  <w:rPr>
+                    <w:noProof/>
+                    <w:webHidden/>
+                  </w:rPr>
+                  <w:instrText xml:space="preserve"> PAGEREF _Toc482272738 \h </w:instrText>
+                </w:r>
+                <w:r>
+                  <w:rPr>
+                    <w:noProof/>
+                    <w:webHidden/>
+                  </w:rPr>
+                </w:r>
+                <w:r>
+                  <w:rPr>
+                    <w:noProof/>
+                    <w:webHidden/>
+                  </w:rPr>
+                  <w:fldChar w:fldCharType="separate"/>
+                </w:r>
+                <w:r>
+                  <w:rPr>
+                    <w:noProof/>
+                    <w:webHidden/>
+                  </w:rPr>
+                  <w:t>8</w:t>
+                </w:r>
+                <w:r>
+                  <w:rPr>
+                    <w:noProof/>
+                    <w:webHidden/>
+                  </w:rPr>
+                  <w:fldChar w:fldCharType="end"/>
+                </w:r>
+              </w:hyperlink>
+            </w:p>
+            <w:p>
+              <w:pPr>
+                <w:pStyle w:val="INNH3"/>
+                <w:rPr>
+                  <w:rFonts w:eastAsiaTheme="minorEastAsia" w:cstheme="minorBidi"/>
+                  <w:noProof/>
+                  <w:kern w:val="0"/>
+                  <w:sz w:val="22"/>
+                  <w:szCs w:val="22"/>
+                  <w14:ligatures w14:val="none"/>
+                </w:rPr>
+              </w:pPr>
+              <w:hyperlink w:anchor="_Toc482272739" w:history="1">
+                <w:r>
+                  <w:rPr>
+                    <w:rStyle w:val="Hyperkobling"/>
+                    <w:noProof/>
+                  </w:rPr>
+                  <w:t>Versjon 2:</w:t>
+                </w:r>
+                <w:r>
+                  <w:rPr>
+                    <w:noProof/>
+                    <w:webHidden/>
+                  </w:rPr>
+                  <w:tab/>
+                </w:r>
+                <w:r>
+                  <w:rPr>
+                    <w:noProof/>
+                    <w:webHidden/>
+                  </w:rPr>
+                  <w:fldChar w:fldCharType="begin"/>
+                </w:r>
+                <w:r>
+                  <w:rPr>
+                    <w:noProof/>
+                    <w:webHidden/>
+                  </w:rPr>
+                  <w:instrText xml:space="preserve"> PAGEREF _Toc482272739 \h </w:instrText>
+                </w:r>
+                <w:r>
+                  <w:rPr>
+                    <w:noProof/>
+                    <w:webHidden/>
+                  </w:rPr>
+                </w:r>
+                <w:r>
+                  <w:rPr>
+                    <w:noProof/>
+                    <w:webHidden/>
+                  </w:rPr>
+                  <w:fldChar w:fldCharType="separate"/>
+                </w:r>
+                <w:r>
+                  <w:rPr>
+                    <w:noProof/>
+                    <w:webHidden/>
+                  </w:rPr>
+                  <w:t>8</w:t>
+                </w:r>
+                <w:r>
+                  <w:rPr>
+                    <w:noProof/>
+                    <w:webHidden/>
+                  </w:rPr>
+                  <w:fldChar w:fldCharType="end"/>
+                </w:r>
+              </w:hyperlink>
+            </w:p>
+            <w:p>
+              <w:pPr>
+                <w:pStyle w:val="INNH3"/>
+                <w:rPr>
+                  <w:rFonts w:eastAsiaTheme="minorEastAsia" w:cstheme="minorBidi"/>
+                  <w:noProof/>
+                  <w:kern w:val="0"/>
+                  <w:sz w:val="22"/>
+                  <w:szCs w:val="22"/>
+                  <w14:ligatures w14:val="none"/>
+                </w:rPr>
+              </w:pPr>
+              <w:hyperlink w:anchor="_Toc482272740" w:history="1">
+                <w:r>
+                  <w:rPr>
+                    <w:rStyle w:val="Hyperkobling"/>
+                    <w:noProof/>
+                  </w:rPr>
+                  <w:t>Versjon 3</w:t>
+                </w:r>
+                <w:r>
+                  <w:rPr>
+                    <w:noProof/>
+                    <w:webHidden/>
+                  </w:rPr>
+                  <w:tab/>
+                </w:r>
+                <w:r>
+                  <w:rPr>
+                    <w:noProof/>
+                    <w:webHidden/>
+                  </w:rPr>
+                  <w:fldChar w:fldCharType="begin"/>
+                </w:r>
+                <w:r>
+                  <w:rPr>
+                    <w:noProof/>
+                    <w:webHidden/>
+                  </w:rPr>
+                  <w:instrText xml:space="preserve"> PAGEREF _Toc482272740 \h </w:instrText>
+                </w:r>
+                <w:r>
+                  <w:rPr>
+                    <w:noProof/>
+                    <w:webHidden/>
+                  </w:rPr>
+                </w:r>
+                <w:r>
+                  <w:rPr>
+                    <w:noProof/>
+                    <w:webHidden/>
+                  </w:rPr>
+                  <w:fldChar w:fldCharType="separate"/>
+                </w:r>
+                <w:r>
+                  <w:rPr>
+                    <w:noProof/>
+                    <w:webHidden/>
+                  </w:rPr>
+                  <w:t>8</w:t>
                 </w:r>
                 <w:r>
                   <w:rPr>
@@ -741,7 +1512,7 @@
                   <w14:ligatures w14:val="none"/>
                 </w:rPr>
               </w:pPr>
-              <w:hyperlink w:anchor="_Toc482180262" w:history="1">
+              <w:hyperlink w:anchor="_Toc482272741" w:history="1">
                 <w:r>
                   <w:rPr>
                     <w:rStyle w:val="Hyperkobling"/>
@@ -768,7 +1539,7 @@
                     <w:noProof/>
                     <w:webHidden/>
                   </w:rPr>
-                  <w:instrText xml:space="preserve"> PAGEREF _Toc482180262 \h </w:instrText>
+                  <w:instrText xml:space="preserve"> PAGEREF _Toc482272741 \h </w:instrText>
                 </w:r>
                 <w:r>
                   <w:rPr>
@@ -788,7 +1559,7 @@
                     <w:noProof/>
                     <w:webHidden/>
                   </w:rPr>
-                  <w:t>7</w:t>
+                  <w:t>9</w:t>
                 </w:r>
                 <w:r>
                   <w:rPr>
@@ -811,7 +1582,7 @@
                   <w14:ligatures w14:val="none"/>
                 </w:rPr>
               </w:pPr>
-              <w:hyperlink w:anchor="_Toc482180263" w:history="1">
+              <w:hyperlink w:anchor="_Toc482272742" w:history="1">
                 <w:r>
                   <w:rPr>
                     <w:rStyle w:val="Hyperkobling"/>
@@ -838,7 +1609,7 @@
                     <w:noProof/>
                     <w:webHidden/>
                   </w:rPr>
-                  <w:instrText xml:space="preserve"> PAGEREF _Toc482180263 \h </w:instrText>
+                  <w:instrText xml:space="preserve"> PAGEREF _Toc482272742 \h </w:instrText>
                 </w:r>
                 <w:r>
                   <w:rPr>
@@ -858,7 +1629,7 @@
                     <w:noProof/>
                     <w:webHidden/>
                   </w:rPr>
-                  <w:t>7</w:t>
+                  <w:t>9</w:t>
                 </w:r>
                 <w:r>
                   <w:rPr>
@@ -881,7 +1652,7 @@
                   <w14:ligatures w14:val="none"/>
                 </w:rPr>
               </w:pPr>
-              <w:hyperlink w:anchor="_Toc482180264" w:history="1">
+              <w:hyperlink w:anchor="_Toc482272743" w:history="1">
                 <w:r>
                   <w:rPr>
                     <w:rStyle w:val="Hyperkobling"/>
@@ -908,7 +1679,7 @@
                     <w:noProof/>
                     <w:webHidden/>
                   </w:rPr>
-                  <w:instrText xml:space="preserve"> PAGEREF _Toc482180264 \h </w:instrText>
+                  <w:instrText xml:space="preserve"> PAGEREF _Toc482272743 \h </w:instrText>
                 </w:r>
                 <w:r>
                   <w:rPr>
@@ -928,7 +1699,7 @@
                     <w:noProof/>
                     <w:webHidden/>
                   </w:rPr>
-                  <w:t>7</w:t>
+                  <w:t>9</w:t>
                 </w:r>
                 <w:r>
                   <w:rPr>
@@ -951,7 +1722,7 @@
                   <w14:ligatures w14:val="none"/>
                 </w:rPr>
               </w:pPr>
-              <w:hyperlink w:anchor="_Toc482180265" w:history="1">
+              <w:hyperlink w:anchor="_Toc482272744" w:history="1">
                 <w:r>
                   <w:rPr>
                     <w:rStyle w:val="Hyperkobling"/>
@@ -978,7 +1749,7 @@
                     <w:noProof/>
                     <w:webHidden/>
                   </w:rPr>
-                  <w:instrText xml:space="preserve"> PAGEREF _Toc482180265 \h </w:instrText>
+                  <w:instrText xml:space="preserve"> PAGEREF _Toc482272744 \h </w:instrText>
                 </w:r>
                 <w:r>
                   <w:rPr>
@@ -998,7 +1769,7 @@
                     <w:noProof/>
                     <w:webHidden/>
                   </w:rPr>
-                  <w:t>7</w:t>
+                  <w:t>9</w:t>
                 </w:r>
                 <w:r>
                   <w:rPr>
@@ -1021,7 +1792,7 @@
                   <w14:ligatures w14:val="none"/>
                 </w:rPr>
               </w:pPr>
-              <w:hyperlink w:anchor="_Toc482180266" w:history="1">
+              <w:hyperlink w:anchor="_Toc482272745" w:history="1">
                 <w:r>
                   <w:rPr>
                     <w:rStyle w:val="Hyperkobling"/>
@@ -1048,7 +1819,7 @@
                     <w:noProof/>
                     <w:webHidden/>
                   </w:rPr>
-                  <w:instrText xml:space="preserve"> PAGEREF _Toc482180266 \h </w:instrText>
+                  <w:instrText xml:space="preserve"> PAGEREF _Toc482272745 \h </w:instrText>
                 </w:r>
                 <w:r>
                   <w:rPr>
@@ -1068,7 +1839,7 @@
                     <w:noProof/>
                     <w:webHidden/>
                   </w:rPr>
-                  <w:t>7</w:t>
+                  <w:t>9</w:t>
                 </w:r>
                 <w:r>
                   <w:rPr>
@@ -1091,7 +1862,7 @@
                   <w14:ligatures w14:val="none"/>
                 </w:rPr>
               </w:pPr>
-              <w:hyperlink w:anchor="_Toc482180267" w:history="1">
+              <w:hyperlink w:anchor="_Toc482272746" w:history="1">
                 <w:r>
                   <w:rPr>
                     <w:rStyle w:val="Hyperkobling"/>
@@ -1118,7 +1889,7 @@
                     <w:noProof/>
                     <w:webHidden/>
                   </w:rPr>
-                  <w:instrText xml:space="preserve"> PAGEREF _Toc482180267 \h </w:instrText>
+                  <w:instrText xml:space="preserve"> PAGEREF _Toc482272746 \h </w:instrText>
                 </w:r>
                 <w:r>
                   <w:rPr>
@@ -1138,7 +1909,7 @@
                     <w:noProof/>
                     <w:webHidden/>
                   </w:rPr>
-                  <w:t>7</w:t>
+                  <w:t>9</w:t>
                 </w:r>
                 <w:r>
                   <w:rPr>
@@ -1164,13 +1935,13 @@
                   <w14:ligatures w14:val="none"/>
                 </w:rPr>
               </w:pPr>
-              <w:hyperlink w:anchor="_Toc482180268" w:history="1">
+              <w:hyperlink w:anchor="_Toc482272747" w:history="1">
                 <w:r>
                   <w:rPr>
                     <w:rStyle w:val="Hyperkobling"/>
                     <w:noProof/>
                   </w:rPr>
-                  <w:t>Bruk av Git</w:t>
+                  <w:t>Prosess</w:t>
                 </w:r>
                 <w:r>
                   <w:rPr>
@@ -1191,7 +1962,7 @@
                     <w:noProof/>
                     <w:webHidden/>
                   </w:rPr>
-                  <w:instrText xml:space="preserve"> PAGEREF _Toc482180268 \h </w:instrText>
+                  <w:instrText xml:space="preserve"> PAGEREF _Toc482272747 \h </w:instrText>
                 </w:r>
                 <w:r>
                   <w:rPr>
@@ -1211,7 +1982,7 @@
                     <w:noProof/>
                     <w:webHidden/>
                   </w:rPr>
-                  <w:t>9</w:t>
+                  <w:t>10</w:t>
                 </w:r>
                 <w:r>
                   <w:rPr>
@@ -1237,13 +2008,13 @@
                   <w14:ligatures w14:val="none"/>
                 </w:rPr>
               </w:pPr>
-              <w:hyperlink w:anchor="_Toc482180269" w:history="1">
+              <w:hyperlink w:anchor="_Toc482272748" w:history="1">
                 <w:r>
                   <w:rPr>
                     <w:rStyle w:val="Hyperkobling"/>
                     <w:noProof/>
                   </w:rPr>
-                  <w:t>Tekniske valg</w:t>
+                  <w:t>Bruk av Git</w:t>
                 </w:r>
                 <w:r>
                   <w:rPr>
@@ -1264,7 +2035,7 @@
                     <w:noProof/>
                     <w:webHidden/>
                   </w:rPr>
-                  <w:instrText xml:space="preserve"> PAGEREF _Toc482180269 \h </w:instrText>
+                  <w:instrText xml:space="preserve"> PAGEREF _Toc482272748 \h </w:instrText>
                 </w:r>
                 <w:r>
                   <w:rPr>
@@ -1284,7 +2055,7 @@
                     <w:noProof/>
                     <w:webHidden/>
                   </w:rPr>
-                  <w:t>10</w:t>
+                  <w:t>11</w:t>
                 </w:r>
                 <w:r>
                   <w:rPr>
@@ -1310,12 +2081,85 @@
                   <w14:ligatures w14:val="none"/>
                 </w:rPr>
               </w:pPr>
-              <w:hyperlink w:anchor="_Toc482180270" w:history="1">
+              <w:hyperlink w:anchor="_Toc482272749" w:history="1">
                 <w:r>
                   <w:rPr>
                     <w:rStyle w:val="Hyperkobling"/>
                     <w:noProof/>
                   </w:rPr>
+                  <w:t>Tekniske valg</w:t>
+                </w:r>
+                <w:r>
+                  <w:rPr>
+                    <w:noProof/>
+                    <w:webHidden/>
+                  </w:rPr>
+                  <w:tab/>
+                </w:r>
+                <w:r>
+                  <w:rPr>
+                    <w:noProof/>
+                    <w:webHidden/>
+                  </w:rPr>
+                  <w:fldChar w:fldCharType="begin"/>
+                </w:r>
+                <w:r>
+                  <w:rPr>
+                    <w:noProof/>
+                    <w:webHidden/>
+                  </w:rPr>
+                  <w:instrText xml:space="preserve"> PAGEREF _Toc482272749 \h </w:instrText>
+                </w:r>
+                <w:r>
+                  <w:rPr>
+                    <w:noProof/>
+                    <w:webHidden/>
+                  </w:rPr>
+                </w:r>
+                <w:r>
+                  <w:rPr>
+                    <w:noProof/>
+                    <w:webHidden/>
+                  </w:rPr>
+                  <w:fldChar w:fldCharType="separate"/>
+                </w:r>
+                <w:r>
+                  <w:rPr>
+                    <w:noProof/>
+                    <w:webHidden/>
+                  </w:rPr>
+                  <w:t>12</w:t>
+                </w:r>
+                <w:r>
+                  <w:rPr>
+                    <w:noProof/>
+                    <w:webHidden/>
+                  </w:rPr>
+                  <w:fldChar w:fldCharType="end"/>
+                </w:r>
+              </w:hyperlink>
+            </w:p>
+            <w:p>
+              <w:pPr>
+                <w:pStyle w:val="INNH1"/>
+                <w:rPr>
+                  <w:rFonts w:eastAsiaTheme="minorEastAsia" w:cstheme="minorBidi"/>
+                  <w:b w:val="0"/>
+                  <w:caps w:val="0"/>
+                  <w:noProof/>
+                  <w:color w:val="auto"/>
+                  <w:kern w:val="0"/>
+                  <w:sz w:val="22"/>
+                  <w:szCs w:val="22"/>
+                  <w14:ligatures w14:val="none"/>
+                </w:rPr>
+              </w:pPr>
+              <w:hyperlink w:anchor="_Toc482272750" w:history="1">
+                <w:r>
+                  <w:rPr>
+                    <w:rStyle w:val="Hyperkobling"/>
+                    <w:noProof/>
+                  </w:rPr>
                   <w:t>Referanser</w:t>
                 </w:r>
                 <w:r>
@@ -1337,7 +2181,7 @@
                     <w:noProof/>
                     <w:webHidden/>
                   </w:rPr>
-                  <w:instrText xml:space="preserve"> PAGEREF _Toc482180270 \h </w:instrText>
+                  <w:instrText xml:space="preserve"> PAGEREF _Toc482272750 \h </w:instrText>
                 </w:r>
                 <w:r>
                   <w:rPr>
@@ -1357,7 +2201,7 @@
                     <w:noProof/>
                     <w:webHidden/>
                   </w:rPr>
-                  <w:t>11</w:t>
+                  <w:t>13</w:t>
                 </w:r>
                 <w:r>
                   <w:rPr>
@@ -1391,12 +2235,12 @@
           <w:pPr>
             <w:pStyle w:val="Overskrift1"/>
           </w:pPr>
-          <w:bookmarkStart w:id="0" w:name="_Toc482180257"/>
+          <w:bookmarkStart w:id="1" w:name="_Toc482272725"/>
           <w:r>
             <w:lastRenderedPageBreak/>
             <w:t>Om rapporten</w:t>
           </w:r>
-          <w:bookmarkEnd w:id="0"/>
+          <w:bookmarkEnd w:id="1"/>
         </w:p>
         <w:tbl>
           <w:tblPr>
@@ -1692,12 +2536,12 @@
       <w:pPr>
         <w:pStyle w:val="Overskrift1"/>
       </w:pPr>
-      <w:bookmarkStart w:id="1" w:name="_Toc482180258"/>
+      <w:bookmarkStart w:id="2" w:name="_Toc482272726"/>
       <w:r>
         <w:lastRenderedPageBreak/>
         <w:t>Innledning</w:t>
       </w:r>
-      <w:bookmarkEnd w:id="1"/>
+      <w:bookmarkEnd w:id="2"/>
     </w:p>
     <w:sdt>
       <w:sdtPr>
@@ -1705,7 +2549,6 @@
         <w:placeholder>
           <w:docPart w:val="50CF262593BB44CA83F75E4A6EF04551"/>
         </w:placeholder>
-        <w:showingPlcHdr/>
         <w:dataBinding w:prefixMappings="xmlns:ns0='http://schemas.openxmlformats.org/package/2006/metadata/core-properties' xmlns:ns1='http://purl.org/dc/elements/1.1/'" w:xpath="/ns0:coreProperties[1]/ns1:subject[1]" w:storeItemID="{6C3C8BC8-F283-45AE-878A-BAB7291924A1}"/>
         <w:text/>
       </w:sdtPr>
@@ -1716,7 +2559,7 @@
             <w:pStyle w:val="Undertittel"/>
           </w:pPr>
           <w:r>
-            <w:t>[Skriv inn undertittelen]</w:t>
+            <w:t>Gruppe 24</w:t>
           </w:r>
         </w:p>
       </w:sdtContent>
@@ -1789,21 +2632,23 @@
       <w:pPr>
         <w:pStyle w:val="Overskrift1"/>
       </w:pPr>
-      <w:bookmarkStart w:id="2" w:name="_Toc482180259"/>
+      <w:bookmarkStart w:id="3" w:name="_Toc482272727"/>
       <w:r>
         <w:lastRenderedPageBreak/>
         <w:t>Idè og konsept</w:t>
       </w:r>
-      <w:bookmarkEnd w:id="2"/>
+      <w:bookmarkEnd w:id="3"/>
     </w:p>
     <w:p/>
     <w:p>
       <w:pPr>
         <w:pStyle w:val="Overskrift2"/>
       </w:pPr>
+      <w:bookmarkStart w:id="4" w:name="_Toc482272728"/>
       <w:r>
         <w:t>Hvordan vi kom fram til ideen</w:t>
       </w:r>
+      <w:bookmarkEnd w:id="4"/>
     </w:p>
     <w:p>
       <w:r>
@@ -1825,9 +2670,11 @@
       <w:pPr>
         <w:pStyle w:val="Overskrift2"/>
       </w:pPr>
+      <w:bookmarkStart w:id="5" w:name="_Toc482272729"/>
       <w:r>
         <w:t>Hva er ideen</w:t>
       </w:r>
+      <w:bookmarkEnd w:id="5"/>
     </w:p>
     <w:p>
       <w:r>
@@ -1873,21 +2720,16 @@
       <w:pPr>
         <w:pStyle w:val="Overskrift2"/>
       </w:pPr>
+      <w:bookmarkStart w:id="6" w:name="_Toc482272730"/>
       <w:r>
         <w:t>Hva er unike med vår ide?</w:t>
       </w:r>
+      <w:bookmarkEnd w:id="6"/>
     </w:p>
     <w:p>
       <w:r>
         <w:t>Måten vi presenterer informasjonen til brukeren (Studenter ved Westerdals Campus Fjerdingen) og samling av hvilken type informasjon vi leverer, mener vi det mangler per i dag. I dagens overflod av informasjon er det rett og slett blitt vanskelig å finne noe som kan være interessant for en. Det kan ende med at man ikke får med seg et arrangement, stilling eller aktivitet som kunne være artig å få med seg.</w:t>
       </w:r>
-    </w:p>
-    <w:p/>
-    <w:p/>
-    <w:p/>
-    <w:p>
-      <w:bookmarkStart w:id="3" w:name="_GoBack"/>
-      <w:bookmarkEnd w:id="3"/>
     </w:p>
     <w:p/>
     <w:p/>
@@ -1896,13 +2738,19 @@
     <w:p/>
     <w:p/>
     <w:p/>
+    <w:p/>
+    <w:p/>
+    <w:p/>
+    <w:p/>
     <w:p>
       <w:pPr>
         <w:pStyle w:val="Overskrift2"/>
       </w:pPr>
+      <w:bookmarkStart w:id="7" w:name="_Toc482272731"/>
       <w:r>
         <w:t>Hva er vårt fokusområde?</w:t>
       </w:r>
+      <w:bookmarkEnd w:id="7"/>
     </w:p>
     <w:p>
       <w:r>
@@ -2170,12 +3018,12 @@
       <w:pPr>
         <w:pStyle w:val="Overskrift1"/>
       </w:pPr>
-      <w:bookmarkStart w:id="4" w:name="_Toc482180260"/>
+      <w:bookmarkStart w:id="8" w:name="_Toc482272732"/>
       <w:r>
         <w:lastRenderedPageBreak/>
         <w:t>Utviklingsmetodikk</w:t>
       </w:r>
-      <w:bookmarkEnd w:id="4"/>
+      <w:bookmarkEnd w:id="8"/>
     </w:p>
     <w:p>
       <w:pPr>
@@ -2246,65 +3094,349 @@
       <w:pPr>
         <w:pStyle w:val="Overskrift1"/>
       </w:pPr>
-      <w:bookmarkStart w:id="5" w:name="_Toc482180261"/>
+      <w:bookmarkStart w:id="9" w:name="_Toc482272733"/>
       <w:r>
         <w:lastRenderedPageBreak/>
         <w:t>Prototype</w:t>
       </w:r>
-      <w:bookmarkEnd w:id="5"/>
-    </w:p>
-    <w:p>
-      <w:pPr>
-        <w:pStyle w:val="Listeavsnitt"/>
-        <w:numPr>
-          <w:ilvl w:val="0"/>
-          <w:numId w:val="25"/>
-        </w:numPr>
-      </w:pPr>
-      <w:r>
-        <w:t>Hvordan vi utviklet prototypen</w:t>
-      </w:r>
-    </w:p>
-    <w:p>
-      <w:pPr>
-        <w:pStyle w:val="Listeavsnitt"/>
-        <w:numPr>
-          <w:ilvl w:val="0"/>
-          <w:numId w:val="25"/>
-        </w:numPr>
-      </w:pPr>
-      <w:r>
-        <w:t xml:space="preserve">Intervjuer </w:t>
-      </w:r>
-    </w:p>
-    <w:p>
-      <w:pPr>
-        <w:pStyle w:val="Listeavsnitt"/>
-        <w:numPr>
-          <w:ilvl w:val="0"/>
-          <w:numId w:val="25"/>
-        </w:numPr>
-      </w:pPr>
-      <w:r>
-        <w:t>Hvordan vi brukte prototypen til videre utvilling</w:t>
-      </w:r>
-    </w:p>
-    <w:p>
-      <w:pPr>
-        <w:pStyle w:val="Listeavsnitt"/>
-        <w:numPr>
-          <w:ilvl w:val="0"/>
-          <w:numId w:val="25"/>
-        </w:numPr>
-      </w:pPr>
-      <w:r>
-        <w:t>Link til min prototype (Endre)</w:t>
-      </w:r>
-    </w:p>
+      <w:bookmarkEnd w:id="9"/>
+    </w:p>
+    <w:p/>
+    <w:p>
+      <w:pPr>
+        <w:pStyle w:val="Overskrift2"/>
+      </w:pPr>
+      <w:bookmarkStart w:id="10" w:name="_Toc482272734"/>
+      <w:r>
+        <w:t>Verktøy for utvikling av prototype</w:t>
+      </w:r>
+      <w:bookmarkEnd w:id="10"/>
+    </w:p>
+    <w:p>
+      <w:r>
+        <w:t>Etter forelesningen vi hadde om utvikling av prototype, begynte vi å lete etter beste verktøy for å lage en prototype. Programmer som Balsamiq, InVision, Artisteer og Adobe Muse ble diskutert. Alle hadde sine fordeler og ulemper, men valget falt på Adobe Muse. Vi følte Adobe Muse ga oss det vi trengte for å lage en funksjonell og forklarende prototype.</w:t>
+      </w:r>
+      <w:r>
+        <w:t xml:space="preserve"> </w:t>
+      </w:r>
+      <w:r>
+        <w:t>Det var viktig for oss at verktøyet vi brukte kunne brukes til å lage en prototype vi kunne vise til intervjuobjekter og potensielle brukere av siden. For å få til dette måtte vi ha et program som liknet mest mulig på endelige produktet, samtidig som det ikke var for vanskelig for oss å gjøre endringer om vi så dette var nødvendig. Med Adobe Muse kan man få generert en fungerende nettside som inneholder: HTML, CSS, PHP, JavaScript osv. Dette uten å skrive noe kode og bare flytte ting rundt som om det skulle vært et tegneprogram.</w:t>
+      </w:r>
+    </w:p>
+    <w:p/>
+    <w:p>
+      <w:pPr>
+        <w:pStyle w:val="Overskrift2"/>
+      </w:pPr>
+      <w:bookmarkStart w:id="11" w:name="_Toc482272735"/>
+      <w:r>
+        <w:t>Intervjuer og feedback til prototypen</w:t>
+      </w:r>
+      <w:bookmarkEnd w:id="11"/>
+    </w:p>
+    <w:p>
+      <w:r>
+        <w:t>Vi hadde flere runder hvor vi intervjuet potensielle brukere og generelt vanlige folk for å få mye tilbakemelding på designet underveis. Med et så godt program var det ikke noe problem å forandre på designet om det var noe de sa vi burde fikse på. Det kunne til og med hende vi kunne gjøre endinger under intervjuet for å se om vi forsto tilbakemeldingen riktig. Etter flere runder med intervjuer kom vi fram til en prototype vi syntes var god nok til å begynne å utvikle løsningen fra.</w:t>
+      </w:r>
+    </w:p>
+    <w:p/>
+    <w:p>
+      <w:pPr>
+        <w:pStyle w:val="Overskrift2"/>
+      </w:pPr>
+      <w:bookmarkStart w:id="12" w:name="_Toc482272736"/>
+      <w:r>
+        <w:t>Hvordan vi bruke prototypen til videre utvikling</w:t>
+      </w:r>
+      <w:bookmarkEnd w:id="12"/>
+    </w:p>
+    <w:p>
+      <w:r>
+        <w:t>Etter vi hadde endt opp med en prototype vi var fornøyd med startet vi utviklingen var selve løsningen. Endre satt opp protypen på sin server slik vi hele tiden hadde den tilgjengelig for å kunne se tilbake på den. Prototypen ble nå en mal for hvordan alle elementer ved siden skal se ut visuelt for brukeren. Om det var noe vi syntes vi fortsatt burde endre på designmessig eller vi fikk en idé var det ikke vanskelig å gå inn i prototypen for å teste det ut før vi implementerte det i selve løsningen.</w:t>
+      </w:r>
+    </w:p>
+    <w:p/>
+    <w:p>
+      <w:r>
+        <w:t>Her kan du se hvordan prototypen endte opp:</w:t>
+      </w:r>
+    </w:p>
+    <w:p>
+      <w:hyperlink r:id="rId12" w:history="1">
+        <w:r>
+          <w:rPr>
+            <w:rStyle w:val="Hyperkobling"/>
+          </w:rPr>
+          <w:t>http://tek.westerdals.no/~synend16/MuseExportV3/</w:t>
+        </w:r>
+      </w:hyperlink>
+    </w:p>
+    <w:p/>
     <w:p>
       <w:pPr>
         <w:spacing w:after="200" w:line="276" w:lineRule="auto"/>
       </w:pPr>
+    </w:p>
+    <w:p>
+      <w:pPr>
+        <w:spacing w:after="200" w:line="276" w:lineRule="auto"/>
+      </w:pPr>
+    </w:p>
+    <w:p>
+      <w:pPr>
+        <w:spacing w:after="200" w:line="276" w:lineRule="auto"/>
+      </w:pPr>
+    </w:p>
+    <w:p>
+      <w:pPr>
+        <w:spacing w:after="200" w:line="276" w:lineRule="auto"/>
+      </w:pPr>
+    </w:p>
+    <w:p>
+      <w:pPr>
+        <w:spacing w:after="200" w:line="276" w:lineRule="auto"/>
+      </w:pPr>
+    </w:p>
+    <w:p>
+      <w:pPr>
+        <w:pStyle w:val="Overskrift2"/>
+      </w:pPr>
+    </w:p>
+    <w:p>
+      <w:pPr>
+        <w:pStyle w:val="Overskrift2"/>
+      </w:pPr>
+      <w:bookmarkStart w:id="13" w:name="_Toc482272737"/>
+      <w:r>
+        <w:lastRenderedPageBreak/>
+        <w:t>Skjermbilder fra utvikling av prototype</w:t>
+      </w:r>
+      <w:bookmarkEnd w:id="13"/>
+    </w:p>
+    <w:p>
+      <w:pPr>
+        <w:pStyle w:val="Overskrift3"/>
+      </w:pPr>
+      <w:bookmarkStart w:id="14" w:name="_Toc482272738"/>
+      <w:r>
+        <w:rPr>
+          <w:noProof/>
+        </w:rPr>
+        <w:drawing>
+          <wp:anchor distT="0" distB="0" distL="114300" distR="114300" simplePos="0" relativeHeight="251658240" behindDoc="0" locked="0" layoutInCell="1" allowOverlap="1" wp14:anchorId="1E458D4E" wp14:editId="5CF76B5E">
+            <wp:simplePos x="0" y="0"/>
+            <wp:positionH relativeFrom="margin">
+              <wp:align>center</wp:align>
+            </wp:positionH>
+            <wp:positionV relativeFrom="margin">
+              <wp:posOffset>740410</wp:posOffset>
+            </wp:positionV>
+            <wp:extent cx="4197350" cy="1918970"/>
+            <wp:effectExtent l="0" t="0" r="0" b="5080"/>
+            <wp:wrapSquare wrapText="bothSides"/>
+            <wp:docPr id="1" name="Bilde 1"/>
+            <wp:cNvGraphicFramePr>
+              <a:graphicFrameLocks xmlns:a="http://schemas.openxmlformats.org/drawingml/2006/main" noChangeAspect="1"/>
+            </wp:cNvGraphicFramePr>
+            <a:graphic xmlns:a="http://schemas.openxmlformats.org/drawingml/2006/main">
+              <a:graphicData uri="http://schemas.openxmlformats.org/drawingml/2006/picture">
+                <pic:pic xmlns:pic="http://schemas.openxmlformats.org/drawingml/2006/picture">
+                  <pic:nvPicPr>
+                    <pic:cNvPr id="1" name="PRO101 Prototype V1.PNG"/>
+                    <pic:cNvPicPr/>
+                  </pic:nvPicPr>
+                  <pic:blipFill>
+                    <a:blip r:embed="rId13" cstate="print">
+                      <a:extLst>
+                        <a:ext uri="{28A0092B-C50C-407E-A947-70E740481C1C}">
+                          <a14:useLocalDpi xmlns:a14="http://schemas.microsoft.com/office/drawing/2010/main" val="0"/>
+                        </a:ext>
+                      </a:extLst>
+                    </a:blip>
+                    <a:stretch>
+                      <a:fillRect/>
+                    </a:stretch>
+                  </pic:blipFill>
+                  <pic:spPr>
+                    <a:xfrm>
+                      <a:off x="0" y="0"/>
+                      <a:ext cx="4197350" cy="1918970"/>
+                    </a:xfrm>
+                    <a:prstGeom prst="rect">
+                      <a:avLst/>
+                    </a:prstGeom>
+                  </pic:spPr>
+                </pic:pic>
+              </a:graphicData>
+            </a:graphic>
+          </wp:anchor>
+        </w:drawing>
+      </w:r>
+      <w:r>
+        <w:t>Versjon 1:</w:t>
+      </w:r>
+      <w:bookmarkEnd w:id="14"/>
+    </w:p>
+    <w:p/>
+    <w:p/>
+    <w:p/>
+    <w:p/>
+    <w:p/>
+    <w:p/>
+    <w:p/>
+    <w:p/>
+    <w:p>
+      <w:pPr>
+        <w:pStyle w:val="Overskrift3"/>
+      </w:pPr>
+    </w:p>
+    <w:p>
+      <w:pPr>
+        <w:pStyle w:val="Overskrift3"/>
+      </w:pPr>
+      <w:bookmarkStart w:id="15" w:name="_Toc482272739"/>
+      <w:r>
+        <w:rPr>
+          <w:noProof/>
+        </w:rPr>
+        <w:drawing>
+          <wp:anchor distT="0" distB="0" distL="114300" distR="114300" simplePos="0" relativeHeight="251659264" behindDoc="1" locked="0" layoutInCell="1" allowOverlap="1" wp14:anchorId="60BF8920" wp14:editId="48E7D603">
+            <wp:simplePos x="0" y="0"/>
+            <wp:positionH relativeFrom="margin">
+              <wp:align>center</wp:align>
+            </wp:positionH>
+            <wp:positionV relativeFrom="paragraph">
+              <wp:posOffset>127635</wp:posOffset>
+            </wp:positionV>
+            <wp:extent cx="4253346" cy="2005886"/>
+            <wp:effectExtent l="0" t="0" r="0" b="0"/>
+            <wp:wrapTight wrapText="bothSides">
+              <wp:wrapPolygon edited="0">
+                <wp:start x="0" y="0"/>
+                <wp:lineTo x="0" y="21340"/>
+                <wp:lineTo x="21477" y="21340"/>
+                <wp:lineTo x="21477" y="0"/>
+                <wp:lineTo x="0" y="0"/>
+              </wp:wrapPolygon>
+            </wp:wrapTight>
+            <wp:docPr id="2" name="Bilde 2"/>
+            <wp:cNvGraphicFramePr>
+              <a:graphicFrameLocks xmlns:a="http://schemas.openxmlformats.org/drawingml/2006/main" noChangeAspect="1"/>
+            </wp:cNvGraphicFramePr>
+            <a:graphic xmlns:a="http://schemas.openxmlformats.org/drawingml/2006/main">
+              <a:graphicData uri="http://schemas.openxmlformats.org/drawingml/2006/picture">
+                <pic:pic xmlns:pic="http://schemas.openxmlformats.org/drawingml/2006/picture">
+                  <pic:nvPicPr>
+                    <pic:cNvPr id="2" name="PRO101 Prototype v2.PNG"/>
+                    <pic:cNvPicPr/>
+                  </pic:nvPicPr>
+                  <pic:blipFill>
+                    <a:blip r:embed="rId14" cstate="print">
+                      <a:extLst>
+                        <a:ext uri="{28A0092B-C50C-407E-A947-70E740481C1C}">
+                          <a14:useLocalDpi xmlns:a14="http://schemas.microsoft.com/office/drawing/2010/main" val="0"/>
+                        </a:ext>
+                      </a:extLst>
+                    </a:blip>
+                    <a:stretch>
+                      <a:fillRect/>
+                    </a:stretch>
+                  </pic:blipFill>
+                  <pic:spPr>
+                    <a:xfrm>
+                      <a:off x="0" y="0"/>
+                      <a:ext cx="4253346" cy="2005886"/>
+                    </a:xfrm>
+                    <a:prstGeom prst="rect">
+                      <a:avLst/>
+                    </a:prstGeom>
+                  </pic:spPr>
+                </pic:pic>
+              </a:graphicData>
+            </a:graphic>
+          </wp:anchor>
+        </w:drawing>
+      </w:r>
+      <w:r>
+        <w:t>Versjon 2:</w:t>
+      </w:r>
+      <w:bookmarkEnd w:id="15"/>
+    </w:p>
+    <w:p/>
+    <w:p/>
+    <w:p/>
+    <w:p/>
+    <w:p/>
+    <w:p/>
+    <w:p/>
+    <w:p>
+      <w:pPr>
+        <w:pStyle w:val="Overskrift3"/>
+      </w:pPr>
+    </w:p>
+    <w:p>
+      <w:pPr>
+        <w:pStyle w:val="Overskrift3"/>
+      </w:pPr>
+      <w:bookmarkStart w:id="16" w:name="_Toc482272740"/>
+      <w:r>
+        <w:rPr>
+          <w:noProof/>
+        </w:rPr>
+        <w:drawing>
+          <wp:anchor distT="0" distB="0" distL="114300" distR="114300" simplePos="0" relativeHeight="251660288" behindDoc="0" locked="0" layoutInCell="1" allowOverlap="1" wp14:anchorId="4E8B2700" wp14:editId="33DC0128">
+            <wp:simplePos x="0" y="0"/>
+            <wp:positionH relativeFrom="margin">
+              <wp:align>center</wp:align>
+            </wp:positionH>
+            <wp:positionV relativeFrom="margin">
+              <wp:posOffset>6236739</wp:posOffset>
+            </wp:positionV>
+            <wp:extent cx="4225637" cy="2519353"/>
+            <wp:effectExtent l="0" t="0" r="3810" b="0"/>
+            <wp:wrapSquare wrapText="bothSides"/>
+            <wp:docPr id="3" name="Bilde 3"/>
+            <wp:cNvGraphicFramePr>
+              <a:graphicFrameLocks xmlns:a="http://schemas.openxmlformats.org/drawingml/2006/main" noChangeAspect="1"/>
+            </wp:cNvGraphicFramePr>
+            <a:graphic xmlns:a="http://schemas.openxmlformats.org/drawingml/2006/main">
+              <a:graphicData uri="http://schemas.openxmlformats.org/drawingml/2006/picture">
+                <pic:pic xmlns:pic="http://schemas.openxmlformats.org/drawingml/2006/picture">
+                  <pic:nvPicPr>
+                    <pic:cNvPr id="3" name="PRO101 Prototype V3.PNG"/>
+                    <pic:cNvPicPr/>
+                  </pic:nvPicPr>
+                  <pic:blipFill>
+                    <a:blip r:embed="rId15" cstate="print">
+                      <a:extLst>
+                        <a:ext uri="{28A0092B-C50C-407E-A947-70E740481C1C}">
+                          <a14:useLocalDpi xmlns:a14="http://schemas.microsoft.com/office/drawing/2010/main" val="0"/>
+                        </a:ext>
+                      </a:extLst>
+                    </a:blip>
+                    <a:stretch>
+                      <a:fillRect/>
+                    </a:stretch>
+                  </pic:blipFill>
+                  <pic:spPr>
+                    <a:xfrm>
+                      <a:off x="0" y="0"/>
+                      <a:ext cx="4225637" cy="2519353"/>
+                    </a:xfrm>
+                    <a:prstGeom prst="rect">
+                      <a:avLst/>
+                    </a:prstGeom>
+                  </pic:spPr>
+                </pic:pic>
+              </a:graphicData>
+            </a:graphic>
+          </wp:anchor>
+        </w:drawing>
+      </w:r>
+      <w:r>
+        <w:t>Versjon 3</w:t>
+      </w:r>
+      <w:bookmarkEnd w:id="16"/>
       <w:r>
         <w:br w:type="page"/>
       </w:r>
@@ -2318,61 +3450,61 @@
       <w:pPr>
         <w:pStyle w:val="Overskrift1"/>
       </w:pPr>
-      <w:bookmarkStart w:id="6" w:name="_Toc482180262"/>
+      <w:bookmarkStart w:id="17" w:name="_Toc482272741"/>
       <w:r>
         <w:t>Prinsipper</w:t>
       </w:r>
-      <w:bookmarkEnd w:id="6"/>
+      <w:bookmarkEnd w:id="17"/>
     </w:p>
     <w:p>
       <w:pPr>
         <w:pStyle w:val="Overskrift2"/>
       </w:pPr>
-      <w:bookmarkStart w:id="7" w:name="_Toc482180263"/>
+      <w:bookmarkStart w:id="18" w:name="_Toc482272742"/>
       <w:r>
         <w:t>Målgruppen</w:t>
       </w:r>
-      <w:bookmarkEnd w:id="7"/>
+      <w:bookmarkEnd w:id="18"/>
     </w:p>
     <w:p>
       <w:pPr>
         <w:pStyle w:val="Overskrift2"/>
       </w:pPr>
-      <w:bookmarkStart w:id="8" w:name="_Toc482180264"/>
+      <w:bookmarkStart w:id="19" w:name="_Toc482272743"/>
       <w:r>
         <w:t>Usability</w:t>
       </w:r>
-      <w:bookmarkEnd w:id="8"/>
+      <w:bookmarkEnd w:id="19"/>
     </w:p>
     <w:p>
       <w:pPr>
         <w:pStyle w:val="Overskrift2"/>
       </w:pPr>
-      <w:bookmarkStart w:id="9" w:name="_Toc482180265"/>
+      <w:bookmarkStart w:id="20" w:name="_Toc482272744"/>
       <w:r>
         <w:t>Designprinsipper</w:t>
       </w:r>
-      <w:bookmarkEnd w:id="9"/>
+      <w:bookmarkEnd w:id="20"/>
     </w:p>
     <w:p>
       <w:pPr>
         <w:pStyle w:val="Overskrift2"/>
       </w:pPr>
-      <w:bookmarkStart w:id="10" w:name="_Toc482180266"/>
+      <w:bookmarkStart w:id="21" w:name="_Toc482272745"/>
       <w:r>
         <w:t>Universell utforming</w:t>
       </w:r>
-      <w:bookmarkEnd w:id="10"/>
+      <w:bookmarkEnd w:id="21"/>
     </w:p>
     <w:p>
       <w:pPr>
         <w:pStyle w:val="Overskrift2"/>
       </w:pPr>
-      <w:bookmarkStart w:id="11" w:name="_Toc482180267"/>
+      <w:bookmarkStart w:id="22" w:name="_Toc482272746"/>
       <w:r>
         <w:t>Innhold/Tjenester</w:t>
       </w:r>
-      <w:bookmarkEnd w:id="11"/>
+      <w:bookmarkEnd w:id="22"/>
     </w:p>
     <w:p>
       <w:pPr>
@@ -2391,14 +3523,20 @@
       <w:pPr>
         <w:pStyle w:val="Overskrift1"/>
       </w:pPr>
+      <w:bookmarkStart w:id="23" w:name="_Toc482272747"/>
       <w:r>
         <w:lastRenderedPageBreak/>
         <w:t>Prosess</w:t>
       </w:r>
+      <w:bookmarkEnd w:id="23"/>
+    </w:p>
+    <w:p>
+      <w:r>
+        <w:t>Hva vi gjorde og når</w:t>
+      </w:r>
     </w:p>
     <w:p/>
     <w:p/>
-    <w:p/>
     <w:p>
       <w:pPr>
         <w:spacing w:after="200" w:line="276" w:lineRule="auto"/>
@@ -2411,12 +3549,12 @@
       <w:pPr>
         <w:pStyle w:val="Overskrift1"/>
       </w:pPr>
-      <w:bookmarkStart w:id="12" w:name="_Toc482180268"/>
+      <w:bookmarkStart w:id="24" w:name="_Toc482272748"/>
       <w:r>
         <w:lastRenderedPageBreak/>
         <w:t>Bruk av Git</w:t>
       </w:r>
-      <w:bookmarkEnd w:id="12"/>
+      <w:bookmarkEnd w:id="24"/>
     </w:p>
     <w:p>
       <w:pPr>
@@ -2471,12 +3609,12 @@
       <w:pPr>
         <w:pStyle w:val="Overskrift1"/>
       </w:pPr>
-      <w:bookmarkStart w:id="13" w:name="_Toc482180269"/>
+      <w:bookmarkStart w:id="25" w:name="_Toc482272749"/>
       <w:r>
         <w:lastRenderedPageBreak/>
         <w:t>Tekniske valg</w:t>
       </w:r>
-      <w:bookmarkEnd w:id="13"/>
+      <w:bookmarkEnd w:id="25"/>
     </w:p>
     <w:p>
       <w:pPr>
@@ -2574,12 +3712,12 @@
       <w:pPr>
         <w:pStyle w:val="Overskrift1"/>
       </w:pPr>
-      <w:bookmarkStart w:id="14" w:name="_Toc482180270"/>
+      <w:bookmarkStart w:id="26" w:name="_Toc482272750"/>
       <w:r>
         <w:lastRenderedPageBreak/>
         <w:t>Referanser</w:t>
       </w:r>
-      <w:bookmarkEnd w:id="14"/>
+      <w:bookmarkEnd w:id="26"/>
     </w:p>
     <w:p>
       <w:pPr>
@@ -2618,10 +3756,10 @@
       </w:r>
     </w:p>
     <w:sectPr>
-      <w:headerReference w:type="even" r:id="rId12"/>
-      <w:headerReference w:type="default" r:id="rId13"/>
-      <w:footerReference w:type="even" r:id="rId14"/>
-      <w:footerReference w:type="default" r:id="rId15"/>
+      <w:headerReference w:type="even" r:id="rId16"/>
+      <w:headerReference w:type="default" r:id="rId17"/>
+      <w:footerReference w:type="even" r:id="rId18"/>
+      <w:footerReference w:type="default" r:id="rId19"/>
       <w:pgSz w:w="11907" w:h="16839"/>
       <w:pgMar w:top="1148" w:right="1050" w:bottom="1148" w:left="1050" w:header="709" w:footer="709" w:gutter="0"/>
       <w:pgNumType w:start="0"/>
@@ -2683,7 +3821,7 @@
         <w:sz w:val="24"/>
         <w:szCs w:val="24"/>
       </w:rPr>
-      <w:t>4</w:t>
+      <w:t>10</w:t>
     </w:r>
     <w:r>
       <w:rPr>
@@ -2721,7 +3859,7 @@
         <w:sz w:val="24"/>
         <w:szCs w:val="24"/>
       </w:rPr>
-      <w:t>5</w:t>
+      <w:t>9</w:t>
     </w:r>
     <w:r>
       <w:rPr>
@@ -3015,6 +4153,119 @@
     </w:lvl>
   </w:abstractNum>
   <w:abstractNum w:abstractNumId="6" w15:restartNumberingAfterBreak="0">
+    <w:nsid w:val="0B71164D"/>
+    <w:multiLevelType w:val="hybridMultilevel"/>
+    <w:tmpl w:val="5CC4654A"/>
+    <w:lvl w:ilvl="0" w:tplc="04140001">
+      <w:start w:val="1"/>
+      <w:numFmt w:val="bullet"/>
+      <w:lvlText w:val=""/>
+      <w:lvlJc w:val="left"/>
+      <w:pPr>
+        <w:ind w:left="720" w:hanging="360"/>
+      </w:pPr>
+      <w:rPr>
+        <w:rFonts w:ascii="Symbol" w:hAnsi="Symbol" w:hint="default"/>
+      </w:rPr>
+    </w:lvl>
+    <w:lvl w:ilvl="1" w:tplc="04140003" w:tentative="1">
+      <w:start w:val="1"/>
+      <w:numFmt w:val="bullet"/>
+      <w:lvlText w:val="o"/>
+      <w:lvlJc w:val="left"/>
+      <w:pPr>
+        <w:ind w:left="1440" w:hanging="360"/>
+      </w:pPr>
+      <w:rPr>
+        <w:rFonts w:ascii="Courier New" w:hAnsi="Courier New" w:cs="Courier New" w:hint="default"/>
+      </w:rPr>
+    </w:lvl>
+    <w:lvl w:ilvl="2" w:tplc="04140005" w:tentative="1">
+      <w:start w:val="1"/>
+      <w:numFmt w:val="bullet"/>
+      <w:lvlText w:val=""/>
+      <w:lvlJc w:val="left"/>
+      <w:pPr>
+        <w:ind w:left="2160" w:hanging="360"/>
+      </w:pPr>
+      <w:rPr>
+        <w:rFonts w:ascii="Wingdings" w:hAnsi="Wingdings" w:hint="default"/>
+      </w:rPr>
+    </w:lvl>
+    <w:lvl w:ilvl="3" w:tplc="04140001" w:tentative="1">
+      <w:start w:val="1"/>
+      <w:numFmt w:val="bullet"/>
+      <w:lvlText w:val=""/>
+      <w:lvlJc w:val="left"/>
+      <w:pPr>
+        <w:ind w:left="2880" w:hanging="360"/>
+      </w:pPr>
+      <w:rPr>
+        <w:rFonts w:ascii="Symbol" w:hAnsi="Symbol" w:hint="default"/>
+      </w:rPr>
+    </w:lvl>
+    <w:lvl w:ilvl="4" w:tplc="04140003" w:tentative="1">
+      <w:start w:val="1"/>
+      <w:numFmt w:val="bullet"/>
+      <w:lvlText w:val="o"/>
+      <w:lvlJc w:val="left"/>
+      <w:pPr>
+        <w:ind w:left="3600" w:hanging="360"/>
+      </w:pPr>
+      <w:rPr>
+        <w:rFonts w:ascii="Courier New" w:hAnsi="Courier New" w:cs="Courier New" w:hint="default"/>
+      </w:rPr>
+    </w:lvl>
+    <w:lvl w:ilvl="5" w:tplc="04140005" w:tentative="1">
+      <w:start w:val="1"/>
+      <w:numFmt w:val="bullet"/>
+      <w:lvlText w:val=""/>
+      <w:lvlJc w:val="left"/>
+      <w:pPr>
+        <w:ind w:left="4320" w:hanging="360"/>
+      </w:pPr>
+      <w:rPr>
+        <w:rFonts w:ascii="Wingdings" w:hAnsi="Wingdings" w:hint="default"/>
+      </w:rPr>
+    </w:lvl>
+    <w:lvl w:ilvl="6" w:tplc="04140001" w:tentative="1">
+      <w:start w:val="1"/>
+      <w:numFmt w:val="bullet"/>
+      <w:lvlText w:val=""/>
+      <w:lvlJc w:val="left"/>
+      <w:pPr>
+        <w:ind w:left="5040" w:hanging="360"/>
+      </w:pPr>
+      <w:rPr>
+        <w:rFonts w:ascii="Symbol" w:hAnsi="Symbol" w:hint="default"/>
+      </w:rPr>
+    </w:lvl>
+    <w:lvl w:ilvl="7" w:tplc="04140003" w:tentative="1">
+      <w:start w:val="1"/>
+      <w:numFmt w:val="bullet"/>
+      <w:lvlText w:val="o"/>
+      <w:lvlJc w:val="left"/>
+      <w:pPr>
+        <w:ind w:left="5760" w:hanging="360"/>
+      </w:pPr>
+      <w:rPr>
+        <w:rFonts w:ascii="Courier New" w:hAnsi="Courier New" w:cs="Courier New" w:hint="default"/>
+      </w:rPr>
+    </w:lvl>
+    <w:lvl w:ilvl="8" w:tplc="04140005" w:tentative="1">
+      <w:start w:val="1"/>
+      <w:numFmt w:val="bullet"/>
+      <w:lvlText w:val=""/>
+      <w:lvlJc w:val="left"/>
+      <w:pPr>
+        <w:ind w:left="6480" w:hanging="360"/>
+      </w:pPr>
+      <w:rPr>
+        <w:rFonts w:ascii="Wingdings" w:hAnsi="Wingdings" w:hint="default"/>
+      </w:rPr>
+    </w:lvl>
+  </w:abstractNum>
+  <w:abstractNum w:abstractNumId="7" w15:restartNumberingAfterBreak="0">
     <w:nsid w:val="148B3EB4"/>
     <w:multiLevelType w:val="hybridMultilevel"/>
     <w:tmpl w:val="5BB49864"/>
@@ -3127,7 +4378,7 @@
       </w:rPr>
     </w:lvl>
   </w:abstractNum>
-  <w:abstractNum w:abstractNumId="7" w15:restartNumberingAfterBreak="0">
+  <w:abstractNum w:abstractNumId="8" w15:restartNumberingAfterBreak="0">
     <w:nsid w:val="18650A57"/>
     <w:multiLevelType w:val="hybridMultilevel"/>
     <w:tmpl w:val="BCD26D24"/>
@@ -3240,7 +4491,7 @@
       </w:rPr>
     </w:lvl>
   </w:abstractNum>
-  <w:abstractNum w:abstractNumId="8" w15:restartNumberingAfterBreak="0">
+  <w:abstractNum w:abstractNumId="9" w15:restartNumberingAfterBreak="0">
     <w:nsid w:val="29CD5D91"/>
     <w:multiLevelType w:val="hybridMultilevel"/>
     <w:tmpl w:val="A7BAF8F0"/>
@@ -3353,7 +4604,7 @@
       </w:rPr>
     </w:lvl>
   </w:abstractNum>
-  <w:abstractNum w:abstractNumId="9" w15:restartNumberingAfterBreak="0">
+  <w:abstractNum w:abstractNumId="10" w15:restartNumberingAfterBreak="0">
     <w:nsid w:val="2AB17A9B"/>
     <w:multiLevelType w:val="multilevel"/>
     <w:tmpl w:val="0409001D"/>
@@ -3445,7 +4696,7 @@
       </w:pPr>
     </w:lvl>
   </w:abstractNum>
-  <w:abstractNum w:abstractNumId="10" w15:restartNumberingAfterBreak="0">
+  <w:abstractNum w:abstractNumId="11" w15:restartNumberingAfterBreak="0">
     <w:nsid w:val="2C880799"/>
     <w:multiLevelType w:val="hybridMultilevel"/>
     <w:tmpl w:val="B7F49C8A"/>
@@ -3559,7 +4810,7 @@
       </w:rPr>
     </w:lvl>
   </w:abstractNum>
-  <w:abstractNum w:abstractNumId="11" w15:restartNumberingAfterBreak="0">
+  <w:abstractNum w:abstractNumId="12" w15:restartNumberingAfterBreak="0">
     <w:nsid w:val="33AB5A61"/>
     <w:multiLevelType w:val="hybridMultilevel"/>
     <w:tmpl w:val="1AC2C56A"/>
@@ -3672,7 +4923,7 @@
       </w:rPr>
     </w:lvl>
   </w:abstractNum>
-  <w:abstractNum w:abstractNumId="12" w15:restartNumberingAfterBreak="0">
+  <w:abstractNum w:abstractNumId="13" w15:restartNumberingAfterBreak="0">
     <w:nsid w:val="36BF7BCD"/>
     <w:multiLevelType w:val="hybridMultilevel"/>
     <w:tmpl w:val="B2F01DE0"/>
@@ -3785,7 +5036,7 @@
       </w:rPr>
     </w:lvl>
   </w:abstractNum>
-  <w:abstractNum w:abstractNumId="13" w15:restartNumberingAfterBreak="0">
+  <w:abstractNum w:abstractNumId="14" w15:restartNumberingAfterBreak="0">
     <w:nsid w:val="3862479F"/>
     <w:multiLevelType w:val="hybridMultilevel"/>
     <w:tmpl w:val="AD1694AA"/>
@@ -3898,7 +5149,7 @@
       </w:rPr>
     </w:lvl>
   </w:abstractNum>
-  <w:abstractNum w:abstractNumId="14" w15:restartNumberingAfterBreak="0">
+  <w:abstractNum w:abstractNumId="15" w15:restartNumberingAfterBreak="0">
     <w:nsid w:val="458F2F05"/>
     <w:multiLevelType w:val="hybridMultilevel"/>
     <w:tmpl w:val="3BFC97F8"/>
@@ -4011,7 +5262,7 @@
       </w:rPr>
     </w:lvl>
   </w:abstractNum>
-  <w:abstractNum w:abstractNumId="15" w15:restartNumberingAfterBreak="0">
+  <w:abstractNum w:abstractNumId="16" w15:restartNumberingAfterBreak="0">
     <w:nsid w:val="558349AD"/>
     <w:multiLevelType w:val="hybridMultilevel"/>
     <w:tmpl w:val="4ABEF05E"/>
@@ -4124,7 +5375,7 @@
       </w:rPr>
     </w:lvl>
   </w:abstractNum>
-  <w:abstractNum w:abstractNumId="16" w15:restartNumberingAfterBreak="0">
+  <w:abstractNum w:abstractNumId="17" w15:restartNumberingAfterBreak="0">
     <w:nsid w:val="5BB86D42"/>
     <w:multiLevelType w:val="hybridMultilevel"/>
     <w:tmpl w:val="99E8C3D2"/>
@@ -4237,7 +5488,7 @@
       </w:rPr>
     </w:lvl>
   </w:abstractNum>
-  <w:abstractNum w:abstractNumId="17" w15:restartNumberingAfterBreak="0">
+  <w:abstractNum w:abstractNumId="18" w15:restartNumberingAfterBreak="0">
     <w:nsid w:val="70D9106B"/>
     <w:multiLevelType w:val="hybridMultilevel"/>
     <w:tmpl w:val="24869E6A"/>
@@ -4350,7 +5601,7 @@
       </w:rPr>
     </w:lvl>
   </w:abstractNum>
-  <w:abstractNum w:abstractNumId="18" w15:restartNumberingAfterBreak="0">
+  <w:abstractNum w:abstractNumId="19" w15:restartNumberingAfterBreak="0">
     <w:nsid w:val="731E1F5A"/>
     <w:multiLevelType w:val="hybridMultilevel"/>
     <w:tmpl w:val="104816E8"/>
@@ -4463,7 +5714,7 @@
       </w:rPr>
     </w:lvl>
   </w:abstractNum>
-  <w:abstractNum w:abstractNumId="19" w15:restartNumberingAfterBreak="0">
+  <w:abstractNum w:abstractNumId="20" w15:restartNumberingAfterBreak="0">
     <w:nsid w:val="7EC34905"/>
     <w:multiLevelType w:val="hybridMultilevel"/>
     <w:tmpl w:val="30186180"/>
@@ -4580,7 +5831,7 @@
     <w:abstractNumId w:val="4"/>
   </w:num>
   <w:num w:numId="2">
-    <w:abstractNumId w:val="10"/>
+    <w:abstractNumId w:val="11"/>
   </w:num>
   <w:num w:numId="3">
     <w:abstractNumId w:val="3"/>
@@ -4607,10 +5858,10 @@
     <w:abstractNumId w:val="0"/>
   </w:num>
   <w:num w:numId="11">
-    <w:abstractNumId w:val="9"/>
+    <w:abstractNumId w:val="10"/>
   </w:num>
   <w:num w:numId="12">
-    <w:abstractNumId w:val="10"/>
+    <w:abstractNumId w:val="11"/>
   </w:num>
   <w:num w:numId="13">
     <w:abstractNumId w:val="3"/>
@@ -4625,10 +5876,10 @@
     <w:abstractNumId w:val="0"/>
   </w:num>
   <w:num w:numId="17">
-    <w:abstractNumId w:val="9"/>
+    <w:abstractNumId w:val="10"/>
   </w:num>
   <w:num w:numId="18">
-    <w:abstractNumId w:val="10"/>
+    <w:abstractNumId w:val="11"/>
   </w:num>
   <w:num w:numId="19">
     <w:abstractNumId w:val="3"/>
@@ -4643,46 +5894,49 @@
     <w:abstractNumId w:val="0"/>
   </w:num>
   <w:num w:numId="23">
+    <w:abstractNumId w:val="10"/>
+  </w:num>
+  <w:num w:numId="24">
+    <w:abstractNumId w:val="16"/>
+  </w:num>
+  <w:num w:numId="25">
+    <w:abstractNumId w:val="8"/>
+  </w:num>
+  <w:num w:numId="26">
+    <w:abstractNumId w:val="7"/>
+  </w:num>
+  <w:num w:numId="27">
+    <w:abstractNumId w:val="18"/>
+  </w:num>
+  <w:num w:numId="28">
     <w:abstractNumId w:val="9"/>
   </w:num>
-  <w:num w:numId="24">
-    <w:abstractNumId w:val="15"/>
-  </w:num>
-  <w:num w:numId="25">
-    <w:abstractNumId w:val="7"/>
-  </w:num>
-  <w:num w:numId="26">
-    <w:abstractNumId w:val="6"/>
-  </w:num>
-  <w:num w:numId="27">
+  <w:num w:numId="29">
     <w:abstractNumId w:val="17"/>
-  </w:num>
-  <w:num w:numId="28">
-    <w:abstractNumId w:val="8"/>
-  </w:num>
-  <w:num w:numId="29">
-    <w:abstractNumId w:val="16"/>
   </w:num>
   <w:num w:numId="30">
     <w:abstractNumId w:val="5"/>
   </w:num>
   <w:num w:numId="31">
+    <w:abstractNumId w:val="15"/>
+  </w:num>
+  <w:num w:numId="32">
     <w:abstractNumId w:val="14"/>
   </w:num>
-  <w:num w:numId="32">
+  <w:num w:numId="33">
+    <w:abstractNumId w:val="12"/>
+  </w:num>
+  <w:num w:numId="34">
+    <w:abstractNumId w:val="20"/>
+  </w:num>
+  <w:num w:numId="35">
+    <w:abstractNumId w:val="19"/>
+  </w:num>
+  <w:num w:numId="36">
     <w:abstractNumId w:val="13"/>
   </w:num>
-  <w:num w:numId="33">
-    <w:abstractNumId w:val="11"/>
-  </w:num>
-  <w:num w:numId="34">
-    <w:abstractNumId w:val="19"/>
-  </w:num>
-  <w:num w:numId="35">
-    <w:abstractNumId w:val="18"/>
-  </w:num>
-  <w:num w:numId="36">
-    <w:abstractNumId w:val="12"/>
+  <w:num w:numId="37">
+    <w:abstractNumId w:val="6"/>
   </w:num>
 </w:numbering>
 </file>
@@ -6271,6 +7525,18 @@
       </w:tblBorders>
     </w:tblPr>
   </w:style>
+  <w:style w:type="character" w:styleId="Omtale">
+    <w:name w:val="Mention"/>
+    <w:basedOn w:val="Standardskriftforavsnitt"/>
+    <w:uiPriority w:val="99"/>
+    <w:semiHidden/>
+    <w:unhideWhenUsed/>
+    <w:rsid w:val="0086520B"/>
+    <w:rPr>
+      <w:color w:val="2B579A"/>
+      <w:shd w:val="clear" w:color="auto" w:fill="E6E6E6"/>
+    </w:rPr>
+  </w:style>
 </w:styles>
 </file>
 
@@ -7359,15 +8625,6 @@
 </file>
 
 <file path=customXml/item2.xml><?xml version="1.0" encoding="utf-8"?>
-<?mso-contentType ?>
-<FormTemplates xmlns="http://schemas.microsoft.com/sharepoint/v3/contenttype/forms">
-  <Display>DocumentLibraryForm</Display>
-  <Edit>AssetEditForm</Edit>
-  <New>DocumentLibraryForm</New>
-</FormTemplates>
-</file>
-
-<file path=customXml/item3.xml><?xml version="1.0" encoding="utf-8"?>
 <outs:outSpaceData xmlns:outs="http://schemas.microsoft.com/office/2009/outspace/metadata">
   <outs:relatedDates/>
   <outs:relatedDocuments/>
@@ -7375,6 +8632,15 @@
   <propertyMetadataList xmlns="http://schemas.microsoft.com/office/2009/outspace/metadata"/>
   <outs:corruptMetadataWasLost/>
 </outs:outSpaceData>
+</file>
+
+<file path=customXml/item3.xml><?xml version="1.0" encoding="utf-8"?>
+<?mso-contentType ?>
+<FormTemplates xmlns="http://schemas.microsoft.com/sharepoint/v3/contenttype/forms">
+  <Display>DocumentLibraryForm</Display>
+  <Edit>AssetEditForm</Edit>
+  <New>DocumentLibraryForm</New>
+</FormTemplates>
 </file>
 
 <file path=customXml/item4.xml><?xml version="1.0" encoding="utf-8"?>
@@ -7390,6 +8656,14 @@
 </file>
 
 <file path=customXml/itemProps2.xml><?xml version="1.0" encoding="utf-8"?>
+<ds:datastoreItem xmlns:ds="http://schemas.openxmlformats.org/officeDocument/2006/customXml" ds:itemID="{00D242DE-FD3E-4AF6-B22B-0478C246FE4F}">
+  <ds:schemaRefs>
+    <ds:schemaRef ds:uri="http://schemas.microsoft.com/office/2009/outspace/metadata"/>
+  </ds:schemaRefs>
+</ds:datastoreItem>
+</file>
+
+<file path=customXml/itemProps3.xml><?xml version="1.0" encoding="utf-8"?>
 <ds:datastoreItem xmlns:ds="http://schemas.openxmlformats.org/officeDocument/2006/customXml" ds:itemID="{B74BA5D4-C60F-47C9-B6B9-54B151B0D4D5}">
   <ds:schemaRefs>
     <ds:schemaRef ds:uri="http://schemas.microsoft.com/sharepoint/v3/contenttype/forms"/>
@@ -7397,16 +8671,8 @@
 </ds:datastoreItem>
 </file>
 
-<file path=customXml/itemProps3.xml><?xml version="1.0" encoding="utf-8"?>
-<ds:datastoreItem xmlns:ds="http://schemas.openxmlformats.org/officeDocument/2006/customXml" ds:itemID="{00D242DE-FD3E-4AF6-B22B-0478C246FE4F}">
-  <ds:schemaRefs>
-    <ds:schemaRef ds:uri="http://schemas.microsoft.com/office/2009/outspace/metadata"/>
-  </ds:schemaRefs>
-</ds:datastoreItem>
-</file>
-
 <file path=customXml/itemProps4.xml><?xml version="1.0" encoding="utf-8"?>
-<ds:datastoreItem xmlns:ds="http://schemas.openxmlformats.org/officeDocument/2006/customXml" ds:itemID="{32EE3C19-81C9-44C6-A205-A12FAEC01328}">
+<ds:datastoreItem xmlns:ds="http://schemas.openxmlformats.org/officeDocument/2006/customXml" ds:itemID="{BA37A9E7-F3C2-440D-AA8F-83EEE986A161}">
   <ds:schemaRefs>
     <ds:schemaRef ds:uri="http://schemas.openxmlformats.org/officeDocument/2006/bibliography"/>
   </ds:schemaRefs>

</xml_diff>

<commit_message>
endret noe i rapport
</commit_message>
<xml_diff>
--- a/Dokumentasjon/PRO101 Rapport.docx
+++ b/Dokumentasjon/PRO101 Rapport.docx
@@ -138,8 +138,6 @@
                     <w:color w:val="EBDDC3" w:themeColor="background2"/>
                   </w:rPr>
                 </w:pPr>
-                <w:bookmarkStart w:id="0" w:name="_GoBack"/>
-                <w:bookmarkEnd w:id="0"/>
               </w:p>
             </w:tc>
             <w:tc>
@@ -377,7 +375,7 @@
               <w:r>
                 <w:fldChar w:fldCharType="separate"/>
               </w:r>
-              <w:hyperlink w:anchor="_Toc482272725" w:history="1">
+              <w:hyperlink w:anchor="_Toc482273525" w:history="1">
                 <w:r>
                   <w:rPr>
                     <w:rStyle w:val="Hyperkobling"/>
@@ -404,7 +402,7 @@
                     <w:noProof/>
                     <w:webHidden/>
                   </w:rPr>
-                  <w:instrText xml:space="preserve"> PAGEREF _Toc482272725 \h </w:instrText>
+                  <w:instrText xml:space="preserve"> PAGEREF _Toc482273525 \h </w:instrText>
                 </w:r>
                 <w:r>
                   <w:rPr>
@@ -450,7 +448,7 @@
                   <w14:ligatures w14:val="none"/>
                 </w:rPr>
               </w:pPr>
-              <w:hyperlink w:anchor="_Toc482272726" w:history="1">
+              <w:hyperlink w:anchor="_Toc482273526" w:history="1">
                 <w:r>
                   <w:rPr>
                     <w:rStyle w:val="Hyperkobling"/>
@@ -477,7 +475,7 @@
                     <w:noProof/>
                     <w:webHidden/>
                   </w:rPr>
-                  <w:instrText xml:space="preserve"> PAGEREF _Toc482272726 \h </w:instrText>
+                  <w:instrText xml:space="preserve"> PAGEREF _Toc482273526 \h </w:instrText>
                 </w:r>
                 <w:r>
                   <w:rPr>
@@ -523,7 +521,7 @@
                   <w14:ligatures w14:val="none"/>
                 </w:rPr>
               </w:pPr>
-              <w:hyperlink w:anchor="_Toc482272727" w:history="1">
+              <w:hyperlink w:anchor="_Toc482273527" w:history="1">
                 <w:r>
                   <w:rPr>
                     <w:rStyle w:val="Hyperkobling"/>
@@ -550,7 +548,7 @@
                     <w:noProof/>
                     <w:webHidden/>
                   </w:rPr>
-                  <w:instrText xml:space="preserve"> PAGEREF _Toc482272727 \h </w:instrText>
+                  <w:instrText xml:space="preserve"> PAGEREF _Toc482273527 \h </w:instrText>
                 </w:r>
                 <w:r>
                   <w:rPr>
@@ -593,7 +591,7 @@
                   <w14:ligatures w14:val="none"/>
                 </w:rPr>
               </w:pPr>
-              <w:hyperlink w:anchor="_Toc482272728" w:history="1">
+              <w:hyperlink w:anchor="_Toc482273528" w:history="1">
                 <w:r>
                   <w:rPr>
                     <w:rStyle w:val="Hyperkobling"/>
@@ -620,7 +618,7 @@
                     <w:noProof/>
                     <w:webHidden/>
                   </w:rPr>
-                  <w:instrText xml:space="preserve"> PAGEREF _Toc482272728 \h </w:instrText>
+                  <w:instrText xml:space="preserve"> PAGEREF _Toc482273528 \h </w:instrText>
                 </w:r>
                 <w:r>
                   <w:rPr>
@@ -663,7 +661,7 @@
                   <w14:ligatures w14:val="none"/>
                 </w:rPr>
               </w:pPr>
-              <w:hyperlink w:anchor="_Toc482272729" w:history="1">
+              <w:hyperlink w:anchor="_Toc482273529" w:history="1">
                 <w:r>
                   <w:rPr>
                     <w:rStyle w:val="Hyperkobling"/>
@@ -690,7 +688,7 @@
                     <w:noProof/>
                     <w:webHidden/>
                   </w:rPr>
-                  <w:instrText xml:space="preserve"> PAGEREF _Toc482272729 \h </w:instrText>
+                  <w:instrText xml:space="preserve"> PAGEREF _Toc482273529 \h </w:instrText>
                 </w:r>
                 <w:r>
                   <w:rPr>
@@ -733,7 +731,7 @@
                   <w14:ligatures w14:val="none"/>
                 </w:rPr>
               </w:pPr>
-              <w:hyperlink w:anchor="_Toc482272730" w:history="1">
+              <w:hyperlink w:anchor="_Toc482273530" w:history="1">
                 <w:r>
                   <w:rPr>
                     <w:rStyle w:val="Hyperkobling"/>
@@ -760,7 +758,7 @@
                     <w:noProof/>
                     <w:webHidden/>
                   </w:rPr>
-                  <w:instrText xml:space="preserve"> PAGEREF _Toc482272730 \h </w:instrText>
+                  <w:instrText xml:space="preserve"> PAGEREF _Toc482273530 \h </w:instrText>
                 </w:r>
                 <w:r>
                   <w:rPr>
@@ -803,7 +801,7 @@
                   <w14:ligatures w14:val="none"/>
                 </w:rPr>
               </w:pPr>
-              <w:hyperlink w:anchor="_Toc482272731" w:history="1">
+              <w:hyperlink w:anchor="_Toc482273531" w:history="1">
                 <w:r>
                   <w:rPr>
                     <w:rStyle w:val="Hyperkobling"/>
@@ -830,7 +828,7 @@
                     <w:noProof/>
                     <w:webHidden/>
                   </w:rPr>
-                  <w:instrText xml:space="preserve"> PAGEREF _Toc482272731 \h </w:instrText>
+                  <w:instrText xml:space="preserve"> PAGEREF _Toc482273531 \h </w:instrText>
                 </w:r>
                 <w:r>
                   <w:rPr>
@@ -876,7 +874,7 @@
                   <w14:ligatures w14:val="none"/>
                 </w:rPr>
               </w:pPr>
-              <w:hyperlink w:anchor="_Toc482272732" w:history="1">
+              <w:hyperlink w:anchor="_Toc482273532" w:history="1">
                 <w:r>
                   <w:rPr>
                     <w:rStyle w:val="Hyperkobling"/>
@@ -903,7 +901,7 @@
                     <w:noProof/>
                     <w:webHidden/>
                   </w:rPr>
-                  <w:instrText xml:space="preserve"> PAGEREF _Toc482272732 \h </w:instrText>
+                  <w:instrText xml:space="preserve"> PAGEREF _Toc482273532 \h </w:instrText>
                 </w:r>
                 <w:r>
                   <w:rPr>
@@ -949,7 +947,7 @@
                   <w14:ligatures w14:val="none"/>
                 </w:rPr>
               </w:pPr>
-              <w:hyperlink w:anchor="_Toc482272733" w:history="1">
+              <w:hyperlink w:anchor="_Toc482273533" w:history="1">
                 <w:r>
                   <w:rPr>
                     <w:rStyle w:val="Hyperkobling"/>
@@ -976,7 +974,7 @@
                     <w:noProof/>
                     <w:webHidden/>
                   </w:rPr>
-                  <w:instrText xml:space="preserve"> PAGEREF _Toc482272733 \h </w:instrText>
+                  <w:instrText xml:space="preserve"> PAGEREF _Toc482273533 \h </w:instrText>
                 </w:r>
                 <w:r>
                   <w:rPr>
@@ -1019,7 +1017,7 @@
                   <w14:ligatures w14:val="none"/>
                 </w:rPr>
               </w:pPr>
-              <w:hyperlink w:anchor="_Toc482272734" w:history="1">
+              <w:hyperlink w:anchor="_Toc482273534" w:history="1">
                 <w:r>
                   <w:rPr>
                     <w:rStyle w:val="Hyperkobling"/>
@@ -1046,7 +1044,7 @@
                     <w:noProof/>
                     <w:webHidden/>
                   </w:rPr>
-                  <w:instrText xml:space="preserve"> PAGEREF _Toc482272734 \h </w:instrText>
+                  <w:instrText xml:space="preserve"> PAGEREF _Toc482273534 \h </w:instrText>
                 </w:r>
                 <w:r>
                   <w:rPr>
@@ -1089,7 +1087,7 @@
                   <w14:ligatures w14:val="none"/>
                 </w:rPr>
               </w:pPr>
-              <w:hyperlink w:anchor="_Toc482272735" w:history="1">
+              <w:hyperlink w:anchor="_Toc482273535" w:history="1">
                 <w:r>
                   <w:rPr>
                     <w:rStyle w:val="Hyperkobling"/>
@@ -1116,7 +1114,7 @@
                     <w:noProof/>
                     <w:webHidden/>
                   </w:rPr>
-                  <w:instrText xml:space="preserve"> PAGEREF _Toc482272735 \h </w:instrText>
+                  <w:instrText xml:space="preserve"> PAGEREF _Toc482273535 \h </w:instrText>
                 </w:r>
                 <w:r>
                   <w:rPr>
@@ -1159,7 +1157,7 @@
                   <w14:ligatures w14:val="none"/>
                 </w:rPr>
               </w:pPr>
-              <w:hyperlink w:anchor="_Toc482272736" w:history="1">
+              <w:hyperlink w:anchor="_Toc482273536" w:history="1">
                 <w:r>
                   <w:rPr>
                     <w:rStyle w:val="Hyperkobling"/>
@@ -1186,7 +1184,7 @@
                     <w:noProof/>
                     <w:webHidden/>
                   </w:rPr>
-                  <w:instrText xml:space="preserve"> PAGEREF _Toc482272736 \h </w:instrText>
+                  <w:instrText xml:space="preserve"> PAGEREF _Toc482273536 \h </w:instrText>
                 </w:r>
                 <w:r>
                   <w:rPr>
@@ -1229,7 +1227,7 @@
                   <w14:ligatures w14:val="none"/>
                 </w:rPr>
               </w:pPr>
-              <w:hyperlink w:anchor="_Toc482272737" w:history="1">
+              <w:hyperlink w:anchor="_Toc482273537" w:history="1">
                 <w:r>
                   <w:rPr>
                     <w:rStyle w:val="Hyperkobling"/>
@@ -1256,7 +1254,7 @@
                     <w:noProof/>
                     <w:webHidden/>
                   </w:rPr>
-                  <w:instrText xml:space="preserve"> PAGEREF _Toc482272737 \h </w:instrText>
+                  <w:instrText xml:space="preserve"> PAGEREF _Toc482273537 \h </w:instrText>
                 </w:r>
                 <w:r>
                   <w:rPr>
@@ -1299,7 +1297,7 @@
                   <w14:ligatures w14:val="none"/>
                 </w:rPr>
               </w:pPr>
-              <w:hyperlink w:anchor="_Toc482272738" w:history="1">
+              <w:hyperlink w:anchor="_Toc482273538" w:history="1">
                 <w:r>
                   <w:rPr>
                     <w:rStyle w:val="Hyperkobling"/>
@@ -1326,7 +1324,7 @@
                     <w:noProof/>
                     <w:webHidden/>
                   </w:rPr>
-                  <w:instrText xml:space="preserve"> PAGEREF _Toc482272738 \h </w:instrText>
+                  <w:instrText xml:space="preserve"> PAGEREF _Toc482273538 \h </w:instrText>
                 </w:r>
                 <w:r>
                   <w:rPr>
@@ -1369,7 +1367,7 @@
                   <w14:ligatures w14:val="none"/>
                 </w:rPr>
               </w:pPr>
-              <w:hyperlink w:anchor="_Toc482272739" w:history="1">
+              <w:hyperlink w:anchor="_Toc482273539" w:history="1">
                 <w:r>
                   <w:rPr>
                     <w:rStyle w:val="Hyperkobling"/>
@@ -1396,7 +1394,7 @@
                     <w:noProof/>
                     <w:webHidden/>
                   </w:rPr>
-                  <w:instrText xml:space="preserve"> PAGEREF _Toc482272739 \h </w:instrText>
+                  <w:instrText xml:space="preserve"> PAGEREF _Toc482273539 \h </w:instrText>
                 </w:r>
                 <w:r>
                   <w:rPr>
@@ -1439,7 +1437,7 @@
                   <w14:ligatures w14:val="none"/>
                 </w:rPr>
               </w:pPr>
-              <w:hyperlink w:anchor="_Toc482272740" w:history="1">
+              <w:hyperlink w:anchor="_Toc482273540" w:history="1">
                 <w:r>
                   <w:rPr>
                     <w:rStyle w:val="Hyperkobling"/>
@@ -1466,7 +1464,7 @@
                     <w:noProof/>
                     <w:webHidden/>
                   </w:rPr>
-                  <w:instrText xml:space="preserve"> PAGEREF _Toc482272740 \h </w:instrText>
+                  <w:instrText xml:space="preserve"> PAGEREF _Toc482273540 \h </w:instrText>
                 </w:r>
                 <w:r>
                   <w:rPr>
@@ -1512,7 +1510,7 @@
                   <w14:ligatures w14:val="none"/>
                 </w:rPr>
               </w:pPr>
-              <w:hyperlink w:anchor="_Toc482272741" w:history="1">
+              <w:hyperlink w:anchor="_Toc482273541" w:history="1">
                 <w:r>
                   <w:rPr>
                     <w:rStyle w:val="Hyperkobling"/>
@@ -1539,7 +1537,7 @@
                     <w:noProof/>
                     <w:webHidden/>
                   </w:rPr>
-                  <w:instrText xml:space="preserve"> PAGEREF _Toc482272741 \h </w:instrText>
+                  <w:instrText xml:space="preserve"> PAGEREF _Toc482273541 \h </w:instrText>
                 </w:r>
                 <w:r>
                   <w:rPr>
@@ -1582,7 +1580,7 @@
                   <w14:ligatures w14:val="none"/>
                 </w:rPr>
               </w:pPr>
-              <w:hyperlink w:anchor="_Toc482272742" w:history="1">
+              <w:hyperlink w:anchor="_Toc482273542" w:history="1">
                 <w:r>
                   <w:rPr>
                     <w:rStyle w:val="Hyperkobling"/>
@@ -1609,7 +1607,7 @@
                     <w:noProof/>
                     <w:webHidden/>
                   </w:rPr>
-                  <w:instrText xml:space="preserve"> PAGEREF _Toc482272742 \h </w:instrText>
+                  <w:instrText xml:space="preserve"> PAGEREF _Toc482273542 \h </w:instrText>
                 </w:r>
                 <w:r>
                   <w:rPr>
@@ -1652,7 +1650,7 @@
                   <w14:ligatures w14:val="none"/>
                 </w:rPr>
               </w:pPr>
-              <w:hyperlink w:anchor="_Toc482272743" w:history="1">
+              <w:hyperlink w:anchor="_Toc482273543" w:history="1">
                 <w:r>
                   <w:rPr>
                     <w:rStyle w:val="Hyperkobling"/>
@@ -1679,7 +1677,7 @@
                     <w:noProof/>
                     <w:webHidden/>
                   </w:rPr>
-                  <w:instrText xml:space="preserve"> PAGEREF _Toc482272743 \h </w:instrText>
+                  <w:instrText xml:space="preserve"> PAGEREF _Toc482273543 \h </w:instrText>
                 </w:r>
                 <w:r>
                   <w:rPr>
@@ -1722,7 +1720,7 @@
                   <w14:ligatures w14:val="none"/>
                 </w:rPr>
               </w:pPr>
-              <w:hyperlink w:anchor="_Toc482272744" w:history="1">
+              <w:hyperlink w:anchor="_Toc482273544" w:history="1">
                 <w:r>
                   <w:rPr>
                     <w:rStyle w:val="Hyperkobling"/>
@@ -1749,7 +1747,7 @@
                     <w:noProof/>
                     <w:webHidden/>
                   </w:rPr>
-                  <w:instrText xml:space="preserve"> PAGEREF _Toc482272744 \h </w:instrText>
+                  <w:instrText xml:space="preserve"> PAGEREF _Toc482273544 \h </w:instrText>
                 </w:r>
                 <w:r>
                   <w:rPr>
@@ -1792,7 +1790,7 @@
                   <w14:ligatures w14:val="none"/>
                 </w:rPr>
               </w:pPr>
-              <w:hyperlink w:anchor="_Toc482272745" w:history="1">
+              <w:hyperlink w:anchor="_Toc482273545" w:history="1">
                 <w:r>
                   <w:rPr>
                     <w:rStyle w:val="Hyperkobling"/>
@@ -1819,7 +1817,7 @@
                     <w:noProof/>
                     <w:webHidden/>
                   </w:rPr>
-                  <w:instrText xml:space="preserve"> PAGEREF _Toc482272745 \h </w:instrText>
+                  <w:instrText xml:space="preserve"> PAGEREF _Toc482273545 \h </w:instrText>
                 </w:r>
                 <w:r>
                   <w:rPr>
@@ -1862,7 +1860,7 @@
                   <w14:ligatures w14:val="none"/>
                 </w:rPr>
               </w:pPr>
-              <w:hyperlink w:anchor="_Toc482272746" w:history="1">
+              <w:hyperlink w:anchor="_Toc482273546" w:history="1">
                 <w:r>
                   <w:rPr>
                     <w:rStyle w:val="Hyperkobling"/>
@@ -1889,7 +1887,7 @@
                     <w:noProof/>
                     <w:webHidden/>
                   </w:rPr>
-                  <w:instrText xml:space="preserve"> PAGEREF _Toc482272746 \h </w:instrText>
+                  <w:instrText xml:space="preserve"> PAGEREF _Toc482273546 \h </w:instrText>
                 </w:r>
                 <w:r>
                   <w:rPr>
@@ -1935,7 +1933,7 @@
                   <w14:ligatures w14:val="none"/>
                 </w:rPr>
               </w:pPr>
-              <w:hyperlink w:anchor="_Toc482272747" w:history="1">
+              <w:hyperlink w:anchor="_Toc482273547" w:history="1">
                 <w:r>
                   <w:rPr>
                     <w:rStyle w:val="Hyperkobling"/>
@@ -1962,7 +1960,7 @@
                     <w:noProof/>
                     <w:webHidden/>
                   </w:rPr>
-                  <w:instrText xml:space="preserve"> PAGEREF _Toc482272747 \h </w:instrText>
+                  <w:instrText xml:space="preserve"> PAGEREF _Toc482273547 \h </w:instrText>
                 </w:r>
                 <w:r>
                   <w:rPr>
@@ -2008,7 +2006,7 @@
                   <w14:ligatures w14:val="none"/>
                 </w:rPr>
               </w:pPr>
-              <w:hyperlink w:anchor="_Toc482272748" w:history="1">
+              <w:hyperlink w:anchor="_Toc482273548" w:history="1">
                 <w:r>
                   <w:rPr>
                     <w:rStyle w:val="Hyperkobling"/>
@@ -2035,7 +2033,7 @@
                     <w:noProof/>
                     <w:webHidden/>
                   </w:rPr>
-                  <w:instrText xml:space="preserve"> PAGEREF _Toc482272748 \h </w:instrText>
+                  <w:instrText xml:space="preserve"> PAGEREF _Toc482273548 \h </w:instrText>
                 </w:r>
                 <w:r>
                   <w:rPr>
@@ -2081,7 +2079,7 @@
                   <w14:ligatures w14:val="none"/>
                 </w:rPr>
               </w:pPr>
-              <w:hyperlink w:anchor="_Toc482272749" w:history="1">
+              <w:hyperlink w:anchor="_Toc482273549" w:history="1">
                 <w:r>
                   <w:rPr>
                     <w:rStyle w:val="Hyperkobling"/>
@@ -2108,7 +2106,7 @@
                     <w:noProof/>
                     <w:webHidden/>
                   </w:rPr>
-                  <w:instrText xml:space="preserve"> PAGEREF _Toc482272749 \h </w:instrText>
+                  <w:instrText xml:space="preserve"> PAGEREF _Toc482273549 \h </w:instrText>
                 </w:r>
                 <w:r>
                   <w:rPr>
@@ -2154,7 +2152,7 @@
                   <w14:ligatures w14:val="none"/>
                 </w:rPr>
               </w:pPr>
-              <w:hyperlink w:anchor="_Toc482272750" w:history="1">
+              <w:hyperlink w:anchor="_Toc482273550" w:history="1">
                 <w:r>
                   <w:rPr>
                     <w:rStyle w:val="Hyperkobling"/>
@@ -2181,7 +2179,7 @@
                     <w:noProof/>
                     <w:webHidden/>
                   </w:rPr>
-                  <w:instrText xml:space="preserve"> PAGEREF _Toc482272750 \h </w:instrText>
+                  <w:instrText xml:space="preserve"> PAGEREF _Toc482273550 \h </w:instrText>
                 </w:r>
                 <w:r>
                   <w:rPr>
@@ -2235,12 +2233,12 @@
           <w:pPr>
             <w:pStyle w:val="Overskrift1"/>
           </w:pPr>
-          <w:bookmarkStart w:id="1" w:name="_Toc482272725"/>
+          <w:bookmarkStart w:id="0" w:name="_Toc482273525"/>
           <w:r>
             <w:lastRenderedPageBreak/>
             <w:t>Om rapporten</w:t>
           </w:r>
-          <w:bookmarkEnd w:id="1"/>
+          <w:bookmarkEnd w:id="0"/>
         </w:p>
         <w:tbl>
           <w:tblPr>
@@ -2276,8 +2274,13 @@
                   <w:cnfStyle w:val="100000000000" w:firstRow="1" w:lastRow="0" w:firstColumn="0" w:lastColumn="0" w:oddVBand="0" w:evenVBand="0" w:oddHBand="0" w:evenHBand="0" w:firstRowFirstColumn="0" w:firstRowLastColumn="0" w:lastRowFirstColumn="0" w:lastRowLastColumn="0"/>
                 </w:pPr>
                 <w:r>
-                  <w:t>PRO101 Webprosjekt</w:t>
-                </w:r>
+                  <w:t xml:space="preserve">PRO101 </w:t>
+                </w:r>
+                <w:proofErr w:type="spellStart"/>
+                <w:r>
+                  <w:t>Webprosjekt</w:t>
+                </w:r>
+                <w:proofErr w:type="spellEnd"/>
               </w:p>
             </w:tc>
           </w:tr>
@@ -2450,8 +2453,13 @@
                 <w:tcW w:w="4973" w:type="dxa"/>
               </w:tcPr>
               <w:p>
-                <w:r>
-                  <w:t>Cem Karlsen</w:t>
+                <w:proofErr w:type="spellStart"/>
+                <w:r>
+                  <w:t>Cem</w:t>
+                </w:r>
+                <w:proofErr w:type="spellEnd"/>
+                <w:r>
+                  <w:t xml:space="preserve"> Karlsen</w:t>
                 </w:r>
               </w:p>
             </w:tc>
@@ -2477,8 +2485,13 @@
               </w:tcPr>
               <w:p>
                 <w:r>
-                  <w:t>Andreas Ritter</w:t>
-                </w:r>
+                  <w:t xml:space="preserve">Andreas </w:t>
+                </w:r>
+                <w:proofErr w:type="spellStart"/>
+                <w:r>
+                  <w:t>Ritter</w:t>
+                </w:r>
+                <w:proofErr w:type="spellEnd"/>
               </w:p>
             </w:tc>
             <w:tc>
@@ -2506,8 +2519,13 @@
               </w:tcPr>
               <w:p>
                 <w:r>
-                  <w:t>Kai H T Mortensen_Langhaug</w:t>
-                </w:r>
+                  <w:t xml:space="preserve">Kai H T </w:t>
+                </w:r>
+                <w:proofErr w:type="spellStart"/>
+                <w:r>
+                  <w:t>Mortensen_Langhaug</w:t>
+                </w:r>
+                <w:proofErr w:type="spellEnd"/>
               </w:p>
             </w:tc>
             <w:tc>
@@ -2536,12 +2554,12 @@
       <w:pPr>
         <w:pStyle w:val="Overskrift1"/>
       </w:pPr>
-      <w:bookmarkStart w:id="2" w:name="_Toc482272726"/>
+      <w:bookmarkStart w:id="1" w:name="_Toc482273526"/>
       <w:r>
         <w:lastRenderedPageBreak/>
         <w:t>Innledning</w:t>
       </w:r>
-      <w:bookmarkEnd w:id="2"/>
+      <w:bookmarkEnd w:id="1"/>
     </w:p>
     <w:sdt>
       <w:sdtPr>
@@ -2632,33 +2650,57 @@
       <w:pPr>
         <w:pStyle w:val="Overskrift1"/>
       </w:pPr>
-      <w:bookmarkStart w:id="3" w:name="_Toc482272727"/>
+      <w:bookmarkStart w:id="2" w:name="_Toc482273527"/>
       <w:r>
         <w:lastRenderedPageBreak/>
         <w:t>Idè og konsept</w:t>
       </w:r>
+      <w:bookmarkEnd w:id="2"/>
+    </w:p>
+    <w:p/>
+    <w:p>
+      <w:pPr>
+        <w:pStyle w:val="Overskrift2"/>
+      </w:pPr>
+      <w:bookmarkStart w:id="3" w:name="_Toc482273528"/>
+      <w:r>
+        <w:t>Hvordan vi kom fram til ideen</w:t>
+      </w:r>
       <w:bookmarkEnd w:id="3"/>
     </w:p>
-    <w:p/>
-    <w:p>
-      <w:pPr>
-        <w:pStyle w:val="Overskrift2"/>
-      </w:pPr>
-      <w:bookmarkStart w:id="4" w:name="_Toc482272728"/>
-      <w:r>
-        <w:t>Hvordan vi kom fram til ideen</w:t>
-      </w:r>
-      <w:bookmarkEnd w:id="4"/>
-    </w:p>
-    <w:p>
-      <w:r>
-        <w:t xml:space="preserve">Slik informasjonen til studenter hos Westerdals er nå, så vet et forbedringspotensial for å få informasjon fram til de studentene informasjonen kan være aktuell for. I dag har vi en Facebook gruppe (Westerdals Sosial), hvor alt mulig av informasjon, arrangementer og aktiviteter publiseres. </w:t>
-      </w:r>
-      <w:r>
-        <w:t xml:space="preserve">Problemet her er at alt blir en enste stor smørje og ting som er interessant for den enkelte forsvinner i all informasjon som kanskje ikke er interessant eller relevant for den enkelte. På denne Facebook-gruppen ligger heller ikke all informasjon. </w:t>
-      </w:r>
-      <w:r>
-        <w:t xml:space="preserve">Noe ligger på Its-learning og noe på skolens egne nettsider osv. </w:t>
+    <w:p>
+      <w:r>
+        <w:t xml:space="preserve">Slik informasjonen til studenter hos Westerdals er nå, så vet et forbedringspotensial for å få informasjon fram til de studentene informasjonen kan være aktuell for. I dag har vi en </w:t>
+      </w:r>
+      <w:proofErr w:type="spellStart"/>
+      <w:r>
+        <w:t>Facebook</w:t>
+      </w:r>
+      <w:proofErr w:type="spellEnd"/>
+      <w:r>
+        <w:t xml:space="preserve"> gruppe (Westerdals Sosial), hvor alt mulig av informasjon, arrangementer og aktiviteter publiseres. </w:t>
+      </w:r>
+      <w:r>
+        <w:t xml:space="preserve">Problemet her er at alt blir en enste stor smørje og ting som er interessant for den enkelte forsvinner i all informasjon som kanskje ikke er interessant eller relevant for den enkelte. På denne </w:t>
+      </w:r>
+      <w:proofErr w:type="spellStart"/>
+      <w:r>
+        <w:t>Facebook</w:t>
+      </w:r>
+      <w:proofErr w:type="spellEnd"/>
+      <w:r>
+        <w:t xml:space="preserve">-gruppen ligger heller ikke all informasjon. </w:t>
+      </w:r>
+      <w:r>
+        <w:t xml:space="preserve">Noe ligger på </w:t>
+      </w:r>
+      <w:proofErr w:type="spellStart"/>
+      <w:r>
+        <w:t>Its-learning</w:t>
+      </w:r>
+      <w:proofErr w:type="spellEnd"/>
+      <w:r>
+        <w:t xml:space="preserve"> og noe på skolens egne nettsider osv. </w:t>
       </w:r>
       <w:r>
         <w:t>Så slik vi ser det finnes det ikke en enkel måte å finne informasjon som er interessant for akkurat deg. Enten ender du opp med å finne alt mulig du ikke er interessert i eller ikke finne det du er ute etter.</w:t>
@@ -2670,11 +2712,11 @@
       <w:pPr>
         <w:pStyle w:val="Overskrift2"/>
       </w:pPr>
-      <w:bookmarkStart w:id="5" w:name="_Toc482272729"/>
+      <w:bookmarkStart w:id="4" w:name="_Toc482273529"/>
       <w:r>
         <w:t>Hva er ideen</w:t>
       </w:r>
-      <w:bookmarkEnd w:id="5"/>
+      <w:bookmarkEnd w:id="4"/>
     </w:p>
     <w:p>
       <w:r>
@@ -2684,10 +2726,26 @@
         <w:t xml:space="preserve"> campus Fjerdingen</w:t>
       </w:r>
       <w:r>
-        <w:t>, og vist for den enkelte hva som kan være av interesse for akkurat han eller hun. Vår løsning mener vi vil ta det gode fra både Facebook-gruppen og Its-lea</w:t>
-      </w:r>
-      <w:r>
-        <w:t>rning. Dette</w:t>
+        <w:t xml:space="preserve">, og vist for den enkelte hva som kan være av interesse for akkurat han eller hun. Vår løsning mener vi vil ta det gode fra både </w:t>
+      </w:r>
+      <w:proofErr w:type="spellStart"/>
+      <w:r>
+        <w:t>Facebook</w:t>
+      </w:r>
+      <w:proofErr w:type="spellEnd"/>
+      <w:r>
+        <w:t xml:space="preserve">-gruppen og </w:t>
+      </w:r>
+      <w:proofErr w:type="spellStart"/>
+      <w:r>
+        <w:t>Its-lea</w:t>
+      </w:r>
+      <w:r>
+        <w:t>rning</w:t>
+      </w:r>
+      <w:proofErr w:type="spellEnd"/>
+      <w:r>
+        <w:t>. Dette</w:t>
       </w:r>
       <w:r>
         <w:t xml:space="preserve"> med å samle informasjon</w:t>
@@ -2720,11 +2778,11 @@
       <w:pPr>
         <w:pStyle w:val="Overskrift2"/>
       </w:pPr>
-      <w:bookmarkStart w:id="6" w:name="_Toc482272730"/>
+      <w:bookmarkStart w:id="5" w:name="_Toc482273530"/>
       <w:r>
         <w:t>Hva er unike med vår ide?</w:t>
       </w:r>
-      <w:bookmarkEnd w:id="6"/>
+      <w:bookmarkEnd w:id="5"/>
     </w:p>
     <w:p>
       <w:r>
@@ -2746,11 +2804,11 @@
       <w:pPr>
         <w:pStyle w:val="Overskrift2"/>
       </w:pPr>
-      <w:bookmarkStart w:id="7" w:name="_Toc482272731"/>
+      <w:bookmarkStart w:id="6" w:name="_Toc482273531"/>
       <w:r>
         <w:t>Hva er vårt fokusområde?</w:t>
       </w:r>
-      <w:bookmarkEnd w:id="7"/>
+      <w:bookmarkEnd w:id="6"/>
     </w:p>
     <w:p>
       <w:r>
@@ -2936,7 +2994,15 @@
         <w:spacing w:after="200" w:line="276" w:lineRule="auto"/>
       </w:pPr>
       <w:r>
-        <w:t>Vi mener at de fleste studenter vil ha nytte av og være interessert i disse kategoriene. Brukeren vil selvfølgelig få mulighet til på filtrere bort kategorier, men med vår løsning håper vi brukeren skal få det han eller hun leter etter uten for mye leting.</w:t>
+        <w:t xml:space="preserve">Vi mener at de fleste studenter vil ha nytte av og være interessert i disse kategoriene. Brukeren vil selvfølgelig få mulighet til på </w:t>
+      </w:r>
+      <w:proofErr w:type="gramStart"/>
+      <w:r>
+        <w:t>filtrere</w:t>
+      </w:r>
+      <w:proofErr w:type="gramEnd"/>
+      <w:r>
+        <w:t xml:space="preserve"> bort kategorier, men med vår løsning håper vi brukeren skal få det han eller hun leter etter uten for mye leting.</w:t>
       </w:r>
     </w:p>
     <w:p>
@@ -3018,12 +3084,12 @@
       <w:pPr>
         <w:pStyle w:val="Overskrift1"/>
       </w:pPr>
-      <w:bookmarkStart w:id="8" w:name="_Toc482272732"/>
+      <w:bookmarkStart w:id="7" w:name="_Toc482273532"/>
       <w:r>
         <w:lastRenderedPageBreak/>
         <w:t>Utviklingsmetodikk</w:t>
       </w:r>
-      <w:bookmarkEnd w:id="8"/>
+      <w:bookmarkEnd w:id="7"/>
     </w:p>
     <w:p>
       <w:pPr>
@@ -3033,9 +3099,11 @@
           <w:numId w:val="32"/>
         </w:numPr>
       </w:pPr>
+      <w:proofErr w:type="spellStart"/>
       <w:r>
         <w:t>Kanban</w:t>
       </w:r>
+      <w:proofErr w:type="spellEnd"/>
     </w:p>
     <w:p>
       <w:pPr>
@@ -3076,7 +3144,10 @@
         <w:t>apporter</w:t>
       </w:r>
     </w:p>
-    <w:p/>
+    <w:p>
+      <w:bookmarkStart w:id="8" w:name="_GoBack"/>
+      <w:bookmarkEnd w:id="8"/>
+    </w:p>
     <w:p>
       <w:pPr>
         <w:spacing w:after="200" w:line="276" w:lineRule="auto"/>
@@ -3094,7 +3165,7 @@
       <w:pPr>
         <w:pStyle w:val="Overskrift1"/>
       </w:pPr>
-      <w:bookmarkStart w:id="9" w:name="_Toc482272733"/>
+      <w:bookmarkStart w:id="9" w:name="_Toc482273533"/>
       <w:r>
         <w:lastRenderedPageBreak/>
         <w:t>Prototype</w:t>
@@ -3106,7 +3177,7 @@
       <w:pPr>
         <w:pStyle w:val="Overskrift2"/>
       </w:pPr>
-      <w:bookmarkStart w:id="10" w:name="_Toc482272734"/>
+      <w:bookmarkStart w:id="10" w:name="_Toc482273534"/>
       <w:r>
         <w:t>Verktøy for utvikling av prototype</w:t>
       </w:r>
@@ -3114,7 +3185,31 @@
     </w:p>
     <w:p>
       <w:r>
-        <w:t>Etter forelesningen vi hadde om utvikling av prototype, begynte vi å lete etter beste verktøy for å lage en prototype. Programmer som Balsamiq, InVision, Artisteer og Adobe Muse ble diskutert. Alle hadde sine fordeler og ulemper, men valget falt på Adobe Muse. Vi følte Adobe Muse ga oss det vi trengte for å lage en funksjonell og forklarende prototype.</w:t>
+        <w:t xml:space="preserve">Etter forelesningen vi hadde om utvikling av prototype, begynte vi å lete etter beste verktøy for å lage en prototype. Programmer som </w:t>
+      </w:r>
+      <w:proofErr w:type="spellStart"/>
+      <w:r>
+        <w:t>Balsamiq</w:t>
+      </w:r>
+      <w:proofErr w:type="spellEnd"/>
+      <w:r>
+        <w:t xml:space="preserve">, </w:t>
+      </w:r>
+      <w:proofErr w:type="spellStart"/>
+      <w:r>
+        <w:t>InVision</w:t>
+      </w:r>
+      <w:proofErr w:type="spellEnd"/>
+      <w:r>
+        <w:t xml:space="preserve">, </w:t>
+      </w:r>
+      <w:proofErr w:type="spellStart"/>
+      <w:r>
+        <w:t>Artisteer</w:t>
+      </w:r>
+      <w:proofErr w:type="spellEnd"/>
+      <w:r>
+        <w:t xml:space="preserve"> og Adobe Muse ble diskutert. Alle hadde sine fordeler og ulemper, men valget falt på Adobe Muse. Vi følte Adobe Muse ga oss det vi trengte for å lage en funksjonell og forklarende prototype.</w:t>
       </w:r>
       <w:r>
         <w:t xml:space="preserve"> </w:t>
@@ -3128,7 +3223,7 @@
       <w:pPr>
         <w:pStyle w:val="Overskrift2"/>
       </w:pPr>
-      <w:bookmarkStart w:id="11" w:name="_Toc482272735"/>
+      <w:bookmarkStart w:id="11" w:name="_Toc482273535"/>
       <w:r>
         <w:t>Intervjuer og feedback til prototypen</w:t>
       </w:r>
@@ -3144,7 +3239,7 @@
       <w:pPr>
         <w:pStyle w:val="Overskrift2"/>
       </w:pPr>
-      <w:bookmarkStart w:id="12" w:name="_Toc482272736"/>
+      <w:bookmarkStart w:id="12" w:name="_Toc482273536"/>
       <w:r>
         <w:t>Hvordan vi bruke prototypen til videre utvikling</w:t>
       </w:r>
@@ -3206,7 +3301,7 @@
       <w:pPr>
         <w:pStyle w:val="Overskrift2"/>
       </w:pPr>
-      <w:bookmarkStart w:id="13" w:name="_Toc482272737"/>
+      <w:bookmarkStart w:id="13" w:name="_Toc482273537"/>
       <w:r>
         <w:lastRenderedPageBreak/>
         <w:t>Skjermbilder fra utvikling av prototype</w:t>
@@ -3217,7 +3312,7 @@
       <w:pPr>
         <w:pStyle w:val="Overskrift3"/>
       </w:pPr>
-      <w:bookmarkStart w:id="14" w:name="_Toc482272738"/>
+      <w:bookmarkStart w:id="14" w:name="_Toc482273538"/>
       <w:r>
         <w:rPr>
           <w:noProof/>
@@ -3294,7 +3389,7 @@
       <w:pPr>
         <w:pStyle w:val="Overskrift3"/>
       </w:pPr>
-      <w:bookmarkStart w:id="15" w:name="_Toc482272739"/>
+      <w:bookmarkStart w:id="15" w:name="_Toc482273539"/>
       <w:r>
         <w:rPr>
           <w:noProof/>
@@ -3378,7 +3473,7 @@
       <w:pPr>
         <w:pStyle w:val="Overskrift3"/>
       </w:pPr>
-      <w:bookmarkStart w:id="16" w:name="_Toc482272740"/>
+      <w:bookmarkStart w:id="16" w:name="_Toc482273540"/>
       <w:r>
         <w:rPr>
           <w:noProof/>
@@ -3450,7 +3545,7 @@
       <w:pPr>
         <w:pStyle w:val="Overskrift1"/>
       </w:pPr>
-      <w:bookmarkStart w:id="17" w:name="_Toc482272741"/>
+      <w:bookmarkStart w:id="17" w:name="_Toc482273541"/>
       <w:r>
         <w:t>Prinsipper</w:t>
       </w:r>
@@ -3460,7 +3555,7 @@
       <w:pPr>
         <w:pStyle w:val="Overskrift2"/>
       </w:pPr>
-      <w:bookmarkStart w:id="18" w:name="_Toc482272742"/>
+      <w:bookmarkStart w:id="18" w:name="_Toc482273542"/>
       <w:r>
         <w:t>Målgruppen</w:t>
       </w:r>
@@ -3470,17 +3565,19 @@
       <w:pPr>
         <w:pStyle w:val="Overskrift2"/>
       </w:pPr>
-      <w:bookmarkStart w:id="19" w:name="_Toc482272743"/>
+      <w:bookmarkStart w:id="19" w:name="_Toc482273543"/>
+      <w:proofErr w:type="spellStart"/>
       <w:r>
         <w:t>Usability</w:t>
       </w:r>
       <w:bookmarkEnd w:id="19"/>
+      <w:proofErr w:type="spellEnd"/>
     </w:p>
     <w:p>
       <w:pPr>
         <w:pStyle w:val="Overskrift2"/>
       </w:pPr>
-      <w:bookmarkStart w:id="20" w:name="_Toc482272744"/>
+      <w:bookmarkStart w:id="20" w:name="_Toc482273544"/>
       <w:r>
         <w:t>Designprinsipper</w:t>
       </w:r>
@@ -3490,7 +3587,7 @@
       <w:pPr>
         <w:pStyle w:val="Overskrift2"/>
       </w:pPr>
-      <w:bookmarkStart w:id="21" w:name="_Toc482272745"/>
+      <w:bookmarkStart w:id="21" w:name="_Toc482273545"/>
       <w:r>
         <w:t>Universell utforming</w:t>
       </w:r>
@@ -3500,7 +3597,7 @@
       <w:pPr>
         <w:pStyle w:val="Overskrift2"/>
       </w:pPr>
-      <w:bookmarkStart w:id="22" w:name="_Toc482272746"/>
+      <w:bookmarkStart w:id="22" w:name="_Toc482273546"/>
       <w:r>
         <w:t>Innhold/Tjenester</w:t>
       </w:r>
@@ -3523,7 +3620,7 @@
       <w:pPr>
         <w:pStyle w:val="Overskrift1"/>
       </w:pPr>
-      <w:bookmarkStart w:id="23" w:name="_Toc482272747"/>
+      <w:bookmarkStart w:id="23" w:name="_Toc482273547"/>
       <w:r>
         <w:lastRenderedPageBreak/>
         <w:t>Prosess</w:t>
@@ -3549,7 +3646,7 @@
       <w:pPr>
         <w:pStyle w:val="Overskrift1"/>
       </w:pPr>
-      <w:bookmarkStart w:id="24" w:name="_Toc482272748"/>
+      <w:bookmarkStart w:id="24" w:name="_Toc482273548"/>
       <w:r>
         <w:lastRenderedPageBreak/>
         <w:t>Bruk av Git</w:t>
@@ -3564,8 +3661,13 @@
           <w:numId w:val="34"/>
         </w:numPr>
       </w:pPr>
-      <w:r>
-        <w:t>Contributors-graf</w:t>
+      <w:proofErr w:type="spellStart"/>
+      <w:r>
+        <w:t>Contributors</w:t>
+      </w:r>
+      <w:proofErr w:type="spellEnd"/>
+      <w:r>
+        <w:t>-graf</w:t>
       </w:r>
     </w:p>
     <w:p>
@@ -3609,7 +3711,7 @@
       <w:pPr>
         <w:pStyle w:val="Overskrift1"/>
       </w:pPr>
-      <w:bookmarkStart w:id="25" w:name="_Toc482272749"/>
+      <w:bookmarkStart w:id="25" w:name="_Toc482273549"/>
       <w:r>
         <w:lastRenderedPageBreak/>
         <w:t>Tekniske valg</w:t>
@@ -3648,8 +3750,13 @@
           <w:numId w:val="27"/>
         </w:numPr>
       </w:pPr>
-      <w:r>
-        <w:t>Iluminate/database for å koble til database og modell</w:t>
+      <w:proofErr w:type="spellStart"/>
+      <w:r>
+        <w:t>Iluminate</w:t>
+      </w:r>
+      <w:proofErr w:type="spellEnd"/>
+      <w:r>
+        <w:t>/database for å koble til database og modell</w:t>
       </w:r>
     </w:p>
     <w:p>
@@ -3685,8 +3792,13 @@
         </w:numPr>
       </w:pPr>
       <w:r>
-        <w:t>PHP-classes</w:t>
-      </w:r>
+        <w:t>PHP-</w:t>
+      </w:r>
+      <w:proofErr w:type="spellStart"/>
+      <w:r>
+        <w:t>classes</w:t>
+      </w:r>
+      <w:proofErr w:type="spellEnd"/>
     </w:p>
     <w:p>
       <w:pPr>
@@ -3712,7 +3824,7 @@
       <w:pPr>
         <w:pStyle w:val="Overskrift1"/>
       </w:pPr>
-      <w:bookmarkStart w:id="26" w:name="_Toc482272750"/>
+      <w:bookmarkStart w:id="26" w:name="_Toc482273550"/>
       <w:r>
         <w:lastRenderedPageBreak/>
         <w:t>Referanser</w:t>
@@ -3739,8 +3851,13 @@
           <w:numId w:val="29"/>
         </w:numPr>
       </w:pPr>
-      <w:r>
-        <w:t>Free CSS</w:t>
+      <w:proofErr w:type="spellStart"/>
+      <w:r>
+        <w:t>Free</w:t>
+      </w:r>
+      <w:proofErr w:type="spellEnd"/>
+      <w:r>
+        <w:t xml:space="preserve"> CSS</w:t>
       </w:r>
     </w:p>
     <w:p>
@@ -3821,7 +3938,7 @@
         <w:sz w:val="24"/>
         <w:szCs w:val="24"/>
       </w:rPr>
-      <w:t>10</w:t>
+      <w:t>12</w:t>
     </w:r>
     <w:r>
       <w:rPr>
@@ -3859,7 +3976,7 @@
         <w:sz w:val="24"/>
         <w:szCs w:val="24"/>
       </w:rPr>
-      <w:t>9</w:t>
+      <w:t>13</w:t>
     </w:r>
     <w:r>
       <w:rPr>
@@ -8672,7 +8789,7 @@
 </file>
 
 <file path=customXml/itemProps4.xml><?xml version="1.0" encoding="utf-8"?>
-<ds:datastoreItem xmlns:ds="http://schemas.openxmlformats.org/officeDocument/2006/customXml" ds:itemID="{BA37A9E7-F3C2-440D-AA8F-83EEE986A161}">
+<ds:datastoreItem xmlns:ds="http://schemas.openxmlformats.org/officeDocument/2006/customXml" ds:itemID="{1DE3F0C5-02A3-493F-AD05-914179747435}">
   <ds:schemaRefs>
     <ds:schemaRef ds:uri="http://schemas.openxmlformats.org/officeDocument/2006/bibliography"/>
   </ds:schemaRefs>

</xml_diff>

<commit_message>
skrevet de fleste overskriftene i rapporten ferdig
</commit_message>
<xml_diff>
--- a/Dokumentasjon/PRO101 Rapport.docx
+++ b/Dokumentasjon/PRO101 Rapport.docx
@@ -293,9 +293,6 @@
                     </w:rPr>
                     <w:alias w:val="Undertittel"/>
                     <w:id w:val="541102329"/>
-                    <w:placeholder>
-                      <w:docPart w:val="1A83B4C202FC40C59F3F368B7EBA2C4F"/>
-                    </w:placeholder>
                     <w:dataBinding w:prefixMappings="xmlns:ns0='http://schemas.openxmlformats.org/package/2006/metadata/core-properties' xmlns:ns1='http://purl.org/dc/elements/1.1/'" w:xpath="/ns0:coreProperties[1]/ns1:subject[1]" w:storeItemID="{6C3C8BC8-F283-45AE-878A-BAB7291924A1}"/>
                     <w:text/>
                   </w:sdtPr>
@@ -375,7 +372,7 @@
               <w:r>
                 <w:fldChar w:fldCharType="separate"/>
               </w:r>
-              <w:hyperlink w:anchor="_Toc482273525" w:history="1">
+              <w:hyperlink w:anchor="_Toc482951293" w:history="1">
                 <w:r>
                   <w:rPr>
                     <w:rStyle w:val="Hyperkobling"/>
@@ -402,7 +399,7 @@
                     <w:noProof/>
                     <w:webHidden/>
                   </w:rPr>
-                  <w:instrText xml:space="preserve"> PAGEREF _Toc482273525 \h </w:instrText>
+                  <w:instrText xml:space="preserve"> PAGEREF _Toc482951293 \h </w:instrText>
                 </w:r>
                 <w:r>
                   <w:rPr>
@@ -448,7 +445,7 @@
                   <w14:ligatures w14:val="none"/>
                 </w:rPr>
               </w:pPr>
-              <w:hyperlink w:anchor="_Toc482273526" w:history="1">
+              <w:hyperlink w:anchor="_Toc482951294" w:history="1">
                 <w:r>
                   <w:rPr>
                     <w:rStyle w:val="Hyperkobling"/>
@@ -475,7 +472,7 @@
                     <w:noProof/>
                     <w:webHidden/>
                   </w:rPr>
-                  <w:instrText xml:space="preserve"> PAGEREF _Toc482273526 \h </w:instrText>
+                  <w:instrText xml:space="preserve"> PAGEREF _Toc482951294 \h </w:instrText>
                 </w:r>
                 <w:r>
                   <w:rPr>
@@ -521,7 +518,7 @@
                   <w14:ligatures w14:val="none"/>
                 </w:rPr>
               </w:pPr>
-              <w:hyperlink w:anchor="_Toc482273527" w:history="1">
+              <w:hyperlink w:anchor="_Toc482951295" w:history="1">
                 <w:r>
                   <w:rPr>
                     <w:rStyle w:val="Hyperkobling"/>
@@ -548,7 +545,7 @@
                     <w:noProof/>
                     <w:webHidden/>
                   </w:rPr>
-                  <w:instrText xml:space="preserve"> PAGEREF _Toc482273527 \h </w:instrText>
+                  <w:instrText xml:space="preserve"> PAGEREF _Toc482951295 \h </w:instrText>
                 </w:r>
                 <w:r>
                   <w:rPr>
@@ -591,7 +588,7 @@
                   <w14:ligatures w14:val="none"/>
                 </w:rPr>
               </w:pPr>
-              <w:hyperlink w:anchor="_Toc482273528" w:history="1">
+              <w:hyperlink w:anchor="_Toc482951296" w:history="1">
                 <w:r>
                   <w:rPr>
                     <w:rStyle w:val="Hyperkobling"/>
@@ -618,7 +615,7 @@
                     <w:noProof/>
                     <w:webHidden/>
                   </w:rPr>
-                  <w:instrText xml:space="preserve"> PAGEREF _Toc482273528 \h </w:instrText>
+                  <w:instrText xml:space="preserve"> PAGEREF _Toc482951296 \h </w:instrText>
                 </w:r>
                 <w:r>
                   <w:rPr>
@@ -661,7 +658,7 @@
                   <w14:ligatures w14:val="none"/>
                 </w:rPr>
               </w:pPr>
-              <w:hyperlink w:anchor="_Toc482273529" w:history="1">
+              <w:hyperlink w:anchor="_Toc482951297" w:history="1">
                 <w:r>
                   <w:rPr>
                     <w:rStyle w:val="Hyperkobling"/>
@@ -688,7 +685,7 @@
                     <w:noProof/>
                     <w:webHidden/>
                   </w:rPr>
-                  <w:instrText xml:space="preserve"> PAGEREF _Toc482273529 \h </w:instrText>
+                  <w:instrText xml:space="preserve"> PAGEREF _Toc482951297 \h </w:instrText>
                 </w:r>
                 <w:r>
                   <w:rPr>
@@ -731,7 +728,7 @@
                   <w14:ligatures w14:val="none"/>
                 </w:rPr>
               </w:pPr>
-              <w:hyperlink w:anchor="_Toc482273530" w:history="1">
+              <w:hyperlink w:anchor="_Toc482951298" w:history="1">
                 <w:r>
                   <w:rPr>
                     <w:rStyle w:val="Hyperkobling"/>
@@ -758,7 +755,7 @@
                     <w:noProof/>
                     <w:webHidden/>
                   </w:rPr>
-                  <w:instrText xml:space="preserve"> PAGEREF _Toc482273530 \h </w:instrText>
+                  <w:instrText xml:space="preserve"> PAGEREF _Toc482951298 \h </w:instrText>
                 </w:r>
                 <w:r>
                   <w:rPr>
@@ -801,7 +798,7 @@
                   <w14:ligatures w14:val="none"/>
                 </w:rPr>
               </w:pPr>
-              <w:hyperlink w:anchor="_Toc482273531" w:history="1">
+              <w:hyperlink w:anchor="_Toc482951299" w:history="1">
                 <w:r>
                   <w:rPr>
                     <w:rStyle w:val="Hyperkobling"/>
@@ -828,7 +825,7 @@
                     <w:noProof/>
                     <w:webHidden/>
                   </w:rPr>
-                  <w:instrText xml:space="preserve"> PAGEREF _Toc482273531 \h </w:instrText>
+                  <w:instrText xml:space="preserve"> PAGEREF _Toc482951299 \h </w:instrText>
                 </w:r>
                 <w:r>
                   <w:rPr>
@@ -874,7 +871,7 @@
                   <w14:ligatures w14:val="none"/>
                 </w:rPr>
               </w:pPr>
-              <w:hyperlink w:anchor="_Toc482273532" w:history="1">
+              <w:hyperlink w:anchor="_Toc482951300" w:history="1">
                 <w:r>
                   <w:rPr>
                     <w:rStyle w:val="Hyperkobling"/>
@@ -901,7 +898,7 @@
                     <w:noProof/>
                     <w:webHidden/>
                   </w:rPr>
-                  <w:instrText xml:space="preserve"> PAGEREF _Toc482273532 \h </w:instrText>
+                  <w:instrText xml:space="preserve"> PAGEREF _Toc482951300 \h </w:instrText>
                 </w:r>
                 <w:r>
                   <w:rPr>
@@ -922,6 +919,216 @@
                     <w:webHidden/>
                   </w:rPr>
                   <w:t>6</w:t>
+                </w:r>
+                <w:r>
+                  <w:rPr>
+                    <w:noProof/>
+                    <w:webHidden/>
+                  </w:rPr>
+                  <w:fldChar w:fldCharType="end"/>
+                </w:r>
+              </w:hyperlink>
+            </w:p>
+            <w:p>
+              <w:pPr>
+                <w:pStyle w:val="INNH2"/>
+                <w:rPr>
+                  <w:rFonts w:eastAsiaTheme="minorEastAsia" w:cstheme="minorBidi"/>
+                  <w:noProof/>
+                  <w:kern w:val="0"/>
+                  <w:sz w:val="22"/>
+                  <w:szCs w:val="22"/>
+                  <w14:ligatures w14:val="none"/>
+                </w:rPr>
+              </w:pPr>
+              <w:hyperlink w:anchor="_Toc482951301" w:history="1">
+                <w:r>
+                  <w:rPr>
+                    <w:rStyle w:val="Hyperkobling"/>
+                    <w:noProof/>
+                  </w:rPr>
+                  <w:t>Organisering</w:t>
+                </w:r>
+                <w:r>
+                  <w:rPr>
+                    <w:noProof/>
+                    <w:webHidden/>
+                  </w:rPr>
+                  <w:tab/>
+                </w:r>
+                <w:r>
+                  <w:rPr>
+                    <w:noProof/>
+                    <w:webHidden/>
+                  </w:rPr>
+                  <w:fldChar w:fldCharType="begin"/>
+                </w:r>
+                <w:r>
+                  <w:rPr>
+                    <w:noProof/>
+                    <w:webHidden/>
+                  </w:rPr>
+                  <w:instrText xml:space="preserve"> PAGEREF _Toc482951301 \h </w:instrText>
+                </w:r>
+                <w:r>
+                  <w:rPr>
+                    <w:noProof/>
+                    <w:webHidden/>
+                  </w:rPr>
+                </w:r>
+                <w:r>
+                  <w:rPr>
+                    <w:noProof/>
+                    <w:webHidden/>
+                  </w:rPr>
+                  <w:fldChar w:fldCharType="separate"/>
+                </w:r>
+                <w:r>
+                  <w:rPr>
+                    <w:noProof/>
+                    <w:webHidden/>
+                  </w:rPr>
+                  <w:t>6</w:t>
+                </w:r>
+                <w:r>
+                  <w:rPr>
+                    <w:noProof/>
+                    <w:webHidden/>
+                  </w:rPr>
+                  <w:fldChar w:fldCharType="end"/>
+                </w:r>
+              </w:hyperlink>
+            </w:p>
+            <w:p>
+              <w:pPr>
+                <w:pStyle w:val="INNH2"/>
+                <w:rPr>
+                  <w:rFonts w:eastAsiaTheme="minorEastAsia" w:cstheme="minorBidi"/>
+                  <w:noProof/>
+                  <w:kern w:val="0"/>
+                  <w:sz w:val="22"/>
+                  <w:szCs w:val="22"/>
+                  <w14:ligatures w14:val="none"/>
+                </w:rPr>
+              </w:pPr>
+              <w:hyperlink w:anchor="_Toc482951302" w:history="1">
+                <w:r>
+                  <w:rPr>
+                    <w:rStyle w:val="Hyperkobling"/>
+                    <w:noProof/>
+                  </w:rPr>
+                  <w:t>Ansvarsfordeling</w:t>
+                </w:r>
+                <w:r>
+                  <w:rPr>
+                    <w:noProof/>
+                    <w:webHidden/>
+                  </w:rPr>
+                  <w:tab/>
+                </w:r>
+                <w:r>
+                  <w:rPr>
+                    <w:noProof/>
+                    <w:webHidden/>
+                  </w:rPr>
+                  <w:fldChar w:fldCharType="begin"/>
+                </w:r>
+                <w:r>
+                  <w:rPr>
+                    <w:noProof/>
+                    <w:webHidden/>
+                  </w:rPr>
+                  <w:instrText xml:space="preserve"> PAGEREF _Toc482951302 \h </w:instrText>
+                </w:r>
+                <w:r>
+                  <w:rPr>
+                    <w:noProof/>
+                    <w:webHidden/>
+                  </w:rPr>
+                </w:r>
+                <w:r>
+                  <w:rPr>
+                    <w:noProof/>
+                    <w:webHidden/>
+                  </w:rPr>
+                  <w:fldChar w:fldCharType="separate"/>
+                </w:r>
+                <w:r>
+                  <w:rPr>
+                    <w:noProof/>
+                    <w:webHidden/>
+                  </w:rPr>
+                  <w:t>7</w:t>
+                </w:r>
+                <w:r>
+                  <w:rPr>
+                    <w:noProof/>
+                    <w:webHidden/>
+                  </w:rPr>
+                  <w:fldChar w:fldCharType="end"/>
+                </w:r>
+              </w:hyperlink>
+            </w:p>
+            <w:p>
+              <w:pPr>
+                <w:pStyle w:val="INNH2"/>
+                <w:rPr>
+                  <w:rFonts w:eastAsiaTheme="minorEastAsia" w:cstheme="minorBidi"/>
+                  <w:noProof/>
+                  <w:kern w:val="0"/>
+                  <w:sz w:val="22"/>
+                  <w:szCs w:val="22"/>
+                  <w14:ligatures w14:val="none"/>
+                </w:rPr>
+              </w:pPr>
+              <w:hyperlink w:anchor="_Toc482951303" w:history="1">
+                <w:r>
+                  <w:rPr>
+                    <w:rStyle w:val="Hyperkobling"/>
+                    <w:noProof/>
+                  </w:rPr>
+                  <w:t>Samhandling med bruker</w:t>
+                </w:r>
+                <w:r>
+                  <w:rPr>
+                    <w:noProof/>
+                    <w:webHidden/>
+                  </w:rPr>
+                  <w:tab/>
+                </w:r>
+                <w:r>
+                  <w:rPr>
+                    <w:noProof/>
+                    <w:webHidden/>
+                  </w:rPr>
+                  <w:fldChar w:fldCharType="begin"/>
+                </w:r>
+                <w:r>
+                  <w:rPr>
+                    <w:noProof/>
+                    <w:webHidden/>
+                  </w:rPr>
+                  <w:instrText xml:space="preserve"> PAGEREF _Toc482951303 \h </w:instrText>
+                </w:r>
+                <w:r>
+                  <w:rPr>
+                    <w:noProof/>
+                    <w:webHidden/>
+                  </w:rPr>
+                </w:r>
+                <w:r>
+                  <w:rPr>
+                    <w:noProof/>
+                    <w:webHidden/>
+                  </w:rPr>
+                  <w:fldChar w:fldCharType="separate"/>
+                </w:r>
+                <w:r>
+                  <w:rPr>
+                    <w:noProof/>
+                    <w:webHidden/>
+                  </w:rPr>
+                  <w:t>7</w:t>
                 </w:r>
                 <w:r>
                   <w:rPr>
@@ -947,7 +1154,7 @@
                   <w14:ligatures w14:val="none"/>
                 </w:rPr>
               </w:pPr>
-              <w:hyperlink w:anchor="_Toc482273533" w:history="1">
+              <w:hyperlink w:anchor="_Toc482951304" w:history="1">
                 <w:r>
                   <w:rPr>
                     <w:rStyle w:val="Hyperkobling"/>
@@ -974,7 +1181,7 @@
                     <w:noProof/>
                     <w:webHidden/>
                   </w:rPr>
-                  <w:instrText xml:space="preserve"> PAGEREF _Toc482273533 \h </w:instrText>
+                  <w:instrText xml:space="preserve"> PAGEREF _Toc482951304 \h </w:instrText>
                 </w:r>
                 <w:r>
                   <w:rPr>
@@ -994,7 +1201,7 @@
                     <w:noProof/>
                     <w:webHidden/>
                   </w:rPr>
-                  <w:t>7</w:t>
+                  <w:t>8</w:t>
                 </w:r>
                 <w:r>
                   <w:rPr>
@@ -1017,7 +1224,7 @@
                   <w14:ligatures w14:val="none"/>
                 </w:rPr>
               </w:pPr>
-              <w:hyperlink w:anchor="_Toc482273534" w:history="1">
+              <w:hyperlink w:anchor="_Toc482951305" w:history="1">
                 <w:r>
                   <w:rPr>
                     <w:rStyle w:val="Hyperkobling"/>
@@ -1044,7 +1251,7 @@
                     <w:noProof/>
                     <w:webHidden/>
                   </w:rPr>
-                  <w:instrText xml:space="preserve"> PAGEREF _Toc482273534 \h </w:instrText>
+                  <w:instrText xml:space="preserve"> PAGEREF _Toc482951305 \h </w:instrText>
                 </w:r>
                 <w:r>
                   <w:rPr>
@@ -1064,7 +1271,7 @@
                     <w:noProof/>
                     <w:webHidden/>
                   </w:rPr>
-                  <w:t>7</w:t>
+                  <w:t>8</w:t>
                 </w:r>
                 <w:r>
                   <w:rPr>
@@ -1087,7 +1294,7 @@
                   <w14:ligatures w14:val="none"/>
                 </w:rPr>
               </w:pPr>
-              <w:hyperlink w:anchor="_Toc482273535" w:history="1">
+              <w:hyperlink w:anchor="_Toc482951306" w:history="1">
                 <w:r>
                   <w:rPr>
                     <w:rStyle w:val="Hyperkobling"/>
@@ -1114,7 +1321,7 @@
                     <w:noProof/>
                     <w:webHidden/>
                   </w:rPr>
-                  <w:instrText xml:space="preserve"> PAGEREF _Toc482273535 \h </w:instrText>
+                  <w:instrText xml:space="preserve"> PAGEREF _Toc482951306 \h </w:instrText>
                 </w:r>
                 <w:r>
                   <w:rPr>
@@ -1134,7 +1341,7 @@
                     <w:noProof/>
                     <w:webHidden/>
                   </w:rPr>
-                  <w:t>7</w:t>
+                  <w:t>8</w:t>
                 </w:r>
                 <w:r>
                   <w:rPr>
@@ -1157,7 +1364,7 @@
                   <w14:ligatures w14:val="none"/>
                 </w:rPr>
               </w:pPr>
-              <w:hyperlink w:anchor="_Toc482273536" w:history="1">
+              <w:hyperlink w:anchor="_Toc482951307" w:history="1">
                 <w:r>
                   <w:rPr>
                     <w:rStyle w:val="Hyperkobling"/>
@@ -1184,7 +1391,7 @@
                     <w:noProof/>
                     <w:webHidden/>
                   </w:rPr>
-                  <w:instrText xml:space="preserve"> PAGEREF _Toc482273536 \h </w:instrText>
+                  <w:instrText xml:space="preserve"> PAGEREF _Toc482951307 \h </w:instrText>
                 </w:r>
                 <w:r>
                   <w:rPr>
@@ -1204,7 +1411,7 @@
                     <w:noProof/>
                     <w:webHidden/>
                   </w:rPr>
-                  <w:t>7</w:t>
+                  <w:t>8</w:t>
                 </w:r>
                 <w:r>
                   <w:rPr>
@@ -1227,7 +1434,7 @@
                   <w14:ligatures w14:val="none"/>
                 </w:rPr>
               </w:pPr>
-              <w:hyperlink w:anchor="_Toc482273537" w:history="1">
+              <w:hyperlink w:anchor="_Toc482951308" w:history="1">
                 <w:r>
                   <w:rPr>
                     <w:rStyle w:val="Hyperkobling"/>
@@ -1254,7 +1461,7 @@
                     <w:noProof/>
                     <w:webHidden/>
                   </w:rPr>
-                  <w:instrText xml:space="preserve"> PAGEREF _Toc482273537 \h </w:instrText>
+                  <w:instrText xml:space="preserve"> PAGEREF _Toc482951308 \h </w:instrText>
                 </w:r>
                 <w:r>
                   <w:rPr>
@@ -1274,7 +1481,7 @@
                     <w:noProof/>
                     <w:webHidden/>
                   </w:rPr>
-                  <w:t>8</w:t>
+                  <w:t>9</w:t>
                 </w:r>
                 <w:r>
                   <w:rPr>
@@ -1297,7 +1504,7 @@
                   <w14:ligatures w14:val="none"/>
                 </w:rPr>
               </w:pPr>
-              <w:hyperlink w:anchor="_Toc482273538" w:history="1">
+              <w:hyperlink w:anchor="_Toc482951309" w:history="1">
                 <w:r>
                   <w:rPr>
                     <w:rStyle w:val="Hyperkobling"/>
@@ -1324,7 +1531,7 @@
                     <w:noProof/>
                     <w:webHidden/>
                   </w:rPr>
-                  <w:instrText xml:space="preserve"> PAGEREF _Toc482273538 \h </w:instrText>
+                  <w:instrText xml:space="preserve"> PAGEREF _Toc482951309 \h </w:instrText>
                 </w:r>
                 <w:r>
                   <w:rPr>
@@ -1344,7 +1551,7 @@
                     <w:noProof/>
                     <w:webHidden/>
                   </w:rPr>
-                  <w:t>8</w:t>
+                  <w:t>9</w:t>
                 </w:r>
                 <w:r>
                   <w:rPr>
@@ -1367,7 +1574,7 @@
                   <w14:ligatures w14:val="none"/>
                 </w:rPr>
               </w:pPr>
-              <w:hyperlink w:anchor="_Toc482273539" w:history="1">
+              <w:hyperlink w:anchor="_Toc482951310" w:history="1">
                 <w:r>
                   <w:rPr>
                     <w:rStyle w:val="Hyperkobling"/>
@@ -1394,7 +1601,7 @@
                     <w:noProof/>
                     <w:webHidden/>
                   </w:rPr>
-                  <w:instrText xml:space="preserve"> PAGEREF _Toc482273539 \h </w:instrText>
+                  <w:instrText xml:space="preserve"> PAGEREF _Toc482951310 \h </w:instrText>
                 </w:r>
                 <w:r>
                   <w:rPr>
@@ -1414,7 +1621,7 @@
                     <w:noProof/>
                     <w:webHidden/>
                   </w:rPr>
-                  <w:t>8</w:t>
+                  <w:t>9</w:t>
                 </w:r>
                 <w:r>
                   <w:rPr>
@@ -1437,7 +1644,7 @@
                   <w14:ligatures w14:val="none"/>
                 </w:rPr>
               </w:pPr>
-              <w:hyperlink w:anchor="_Toc482273540" w:history="1">
+              <w:hyperlink w:anchor="_Toc482951311" w:history="1">
                 <w:r>
                   <w:rPr>
                     <w:rStyle w:val="Hyperkobling"/>
@@ -1464,7 +1671,7 @@
                     <w:noProof/>
                     <w:webHidden/>
                   </w:rPr>
-                  <w:instrText xml:space="preserve"> PAGEREF _Toc482273540 \h </w:instrText>
+                  <w:instrText xml:space="preserve"> PAGEREF _Toc482951311 \h </w:instrText>
                 </w:r>
                 <w:r>
                   <w:rPr>
@@ -1484,7 +1691,7 @@
                     <w:noProof/>
                     <w:webHidden/>
                   </w:rPr>
-                  <w:t>8</w:t>
+                  <w:t>9</w:t>
                 </w:r>
                 <w:r>
                   <w:rPr>
@@ -1510,7 +1717,7 @@
                   <w14:ligatures w14:val="none"/>
                 </w:rPr>
               </w:pPr>
-              <w:hyperlink w:anchor="_Toc482273541" w:history="1">
+              <w:hyperlink w:anchor="_Toc482951312" w:history="1">
                 <w:r>
                   <w:rPr>
                     <w:rStyle w:val="Hyperkobling"/>
@@ -1537,7 +1744,7 @@
                     <w:noProof/>
                     <w:webHidden/>
                   </w:rPr>
-                  <w:instrText xml:space="preserve"> PAGEREF _Toc482273541 \h </w:instrText>
+                  <w:instrText xml:space="preserve"> PAGEREF _Toc482951312 \h </w:instrText>
                 </w:r>
                 <w:r>
                   <w:rPr>
@@ -1557,7 +1764,7 @@
                     <w:noProof/>
                     <w:webHidden/>
                   </w:rPr>
-                  <w:t>9</w:t>
+                  <w:t>10</w:t>
                 </w:r>
                 <w:r>
                   <w:rPr>
@@ -1580,7 +1787,7 @@
                   <w14:ligatures w14:val="none"/>
                 </w:rPr>
               </w:pPr>
-              <w:hyperlink w:anchor="_Toc482273542" w:history="1">
+              <w:hyperlink w:anchor="_Toc482951313" w:history="1">
                 <w:r>
                   <w:rPr>
                     <w:rStyle w:val="Hyperkobling"/>
@@ -1607,7 +1814,7 @@
                     <w:noProof/>
                     <w:webHidden/>
                   </w:rPr>
-                  <w:instrText xml:space="preserve"> PAGEREF _Toc482273542 \h </w:instrText>
+                  <w:instrText xml:space="preserve"> PAGEREF _Toc482951313 \h </w:instrText>
                 </w:r>
                 <w:r>
                   <w:rPr>
@@ -1627,7 +1834,7 @@
                     <w:noProof/>
                     <w:webHidden/>
                   </w:rPr>
-                  <w:t>9</w:t>
+                  <w:t>10</w:t>
                 </w:r>
                 <w:r>
                   <w:rPr>
@@ -1650,7 +1857,7 @@
                   <w14:ligatures w14:val="none"/>
                 </w:rPr>
               </w:pPr>
-              <w:hyperlink w:anchor="_Toc482273543" w:history="1">
+              <w:hyperlink w:anchor="_Toc482951314" w:history="1">
                 <w:r>
                   <w:rPr>
                     <w:rStyle w:val="Hyperkobling"/>
@@ -1677,7 +1884,7 @@
                     <w:noProof/>
                     <w:webHidden/>
                   </w:rPr>
-                  <w:instrText xml:space="preserve"> PAGEREF _Toc482273543 \h </w:instrText>
+                  <w:instrText xml:space="preserve"> PAGEREF _Toc482951314 \h </w:instrText>
                 </w:r>
                 <w:r>
                   <w:rPr>
@@ -1697,7 +1904,7 @@
                     <w:noProof/>
                     <w:webHidden/>
                   </w:rPr>
-                  <w:t>9</w:t>
+                  <w:t>10</w:t>
                 </w:r>
                 <w:r>
                   <w:rPr>
@@ -1720,13 +1927,13 @@
                   <w14:ligatures w14:val="none"/>
                 </w:rPr>
               </w:pPr>
-              <w:hyperlink w:anchor="_Toc482273544" w:history="1">
+              <w:hyperlink w:anchor="_Toc482951315" w:history="1">
                 <w:r>
                   <w:rPr>
                     <w:rStyle w:val="Hyperkobling"/>
                     <w:noProof/>
                   </w:rPr>
-                  <w:t>Designprinsipper</w:t>
+                  <w:t>Designprinsipper / universell utforming / innhold &amp; tjenester</w:t>
                 </w:r>
                 <w:r>
                   <w:rPr>
@@ -1747,7 +1954,7 @@
                     <w:noProof/>
                     <w:webHidden/>
                   </w:rPr>
-                  <w:instrText xml:space="preserve"> PAGEREF _Toc482273544 \h </w:instrText>
+                  <w:instrText xml:space="preserve"> PAGEREF _Toc482951315 \h </w:instrText>
                 </w:r>
                 <w:r>
                   <w:rPr>
@@ -1767,147 +1974,7 @@
                     <w:noProof/>
                     <w:webHidden/>
                   </w:rPr>
-                  <w:t>9</w:t>
-                </w:r>
-                <w:r>
-                  <w:rPr>
-                    <w:noProof/>
-                    <w:webHidden/>
-                  </w:rPr>
-                  <w:fldChar w:fldCharType="end"/>
-                </w:r>
-              </w:hyperlink>
-            </w:p>
-            <w:p>
-              <w:pPr>
-                <w:pStyle w:val="INNH2"/>
-                <w:rPr>
-                  <w:rFonts w:eastAsiaTheme="minorEastAsia" w:cstheme="minorBidi"/>
-                  <w:noProof/>
-                  <w:kern w:val="0"/>
-                  <w:sz w:val="22"/>
-                  <w:szCs w:val="22"/>
-                  <w14:ligatures w14:val="none"/>
-                </w:rPr>
-              </w:pPr>
-              <w:hyperlink w:anchor="_Toc482273545" w:history="1">
-                <w:r>
-                  <w:rPr>
-                    <w:rStyle w:val="Hyperkobling"/>
-                    <w:noProof/>
-                  </w:rPr>
-                  <w:t>Universell utforming</w:t>
-                </w:r>
-                <w:r>
-                  <w:rPr>
-                    <w:noProof/>
-                    <w:webHidden/>
-                  </w:rPr>
-                  <w:tab/>
-                </w:r>
-                <w:r>
-                  <w:rPr>
-                    <w:noProof/>
-                    <w:webHidden/>
-                  </w:rPr>
-                  <w:fldChar w:fldCharType="begin"/>
-                </w:r>
-                <w:r>
-                  <w:rPr>
-                    <w:noProof/>
-                    <w:webHidden/>
-                  </w:rPr>
-                  <w:instrText xml:space="preserve"> PAGEREF _Toc482273545 \h </w:instrText>
-                </w:r>
-                <w:r>
-                  <w:rPr>
-                    <w:noProof/>
-                    <w:webHidden/>
-                  </w:rPr>
-                </w:r>
-                <w:r>
-                  <w:rPr>
-                    <w:noProof/>
-                    <w:webHidden/>
-                  </w:rPr>
-                  <w:fldChar w:fldCharType="separate"/>
-                </w:r>
-                <w:r>
-                  <w:rPr>
-                    <w:noProof/>
-                    <w:webHidden/>
-                  </w:rPr>
-                  <w:t>9</w:t>
-                </w:r>
-                <w:r>
-                  <w:rPr>
-                    <w:noProof/>
-                    <w:webHidden/>
-                  </w:rPr>
-                  <w:fldChar w:fldCharType="end"/>
-                </w:r>
-              </w:hyperlink>
-            </w:p>
-            <w:p>
-              <w:pPr>
-                <w:pStyle w:val="INNH2"/>
-                <w:rPr>
-                  <w:rFonts w:eastAsiaTheme="minorEastAsia" w:cstheme="minorBidi"/>
-                  <w:noProof/>
-                  <w:kern w:val="0"/>
-                  <w:sz w:val="22"/>
-                  <w:szCs w:val="22"/>
-                  <w14:ligatures w14:val="none"/>
-                </w:rPr>
-              </w:pPr>
-              <w:hyperlink w:anchor="_Toc482273546" w:history="1">
-                <w:r>
-                  <w:rPr>
-                    <w:rStyle w:val="Hyperkobling"/>
-                    <w:noProof/>
-                  </w:rPr>
-                  <w:t>Innhold/Tjenester</w:t>
-                </w:r>
-                <w:r>
-                  <w:rPr>
-                    <w:noProof/>
-                    <w:webHidden/>
-                  </w:rPr>
-                  <w:tab/>
-                </w:r>
-                <w:r>
-                  <w:rPr>
-                    <w:noProof/>
-                    <w:webHidden/>
-                  </w:rPr>
-                  <w:fldChar w:fldCharType="begin"/>
-                </w:r>
-                <w:r>
-                  <w:rPr>
-                    <w:noProof/>
-                    <w:webHidden/>
-                  </w:rPr>
-                  <w:instrText xml:space="preserve"> PAGEREF _Toc482273546 \h </w:instrText>
-                </w:r>
-                <w:r>
-                  <w:rPr>
-                    <w:noProof/>
-                    <w:webHidden/>
-                  </w:rPr>
-                </w:r>
-                <w:r>
-                  <w:rPr>
-                    <w:noProof/>
-                    <w:webHidden/>
-                  </w:rPr>
-                  <w:fldChar w:fldCharType="separate"/>
-                </w:r>
-                <w:r>
-                  <w:rPr>
-                    <w:noProof/>
-                    <w:webHidden/>
-                  </w:rPr>
-                  <w:t>9</w:t>
+                  <w:t>10</w:t>
                 </w:r>
                 <w:r>
                   <w:rPr>
@@ -1933,7 +2000,7 @@
                   <w14:ligatures w14:val="none"/>
                 </w:rPr>
               </w:pPr>
-              <w:hyperlink w:anchor="_Toc482273547" w:history="1">
+              <w:hyperlink w:anchor="_Toc482951316" w:history="1">
                 <w:r>
                   <w:rPr>
                     <w:rStyle w:val="Hyperkobling"/>
@@ -1960,7 +2027,7 @@
                     <w:noProof/>
                     <w:webHidden/>
                   </w:rPr>
-                  <w:instrText xml:space="preserve"> PAGEREF _Toc482273547 \h </w:instrText>
+                  <w:instrText xml:space="preserve"> PAGEREF _Toc482951316 \h </w:instrText>
                 </w:r>
                 <w:r>
                   <w:rPr>
@@ -1980,7 +2047,7 @@
                     <w:noProof/>
                     <w:webHidden/>
                   </w:rPr>
-                  <w:t>10</w:t>
+                  <w:t>12</w:t>
                 </w:r>
                 <w:r>
                   <w:rPr>
@@ -2006,7 +2073,7 @@
                   <w14:ligatures w14:val="none"/>
                 </w:rPr>
               </w:pPr>
-              <w:hyperlink w:anchor="_Toc482273548" w:history="1">
+              <w:hyperlink w:anchor="_Toc482951317" w:history="1">
                 <w:r>
                   <w:rPr>
                     <w:rStyle w:val="Hyperkobling"/>
@@ -2033,7 +2100,7 @@
                     <w:noProof/>
                     <w:webHidden/>
                   </w:rPr>
-                  <w:instrText xml:space="preserve"> PAGEREF _Toc482273548 \h </w:instrText>
+                  <w:instrText xml:space="preserve"> PAGEREF _Toc482951317 \h </w:instrText>
                 </w:r>
                 <w:r>
                   <w:rPr>
@@ -2053,7 +2120,147 @@
                     <w:noProof/>
                     <w:webHidden/>
                   </w:rPr>
-                  <w:t>11</w:t>
+                  <w:t>13</w:t>
+                </w:r>
+                <w:r>
+                  <w:rPr>
+                    <w:noProof/>
+                    <w:webHidden/>
+                  </w:rPr>
+                  <w:fldChar w:fldCharType="end"/>
+                </w:r>
+              </w:hyperlink>
+            </w:p>
+            <w:p>
+              <w:pPr>
+                <w:pStyle w:val="INNH2"/>
+                <w:rPr>
+                  <w:rFonts w:eastAsiaTheme="minorEastAsia" w:cstheme="minorBidi"/>
+                  <w:noProof/>
+                  <w:kern w:val="0"/>
+                  <w:sz w:val="22"/>
+                  <w:szCs w:val="22"/>
+                  <w14:ligatures w14:val="none"/>
+                </w:rPr>
+              </w:pPr>
+              <w:hyperlink w:anchor="_Toc482951318" w:history="1">
+                <w:r>
+                  <w:rPr>
+                    <w:rStyle w:val="Hyperkobling"/>
+                    <w:noProof/>
+                  </w:rPr>
+                  <w:t>Hvorfor brukte vi Git</w:t>
+                </w:r>
+                <w:r>
+                  <w:rPr>
+                    <w:noProof/>
+                    <w:webHidden/>
+                  </w:rPr>
+                  <w:tab/>
+                </w:r>
+                <w:r>
+                  <w:rPr>
+                    <w:noProof/>
+                    <w:webHidden/>
+                  </w:rPr>
+                  <w:fldChar w:fldCharType="begin"/>
+                </w:r>
+                <w:r>
+                  <w:rPr>
+                    <w:noProof/>
+                    <w:webHidden/>
+                  </w:rPr>
+                  <w:instrText xml:space="preserve"> PAGEREF _Toc482951318 \h </w:instrText>
+                </w:r>
+                <w:r>
+                  <w:rPr>
+                    <w:noProof/>
+                    <w:webHidden/>
+                  </w:rPr>
+                </w:r>
+                <w:r>
+                  <w:rPr>
+                    <w:noProof/>
+                    <w:webHidden/>
+                  </w:rPr>
+                  <w:fldChar w:fldCharType="separate"/>
+                </w:r>
+                <w:r>
+                  <w:rPr>
+                    <w:noProof/>
+                    <w:webHidden/>
+                  </w:rPr>
+                  <w:t>13</w:t>
+                </w:r>
+                <w:r>
+                  <w:rPr>
+                    <w:noProof/>
+                    <w:webHidden/>
+                  </w:rPr>
+                  <w:fldChar w:fldCharType="end"/>
+                </w:r>
+              </w:hyperlink>
+            </w:p>
+            <w:p>
+              <w:pPr>
+                <w:pStyle w:val="INNH2"/>
+                <w:rPr>
+                  <w:rFonts w:eastAsiaTheme="minorEastAsia" w:cstheme="minorBidi"/>
+                  <w:noProof/>
+                  <w:kern w:val="0"/>
+                  <w:sz w:val="22"/>
+                  <w:szCs w:val="22"/>
+                  <w14:ligatures w14:val="none"/>
+                </w:rPr>
+              </w:pPr>
+              <w:hyperlink w:anchor="_Toc482951319" w:history="1">
+                <w:r>
+                  <w:rPr>
+                    <w:rStyle w:val="Hyperkobling"/>
+                    <w:noProof/>
+                  </w:rPr>
+                  <w:t>Hvordan vi brukte Git i dette prosjektet</w:t>
+                </w:r>
+                <w:r>
+                  <w:rPr>
+                    <w:noProof/>
+                    <w:webHidden/>
+                  </w:rPr>
+                  <w:tab/>
+                </w:r>
+                <w:r>
+                  <w:rPr>
+                    <w:noProof/>
+                    <w:webHidden/>
+                  </w:rPr>
+                  <w:fldChar w:fldCharType="begin"/>
+                </w:r>
+                <w:r>
+                  <w:rPr>
+                    <w:noProof/>
+                    <w:webHidden/>
+                  </w:rPr>
+                  <w:instrText xml:space="preserve"> PAGEREF _Toc482951319 \h </w:instrText>
+                </w:r>
+                <w:r>
+                  <w:rPr>
+                    <w:noProof/>
+                    <w:webHidden/>
+                  </w:rPr>
+                </w:r>
+                <w:r>
+                  <w:rPr>
+                    <w:noProof/>
+                    <w:webHidden/>
+                  </w:rPr>
+                  <w:fldChar w:fldCharType="separate"/>
+                </w:r>
+                <w:r>
+                  <w:rPr>
+                    <w:noProof/>
+                    <w:webHidden/>
+                  </w:rPr>
+                  <w:t>13</w:t>
                 </w:r>
                 <w:r>
                   <w:rPr>
@@ -2079,7 +2286,7 @@
                   <w14:ligatures w14:val="none"/>
                 </w:rPr>
               </w:pPr>
-              <w:hyperlink w:anchor="_Toc482273549" w:history="1">
+              <w:hyperlink w:anchor="_Toc482951320" w:history="1">
                 <w:r>
                   <w:rPr>
                     <w:rStyle w:val="Hyperkobling"/>
@@ -2106,7 +2313,7 @@
                     <w:noProof/>
                     <w:webHidden/>
                   </w:rPr>
-                  <w:instrText xml:space="preserve"> PAGEREF _Toc482273549 \h </w:instrText>
+                  <w:instrText xml:space="preserve"> PAGEREF _Toc482951320 \h </w:instrText>
                 </w:r>
                 <w:r>
                   <w:rPr>
@@ -2126,7 +2333,7 @@
                     <w:noProof/>
                     <w:webHidden/>
                   </w:rPr>
-                  <w:t>12</w:t>
+                  <w:t>15</w:t>
                 </w:r>
                 <w:r>
                   <w:rPr>
@@ -2152,7 +2359,7 @@
                   <w14:ligatures w14:val="none"/>
                 </w:rPr>
               </w:pPr>
-              <w:hyperlink w:anchor="_Toc482273550" w:history="1">
+              <w:hyperlink w:anchor="_Toc482951321" w:history="1">
                 <w:r>
                   <w:rPr>
                     <w:rStyle w:val="Hyperkobling"/>
@@ -2179,7 +2386,7 @@
                     <w:noProof/>
                     <w:webHidden/>
                   </w:rPr>
-                  <w:instrText xml:space="preserve"> PAGEREF _Toc482273550 \h </w:instrText>
+                  <w:instrText xml:space="preserve"> PAGEREF _Toc482951321 \h </w:instrText>
                 </w:r>
                 <w:r>
                   <w:rPr>
@@ -2199,7 +2406,7 @@
                     <w:noProof/>
                     <w:webHidden/>
                   </w:rPr>
-                  <w:t>13</w:t>
+                  <w:t>16</w:t>
                 </w:r>
                 <w:r>
                   <w:rPr>
@@ -2233,7 +2440,7 @@
           <w:pPr>
             <w:pStyle w:val="Overskrift1"/>
           </w:pPr>
-          <w:bookmarkStart w:id="0" w:name="_Toc482273525"/>
+          <w:bookmarkStart w:id="0" w:name="_Toc482951293"/>
           <w:r>
             <w:lastRenderedPageBreak/>
             <w:t>Om rapporten</w:t>
@@ -2534,7 +2741,7 @@
       <w:pPr>
         <w:pStyle w:val="Overskrift1"/>
       </w:pPr>
-      <w:bookmarkStart w:id="1" w:name="_Toc482273526"/>
+      <w:bookmarkStart w:id="1" w:name="_Toc482951294"/>
       <w:r>
         <w:lastRenderedPageBreak/>
         <w:t>Innledning</w:t>
@@ -2731,7 +2938,7 @@
       <w:pPr>
         <w:pStyle w:val="Overskrift1"/>
       </w:pPr>
-      <w:bookmarkStart w:id="2" w:name="_Toc482273527"/>
+      <w:bookmarkStart w:id="2" w:name="_Toc482951295"/>
       <w:r>
         <w:lastRenderedPageBreak/>
         <w:t>Idè og konsept</w:t>
@@ -2743,7 +2950,7 @@
       <w:pPr>
         <w:pStyle w:val="Overskrift2"/>
       </w:pPr>
-      <w:bookmarkStart w:id="3" w:name="_Toc482273528"/>
+      <w:bookmarkStart w:id="3" w:name="_Toc482951296"/>
       <w:r>
         <w:t>Hvordan vi kom fram til ideen</w:t>
       </w:r>
@@ -2769,7 +2976,7 @@
       <w:pPr>
         <w:pStyle w:val="Overskrift2"/>
       </w:pPr>
-      <w:bookmarkStart w:id="4" w:name="_Toc482273529"/>
+      <w:bookmarkStart w:id="4" w:name="_Toc482951297"/>
       <w:r>
         <w:t>Hva er ideen</w:t>
       </w:r>
@@ -2819,7 +3026,7 @@
       <w:pPr>
         <w:pStyle w:val="Overskrift2"/>
       </w:pPr>
-      <w:bookmarkStart w:id="5" w:name="_Toc482273530"/>
+      <w:bookmarkStart w:id="5" w:name="_Toc482951298"/>
       <w:r>
         <w:t>Hva er unike med vår ide?</w:t>
       </w:r>
@@ -2845,7 +3052,7 @@
       <w:pPr>
         <w:pStyle w:val="Overskrift2"/>
       </w:pPr>
-      <w:bookmarkStart w:id="6" w:name="_Toc482273531"/>
+      <w:bookmarkStart w:id="6" w:name="_Toc482951299"/>
       <w:r>
         <w:t>Hva er vårt fokusområde?</w:t>
       </w:r>
@@ -3117,7 +3324,7 @@
       <w:pPr>
         <w:pStyle w:val="Overskrift1"/>
       </w:pPr>
-      <w:bookmarkStart w:id="7" w:name="_Toc482273532"/>
+      <w:bookmarkStart w:id="7" w:name="_Toc482951300"/>
       <w:r>
         <w:lastRenderedPageBreak/>
         <w:t>Utviklingsmetodikk</w:t>
@@ -3129,9 +3336,11 @@
       <w:pPr>
         <w:pStyle w:val="Overskrift2"/>
       </w:pPr>
+      <w:bookmarkStart w:id="8" w:name="_Toc482951301"/>
       <w:r>
         <w:t>Organisering</w:t>
       </w:r>
+      <w:bookmarkEnd w:id="8"/>
     </w:p>
     <w:p>
       <w:r>
@@ -3291,9 +3500,11 @@
       <w:pPr>
         <w:pStyle w:val="Overskrift2"/>
       </w:pPr>
+      <w:bookmarkStart w:id="9" w:name="_Toc482951302"/>
       <w:r>
         <w:t>Ansvarsfordeling</w:t>
       </w:r>
+      <w:bookmarkEnd w:id="9"/>
     </w:p>
     <w:p>
       <w:r>
@@ -3346,12 +3557,10 @@
       <w:tr>
         <w:tc>
           <w:tcPr>
+            <w:cnfStyle w:val="001000000000" w:firstRow="0" w:lastRow="0" w:firstColumn="1" w:lastColumn="0" w:oddVBand="0" w:evenVBand="0" w:oddHBand="0" w:evenHBand="0" w:firstRowFirstColumn="0" w:firstRowLastColumn="0" w:lastRowFirstColumn="0" w:lastRowLastColumn="0"/>
             <w:tcW w:w="2977" w:type="dxa"/>
           </w:tcPr>
           <w:p>
-            <w:pPr>
-              <w:cnfStyle w:val="001000000000" w:firstRow="0" w:lastRow="0" w:firstColumn="1" w:lastColumn="0" w:oddVBand="0" w:evenVBand="0" w:oddHBand="0" w:evenHBand="0" w:firstRowFirstColumn="0" w:firstRowLastColumn="0" w:lastRowFirstColumn="0" w:lastRowLastColumn="0"/>
-            </w:pPr>
             <w:r>
               <w:t>Andreas</w:t>
             </w:r>
@@ -3362,6 +3571,9 @@
             <w:tcW w:w="6820" w:type="dxa"/>
           </w:tcPr>
           <w:p>
+            <w:pPr>
+              <w:cnfStyle w:val="000000000000" w:firstRow="0" w:lastRow="0" w:firstColumn="0" w:lastColumn="0" w:oddVBand="0" w:evenVBand="0" w:oddHBand="0" w:evenHBand="0" w:firstRowFirstColumn="0" w:firstRowLastColumn="0" w:lastRowFirstColumn="0" w:lastRowLastColumn="0"/>
+            </w:pPr>
             <w:r>
               <w:t>HTML/CSS</w:t>
             </w:r>
@@ -3435,9 +3647,11 @@
       <w:pPr>
         <w:pStyle w:val="Overskrift2"/>
       </w:pPr>
+      <w:bookmarkStart w:id="10" w:name="_Toc482951303"/>
       <w:r>
         <w:t>Samhandling med bruker</w:t>
       </w:r>
+      <w:bookmarkEnd w:id="10"/>
     </w:p>
     <w:p>
       <w:r>
@@ -3446,8 +3660,6 @@
       <w:r>
         <w:t>Dette gjorde at vi hadde en god smidighet gjennom hele prosessen. Uten for store problemer kunne vi da gjøre forandringer ut i fra tilbakemelding fra potensielle brukere.</w:t>
       </w:r>
-      <w:bookmarkStart w:id="8" w:name="_GoBack"/>
-      <w:bookmarkEnd w:id="8"/>
     </w:p>
     <w:p>
       <w:pPr>
@@ -3466,23 +3678,23 @@
       <w:pPr>
         <w:pStyle w:val="Overskrift1"/>
       </w:pPr>
-      <w:bookmarkStart w:id="9" w:name="_Toc482273533"/>
+      <w:bookmarkStart w:id="11" w:name="_Toc482951304"/>
       <w:r>
         <w:lastRenderedPageBreak/>
         <w:t>Prototype</w:t>
       </w:r>
-      <w:bookmarkEnd w:id="9"/>
+      <w:bookmarkEnd w:id="11"/>
     </w:p>
     <w:p/>
     <w:p>
       <w:pPr>
         <w:pStyle w:val="Overskrift2"/>
       </w:pPr>
-      <w:bookmarkStart w:id="10" w:name="_Toc482273534"/>
+      <w:bookmarkStart w:id="12" w:name="_Toc482951305"/>
       <w:r>
         <w:t>Verktøy for utvikling av prototype</w:t>
       </w:r>
-      <w:bookmarkEnd w:id="10"/>
+      <w:bookmarkEnd w:id="12"/>
     </w:p>
     <w:p>
       <w:r>
@@ -3500,11 +3712,11 @@
       <w:pPr>
         <w:pStyle w:val="Overskrift2"/>
       </w:pPr>
-      <w:bookmarkStart w:id="11" w:name="_Toc482273535"/>
+      <w:bookmarkStart w:id="13" w:name="_Toc482951306"/>
       <w:r>
         <w:t>Intervjuer og feedback til prototypen</w:t>
       </w:r>
-      <w:bookmarkEnd w:id="11"/>
+      <w:bookmarkEnd w:id="13"/>
     </w:p>
     <w:p>
       <w:r>
@@ -3516,11 +3728,11 @@
       <w:pPr>
         <w:pStyle w:val="Overskrift2"/>
       </w:pPr>
-      <w:bookmarkStart w:id="12" w:name="_Toc482273536"/>
+      <w:bookmarkStart w:id="14" w:name="_Toc482951307"/>
       <w:r>
         <w:t>Hvordan vi bruke prototypen til videre utvikling</w:t>
       </w:r>
-      <w:bookmarkEnd w:id="12"/>
+      <w:bookmarkEnd w:id="14"/>
     </w:p>
     <w:p>
       <w:r>
@@ -3578,18 +3790,18 @@
       <w:pPr>
         <w:pStyle w:val="Overskrift2"/>
       </w:pPr>
-      <w:bookmarkStart w:id="13" w:name="_Toc482273537"/>
+      <w:bookmarkStart w:id="15" w:name="_Toc482951308"/>
       <w:r>
         <w:lastRenderedPageBreak/>
         <w:t>Skjermbilder fra utvikling av prototype</w:t>
       </w:r>
-      <w:bookmarkEnd w:id="13"/>
+      <w:bookmarkEnd w:id="15"/>
     </w:p>
     <w:p>
       <w:pPr>
         <w:pStyle w:val="Overskrift3"/>
       </w:pPr>
-      <w:bookmarkStart w:id="14" w:name="_Toc482273538"/>
+      <w:bookmarkStart w:id="16" w:name="_Toc482951309"/>
       <w:r>
         <w:rPr>
           <w:noProof/>
@@ -3647,7 +3859,7 @@
       <w:r>
         <w:t>Versjon 1:</w:t>
       </w:r>
-      <w:bookmarkEnd w:id="14"/>
+      <w:bookmarkEnd w:id="16"/>
     </w:p>
     <w:p/>
     <w:p/>
@@ -3666,7 +3878,7 @@
       <w:pPr>
         <w:pStyle w:val="Overskrift3"/>
       </w:pPr>
-      <w:bookmarkStart w:id="15" w:name="_Toc482273539"/>
+      <w:bookmarkStart w:id="17" w:name="_Toc482951310"/>
       <w:r>
         <w:rPr>
           <w:noProof/>
@@ -3732,7 +3944,7 @@
       <w:r>
         <w:t>Versjon 2:</w:t>
       </w:r>
-      <w:bookmarkEnd w:id="15"/>
+      <w:bookmarkEnd w:id="17"/>
     </w:p>
     <w:p/>
     <w:p/>
@@ -3750,7 +3962,7 @@
       <w:pPr>
         <w:pStyle w:val="Overskrift3"/>
       </w:pPr>
-      <w:bookmarkStart w:id="16" w:name="_Toc482273540"/>
+      <w:bookmarkStart w:id="18" w:name="_Toc482951311"/>
       <w:r>
         <w:rPr>
           <w:noProof/>
@@ -3808,7 +4020,7 @@
       <w:r>
         <w:t>Versjon 3</w:t>
       </w:r>
-      <w:bookmarkEnd w:id="16"/>
+      <w:bookmarkEnd w:id="18"/>
       <w:r>
         <w:br w:type="page"/>
       </w:r>
@@ -3822,61 +4034,111 @@
       <w:pPr>
         <w:pStyle w:val="Overskrift1"/>
       </w:pPr>
-      <w:bookmarkStart w:id="17" w:name="_Toc482273541"/>
+      <w:bookmarkStart w:id="19" w:name="_Toc482951312"/>
       <w:r>
         <w:t>Prinsipper</w:t>
       </w:r>
-      <w:bookmarkEnd w:id="17"/>
+      <w:bookmarkEnd w:id="19"/>
     </w:p>
     <w:p>
       <w:pPr>
         <w:pStyle w:val="Overskrift2"/>
       </w:pPr>
-      <w:bookmarkStart w:id="18" w:name="_Toc482273542"/>
+      <w:bookmarkStart w:id="20" w:name="_Toc482180263"/>
+      <w:bookmarkStart w:id="21" w:name="_Toc482951313"/>
       <w:r>
         <w:t>Målgruppen</w:t>
       </w:r>
-      <w:bookmarkEnd w:id="18"/>
+      <w:bookmarkEnd w:id="20"/>
+      <w:bookmarkEnd w:id="21"/>
+    </w:p>
+    <w:p>
+      <w:r>
+        <w:t xml:space="preserve">Det er ingen tvil om at studenter er målgruppen for vår nettløsning, spesifisert i oppgaveteksten. Rammen for verket er satt - det er vår oppgave å komme opp med en løsning relevant for målgruppen, og sørge for at deres interesser og behov er ivaretatt. I og med at vi på gruppen og våre klassekamerater er inne i målgruppen, gir oss ekstra innsikt og oversikt over hva brukerne savner i dagens studentsamfunn. Som student kan det være vanskelig å få med seg alt som foregår, og ting kan fort bli uoversiktlig. Det vi med vår nettløsning ønsker er å gjøre det lettere å få en oversikt over hva som skjer på/i nærheten av campus Fjerdingen, og skreddersy dette etter hver enkelt persons interesser. Som en liten «rosin i pølsa» har vi også samlet rabatter relevant for studenter, som en ekstra tiltrekningskraft for studenter med stram økonomi eller for de som er ute etter en god deal.  </w:t>
+      </w:r>
     </w:p>
     <w:p>
       <w:pPr>
         <w:pStyle w:val="Overskrift2"/>
       </w:pPr>
-      <w:bookmarkStart w:id="19" w:name="_Toc482273543"/>
+      <w:bookmarkStart w:id="22" w:name="_Toc482180264"/>
+      <w:bookmarkStart w:id="23" w:name="_Toc482951314"/>
       <w:r>
         <w:t>Usability</w:t>
       </w:r>
-      <w:bookmarkEnd w:id="19"/>
-    </w:p>
+      <w:bookmarkEnd w:id="22"/>
+      <w:bookmarkEnd w:id="23"/>
+    </w:p>
+    <w:p>
+      <w:r>
+        <w:t>Når det kommer til brukskvaliteten/usability, er det alfa og omega for en nettløsning. Det er essensielt at brukerens opplevelse av nettløsningen er så behagelig som mulig. Brukskvalitet handler om at brukeren har en enkel, lett og kjapp erfaring med løsningen. Det skal være enkelt å navigere seg rundt og finne fram dit en vil. Det skal også være lett «arbeid» og ikke kreve mye tid fra en muligens allerede tidsknapp student.</w:t>
+      </w:r>
+    </w:p>
+    <w:p>
+      <w:r>
+        <w:t xml:space="preserve">Med vår nettløsning mener vi at vi har oppfylt disse kravene på en god måte. Forsiden og alle undersidene er ryddige, oversiktlige og enkle. Det er enkelt, kjapt og lett å navigere seg rundt på siden, uten for mange objekter som tiltrekker seg en brukers oppmerksomhet. </w:t>
+      </w:r>
+    </w:p>
+    <w:p>
+      <w:r>
+        <w:t>Navngivning kan være et problem ved at det kan være vanskelige å se sammenhenger med navn på kategorier/headlines. Dette har vi tatt i betraktning med vår løsning. Navngivningen er enkel og beskrivende uten å overskride med hverandre, slik at det ikke skaper noen problemer for brukeren. Sidene inneholder ikke altfor mye tekst heller, kun en kort beskrivelse av rabatten/arrangementet/aktiviteten/stillingen, så siden blir ikke for «grå» heller.</w:t>
+      </w:r>
+    </w:p>
+    <w:p>
+      <w:r>
+        <w:t>Vi har også tatt i betraktning at plasseringen av objektene på siden ligger på «forventede» steder. Headeren har «hjemknappen» helt til venstre, de fire underkategoriene på høyre side – hvorav «min side» er plassert helt til høyre. Det er et velkjent oppsett, som vi og våre intervjuobjekter syntes var logisk og naturlig. Vi har ikke prøvd å revolusjonere oppsettet av en header, men gjort det gjenkjennelig for brukere slik at de heller kan bruke mer tid på å nyte innholdet på siden.</w:t>
+      </w:r>
+    </w:p>
+    <w:p>
+      <w:r>
+        <w:t>Grupperingen er også noe vi har satt høyt på prioriteringslista. Det er viktig at det brukeren forventer å finne ligger samlet på ett sted, og ikke spredd rundt omkring på nettsiden. Dette har vi løst med de forskjellige kategoriene våre, samt filtreringsmetodene under her igjen, for å virkelig få grupperingen finspisset og at brukeren finner eksakt det vedkommende ønsker.</w:t>
+      </w:r>
+    </w:p>
+    <w:p/>
     <w:p>
       <w:pPr>
         <w:pStyle w:val="Overskrift2"/>
       </w:pPr>
-      <w:bookmarkStart w:id="20" w:name="_Toc482273544"/>
+      <w:bookmarkStart w:id="24" w:name="_Toc482180265"/>
+      <w:bookmarkStart w:id="25" w:name="_Toc482951315"/>
       <w:r>
         <w:t>Designprinsipper</w:t>
       </w:r>
-      <w:bookmarkEnd w:id="20"/>
-    </w:p>
-    <w:p>
-      <w:pPr>
-        <w:pStyle w:val="Overskrift2"/>
-      </w:pPr>
-      <w:bookmarkStart w:id="21" w:name="_Toc482273545"/>
-      <w:r>
-        <w:t>Universell utforming</w:t>
-      </w:r>
-      <w:bookmarkEnd w:id="21"/>
-    </w:p>
-    <w:p>
-      <w:pPr>
-        <w:pStyle w:val="Overskrift2"/>
-      </w:pPr>
-      <w:bookmarkStart w:id="22" w:name="_Toc482273546"/>
-      <w:r>
-        <w:t>Innhold/Tjenester</w:t>
-      </w:r>
-      <w:bookmarkEnd w:id="22"/>
+      <w:bookmarkEnd w:id="24"/>
+      <w:r>
+        <w:t xml:space="preserve"> / universell utforming / innhold &amp; tjenester</w:t>
+      </w:r>
+      <w:bookmarkEnd w:id="25"/>
+    </w:p>
+    <w:p>
+      <w:r>
+        <w:t xml:space="preserve">Forsiden har en «ren» look. Siden inneholder en bilde-karusell med en velkomstmelding sammen med en kort beskrivelse av nettsiden. Under dette ligger de fire undersidene nettløsningen tilbyr: rabatter, på campus, i nærheten og min side. Disse blir kort beskrevet, og har en «les mer her» knapp om brukeren </w:t>
+      </w:r>
+      <w:r>
+        <w:lastRenderedPageBreak/>
+        <w:t>ønsker å se hva nettsiden har å by på. Blar man lenger ned kan man se hva som er aktuelt for brukeren, på en oversiktlig måte. Om ønsket kan brukeren filtrere kategoriene etter eget ønske. I bunnen finner man fremhevede arrangementer som nærmer seg.</w:t>
+      </w:r>
+    </w:p>
+    <w:p>
+      <w:r>
+        <w:t>Rabatter-siden er satt opp uten for mye tekst som overvelder brukeren, for å gi en behagelig og ryddig look. Hver rabattboks har hoverfunksjon som utfolder en boks over bildet med en beskrivelse av den valgte rabatten. Det er også satt fargede tags i hjørnet av hver rabattkupong, for å gjøre det enklere å se hvilken kategori en rabattkupong går under.</w:t>
+      </w:r>
+    </w:p>
+    <w:p/>
+    <w:p>
+      <w:r>
+        <w:t>«På campus»- og «I nærheten»-sidene har eksakt samme oppsett, noe som gjør siden mer brukervennlig. De er satt opp slik at man får en beskrivelse av hva man finner på eksakt denne undersiden. Om man er medlem får man opp utvalgte arrangementer/stillinger/foreninger (campus) eller arrangementer/aktiviteter/mat og drikke (i nærheten). Deretter kommer det haugevis med forskjellige happenings, 3 bokser per linje – slik at det ikke blir for tett i tett og dermed rotete. Man kan velge å filtrere etter kategori, eller bruke søkefunksjonen til å søke etter spesifikke tags. Hoverfunksjonen er lik på disse sidene, som ved rabattsiden, og dersom man trykker på et ønsket arrangement e.l. blir man sendt til en informasjonsside. Denne siden er strippet ned til nettoen – det har bare det viktigste/mest relevante. Her snakker vi da om et bilde, en overskrift, en kort beskrivelse, dato/sted, kart av den eksakte posisjonen og tagsene som gjelder.</w:t>
+      </w:r>
+    </w:p>
+    <w:p>
+      <w:r>
+        <w:t>Til slutt har vi «Min side». Ved klikk i hovedmenyen tas man til innloggingsiden, hvor man taster inn e-postadresse og passord. Dersom man ikke er medlem er det en «ikke medlem? Opprett bruker her»-link. Oppsettet er ganske rett fram, det skal godt gjøres å bli forvirret på denne siden.</w:t>
+      </w:r>
+    </w:p>
+    <w:p>
+      <w:r>
+        <w:t>Når brukeren er logget inn, kommer man til sin personlige side. Her kan man laste opp et bilde av seg selv, skrive om seg selv, legge til/fjerne tags man er interessert i, eller oppdatere opplysninger.</w:t>
+      </w:r>
     </w:p>
     <w:p>
       <w:pPr>
@@ -3895,12 +4157,12 @@
       <w:pPr>
         <w:pStyle w:val="Overskrift1"/>
       </w:pPr>
-      <w:bookmarkStart w:id="23" w:name="_Toc482273547"/>
+      <w:bookmarkStart w:id="26" w:name="_Toc482951316"/>
       <w:r>
         <w:lastRenderedPageBreak/>
         <w:t>Prosess</w:t>
       </w:r>
-      <w:bookmarkEnd w:id="23"/>
+      <w:bookmarkEnd w:id="26"/>
     </w:p>
     <w:p>
       <w:r>
@@ -3921,12 +4183,12 @@
       <w:pPr>
         <w:pStyle w:val="Overskrift1"/>
       </w:pPr>
-      <w:bookmarkStart w:id="24" w:name="_Toc482273548"/>
+      <w:bookmarkStart w:id="27" w:name="_Toc482951317"/>
       <w:r>
         <w:lastRenderedPageBreak/>
         <w:t>Bruk av Git</w:t>
       </w:r>
-      <w:bookmarkEnd w:id="24"/>
+      <w:bookmarkEnd w:id="27"/>
     </w:p>
     <w:p>
       <w:pPr>
@@ -3966,27 +4228,213 @@
     </w:p>
     <w:p>
       <w:pPr>
-        <w:spacing w:after="200" w:line="276" w:lineRule="auto"/>
+        <w:pStyle w:val="Listeavsnitt"/>
+        <w:numPr>
+          <w:ilvl w:val="0"/>
+          <w:numId w:val="34"/>
+        </w:numPr>
+      </w:pPr>
+    </w:p>
+    <w:p>
+      <w:pPr>
+        <w:pStyle w:val="Overskrift2"/>
+      </w:pPr>
+      <w:bookmarkStart w:id="28" w:name="_Toc482951318"/>
+      <w:r>
+        <w:t>Hvorfor brukte vi Git</w:t>
+      </w:r>
+      <w:bookmarkEnd w:id="28"/>
+    </w:p>
+    <w:p>
+      <w:r>
+        <w:t>I starten av dette faget fikk vi en innføring om GIT. Dette verktøyet skulle vi bruke gjennom hele prosjektet. Git er et versjonshåndteringsverktøy, hvor det vi lager lastes opp til en server. Git nye versjoner av hver enkelt fil vi for hver commit (endring) vi gjør på den. Dette gjør det enkelt å hoppe tilbake en (eller flere) versjon (er), dersom vi skulle angre noe vi har gjort. Git gjør det også enkelt for oss å samarbeide om et prosjekt og til og med enkeltfiler.</w:t>
+      </w:r>
+    </w:p>
+    <w:p/>
+    <w:p>
+      <w:pPr>
+        <w:pStyle w:val="Overskrift2"/>
+      </w:pPr>
+      <w:bookmarkStart w:id="29" w:name="_Toc482951319"/>
+      <w:r>
+        <w:t>Hvordan vi brukte Git i dette prosjektet</w:t>
+      </w:r>
+      <w:bookmarkEnd w:id="29"/>
+    </w:p>
+    <w:p>
+      <w:r>
+        <w:t xml:space="preserve">Vi brukte Git aktivt gjennom hele dette prosjektet. Alle på gruppen fikk koblet opp sin bruker til et felles ”Git repo”. </w:t>
+      </w:r>
+      <w:r>
+        <w:t>I dette repo-et la vi alle filer vi skulle bruke gjennom prosjektet. Alt fra dokumentasjon, prototyper og til det endelige prosjektet.</w:t>
+      </w:r>
+      <w:r>
+        <w:t xml:space="preserve"> </w:t>
+      </w:r>
+      <w:r>
+        <w:t>Det var viktig for oss å ha en god struktur i Git repo-et vårt. Vi hadde egne mapper for dokumentasjon, prototyper og det endelige prosjektet.</w:t>
+      </w:r>
+      <w:r>
+        <w:t xml:space="preserve"> </w:t>
+      </w:r>
+      <w:r>
+        <w:t xml:space="preserve">I forelesningene om Git lærte vi om hvordan vi skulle takle ”Merge conflict” om dette skulle oppstå. Vi hadde fokus på dette og klarte for det meste å unngå at dette skjedde, de tilfellene det gjorde det så vi gjennom hva som var forandret og spurte vedkommende hva som var forandret. God kommunikasjon gjorde at vi hadde svært få problemer med ”Merge conflict”. </w:t>
+      </w:r>
+    </w:p>
+    <w:p/>
+    <w:p>
+      <w:r>
+        <w:t>Her under kan du se en graf med Punsh cards. Dette viser når vi jobbet på dagen og hvor mange commits som ble utført til bestemte tidspunkt.</w:t>
+      </w:r>
+      <w:r>
         <w:rPr>
-          <w:color w:val="775F55" w:themeColor="text2"/>
-          <w:sz w:val="72"/>
-          <w:szCs w:val="72"/>
+          <w:noProof/>
         </w:rPr>
-      </w:pPr>
-      <w:r>
-        <w:br w:type="page"/>
-      </w:r>
-    </w:p>
+        <w:drawing>
+          <wp:anchor distT="0" distB="0" distL="114300" distR="114300" simplePos="0" relativeHeight="251662336" behindDoc="0" locked="0" layoutInCell="1" allowOverlap="1" wp14:anchorId="62335AC8" wp14:editId="610EDBA6">
+            <wp:simplePos x="0" y="0"/>
+            <wp:positionH relativeFrom="margin">
+              <wp:align>center</wp:align>
+            </wp:positionH>
+            <wp:positionV relativeFrom="margin">
+              <wp:align>bottom</wp:align>
+            </wp:positionV>
+            <wp:extent cx="6227445" cy="3101340"/>
+            <wp:effectExtent l="0" t="0" r="0" b="0"/>
+            <wp:wrapSquare wrapText="bothSides"/>
+            <wp:docPr id="9" name="Bilde 9"/>
+            <wp:cNvGraphicFramePr>
+              <a:graphicFrameLocks xmlns:a="http://schemas.openxmlformats.org/drawingml/2006/main" noChangeAspect="1"/>
+            </wp:cNvGraphicFramePr>
+            <a:graphic xmlns:a="http://schemas.openxmlformats.org/drawingml/2006/main">
+              <a:graphicData uri="http://schemas.openxmlformats.org/drawingml/2006/picture">
+                <pic:pic xmlns:pic="http://schemas.openxmlformats.org/drawingml/2006/picture">
+                  <pic:nvPicPr>
+                    <pic:cNvPr id="9" name="Punsh cards PRO101.PNG"/>
+                    <pic:cNvPicPr/>
+                  </pic:nvPicPr>
+                  <pic:blipFill>
+                    <a:blip r:embed="rId18">
+                      <a:extLst>
+                        <a:ext uri="{28A0092B-C50C-407E-A947-70E740481C1C}">
+                          <a14:useLocalDpi xmlns:a14="http://schemas.microsoft.com/office/drawing/2010/main" val="0"/>
+                        </a:ext>
+                      </a:extLst>
+                    </a:blip>
+                    <a:stretch>
+                      <a:fillRect/>
+                    </a:stretch>
+                  </pic:blipFill>
+                  <pic:spPr>
+                    <a:xfrm>
+                      <a:off x="0" y="0"/>
+                      <a:ext cx="6227445" cy="3101340"/>
+                    </a:xfrm>
+                    <a:prstGeom prst="rect">
+                      <a:avLst/>
+                    </a:prstGeom>
+                  </pic:spPr>
+                </pic:pic>
+              </a:graphicData>
+            </a:graphic>
+          </wp:anchor>
+        </w:drawing>
+      </w:r>
+      <w:r>
+        <w:t xml:space="preserve"> Disse gjenspeiler de dagene og timene vi hadde fast oppmøte. Som du kan se var det Onsdager og Torsdager vi hadde fast oppmøte kl.10. Vi jobbet selvsagt en del hjemmefra også, samt møøtes også til andre tidspunkt. Dette forklarer de </w:t>
+      </w:r>
+      <w:r>
+        <w:t>andre punsh cards-ene.</w:t>
+      </w:r>
+    </w:p>
+    <w:p/>
+    <w:p>
+      <w:r>
+        <w:t>Vi har også en graf som viser hvor mange commits og linjer kode hver av oss har bidratt med. Dette gjenspeiler dog ikke hele bildet, noen av oss hadde blant annet ansvar for design og dokumentasjon som selvsagt gjorde at de fikk noe mindre commits. Og enkelte commits inneholdt og mye mer arbeid enn andre commits. Hadde alle hatt det samme ansvaret og kodet kunne denne type graf vært et mer informativt bilde enn det er for oss i dette prosjektet.</w:t>
+      </w:r>
+    </w:p>
+    <w:p/>
+    <w:p>
+      <w:r>
+        <w:rPr>
+          <w:noProof/>
+        </w:rPr>
+        <w:drawing>
+          <wp:inline distT="0" distB="0" distL="0" distR="0" wp14:anchorId="58A97F05" wp14:editId="6B22F160">
+            <wp:extent cx="6227445" cy="5238750"/>
+            <wp:effectExtent l="0" t="0" r="0" b="0"/>
+            <wp:docPr id="10" name="Bilde 10"/>
+            <wp:cNvGraphicFramePr>
+              <a:graphicFrameLocks xmlns:a="http://schemas.openxmlformats.org/drawingml/2006/main" noChangeAspect="1"/>
+            </wp:cNvGraphicFramePr>
+            <a:graphic xmlns:a="http://schemas.openxmlformats.org/drawingml/2006/main">
+              <a:graphicData uri="http://schemas.openxmlformats.org/drawingml/2006/picture">
+                <pic:pic xmlns:pic="http://schemas.openxmlformats.org/drawingml/2006/picture">
+                  <pic:nvPicPr>
+                    <pic:cNvPr id="10" name="Commits graf PRO101.PNG"/>
+                    <pic:cNvPicPr/>
+                  </pic:nvPicPr>
+                  <pic:blipFill>
+                    <a:blip r:embed="rId19">
+                      <a:extLst>
+                        <a:ext uri="{28A0092B-C50C-407E-A947-70E740481C1C}">
+                          <a14:useLocalDpi xmlns:a14="http://schemas.microsoft.com/office/drawing/2010/main" val="0"/>
+                        </a:ext>
+                      </a:extLst>
+                    </a:blip>
+                    <a:stretch>
+                      <a:fillRect/>
+                    </a:stretch>
+                  </pic:blipFill>
+                  <pic:spPr>
+                    <a:xfrm>
+                      <a:off x="0" y="0"/>
+                      <a:ext cx="6227445" cy="5238750"/>
+                    </a:xfrm>
+                    <a:prstGeom prst="rect">
+                      <a:avLst/>
+                    </a:prstGeom>
+                  </pic:spPr>
+                </pic:pic>
+              </a:graphicData>
+            </a:graphic>
+          </wp:inline>
+        </w:drawing>
+      </w:r>
+    </w:p>
+    <w:p/>
+    <w:p/>
+    <w:p/>
+    <w:p/>
+    <w:p/>
+    <w:p/>
+    <w:p/>
+    <w:p/>
+    <w:p/>
+    <w:p/>
+    <w:p/>
+    <w:p/>
+    <w:p/>
+    <w:p/>
+    <w:p/>
+    <w:p/>
+    <w:p/>
+    <w:p/>
+    <w:p/>
+    <w:p/>
+    <w:p/>
+    <w:p/>
+    <w:p/>
+    <w:p/>
     <w:p>
       <w:pPr>
         <w:pStyle w:val="Overskrift1"/>
       </w:pPr>
-      <w:bookmarkStart w:id="25" w:name="_Toc482273549"/>
-      <w:r>
-        <w:lastRenderedPageBreak/>
+      <w:bookmarkStart w:id="30" w:name="_Toc482951320"/>
+      <w:r>
         <w:t>Tekniske valg</w:t>
       </w:r>
-      <w:bookmarkEnd w:id="25"/>
+      <w:bookmarkEnd w:id="30"/>
     </w:p>
     <w:p>
       <w:pPr>
@@ -4084,12 +4532,12 @@
       <w:pPr>
         <w:pStyle w:val="Overskrift1"/>
       </w:pPr>
-      <w:bookmarkStart w:id="26" w:name="_Toc482273550"/>
+      <w:bookmarkStart w:id="31" w:name="_Toc482951321"/>
       <w:r>
         <w:lastRenderedPageBreak/>
         <w:t>Referanser</w:t>
       </w:r>
-      <w:bookmarkEnd w:id="26"/>
+      <w:bookmarkEnd w:id="31"/>
     </w:p>
     <w:p>
       <w:pPr>
@@ -4126,12 +4574,155 @@
       <w:r>
         <w:t>Intervjuer</w:t>
       </w:r>
-    </w:p>
+      <w:bookmarkStart w:id="32" w:name="_GoBack"/>
+      <w:bookmarkEnd w:id="32"/>
+    </w:p>
+    <w:p/>
+    <w:p>
+      <w:r>
+        <w:t>Internettsider brukt til inspirasjon for design:</w:t>
+      </w:r>
+    </w:p>
+    <w:p>
+      <w:pPr>
+        <w:rPr>
+          <w:lang w:val="en-US"/>
+        </w:rPr>
+      </w:pPr>
+      <w:r>
+        <w:rPr>
+          <w:lang w:val="en-US"/>
+        </w:rPr>
+        <w:t>BASICA Free Website Template (2017) &lt;</w:t>
+      </w:r>
+      <w:hyperlink r:id="rId20" w:history="1">
+        <w:r>
+          <w:rPr>
+            <w:rStyle w:val="Hyperkobling"/>
+            <w:lang w:val="en-US"/>
+          </w:rPr>
+          <w:t>http://www.free-css.com/free-css-templates/page210/basica</w:t>
+        </w:r>
+      </w:hyperlink>
+      <w:r>
+        <w:rPr>
+          <w:lang w:val="en-US"/>
+        </w:rPr>
+        <w:t>&gt; [Lesedato 20.04.17]</w:t>
+      </w:r>
+    </w:p>
+    <w:p>
+      <w:pPr>
+        <w:rPr>
+          <w:lang w:val="en-US"/>
+        </w:rPr>
+      </w:pPr>
+      <w:r>
+        <w:rPr>
+          <w:lang w:val="en-US"/>
+        </w:rPr>
+        <w:t>Rhino Free Website Template (2013) &lt;</w:t>
+      </w:r>
+      <w:hyperlink r:id="rId21" w:history="1">
+        <w:r>
+          <w:rPr>
+            <w:rStyle w:val="Hyperkobling"/>
+            <w:lang w:val="en-US"/>
+          </w:rPr>
+          <w:t>http://www.free-css.com/free-css-templates/page162/rhino</w:t>
+        </w:r>
+      </w:hyperlink>
+      <w:r>
+        <w:rPr>
+          <w:lang w:val="en-US"/>
+        </w:rPr>
+        <w:t>&gt;  [Lesedato 20.04.17]</w:t>
+      </w:r>
+    </w:p>
+    <w:p>
+      <w:pPr>
+        <w:rPr>
+          <w:lang w:val="en-US"/>
+        </w:rPr>
+      </w:pPr>
+      <w:r>
+        <w:rPr>
+          <w:lang w:val="en-US"/>
+        </w:rPr>
+        <w:t>OnePage Free Website Template (2017) &lt;</w:t>
+      </w:r>
+      <w:hyperlink r:id="rId22" w:history="1">
+        <w:r>
+          <w:rPr>
+            <w:rStyle w:val="Hyperkobling"/>
+            <w:lang w:val="en-US"/>
+          </w:rPr>
+          <w:t>http://www.free-css.com/free-css-templates/page208/onepage</w:t>
+        </w:r>
+      </w:hyperlink>
+      <w:r>
+        <w:rPr>
+          <w:lang w:val="en-US"/>
+        </w:rPr>
+        <w:t>&gt;  [Lesedato 20.04.17]</w:t>
+      </w:r>
+    </w:p>
+    <w:p>
+      <w:pPr>
+        <w:rPr>
+          <w:lang w:val="en-US"/>
+        </w:rPr>
+      </w:pPr>
+    </w:p>
+    <w:p>
+      <w:r>
+        <w:t>Internettsider brukt for å se hva «markedet» har å by på:</w:t>
+      </w:r>
+    </w:p>
+    <w:p>
+      <w:r>
+        <w:t>StudentTorget.no (2017) &lt;</w:t>
+      </w:r>
+      <w:hyperlink r:id="rId23" w:history="1">
+        <w:r>
+          <w:rPr>
+            <w:rStyle w:val="Hyperkobling"/>
+          </w:rPr>
+          <w:t>http://studenttorget.no/studentrabatter/</w:t>
+        </w:r>
+      </w:hyperlink>
+      <w:r>
+        <w:t>&gt;  [Lesedato 10.04.17]</w:t>
+      </w:r>
+    </w:p>
+    <w:p>
+      <w:r>
+        <w:t xml:space="preserve">Jansson, Kim (2008): </w:t>
+      </w:r>
+      <w:r>
+        <w:rPr>
+          <w:i/>
+        </w:rPr>
+        <w:t>Her får du gode studentrabatter &lt;</w:t>
+      </w:r>
+      <w:hyperlink r:id="rId24" w:history="1">
+        <w:r>
+          <w:rPr>
+            <w:rStyle w:val="Hyperkobling"/>
+          </w:rPr>
+          <w:t>http://www.dinside.no/okonomi/her-far-du-gode-studentrabatter/62029347</w:t>
+        </w:r>
+      </w:hyperlink>
+      <w:r>
+        <w:t>&gt; [Lesedato 10.04.17]</w:t>
+      </w:r>
+    </w:p>
+    <w:p/>
     <w:sectPr>
-      <w:headerReference w:type="even" r:id="rId18"/>
-      <w:headerReference w:type="default" r:id="rId19"/>
-      <w:footerReference w:type="even" r:id="rId20"/>
-      <w:footerReference w:type="default" r:id="rId21"/>
+      <w:headerReference w:type="even" r:id="rId25"/>
+      <w:headerReference w:type="default" r:id="rId26"/>
+      <w:footerReference w:type="even" r:id="rId27"/>
+      <w:footerReference w:type="default" r:id="rId28"/>
       <w:pgSz w:w="11907" w:h="16839"/>
       <w:pgMar w:top="1148" w:right="1050" w:bottom="1148" w:left="1050" w:header="709" w:footer="709" w:gutter="0"/>
       <w:pgNumType w:start="0"/>
@@ -4193,7 +4784,7 @@
         <w:sz w:val="24"/>
         <w:szCs w:val="24"/>
       </w:rPr>
-      <w:t>14</w:t>
+      <w:t>16</w:t>
     </w:r>
     <w:r>
       <w:rPr>
@@ -4231,7 +4822,7 @@
         <w:sz w:val="24"/>
         <w:szCs w:val="24"/>
       </w:rPr>
-      <w:t>7</w:t>
+      <w:t>15</w:t>
     </w:r>
     <w:r>
       <w:rPr>
@@ -6424,15 +7015,6 @@
   </w:num>
   <w:num w:numId="38">
     <w:abstractNumId w:val="17"/>
-    <w:lvlOverride w:ilvl="0"/>
-    <w:lvlOverride w:ilvl="1"/>
-    <w:lvlOverride w:ilvl="2"/>
-    <w:lvlOverride w:ilvl="3"/>
-    <w:lvlOverride w:ilvl="4"/>
-    <w:lvlOverride w:ilvl="5"/>
-    <w:lvlOverride w:ilvl="6"/>
-    <w:lvlOverride w:ilvl="7"/>
-    <w:lvlOverride w:ilvl="8"/>
   </w:num>
 </w:numbering>
 </file>
@@ -6829,7 +7411,6 @@
     <w:lsdException w:name="List Table 7 Colorful Accent 6" w:uiPriority="52"/>
     <w:lsdException w:name="Mention" w:semiHidden="1" w:unhideWhenUsed="1"/>
     <w:lsdException w:name="Smart Hyperlink" w:semiHidden="1" w:unhideWhenUsed="1"/>
-    <w:lsdException w:name="Hashtag" w:semiHidden="1" w:unhideWhenUsed="1"/>
   </w:latentStyles>
   <w:style w:type="paragraph" w:default="1" w:styleId="Normal">
     <w:name w:val="Normal"/>
@@ -8178,37 +8759,6 @@
         </w:p>
       </w:docPartBody>
     </w:docPart>
-    <w:docPart>
-      <w:docPartPr>
-        <w:name w:val="1A83B4C202FC40C59F3F368B7EBA2C4F"/>
-        <w:category>
-          <w:name w:val="Generelt"/>
-          <w:gallery w:val="placeholder"/>
-        </w:category>
-        <w:types>
-          <w:type w:val="bbPlcHdr"/>
-        </w:types>
-        <w:behaviors>
-          <w:behavior w:val="content"/>
-        </w:behaviors>
-        <w:guid w:val="{B91EAD01-E4C3-4E30-B7A3-516FCDFBED24}"/>
-      </w:docPartPr>
-      <w:docPartBody>
-        <w:p>
-          <w:pPr>
-            <w:pStyle w:val="1A83B4C202FC40C59F3F368B7EBA2C4F"/>
-          </w:pPr>
-          <w:r>
-            <w:rPr>
-              <w:color w:val="FFFFFF" w:themeColor="background1"/>
-              <w:sz w:val="40"/>
-              <w:szCs w:val="40"/>
-            </w:rPr>
-            <w:t>[Skriv inn undertittel for dokumentet]</w:t>
-          </w:r>
-        </w:p>
-      </w:docPartBody>
-    </w:docPart>
   </w:docParts>
 </w:glossaryDocument>
 </file>
@@ -8232,7 +8782,7 @@
   <w:font w:name="Wingdings 2">
     <w:panose1 w:val="05020102010507070707"/>
     <w:charset w:val="02"/>
-    <w:family w:val="roman"/>
+    <w:family w:val="auto"/>
     <w:pitch w:val="variable"/>
     <w:sig w:usb0="00000000" w:usb1="10000000" w:usb2="00000000" w:usb3="00000000" w:csb0="80000000" w:csb1="00000000"/>
   </w:font>
@@ -8711,7 +9261,6 @@
     <w:lsdException w:name="List Table 7 Colorful Accent 6" w:uiPriority="52"/>
     <w:lsdException w:name="Mention" w:semiHidden="1" w:unhideWhenUsed="1"/>
     <w:lsdException w:name="Smart Hyperlink" w:semiHidden="1" w:unhideWhenUsed="1"/>
-    <w:lsdException w:name="Hashtag" w:semiHidden="1" w:unhideWhenUsed="1"/>
   </w:latentStyles>
   <w:style w:type="paragraph" w:default="1" w:styleId="Normal">
     <w:name w:val="Normal"/>
@@ -9170,15 +9719,6 @@
 </file>
 
 <file path=customXml/item2.xml><?xml version="1.0" encoding="utf-8"?>
-<?mso-contentType ?>
-<FormTemplates xmlns="http://schemas.microsoft.com/sharepoint/v3/contenttype/forms">
-  <Display>DocumentLibraryForm</Display>
-  <Edit>AssetEditForm</Edit>
-  <New>DocumentLibraryForm</New>
-</FormTemplates>
-</file>
-
-<file path=customXml/item3.xml><?xml version="1.0" encoding="utf-8"?>
 <outs:outSpaceData xmlns:outs="http://schemas.microsoft.com/office/2009/outspace/metadata">
   <outs:relatedDates/>
   <outs:relatedDocuments/>
@@ -9186,6 +9726,15 @@
   <propertyMetadataList xmlns="http://schemas.microsoft.com/office/2009/outspace/metadata"/>
   <outs:corruptMetadataWasLost/>
 </outs:outSpaceData>
+</file>
+
+<file path=customXml/item3.xml><?xml version="1.0" encoding="utf-8"?>
+<?mso-contentType ?>
+<FormTemplates xmlns="http://schemas.microsoft.com/sharepoint/v3/contenttype/forms">
+  <Display>DocumentLibraryForm</Display>
+  <Edit>AssetEditForm</Edit>
+  <New>DocumentLibraryForm</New>
+</FormTemplates>
 </file>
 
 <file path=customXml/item4.xml><?xml version="1.0" encoding="utf-8"?>
@@ -9201,6 +9750,14 @@
 </file>
 
 <file path=customXml/itemProps2.xml><?xml version="1.0" encoding="utf-8"?>
+<ds:datastoreItem xmlns:ds="http://schemas.openxmlformats.org/officeDocument/2006/customXml" ds:itemID="{00D242DE-FD3E-4AF6-B22B-0478C246FE4F}">
+  <ds:schemaRefs>
+    <ds:schemaRef ds:uri="http://schemas.microsoft.com/office/2009/outspace/metadata"/>
+  </ds:schemaRefs>
+</ds:datastoreItem>
+</file>
+
+<file path=customXml/itemProps3.xml><?xml version="1.0" encoding="utf-8"?>
 <ds:datastoreItem xmlns:ds="http://schemas.openxmlformats.org/officeDocument/2006/customXml" ds:itemID="{B74BA5D4-C60F-47C9-B6B9-54B151B0D4D5}">
   <ds:schemaRefs>
     <ds:schemaRef ds:uri="http://schemas.microsoft.com/sharepoint/v3/contenttype/forms"/>
@@ -9208,16 +9765,8 @@
 </ds:datastoreItem>
 </file>
 
-<file path=customXml/itemProps3.xml><?xml version="1.0" encoding="utf-8"?>
-<ds:datastoreItem xmlns:ds="http://schemas.openxmlformats.org/officeDocument/2006/customXml" ds:itemID="{00D242DE-FD3E-4AF6-B22B-0478C246FE4F}">
-  <ds:schemaRefs>
-    <ds:schemaRef ds:uri="http://schemas.microsoft.com/office/2009/outspace/metadata"/>
-  </ds:schemaRefs>
-</ds:datastoreItem>
-</file>
-
 <file path=customXml/itemProps4.xml><?xml version="1.0" encoding="utf-8"?>
-<ds:datastoreItem xmlns:ds="http://schemas.openxmlformats.org/officeDocument/2006/customXml" ds:itemID="{7F084902-7970-4ACD-B718-2F3ECE8F72C1}">
+<ds:datastoreItem xmlns:ds="http://schemas.openxmlformats.org/officeDocument/2006/customXml" ds:itemID="{293C831C-695D-4471-89F4-726C2ECF9D09}">
   <ds:schemaRefs>
     <ds:schemaRef ds:uri="http://schemas.openxmlformats.org/officeDocument/2006/bibliography"/>
   </ds:schemaRefs>

</xml_diff>

<commit_message>
lagt til kilder og oppdatert utseende på rapport
</commit_message>
<xml_diff>
--- a/Dokumentasjon/PRO101 Rapport.docx
+++ b/Dokumentasjon/PRO101 Rapport.docx
@@ -10,8 +10,9 @@
           <w:docPartUnique/>
         </w:docPartObj>
       </w:sdtPr>
-      <w:sdtEndPr/>
       <w:sdtContent>
+        <w:bookmarkStart w:id="0" w:name="_GoBack" w:displacedByCustomXml="prev"/>
+        <w:bookmarkEnd w:id="0" w:displacedByCustomXml="prev"/>
         <w:tbl>
           <w:tblPr>
             <w:tblW w:w="5000" w:type="pct"/>
@@ -31,8 +32,8 @@
             <w:tblLook w:val="01E0" w:firstRow="1" w:lastRow="1" w:firstColumn="1" w:lastColumn="1" w:noHBand="0" w:noVBand="0"/>
           </w:tblPr>
           <w:tblGrid>
-            <w:gridCol w:w="1965"/>
-            <w:gridCol w:w="7842"/>
+            <w:gridCol w:w="1785"/>
+            <w:gridCol w:w="8022"/>
           </w:tblGrid>
           <w:tr>
             <w:trPr>
@@ -78,8 +79,8 @@
                   <w:rPr>
                     <w:rFonts w:asciiTheme="majorHAnsi" w:eastAsiaTheme="majorEastAsia" w:hAnsiTheme="majorHAnsi" w:cstheme="majorBidi"/>
                     <w:color w:val="775F55" w:themeColor="text2"/>
-                    <w:sz w:val="120"/>
-                    <w:szCs w:val="120"/>
+                    <w:sz w:val="96"/>
+                    <w:szCs w:val="96"/>
                   </w:rPr>
                 </w:pPr>
                 <w:sdt>
@@ -88,8 +89,8 @@
                       <w:rFonts w:asciiTheme="majorHAnsi" w:eastAsiaTheme="majorEastAsia" w:hAnsiTheme="majorHAnsi" w:cstheme="majorBidi"/>
                       <w:caps/>
                       <w:color w:val="775F55" w:themeColor="text2"/>
-                      <w:sz w:val="110"/>
-                      <w:szCs w:val="110"/>
+                      <w:sz w:val="96"/>
+                      <w:szCs w:val="96"/>
                     </w:rPr>
                     <w:alias w:val="Tittel"/>
                     <w:id w:val="541102321"/>
@@ -99,15 +100,14 @@
                     <w:dataBinding w:prefixMappings="xmlns:ns0='http://schemas.openxmlformats.org/package/2006/metadata/core-properties' xmlns:ns1='http://purl.org/dc/elements/1.1/'" w:xpath="/ns0:coreProperties[1]/ns1:title[1]" w:storeItemID="{6C3C8BC8-F283-45AE-878A-BAB7291924A1}"/>
                     <w:text/>
                   </w:sdtPr>
-                  <w:sdtEndPr/>
                   <w:sdtContent>
                     <w:r>
                       <w:rPr>
                         <w:rFonts w:asciiTheme="majorHAnsi" w:eastAsiaTheme="majorEastAsia" w:hAnsiTheme="majorHAnsi" w:cstheme="majorBidi"/>
                         <w:caps/>
                         <w:color w:val="775F55" w:themeColor="text2"/>
-                        <w:sz w:val="110"/>
-                        <w:szCs w:val="110"/>
+                        <w:sz w:val="96"/>
+                        <w:szCs w:val="96"/>
                       </w:rPr>
                       <w:t>PRO101 Rapport</w:t>
                     </w:r>
@@ -163,22 +163,28 @@
                     <w:noProof/>
                   </w:rPr>
                   <w:drawing>
-                    <wp:inline distT="0" distB="0" distL="0" distR="0" wp14:anchorId="511E5594" wp14:editId="13C5E4F0">
-                      <wp:extent cx="4907166" cy="3375113"/>
-                      <wp:effectExtent l="9525" t="9525" r="17259" b="6262"/>
-                      <wp:docPr id="5" name="Bilde 5"/>
-                      <wp:cNvGraphicFramePr/>
+                    <wp:inline distT="0" distB="0" distL="0" distR="0" wp14:anchorId="59A7B98C" wp14:editId="59FD2CDA">
+                      <wp:extent cx="5047657" cy="3365015"/>
+                      <wp:effectExtent l="0" t="0" r="635" b="6985"/>
+                      <wp:docPr id="7" name="Bilde 7"/>
+                      <wp:cNvGraphicFramePr>
+                        <a:graphicFrameLocks xmlns:a="http://schemas.openxmlformats.org/drawingml/2006/main" noChangeAspect="1"/>
+                      </wp:cNvGraphicFramePr>
                       <a:graphic xmlns:a="http://schemas.openxmlformats.org/drawingml/2006/main">
                         <a:graphicData uri="http://schemas.openxmlformats.org/drawingml/2006/picture">
                           <pic:pic xmlns:pic="http://schemas.openxmlformats.org/drawingml/2006/picture">
                             <pic:nvPicPr>
-                              <pic:cNvPr id="0" name="j0313896.jpg"/>
-                              <pic:cNvPicPr>
-                                <a:picLocks noChangeAspect="1"/>
-                              </pic:cNvPicPr>
+                              <pic:cNvPr id="7" name="PRO101 Prototype V3.PNG"/>
+                              <pic:cNvPicPr/>
                             </pic:nvPicPr>
                             <pic:blipFill>
-                              <a:blip r:embed="rId11"/>
+                              <a:blip r:embed="rId11" cstate="print">
+                                <a:extLst>
+                                  <a:ext uri="{28A0092B-C50C-407E-A947-70E740481C1C}">
+                                    <a14:useLocalDpi xmlns:a14="http://schemas.microsoft.com/office/drawing/2010/main" val="0"/>
+                                  </a:ext>
+                                </a:extLst>
+                              </a:blip>
                               <a:stretch>
                                 <a:fillRect/>
                               </a:stretch>
@@ -186,7 +192,7 @@
                             <pic:spPr>
                               <a:xfrm>
                                 <a:off x="0" y="0"/>
-                                <a:ext cx="4915213" cy="3375113"/>
+                                <a:ext cx="5066733" cy="3377732"/>
                               </a:xfrm>
                               <a:prstGeom prst="rect">
                                 <a:avLst/>
@@ -237,14 +243,13 @@
                     <w:alias w:val="Dato"/>
                     <w:id w:val="541102334"/>
                     <w:dataBinding w:prefixMappings="xmlns:ns0='http://schemas.microsoft.com/office/2006/coverPageProps'" w:xpath="/ns0:CoverPageProperties[1]/ns0:PublishDate[1]" w:storeItemID="{55AF091B-3C7A-41E3-B477-F2FDAA23CFDA}"/>
-                    <w:date w:fullDate="2017-05-29T00:00:00Z">
+                    <w:date w:fullDate="2017-05-28T00:00:00Z">
                       <w:dateFormat w:val="dd.MM.yyyy"/>
                       <w:lid w:val="nb-NO"/>
                       <w:storeMappedDataAs w:val="dateTime"/>
                       <w:calendar w:val="gregorian"/>
                     </w:date>
                   </w:sdtPr>
-                  <w:sdtEndPr/>
                   <w:sdtContent>
                     <w:r>
                       <w:rPr>
@@ -252,7 +257,15 @@
                         <w:sz w:val="32"/>
                         <w:szCs w:val="32"/>
                       </w:rPr>
-                      <w:t>29.05.2017</w:t>
+                      <w:t>28</w:t>
+                    </w:r>
+                    <w:r>
+                      <w:rPr>
+                        <w:color w:val="FFFFFF" w:themeColor="background1"/>
+                        <w:sz w:val="32"/>
+                        <w:szCs w:val="32"/>
+                      </w:rPr>
+                      <w:t>.05.2017</w:t>
                     </w:r>
                   </w:sdtContent>
                 </w:sdt>
@@ -293,7 +306,6 @@
                     <w:dataBinding w:prefixMappings="xmlns:ns0='http://schemas.openxmlformats.org/package/2006/metadata/core-properties' xmlns:ns1='http://purl.org/dc/elements/1.1/'" w:xpath="/ns0:coreProperties[1]/ns1:subject[1]" w:storeItemID="{6C3C8BC8-F283-45AE-878A-BAB7291924A1}"/>
                     <w:text/>
                   </w:sdtPr>
-                  <w:sdtEndPr/>
                   <w:sdtContent>
                     <w:r>
                       <w:rPr>
@@ -369,7 +381,7 @@
               <w:r>
                 <w:fldChar w:fldCharType="separate"/>
               </w:r>
-              <w:hyperlink w:anchor="_Toc483415158" w:history="1">
+              <w:hyperlink w:anchor="_Toc483415847" w:history="1">
                 <w:r>
                   <w:rPr>
                     <w:rStyle w:val="Hyperkobling"/>
@@ -396,7 +408,7 @@
                     <w:noProof/>
                     <w:webHidden/>
                   </w:rPr>
-                  <w:instrText xml:space="preserve"> PAGEREF _Toc483415158 \h </w:instrText>
+                  <w:instrText xml:space="preserve"> PAGEREF _Toc483415847 \h </w:instrText>
                 </w:r>
                 <w:r>
                   <w:rPr>
@@ -442,7 +454,7 @@
                   <w14:ligatures w14:val="none"/>
                 </w:rPr>
               </w:pPr>
-              <w:hyperlink w:anchor="_Toc483415159" w:history="1">
+              <w:hyperlink w:anchor="_Toc483415848" w:history="1">
                 <w:r>
                   <w:rPr>
                     <w:rStyle w:val="Hyperkobling"/>
@@ -469,7 +481,7 @@
                     <w:noProof/>
                     <w:webHidden/>
                   </w:rPr>
-                  <w:instrText xml:space="preserve"> PAGEREF _Toc483415159 \h </w:instrText>
+                  <w:instrText xml:space="preserve"> PAGEREF _Toc483415848 \h </w:instrText>
                 </w:r>
                 <w:r>
                   <w:rPr>
@@ -515,7 +527,7 @@
                   <w14:ligatures w14:val="none"/>
                 </w:rPr>
               </w:pPr>
-              <w:hyperlink w:anchor="_Toc483415160" w:history="1">
+              <w:hyperlink w:anchor="_Toc483415849" w:history="1">
                 <w:r>
                   <w:rPr>
                     <w:rStyle w:val="Hyperkobling"/>
@@ -542,7 +554,7 @@
                     <w:noProof/>
                     <w:webHidden/>
                   </w:rPr>
-                  <w:instrText xml:space="preserve"> PAGEREF _Toc483415160 \h </w:instrText>
+                  <w:instrText xml:space="preserve"> PAGEREF _Toc483415849 \h </w:instrText>
                 </w:r>
                 <w:r>
                   <w:rPr>
@@ -585,7 +597,7 @@
                   <w14:ligatures w14:val="none"/>
                 </w:rPr>
               </w:pPr>
-              <w:hyperlink w:anchor="_Toc483415161" w:history="1">
+              <w:hyperlink w:anchor="_Toc483415850" w:history="1">
                 <w:r>
                   <w:rPr>
                     <w:rStyle w:val="Hyperkobling"/>
@@ -612,7 +624,7 @@
                     <w:noProof/>
                     <w:webHidden/>
                   </w:rPr>
-                  <w:instrText xml:space="preserve"> PAGEREF _Toc483415161 \h </w:instrText>
+                  <w:instrText xml:space="preserve"> PAGEREF _Toc483415850 \h </w:instrText>
                 </w:r>
                 <w:r>
                   <w:rPr>
@@ -655,7 +667,7 @@
                   <w14:ligatures w14:val="none"/>
                 </w:rPr>
               </w:pPr>
-              <w:hyperlink w:anchor="_Toc483415162" w:history="1">
+              <w:hyperlink w:anchor="_Toc483415851" w:history="1">
                 <w:r>
                   <w:rPr>
                     <w:rStyle w:val="Hyperkobling"/>
@@ -682,7 +694,7 @@
                     <w:noProof/>
                     <w:webHidden/>
                   </w:rPr>
-                  <w:instrText xml:space="preserve"> PAGEREF _Toc483415162 \h </w:instrText>
+                  <w:instrText xml:space="preserve"> PAGEREF _Toc483415851 \h </w:instrText>
                 </w:r>
                 <w:r>
                   <w:rPr>
@@ -725,7 +737,7 @@
                   <w14:ligatures w14:val="none"/>
                 </w:rPr>
               </w:pPr>
-              <w:hyperlink w:anchor="_Toc483415163" w:history="1">
+              <w:hyperlink w:anchor="_Toc483415852" w:history="1">
                 <w:r>
                   <w:rPr>
                     <w:rStyle w:val="Hyperkobling"/>
@@ -752,7 +764,7 @@
                     <w:noProof/>
                     <w:webHidden/>
                   </w:rPr>
-                  <w:instrText xml:space="preserve"> PAGEREF _Toc483415163 \h </w:instrText>
+                  <w:instrText xml:space="preserve"> PAGEREF _Toc483415852 \h </w:instrText>
                 </w:r>
                 <w:r>
                   <w:rPr>
@@ -795,7 +807,7 @@
                   <w14:ligatures w14:val="none"/>
                 </w:rPr>
               </w:pPr>
-              <w:hyperlink w:anchor="_Toc483415164" w:history="1">
+              <w:hyperlink w:anchor="_Toc483415853" w:history="1">
                 <w:r>
                   <w:rPr>
                     <w:rStyle w:val="Hyperkobling"/>
@@ -822,7 +834,7 @@
                     <w:noProof/>
                     <w:webHidden/>
                   </w:rPr>
-                  <w:instrText xml:space="preserve"> PAGEREF _Toc483415164 \h </w:instrText>
+                  <w:instrText xml:space="preserve"> PAGEREF _Toc483415853 \h </w:instrText>
                 </w:r>
                 <w:r>
                   <w:rPr>
@@ -868,7 +880,7 @@
                   <w14:ligatures w14:val="none"/>
                 </w:rPr>
               </w:pPr>
-              <w:hyperlink w:anchor="_Toc483415165" w:history="1">
+              <w:hyperlink w:anchor="_Toc483415854" w:history="1">
                 <w:r>
                   <w:rPr>
                     <w:rStyle w:val="Hyperkobling"/>
@@ -895,7 +907,7 @@
                     <w:noProof/>
                     <w:webHidden/>
                   </w:rPr>
-                  <w:instrText xml:space="preserve"> PAGEREF _Toc483415165 \h </w:instrText>
+                  <w:instrText xml:space="preserve"> PAGEREF _Toc483415854 \h </w:instrText>
                 </w:r>
                 <w:r>
                   <w:rPr>
@@ -938,7 +950,7 @@
                   <w14:ligatures w14:val="none"/>
                 </w:rPr>
               </w:pPr>
-              <w:hyperlink w:anchor="_Toc483415166" w:history="1">
+              <w:hyperlink w:anchor="_Toc483415855" w:history="1">
                 <w:r>
                   <w:rPr>
                     <w:rStyle w:val="Hyperkobling"/>
@@ -965,7 +977,7 @@
                     <w:noProof/>
                     <w:webHidden/>
                   </w:rPr>
-                  <w:instrText xml:space="preserve"> PAGEREF _Toc483415166 \h </w:instrText>
+                  <w:instrText xml:space="preserve"> PAGEREF _Toc483415855 \h </w:instrText>
                 </w:r>
                 <w:r>
                   <w:rPr>
@@ -1008,7 +1020,7 @@
                   <w14:ligatures w14:val="none"/>
                 </w:rPr>
               </w:pPr>
-              <w:hyperlink w:anchor="_Toc483415167" w:history="1">
+              <w:hyperlink w:anchor="_Toc483415856" w:history="1">
                 <w:r>
                   <w:rPr>
                     <w:rStyle w:val="Hyperkobling"/>
@@ -1035,7 +1047,7 @@
                     <w:noProof/>
                     <w:webHidden/>
                   </w:rPr>
-                  <w:instrText xml:space="preserve"> PAGEREF _Toc483415167 \h </w:instrText>
+                  <w:instrText xml:space="preserve"> PAGEREF _Toc483415856 \h </w:instrText>
                 </w:r>
                 <w:r>
                   <w:rPr>
@@ -1078,7 +1090,7 @@
                   <w14:ligatures w14:val="none"/>
                 </w:rPr>
               </w:pPr>
-              <w:hyperlink w:anchor="_Toc483415168" w:history="1">
+              <w:hyperlink w:anchor="_Toc483415857" w:history="1">
                 <w:r>
                   <w:rPr>
                     <w:rStyle w:val="Hyperkobling"/>
@@ -1105,7 +1117,7 @@
                     <w:noProof/>
                     <w:webHidden/>
                   </w:rPr>
-                  <w:instrText xml:space="preserve"> PAGEREF _Toc483415168 \h </w:instrText>
+                  <w:instrText xml:space="preserve"> PAGEREF _Toc483415857 \h </w:instrText>
                 </w:r>
                 <w:r>
                   <w:rPr>
@@ -1151,7 +1163,7 @@
                   <w14:ligatures w14:val="none"/>
                 </w:rPr>
               </w:pPr>
-              <w:hyperlink w:anchor="_Toc483415169" w:history="1">
+              <w:hyperlink w:anchor="_Toc483415858" w:history="1">
                 <w:r>
                   <w:rPr>
                     <w:rStyle w:val="Hyperkobling"/>
@@ -1178,7 +1190,7 @@
                     <w:noProof/>
                     <w:webHidden/>
                   </w:rPr>
-                  <w:instrText xml:space="preserve"> PAGEREF _Toc483415169 \h </w:instrText>
+                  <w:instrText xml:space="preserve"> PAGEREF _Toc483415858 \h </w:instrText>
                 </w:r>
                 <w:r>
                   <w:rPr>
@@ -1221,7 +1233,7 @@
                   <w14:ligatures w14:val="none"/>
                 </w:rPr>
               </w:pPr>
-              <w:hyperlink w:anchor="_Toc483415170" w:history="1">
+              <w:hyperlink w:anchor="_Toc483415859" w:history="1">
                 <w:r>
                   <w:rPr>
                     <w:rStyle w:val="Hyperkobling"/>
@@ -1248,7 +1260,7 @@
                     <w:noProof/>
                     <w:webHidden/>
                   </w:rPr>
-                  <w:instrText xml:space="preserve"> PAGEREF _Toc483415170 \h </w:instrText>
+                  <w:instrText xml:space="preserve"> PAGEREF _Toc483415859 \h </w:instrText>
                 </w:r>
                 <w:r>
                   <w:rPr>
@@ -1291,7 +1303,7 @@
                   <w14:ligatures w14:val="none"/>
                 </w:rPr>
               </w:pPr>
-              <w:hyperlink w:anchor="_Toc483415171" w:history="1">
+              <w:hyperlink w:anchor="_Toc483415860" w:history="1">
                 <w:r>
                   <w:rPr>
                     <w:rStyle w:val="Hyperkobling"/>
@@ -1318,7 +1330,7 @@
                     <w:noProof/>
                     <w:webHidden/>
                   </w:rPr>
-                  <w:instrText xml:space="preserve"> PAGEREF _Toc483415171 \h </w:instrText>
+                  <w:instrText xml:space="preserve"> PAGEREF _Toc483415860 \h </w:instrText>
                 </w:r>
                 <w:r>
                   <w:rPr>
@@ -1361,7 +1373,7 @@
                   <w14:ligatures w14:val="none"/>
                 </w:rPr>
               </w:pPr>
-              <w:hyperlink w:anchor="_Toc483415172" w:history="1">
+              <w:hyperlink w:anchor="_Toc483415861" w:history="1">
                 <w:r>
                   <w:rPr>
                     <w:rStyle w:val="Hyperkobling"/>
@@ -1388,7 +1400,7 @@
                     <w:noProof/>
                     <w:webHidden/>
                   </w:rPr>
-                  <w:instrText xml:space="preserve"> PAGEREF _Toc483415172 \h </w:instrText>
+                  <w:instrText xml:space="preserve"> PAGEREF _Toc483415861 \h </w:instrText>
                 </w:r>
                 <w:r>
                   <w:rPr>
@@ -1431,7 +1443,7 @@
                   <w14:ligatures w14:val="none"/>
                 </w:rPr>
               </w:pPr>
-              <w:hyperlink w:anchor="_Toc483415173" w:history="1">
+              <w:hyperlink w:anchor="_Toc483415862" w:history="1">
                 <w:r>
                   <w:rPr>
                     <w:rStyle w:val="Hyperkobling"/>
@@ -1458,7 +1470,7 @@
                     <w:noProof/>
                     <w:webHidden/>
                   </w:rPr>
-                  <w:instrText xml:space="preserve"> PAGEREF _Toc483415173 \h </w:instrText>
+                  <w:instrText xml:space="preserve"> PAGEREF _Toc483415862 \h </w:instrText>
                 </w:r>
                 <w:r>
                   <w:rPr>
@@ -1501,7 +1513,7 @@
                   <w14:ligatures w14:val="none"/>
                 </w:rPr>
               </w:pPr>
-              <w:hyperlink w:anchor="_Toc483415174" w:history="1">
+              <w:hyperlink w:anchor="_Toc483415863" w:history="1">
                 <w:r>
                   <w:rPr>
                     <w:rStyle w:val="Hyperkobling"/>
@@ -1528,7 +1540,7 @@
                     <w:noProof/>
                     <w:webHidden/>
                   </w:rPr>
-                  <w:instrText xml:space="preserve"> PAGEREF _Toc483415174 \h </w:instrText>
+                  <w:instrText xml:space="preserve"> PAGEREF _Toc483415863 \h </w:instrText>
                 </w:r>
                 <w:r>
                   <w:rPr>
@@ -1571,7 +1583,7 @@
                   <w14:ligatures w14:val="none"/>
                 </w:rPr>
               </w:pPr>
-              <w:hyperlink w:anchor="_Toc483415175" w:history="1">
+              <w:hyperlink w:anchor="_Toc483415864" w:history="1">
                 <w:r>
                   <w:rPr>
                     <w:rStyle w:val="Hyperkobling"/>
@@ -1598,7 +1610,7 @@
                     <w:noProof/>
                     <w:webHidden/>
                   </w:rPr>
-                  <w:instrText xml:space="preserve"> PAGEREF _Toc483415175 \h </w:instrText>
+                  <w:instrText xml:space="preserve"> PAGEREF _Toc483415864 \h </w:instrText>
                 </w:r>
                 <w:r>
                   <w:rPr>
@@ -1641,7 +1653,7 @@
                   <w14:ligatures w14:val="none"/>
                 </w:rPr>
               </w:pPr>
-              <w:hyperlink w:anchor="_Toc483415176" w:history="1">
+              <w:hyperlink w:anchor="_Toc483415865" w:history="1">
                 <w:r>
                   <w:rPr>
                     <w:rStyle w:val="Hyperkobling"/>
@@ -1668,7 +1680,7 @@
                     <w:noProof/>
                     <w:webHidden/>
                   </w:rPr>
-                  <w:instrText xml:space="preserve"> PAGEREF _Toc483415176 \h </w:instrText>
+                  <w:instrText xml:space="preserve"> PAGEREF _Toc483415865 \h </w:instrText>
                 </w:r>
                 <w:r>
                   <w:rPr>
@@ -1714,7 +1726,7 @@
                   <w14:ligatures w14:val="none"/>
                 </w:rPr>
               </w:pPr>
-              <w:hyperlink w:anchor="_Toc483415177" w:history="1">
+              <w:hyperlink w:anchor="_Toc483415866" w:history="1">
                 <w:r>
                   <w:rPr>
                     <w:rStyle w:val="Hyperkobling"/>
@@ -1741,7 +1753,7 @@
                     <w:noProof/>
                     <w:webHidden/>
                   </w:rPr>
-                  <w:instrText xml:space="preserve"> PAGEREF _Toc483415177 \h </w:instrText>
+                  <w:instrText xml:space="preserve"> PAGEREF _Toc483415866 \h </w:instrText>
                 </w:r>
                 <w:r>
                   <w:rPr>
@@ -1784,7 +1796,7 @@
                   <w14:ligatures w14:val="none"/>
                 </w:rPr>
               </w:pPr>
-              <w:hyperlink w:anchor="_Toc483415178" w:history="1">
+              <w:hyperlink w:anchor="_Toc483415867" w:history="1">
                 <w:r>
                   <w:rPr>
                     <w:rStyle w:val="Hyperkobling"/>
@@ -1811,7 +1823,7 @@
                     <w:noProof/>
                     <w:webHidden/>
                   </w:rPr>
-                  <w:instrText xml:space="preserve"> PAGEREF _Toc483415178 \h </w:instrText>
+                  <w:instrText xml:space="preserve"> PAGEREF _Toc483415867 \h </w:instrText>
                 </w:r>
                 <w:r>
                   <w:rPr>
@@ -1854,7 +1866,7 @@
                   <w14:ligatures w14:val="none"/>
                 </w:rPr>
               </w:pPr>
-              <w:hyperlink w:anchor="_Toc483415179" w:history="1">
+              <w:hyperlink w:anchor="_Toc483415868" w:history="1">
                 <w:r>
                   <w:rPr>
                     <w:rStyle w:val="Hyperkobling"/>
@@ -1881,7 +1893,7 @@
                     <w:noProof/>
                     <w:webHidden/>
                   </w:rPr>
-                  <w:instrText xml:space="preserve"> PAGEREF _Toc483415179 \h </w:instrText>
+                  <w:instrText xml:space="preserve"> PAGEREF _Toc483415868 \h </w:instrText>
                 </w:r>
                 <w:r>
                   <w:rPr>
@@ -1924,7 +1936,7 @@
                   <w14:ligatures w14:val="none"/>
                 </w:rPr>
               </w:pPr>
-              <w:hyperlink w:anchor="_Toc483415180" w:history="1">
+              <w:hyperlink w:anchor="_Toc483415869" w:history="1">
                 <w:r>
                   <w:rPr>
                     <w:rStyle w:val="Hyperkobling"/>
@@ -1951,7 +1963,7 @@
                     <w:noProof/>
                     <w:webHidden/>
                   </w:rPr>
-                  <w:instrText xml:space="preserve"> PAGEREF _Toc483415180 \h </w:instrText>
+                  <w:instrText xml:space="preserve"> PAGEREF _Toc483415869 \h </w:instrText>
                 </w:r>
                 <w:r>
                   <w:rPr>
@@ -1997,7 +2009,7 @@
                   <w14:ligatures w14:val="none"/>
                 </w:rPr>
               </w:pPr>
-              <w:hyperlink w:anchor="_Toc483415181" w:history="1">
+              <w:hyperlink w:anchor="_Toc483415870" w:history="1">
                 <w:r>
                   <w:rPr>
                     <w:rStyle w:val="Hyperkobling"/>
@@ -2024,7 +2036,7 @@
                     <w:noProof/>
                     <w:webHidden/>
                   </w:rPr>
-                  <w:instrText xml:space="preserve"> PAGEREF _Toc483415181 \h </w:instrText>
+                  <w:instrText xml:space="preserve"> PAGEREF _Toc483415870 \h </w:instrText>
                 </w:r>
                 <w:r>
                   <w:rPr>
@@ -2067,7 +2079,7 @@
                   <w14:ligatures w14:val="none"/>
                 </w:rPr>
               </w:pPr>
-              <w:hyperlink w:anchor="_Toc483415182" w:history="1">
+              <w:hyperlink w:anchor="_Toc483415871" w:history="1">
                 <w:r>
                   <w:rPr>
                     <w:rStyle w:val="Hyperkobling"/>
@@ -2094,7 +2106,7 @@
                     <w:noProof/>
                     <w:webHidden/>
                   </w:rPr>
-                  <w:instrText xml:space="preserve"> PAGEREF _Toc483415182 \h </w:instrText>
+                  <w:instrText xml:space="preserve"> PAGEREF _Toc483415871 \h </w:instrText>
                 </w:r>
                 <w:r>
                   <w:rPr>
@@ -2137,7 +2149,7 @@
                   <w14:ligatures w14:val="none"/>
                 </w:rPr>
               </w:pPr>
-              <w:hyperlink w:anchor="_Toc483415183" w:history="1">
+              <w:hyperlink w:anchor="_Toc483415872" w:history="1">
                 <w:r>
                   <w:rPr>
                     <w:rStyle w:val="Hyperkobling"/>
@@ -2164,7 +2176,7 @@
                     <w:noProof/>
                     <w:webHidden/>
                   </w:rPr>
-                  <w:instrText xml:space="preserve"> PAGEREF _Toc483415183 \h </w:instrText>
+                  <w:instrText xml:space="preserve"> PAGEREF _Toc483415872 \h </w:instrText>
                 </w:r>
                 <w:r>
                   <w:rPr>
@@ -2210,7 +2222,7 @@
                   <w14:ligatures w14:val="none"/>
                 </w:rPr>
               </w:pPr>
-              <w:hyperlink w:anchor="_Toc483415184" w:history="1">
+              <w:hyperlink w:anchor="_Toc483415873" w:history="1">
                 <w:r>
                   <w:rPr>
                     <w:rStyle w:val="Hyperkobling"/>
@@ -2237,7 +2249,7 @@
                     <w:noProof/>
                     <w:webHidden/>
                   </w:rPr>
-                  <w:instrText xml:space="preserve"> PAGEREF _Toc483415184 \h </w:instrText>
+                  <w:instrText xml:space="preserve"> PAGEREF _Toc483415873 \h </w:instrText>
                 </w:r>
                 <w:r>
                   <w:rPr>
@@ -2280,7 +2292,7 @@
                   <w14:ligatures w14:val="none"/>
                 </w:rPr>
               </w:pPr>
-              <w:hyperlink w:anchor="_Toc483415185" w:history="1">
+              <w:hyperlink w:anchor="_Toc483415874" w:history="1">
                 <w:r>
                   <w:rPr>
                     <w:rStyle w:val="Hyperkobling"/>
@@ -2307,7 +2319,7 @@
                     <w:noProof/>
                     <w:webHidden/>
                   </w:rPr>
-                  <w:instrText xml:space="preserve"> PAGEREF _Toc483415185 \h </w:instrText>
+                  <w:instrText xml:space="preserve"> PAGEREF _Toc483415874 \h </w:instrText>
                 </w:r>
                 <w:r>
                   <w:rPr>
@@ -2350,7 +2362,7 @@
                   <w14:ligatures w14:val="none"/>
                 </w:rPr>
               </w:pPr>
-              <w:hyperlink w:anchor="_Toc483415186" w:history="1">
+              <w:hyperlink w:anchor="_Toc483415875" w:history="1">
                 <w:r>
                   <w:rPr>
                     <w:rStyle w:val="Hyperkobling"/>
@@ -2377,7 +2389,7 @@
                     <w:noProof/>
                     <w:webHidden/>
                   </w:rPr>
-                  <w:instrText xml:space="preserve"> PAGEREF _Toc483415186 \h </w:instrText>
+                  <w:instrText xml:space="preserve"> PAGEREF _Toc483415875 \h </w:instrText>
                 </w:r>
                 <w:r>
                   <w:rPr>
@@ -2423,7 +2435,7 @@
                   <w14:ligatures w14:val="none"/>
                 </w:rPr>
               </w:pPr>
-              <w:hyperlink w:anchor="_Toc483415187" w:history="1">
+              <w:hyperlink w:anchor="_Toc483415876" w:history="1">
                 <w:r>
                   <w:rPr>
                     <w:rStyle w:val="Hyperkobling"/>
@@ -2450,7 +2462,7 @@
                     <w:noProof/>
                     <w:webHidden/>
                   </w:rPr>
-                  <w:instrText xml:space="preserve"> PAGEREF _Toc483415187 \h </w:instrText>
+                  <w:instrText xml:space="preserve"> PAGEREF _Toc483415876 \h </w:instrText>
                 </w:r>
                 <w:r>
                   <w:rPr>
@@ -2496,7 +2508,7 @@
                   <w14:ligatures w14:val="none"/>
                 </w:rPr>
               </w:pPr>
-              <w:hyperlink w:anchor="_Toc483415188" w:history="1">
+              <w:hyperlink w:anchor="_Toc483415877" w:history="1">
                 <w:r>
                   <w:rPr>
                     <w:rStyle w:val="Hyperkobling"/>
@@ -2523,7 +2535,217 @@
                     <w:noProof/>
                     <w:webHidden/>
                   </w:rPr>
-                  <w:instrText xml:space="preserve"> PAGEREF _Toc483415188 \h </w:instrText>
+                  <w:instrText xml:space="preserve"> PAGEREF _Toc483415877 \h </w:instrText>
+                </w:r>
+                <w:r>
+                  <w:rPr>
+                    <w:noProof/>
+                    <w:webHidden/>
+                  </w:rPr>
+                </w:r>
+                <w:r>
+                  <w:rPr>
+                    <w:noProof/>
+                    <w:webHidden/>
+                  </w:rPr>
+                  <w:fldChar w:fldCharType="separate"/>
+                </w:r>
+                <w:r>
+                  <w:rPr>
+                    <w:noProof/>
+                    <w:webHidden/>
+                  </w:rPr>
+                  <w:t>16</w:t>
+                </w:r>
+                <w:r>
+                  <w:rPr>
+                    <w:noProof/>
+                    <w:webHidden/>
+                  </w:rPr>
+                  <w:fldChar w:fldCharType="end"/>
+                </w:r>
+              </w:hyperlink>
+            </w:p>
+            <w:p>
+              <w:pPr>
+                <w:pStyle w:val="INNH2"/>
+                <w:rPr>
+                  <w:rFonts w:eastAsiaTheme="minorEastAsia" w:cstheme="minorBidi"/>
+                  <w:noProof/>
+                  <w:kern w:val="0"/>
+                  <w:sz w:val="22"/>
+                  <w:szCs w:val="22"/>
+                  <w14:ligatures w14:val="none"/>
+                </w:rPr>
+              </w:pPr>
+              <w:hyperlink w:anchor="_Toc483415878" w:history="1">
+                <w:r>
+                  <w:rPr>
+                    <w:rStyle w:val="Hyperkobling"/>
+                    <w:noProof/>
+                  </w:rPr>
+                  <w:t>Internettsider brukt til inspirasjon for design:</w:t>
+                </w:r>
+                <w:r>
+                  <w:rPr>
+                    <w:noProof/>
+                    <w:webHidden/>
+                  </w:rPr>
+                  <w:tab/>
+                </w:r>
+                <w:r>
+                  <w:rPr>
+                    <w:noProof/>
+                    <w:webHidden/>
+                  </w:rPr>
+                  <w:fldChar w:fldCharType="begin"/>
+                </w:r>
+                <w:r>
+                  <w:rPr>
+                    <w:noProof/>
+                    <w:webHidden/>
+                  </w:rPr>
+                  <w:instrText xml:space="preserve"> PAGEREF _Toc483415878 \h </w:instrText>
+                </w:r>
+                <w:r>
+                  <w:rPr>
+                    <w:noProof/>
+                    <w:webHidden/>
+                  </w:rPr>
+                </w:r>
+                <w:r>
+                  <w:rPr>
+                    <w:noProof/>
+                    <w:webHidden/>
+                  </w:rPr>
+                  <w:fldChar w:fldCharType="separate"/>
+                </w:r>
+                <w:r>
+                  <w:rPr>
+                    <w:noProof/>
+                    <w:webHidden/>
+                  </w:rPr>
+                  <w:t>16</w:t>
+                </w:r>
+                <w:r>
+                  <w:rPr>
+                    <w:noProof/>
+                    <w:webHidden/>
+                  </w:rPr>
+                  <w:fldChar w:fldCharType="end"/>
+                </w:r>
+              </w:hyperlink>
+            </w:p>
+            <w:p>
+              <w:pPr>
+                <w:pStyle w:val="INNH2"/>
+                <w:rPr>
+                  <w:rFonts w:eastAsiaTheme="minorEastAsia" w:cstheme="minorBidi"/>
+                  <w:noProof/>
+                  <w:kern w:val="0"/>
+                  <w:sz w:val="22"/>
+                  <w:szCs w:val="22"/>
+                  <w14:ligatures w14:val="none"/>
+                </w:rPr>
+              </w:pPr>
+              <w:hyperlink w:anchor="_Toc483415879" w:history="1">
+                <w:r>
+                  <w:rPr>
+                    <w:rStyle w:val="Hyperkobling"/>
+                    <w:noProof/>
+                  </w:rPr>
+                  <w:t>Internettsider brukt for å se hva «markedet» har å by på:</w:t>
+                </w:r>
+                <w:r>
+                  <w:rPr>
+                    <w:noProof/>
+                    <w:webHidden/>
+                  </w:rPr>
+                  <w:tab/>
+                </w:r>
+                <w:r>
+                  <w:rPr>
+                    <w:noProof/>
+                    <w:webHidden/>
+                  </w:rPr>
+                  <w:fldChar w:fldCharType="begin"/>
+                </w:r>
+                <w:r>
+                  <w:rPr>
+                    <w:noProof/>
+                    <w:webHidden/>
+                  </w:rPr>
+                  <w:instrText xml:space="preserve"> PAGEREF _Toc483415879 \h </w:instrText>
+                </w:r>
+                <w:r>
+                  <w:rPr>
+                    <w:noProof/>
+                    <w:webHidden/>
+                  </w:rPr>
+                </w:r>
+                <w:r>
+                  <w:rPr>
+                    <w:noProof/>
+                    <w:webHidden/>
+                  </w:rPr>
+                  <w:fldChar w:fldCharType="separate"/>
+                </w:r>
+                <w:r>
+                  <w:rPr>
+                    <w:noProof/>
+                    <w:webHidden/>
+                  </w:rPr>
+                  <w:t>16</w:t>
+                </w:r>
+                <w:r>
+                  <w:rPr>
+                    <w:noProof/>
+                    <w:webHidden/>
+                  </w:rPr>
+                  <w:fldChar w:fldCharType="end"/>
+                </w:r>
+              </w:hyperlink>
+            </w:p>
+            <w:p>
+              <w:pPr>
+                <w:pStyle w:val="INNH2"/>
+                <w:rPr>
+                  <w:rFonts w:eastAsiaTheme="minorEastAsia" w:cstheme="minorBidi"/>
+                  <w:noProof/>
+                  <w:kern w:val="0"/>
+                  <w:sz w:val="22"/>
+                  <w:szCs w:val="22"/>
+                  <w14:ligatures w14:val="none"/>
+                </w:rPr>
+              </w:pPr>
+              <w:hyperlink w:anchor="_Toc483415880" w:history="1">
+                <w:r>
+                  <w:rPr>
+                    <w:rStyle w:val="Hyperkobling"/>
+                    <w:noProof/>
+                  </w:rPr>
+                  <w:t>Bilder hentet fra ColourBox:</w:t>
+                </w:r>
+                <w:r>
+                  <w:rPr>
+                    <w:noProof/>
+                    <w:webHidden/>
+                  </w:rPr>
+                  <w:tab/>
+                </w:r>
+                <w:r>
+                  <w:rPr>
+                    <w:noProof/>
+                    <w:webHidden/>
+                  </w:rPr>
+                  <w:fldChar w:fldCharType="begin"/>
+                </w:r>
+                <w:r>
+                  <w:rPr>
+                    <w:noProof/>
+                    <w:webHidden/>
+                  </w:rPr>
+                  <w:instrText xml:space="preserve"> PAGEREF _Toc483415880 \h </w:instrText>
                 </w:r>
                 <w:r>
                   <w:rPr>
@@ -2572,14 +2794,12 @@
           <w:r>
             <w:br w:type="page"/>
           </w:r>
-          <w:bookmarkStart w:id="0" w:name="_GoBack"/>
-          <w:bookmarkEnd w:id="0"/>
         </w:p>
         <w:p>
           <w:pPr>
             <w:pStyle w:val="Overskrift1"/>
           </w:pPr>
-          <w:bookmarkStart w:id="1" w:name="_Toc483415158"/>
+          <w:bookmarkStart w:id="1" w:name="_Toc483415847"/>
           <w:r>
             <w:lastRenderedPageBreak/>
             <w:t>Om rapporten</w:t>
@@ -2593,8 +2813,8 @@
             <w:tblLook w:val="04A0" w:firstRow="1" w:lastRow="0" w:firstColumn="1" w:lastColumn="0" w:noHBand="0" w:noVBand="1"/>
           </w:tblPr>
           <w:tblGrid>
-            <w:gridCol w:w="4906"/>
-            <w:gridCol w:w="4891"/>
+            <w:gridCol w:w="4887"/>
+            <w:gridCol w:w="4910"/>
           </w:tblGrid>
           <w:tr>
             <w:trPr>
@@ -2620,13 +2840,8 @@
                   <w:cnfStyle w:val="100000000000" w:firstRow="1" w:lastRow="0" w:firstColumn="0" w:lastColumn="0" w:oddVBand="0" w:evenVBand="0" w:oddHBand="0" w:evenHBand="0" w:firstRowFirstColumn="0" w:firstRowLastColumn="0" w:lastRowFirstColumn="0" w:lastRowLastColumn="0"/>
                 </w:pPr>
                 <w:r>
-                  <w:t xml:space="preserve">PRO101 </w:t>
-                </w:r>
-                <w:proofErr w:type="spellStart"/>
-                <w:r>
-                  <w:t>Webprosjekt</w:t>
-                </w:r>
-                <w:proofErr w:type="spellEnd"/>
+                  <w:t>PRO101 Webprosjekt</w:t>
+                </w:r>
               </w:p>
             </w:tc>
           </w:tr>
@@ -2679,6 +2894,9 @@
                 <w:pPr>
                   <w:cnfStyle w:val="000000000000" w:firstRow="0" w:lastRow="0" w:firstColumn="0" w:lastColumn="0" w:oddVBand="0" w:evenVBand="0" w:oddHBand="0" w:evenHBand="0" w:firstRowFirstColumn="0" w:firstRowLastColumn="0" w:lastRowFirstColumn="0" w:lastRowLastColumn="0"/>
                 </w:pPr>
+                <w:r>
+                  <w:t>!!!!!!!!!!!!!!!!!!!!!!!!!!!!!!!!!!!!!!!!!!!!!!!!!!!!!!!</w:t>
+                </w:r>
               </w:p>
             </w:tc>
           </w:tr>
@@ -2705,6 +2923,9 @@
                 <w:pPr>
                   <w:cnfStyle w:val="000000100000" w:firstRow="0" w:lastRow="0" w:firstColumn="0" w:lastColumn="0" w:oddVBand="0" w:evenVBand="0" w:oddHBand="1" w:evenHBand="0" w:firstRowFirstColumn="0" w:firstRowLastColumn="0" w:lastRowFirstColumn="0" w:lastRowLastColumn="0"/>
                 </w:pPr>
+                <w:r>
+                  <w:t>!!!!!!!!!!!!!!!!!!!!!!!!!!!!!!!!!!!!!!!!!!!!!!!!!!!!!!!</w:t>
+                </w:r>
               </w:p>
             </w:tc>
           </w:tr>
@@ -2799,13 +3020,8 @@
                 <w:tcW w:w="4973" w:type="dxa"/>
               </w:tcPr>
               <w:p>
-                <w:proofErr w:type="spellStart"/>
-                <w:r>
-                  <w:t>Cem</w:t>
-                </w:r>
-                <w:proofErr w:type="spellEnd"/>
-                <w:r>
-                  <w:t xml:space="preserve"> Karlsen</w:t>
+                <w:r>
+                  <w:t>Cem Karlsen</w:t>
                 </w:r>
               </w:p>
             </w:tc>
@@ -2831,13 +3047,8 @@
               </w:tcPr>
               <w:p>
                 <w:r>
-                  <w:t xml:space="preserve">Andreas </w:t>
-                </w:r>
-                <w:proofErr w:type="spellStart"/>
-                <w:r>
-                  <w:t>Ritter</w:t>
-                </w:r>
-                <w:proofErr w:type="spellEnd"/>
+                  <w:t>Andreas Ritter</w:t>
+                </w:r>
               </w:p>
             </w:tc>
             <w:tc>
@@ -2865,13 +3076,8 @@
               </w:tcPr>
               <w:p>
                 <w:r>
-                  <w:t xml:space="preserve">Kai H T </w:t>
-                </w:r>
-                <w:proofErr w:type="spellStart"/>
-                <w:r>
-                  <w:t>Mortensen_Langhaug</w:t>
-                </w:r>
-                <w:proofErr w:type="spellEnd"/>
+                  <w:t>Kai H T Mortensen_Langhaug</w:t>
+                </w:r>
               </w:p>
             </w:tc>
             <w:tc>
@@ -2900,7 +3106,7 @@
       <w:pPr>
         <w:pStyle w:val="Overskrift1"/>
       </w:pPr>
-      <w:bookmarkStart w:id="2" w:name="_Toc483415159"/>
+      <w:bookmarkStart w:id="2" w:name="_Toc483415848"/>
       <w:r>
         <w:lastRenderedPageBreak/>
         <w:t>Innledning</w:t>
@@ -2914,15 +3120,7 @@
         <w:ind w:left="360"/>
       </w:pPr>
       <w:r>
-        <w:t xml:space="preserve">Det å sparke i gang livet som student på et universitet er, for folk flest, ingen dans på roser. Studentlivet krever at man setter seg inn i utallige nye regler, konstant må følge opp oppgavedeadlines og det som verre er. (Dessverre) er dette intet unntak på Westerdals Oslo ACT. Ikke nok med at man nærmest drukner i skolerelaterte saker, inne i denne mølja må man prøve å blande inn «privatliv» og en eventuell jobb. Dersom man er ny i området, får man enda mer å sette seg inn i. «Hvor ligger den nærmeste </w:t>
-      </w:r>
-      <w:proofErr w:type="spellStart"/>
-      <w:r>
-        <w:t>fastfood</w:t>
-      </w:r>
-      <w:proofErr w:type="spellEnd"/>
-      <w:r>
-        <w:t xml:space="preserve">-jointen med gratis levering til skolebiblioteket?», «hvor finner jeg en bar hvor jeg kan bli kjent med andre studenter?» - noen spørsmål en student kan spørre seg selv. Dessverre kan det være vanskelig å finne gode svar med beskrivelser tilpasset studenter. Hvor kan en student, som bør bruke tiden sin på det akademiske framfor det å google seg til gode steder å besøke, gå da? </w:t>
+        <w:t xml:space="preserve">Det å sparke i gang livet som student på et universitet er, for folk flest, ingen dans på roser. Studentlivet krever at man setter seg inn i utallige nye regler, konstant må følge opp oppgavedeadlines og det som verre er. (Dessverre) er dette intet unntak på Westerdals Oslo ACT. Ikke nok med at man nærmest drukner i skolerelaterte saker, inne i denne mølja må man prøve å blande inn «privatliv» og en eventuell jobb. Dersom man er ny i området, får man enda mer å sette seg inn i. «Hvor ligger den nærmeste fastfood-jointen med gratis levering til skolebiblioteket?», «hvor finner jeg en bar hvor jeg kan bli kjent med andre studenter?» - noen spørsmål en student kan spørre seg selv. Dessverre kan det være vanskelig å finne gode svar med beskrivelser tilpasset studenter. Hvor kan en student, som bør bruke tiden sin på det akademiske framfor det å google seg til gode steder å besøke, gå da? </w:t>
       </w:r>
     </w:p>
     <w:p>
@@ -2937,23 +3135,7 @@
         <w:ind w:left="360"/>
       </w:pPr>
       <w:r>
-        <w:t xml:space="preserve">I denne sammenheng har vi fått i oppgave å utvikle en webside som setter fokus på tilbudene i nærmiljøet rundt Westerdals. I og med at Westerdals består av tre ulike campus, på forskjellige steder i Oslo, bestemte vi oss for å gå i dybden på Campus Fjerdingen. Nettsiden skal inneholde mulighetene </w:t>
-      </w:r>
-      <w:proofErr w:type="spellStart"/>
-      <w:r>
-        <w:t>man</w:t>
-      </w:r>
-      <w:proofErr w:type="spellEnd"/>
-      <w:r>
-        <w:t xml:space="preserve"> som student (eller ansatt) finner rundt campus, om det er spisesteder, barer, arrangementer </w:t>
-      </w:r>
-      <w:proofErr w:type="gramStart"/>
-      <w:r>
-        <w:t>etc..</w:t>
-      </w:r>
-      <w:proofErr w:type="gramEnd"/>
-      <w:r>
-        <w:t xml:space="preserve"> Nettsiden utvikles etter forskjellige behov vi på gruppen mener er etterspurt samt tekniske krav knyttet til løsningen bestemt i oppgaven. De tekniske kravene er som følger:</w:t>
+        <w:t>I denne sammenheng har vi fått i oppgave å utvikle en webside som setter fokus på tilbudene i nærmiljøet rundt Westerdals. I og med at Westerdals består av tre ulike campus, på forskjellige steder i Oslo, bestemte vi oss for å gå i dybden på Campus Fjerdingen. Nettsiden skal inneholde mulighetene man som student (eller ansatt) finner rundt campus, om det er spisesteder, barer, arrangementer etc.. Nettsiden utvikles etter forskjellige behov vi på gruppen mener er etterspurt samt tekniske krav knyttet til løsningen bestemt i oppgaven. De tekniske kravene er som følger:</w:t>
       </w:r>
     </w:p>
     <w:p>
@@ -3031,29 +3213,8 @@
         <w:spacing w:after="160"/>
       </w:pPr>
       <w:r>
-        <w:t xml:space="preserve">Bruk flere PHP-filer og importer de ved bruk av enten </w:t>
-      </w:r>
-      <w:proofErr w:type="spellStart"/>
-      <w:r>
-        <w:t>require</w:t>
-      </w:r>
-      <w:proofErr w:type="spellEnd"/>
-      <w:r>
-        <w:t xml:space="preserve"> eller </w:t>
-      </w:r>
-      <w:proofErr w:type="spellStart"/>
-      <w:r>
-        <w:t>namespaces</w:t>
-      </w:r>
-      <w:proofErr w:type="spellEnd"/>
-      <w:r>
-        <w:t>/</w:t>
-      </w:r>
-      <w:proofErr w:type="spellStart"/>
-      <w:r>
-        <w:t>autoload</w:t>
-      </w:r>
-      <w:proofErr w:type="spellEnd"/>
+        <w:t>Bruk flere PHP-filer og importer de ved bruk av enten require eller namespaces/autoload</w:t>
+      </w:r>
     </w:p>
     <w:p>
       <w:pPr>
@@ -3078,21 +3239,8 @@
         <w:spacing w:after="160"/>
       </w:pPr>
       <w:r>
-        <w:t xml:space="preserve">Koden skal lastes opp på et eksternt </w:t>
-      </w:r>
-      <w:proofErr w:type="spellStart"/>
-      <w:r>
-        <w:t>GitHub</w:t>
-      </w:r>
-      <w:proofErr w:type="spellEnd"/>
-      <w:r>
-        <w:t xml:space="preserve"> </w:t>
-      </w:r>
-      <w:proofErr w:type="spellStart"/>
-      <w:r>
-        <w:t>repository</w:t>
-      </w:r>
-      <w:proofErr w:type="spellEnd"/>
+        <w:t>Koden skal lastes opp på et eksternt GitHub repository</w:t>
+      </w:r>
     </w:p>
     <w:p>
       <w:pPr>
@@ -3127,31 +3275,7 @@
         <w:ind w:left="360"/>
       </w:pPr>
       <w:r>
-        <w:t xml:space="preserve">Vi på gruppen hadde svært få uenigheter når det gjaldt å sette mål for oppgaven. Alle var motiverte til å gi 100%, jobbe strukturert og disiplinert, og at vi kun blir fornøyde med en solid nettløsning (og toppkarakter naturligvis).  Vi hadde ingen problemer med å fordele oppgaver, ettersom hvert medlem hadde et spesielt «fagfelt». Andreas – høy kompetanse med det tekniske, spesielt en racer i </w:t>
-      </w:r>
-      <w:proofErr w:type="spellStart"/>
-      <w:r>
-        <w:t>frontend</w:t>
-      </w:r>
-      <w:proofErr w:type="spellEnd"/>
-      <w:r>
-        <w:t xml:space="preserve">, kodeskriving. Kai – enorm kunnskap med det tekniske, spesielt </w:t>
-      </w:r>
-      <w:proofErr w:type="spellStart"/>
-      <w:r>
-        <w:t>backend</w:t>
-      </w:r>
-      <w:proofErr w:type="spellEnd"/>
-      <w:r>
-        <w:t xml:space="preserve">. Endre – en naturlig leder som hjelper der det trengs, med nøkkelfelt å gjøre idéer til virkelighet. </w:t>
-      </w:r>
-      <w:proofErr w:type="spellStart"/>
-      <w:r>
-        <w:t>Cem</w:t>
-      </w:r>
-      <w:proofErr w:type="spellEnd"/>
-      <w:r>
-        <w:t xml:space="preserve"> – Mindre teknisk enn resten av gruppen, men kompenserer med det kreative, skyter inn idéer fra alle kanter. Samtidig mener vi at vi jobber som en enhet, hvor alle har en mening på alle problemstillingene ved oppgaven.</w:t>
+        <w:t>Vi på gruppen hadde svært få uenigheter når det gjaldt å sette mål for oppgaven. Alle var motiverte til å gi 100%, jobbe strukturert og disiplinert, og at vi kun blir fornøyde med en solid nettløsning (og toppkarakter naturligvis).  Vi hadde ingen problemer med å fordele oppgaver, ettersom hvert medlem hadde et spesielt «fagfelt». Andreas – høy kompetanse med det tekniske, spesielt en racer i frontend, kodeskriving. Kai – enorm kunnskap med det tekniske, spesielt backend. Endre – en naturlig leder som hjelper der det trengs, med nøkkelfelt å gjøre idéer til virkelighet. Cem – Mindre teknisk enn resten av gruppen, men kompenserer med det kreative, skyter inn idéer fra alle kanter. Samtidig mener vi at vi jobber som en enhet, hvor alle har en mening på alle problemstillingene ved oppgaven.</w:t>
       </w:r>
     </w:p>
     <w:p>
@@ -3163,23 +3287,7 @@
           <w:kern w:val="0"/>
           <w14:ligatures w14:val="none"/>
         </w:rPr>
-        <w:t xml:space="preserve">I denne rapporten vil vi gå igjennom hvert aspekt ved nettløsningen vår; alt fra hvordan vi kom fram til idéen vi valgte å gå for, hvordan den ukentlige utviklingen foregikk, hvordan vi satt opp prototypen og hva som spilte inn i oppsettet av denne, hvilke prinsipper vi har fulgt gjennom hele prosjektet, vår bruk av </w:t>
-      </w:r>
-      <w:proofErr w:type="spellStart"/>
-      <w:r>
-        <w:rPr>
-          <w:kern w:val="0"/>
-          <w14:ligatures w14:val="none"/>
-        </w:rPr>
-        <w:t>Git</w:t>
-      </w:r>
-      <w:proofErr w:type="spellEnd"/>
-      <w:r>
-        <w:rPr>
-          <w:kern w:val="0"/>
-          <w14:ligatures w14:val="none"/>
-        </w:rPr>
-        <w:t xml:space="preserve"> og andre hjelpemidler, hvilke tekniske valg vi tok og til slutt en liste med referanser brukt.</w:t>
+        <w:t>I denne rapporten vil vi gå igjennom hvert aspekt ved nettløsningen vår; alt fra hvordan vi kom fram til idéen vi valgte å gå for, hvordan den ukentlige utviklingen foregikk, hvordan vi satt opp prototypen og hva som spilte inn i oppsettet av denne, hvilke prinsipper vi har fulgt gjennom hele prosjektet, vår bruk av Git og andre hjelpemidler, hvilke tekniske valg vi tok og til slutt en liste med referanser brukt.</w:t>
       </w:r>
     </w:p>
     <w:p/>
@@ -3195,7 +3303,7 @@
       <w:pPr>
         <w:pStyle w:val="Overskrift1"/>
       </w:pPr>
-      <w:bookmarkStart w:id="3" w:name="_Toc483415160"/>
+      <w:bookmarkStart w:id="3" w:name="_Toc483415849"/>
       <w:r>
         <w:lastRenderedPageBreak/>
         <w:t>Idè og konsept</w:t>
@@ -3207,7 +3315,7 @@
       <w:pPr>
         <w:pStyle w:val="Overskrift2"/>
       </w:pPr>
-      <w:bookmarkStart w:id="4" w:name="_Toc483415161"/>
+      <w:bookmarkStart w:id="4" w:name="_Toc483415850"/>
       <w:r>
         <w:t>Hvordan vi kom fram til ideen</w:t>
       </w:r>
@@ -3215,37 +3323,13 @@
     </w:p>
     <w:p>
       <w:r>
-        <w:t xml:space="preserve">Slik informasjonen til studenter hos Westerdals er nå, så vet et forbedringspotensial for å få informasjon fram til de studentene informasjonen kan være aktuell for. I dag har vi en </w:t>
-      </w:r>
-      <w:proofErr w:type="spellStart"/>
-      <w:r>
-        <w:t>Facebook</w:t>
-      </w:r>
-      <w:proofErr w:type="spellEnd"/>
-      <w:r>
-        <w:t xml:space="preserve"> gruppe (Westerdals Sosial), hvor alt mulig av informasjon, arrangementer og aktiviteter publiseres. </w:t>
-      </w:r>
-      <w:r>
-        <w:t xml:space="preserve">Problemet her er at alt blir en enste stor smørje og ting som er interessant for den enkelte forsvinner i all informasjon som kanskje ikke er interessant eller relevant for den enkelte. På denne </w:t>
-      </w:r>
-      <w:proofErr w:type="spellStart"/>
-      <w:r>
-        <w:t>Facebook</w:t>
-      </w:r>
-      <w:proofErr w:type="spellEnd"/>
-      <w:r>
-        <w:t xml:space="preserve">-gruppen ligger heller ikke all informasjon. </w:t>
-      </w:r>
-      <w:r>
-        <w:t xml:space="preserve">Noe ligger på </w:t>
-      </w:r>
-      <w:proofErr w:type="spellStart"/>
-      <w:r>
-        <w:t>Its-learning</w:t>
-      </w:r>
-      <w:proofErr w:type="spellEnd"/>
-      <w:r>
-        <w:t xml:space="preserve"> og noe på skolens egne nettsider osv. </w:t>
+        <w:t xml:space="preserve">Slik informasjonen til studenter hos Westerdals er nå, så vet et forbedringspotensial for å få informasjon fram til de studentene informasjonen kan være aktuell for. I dag har vi en Facebook gruppe (Westerdals Sosial), hvor alt mulig av informasjon, arrangementer og aktiviteter publiseres. </w:t>
+      </w:r>
+      <w:r>
+        <w:t xml:space="preserve">Problemet her er at alt blir en enste stor smørje og ting som er interessant for den enkelte forsvinner i all informasjon som kanskje ikke er interessant eller relevant for den enkelte. På denne Facebook-gruppen ligger heller ikke all informasjon. </w:t>
+      </w:r>
+      <w:r>
+        <w:t xml:space="preserve">Noe ligger på Its-learning og noe på skolens egne nettsider osv. </w:t>
       </w:r>
       <w:r>
         <w:t>Så slik vi ser det finnes det ikke en enkel måte å finne informasjon som er interessant for akkurat deg. Enten ender du opp med å finne alt mulig du ikke er interessert i eller ikke finne det du er ute etter.</w:t>
@@ -3257,7 +3341,7 @@
       <w:pPr>
         <w:pStyle w:val="Overskrift2"/>
       </w:pPr>
-      <w:bookmarkStart w:id="5" w:name="_Toc483415162"/>
+      <w:bookmarkStart w:id="5" w:name="_Toc483415851"/>
       <w:r>
         <w:t>Hva er ideen</w:t>
       </w:r>
@@ -3271,26 +3355,10 @@
         <w:t xml:space="preserve"> campus Fjerdingen</w:t>
       </w:r>
       <w:r>
-        <w:t xml:space="preserve">, og vist for den enkelte hva som kan være av interesse for akkurat han eller hun. Vår løsning mener vi vil ta det gode fra både </w:t>
-      </w:r>
-      <w:proofErr w:type="spellStart"/>
-      <w:r>
-        <w:t>Facebook</w:t>
-      </w:r>
-      <w:proofErr w:type="spellEnd"/>
-      <w:r>
-        <w:t xml:space="preserve">-gruppen og </w:t>
-      </w:r>
-      <w:proofErr w:type="spellStart"/>
-      <w:r>
-        <w:t>Its-lea</w:t>
-      </w:r>
-      <w:r>
-        <w:t>rning</w:t>
-      </w:r>
-      <w:proofErr w:type="spellEnd"/>
-      <w:r>
-        <w:t>. Dette</w:t>
+        <w:t>, og vist for den enkelte hva som kan være av interesse for akkurat han eller hun. Vår løsning mener vi vil ta det gode fra både Facebook-gruppen og Its-lea</w:t>
+      </w:r>
+      <w:r>
+        <w:t>rning. Dette</w:t>
       </w:r>
       <w:r>
         <w:t xml:space="preserve"> med å samle informasjon</w:t>
@@ -3323,7 +3391,7 @@
       <w:pPr>
         <w:pStyle w:val="Overskrift2"/>
       </w:pPr>
-      <w:bookmarkStart w:id="6" w:name="_Toc483415163"/>
+      <w:bookmarkStart w:id="6" w:name="_Toc483415852"/>
       <w:r>
         <w:t>Hva er unike med vår ide?</w:t>
       </w:r>
@@ -3349,7 +3417,7 @@
       <w:pPr>
         <w:pStyle w:val="Overskrift2"/>
       </w:pPr>
-      <w:bookmarkStart w:id="7" w:name="_Toc483415164"/>
+      <w:bookmarkStart w:id="7" w:name="_Toc483415853"/>
       <w:r>
         <w:t>Hva er vårt fokusområde?</w:t>
       </w:r>
@@ -3539,15 +3607,7 @@
         <w:spacing w:after="200" w:line="276" w:lineRule="auto"/>
       </w:pPr>
       <w:r>
-        <w:t xml:space="preserve">Vi mener at de fleste studenter vil ha nytte av og være interessert i disse kategoriene. Brukeren vil selvfølgelig få mulighet til på </w:t>
-      </w:r>
-      <w:proofErr w:type="gramStart"/>
-      <w:r>
-        <w:t>filtrere</w:t>
-      </w:r>
-      <w:proofErr w:type="gramEnd"/>
-      <w:r>
-        <w:t xml:space="preserve"> bort kategorier, men med vår løsning håper vi brukeren skal få det han eller hun leter etter uten for mye leting.</w:t>
+        <w:t>Vi mener at de fleste studenter vil ha nytte av og være interessert i disse kategoriene. Brukeren vil selvfølgelig få mulighet til på filtrere bort kategorier, men med vår løsning håper vi brukeren skal få det han eller hun leter etter uten for mye leting.</w:t>
       </w:r>
     </w:p>
     <w:p>
@@ -3629,7 +3689,7 @@
       <w:pPr>
         <w:pStyle w:val="Overskrift1"/>
       </w:pPr>
-      <w:bookmarkStart w:id="8" w:name="_Toc483415165"/>
+      <w:bookmarkStart w:id="8" w:name="_Toc483415854"/>
       <w:r>
         <w:lastRenderedPageBreak/>
         <w:t>Utviklingsmetodikk</w:t>
@@ -3641,7 +3701,7 @@
       <w:pPr>
         <w:pStyle w:val="Overskrift2"/>
       </w:pPr>
-      <w:bookmarkStart w:id="9" w:name="_Toc483415166"/>
+      <w:bookmarkStart w:id="9" w:name="_Toc483415855"/>
       <w:r>
         <w:t>Organisering</w:t>
       </w:r>
@@ -3713,29 +3773,13 @@
         </w:drawing>
       </w:r>
       <w:r>
-        <w:t xml:space="preserve">I dette prosjektet har det vært stort fokus på arbeidsmetoden/utviklingsmetodikken. Vi har i dette prosjektet brukt </w:t>
-      </w:r>
-      <w:proofErr w:type="spellStart"/>
-      <w:r>
-        <w:t>Kanban</w:t>
-      </w:r>
-      <w:proofErr w:type="spellEnd"/>
-      <w:r>
-        <w:t xml:space="preserve"> som utgangspunkt</w:t>
+        <w:t>I dette prosjektet har det vært stort fokus på arbeidsmetoden/utviklingsmetodikken. Vi har i dette prosjektet brukt Kanban som utgangspunkt</w:t>
       </w:r>
       <w:r>
         <w:t>,</w:t>
       </w:r>
       <w:r>
-        <w:t xml:space="preserve"> </w:t>
-      </w:r>
-      <w:proofErr w:type="spellStart"/>
-      <w:r>
-        <w:t>Kanban</w:t>
-      </w:r>
-      <w:proofErr w:type="spellEnd"/>
-      <w:r>
-        <w:t xml:space="preserve"> er</w:t>
+        <w:t xml:space="preserve"> Kanban er</w:t>
       </w:r>
       <w:r>
         <w:t xml:space="preserve"> en agil utviklingsmetodikk.</w:t>
@@ -3743,53 +3787,13 @@
     </w:p>
     <w:p>
       <w:r>
-        <w:t xml:space="preserve">For å kunne jobbe med </w:t>
-      </w:r>
-      <w:proofErr w:type="spellStart"/>
-      <w:r>
-        <w:t>Kanban</w:t>
-      </w:r>
-      <w:proofErr w:type="spellEnd"/>
-      <w:r>
-        <w:t xml:space="preserve"> i dette prosjektet trengte vi et digitalt </w:t>
-      </w:r>
-      <w:proofErr w:type="spellStart"/>
-      <w:r>
-        <w:t>verktø</w:t>
-      </w:r>
-      <w:proofErr w:type="spellEnd"/>
-      <w:r>
-        <w:t xml:space="preserve">, valget falt på Taiga. Dette er en webløsning som blant annet er bygget rundt </w:t>
-      </w:r>
-      <w:proofErr w:type="spellStart"/>
-      <w:r>
-        <w:t>Kanban</w:t>
-      </w:r>
-      <w:proofErr w:type="spellEnd"/>
-      <w:r>
-        <w:t>. Taiga gir oss muligheten til lett kunne organisere arbeidet vårt. Vi kan her holde styr på hvilke oppgaver som jobbes med og hvem som gjør hva osv. Vi kan tilegne oppgaver til enkeltpersoner eller hele gruppen. Vi kan også lage underoppgaver til en større oppgave.</w:t>
+        <w:t>For å kunne jobbe med Kanban i dette prosjektet trengte vi et digitalt verktø, valget falt på Taiga. Dette er en webløsning som blant annet er bygget rundt Kanban. Taiga gir oss muligheten til lett kunne organisere arbeidet vårt. Vi kan her holde styr på hvilke oppgaver som jobbes med og hvem som gjør hva osv. Vi kan tilegne oppgaver til enkeltpersoner eller hele gruppen. Vi kan også lage underoppgaver til en større oppgave.</w:t>
       </w:r>
     </w:p>
     <w:p/>
     <w:p>
       <w:r>
-        <w:t xml:space="preserve">Taiga lar oss også koble opp mot </w:t>
-      </w:r>
-      <w:proofErr w:type="spellStart"/>
-      <w:r>
-        <w:t>Slack</w:t>
-      </w:r>
-      <w:proofErr w:type="spellEnd"/>
-      <w:r>
-        <w:t xml:space="preserve"> og </w:t>
-      </w:r>
-      <w:proofErr w:type="spellStart"/>
-      <w:r>
-        <w:t>Git</w:t>
-      </w:r>
-      <w:proofErr w:type="spellEnd"/>
-      <w:r>
-        <w:t>. Dette gjør at vi kan oppdatere Taiga automatisk som vi jobber på oppgaven.</w:t>
+        <w:t>Taiga lar oss også koble opp mot Slack og Git. Dette gjør at vi kan oppdatere Taiga automatisk som vi jobber på oppgaven.</w:t>
       </w:r>
       <w:r>
         <w:t xml:space="preserve"> Her under kan du se et eksempel på hvordan Taiga kunne se ut under prosjektet:</w:t>
@@ -3846,31 +3850,7 @@
     <w:p/>
     <w:p>
       <w:r>
-        <w:t xml:space="preserve">Til kommunikasjon brukte en del </w:t>
-      </w:r>
-      <w:proofErr w:type="spellStart"/>
-      <w:r>
-        <w:t>slack</w:t>
-      </w:r>
-      <w:proofErr w:type="spellEnd"/>
-      <w:r>
-        <w:t xml:space="preserve">, men også mye </w:t>
-      </w:r>
-      <w:proofErr w:type="spellStart"/>
-      <w:r>
-        <w:t>Facebook</w:t>
-      </w:r>
-      <w:proofErr w:type="spellEnd"/>
-      <w:r>
-        <w:t xml:space="preserve"> til generell kommunikasjon. </w:t>
-      </w:r>
-      <w:proofErr w:type="spellStart"/>
-      <w:r>
-        <w:t>Git</w:t>
-      </w:r>
-      <w:proofErr w:type="spellEnd"/>
-      <w:r>
-        <w:t xml:space="preserve"> brukte vi også mye for å holde styr på arbeidet vårt og filene, men mer om dette lenger ned.</w:t>
+        <w:t>Til kommunikasjon brukte en del slack, men også mye Facebook til generell kommunikasjon. Git brukte vi også mye for å holde styr på arbeidet vårt og filene, men mer om dette lenger ned.</w:t>
       </w:r>
     </w:p>
     <w:p/>
@@ -3885,7 +3865,7 @@
       <w:pPr>
         <w:pStyle w:val="Overskrift2"/>
       </w:pPr>
-      <w:bookmarkStart w:id="10" w:name="_Toc483415167"/>
+      <w:bookmarkStart w:id="10" w:name="_Toc483415856"/>
       <w:r>
         <w:t>Ansvarsfordeling</w:t>
       </w:r>
@@ -3893,17 +3873,7 @@
     </w:p>
     <w:p>
       <w:r>
-        <w:t xml:space="preserve">Ansvarsfordelingen var også viktig under </w:t>
-      </w:r>
-      <w:proofErr w:type="spellStart"/>
-      <w:proofErr w:type="gramStart"/>
-      <w:r>
-        <w:t>prosjektet.Vi</w:t>
-      </w:r>
-      <w:proofErr w:type="spellEnd"/>
-      <w:proofErr w:type="gramEnd"/>
-      <w:r>
-        <w:t xml:space="preserve"> avklarte tidlig hvem som skulle ha det overordnende ansvaret for hvert tema. Vi kunne selvfølgelig jobbe på kryss av ansvarsområdene, dette var mer ment for å avklare hvem som hadde øverste autoritet innenfor hvert tema. Tidlig i prosjektet hadde gruppen en samtale om hva</w:t>
+        <w:t>Ansvarsfordelingen var også viktig under prosjektet.Vi avklarte tidlig hvem som skulle ha det overordnende ansvaret for hvert tema. Vi kunne selvfølgelig jobbe på kryss av ansvarsområdene, dette var mer ment for å avklare hvem som hadde øverste autoritet innenfor hvert tema. Tidlig i prosjektet hadde gruppen en samtale om hva</w:t>
       </w:r>
       <w:r>
         <w:t xml:space="preserve"> den enkelte følte seg trygg på å ha ansvar for, og hva vi følte oss flink på. Fordelingen ble som følger:</w:t>
@@ -3943,13 +3913,8 @@
             <w:pPr>
               <w:cnfStyle w:val="000000100000" w:firstRow="0" w:lastRow="0" w:firstColumn="0" w:lastColumn="0" w:oddVBand="0" w:evenVBand="0" w:oddHBand="1" w:evenHBand="0" w:firstRowFirstColumn="0" w:firstRowLastColumn="0" w:lastRowFirstColumn="0" w:lastRowLastColumn="0"/>
             </w:pPr>
-            <w:proofErr w:type="spellStart"/>
             <w:r>
-              <w:t>Backend</w:t>
-            </w:r>
-            <w:proofErr w:type="spellEnd"/>
-            <w:r>
-              <w:t>/server/PHP</w:t>
+              <w:t>Backend/server/PHP</w:t>
             </w:r>
           </w:p>
         </w:tc>
@@ -4016,11 +3981,9 @@
             <w:tcW w:w="2977" w:type="dxa"/>
           </w:tcPr>
           <w:p>
-            <w:proofErr w:type="spellStart"/>
             <w:r>
               <w:t>Cem</w:t>
             </w:r>
-            <w:proofErr w:type="spellEnd"/>
           </w:p>
         </w:tc>
         <w:tc>
@@ -4049,7 +4012,7 @@
       <w:pPr>
         <w:pStyle w:val="Overskrift2"/>
       </w:pPr>
-      <w:bookmarkStart w:id="11" w:name="_Toc483415168"/>
+      <w:bookmarkStart w:id="11" w:name="_Toc483415857"/>
       <w:r>
         <w:t>Samhandling med bruker</w:t>
       </w:r>
@@ -4057,15 +4020,7 @@
     </w:p>
     <w:p>
       <w:r>
-        <w:t xml:space="preserve">Under hele prosjektet gikk vi ut i fra en </w:t>
-      </w:r>
-      <w:proofErr w:type="spellStart"/>
-      <w:r>
-        <w:t>iterativ</w:t>
-      </w:r>
-      <w:proofErr w:type="spellEnd"/>
-      <w:r>
-        <w:t xml:space="preserve"> prosess. Vi begynte med planlegging, lagde en prototype, testet prototypen på intervjuobjekter, for så å vurdere tilbakemeldingene og begynne prosessen på nytt. Helt til vi hadde en god løsning. </w:t>
+        <w:t xml:space="preserve">Under hele prosjektet gikk vi ut i fra en iterativ prosess. Vi begynte med planlegging, lagde en prototype, testet prototypen på intervjuobjekter, for så å vurdere tilbakemeldingene og begynne prosessen på nytt. Helt til vi hadde en god løsning. </w:t>
       </w:r>
       <w:r>
         <w:t>Dette gjorde at vi hadde en god smidighet gjennom hele prosessen. Uten for store problemer kunne vi da gjøre forandringer ut i fra tilbakemelding fra potensielle brukere.</w:t>
@@ -4088,7 +4043,7 @@
       <w:pPr>
         <w:pStyle w:val="Overskrift1"/>
       </w:pPr>
-      <w:bookmarkStart w:id="12" w:name="_Toc483415169"/>
+      <w:bookmarkStart w:id="12" w:name="_Toc483415858"/>
       <w:r>
         <w:lastRenderedPageBreak/>
         <w:t>Prototype</w:t>
@@ -4100,7 +4055,7 @@
       <w:pPr>
         <w:pStyle w:val="Overskrift2"/>
       </w:pPr>
-      <w:bookmarkStart w:id="13" w:name="_Toc483415170"/>
+      <w:bookmarkStart w:id="13" w:name="_Toc483415859"/>
       <w:r>
         <w:t>Verktøy for utvikling av prototype</w:t>
       </w:r>
@@ -4108,31 +4063,7 @@
     </w:p>
     <w:p>
       <w:r>
-        <w:t xml:space="preserve">Etter forelesningen vi hadde om utvikling av prototype, begynte vi å lete etter beste verktøy for å lage en prototype. Programmer som </w:t>
-      </w:r>
-      <w:proofErr w:type="spellStart"/>
-      <w:r>
-        <w:t>Balsamiq</w:t>
-      </w:r>
-      <w:proofErr w:type="spellEnd"/>
-      <w:r>
-        <w:t xml:space="preserve">, </w:t>
-      </w:r>
-      <w:proofErr w:type="spellStart"/>
-      <w:r>
-        <w:t>InVision</w:t>
-      </w:r>
-      <w:proofErr w:type="spellEnd"/>
-      <w:r>
-        <w:t xml:space="preserve">, </w:t>
-      </w:r>
-      <w:proofErr w:type="spellStart"/>
-      <w:r>
-        <w:t>Artisteer</w:t>
-      </w:r>
-      <w:proofErr w:type="spellEnd"/>
-      <w:r>
-        <w:t xml:space="preserve"> og Adobe Muse ble diskutert. Alle hadde sine fordeler og ulemper, men valget falt på Adobe Muse. Vi følte Adobe Muse ga oss det vi trengte for å lage en funksjonell og forklarende prototype.</w:t>
+        <w:t>Etter forelesningen vi hadde om utvikling av prototype, begynte vi å lete etter beste verktøy for å lage en prototype. Programmer som Balsamiq, InVision, Artisteer og Adobe Muse ble diskutert. Alle hadde sine fordeler og ulemper, men valget falt på Adobe Muse. Vi følte Adobe Muse ga oss det vi trengte for å lage en funksjonell og forklarende prototype.</w:t>
       </w:r>
       <w:r>
         <w:t xml:space="preserve"> </w:t>
@@ -4146,7 +4077,7 @@
       <w:pPr>
         <w:pStyle w:val="Overskrift2"/>
       </w:pPr>
-      <w:bookmarkStart w:id="14" w:name="_Toc483415171"/>
+      <w:bookmarkStart w:id="14" w:name="_Toc483415860"/>
       <w:r>
         <w:t>Intervjuer og feedback til prototypen</w:t>
       </w:r>
@@ -4162,7 +4093,7 @@
       <w:pPr>
         <w:pStyle w:val="Overskrift2"/>
       </w:pPr>
-      <w:bookmarkStart w:id="15" w:name="_Toc483415172"/>
+      <w:bookmarkStart w:id="15" w:name="_Toc483415861"/>
       <w:r>
         <w:t>Hvordan vi bruke prototypen til videre utvikling</w:t>
       </w:r>
@@ -4224,7 +4155,7 @@
       <w:pPr>
         <w:pStyle w:val="Overskrift2"/>
       </w:pPr>
-      <w:bookmarkStart w:id="16" w:name="_Toc483415173"/>
+      <w:bookmarkStart w:id="16" w:name="_Toc483415862"/>
       <w:r>
         <w:lastRenderedPageBreak/>
         <w:t>Skjermbilder fra utvikling av prototype</w:t>
@@ -4235,7 +4166,7 @@
       <w:pPr>
         <w:pStyle w:val="Overskrift3"/>
       </w:pPr>
-      <w:bookmarkStart w:id="17" w:name="_Toc483415174"/>
+      <w:bookmarkStart w:id="17" w:name="_Toc483415863"/>
       <w:r>
         <w:rPr>
           <w:noProof/>
@@ -4312,7 +4243,7 @@
       <w:pPr>
         <w:pStyle w:val="Overskrift3"/>
       </w:pPr>
-      <w:bookmarkStart w:id="18" w:name="_Toc483415175"/>
+      <w:bookmarkStart w:id="18" w:name="_Toc483415864"/>
       <w:r>
         <w:rPr>
           <w:noProof/>
@@ -4396,7 +4327,7 @@
       <w:pPr>
         <w:pStyle w:val="Overskrift3"/>
       </w:pPr>
-      <w:bookmarkStart w:id="19" w:name="_Toc483415176"/>
+      <w:bookmarkStart w:id="19" w:name="_Toc483415865"/>
       <w:r>
         <w:rPr>
           <w:noProof/>
@@ -4463,7 +4394,7 @@
       <w:pPr>
         <w:pStyle w:val="Overskrift1"/>
       </w:pPr>
-      <w:bookmarkStart w:id="20" w:name="_Toc483415177"/>
+      <w:bookmarkStart w:id="20" w:name="_Toc483415866"/>
       <w:r>
         <w:lastRenderedPageBreak/>
         <w:t>Prinsipper</w:t>
@@ -4475,7 +4406,7 @@
         <w:pStyle w:val="Overskrift2"/>
       </w:pPr>
       <w:bookmarkStart w:id="21" w:name="_Toc482180263"/>
-      <w:bookmarkStart w:id="22" w:name="_Toc483415178"/>
+      <w:bookmarkStart w:id="22" w:name="_Toc483415867"/>
       <w:r>
         <w:t>Målgruppen</w:t>
       </w:r>
@@ -4484,15 +4415,7 @@
     </w:p>
     <w:p>
       <w:r>
-        <w:t xml:space="preserve">Det er ingen tvil om at studenter er målgruppen for vår nettløsning, spesifisert i oppgaveteksten. Rammen for verket er satt - det er vår oppgave å komme opp med en løsning relevant for målgruppen, og sørge for at deres interesser og behov er ivaretatt. I og med at vi på gruppen og våre klassekamerater er inne i målgruppen, gir oss ekstra innsikt og oversikt over hva brukerne savner i dagens studentsamfunn. Som student kan det være vanskelig å få med seg alt som foregår, og ting kan fort bli uoversiktlig. Det vi med vår nettløsning ønsker er å gjøre det lettere å få en oversikt over hva som skjer på/i nærheten av campus Fjerdingen, og skreddersy dette etter hver enkelt persons interesser. Som en liten «rosin i pølsa» har vi også samlet rabatter relevant for studenter, som en ekstra tiltrekningskraft for studenter med stram økonomi eller for de som er ute etter en god </w:t>
-      </w:r>
-      <w:proofErr w:type="spellStart"/>
-      <w:r>
-        <w:t>deal</w:t>
-      </w:r>
-      <w:proofErr w:type="spellEnd"/>
-      <w:r>
-        <w:t xml:space="preserve">.  </w:t>
+        <w:t xml:space="preserve">Det er ingen tvil om at studenter er målgruppen for vår nettløsning, spesifisert i oppgaveteksten. Rammen for verket er satt - det er vår oppgave å komme opp med en løsning relevant for målgruppen, og sørge for at deres interesser og behov er ivaretatt. I og med at vi på gruppen og våre klassekamerater er inne i målgruppen, gir oss ekstra innsikt og oversikt over hva brukerne savner i dagens studentsamfunn. Som student kan det være vanskelig å få med seg alt som foregår, og ting kan fort bli uoversiktlig. Det vi med vår nettløsning ønsker er å gjøre det lettere å få en oversikt over hva som skjer på/i nærheten av campus Fjerdingen, og skreddersy dette etter hver enkelt persons interesser. Som en liten «rosin i pølsa» har vi også samlet rabatter relevant for studenter, som en ekstra tiltrekningskraft for studenter med stram økonomi eller for de som er ute etter en god deal.  </w:t>
       </w:r>
     </w:p>
     <w:p>
@@ -4500,26 +4423,16 @@
         <w:pStyle w:val="Overskrift2"/>
       </w:pPr>
       <w:bookmarkStart w:id="23" w:name="_Toc482180264"/>
-      <w:bookmarkStart w:id="24" w:name="_Toc483415179"/>
-      <w:proofErr w:type="spellStart"/>
+      <w:bookmarkStart w:id="24" w:name="_Toc483415868"/>
       <w:r>
         <w:t>Usability</w:t>
       </w:r>
       <w:bookmarkEnd w:id="23"/>
       <w:bookmarkEnd w:id="24"/>
-      <w:proofErr w:type="spellEnd"/>
-    </w:p>
-    <w:p>
-      <w:r>
-        <w:t>Når det kommer til brukskvaliteten/</w:t>
-      </w:r>
-      <w:proofErr w:type="spellStart"/>
-      <w:r>
-        <w:t>usability</w:t>
-      </w:r>
-      <w:proofErr w:type="spellEnd"/>
-      <w:r>
-        <w:t>, er det alfa og omega for en nettløsning. Det er essensielt at brukerens opplevelse av nettløsningen er så behagelig som mulig. Brukskvalitet handler om at brukeren har en enkel, lett og kjapp erfaring med løsningen. Det skal være enkelt å navigere seg rundt og finne fram dit en vil. Det skal også være lett «arbeid» og ikke kreve mye tid fra en muligens allerede tidsknapp student.</w:t>
+    </w:p>
+    <w:p>
+      <w:r>
+        <w:t>Når det kommer til brukskvaliteten/usability, er det alfa og omega for en nettløsning. Det er essensielt at brukerens opplevelse av nettløsningen er så behagelig som mulig. Brukskvalitet handler om at brukeren har en enkel, lett og kjapp erfaring med løsningen. Det skal være enkelt å navigere seg rundt og finne fram dit en vil. Det skal også være lett «arbeid» og ikke kreve mye tid fra en muligens allerede tidsknapp student.</w:t>
       </w:r>
     </w:p>
     <w:p>
@@ -4529,41 +4442,17 @@
     </w:p>
     <w:p>
       <w:r>
-        <w:t>Navngivning kan være et problem ved at det kan være vanskelige å se sammenhenger med navn på kategorier/</w:t>
-      </w:r>
-      <w:proofErr w:type="spellStart"/>
-      <w:r>
-        <w:t>headlines</w:t>
-      </w:r>
-      <w:proofErr w:type="spellEnd"/>
-      <w:r>
-        <w:t>. Dette har vi tatt i betraktning med vår løsning. Navngivningen er enkel og beskrivende uten å overskride med hverandre, slik at det ikke skaper noen problemer for brukeren. Sidene inneholder ikke altfor mye tekst heller, kun en kort beskrivelse av rabatten/arrangementet/aktiviteten/stillingen, så siden blir ikke for «grå» heller.</w:t>
-      </w:r>
-    </w:p>
-    <w:p>
-      <w:r>
-        <w:t xml:space="preserve">Vi har også tatt i betraktning at plasseringen av objektene på siden ligger på «forventede» steder. </w:t>
-      </w:r>
-      <w:proofErr w:type="spellStart"/>
-      <w:r>
-        <w:t>Headeren</w:t>
-      </w:r>
-      <w:proofErr w:type="spellEnd"/>
-      <w:r>
-        <w:t xml:space="preserve"> har «hjemknappen» helt til venstre, de fire underkategoriene på høyre side – hvorav «min side» er plassert helt til høyre. Det er et velkjent oppsett, som vi og våre intervjuobjekter syntes var logisk og naturlig. Vi har ikke prøvd å revolusjonere oppsettet av en header, men gjort det gjenkjennelig for brukere slik at de heller kan bruke mer tid på å nyte innholdet på siden.</w:t>
-      </w:r>
-    </w:p>
-    <w:p>
-      <w:r>
-        <w:t xml:space="preserve">Grupperingen er også noe vi har satt høyt på prioriteringslista. Det er viktig at det brukeren forventer å finne ligger samlet på ett sted, og ikke spredd rundt omkring på nettsiden. Dette har vi løst med de forskjellige kategoriene våre, samt filtreringsmetodene under her igjen, for å virkelig få grupperingen </w:t>
-      </w:r>
-      <w:proofErr w:type="spellStart"/>
-      <w:r>
-        <w:t>finspisset</w:t>
-      </w:r>
-      <w:proofErr w:type="spellEnd"/>
-      <w:r>
-        <w:t xml:space="preserve"> og at brukeren finner eksakt det vedkommende ønsker.</w:t>
+        <w:t>Navngivning kan være et problem ved at det kan være vanskelige å se sammenhenger med navn på kategorier/headlines. Dette har vi tatt i betraktning med vår løsning. Navngivningen er enkel og beskrivende uten å overskride med hverandre, slik at det ikke skaper noen problemer for brukeren. Sidene inneholder ikke altfor mye tekst heller, kun en kort beskrivelse av rabatten/arrangementet/aktiviteten/stillingen, så siden blir ikke for «grå» heller.</w:t>
+      </w:r>
+    </w:p>
+    <w:p>
+      <w:r>
+        <w:t>Vi har også tatt i betraktning at plasseringen av objektene på siden ligger på «forventede» steder. Headeren har «hjemknappen» helt til venstre, de fire underkategoriene på høyre side – hvorav «min side» er plassert helt til høyre. Det er et velkjent oppsett, som vi og våre intervjuobjekter syntes var logisk og naturlig. Vi har ikke prøvd å revolusjonere oppsettet av en header, men gjort det gjenkjennelig for brukere slik at de heller kan bruke mer tid på å nyte innholdet på siden.</w:t>
+      </w:r>
+    </w:p>
+    <w:p>
+      <w:r>
+        <w:t>Grupperingen er også noe vi har satt høyt på prioriteringslista. Det er viktig at det brukeren forventer å finne ligger samlet på ett sted, og ikke spredd rundt omkring på nettsiden. Dette har vi løst med de forskjellige kategoriene våre, samt filtreringsmetodene under her igjen, for å virkelig få grupperingen finspisset og at brukeren finner eksakt det vedkommende ønsker.</w:t>
       </w:r>
     </w:p>
     <w:p/>
@@ -4572,7 +4461,7 @@
         <w:pStyle w:val="Overskrift2"/>
       </w:pPr>
       <w:bookmarkStart w:id="25" w:name="_Toc482180265"/>
-      <w:bookmarkStart w:id="26" w:name="_Toc483415180"/>
+      <w:bookmarkStart w:id="26" w:name="_Toc483415869"/>
       <w:r>
         <w:t>Designprinsipper</w:t>
       </w:r>
@@ -4584,67 +4473,19 @@
     </w:p>
     <w:p>
       <w:r>
-        <w:t xml:space="preserve">Forsiden har en «ren» </w:t>
-      </w:r>
-      <w:proofErr w:type="spellStart"/>
-      <w:r>
-        <w:t>look</w:t>
-      </w:r>
-      <w:proofErr w:type="spellEnd"/>
-      <w:r>
-        <w:t>. Siden inneholder en bilde-karusell med en velkomstmelding sammen med en kort beskrivelse av nettsiden. Under dette ligger de fire undersidene nettløsningen tilbyr: rabatter, på campus, i nærheten og min side. Disse blir kort beskrevet, og har en «les mer her» knapp om brukeren ønsker å se hva nettsiden har å by på. Blar man lenger ned kan man se hva som er aktuelt for brukeren, på en oversiktlig måte. Om ønsket kan brukeren filtrere kategoriene etter eget ønske. I bunnen finner man fremhevede arrangementer som nærmer seg.</w:t>
+        <w:t>Forsiden har en «ren» look. Siden inneholder en bilde-karusell med en velkomstmelding sammen med en kort beskrivelse av nettsiden. Under dette ligger de fire undersidene nettløsningen tilbyr: rabatter, på campus, i nærheten og min side. Disse blir kort beskrevet, og har en «les mer her» knapp om brukeren ønsker å se hva nettsiden har å by på. Blar man lenger ned kan man se hva som er aktuelt for brukeren, på en oversiktlig måte. Om ønsket kan brukeren filtrere kategoriene etter eget ønske. I bunnen finner man fremhevede arrangementer som nærmer seg.</w:t>
       </w:r>
     </w:p>
     <w:p>
       <w:r>
         <w:lastRenderedPageBreak/>
-        <w:t xml:space="preserve">Rabatter-siden er satt opp uten for mye tekst som overvelder brukeren, for å gi en behagelig og ryddig </w:t>
-      </w:r>
-      <w:proofErr w:type="spellStart"/>
-      <w:r>
-        <w:t>look</w:t>
-      </w:r>
-      <w:proofErr w:type="spellEnd"/>
-      <w:r>
-        <w:t xml:space="preserve">. Hver </w:t>
-      </w:r>
-      <w:proofErr w:type="spellStart"/>
-      <w:r>
-        <w:t>rabattboks</w:t>
-      </w:r>
-      <w:proofErr w:type="spellEnd"/>
-      <w:r>
-        <w:t xml:space="preserve"> har </w:t>
-      </w:r>
-      <w:proofErr w:type="spellStart"/>
-      <w:r>
-        <w:t>hoverfunksjon</w:t>
-      </w:r>
-      <w:proofErr w:type="spellEnd"/>
-      <w:r>
-        <w:t xml:space="preserve"> som utfolder en boks over bildet med en beskrivelse av den valgte rabatten. Det er også satt fargede tags i hjørnet av hver rabattkupong, for å gjøre det enklere å se hvilken kategori en rabattkupong går under.</w:t>
+        <w:t>Rabatter-siden er satt opp uten for mye tekst som overvelder brukeren, for å gi en behagelig og ryddig look. Hver rabattboks har hoverfunksjon som utfolder en boks over bildet med en beskrivelse av den valgte rabatten. Det er også satt fargede tags i hjørnet av hver rabattkupong, for å gjøre det enklere å se hvilken kategori en rabattkupong går under.</w:t>
       </w:r>
     </w:p>
     <w:p/>
     <w:p>
       <w:r>
-        <w:t xml:space="preserve">«På campus»- og «I nærheten»-sidene har eksakt samme oppsett, noe som gjør siden mer brukervennlig. De er satt opp slik at man får en beskrivelse av hva man finner på eksakt denne undersiden. Om man er medlem får man opp utvalgte arrangementer/stillinger/foreninger (campus) eller arrangementer/aktiviteter/mat og drikke (i nærheten). Deretter kommer det haugevis med forskjellige happenings, 3 bokser per linje – slik at det ikke blir for tett i tett og dermed rotete. Man kan velge å filtrere etter kategori, eller bruke søkefunksjonen til å søke etter spesifikke tags. </w:t>
-      </w:r>
-      <w:proofErr w:type="spellStart"/>
-      <w:r>
-        <w:t>Hoverfunksjonen</w:t>
-      </w:r>
-      <w:proofErr w:type="spellEnd"/>
-      <w:r>
-        <w:t xml:space="preserve"> er lik på disse sidene, som ved rabattsiden, og dersom man trykker på et ønsket arrangement e.l. blir man sendt til en informasjonsside. Denne siden er strippet ned til nettoen – det har bare det viktigste/mest relevante. Her snakker vi da om et bilde, en overskrift, en kort beskrivelse, dato/sted, kart av den eksakte posisjonen og </w:t>
-      </w:r>
-      <w:proofErr w:type="spellStart"/>
-      <w:r>
-        <w:t>tagsene</w:t>
-      </w:r>
-      <w:proofErr w:type="spellEnd"/>
-      <w:r>
-        <w:t xml:space="preserve"> som gjelder.</w:t>
+        <w:t>«På campus»- og «I nærheten»-sidene har eksakt samme oppsett, noe som gjør siden mer brukervennlig. De er satt opp slik at man får en beskrivelse av hva man finner på eksakt denne undersiden. Om man er medlem får man opp utvalgte arrangementer/stillinger/foreninger (campus) eller arrangementer/aktiviteter/mat og drikke (i nærheten). Deretter kommer det haugevis med forskjellige happenings, 3 bokser per linje – slik at det ikke blir for tett i tett og dermed rotete. Man kan velge å filtrere etter kategori, eller bruke søkefunksjonen til å søke etter spesifikke tags. Hoverfunksjonen er lik på disse sidene, som ved rabattsiden, og dersom man trykker på et ønsket arrangement e.l. blir man sendt til en informasjonsside. Denne siden er strippet ned til nettoen – det har bare det viktigste/mest relevante. Her snakker vi da om et bilde, en overskrift, en kort beskrivelse, dato/sted, kart av den eksakte posisjonen og tagsene som gjelder.</w:t>
       </w:r>
     </w:p>
     <w:p>
@@ -4680,7 +4521,7 @@
       <w:pPr>
         <w:pStyle w:val="Overskrift1"/>
       </w:pPr>
-      <w:bookmarkStart w:id="27" w:name="_Toc483415181"/>
+      <w:bookmarkStart w:id="27" w:name="_Toc483415870"/>
       <w:r>
         <w:lastRenderedPageBreak/>
         <w:t>Prosess</w:t>
@@ -4691,7 +4532,7 @@
       <w:pPr>
         <w:pStyle w:val="Overskrift2"/>
       </w:pPr>
-      <w:bookmarkStart w:id="28" w:name="_Toc483415182"/>
+      <w:bookmarkStart w:id="28" w:name="_Toc483415871"/>
       <w:r>
         <w:t>Fra start til slutt</w:t>
       </w:r>
@@ -4714,15 +4555,7 @@
     <w:p/>
     <w:p>
       <w:r>
-        <w:t xml:space="preserve">Det tok noe tid før vi hadde en fungerende beta-versjon, dels på grunn av mye ferdigheter som måtte tilegnes underveis. I første betaversjon hadde vi kun en statisk nettside, dette var godt nok for å kunne vise fram og kjøre en ny runde med intervjuer. Etter dette var jobben å gjøre </w:t>
-      </w:r>
-      <w:proofErr w:type="gramStart"/>
-      <w:r>
-        <w:t>nettsiden ”smart</w:t>
-      </w:r>
-      <w:proofErr w:type="gramEnd"/>
-      <w:r>
-        <w:t>”. VI måtte nå implementere det som skulle gjøre siden vår unik, nemlig sorteringen og organiseringen av data. Etter mye fram og tilbake kom vi omsider fram til en fungerende versjon som dere kan se i dag.</w:t>
+        <w:t>Det tok noe tid før vi hadde en fungerende beta-versjon, dels på grunn av mye ferdigheter som måtte tilegnes underveis. I første betaversjon hadde vi kun en statisk nettside, dette var godt nok for å kunne vise fram og kjøre en ny runde med intervjuer. Etter dette var jobben å gjøre nettsiden ”smart”. VI måtte nå implementere det som skulle gjøre siden vår unik, nemlig sorteringen og organiseringen av data. Etter mye fram og tilbake kom vi omsider fram til en fungerende versjon som dere kan se i dag.</w:t>
       </w:r>
       <w:r>
         <w:t xml:space="preserve"> Vi syntes denne løsninger fungerer bra, men samtidig ser vi at det er mye interessant vi kan bygge videre på.</w:t>
@@ -4734,7 +4567,7 @@
       <w:pPr>
         <w:pStyle w:val="Overskrift2"/>
       </w:pPr>
-      <w:bookmarkStart w:id="29" w:name="_Toc483415183"/>
+      <w:bookmarkStart w:id="29" w:name="_Toc483415872"/>
       <w:r>
         <w:t>Videre utvikling</w:t>
       </w:r>
@@ -4742,15 +4575,7 @@
     </w:p>
     <w:p>
       <w:r>
-        <w:t xml:space="preserve">I vårt prosjekt har vi kun tatt utgangspunkt i Campus </w:t>
-      </w:r>
-      <w:proofErr w:type="spellStart"/>
-      <w:r>
-        <w:t>Fjeringen</w:t>
-      </w:r>
-      <w:proofErr w:type="spellEnd"/>
-      <w:r>
-        <w:t>, dette fordi vi syntes informasjon rundt nettopp Fjerdingen var det som var størst behov for. Rundt Vulcan er det allerede mye kjent og vi følte Fjerdingen ga oss en litt større utfordring til å finne innhold, samt at for oss som går teknologi er jo Fjerdingen er vårt Campus. Vi ser her at vi kunne selvsagt inkludert Campus Vulkan og Brenneriveien og dette er noe vi ser t kan videreutvikles.</w:t>
+        <w:t>I vårt prosjekt har vi kun tatt utgangspunkt i Campus Fjeringen, dette fordi vi syntes informasjon rundt nettopp Fjerdingen var det som var størst behov for. Rundt Vulcan er det allerede mye kjent og vi følte Fjerdingen ga oss en litt større utfordring til å finne innhold, samt at for oss som går teknologi er jo Fjerdingen er vårt Campus. Vi ser her at vi kunne selvsagt inkludert Campus Vulkan og Brenneriveien og dette er noe vi ser t kan videreutvikles.</w:t>
       </w:r>
     </w:p>
     <w:p/>
@@ -4765,15 +4590,7 @@
         <w:t>, kunne man ha søkt opp p</w:t>
       </w:r>
       <w:r>
-        <w:t xml:space="preserve">ersoner basert på sine tags om ferdigheter, og kanskje finne medstudenter som har den kunnskapen man kanskje trenger for et prosjekt eller liknende. Man kan kanskje kalle det en kombinasjon av en CV og </w:t>
-      </w:r>
-      <w:proofErr w:type="spellStart"/>
-      <w:r>
-        <w:t>Facebook</w:t>
-      </w:r>
-      <w:proofErr w:type="spellEnd"/>
-      <w:r>
-        <w:t xml:space="preserve"> bare for elever på skolen.</w:t>
+        <w:t>ersoner basert på sine tags om ferdigheter, og kanskje finne medstudenter som har den kunnskapen man kanskje trenger for et prosjekt eller liknende. Man kan kanskje kalle det en kombinasjon av en CV og Facebook bare for elever på skolen.</w:t>
       </w:r>
     </w:p>
     <w:p/>
@@ -4795,7 +4612,7 @@
       <w:pPr>
         <w:pStyle w:val="Overskrift1"/>
       </w:pPr>
-      <w:bookmarkStart w:id="30" w:name="_Toc483415184"/>
+      <w:bookmarkStart w:id="30" w:name="_Toc483415873"/>
       <w:r>
         <w:lastRenderedPageBreak/>
         <w:t>Bruk av Git</w:t>
@@ -4807,52 +4624,15 @@
       <w:pPr>
         <w:pStyle w:val="Overskrift2"/>
       </w:pPr>
-      <w:bookmarkStart w:id="31" w:name="_Toc483415185"/>
-      <w:r>
-        <w:t xml:space="preserve">Hvorfor brukte vi </w:t>
-      </w:r>
-      <w:proofErr w:type="spellStart"/>
-      <w:r>
-        <w:t>Git</w:t>
+      <w:bookmarkStart w:id="31" w:name="_Toc483415874"/>
+      <w:r>
+        <w:t>Hvorfor brukte vi Git</w:t>
       </w:r>
       <w:bookmarkEnd w:id="31"/>
-      <w:proofErr w:type="spellEnd"/>
-    </w:p>
-    <w:p>
-      <w:r>
-        <w:t xml:space="preserve">I starten av dette faget fikk vi en innføring om GIT. Dette verktøyet skulle vi bruke gjennom hele prosjektet. </w:t>
-      </w:r>
-      <w:proofErr w:type="spellStart"/>
-      <w:r>
-        <w:t>Git</w:t>
-      </w:r>
-      <w:proofErr w:type="spellEnd"/>
-      <w:r>
-        <w:t xml:space="preserve"> er et versjonshåndteringsverktøy, hvor det vi lager lastes opp til en server. </w:t>
-      </w:r>
-      <w:proofErr w:type="spellStart"/>
-      <w:r>
-        <w:t>Git</w:t>
-      </w:r>
-      <w:proofErr w:type="spellEnd"/>
-      <w:r>
-        <w:t xml:space="preserve"> nye versjoner av hver enkelt fil vi for hver </w:t>
-      </w:r>
-      <w:proofErr w:type="spellStart"/>
-      <w:r>
-        <w:t>commit</w:t>
-      </w:r>
-      <w:proofErr w:type="spellEnd"/>
-      <w:r>
-        <w:t xml:space="preserve"> (endring) vi gjør på den. Dette gjør det enkelt å hoppe tilbake en (eller flere) versjon (er), dersom vi skulle angre noe vi har gjort. </w:t>
-      </w:r>
-      <w:proofErr w:type="spellStart"/>
-      <w:r>
-        <w:t>Git</w:t>
-      </w:r>
-      <w:proofErr w:type="spellEnd"/>
-      <w:r>
-        <w:t xml:space="preserve"> gjør det også enkelt for oss å samarbeide om et prosjekt og til og med enkeltfiler.</w:t>
+    </w:p>
+    <w:p>
+      <w:r>
+        <w:t>I starten av dette faget fikk vi en innføring om GIT. Dette verktøyet skulle vi bruke gjennom hele prosjektet. Git er et versjonshåndteringsverktøy, hvor det vi lager lastes opp til en server. Git nye versjoner av hver enkelt fil vi for hver commit (endring) vi gjør på den. Dette gjør det enkelt å hoppe tilbake en (eller flere) versjon (er), dersom vi skulle angre noe vi har gjort. Git gjør det også enkelt for oss å samarbeide om et prosjekt og til og med enkeltfiler.</w:t>
       </w:r>
     </w:p>
     <w:p/>
@@ -4860,179 +4640,36 @@
       <w:pPr>
         <w:pStyle w:val="Overskrift2"/>
       </w:pPr>
-      <w:bookmarkStart w:id="32" w:name="_Toc483415186"/>
-      <w:r>
-        <w:t xml:space="preserve">Hvordan vi brukte </w:t>
-      </w:r>
-      <w:proofErr w:type="spellStart"/>
-      <w:r>
-        <w:t>Git</w:t>
-      </w:r>
-      <w:proofErr w:type="spellEnd"/>
-      <w:r>
-        <w:t xml:space="preserve"> i dette prosjektet</w:t>
+      <w:bookmarkStart w:id="32" w:name="_Toc483415875"/>
+      <w:r>
+        <w:t>Hvordan vi brukte Git i dette prosjektet</w:t>
       </w:r>
       <w:bookmarkEnd w:id="32"/>
     </w:p>
     <w:p>
       <w:r>
-        <w:t xml:space="preserve">Vi brukte </w:t>
-      </w:r>
-      <w:proofErr w:type="spellStart"/>
-      <w:r>
-        <w:t>Git</w:t>
-      </w:r>
-      <w:proofErr w:type="spellEnd"/>
-      <w:r>
-        <w:t xml:space="preserve"> aktivt gjennom hele dette prosjektet. Alle på gruppen fikk koblet opp sin bruker til et </w:t>
-      </w:r>
-      <w:proofErr w:type="gramStart"/>
-      <w:r>
-        <w:t>felles ”</w:t>
-      </w:r>
-      <w:proofErr w:type="spellStart"/>
-      <w:r>
-        <w:t>Git</w:t>
-      </w:r>
-      <w:proofErr w:type="spellEnd"/>
-      <w:proofErr w:type="gramEnd"/>
+        <w:t xml:space="preserve">Vi brukte Git aktivt gjennom hele dette prosjektet. Alle på gruppen fikk koblet opp sin bruker til et felles ”Git repo”. </w:t>
+      </w:r>
+      <w:r>
+        <w:t>I dette repo-et la vi alle filer vi skulle bruke gjennom prosjektet. Alt fra dokumentasjon, prototyper og til det endelige prosjektet.</w:t>
+      </w:r>
       <w:r>
         <w:t xml:space="preserve"> </w:t>
       </w:r>
-      <w:proofErr w:type="spellStart"/>
-      <w:r>
-        <w:t>repo</w:t>
-      </w:r>
-      <w:proofErr w:type="spellEnd"/>
-      <w:r>
-        <w:t xml:space="preserve">”. </w:t>
-      </w:r>
-      <w:r>
-        <w:t xml:space="preserve">I dette </w:t>
-      </w:r>
-      <w:proofErr w:type="spellStart"/>
-      <w:r>
-        <w:t>repo</w:t>
-      </w:r>
-      <w:proofErr w:type="spellEnd"/>
-      <w:r>
-        <w:t>-</w:t>
-      </w:r>
-      <w:proofErr w:type="gramStart"/>
-      <w:r>
-        <w:t>et la</w:t>
-      </w:r>
-      <w:proofErr w:type="gramEnd"/>
-      <w:r>
-        <w:t xml:space="preserve"> vi alle filer vi skulle bruke gjennom prosjektet. Alt fra dokumentasjon, prototyper og til det endelige prosjektet.</w:t>
+      <w:r>
+        <w:t>Det var viktig for oss å ha en god struktur i Git repo-et vårt. Vi hadde egne mapper for dokumentasjon, prototyper og det endelige prosjektet.</w:t>
       </w:r>
       <w:r>
         <w:t xml:space="preserve"> </w:t>
       </w:r>
       <w:r>
-        <w:t xml:space="preserve">Det var viktig for oss å ha en god struktur i </w:t>
-      </w:r>
-      <w:proofErr w:type="spellStart"/>
-      <w:r>
-        <w:t>Git</w:t>
-      </w:r>
-      <w:proofErr w:type="spellEnd"/>
-      <w:r>
-        <w:t xml:space="preserve"> </w:t>
-      </w:r>
-      <w:proofErr w:type="spellStart"/>
-      <w:r>
-        <w:t>repo</w:t>
-      </w:r>
-      <w:proofErr w:type="spellEnd"/>
-      <w:r>
-        <w:t>-et vårt. Vi hadde egne mapper for dokumentasjon, prototyper og det endelige prosjektet.</w:t>
-      </w:r>
-      <w:r>
-        <w:t xml:space="preserve"> </w:t>
-      </w:r>
-      <w:r>
-        <w:t xml:space="preserve">I forelesningene om </w:t>
-      </w:r>
-      <w:proofErr w:type="spellStart"/>
-      <w:r>
-        <w:t>Git</w:t>
-      </w:r>
-      <w:proofErr w:type="spellEnd"/>
-      <w:r>
-        <w:t xml:space="preserve"> lærte vi om hvordan vi skulle </w:t>
-      </w:r>
-      <w:proofErr w:type="gramStart"/>
-      <w:r>
-        <w:t>takle ”</w:t>
-      </w:r>
-      <w:proofErr w:type="spellStart"/>
-      <w:r>
-        <w:t>Merge</w:t>
-      </w:r>
-      <w:proofErr w:type="spellEnd"/>
-      <w:proofErr w:type="gramEnd"/>
-      <w:r>
-        <w:t xml:space="preserve"> </w:t>
-      </w:r>
-      <w:proofErr w:type="spellStart"/>
-      <w:r>
-        <w:t>conflict</w:t>
-      </w:r>
-      <w:proofErr w:type="spellEnd"/>
-      <w:r>
-        <w:t xml:space="preserve">” om dette skulle oppstå. Vi hadde fokus på dette og klarte for det meste å unngå at dette skjedde, de tilfellene det gjorde det så vi gjennom hva som var forandret og spurte vedkommende hva som var forandret. God kommunikasjon gjorde at vi hadde svært få problemer </w:t>
-      </w:r>
-      <w:proofErr w:type="gramStart"/>
-      <w:r>
-        <w:t>med ”</w:t>
-      </w:r>
-      <w:proofErr w:type="spellStart"/>
-      <w:r>
-        <w:t>Merge</w:t>
-      </w:r>
-      <w:proofErr w:type="spellEnd"/>
-      <w:proofErr w:type="gramEnd"/>
-      <w:r>
-        <w:t xml:space="preserve"> </w:t>
-      </w:r>
-      <w:proofErr w:type="spellStart"/>
-      <w:r>
-        <w:t>conflict</w:t>
-      </w:r>
-      <w:proofErr w:type="spellEnd"/>
-      <w:r>
-        <w:t xml:space="preserve">”. </w:t>
+        <w:t xml:space="preserve">I forelesningene om Git lærte vi om hvordan vi skulle takle ”Merge conflict” om dette skulle oppstå. Vi hadde fokus på dette og klarte for det meste å unngå at dette skjedde, de tilfellene det gjorde det så vi gjennom hva som var forandret og spurte vedkommende hva som var forandret. God kommunikasjon gjorde at vi hadde svært få problemer med ”Merge conflict”. </w:t>
       </w:r>
     </w:p>
     <w:p/>
     <w:p>
       <w:r>
-        <w:t xml:space="preserve">Her under kan du se en graf med </w:t>
-      </w:r>
-      <w:proofErr w:type="spellStart"/>
-      <w:r>
-        <w:t>Punsh</w:t>
-      </w:r>
-      <w:proofErr w:type="spellEnd"/>
-      <w:r>
-        <w:t xml:space="preserve"> </w:t>
-      </w:r>
-      <w:proofErr w:type="spellStart"/>
-      <w:r>
-        <w:t>cards</w:t>
-      </w:r>
-      <w:proofErr w:type="spellEnd"/>
-      <w:r>
-        <w:t xml:space="preserve">. Dette viser når vi jobbet på dagen og hvor mange </w:t>
-      </w:r>
-      <w:proofErr w:type="spellStart"/>
-      <w:r>
-        <w:t>commits</w:t>
-      </w:r>
-      <w:proofErr w:type="spellEnd"/>
-      <w:r>
-        <w:t xml:space="preserve"> som ble utført til bestemte tidspunkt.</w:t>
+        <w:t>Her under kan du se en graf med Punsh cards. Dette viser når vi jobbet på dagen og hvor mange commits som ble utført til bestemte tidspunkt.</w:t>
       </w:r>
       <w:r>
         <w:rPr>
@@ -5089,34 +4726,10 @@
         </w:drawing>
       </w:r>
       <w:r>
-        <w:t xml:space="preserve"> Disse gjenspeiler de dagene og timene vi hadde fast oppmøte. Som du kan se var det Onsdager og Torsdager vi hadde fast oppmøte kl.10. Vi jobbet selvsagt en del hjemmefra også, samt </w:t>
-      </w:r>
-      <w:proofErr w:type="spellStart"/>
-      <w:r>
-        <w:t>møøtes</w:t>
-      </w:r>
-      <w:proofErr w:type="spellEnd"/>
-      <w:r>
-        <w:t xml:space="preserve"> også til andre tidspunkt. Dette forklarer de </w:t>
-      </w:r>
-      <w:r>
-        <w:t xml:space="preserve">andre </w:t>
-      </w:r>
-      <w:proofErr w:type="spellStart"/>
-      <w:r>
-        <w:t>punsh</w:t>
-      </w:r>
-      <w:proofErr w:type="spellEnd"/>
-      <w:r>
-        <w:t xml:space="preserve"> </w:t>
-      </w:r>
-      <w:proofErr w:type="spellStart"/>
-      <w:r>
-        <w:t>cards</w:t>
-      </w:r>
-      <w:proofErr w:type="spellEnd"/>
-      <w:r>
-        <w:t>-ene.</w:t>
+        <w:t xml:space="preserve"> Disse gjenspeiler de dagene og timene vi hadde fast oppmøte. Som du kan se var det Onsdager og Torsdager vi hadde fast oppmøte kl.10. Vi jobbet selvsagt en del hjemmefra også, samt møøtes også til andre tidspunkt. Dette forklarer de </w:t>
+      </w:r>
+      <w:r>
+        <w:t>andre punsh cards-ene.</w:t>
       </w:r>
     </w:p>
     <w:p/>
@@ -5125,39 +4738,7 @@
     <w:p/>
     <w:p>
       <w:r>
-        <w:t xml:space="preserve">Vi har også en graf som viser hvor mange </w:t>
-      </w:r>
-      <w:proofErr w:type="spellStart"/>
-      <w:r>
-        <w:t>commits</w:t>
-      </w:r>
-      <w:proofErr w:type="spellEnd"/>
-      <w:r>
-        <w:t xml:space="preserve"> og linjer kode hver av oss har bidratt med. Dette gjenspeiler dog ikke hele bildet, noen av oss hadde blant annet ansvar for design og dokumentasjon som selvsagt gjorde at de fikk noe mindre </w:t>
-      </w:r>
-      <w:proofErr w:type="spellStart"/>
-      <w:r>
-        <w:t>commits</w:t>
-      </w:r>
-      <w:proofErr w:type="spellEnd"/>
-      <w:r>
-        <w:t xml:space="preserve">. Og enkelte </w:t>
-      </w:r>
-      <w:proofErr w:type="spellStart"/>
-      <w:r>
-        <w:t>commits</w:t>
-      </w:r>
-      <w:proofErr w:type="spellEnd"/>
-      <w:r>
-        <w:t xml:space="preserve"> inneholdt og mye mer arbeid enn andre </w:t>
-      </w:r>
-      <w:proofErr w:type="spellStart"/>
-      <w:r>
-        <w:t>commits</w:t>
-      </w:r>
-      <w:proofErr w:type="spellEnd"/>
-      <w:r>
-        <w:t>. Hadde alle hatt det samme ansvaret og kodet kunne denne type graf vært et mer informativt bilde enn det er for oss i dette prosjektet.</w:t>
+        <w:t>Vi har også en graf som viser hvor mange commits og linjer kode hver av oss har bidratt med. Dette gjenspeiler dog ikke hele bildet, noen av oss hadde blant annet ansvar for design og dokumentasjon som selvsagt gjorde at de fikk noe mindre commits. Og enkelte commits inneholdt og mye mer arbeid enn andre commits. Hadde alle hatt det samme ansvaret og kodet kunne denne type graf vært et mer informativt bilde enn det er for oss i dette prosjektet.</w:t>
       </w:r>
     </w:p>
     <w:p/>
@@ -5222,7 +4803,7 @@
       <w:pPr>
         <w:pStyle w:val="Overskrift1"/>
       </w:pPr>
-      <w:bookmarkStart w:id="33" w:name="_Toc483415187"/>
+      <w:bookmarkStart w:id="33" w:name="_Toc483415876"/>
       <w:r>
         <w:t>Tekniske valg</w:t>
       </w:r>
@@ -5260,13 +4841,8 @@
           <w:numId w:val="27"/>
         </w:numPr>
       </w:pPr>
-      <w:proofErr w:type="spellStart"/>
-      <w:r>
-        <w:t>Iluminate</w:t>
-      </w:r>
-      <w:proofErr w:type="spellEnd"/>
-      <w:r>
-        <w:t>/database for å koble til database og modell</w:t>
+      <w:r>
+        <w:t>Iluminate/database for å koble til database og modell</w:t>
       </w:r>
     </w:p>
     <w:p>
@@ -5302,13 +4878,8 @@
         </w:numPr>
       </w:pPr>
       <w:r>
-        <w:t>PHP-</w:t>
-      </w:r>
-      <w:proofErr w:type="spellStart"/>
-      <w:r>
-        <w:t>classes</w:t>
-      </w:r>
-      <w:proofErr w:type="spellEnd"/>
+        <w:t>PHP-classes</w:t>
+      </w:r>
     </w:p>
     <w:p>
       <w:pPr>
@@ -5334,59 +4905,23 @@
       <w:pPr>
         <w:pStyle w:val="Overskrift1"/>
       </w:pPr>
-      <w:bookmarkStart w:id="34" w:name="_Toc483415188"/>
+      <w:bookmarkStart w:id="34" w:name="_Toc483415877"/>
       <w:r>
         <w:lastRenderedPageBreak/>
         <w:t>Referanser</w:t>
       </w:r>
       <w:bookmarkEnd w:id="34"/>
     </w:p>
-    <w:p>
-      <w:pPr>
-        <w:pStyle w:val="Listeavsnitt"/>
-        <w:numPr>
-          <w:ilvl w:val="0"/>
-          <w:numId w:val="29"/>
-        </w:numPr>
-      </w:pPr>
-      <w:r>
-        <w:t>Kilder</w:t>
-      </w:r>
-    </w:p>
-    <w:p>
-      <w:pPr>
-        <w:pStyle w:val="Listeavsnitt"/>
-        <w:numPr>
-          <w:ilvl w:val="0"/>
-          <w:numId w:val="29"/>
-        </w:numPr>
-      </w:pPr>
-      <w:proofErr w:type="spellStart"/>
-      <w:r>
-        <w:t>Free</w:t>
-      </w:r>
-      <w:proofErr w:type="spellEnd"/>
-      <w:r>
-        <w:t xml:space="preserve"> CSS</w:t>
-      </w:r>
-    </w:p>
-    <w:p>
-      <w:pPr>
-        <w:pStyle w:val="Listeavsnitt"/>
-        <w:numPr>
-          <w:ilvl w:val="0"/>
-          <w:numId w:val="29"/>
-        </w:numPr>
-      </w:pPr>
-      <w:r>
-        <w:t>Intervjuer</w:t>
-      </w:r>
-    </w:p>
     <w:p/>
     <w:p>
+      <w:pPr>
+        <w:pStyle w:val="Overskrift2"/>
+      </w:pPr>
+      <w:bookmarkStart w:id="35" w:name="_Toc483415878"/>
       <w:r>
         <w:t>Internettsider brukt til inspirasjon for design:</w:t>
       </w:r>
+      <w:bookmarkEnd w:id="35"/>
     </w:p>
     <w:p>
       <w:pPr>
@@ -5413,21 +4948,7 @@
         <w:rPr>
           <w:lang w:val="en-US"/>
         </w:rPr>
-        <w:t>&gt; [</w:t>
-      </w:r>
-      <w:proofErr w:type="spellStart"/>
-      <w:r>
-        <w:rPr>
-          <w:lang w:val="en-US"/>
-        </w:rPr>
-        <w:t>Lesedato</w:t>
-      </w:r>
-      <w:proofErr w:type="spellEnd"/>
-      <w:r>
-        <w:rPr>
-          <w:lang w:val="en-US"/>
-        </w:rPr>
-        <w:t xml:space="preserve"> 20.04.17]</w:t>
+        <w:t>&gt; [Lesedato 20.04.17]</w:t>
       </w:r>
     </w:p>
     <w:p>
@@ -5451,48 +4972,24 @@
           <w:t>http://www.free-css.com/free-css-templates/page162/rhino</w:t>
         </w:r>
       </w:hyperlink>
-      <w:proofErr w:type="gramStart"/>
       <w:r>
         <w:rPr>
           <w:lang w:val="en-US"/>
         </w:rPr>
-        <w:t>&gt;  [</w:t>
-      </w:r>
-      <w:proofErr w:type="spellStart"/>
-      <w:proofErr w:type="gramEnd"/>
-      <w:r>
+        <w:t>&gt;  [Lesedato 20.04.17]</w:t>
+      </w:r>
+    </w:p>
+    <w:p>
+      <w:pPr>
         <w:rPr>
           <w:lang w:val="en-US"/>
         </w:rPr>
-        <w:t>Lesedato</w:t>
-      </w:r>
-      <w:proofErr w:type="spellEnd"/>
+      </w:pPr>
       <w:r>
         <w:rPr>
           <w:lang w:val="en-US"/>
         </w:rPr>
-        <w:t xml:space="preserve"> 20.04.17]</w:t>
-      </w:r>
-    </w:p>
-    <w:p>
-      <w:pPr>
-        <w:rPr>
-          <w:lang w:val="en-US"/>
-        </w:rPr>
-      </w:pPr>
-      <w:proofErr w:type="spellStart"/>
-      <w:r>
-        <w:rPr>
-          <w:lang w:val="en-US"/>
-        </w:rPr>
-        <w:t>OnePage</w:t>
-      </w:r>
-      <w:proofErr w:type="spellEnd"/>
-      <w:r>
-        <w:rPr>
-          <w:lang w:val="en-US"/>
-        </w:rPr>
-        <w:t xml:space="preserve"> Free Website Template (2017) &lt;</w:t>
+        <w:t>OnePage Free Website Template (2017) &lt;</w:t>
       </w:r>
       <w:hyperlink r:id="rId22" w:history="1">
         <w:r>
@@ -5503,40 +5000,29 @@
           <w:t>http://www.free-css.com/free-css-templates/page208/onepage</w:t>
         </w:r>
       </w:hyperlink>
-      <w:proofErr w:type="gramStart"/>
       <w:r>
         <w:rPr>
           <w:lang w:val="en-US"/>
         </w:rPr>
-        <w:t>&gt;  [</w:t>
-      </w:r>
-      <w:proofErr w:type="spellStart"/>
-      <w:proofErr w:type="gramEnd"/>
-      <w:r>
+        <w:t>&gt;  [Lesedato 20.04.17]</w:t>
+      </w:r>
+    </w:p>
+    <w:p>
+      <w:pPr>
         <w:rPr>
           <w:lang w:val="en-US"/>
         </w:rPr>
-        <w:t>Lesedato</w:t>
-      </w:r>
-      <w:proofErr w:type="spellEnd"/>
-      <w:r>
-        <w:rPr>
-          <w:lang w:val="en-US"/>
-        </w:rPr>
-        <w:t xml:space="preserve"> 20.04.17]</w:t>
-      </w:r>
-    </w:p>
-    <w:p>
-      <w:pPr>
-        <w:rPr>
-          <w:lang w:val="en-US"/>
-        </w:rPr>
-      </w:pPr>
-    </w:p>
-    <w:p>
+      </w:pPr>
+    </w:p>
+    <w:p>
+      <w:pPr>
+        <w:pStyle w:val="Overskrift2"/>
+      </w:pPr>
+      <w:bookmarkStart w:id="36" w:name="_Toc483415879"/>
       <w:r>
         <w:t>Internettsider brukt for å se hva «markedet» har å by på:</w:t>
       </w:r>
+      <w:bookmarkEnd w:id="36"/>
     </w:p>
     <w:p>
       <w:r>
@@ -5550,13 +5036,8 @@
           <w:t>http://studenttorget.no/studentrabatter/</w:t>
         </w:r>
       </w:hyperlink>
-      <w:proofErr w:type="gramStart"/>
-      <w:r>
-        <w:t>&gt;  [</w:t>
-      </w:r>
-      <w:proofErr w:type="gramEnd"/>
-      <w:r>
-        <w:t>Lesedato 10.04.17]</w:t>
+      <w:r>
+        <w:t>&gt;  [Lesedato 10.04.17]</w:t>
       </w:r>
     </w:p>
     <w:p>
@@ -5582,11 +5063,619 @@
       </w:r>
     </w:p>
     <w:p/>
+    <w:p>
+      <w:pPr>
+        <w:pStyle w:val="Overskrift2"/>
+      </w:pPr>
+      <w:bookmarkStart w:id="37" w:name="_Toc483415880"/>
+      <w:r>
+        <w:t>Bilder hentet fra ColourBox:</w:t>
+      </w:r>
+      <w:bookmarkEnd w:id="37"/>
+    </w:p>
+    <w:p>
+      <w:r>
+        <w:t>Orkester:</w:t>
+      </w:r>
+    </w:p>
+    <w:p>
+      <w:hyperlink r:id="rId25" w:history="1">
+        <w:r>
+          <w:rPr>
+            <w:rStyle w:val="Hyperkobling"/>
+          </w:rPr>
+          <w:t>https://www.colourbox.com/image/orchestra-hole-image-9256522</w:t>
+        </w:r>
+      </w:hyperlink>
+    </w:p>
+    <w:p>
+      <w:r>
+        <w:t>Skog:</w:t>
+      </w:r>
+    </w:p>
+    <w:p>
+      <w:hyperlink r:id="rId26" w:history="1">
+        <w:r>
+          <w:rPr>
+            <w:rStyle w:val="Hyperkobling"/>
+          </w:rPr>
+          <w:t>https://www.colourbox.com/image/forrest-image-4891646</w:t>
+        </w:r>
+      </w:hyperlink>
+    </w:p>
+    <w:p>
+      <w:pPr>
+        <w:rPr>
+          <w:lang w:val="en-US"/>
+        </w:rPr>
+      </w:pPr>
+      <w:r>
+        <w:rPr>
+          <w:lang w:val="en-US"/>
+        </w:rPr>
+        <w:t>F logo:</w:t>
+      </w:r>
+    </w:p>
+    <w:p>
+      <w:pPr>
+        <w:rPr>
+          <w:lang w:val="en-US"/>
+        </w:rPr>
+      </w:pPr>
+      <w:hyperlink r:id="rId27" w:history="1">
+        <w:r>
+          <w:rPr>
+            <w:rStyle w:val="Hyperkobling"/>
+            <w:lang w:val="en-US"/>
+          </w:rPr>
+          <w:t>https://www.colourbox.com/vector/logo-vector-7501719</w:t>
+        </w:r>
+      </w:hyperlink>
+    </w:p>
+    <w:p>
+      <w:pPr>
+        <w:rPr>
+          <w:lang w:val="en-US"/>
+        </w:rPr>
+      </w:pPr>
+      <w:r>
+        <w:rPr>
+          <w:lang w:val="en-US"/>
+        </w:rPr>
+        <w:t>S logo:</w:t>
+      </w:r>
+    </w:p>
+    <w:p>
+      <w:pPr>
+        <w:rPr>
+          <w:lang w:val="en-US"/>
+        </w:rPr>
+      </w:pPr>
+      <w:hyperlink r:id="rId28" w:history="1">
+        <w:r>
+          <w:rPr>
+            <w:rStyle w:val="Hyperkobling"/>
+            <w:lang w:val="en-US"/>
+          </w:rPr>
+          <w:t>https://www.colourbox.com/image/logo-image-1730148</w:t>
+        </w:r>
+      </w:hyperlink>
+    </w:p>
+    <w:p>
+      <w:pPr>
+        <w:rPr>
+          <w:lang w:val="en-US"/>
+        </w:rPr>
+      </w:pPr>
+      <w:r>
+        <w:rPr>
+          <w:lang w:val="en-US"/>
+        </w:rPr>
+        <w:t>A logo:</w:t>
+      </w:r>
+    </w:p>
+    <w:p>
+      <w:pPr>
+        <w:rPr>
+          <w:lang w:val="en-US"/>
+        </w:rPr>
+      </w:pPr>
+      <w:hyperlink r:id="rId29" w:history="1">
+        <w:r>
+          <w:rPr>
+            <w:rStyle w:val="Hyperkobling"/>
+            <w:lang w:val="en-US"/>
+          </w:rPr>
+          <w:t>https://www.colourbox.com/vector/logo-vector-7401544</w:t>
+        </w:r>
+      </w:hyperlink>
+    </w:p>
+    <w:p>
+      <w:pPr>
+        <w:rPr>
+          <w:lang w:val="en-US"/>
+        </w:rPr>
+      </w:pPr>
+      <w:r>
+        <w:rPr>
+          <w:lang w:val="en-US"/>
+        </w:rPr>
+        <w:t>Akerselva:</w:t>
+      </w:r>
+    </w:p>
+    <w:p>
+      <w:pPr>
+        <w:rPr>
+          <w:lang w:val="en-US"/>
+        </w:rPr>
+      </w:pPr>
+      <w:hyperlink r:id="rId30" w:history="1">
+        <w:r>
+          <w:rPr>
+            <w:rStyle w:val="Hyperkobling"/>
+            <w:lang w:val="en-US"/>
+          </w:rPr>
+          <w:t>https://www.colourbox.com/image/akerselva-in-oslo-norway-image-4563878</w:t>
+        </w:r>
+      </w:hyperlink>
+    </w:p>
+    <w:p>
+      <w:r>
+        <w:t>Emma og Edvard</w:t>
+      </w:r>
+    </w:p>
+    <w:p>
+      <w:hyperlink r:id="rId31" w:history="1">
+        <w:r>
+          <w:rPr>
+            <w:rStyle w:val="Hyperkobling"/>
+          </w:rPr>
+          <w:t>https://www.colourbox.com/image/exhibition-gallery-image-18015531</w:t>
+        </w:r>
+      </w:hyperlink>
+    </w:p>
+    <w:p>
+      <w:r>
+        <w:t>Botanisk Hage:</w:t>
+      </w:r>
+    </w:p>
+    <w:p>
+      <w:hyperlink r:id="rId32" w:history="1">
+        <w:r>
+          <w:rPr>
+            <w:rStyle w:val="Hyperkobling"/>
+          </w:rPr>
+          <w:t>https://www.colourbox.com/image/zoologisk-museum-oslo-image-23093123</w:t>
+        </w:r>
+      </w:hyperlink>
+    </w:p>
+    <w:p>
+      <w:r>
+        <w:lastRenderedPageBreak/>
+        <w:t>Middag under 100-lappen:</w:t>
+      </w:r>
+    </w:p>
+    <w:p>
+      <w:hyperlink r:id="rId33" w:history="1">
+        <w:r>
+          <w:rPr>
+            <w:rStyle w:val="Hyperkobling"/>
+          </w:rPr>
+          <w:t>https://www.colourbox.com/image/dinner-image-25632649</w:t>
+        </w:r>
+      </w:hyperlink>
+    </w:p>
+    <w:p>
+      <w:r>
+        <w:t>Ukesmeny:</w:t>
+      </w:r>
+    </w:p>
+    <w:p>
+      <w:hyperlink r:id="rId34" w:history="1">
+        <w:r>
+          <w:rPr>
+            <w:rStyle w:val="Hyperkobling"/>
+          </w:rPr>
+          <w:t>https://www.colourbox.com/image/food-ingredients-image-3893428</w:t>
+        </w:r>
+      </w:hyperlink>
+    </w:p>
+    <w:p>
+      <w:pPr>
+        <w:rPr>
+          <w:lang w:val="en-US"/>
+        </w:rPr>
+      </w:pPr>
+      <w:r>
+        <w:rPr>
+          <w:lang w:val="en-US"/>
+        </w:rPr>
+        <w:t>Restaurant anbefaling:</w:t>
+      </w:r>
+    </w:p>
+    <w:p>
+      <w:pPr>
+        <w:rPr>
+          <w:lang w:val="en-US"/>
+        </w:rPr>
+      </w:pPr>
+      <w:hyperlink r:id="rId35" w:history="1">
+        <w:r>
+          <w:rPr>
+            <w:rStyle w:val="Hyperkobling"/>
+            <w:lang w:val="en-US"/>
+          </w:rPr>
+          <w:t>https://www.colourbox.com/image/nyhavn-restaurant-street-image-25570802</w:t>
+        </w:r>
+      </w:hyperlink>
+    </w:p>
+    <w:p>
+      <w:pPr>
+        <w:rPr>
+          <w:lang w:val="en-US"/>
+        </w:rPr>
+      </w:pPr>
+      <w:r>
+        <w:rPr>
+          <w:lang w:val="en-US"/>
+        </w:rPr>
+        <w:t>Kulturkirken Jacob (ish):</w:t>
+      </w:r>
+    </w:p>
+    <w:p>
+      <w:pPr>
+        <w:rPr>
+          <w:lang w:val="en-US"/>
+        </w:rPr>
+      </w:pPr>
+      <w:hyperlink r:id="rId36" w:history="1">
+        <w:r>
+          <w:rPr>
+            <w:rStyle w:val="Hyperkobling"/>
+            <w:lang w:val="en-US"/>
+          </w:rPr>
+          <w:t>https://www.colourbox.com/image/church-image-9798672</w:t>
+        </w:r>
+      </w:hyperlink>
+    </w:p>
+    <w:p>
+      <w:r>
+        <w:t>Skole symbol:</w:t>
+      </w:r>
+    </w:p>
+    <w:p>
+      <w:hyperlink r:id="rId37" w:history="1">
+        <w:r>
+          <w:rPr>
+            <w:rStyle w:val="Hyperkobling"/>
+          </w:rPr>
+          <w:t>https://www.colourbox.com/vector/map-pointer-school-building-icon-vector-14280107</w:t>
+        </w:r>
+      </w:hyperlink>
+    </w:p>
+    <w:p>
+      <w:r>
+        <w:t>Geotag symbol</w:t>
+      </w:r>
+    </w:p>
+    <w:p>
+      <w:hyperlink r:id="rId38" w:history="1">
+        <w:r>
+          <w:rPr>
+            <w:rStyle w:val="Hyperkobling"/>
+          </w:rPr>
+          <w:t>https://www.colourbox.com/vector/isolated-map-marker-with-a-hash-tag-vector-17082283</w:t>
+        </w:r>
+      </w:hyperlink>
+    </w:p>
+    <w:p>
+      <w:r>
+        <w:t>Rabatt symbol</w:t>
+      </w:r>
+    </w:p>
+    <w:p>
+      <w:hyperlink r:id="rId39" w:history="1">
+        <w:r>
+          <w:rPr>
+            <w:rStyle w:val="Hyperkobling"/>
+          </w:rPr>
+          <w:t>https://www.colourbox.com/vector/discount-coupons-icon-vector-15508255</w:t>
+        </w:r>
+      </w:hyperlink>
+    </w:p>
+    <w:p>
+      <w:r>
+        <w:t>Person symbol</w:t>
+      </w:r>
+    </w:p>
+    <w:p>
+      <w:hyperlink r:id="rId40" w:history="1">
+        <w:r>
+          <w:rPr>
+            <w:rStyle w:val="Hyperkobling"/>
+          </w:rPr>
+          <w:t>https://www.colourbox.com/vector/person-icon-symbol-illustration-design-vector-17071556</w:t>
+        </w:r>
+      </w:hyperlink>
+    </w:p>
+    <w:p>
+      <w:r>
+        <w:t>Rabatt datamaskin bilde</w:t>
+      </w:r>
+    </w:p>
+    <w:p>
+      <w:hyperlink r:id="rId41" w:history="1">
+        <w:r>
+          <w:rPr>
+            <w:rStyle w:val="Hyperkobling"/>
+          </w:rPr>
+          <w:t>https://www.colourbox.com/vector/computer-vector-5823281</w:t>
+        </w:r>
+      </w:hyperlink>
+    </w:p>
+    <w:p>
+      <w:r>
+        <w:t>Studentgruppe:</w:t>
+      </w:r>
+    </w:p>
+    <w:p>
+      <w:hyperlink r:id="rId42" w:history="1">
+        <w:r>
+          <w:rPr>
+            <w:rStyle w:val="Hyperkobling"/>
+          </w:rPr>
+          <w:t>https://www.colourbox.com/image/busy-university-library-with-students-and-tutor-image-23677751</w:t>
+        </w:r>
+      </w:hyperlink>
+    </w:p>
+    <w:p>
+      <w:pPr>
+        <w:rPr>
+          <w:lang w:val="en-US"/>
+        </w:rPr>
+      </w:pPr>
+      <w:r>
+        <w:rPr>
+          <w:lang w:val="en-US"/>
+        </w:rPr>
+        <w:t>Westerdals logo</w:t>
+      </w:r>
+    </w:p>
+    <w:p>
+      <w:pPr>
+        <w:rPr>
+          <w:lang w:val="en-US"/>
+        </w:rPr>
+      </w:pPr>
+      <w:hyperlink r:id="rId43" w:history="1">
+        <w:r>
+          <w:rPr>
+            <w:rStyle w:val="Hyperkobling"/>
+            <w:lang w:val="en-US"/>
+          </w:rPr>
+          <w:t>http://westerdals.modulez.no/public/article/196-hovedlogo</w:t>
+        </w:r>
+      </w:hyperlink>
+    </w:p>
+    <w:p>
+      <w:r>
+        <w:t>Hotel:</w:t>
+      </w:r>
+    </w:p>
+    <w:p>
+      <w:hyperlink r:id="rId44" w:history="1">
+        <w:r>
+          <w:rPr>
+            <w:rStyle w:val="Hyperkobling"/>
+          </w:rPr>
+          <w:t>https://www.colourbox.com/image/luxury-condominium-hotel-area-in-costa-rica-with-pool-in-sunset-image-5259733</w:t>
+        </w:r>
+      </w:hyperlink>
+    </w:p>
+    <w:p>
+      <w:r>
+        <w:t>Burger:</w:t>
+      </w:r>
+    </w:p>
+    <w:p>
+      <w:hyperlink r:id="rId45" w:history="1">
+        <w:r>
+          <w:rPr>
+            <w:rStyle w:val="Hyperkobling"/>
+          </w:rPr>
+          <w:t>https://www.colourbox.com/image/burger-image-14846147</w:t>
+        </w:r>
+      </w:hyperlink>
+    </w:p>
+    <w:p>
+      <w:r>
+        <w:t>taco:</w:t>
+      </w:r>
+    </w:p>
+    <w:p>
+      <w:hyperlink r:id="rId46" w:history="1">
+        <w:r>
+          <w:rPr>
+            <w:rStyle w:val="Hyperkobling"/>
+          </w:rPr>
+          <w:t>https://www.colourbox.com/image/plate-with-taco-image-6899643</w:t>
+        </w:r>
+      </w:hyperlink>
+    </w:p>
+    <w:p>
+      <w:r>
+        <w:t>Frisør:</w:t>
+      </w:r>
+    </w:p>
+    <w:p>
+      <w:hyperlink r:id="rId47" w:history="1">
+        <w:r>
+          <w:rPr>
+            <w:rStyle w:val="Hyperkobling"/>
+          </w:rPr>
+          <w:t>https://www.colourbox.com/image/hair-dresser-at-work-image-23571238</w:t>
+        </w:r>
+      </w:hyperlink>
+    </w:p>
+    <w:p>
+      <w:r>
+        <w:lastRenderedPageBreak/>
+        <w:t>Ryggsekk:</w:t>
+      </w:r>
+    </w:p>
+    <w:p>
+      <w:hyperlink r:id="rId48" w:history="1">
+        <w:r>
+          <w:rPr>
+            <w:rStyle w:val="Hyperkobling"/>
+          </w:rPr>
+          <w:t>https://www.colourbox.com/image/aa019177-image-3231763</w:t>
+        </w:r>
+      </w:hyperlink>
+    </w:p>
+    <w:p>
+      <w:r>
+        <w:t>Treningssenter:</w:t>
+      </w:r>
+    </w:p>
+    <w:p>
+      <w:hyperlink r:id="rId49" w:history="1">
+        <w:r>
+          <w:rPr>
+            <w:rStyle w:val="Hyperkobling"/>
+          </w:rPr>
+          <w:t>https://www.colourbox.com/image/workout-image-22037815</w:t>
+        </w:r>
+      </w:hyperlink>
+    </w:p>
+    <w:p>
+      <w:r>
+        <w:t>Spillkontroll:</w:t>
+      </w:r>
+    </w:p>
+    <w:p>
+      <w:hyperlink r:id="rId50" w:history="1">
+        <w:r>
+          <w:rPr>
+            <w:rStyle w:val="Hyperkobling"/>
+          </w:rPr>
+          <w:t>https://www.colourbox.com/image/video-games-image-14483830</w:t>
+        </w:r>
+      </w:hyperlink>
+    </w:p>
+    <w:p>
+      <w:r>
+        <w:t>Øl</w:t>
+      </w:r>
+    </w:p>
+    <w:p>
+      <w:hyperlink r:id="rId51" w:history="1">
+        <w:r>
+          <w:rPr>
+            <w:rStyle w:val="Hyperkobling"/>
+          </w:rPr>
+          <w:t>https://www.colourbox.com/image/beer-image-7111252</w:t>
+        </w:r>
+      </w:hyperlink>
+    </w:p>
+    <w:p>
+      <w:r>
+        <w:t>Pensumbøker:</w:t>
+      </w:r>
+    </w:p>
+    <w:p>
+      <w:hyperlink r:id="rId52" w:history="1">
+        <w:r>
+          <w:rPr>
+            <w:rStyle w:val="Hyperkobling"/>
+          </w:rPr>
+          <w:t>https://www.colourbox.com/image/books-image-9103764</w:t>
+        </w:r>
+      </w:hyperlink>
+    </w:p>
+    <w:p>
+      <w:r>
+        <w:t>Sjakkbilde:</w:t>
+      </w:r>
+    </w:p>
+    <w:p>
+      <w:hyperlink r:id="rId53" w:history="1">
+        <w:r>
+          <w:rPr>
+            <w:rStyle w:val="Hyperkobling"/>
+          </w:rPr>
+          <w:t>https://www.colourbox.com/image/chess-board-with-chess-image-11474665</w:t>
+        </w:r>
+      </w:hyperlink>
+    </w:p>
+    <w:p>
+      <w:r>
+        <w:t>Bokklubb:</w:t>
+      </w:r>
+    </w:p>
+    <w:p>
+      <w:hyperlink r:id="rId54" w:history="1">
+        <w:r>
+          <w:rPr>
+            <w:rStyle w:val="Hyperkobling"/>
+          </w:rPr>
+          <w:t>https://www.colourbox.com/image/group-of-friends-taking-part-in-book-club-at-home-image-18062405</w:t>
+        </w:r>
+      </w:hyperlink>
+    </w:p>
+    <w:p>
+      <w:r>
+        <w:t>Foredrag:</w:t>
+      </w:r>
+    </w:p>
+    <w:p>
+      <w:hyperlink r:id="rId55" w:history="1">
+        <w:r>
+          <w:rPr>
+            <w:rStyle w:val="Hyperkobling"/>
+          </w:rPr>
+          <w:t>https://www.colourbox.com/image/business-conference-image-16922936</w:t>
+        </w:r>
+      </w:hyperlink>
+    </w:p>
+    <w:p>
+      <w:r>
+        <w:t>Party</w:t>
+      </w:r>
+    </w:p>
+    <w:p>
+      <w:hyperlink r:id="rId56" w:history="1">
+        <w:r>
+          <w:rPr>
+            <w:rStyle w:val="Hyperkobling"/>
+          </w:rPr>
+          <w:t>https://www.colourbox.com/image/party-image-7322649</w:t>
+        </w:r>
+      </w:hyperlink>
+    </w:p>
+    <w:p>
+      <w:r>
+        <w:t>I Nærheten (Akerselva)</w:t>
+      </w:r>
+    </w:p>
+    <w:p>
+      <w:hyperlink r:id="rId57" w:history="1">
+        <w:r>
+          <w:rPr>
+            <w:rStyle w:val="Hyperkobling"/>
+          </w:rPr>
+          <w:t>https://www.colourbox.com/image/hjula-og-graa-ved-akers-elva-in-oslo-norway-image-4535758</w:t>
+        </w:r>
+      </w:hyperlink>
+    </w:p>
+    <w:p/>
+    <w:p/>
+    <w:p/>
     <w:sectPr>
-      <w:headerReference w:type="even" r:id="rId25"/>
-      <w:headerReference w:type="default" r:id="rId26"/>
-      <w:footerReference w:type="even" r:id="rId27"/>
-      <w:footerReference w:type="default" r:id="rId28"/>
+      <w:headerReference w:type="even" r:id="rId58"/>
+      <w:headerReference w:type="default" r:id="rId59"/>
+      <w:footerReference w:type="even" r:id="rId60"/>
+      <w:footerReference w:type="default" r:id="rId61"/>
       <w:pgSz w:w="11907" w:h="16839"/>
       <w:pgMar w:top="1148" w:right="1050" w:bottom="1148" w:left="1050" w:header="709" w:footer="709" w:gutter="0"/>
       <w:pgNumType w:start="0"/>
@@ -5686,7 +5775,7 @@
         <w:sz w:val="24"/>
         <w:szCs w:val="24"/>
       </w:rPr>
-      <w:t>1</w:t>
+      <w:t>13</w:t>
     </w:r>
     <w:r>
       <w:rPr>
@@ -5737,7 +5826,6 @@
         <w:dataBinding w:prefixMappings="xmlns:ns0='http://schemas.openxmlformats.org/package/2006/metadata/core-properties' xmlns:ns1='http://purl.org/dc/elements/1.1/'" w:xpath="/ns0:coreProperties[1]/ns1:title[1]" w:storeItemID="{6C3C8BC8-F283-45AE-878A-BAB7291924A1}"/>
         <w:text/>
       </w:sdtPr>
-      <w:sdtEndPr/>
       <w:sdtContent>
         <w:r>
           <w:t>PRO101 Rapport</w:t>
@@ -5761,7 +5849,6 @@
         <w:dataBinding w:prefixMappings="xmlns:ns0='http://schemas.openxmlformats.org/package/2006/metadata/core-properties' xmlns:ns1='http://purl.org/dc/elements/1.1/'" w:xpath="/ns0:coreProperties[1]/ns1:title[1]" w:storeItemID="{6C3C8BC8-F283-45AE-878A-BAB7291924A1}"/>
         <w:text/>
       </w:sdtPr>
-      <w:sdtEndPr/>
       <w:sdtContent>
         <w:r>
           <w:t>PRO101 Rapport</w:t>
@@ -9682,6 +9769,7 @@
     <w:rsidRoot w:val="00006A7D"/>
     <w:rsid w:val="00006A7D"/>
     <w:rsid w:val="00586261"/>
+    <w:rsid w:val="00C90F9D"/>
   </w:rsids>
   <m:mathPr>
     <m:mathFont m:val="Cambria Math"/>
@@ -10543,7 +10631,7 @@
 
 <file path=customXml/item1.xml><?xml version="1.0" encoding="utf-8"?>
 <CoverPageProperties xmlns="http://schemas.microsoft.com/office/2006/coverPageProps">
-  <PublishDate>2017-05-29T00:00:00</PublishDate>
+  <PublishDate>2017-05-28T00:00:00</PublishDate>
   <Abstract/>
   <CompanyAddress/>
   <CompanyPhone/>
@@ -10553,6 +10641,15 @@
 </file>
 
 <file path=customXml/item2.xml><?xml version="1.0" encoding="utf-8"?>
+<?mso-contentType ?>
+<FormTemplates xmlns="http://schemas.microsoft.com/sharepoint/v3/contenttype/forms">
+  <Display>DocumentLibraryForm</Display>
+  <Edit>AssetEditForm</Edit>
+  <New>DocumentLibraryForm</New>
+</FormTemplates>
+</file>
+
+<file path=customXml/item3.xml><?xml version="1.0" encoding="utf-8"?>
 <outs:outSpaceData xmlns:outs="http://schemas.microsoft.com/office/2009/outspace/metadata">
   <outs:relatedDates/>
   <outs:relatedDocuments/>
@@ -10560,15 +10657,6 @@
   <propertyMetadataList xmlns="http://schemas.microsoft.com/office/2009/outspace/metadata"/>
   <outs:corruptMetadataWasLost/>
 </outs:outSpaceData>
-</file>
-
-<file path=customXml/item3.xml><?xml version="1.0" encoding="utf-8"?>
-<?mso-contentType ?>
-<FormTemplates xmlns="http://schemas.microsoft.com/sharepoint/v3/contenttype/forms">
-  <Display>DocumentLibraryForm</Display>
-  <Edit>AssetEditForm</Edit>
-  <New>DocumentLibraryForm</New>
-</FormTemplates>
 </file>
 
 <file path=customXml/item4.xml><?xml version="1.0" encoding="utf-8"?>
@@ -10584,6 +10672,14 @@
 </file>
 
 <file path=customXml/itemProps2.xml><?xml version="1.0" encoding="utf-8"?>
+<ds:datastoreItem xmlns:ds="http://schemas.openxmlformats.org/officeDocument/2006/customXml" ds:itemID="{B74BA5D4-C60F-47C9-B6B9-54B151B0D4D5}">
+  <ds:schemaRefs>
+    <ds:schemaRef ds:uri="http://schemas.microsoft.com/sharepoint/v3/contenttype/forms"/>
+  </ds:schemaRefs>
+</ds:datastoreItem>
+</file>
+
+<file path=customXml/itemProps3.xml><?xml version="1.0" encoding="utf-8"?>
 <ds:datastoreItem xmlns:ds="http://schemas.openxmlformats.org/officeDocument/2006/customXml" ds:itemID="{00D242DE-FD3E-4AF6-B22B-0478C246FE4F}">
   <ds:schemaRefs>
     <ds:schemaRef ds:uri="http://schemas.microsoft.com/office/2009/outspace/metadata"/>
@@ -10591,16 +10687,8 @@
 </ds:datastoreItem>
 </file>
 
-<file path=customXml/itemProps3.xml><?xml version="1.0" encoding="utf-8"?>
-<ds:datastoreItem xmlns:ds="http://schemas.openxmlformats.org/officeDocument/2006/customXml" ds:itemID="{B74BA5D4-C60F-47C9-B6B9-54B151B0D4D5}">
-  <ds:schemaRefs>
-    <ds:schemaRef ds:uri="http://schemas.microsoft.com/sharepoint/v3/contenttype/forms"/>
-  </ds:schemaRefs>
-</ds:datastoreItem>
-</file>
-
 <file path=customXml/itemProps4.xml><?xml version="1.0" encoding="utf-8"?>
-<ds:datastoreItem xmlns:ds="http://schemas.openxmlformats.org/officeDocument/2006/customXml" ds:itemID="{9C91CF93-8F7D-4F94-87BE-21DE65B11021}">
+<ds:datastoreItem xmlns:ds="http://schemas.openxmlformats.org/officeDocument/2006/customXml" ds:itemID="{73CF542E-DBB1-4B19-9A02-BDF1FA0118EF}">
   <ds:schemaRefs>
     <ds:schemaRef ds:uri="http://schemas.openxmlformats.org/officeDocument/2006/bibliography"/>
   </ds:schemaRefs>

</xml_diff>

<commit_message>
oppdatert pdf versjon av rapporten
</commit_message>
<xml_diff>
--- a/Dokumentasjon/PRO101 Rapport.docx
+++ b/Dokumentasjon/PRO101 Rapport.docx
@@ -10,9 +10,8 @@
           <w:docPartUnique/>
         </w:docPartObj>
       </w:sdtPr>
+      <w:sdtEndPr/>
       <w:sdtContent>
-        <w:bookmarkStart w:id="0" w:name="_GoBack" w:displacedByCustomXml="prev"/>
-        <w:bookmarkEnd w:id="0" w:displacedByCustomXml="prev"/>
         <w:tbl>
           <w:tblPr>
             <w:tblW w:w="5000" w:type="pct"/>
@@ -100,6 +99,7 @@
                     <w:dataBinding w:prefixMappings="xmlns:ns0='http://schemas.openxmlformats.org/package/2006/metadata/core-properties' xmlns:ns1='http://purl.org/dc/elements/1.1/'" w:xpath="/ns0:coreProperties[1]/ns1:title[1]" w:storeItemID="{6C3C8BC8-F283-45AE-878A-BAB7291924A1}"/>
                     <w:text/>
                   </w:sdtPr>
+                  <w:sdtEndPr/>
                   <w:sdtContent>
                     <w:r>
                       <w:rPr>
@@ -250,6 +250,7 @@
                       <w:calendar w:val="gregorian"/>
                     </w:date>
                   </w:sdtPr>
+                  <w:sdtEndPr/>
                   <w:sdtContent>
                     <w:r>
                       <w:rPr>
@@ -306,6 +307,7 @@
                     <w:dataBinding w:prefixMappings="xmlns:ns0='http://schemas.openxmlformats.org/package/2006/metadata/core-properties' xmlns:ns1='http://purl.org/dc/elements/1.1/'" w:xpath="/ns0:coreProperties[1]/ns1:subject[1]" w:storeItemID="{6C3C8BC8-F283-45AE-878A-BAB7291924A1}"/>
                     <w:text/>
                   </w:sdtPr>
+                  <w:sdtEndPr/>
                   <w:sdtContent>
                     <w:r>
                       <w:rPr>
@@ -2799,12 +2801,12 @@
           <w:pPr>
             <w:pStyle w:val="Overskrift1"/>
           </w:pPr>
-          <w:bookmarkStart w:id="1" w:name="_Toc483415847"/>
+          <w:bookmarkStart w:id="0" w:name="_Toc483415847"/>
           <w:r>
             <w:lastRenderedPageBreak/>
             <w:t>Om rapporten</w:t>
           </w:r>
-          <w:bookmarkEnd w:id="1"/>
+          <w:bookmarkEnd w:id="0"/>
         </w:p>
         <w:tbl>
           <w:tblPr>
@@ -2840,8 +2842,13 @@
                   <w:cnfStyle w:val="100000000000" w:firstRow="1" w:lastRow="0" w:firstColumn="0" w:lastColumn="0" w:oddVBand="0" w:evenVBand="0" w:oddHBand="0" w:evenHBand="0" w:firstRowFirstColumn="0" w:firstRowLastColumn="0" w:lastRowFirstColumn="0" w:lastRowLastColumn="0"/>
                 </w:pPr>
                 <w:r>
-                  <w:t>PRO101 Webprosjekt</w:t>
-                </w:r>
+                  <w:t xml:space="preserve">PRO101 </w:t>
+                </w:r>
+                <w:proofErr w:type="spellStart"/>
+                <w:r>
+                  <w:t>Webprosjekt</w:t>
+                </w:r>
+                <w:proofErr w:type="spellEnd"/>
               </w:p>
             </w:tc>
           </w:tr>
@@ -3020,8 +3027,13 @@
                 <w:tcW w:w="4973" w:type="dxa"/>
               </w:tcPr>
               <w:p>
-                <w:r>
-                  <w:t>Cem Karlsen</w:t>
+                <w:proofErr w:type="spellStart"/>
+                <w:r>
+                  <w:t>Cem</w:t>
+                </w:r>
+                <w:proofErr w:type="spellEnd"/>
+                <w:r>
+                  <w:t xml:space="preserve"> Karlsen</w:t>
                 </w:r>
               </w:p>
             </w:tc>
@@ -3047,8 +3059,13 @@
               </w:tcPr>
               <w:p>
                 <w:r>
-                  <w:t>Andreas Ritter</w:t>
-                </w:r>
+                  <w:t xml:space="preserve">Andreas </w:t>
+                </w:r>
+                <w:proofErr w:type="spellStart"/>
+                <w:r>
+                  <w:t>Ritter</w:t>
+                </w:r>
+                <w:proofErr w:type="spellEnd"/>
               </w:p>
             </w:tc>
             <w:tc>
@@ -3076,8 +3093,13 @@
               </w:tcPr>
               <w:p>
                 <w:r>
-                  <w:t>Kai H T Mortensen_Langhaug</w:t>
-                </w:r>
+                  <w:t xml:space="preserve">Kai H T </w:t>
+                </w:r>
+                <w:proofErr w:type="spellStart"/>
+                <w:r>
+                  <w:t>Mortensen_Langhaug</w:t>
+                </w:r>
+                <w:proofErr w:type="spellEnd"/>
               </w:p>
             </w:tc>
             <w:tc>
@@ -3106,12 +3128,12 @@
       <w:pPr>
         <w:pStyle w:val="Overskrift1"/>
       </w:pPr>
-      <w:bookmarkStart w:id="2" w:name="_Toc483415848"/>
+      <w:bookmarkStart w:id="1" w:name="_Toc483415848"/>
       <w:r>
         <w:lastRenderedPageBreak/>
         <w:t>Innledning</w:t>
       </w:r>
-      <w:bookmarkEnd w:id="2"/>
+      <w:bookmarkEnd w:id="1"/>
     </w:p>
     <w:p/>
     <w:p>
@@ -3120,7 +3142,15 @@
         <w:ind w:left="360"/>
       </w:pPr>
       <w:r>
-        <w:t xml:space="preserve">Det å sparke i gang livet som student på et universitet er, for folk flest, ingen dans på roser. Studentlivet krever at man setter seg inn i utallige nye regler, konstant må følge opp oppgavedeadlines og det som verre er. (Dessverre) er dette intet unntak på Westerdals Oslo ACT. Ikke nok med at man nærmest drukner i skolerelaterte saker, inne i denne mølja må man prøve å blande inn «privatliv» og en eventuell jobb. Dersom man er ny i området, får man enda mer å sette seg inn i. «Hvor ligger den nærmeste fastfood-jointen med gratis levering til skolebiblioteket?», «hvor finner jeg en bar hvor jeg kan bli kjent med andre studenter?» - noen spørsmål en student kan spørre seg selv. Dessverre kan det være vanskelig å finne gode svar med beskrivelser tilpasset studenter. Hvor kan en student, som bør bruke tiden sin på det akademiske framfor det å google seg til gode steder å besøke, gå da? </w:t>
+        <w:t xml:space="preserve">Det å sparke i gang livet som student på et universitet er, for folk flest, ingen dans på roser. Studentlivet krever at man setter seg inn i utallige nye regler, konstant må følge opp oppgavedeadlines og det som verre er. (Dessverre) er dette intet unntak på Westerdals Oslo ACT. Ikke nok med at man nærmest drukner i skolerelaterte saker, inne i denne mølja må man prøve å blande inn «privatliv» og en eventuell jobb. Dersom man er ny i området, får man enda mer å sette seg inn i. «Hvor ligger den nærmeste </w:t>
+      </w:r>
+      <w:proofErr w:type="spellStart"/>
+      <w:r>
+        <w:t>fastfood</w:t>
+      </w:r>
+      <w:proofErr w:type="spellEnd"/>
+      <w:r>
+        <w:t xml:space="preserve">-jointen med gratis levering til skolebiblioteket?», «hvor finner jeg en bar hvor jeg kan bli kjent med andre studenter?» - noen spørsmål en student kan spørre seg selv. Dessverre kan det være vanskelig å finne gode svar med beskrivelser tilpasset studenter. Hvor kan en student, som bør bruke tiden sin på det akademiske framfor det å google seg til gode steder å besøke, gå da? </w:t>
       </w:r>
     </w:p>
     <w:p>
@@ -3135,7 +3165,23 @@
         <w:ind w:left="360"/>
       </w:pPr>
       <w:r>
-        <w:t>I denne sammenheng har vi fått i oppgave å utvikle en webside som setter fokus på tilbudene i nærmiljøet rundt Westerdals. I og med at Westerdals består av tre ulike campus, på forskjellige steder i Oslo, bestemte vi oss for å gå i dybden på Campus Fjerdingen. Nettsiden skal inneholde mulighetene man som student (eller ansatt) finner rundt campus, om det er spisesteder, barer, arrangementer etc.. Nettsiden utvikles etter forskjellige behov vi på gruppen mener er etterspurt samt tekniske krav knyttet til løsningen bestemt i oppgaven. De tekniske kravene er som følger:</w:t>
+        <w:t xml:space="preserve">I denne sammenheng har vi fått i oppgave å utvikle en webside som setter fokus på tilbudene i nærmiljøet rundt Westerdals. I og med at Westerdals består av tre ulike campus, på forskjellige steder i Oslo, bestemte vi oss for å gå i dybden på Campus Fjerdingen. Nettsiden skal inneholde mulighetene </w:t>
+      </w:r>
+      <w:proofErr w:type="spellStart"/>
+      <w:r>
+        <w:t>man</w:t>
+      </w:r>
+      <w:proofErr w:type="spellEnd"/>
+      <w:r>
+        <w:t xml:space="preserve"> som student (eller ansatt) finner rundt campus, om det er spisesteder, barer, arrangementer </w:t>
+      </w:r>
+      <w:proofErr w:type="gramStart"/>
+      <w:r>
+        <w:t>etc..</w:t>
+      </w:r>
+      <w:proofErr w:type="gramEnd"/>
+      <w:r>
+        <w:t xml:space="preserve"> Nettsiden utvikles etter forskjellige behov vi på gruppen mener er etterspurt samt tekniske krav knyttet til løsningen bestemt i oppgaven. De tekniske kravene er som følger:</w:t>
       </w:r>
     </w:p>
     <w:p>
@@ -3213,8 +3259,29 @@
         <w:spacing w:after="160"/>
       </w:pPr>
       <w:r>
-        <w:t>Bruk flere PHP-filer og importer de ved bruk av enten require eller namespaces/autoload</w:t>
-      </w:r>
+        <w:t xml:space="preserve">Bruk flere PHP-filer og importer de ved bruk av enten </w:t>
+      </w:r>
+      <w:proofErr w:type="spellStart"/>
+      <w:r>
+        <w:t>require</w:t>
+      </w:r>
+      <w:proofErr w:type="spellEnd"/>
+      <w:r>
+        <w:t xml:space="preserve"> eller </w:t>
+      </w:r>
+      <w:proofErr w:type="spellStart"/>
+      <w:r>
+        <w:t>namespaces</w:t>
+      </w:r>
+      <w:proofErr w:type="spellEnd"/>
+      <w:r>
+        <w:t>/</w:t>
+      </w:r>
+      <w:proofErr w:type="spellStart"/>
+      <w:r>
+        <w:t>autoload</w:t>
+      </w:r>
+      <w:proofErr w:type="spellEnd"/>
     </w:p>
     <w:p>
       <w:pPr>
@@ -3239,8 +3306,21 @@
         <w:spacing w:after="160"/>
       </w:pPr>
       <w:r>
-        <w:t>Koden skal lastes opp på et eksternt GitHub repository</w:t>
-      </w:r>
+        <w:t xml:space="preserve">Koden skal lastes opp på et eksternt </w:t>
+      </w:r>
+      <w:proofErr w:type="spellStart"/>
+      <w:r>
+        <w:t>GitHub</w:t>
+      </w:r>
+      <w:proofErr w:type="spellEnd"/>
+      <w:r>
+        <w:t xml:space="preserve"> </w:t>
+      </w:r>
+      <w:proofErr w:type="spellStart"/>
+      <w:r>
+        <w:t>repository</w:t>
+      </w:r>
+      <w:proofErr w:type="spellEnd"/>
     </w:p>
     <w:p>
       <w:pPr>
@@ -3275,7 +3355,31 @@
         <w:ind w:left="360"/>
       </w:pPr>
       <w:r>
-        <w:t>Vi på gruppen hadde svært få uenigheter når det gjaldt å sette mål for oppgaven. Alle var motiverte til å gi 100%, jobbe strukturert og disiplinert, og at vi kun blir fornøyde med en solid nettløsning (og toppkarakter naturligvis).  Vi hadde ingen problemer med å fordele oppgaver, ettersom hvert medlem hadde et spesielt «fagfelt». Andreas – høy kompetanse med det tekniske, spesielt en racer i frontend, kodeskriving. Kai – enorm kunnskap med det tekniske, spesielt backend. Endre – en naturlig leder som hjelper der det trengs, med nøkkelfelt å gjøre idéer til virkelighet. Cem – Mindre teknisk enn resten av gruppen, men kompenserer med det kreative, skyter inn idéer fra alle kanter. Samtidig mener vi at vi jobber som en enhet, hvor alle har en mening på alle problemstillingene ved oppgaven.</w:t>
+        <w:t xml:space="preserve">Vi på gruppen hadde svært få uenigheter når det gjaldt å sette mål for oppgaven. Alle var motiverte til å gi 100%, jobbe strukturert og disiplinert, og at vi kun blir fornøyde med en solid nettløsning (og toppkarakter naturligvis).  Vi hadde ingen problemer med å fordele oppgaver, ettersom hvert medlem hadde et spesielt «fagfelt». Andreas – høy kompetanse med det tekniske, spesielt en racer i </w:t>
+      </w:r>
+      <w:proofErr w:type="spellStart"/>
+      <w:r>
+        <w:t>frontend</w:t>
+      </w:r>
+      <w:proofErr w:type="spellEnd"/>
+      <w:r>
+        <w:t xml:space="preserve">, kodeskriving. Kai – enorm kunnskap med det tekniske, spesielt </w:t>
+      </w:r>
+      <w:proofErr w:type="spellStart"/>
+      <w:r>
+        <w:t>backend</w:t>
+      </w:r>
+      <w:proofErr w:type="spellEnd"/>
+      <w:r>
+        <w:t xml:space="preserve">. Endre – en naturlig leder som hjelper der det trengs, med nøkkelfelt å gjøre idéer til virkelighet. </w:t>
+      </w:r>
+      <w:proofErr w:type="spellStart"/>
+      <w:r>
+        <w:t>Cem</w:t>
+      </w:r>
+      <w:proofErr w:type="spellEnd"/>
+      <w:r>
+        <w:t xml:space="preserve"> – Mindre teknisk enn resten av gruppen, men kompenserer med det kreative, skyter inn idéer fra alle kanter. Samtidig mener vi at vi jobber som en enhet, hvor alle har en mening på alle problemstillingene ved oppgaven.</w:t>
       </w:r>
     </w:p>
     <w:p>
@@ -3287,7 +3391,23 @@
           <w:kern w:val="0"/>
           <w14:ligatures w14:val="none"/>
         </w:rPr>
-        <w:t>I denne rapporten vil vi gå igjennom hvert aspekt ved nettløsningen vår; alt fra hvordan vi kom fram til idéen vi valgte å gå for, hvordan den ukentlige utviklingen foregikk, hvordan vi satt opp prototypen og hva som spilte inn i oppsettet av denne, hvilke prinsipper vi har fulgt gjennom hele prosjektet, vår bruk av Git og andre hjelpemidler, hvilke tekniske valg vi tok og til slutt en liste med referanser brukt.</w:t>
+        <w:t xml:space="preserve">I denne rapporten vil vi gå igjennom hvert aspekt ved nettløsningen vår; alt fra hvordan vi kom fram til idéen vi valgte å gå for, hvordan den ukentlige utviklingen foregikk, hvordan vi satt opp prototypen og hva som spilte inn i oppsettet av denne, hvilke prinsipper vi har fulgt gjennom hele prosjektet, vår bruk av </w:t>
+      </w:r>
+      <w:proofErr w:type="spellStart"/>
+      <w:r>
+        <w:rPr>
+          <w:kern w:val="0"/>
+          <w14:ligatures w14:val="none"/>
+        </w:rPr>
+        <w:t>Git</w:t>
+      </w:r>
+      <w:proofErr w:type="spellEnd"/>
+      <w:r>
+        <w:rPr>
+          <w:kern w:val="0"/>
+          <w14:ligatures w14:val="none"/>
+        </w:rPr>
+        <w:t xml:space="preserve"> og andre hjelpemidler, hvilke tekniske valg vi tok og til slutt en liste med referanser brukt.</w:t>
       </w:r>
     </w:p>
     <w:p/>
@@ -3303,33 +3423,57 @@
       <w:pPr>
         <w:pStyle w:val="Overskrift1"/>
       </w:pPr>
-      <w:bookmarkStart w:id="3" w:name="_Toc483415849"/>
+      <w:bookmarkStart w:id="2" w:name="_Toc483415849"/>
       <w:r>
         <w:lastRenderedPageBreak/>
         <w:t>Idè og konsept</w:t>
       </w:r>
+      <w:bookmarkEnd w:id="2"/>
+    </w:p>
+    <w:p/>
+    <w:p>
+      <w:pPr>
+        <w:pStyle w:val="Overskrift2"/>
+      </w:pPr>
+      <w:bookmarkStart w:id="3" w:name="_Toc483415850"/>
+      <w:r>
+        <w:t>Hvordan vi kom fram til ideen</w:t>
+      </w:r>
       <w:bookmarkEnd w:id="3"/>
     </w:p>
-    <w:p/>
-    <w:p>
-      <w:pPr>
-        <w:pStyle w:val="Overskrift2"/>
-      </w:pPr>
-      <w:bookmarkStart w:id="4" w:name="_Toc483415850"/>
-      <w:r>
-        <w:t>Hvordan vi kom fram til ideen</w:t>
-      </w:r>
-      <w:bookmarkEnd w:id="4"/>
-    </w:p>
-    <w:p>
-      <w:r>
-        <w:t xml:space="preserve">Slik informasjonen til studenter hos Westerdals er nå, så vet et forbedringspotensial for å få informasjon fram til de studentene informasjonen kan være aktuell for. I dag har vi en Facebook gruppe (Westerdals Sosial), hvor alt mulig av informasjon, arrangementer og aktiviteter publiseres. </w:t>
-      </w:r>
-      <w:r>
-        <w:t xml:space="preserve">Problemet her er at alt blir en enste stor smørje og ting som er interessant for den enkelte forsvinner i all informasjon som kanskje ikke er interessant eller relevant for den enkelte. På denne Facebook-gruppen ligger heller ikke all informasjon. </w:t>
-      </w:r>
-      <w:r>
-        <w:t xml:space="preserve">Noe ligger på Its-learning og noe på skolens egne nettsider osv. </w:t>
+    <w:p>
+      <w:r>
+        <w:t xml:space="preserve">Slik informasjonen til studenter hos Westerdals er nå, så vet et forbedringspotensial for å få informasjon fram til de studentene informasjonen kan være aktuell for. I dag har vi en </w:t>
+      </w:r>
+      <w:proofErr w:type="spellStart"/>
+      <w:r>
+        <w:t>Facebook</w:t>
+      </w:r>
+      <w:proofErr w:type="spellEnd"/>
+      <w:r>
+        <w:t xml:space="preserve"> gruppe (Westerdals Sosial), hvor alt mulig av informasjon, arrangementer og aktiviteter publiseres. </w:t>
+      </w:r>
+      <w:r>
+        <w:t xml:space="preserve">Problemet her er at alt blir en enste stor smørje og ting som er interessant for den enkelte forsvinner i all informasjon som kanskje ikke er interessant eller relevant for den enkelte. På denne </w:t>
+      </w:r>
+      <w:proofErr w:type="spellStart"/>
+      <w:r>
+        <w:t>Facebook</w:t>
+      </w:r>
+      <w:proofErr w:type="spellEnd"/>
+      <w:r>
+        <w:t xml:space="preserve">-gruppen ligger heller ikke all informasjon. </w:t>
+      </w:r>
+      <w:r>
+        <w:t xml:space="preserve">Noe ligger på </w:t>
+      </w:r>
+      <w:proofErr w:type="spellStart"/>
+      <w:r>
+        <w:t>Its-learning</w:t>
+      </w:r>
+      <w:proofErr w:type="spellEnd"/>
+      <w:r>
+        <w:t xml:space="preserve"> og noe på skolens egne nettsider osv. </w:t>
       </w:r>
       <w:r>
         <w:t>Så slik vi ser det finnes det ikke en enkel måte å finne informasjon som er interessant for akkurat deg. Enten ender du opp med å finne alt mulig du ikke er interessert i eller ikke finne det du er ute etter.</w:t>
@@ -3341,11 +3485,11 @@
       <w:pPr>
         <w:pStyle w:val="Overskrift2"/>
       </w:pPr>
-      <w:bookmarkStart w:id="5" w:name="_Toc483415851"/>
+      <w:bookmarkStart w:id="4" w:name="_Toc483415851"/>
       <w:r>
         <w:t>Hva er ideen</w:t>
       </w:r>
-      <w:bookmarkEnd w:id="5"/>
+      <w:bookmarkEnd w:id="4"/>
     </w:p>
     <w:p>
       <w:r>
@@ -3355,10 +3499,26 @@
         <w:t xml:space="preserve"> campus Fjerdingen</w:t>
       </w:r>
       <w:r>
-        <w:t>, og vist for den enkelte hva som kan være av interesse for akkurat han eller hun. Vår løsning mener vi vil ta det gode fra både Facebook-gruppen og Its-lea</w:t>
-      </w:r>
-      <w:r>
-        <w:t>rning. Dette</w:t>
+        <w:t xml:space="preserve">, og vist for den enkelte hva som kan være av interesse for akkurat han eller hun. Vår løsning mener vi vil ta det gode fra både </w:t>
+      </w:r>
+      <w:proofErr w:type="spellStart"/>
+      <w:r>
+        <w:t>Facebook</w:t>
+      </w:r>
+      <w:proofErr w:type="spellEnd"/>
+      <w:r>
+        <w:t xml:space="preserve">-gruppen og </w:t>
+      </w:r>
+      <w:proofErr w:type="spellStart"/>
+      <w:r>
+        <w:t>Its-lea</w:t>
+      </w:r>
+      <w:r>
+        <w:t>rning</w:t>
+      </w:r>
+      <w:proofErr w:type="spellEnd"/>
+      <w:r>
+        <w:t>. Dette</w:t>
       </w:r>
       <w:r>
         <w:t xml:space="preserve"> med å samle informasjon</w:t>
@@ -3391,11 +3551,11 @@
       <w:pPr>
         <w:pStyle w:val="Overskrift2"/>
       </w:pPr>
-      <w:bookmarkStart w:id="6" w:name="_Toc483415852"/>
+      <w:bookmarkStart w:id="5" w:name="_Toc483415852"/>
       <w:r>
         <w:t>Hva er unike med vår ide?</w:t>
       </w:r>
-      <w:bookmarkEnd w:id="6"/>
+      <w:bookmarkEnd w:id="5"/>
     </w:p>
     <w:p>
       <w:r>
@@ -3417,11 +3577,11 @@
       <w:pPr>
         <w:pStyle w:val="Overskrift2"/>
       </w:pPr>
-      <w:bookmarkStart w:id="7" w:name="_Toc483415853"/>
+      <w:bookmarkStart w:id="6" w:name="_Toc483415853"/>
       <w:r>
         <w:t>Hva er vårt fokusområde?</w:t>
       </w:r>
-      <w:bookmarkEnd w:id="7"/>
+      <w:bookmarkEnd w:id="6"/>
     </w:p>
     <w:p>
       <w:r>
@@ -3607,7 +3767,15 @@
         <w:spacing w:after="200" w:line="276" w:lineRule="auto"/>
       </w:pPr>
       <w:r>
-        <w:t>Vi mener at de fleste studenter vil ha nytte av og være interessert i disse kategoriene. Brukeren vil selvfølgelig få mulighet til på filtrere bort kategorier, men med vår løsning håper vi brukeren skal få det han eller hun leter etter uten for mye leting.</w:t>
+        <w:t xml:space="preserve">Vi mener at de fleste studenter vil ha nytte av og være interessert i disse kategoriene. Brukeren vil selvfølgelig få mulighet til på </w:t>
+      </w:r>
+      <w:proofErr w:type="gramStart"/>
+      <w:r>
+        <w:t>filtrere</w:t>
+      </w:r>
+      <w:proofErr w:type="gramEnd"/>
+      <w:r>
+        <w:t xml:space="preserve"> bort kategorier, men med vår løsning håper vi brukeren skal få det han eller hun leter etter uten for mye leting.</w:t>
       </w:r>
     </w:p>
     <w:p>
@@ -3689,23 +3857,23 @@
       <w:pPr>
         <w:pStyle w:val="Overskrift1"/>
       </w:pPr>
-      <w:bookmarkStart w:id="8" w:name="_Toc483415854"/>
+      <w:bookmarkStart w:id="7" w:name="_Toc483415854"/>
       <w:r>
         <w:lastRenderedPageBreak/>
         <w:t>Utviklingsmetodikk</w:t>
       </w:r>
+      <w:bookmarkEnd w:id="7"/>
+    </w:p>
+    <w:p/>
+    <w:p>
+      <w:pPr>
+        <w:pStyle w:val="Overskrift2"/>
+      </w:pPr>
+      <w:bookmarkStart w:id="8" w:name="_Toc483415855"/>
+      <w:r>
+        <w:t>Organisering</w:t>
+      </w:r>
       <w:bookmarkEnd w:id="8"/>
-    </w:p>
-    <w:p/>
-    <w:p>
-      <w:pPr>
-        <w:pStyle w:val="Overskrift2"/>
-      </w:pPr>
-      <w:bookmarkStart w:id="9" w:name="_Toc483415855"/>
-      <w:r>
-        <w:t>Organisering</w:t>
-      </w:r>
-      <w:bookmarkEnd w:id="9"/>
     </w:p>
     <w:p>
       <w:r>
@@ -3773,13 +3941,29 @@
         </w:drawing>
       </w:r>
       <w:r>
-        <w:t>I dette prosjektet har det vært stort fokus på arbeidsmetoden/utviklingsmetodikken. Vi har i dette prosjektet brukt Kanban som utgangspunkt</w:t>
+        <w:t xml:space="preserve">I dette prosjektet har det vært stort fokus på arbeidsmetoden/utviklingsmetodikken. Vi har i dette prosjektet brukt </w:t>
+      </w:r>
+      <w:proofErr w:type="spellStart"/>
+      <w:r>
+        <w:t>Kanban</w:t>
+      </w:r>
+      <w:proofErr w:type="spellEnd"/>
+      <w:r>
+        <w:t xml:space="preserve"> som utgangspunkt</w:t>
       </w:r>
       <w:r>
         <w:t>,</w:t>
       </w:r>
       <w:r>
-        <w:t xml:space="preserve"> Kanban er</w:t>
+        <w:t xml:space="preserve"> </w:t>
+      </w:r>
+      <w:proofErr w:type="spellStart"/>
+      <w:r>
+        <w:t>Kanban</w:t>
+      </w:r>
+      <w:proofErr w:type="spellEnd"/>
+      <w:r>
+        <w:t xml:space="preserve"> er</w:t>
       </w:r>
       <w:r>
         <w:t xml:space="preserve"> en agil utviklingsmetodikk.</w:t>
@@ -3787,13 +3971,53 @@
     </w:p>
     <w:p>
       <w:r>
-        <w:t>For å kunne jobbe med Kanban i dette prosjektet trengte vi et digitalt verktø, valget falt på Taiga. Dette er en webløsning som blant annet er bygget rundt Kanban. Taiga gir oss muligheten til lett kunne organisere arbeidet vårt. Vi kan her holde styr på hvilke oppgaver som jobbes med og hvem som gjør hva osv. Vi kan tilegne oppgaver til enkeltpersoner eller hele gruppen. Vi kan også lage underoppgaver til en større oppgave.</w:t>
+        <w:t xml:space="preserve">For å kunne jobbe med </w:t>
+      </w:r>
+      <w:proofErr w:type="spellStart"/>
+      <w:r>
+        <w:t>Kanban</w:t>
+      </w:r>
+      <w:proofErr w:type="spellEnd"/>
+      <w:r>
+        <w:t xml:space="preserve"> i dette prosjektet trengte vi et digitalt </w:t>
+      </w:r>
+      <w:proofErr w:type="spellStart"/>
+      <w:r>
+        <w:t>verktø</w:t>
+      </w:r>
+      <w:proofErr w:type="spellEnd"/>
+      <w:r>
+        <w:t xml:space="preserve">, valget falt på Taiga. Dette er en webløsning som blant annet er bygget rundt </w:t>
+      </w:r>
+      <w:proofErr w:type="spellStart"/>
+      <w:r>
+        <w:t>Kanban</w:t>
+      </w:r>
+      <w:proofErr w:type="spellEnd"/>
+      <w:r>
+        <w:t>. Taiga gir oss muligheten til lett kunne organisere arbeidet vårt. Vi kan her holde styr på hvilke oppgaver som jobbes med og hvem som gjør hva osv. Vi kan tilegne oppgaver til enkeltpersoner eller hele gruppen. Vi kan også lage underoppgaver til en større oppgave.</w:t>
       </w:r>
     </w:p>
     <w:p/>
     <w:p>
       <w:r>
-        <w:t>Taiga lar oss også koble opp mot Slack og Git. Dette gjør at vi kan oppdatere Taiga automatisk som vi jobber på oppgaven.</w:t>
+        <w:t xml:space="preserve">Taiga lar oss også koble opp mot </w:t>
+      </w:r>
+      <w:proofErr w:type="spellStart"/>
+      <w:r>
+        <w:t>Slack</w:t>
+      </w:r>
+      <w:proofErr w:type="spellEnd"/>
+      <w:r>
+        <w:t xml:space="preserve"> og </w:t>
+      </w:r>
+      <w:proofErr w:type="spellStart"/>
+      <w:r>
+        <w:t>Git</w:t>
+      </w:r>
+      <w:proofErr w:type="spellEnd"/>
+      <w:r>
+        <w:t>. Dette gjør at vi kan oppdatere Taiga automatisk som vi jobber på oppgaven.</w:t>
       </w:r>
       <w:r>
         <w:t xml:space="preserve"> Her under kan du se et eksempel på hvordan Taiga kunne se ut under prosjektet:</w:t>
@@ -3850,7 +4074,31 @@
     <w:p/>
     <w:p>
       <w:r>
-        <w:t>Til kommunikasjon brukte en del slack, men også mye Facebook til generell kommunikasjon. Git brukte vi også mye for å holde styr på arbeidet vårt og filene, men mer om dette lenger ned.</w:t>
+        <w:t xml:space="preserve">Til kommunikasjon brukte en del </w:t>
+      </w:r>
+      <w:proofErr w:type="spellStart"/>
+      <w:r>
+        <w:t>slack</w:t>
+      </w:r>
+      <w:proofErr w:type="spellEnd"/>
+      <w:r>
+        <w:t xml:space="preserve">, men også mye </w:t>
+      </w:r>
+      <w:proofErr w:type="spellStart"/>
+      <w:r>
+        <w:t>Facebook</w:t>
+      </w:r>
+      <w:proofErr w:type="spellEnd"/>
+      <w:r>
+        <w:t xml:space="preserve"> til generell kommunikasjon. </w:t>
+      </w:r>
+      <w:proofErr w:type="spellStart"/>
+      <w:r>
+        <w:t>Git</w:t>
+      </w:r>
+      <w:proofErr w:type="spellEnd"/>
+      <w:r>
+        <w:t xml:space="preserve"> brukte vi også mye for å holde styr på arbeidet vårt og filene, men mer om dette lenger ned.</w:t>
       </w:r>
     </w:p>
     <w:p/>
@@ -3865,15 +4113,25 @@
       <w:pPr>
         <w:pStyle w:val="Overskrift2"/>
       </w:pPr>
-      <w:bookmarkStart w:id="10" w:name="_Toc483415856"/>
+      <w:bookmarkStart w:id="9" w:name="_Toc483415856"/>
       <w:r>
         <w:t>Ansvarsfordeling</w:t>
       </w:r>
-      <w:bookmarkEnd w:id="10"/>
-    </w:p>
-    <w:p>
-      <w:r>
-        <w:t>Ansvarsfordelingen var også viktig under prosjektet.Vi avklarte tidlig hvem som skulle ha det overordnende ansvaret for hvert tema. Vi kunne selvfølgelig jobbe på kryss av ansvarsområdene, dette var mer ment for å avklare hvem som hadde øverste autoritet innenfor hvert tema. Tidlig i prosjektet hadde gruppen en samtale om hva</w:t>
+      <w:bookmarkEnd w:id="9"/>
+    </w:p>
+    <w:p>
+      <w:r>
+        <w:t xml:space="preserve">Ansvarsfordelingen var også viktig under </w:t>
+      </w:r>
+      <w:proofErr w:type="spellStart"/>
+      <w:proofErr w:type="gramStart"/>
+      <w:r>
+        <w:t>prosjektet.Vi</w:t>
+      </w:r>
+      <w:proofErr w:type="spellEnd"/>
+      <w:proofErr w:type="gramEnd"/>
+      <w:r>
+        <w:t xml:space="preserve"> avklarte tidlig hvem som skulle ha det overordnende ansvaret for hvert tema. Vi kunne selvfølgelig jobbe på kryss av ansvarsområdene, dette var mer ment for å avklare hvem som hadde øverste autoritet innenfor hvert tema. Tidlig i prosjektet hadde gruppen en samtale om hva</w:t>
       </w:r>
       <w:r>
         <w:t xml:space="preserve"> den enkelte følte seg trygg på å ha ansvar for, og hva vi følte oss flink på. Fordelingen ble som følger:</w:t>
@@ -3913,8 +4171,13 @@
             <w:pPr>
               <w:cnfStyle w:val="000000100000" w:firstRow="0" w:lastRow="0" w:firstColumn="0" w:lastColumn="0" w:oddVBand="0" w:evenVBand="0" w:oddHBand="1" w:evenHBand="0" w:firstRowFirstColumn="0" w:firstRowLastColumn="0" w:lastRowFirstColumn="0" w:lastRowLastColumn="0"/>
             </w:pPr>
+            <w:proofErr w:type="spellStart"/>
             <w:r>
-              <w:t>Backend/server/PHP</w:t>
+              <w:t>Backend</w:t>
+            </w:r>
+            <w:proofErr w:type="spellEnd"/>
+            <w:r>
+              <w:t>/server/PHP</w:t>
             </w:r>
           </w:p>
         </w:tc>
@@ -3981,9 +4244,11 @@
             <w:tcW w:w="2977" w:type="dxa"/>
           </w:tcPr>
           <w:p>
+            <w:proofErr w:type="spellStart"/>
             <w:r>
               <w:t>Cem</w:t>
             </w:r>
+            <w:proofErr w:type="spellEnd"/>
           </w:p>
         </w:tc>
         <w:tc>
@@ -4012,15 +4277,23 @@
       <w:pPr>
         <w:pStyle w:val="Overskrift2"/>
       </w:pPr>
-      <w:bookmarkStart w:id="11" w:name="_Toc483415857"/>
+      <w:bookmarkStart w:id="10" w:name="_Toc483415857"/>
       <w:r>
         <w:t>Samhandling med bruker</w:t>
       </w:r>
-      <w:bookmarkEnd w:id="11"/>
-    </w:p>
-    <w:p>
-      <w:r>
-        <w:t xml:space="preserve">Under hele prosjektet gikk vi ut i fra en iterativ prosess. Vi begynte med planlegging, lagde en prototype, testet prototypen på intervjuobjekter, for så å vurdere tilbakemeldingene og begynne prosessen på nytt. Helt til vi hadde en god løsning. </w:t>
+      <w:bookmarkEnd w:id="10"/>
+    </w:p>
+    <w:p>
+      <w:r>
+        <w:t xml:space="preserve">Under hele prosjektet gikk vi ut i fra en </w:t>
+      </w:r>
+      <w:proofErr w:type="spellStart"/>
+      <w:r>
+        <w:t>iterativ</w:t>
+      </w:r>
+      <w:proofErr w:type="spellEnd"/>
+      <w:r>
+        <w:t xml:space="preserve"> prosess. Vi begynte med planlegging, lagde en prototype, testet prototypen på intervjuobjekter, for så å vurdere tilbakemeldingene og begynne prosessen på nytt. Helt til vi hadde en god løsning. </w:t>
       </w:r>
       <w:r>
         <w:t>Dette gjorde at vi hadde en god smidighet gjennom hele prosessen. Uten for store problemer kunne vi da gjøre forandringer ut i fra tilbakemelding fra potensielle brukere.</w:t>
@@ -4043,33 +4316,73 @@
       <w:pPr>
         <w:pStyle w:val="Overskrift1"/>
       </w:pPr>
-      <w:bookmarkStart w:id="12" w:name="_Toc483415858"/>
+      <w:bookmarkStart w:id="11" w:name="_Toc483415858"/>
       <w:r>
         <w:lastRenderedPageBreak/>
         <w:t>Prototype</w:t>
       </w:r>
+      <w:bookmarkEnd w:id="11"/>
+    </w:p>
+    <w:p/>
+    <w:p>
+      <w:pPr>
+        <w:pStyle w:val="Overskrift2"/>
+      </w:pPr>
+      <w:bookmarkStart w:id="12" w:name="_Toc483415859"/>
+      <w:r>
+        <w:t>Verktøy for utvikling av prototype</w:t>
+      </w:r>
       <w:bookmarkEnd w:id="12"/>
     </w:p>
+    <w:p>
+      <w:r>
+        <w:t xml:space="preserve">Etter forelesningen vi hadde om utvikling av prototype, begynte vi å lete etter beste verktøy for å lage en prototype. Programmer som </w:t>
+      </w:r>
+      <w:proofErr w:type="spellStart"/>
+      <w:r>
+        <w:t>Balsamiq</w:t>
+      </w:r>
+      <w:proofErr w:type="spellEnd"/>
+      <w:r>
+        <w:t xml:space="preserve">, </w:t>
+      </w:r>
+      <w:proofErr w:type="spellStart"/>
+      <w:r>
+        <w:t>InVision</w:t>
+      </w:r>
+      <w:proofErr w:type="spellEnd"/>
+      <w:r>
+        <w:t xml:space="preserve">, </w:t>
+      </w:r>
+      <w:proofErr w:type="spellStart"/>
+      <w:r>
+        <w:t>Artisteer</w:t>
+      </w:r>
+      <w:proofErr w:type="spellEnd"/>
+      <w:r>
+        <w:t xml:space="preserve"> og Adobe Muse ble diskutert. Alle hadde sine fordeler og ulemper, men valget falt på Adobe Muse. Vi følte Adobe Muse ga oss det vi trengte for å lage en funksjonell og forklarende prototype.</w:t>
+      </w:r>
+      <w:r>
+        <w:t xml:space="preserve"> </w:t>
+      </w:r>
+      <w:r>
+        <w:t>Det var viktig for oss at verktøyet vi brukte kunne brukes til å lage en prototype vi kunne vise til intervjuobjekter og potensielle brukere av siden. For å få til dette måtte vi ha et program som liknet mest mulig på endelige produktet, samtidig som det ikke var for vanskelig for oss å gjøre endringer om vi så dette var nødvendig. Med Adobe Muse kan man få generert en fungerende nettside som inneholder: HTML, CSS, PHP, JavaScript osv. Dette uten å skrive noe kode og bare flytte ting rundt som om det skulle vært et tegneprogram.</w:t>
+      </w:r>
+    </w:p>
     <w:p/>
     <w:p>
       <w:pPr>
         <w:pStyle w:val="Overskrift2"/>
       </w:pPr>
-      <w:bookmarkStart w:id="13" w:name="_Toc483415859"/>
-      <w:r>
-        <w:t>Verktøy for utvikling av prototype</w:t>
+      <w:bookmarkStart w:id="13" w:name="_Toc483415860"/>
+      <w:r>
+        <w:t>Intervjuer og feedback til prototypen</w:t>
       </w:r>
       <w:bookmarkEnd w:id="13"/>
     </w:p>
     <w:p>
       <w:r>
-        <w:t>Etter forelesningen vi hadde om utvikling av prototype, begynte vi å lete etter beste verktøy for å lage en prototype. Programmer som Balsamiq, InVision, Artisteer og Adobe Muse ble diskutert. Alle hadde sine fordeler og ulemper, men valget falt på Adobe Muse. Vi følte Adobe Muse ga oss det vi trengte for å lage en funksjonell og forklarende prototype.</w:t>
-      </w:r>
-      <w:r>
-        <w:t xml:space="preserve"> </w:t>
-      </w:r>
-      <w:r>
-        <w:t>Det var viktig for oss at verktøyet vi brukte kunne brukes til å lage en prototype vi kunne vise til intervjuobjekter og potensielle brukere av siden. For å få til dette måtte vi ha et program som liknet mest mulig på endelige produktet, samtidig som det ikke var for vanskelig for oss å gjøre endringer om vi så dette var nødvendig. Med Adobe Muse kan man få generert en fungerende nettside som inneholder: HTML, CSS, PHP, JavaScript osv. Dette uten å skrive noe kode og bare flytte ting rundt som om det skulle vært et tegneprogram.</w:t>
+        <w:t>Vi hadde flere runder hvor vi intervjuet potensielle brukere og generelt vanlige folk for å få mye tilbakemelding på designet underveis. Med et så godt program var det ikke noe problem å forandre på designet om det var noe de sa vi burde fikse på. Det kunne til og med hende vi kunne gjøre endinger under intervjuet for å se om vi forsto tilbakemeldingen riktig. Etter flere runder med intervjuer kom vi fram til en prototype vi syntes var god nok til å begynne å utvikle løsningen fra.</w:t>
       </w:r>
     </w:p>
     <w:p/>
@@ -4077,27 +4390,11 @@
       <w:pPr>
         <w:pStyle w:val="Overskrift2"/>
       </w:pPr>
-      <w:bookmarkStart w:id="14" w:name="_Toc483415860"/>
-      <w:r>
-        <w:t>Intervjuer og feedback til prototypen</w:t>
+      <w:bookmarkStart w:id="14" w:name="_Toc483415861"/>
+      <w:r>
+        <w:t>Hvordan vi bruke prototypen til videre utvikling</w:t>
       </w:r>
       <w:bookmarkEnd w:id="14"/>
-    </w:p>
-    <w:p>
-      <w:r>
-        <w:t>Vi hadde flere runder hvor vi intervjuet potensielle brukere og generelt vanlige folk for å få mye tilbakemelding på designet underveis. Med et så godt program var det ikke noe problem å forandre på designet om det var noe de sa vi burde fikse på. Det kunne til og med hende vi kunne gjøre endinger under intervjuet for å se om vi forsto tilbakemeldingen riktig. Etter flere runder med intervjuer kom vi fram til en prototype vi syntes var god nok til å begynne å utvikle løsningen fra.</w:t>
-      </w:r>
-    </w:p>
-    <w:p/>
-    <w:p>
-      <w:pPr>
-        <w:pStyle w:val="Overskrift2"/>
-      </w:pPr>
-      <w:bookmarkStart w:id="15" w:name="_Toc483415861"/>
-      <w:r>
-        <w:t>Hvordan vi bruke prototypen til videre utvikling</w:t>
-      </w:r>
-      <w:bookmarkEnd w:id="15"/>
     </w:p>
     <w:p>
       <w:r>
@@ -4155,18 +4452,18 @@
       <w:pPr>
         <w:pStyle w:val="Overskrift2"/>
       </w:pPr>
-      <w:bookmarkStart w:id="16" w:name="_Toc483415862"/>
+      <w:bookmarkStart w:id="15" w:name="_Toc483415862"/>
       <w:r>
         <w:lastRenderedPageBreak/>
         <w:t>Skjermbilder fra utvikling av prototype</w:t>
       </w:r>
-      <w:bookmarkEnd w:id="16"/>
+      <w:bookmarkEnd w:id="15"/>
     </w:p>
     <w:p>
       <w:pPr>
         <w:pStyle w:val="Overskrift3"/>
       </w:pPr>
-      <w:bookmarkStart w:id="17" w:name="_Toc483415863"/>
+      <w:bookmarkStart w:id="16" w:name="_Toc483415863"/>
       <w:r>
         <w:rPr>
           <w:noProof/>
@@ -4224,7 +4521,7 @@
       <w:r>
         <w:t>Versjon 1:</w:t>
       </w:r>
-      <w:bookmarkEnd w:id="17"/>
+      <w:bookmarkEnd w:id="16"/>
     </w:p>
     <w:p/>
     <w:p/>
@@ -4243,7 +4540,7 @@
       <w:pPr>
         <w:pStyle w:val="Overskrift3"/>
       </w:pPr>
-      <w:bookmarkStart w:id="18" w:name="_Toc483415864"/>
+      <w:bookmarkStart w:id="17" w:name="_Toc483415864"/>
       <w:r>
         <w:rPr>
           <w:noProof/>
@@ -4309,7 +4606,7 @@
       <w:r>
         <w:t>Versjon 2:</w:t>
       </w:r>
-      <w:bookmarkEnd w:id="18"/>
+      <w:bookmarkEnd w:id="17"/>
     </w:p>
     <w:p/>
     <w:p/>
@@ -4327,7 +4624,7 @@
       <w:pPr>
         <w:pStyle w:val="Overskrift3"/>
       </w:pPr>
-      <w:bookmarkStart w:id="19" w:name="_Toc483415865"/>
+      <w:bookmarkStart w:id="18" w:name="_Toc483415865"/>
       <w:r>
         <w:rPr>
           <w:noProof/>
@@ -4385,7 +4682,7 @@
       <w:r>
         <w:t>Versjon 3</w:t>
       </w:r>
-      <w:bookmarkEnd w:id="19"/>
+      <w:bookmarkEnd w:id="18"/>
       <w:r>
         <w:br w:type="page"/>
       </w:r>
@@ -4394,98 +4691,188 @@
       <w:pPr>
         <w:pStyle w:val="Overskrift1"/>
       </w:pPr>
-      <w:bookmarkStart w:id="20" w:name="_Toc483415866"/>
+      <w:bookmarkStart w:id="19" w:name="_Toc483415866"/>
       <w:r>
         <w:lastRenderedPageBreak/>
         <w:t>Prinsipper</w:t>
       </w:r>
+      <w:bookmarkEnd w:id="19"/>
+    </w:p>
+    <w:p>
+      <w:pPr>
+        <w:pStyle w:val="Overskrift2"/>
+      </w:pPr>
+      <w:bookmarkStart w:id="20" w:name="_Toc482180263"/>
+      <w:bookmarkStart w:id="21" w:name="_Toc483415867"/>
+      <w:r>
+        <w:t>Målgruppen</w:t>
+      </w:r>
       <w:bookmarkEnd w:id="20"/>
+      <w:bookmarkEnd w:id="21"/>
+    </w:p>
+    <w:p>
+      <w:r>
+        <w:t xml:space="preserve">Det er ingen tvil om at studenter er målgruppen for vår nettløsning, spesifisert i oppgaveteksten. Rammen for verket er satt - det er vår oppgave å komme opp med en løsning relevant for målgruppen, og sørge for at deres interesser og behov er ivaretatt. I og med at vi på gruppen og våre klassekamerater er inne i målgruppen, gir oss ekstra innsikt og oversikt over hva brukerne savner i dagens studentsamfunn. Som student kan det være vanskelig å få med seg alt som foregår, og ting kan fort bli uoversiktlig. Det vi med vår nettløsning ønsker er å gjøre det lettere å få en oversikt over hva som skjer på/i nærheten av campus Fjerdingen, og skreddersy dette etter hver enkelt persons interesser. Som en liten «rosin i pølsa» har vi også samlet rabatter relevant for studenter, som en ekstra tiltrekningskraft for studenter med stram økonomi eller for de som er ute etter en god </w:t>
+      </w:r>
+      <w:proofErr w:type="spellStart"/>
+      <w:r>
+        <w:t>deal</w:t>
+      </w:r>
+      <w:proofErr w:type="spellEnd"/>
+      <w:r>
+        <w:t xml:space="preserve">.  </w:t>
+      </w:r>
     </w:p>
     <w:p>
       <w:pPr>
         <w:pStyle w:val="Overskrift2"/>
       </w:pPr>
-      <w:bookmarkStart w:id="21" w:name="_Toc482180263"/>
-      <w:bookmarkStart w:id="22" w:name="_Toc483415867"/>
-      <w:r>
-        <w:t>Målgruppen</w:t>
-      </w:r>
-      <w:bookmarkEnd w:id="21"/>
+      <w:bookmarkStart w:id="22" w:name="_Toc482180264"/>
+      <w:bookmarkStart w:id="23" w:name="_Toc483415868"/>
+      <w:proofErr w:type="spellStart"/>
+      <w:r>
+        <w:t>Usability</w:t>
+      </w:r>
       <w:bookmarkEnd w:id="22"/>
-    </w:p>
-    <w:p>
-      <w:r>
-        <w:t xml:space="preserve">Det er ingen tvil om at studenter er målgruppen for vår nettløsning, spesifisert i oppgaveteksten. Rammen for verket er satt - det er vår oppgave å komme opp med en løsning relevant for målgruppen, og sørge for at deres interesser og behov er ivaretatt. I og med at vi på gruppen og våre klassekamerater er inne i målgruppen, gir oss ekstra innsikt og oversikt over hva brukerne savner i dagens studentsamfunn. Som student kan det være vanskelig å få med seg alt som foregår, og ting kan fort bli uoversiktlig. Det vi med vår nettløsning ønsker er å gjøre det lettere å få en oversikt over hva som skjer på/i nærheten av campus Fjerdingen, og skreddersy dette etter hver enkelt persons interesser. Som en liten «rosin i pølsa» har vi også samlet rabatter relevant for studenter, som en ekstra tiltrekningskraft for studenter med stram økonomi eller for de som er ute etter en god deal.  </w:t>
-      </w:r>
-    </w:p>
+      <w:bookmarkEnd w:id="23"/>
+      <w:proofErr w:type="spellEnd"/>
+    </w:p>
+    <w:p>
+      <w:r>
+        <w:t>Når det kommer til brukskvaliteten/</w:t>
+      </w:r>
+      <w:proofErr w:type="spellStart"/>
+      <w:r>
+        <w:t>usability</w:t>
+      </w:r>
+      <w:proofErr w:type="spellEnd"/>
+      <w:r>
+        <w:t>, er det alfa og omega for en nettløsning. Det er essensielt at brukerens opplevelse av nettløsningen er så behagelig som mulig. Brukskvalitet handler om at brukeren har en enkel, lett og kjapp erfaring med løsningen. Det skal være enkelt å navigere seg rundt og finne fram dit en vil. Det skal også være lett «arbeid» og ikke kreve mye tid fra en muligens allerede tidsknapp student.</w:t>
+      </w:r>
+    </w:p>
+    <w:p>
+      <w:r>
+        <w:t xml:space="preserve">Med vår nettløsning mener vi at vi har oppfylt disse kravene på en god måte. Forsiden og alle undersidene er ryddige, oversiktlige og enkle. Det er enkelt, kjapt og lett å navigere seg rundt på siden, uten for mange objekter som tiltrekker seg en brukers oppmerksomhet. </w:t>
+      </w:r>
+    </w:p>
+    <w:p>
+      <w:r>
+        <w:t>Navngivning kan være et problem ved at det kan være vanskelige å se sammenhenger med navn på kategorier/</w:t>
+      </w:r>
+      <w:proofErr w:type="spellStart"/>
+      <w:r>
+        <w:t>headlines</w:t>
+      </w:r>
+      <w:proofErr w:type="spellEnd"/>
+      <w:r>
+        <w:t>. Dette har vi tatt i betraktning med vår løsning. Navngivningen er enkel og beskrivende uten å overskride med hverandre, slik at det ikke skaper noen problemer for brukeren. Sidene inneholder ikke altfor mye tekst heller, kun en kort beskrivelse av rabatten/arrangementet/aktiviteten/stillingen, så siden blir ikke for «grå» heller.</w:t>
+      </w:r>
+    </w:p>
+    <w:p>
+      <w:r>
+        <w:t xml:space="preserve">Vi har også tatt i betraktning at plasseringen av objektene på siden ligger på «forventede» steder. </w:t>
+      </w:r>
+      <w:proofErr w:type="spellStart"/>
+      <w:r>
+        <w:t>Headeren</w:t>
+      </w:r>
+      <w:proofErr w:type="spellEnd"/>
+      <w:r>
+        <w:t xml:space="preserve"> har «hjemknappen» helt til venstre, de fire underkategoriene på høyre side – hvorav «min side» er plassert helt til høyre. Det er et velkjent oppsett, som vi og våre intervjuobjekter syntes var logisk og naturlig. Vi har ikke prøvd å revolusjonere oppsettet av en header, men gjort det gjenkjennelig for brukere slik at de heller kan bruke mer tid på å nyte innholdet på siden.</w:t>
+      </w:r>
+    </w:p>
+    <w:p>
+      <w:r>
+        <w:t xml:space="preserve">Grupperingen er også noe vi har satt høyt på prioriteringslista. Det er viktig at det brukeren forventer å finne ligger samlet på ett sted, og ikke spredd rundt omkring på nettsiden. Dette har vi løst med de forskjellige kategoriene våre, samt filtreringsmetodene under her igjen, for å virkelig få grupperingen </w:t>
+      </w:r>
+      <w:proofErr w:type="spellStart"/>
+      <w:r>
+        <w:t>finspisset</w:t>
+      </w:r>
+      <w:proofErr w:type="spellEnd"/>
+      <w:r>
+        <w:t xml:space="preserve"> og at brukeren finner eksakt det vedkommende ønsker.</w:t>
+      </w:r>
+    </w:p>
+    <w:p/>
     <w:p>
       <w:pPr>
         <w:pStyle w:val="Overskrift2"/>
       </w:pPr>
-      <w:bookmarkStart w:id="23" w:name="_Toc482180264"/>
-      <w:bookmarkStart w:id="24" w:name="_Toc483415868"/>
-      <w:r>
-        <w:t>Usability</w:t>
-      </w:r>
-      <w:bookmarkEnd w:id="23"/>
+      <w:bookmarkStart w:id="24" w:name="_Toc482180265"/>
+      <w:bookmarkStart w:id="25" w:name="_Toc483415869"/>
+      <w:r>
+        <w:t>Designprinsipper</w:t>
+      </w:r>
       <w:bookmarkEnd w:id="24"/>
-    </w:p>
-    <w:p>
-      <w:r>
-        <w:t>Når det kommer til brukskvaliteten/usability, er det alfa og omega for en nettløsning. Det er essensielt at brukerens opplevelse av nettløsningen er så behagelig som mulig. Brukskvalitet handler om at brukeren har en enkel, lett og kjapp erfaring med løsningen. Det skal være enkelt å navigere seg rundt og finne fram dit en vil. Det skal også være lett «arbeid» og ikke kreve mye tid fra en muligens allerede tidsknapp student.</w:t>
-      </w:r>
-    </w:p>
-    <w:p>
-      <w:r>
-        <w:t xml:space="preserve">Med vår nettløsning mener vi at vi har oppfylt disse kravene på en god måte. Forsiden og alle undersidene er ryddige, oversiktlige og enkle. Det er enkelt, kjapt og lett å navigere seg rundt på siden, uten for mange objekter som tiltrekker seg en brukers oppmerksomhet. </w:t>
-      </w:r>
-    </w:p>
-    <w:p>
-      <w:r>
-        <w:t>Navngivning kan være et problem ved at det kan være vanskelige å se sammenhenger med navn på kategorier/headlines. Dette har vi tatt i betraktning med vår løsning. Navngivningen er enkel og beskrivende uten å overskride med hverandre, slik at det ikke skaper noen problemer for brukeren. Sidene inneholder ikke altfor mye tekst heller, kun en kort beskrivelse av rabatten/arrangementet/aktiviteten/stillingen, så siden blir ikke for «grå» heller.</w:t>
-      </w:r>
-    </w:p>
-    <w:p>
-      <w:r>
-        <w:t>Vi har også tatt i betraktning at plasseringen av objektene på siden ligger på «forventede» steder. Headeren har «hjemknappen» helt til venstre, de fire underkategoriene på høyre side – hvorav «min side» er plassert helt til høyre. Det er et velkjent oppsett, som vi og våre intervjuobjekter syntes var logisk og naturlig. Vi har ikke prøvd å revolusjonere oppsettet av en header, men gjort det gjenkjennelig for brukere slik at de heller kan bruke mer tid på å nyte innholdet på siden.</w:t>
-      </w:r>
-    </w:p>
-    <w:p>
-      <w:r>
-        <w:t>Grupperingen er også noe vi har satt høyt på prioriteringslista. Det er viktig at det brukeren forventer å finne ligger samlet på ett sted, og ikke spredd rundt omkring på nettsiden. Dette har vi løst med de forskjellige kategoriene våre, samt filtreringsmetodene under her igjen, for å virkelig få grupperingen finspisset og at brukeren finner eksakt det vedkommende ønsker.</w:t>
+      <w:r>
+        <w:t xml:space="preserve"> / universell utforming / innhold &amp; tjenester</w:t>
+      </w:r>
+      <w:bookmarkEnd w:id="25"/>
+    </w:p>
+    <w:p>
+      <w:r>
+        <w:t xml:space="preserve">Forsiden har en «ren» </w:t>
+      </w:r>
+      <w:proofErr w:type="spellStart"/>
+      <w:r>
+        <w:t>look</w:t>
+      </w:r>
+      <w:proofErr w:type="spellEnd"/>
+      <w:r>
+        <w:t>. Siden inneholder en bilde-karusell med en velkomstmelding sammen med en kort beskrivelse av nettsiden. Under dette ligger de fire undersidene nettløsningen tilbyr: rabatter, på campus, i nærheten og min side. Disse blir kort beskrevet, og har en «les mer her» knapp om brukeren ønsker å se hva nettsiden har å by på. Blar man lenger ned kan man se hva som er aktuelt for brukeren, på en oversiktlig måte. Om ønsket kan brukeren filtrere kategoriene etter eget ønske. I bunnen finner man fremhevede arrangementer som nærmer seg.</w:t>
+      </w:r>
+    </w:p>
+    <w:p>
+      <w:r>
+        <w:lastRenderedPageBreak/>
+        <w:t xml:space="preserve">Rabatter-siden er satt opp uten for mye tekst som overvelder brukeren, for å gi en behagelig og ryddig </w:t>
+      </w:r>
+      <w:proofErr w:type="spellStart"/>
+      <w:r>
+        <w:t>look</w:t>
+      </w:r>
+      <w:proofErr w:type="spellEnd"/>
+      <w:r>
+        <w:t xml:space="preserve">. Hver </w:t>
+      </w:r>
+      <w:proofErr w:type="spellStart"/>
+      <w:r>
+        <w:t>rabattboks</w:t>
+      </w:r>
+      <w:proofErr w:type="spellEnd"/>
+      <w:r>
+        <w:t xml:space="preserve"> har </w:t>
+      </w:r>
+      <w:proofErr w:type="spellStart"/>
+      <w:r>
+        <w:t>hoverfunksjon</w:t>
+      </w:r>
+      <w:proofErr w:type="spellEnd"/>
+      <w:r>
+        <w:t xml:space="preserve"> som utfolder en boks over bildet med en beskrivelse av den valgte rabatten. Det er også satt fargede tags i hjørnet av hver rabattkupong, for å gjøre det enklere å se hvilken kategori en rabattkupong går under.</w:t>
       </w:r>
     </w:p>
     <w:p/>
     <w:p>
-      <w:pPr>
-        <w:pStyle w:val="Overskrift2"/>
-      </w:pPr>
-      <w:bookmarkStart w:id="25" w:name="_Toc482180265"/>
-      <w:bookmarkStart w:id="26" w:name="_Toc483415869"/>
-      <w:r>
-        <w:t>Designprinsipper</w:t>
-      </w:r>
-      <w:bookmarkEnd w:id="25"/>
-      <w:r>
-        <w:t xml:space="preserve"> / universell utforming / innhold &amp; tjenester</w:t>
-      </w:r>
-      <w:bookmarkEnd w:id="26"/>
-    </w:p>
-    <w:p>
-      <w:r>
-        <w:t>Forsiden har en «ren» look. Siden inneholder en bilde-karusell med en velkomstmelding sammen med en kort beskrivelse av nettsiden. Under dette ligger de fire undersidene nettløsningen tilbyr: rabatter, på campus, i nærheten og min side. Disse blir kort beskrevet, og har en «les mer her» knapp om brukeren ønsker å se hva nettsiden har å by på. Blar man lenger ned kan man se hva som er aktuelt for brukeren, på en oversiktlig måte. Om ønsket kan brukeren filtrere kategoriene etter eget ønske. I bunnen finner man fremhevede arrangementer som nærmer seg.</w:t>
-      </w:r>
-    </w:p>
-    <w:p>
-      <w:r>
-        <w:lastRenderedPageBreak/>
-        <w:t>Rabatter-siden er satt opp uten for mye tekst som overvelder brukeren, for å gi en behagelig og ryddig look. Hver rabattboks har hoverfunksjon som utfolder en boks over bildet med en beskrivelse av den valgte rabatten. Det er også satt fargede tags i hjørnet av hver rabattkupong, for å gjøre det enklere å se hvilken kategori en rabattkupong går under.</w:t>
-      </w:r>
-    </w:p>
-    <w:p/>
-    <w:p>
-      <w:r>
-        <w:t>«På campus»- og «I nærheten»-sidene har eksakt samme oppsett, noe som gjør siden mer brukervennlig. De er satt opp slik at man får en beskrivelse av hva man finner på eksakt denne undersiden. Om man er medlem får man opp utvalgte arrangementer/stillinger/foreninger (campus) eller arrangementer/aktiviteter/mat og drikke (i nærheten). Deretter kommer det haugevis med forskjellige happenings, 3 bokser per linje – slik at det ikke blir for tett i tett og dermed rotete. Man kan velge å filtrere etter kategori, eller bruke søkefunksjonen til å søke etter spesifikke tags. Hoverfunksjonen er lik på disse sidene, som ved rabattsiden, og dersom man trykker på et ønsket arrangement e.l. blir man sendt til en informasjonsside. Denne siden er strippet ned til nettoen – det har bare det viktigste/mest relevante. Her snakker vi da om et bilde, en overskrift, en kort beskrivelse, dato/sted, kart av den eksakte posisjonen og tagsene som gjelder.</w:t>
+      <w:r>
+        <w:t xml:space="preserve">«På campus»- og «I nærheten»-sidene har eksakt samme oppsett, noe som gjør siden mer brukervennlig. De er satt opp slik at man får en beskrivelse av hva man finner på eksakt denne undersiden. Om man er medlem får man opp utvalgte arrangementer/stillinger/foreninger (campus) eller arrangementer/aktiviteter/mat og drikke (i nærheten). Deretter kommer det haugevis med forskjellige happenings, 3 bokser per linje – slik at det ikke blir for tett i tett og dermed rotete. Man kan velge å filtrere etter kategori, eller bruke søkefunksjonen til å søke etter spesifikke tags. </w:t>
+      </w:r>
+      <w:proofErr w:type="spellStart"/>
+      <w:r>
+        <w:t>Hoverfunksjonen</w:t>
+      </w:r>
+      <w:proofErr w:type="spellEnd"/>
+      <w:r>
+        <w:t xml:space="preserve"> er lik på disse sidene, som ved rabattsiden, og dersom man trykker på et ønsket arrangement e.l. blir man sendt til en informasjonsside. Denne siden er strippet ned til nettoen – det har bare det viktigste/mest relevante. Her snakker vi da om et bilde, en overskrift, en kort beskrivelse, dato/sted, kart av den eksakte posisjonen og </w:t>
+      </w:r>
+      <w:proofErr w:type="spellStart"/>
+      <w:r>
+        <w:t>tagsene</w:t>
+      </w:r>
+      <w:proofErr w:type="spellEnd"/>
+      <w:r>
+        <w:t xml:space="preserve"> som gjelder.</w:t>
       </w:r>
     </w:p>
     <w:p>
@@ -4521,24 +4908,24 @@
       <w:pPr>
         <w:pStyle w:val="Overskrift1"/>
       </w:pPr>
-      <w:bookmarkStart w:id="27" w:name="_Toc483415870"/>
+      <w:bookmarkStart w:id="26" w:name="_Toc483415870"/>
       <w:r>
         <w:lastRenderedPageBreak/>
         <w:t>Prosess</w:t>
       </w:r>
+      <w:bookmarkEnd w:id="26"/>
+    </w:p>
+    <w:p>
+      <w:pPr>
+        <w:pStyle w:val="Overskrift2"/>
+      </w:pPr>
+      <w:bookmarkStart w:id="27" w:name="_Toc483415871"/>
+      <w:r>
+        <w:t>Fra start til slutt</w:t>
+      </w:r>
       <w:bookmarkEnd w:id="27"/>
     </w:p>
     <w:p>
-      <w:pPr>
-        <w:pStyle w:val="Overskrift2"/>
-      </w:pPr>
-      <w:bookmarkStart w:id="28" w:name="_Toc483415871"/>
-      <w:r>
-        <w:t>Fra start til slutt</w:t>
-      </w:r>
-      <w:bookmarkEnd w:id="28"/>
-    </w:p>
-    <w:p>
       <w:r>
         <w:t>Like etter vi ble delt inn i gruppene samlet gruppen seg, som nevnt tidligere ble vi fort enige om ansvarsområde samt hvordan gruppen ville arbeide framover. Tidlig begynte vi å fundere på hva som skulle være vår ide og konsept.</w:t>
       </w:r>
@@ -4555,7 +4942,15 @@
     <w:p/>
     <w:p>
       <w:r>
-        <w:t>Det tok noe tid før vi hadde en fungerende beta-versjon, dels på grunn av mye ferdigheter som måtte tilegnes underveis. I første betaversjon hadde vi kun en statisk nettside, dette var godt nok for å kunne vise fram og kjøre en ny runde med intervjuer. Etter dette var jobben å gjøre nettsiden ”smart”. VI måtte nå implementere det som skulle gjøre siden vår unik, nemlig sorteringen og organiseringen av data. Etter mye fram og tilbake kom vi omsider fram til en fungerende versjon som dere kan se i dag.</w:t>
+        <w:t xml:space="preserve">Det tok noe tid før vi hadde en fungerende beta-versjon, dels på grunn av mye ferdigheter som måtte tilegnes underveis. I første betaversjon hadde vi kun en statisk nettside, dette var godt nok for å kunne vise fram og kjøre en ny runde med intervjuer. Etter dette var jobben å gjøre </w:t>
+      </w:r>
+      <w:proofErr w:type="gramStart"/>
+      <w:r>
+        <w:t>nettsiden ”smart</w:t>
+      </w:r>
+      <w:proofErr w:type="gramEnd"/>
+      <w:r>
+        <w:t>”. VI måtte nå implementere det som skulle gjøre siden vår unik, nemlig sorteringen og organiseringen av data. Etter mye fram og tilbake kom vi omsider fram til en fungerende versjon som dere kan se i dag.</w:t>
       </w:r>
       <w:r>
         <w:t xml:space="preserve"> Vi syntes denne løsninger fungerer bra, men samtidig ser vi at det er mye interessant vi kan bygge videre på.</w:t>
@@ -4567,15 +4962,23 @@
       <w:pPr>
         <w:pStyle w:val="Overskrift2"/>
       </w:pPr>
-      <w:bookmarkStart w:id="29" w:name="_Toc483415872"/>
+      <w:bookmarkStart w:id="28" w:name="_Toc483415872"/>
       <w:r>
         <w:t>Videre utvikling</w:t>
       </w:r>
-      <w:bookmarkEnd w:id="29"/>
-    </w:p>
-    <w:p>
-      <w:r>
-        <w:t>I vårt prosjekt har vi kun tatt utgangspunkt i Campus Fjeringen, dette fordi vi syntes informasjon rundt nettopp Fjerdingen var det som var størst behov for. Rundt Vulcan er det allerede mye kjent og vi følte Fjerdingen ga oss en litt større utfordring til å finne innhold, samt at for oss som går teknologi er jo Fjerdingen er vårt Campus. Vi ser her at vi kunne selvsagt inkludert Campus Vulkan og Brenneriveien og dette er noe vi ser t kan videreutvikles.</w:t>
+      <w:bookmarkEnd w:id="28"/>
+    </w:p>
+    <w:p>
+      <w:r>
+        <w:t xml:space="preserve">I vårt prosjekt har vi kun tatt utgangspunkt i Campus </w:t>
+      </w:r>
+      <w:proofErr w:type="spellStart"/>
+      <w:r>
+        <w:t>Fjeringen</w:t>
+      </w:r>
+      <w:proofErr w:type="spellEnd"/>
+      <w:r>
+        <w:t>, dette fordi vi syntes informasjon rundt nettopp Fjerdingen var det som var størst behov for. Rundt Vulcan er det allerede mye kjent og vi følte Fjerdingen ga oss en litt større utfordring til å finne innhold, samt at for oss som går teknologi er jo Fjerdingen er vårt Campus. Vi ser her at vi kunne selvsagt inkludert Campus Vulkan og Brenneriveien og dette er noe vi ser t kan videreutvikles.</w:t>
       </w:r>
     </w:p>
     <w:p/>
@@ -4590,7 +4993,15 @@
         <w:t>, kunne man ha søkt opp p</w:t>
       </w:r>
       <w:r>
-        <w:t>ersoner basert på sine tags om ferdigheter, og kanskje finne medstudenter som har den kunnskapen man kanskje trenger for et prosjekt eller liknende. Man kan kanskje kalle det en kombinasjon av en CV og Facebook bare for elever på skolen.</w:t>
+        <w:t xml:space="preserve">ersoner basert på sine tags om ferdigheter, og kanskje finne medstudenter som har den kunnskapen man kanskje trenger for et prosjekt eller liknende. Man kan kanskje kalle det en kombinasjon av en CV og </w:t>
+      </w:r>
+      <w:proofErr w:type="spellStart"/>
+      <w:r>
+        <w:t>Facebook</w:t>
+      </w:r>
+      <w:proofErr w:type="spellEnd"/>
+      <w:r>
+        <w:t xml:space="preserve"> bare for elever på skolen.</w:t>
       </w:r>
     </w:p>
     <w:p/>
@@ -4612,64 +5023,244 @@
       <w:pPr>
         <w:pStyle w:val="Overskrift1"/>
       </w:pPr>
-      <w:bookmarkStart w:id="30" w:name="_Toc483415873"/>
+      <w:bookmarkStart w:id="29" w:name="_Toc483415873"/>
       <w:r>
         <w:lastRenderedPageBreak/>
         <w:t>Bruk av Git</w:t>
       </w:r>
+      <w:bookmarkEnd w:id="29"/>
+    </w:p>
+    <w:p/>
+    <w:p>
+      <w:pPr>
+        <w:pStyle w:val="Overskrift2"/>
+      </w:pPr>
+      <w:bookmarkStart w:id="30" w:name="_Toc483415874"/>
+      <w:r>
+        <w:t xml:space="preserve">Hvorfor brukte vi </w:t>
+      </w:r>
+      <w:proofErr w:type="spellStart"/>
+      <w:r>
+        <w:t>Git</w:t>
+      </w:r>
       <w:bookmarkEnd w:id="30"/>
+      <w:proofErr w:type="spellEnd"/>
+    </w:p>
+    <w:p>
+      <w:r>
+        <w:t xml:space="preserve">I starten av dette faget fikk vi en innføring om GIT. Dette verktøyet skulle vi bruke gjennom hele prosjektet. </w:t>
+      </w:r>
+      <w:proofErr w:type="spellStart"/>
+      <w:r>
+        <w:t>Git</w:t>
+      </w:r>
+      <w:proofErr w:type="spellEnd"/>
+      <w:r>
+        <w:t xml:space="preserve"> er et versjonshåndteringsverktøy, hvor det vi lager lastes opp til en server. </w:t>
+      </w:r>
+      <w:proofErr w:type="spellStart"/>
+      <w:r>
+        <w:t>Git</w:t>
+      </w:r>
+      <w:proofErr w:type="spellEnd"/>
+      <w:r>
+        <w:t xml:space="preserve"> nye versjoner av hver enkelt fil vi for hver </w:t>
+      </w:r>
+      <w:proofErr w:type="spellStart"/>
+      <w:r>
+        <w:t>commit</w:t>
+      </w:r>
+      <w:proofErr w:type="spellEnd"/>
+      <w:r>
+        <w:t xml:space="preserve"> (endring) vi gjør på den. Dette gjør det enkelt å hoppe tilbake en (eller flere) versjon (er), dersom vi skulle angre noe vi har gjort. </w:t>
+      </w:r>
+      <w:proofErr w:type="spellStart"/>
+      <w:r>
+        <w:t>Git</w:t>
+      </w:r>
+      <w:proofErr w:type="spellEnd"/>
+      <w:r>
+        <w:t xml:space="preserve"> gjør det også enkelt for oss å samarbeide om et prosjekt og til og med enkeltfiler.</w:t>
+      </w:r>
     </w:p>
     <w:p/>
     <w:p>
       <w:pPr>
         <w:pStyle w:val="Overskrift2"/>
       </w:pPr>
-      <w:bookmarkStart w:id="31" w:name="_Toc483415874"/>
-      <w:r>
-        <w:t>Hvorfor brukte vi Git</w:t>
+      <w:bookmarkStart w:id="31" w:name="_Toc483415875"/>
+      <w:r>
+        <w:t xml:space="preserve">Hvordan vi brukte </w:t>
+      </w:r>
+      <w:proofErr w:type="spellStart"/>
+      <w:r>
+        <w:t>Git</w:t>
+      </w:r>
+      <w:proofErr w:type="spellEnd"/>
+      <w:r>
+        <w:t xml:space="preserve"> i dette prosjektet</w:t>
       </w:r>
       <w:bookmarkEnd w:id="31"/>
     </w:p>
     <w:p>
       <w:r>
-        <w:t>I starten av dette faget fikk vi en innføring om GIT. Dette verktøyet skulle vi bruke gjennom hele prosjektet. Git er et versjonshåndteringsverktøy, hvor det vi lager lastes opp til en server. Git nye versjoner av hver enkelt fil vi for hver commit (endring) vi gjør på den. Dette gjør det enkelt å hoppe tilbake en (eller flere) versjon (er), dersom vi skulle angre noe vi har gjort. Git gjør det også enkelt for oss å samarbeide om et prosjekt og til og med enkeltfiler.</w:t>
+        <w:t xml:space="preserve">Vi brukte </w:t>
+      </w:r>
+      <w:proofErr w:type="spellStart"/>
+      <w:r>
+        <w:t>Git</w:t>
+      </w:r>
+      <w:proofErr w:type="spellEnd"/>
+      <w:r>
+        <w:t xml:space="preserve"> aktivt gjennom hele dette prosjektet. Alle på gruppen fikk koblet opp sin bruker til et </w:t>
+      </w:r>
+      <w:proofErr w:type="gramStart"/>
+      <w:r>
+        <w:t>felles ”</w:t>
+      </w:r>
+      <w:proofErr w:type="spellStart"/>
+      <w:r>
+        <w:t>Git</w:t>
+      </w:r>
+      <w:proofErr w:type="spellEnd"/>
+      <w:proofErr w:type="gramEnd"/>
+      <w:r>
+        <w:t xml:space="preserve"> </w:t>
+      </w:r>
+      <w:proofErr w:type="spellStart"/>
+      <w:r>
+        <w:t>repo</w:t>
+      </w:r>
+      <w:proofErr w:type="spellEnd"/>
+      <w:r>
+        <w:t xml:space="preserve">”. </w:t>
+      </w:r>
+      <w:r>
+        <w:t xml:space="preserve">I dette </w:t>
+      </w:r>
+      <w:proofErr w:type="spellStart"/>
+      <w:r>
+        <w:t>repo</w:t>
+      </w:r>
+      <w:proofErr w:type="spellEnd"/>
+      <w:r>
+        <w:t>-</w:t>
+      </w:r>
+      <w:proofErr w:type="gramStart"/>
+      <w:r>
+        <w:t>et la</w:t>
+      </w:r>
+      <w:proofErr w:type="gramEnd"/>
+      <w:r>
+        <w:t xml:space="preserve"> vi alle filer vi skulle bruke gjennom prosjektet. Alt fra dokumentasjon, prototyper og til det endelige prosjektet.</w:t>
+      </w:r>
+      <w:r>
+        <w:t xml:space="preserve"> </w:t>
+      </w:r>
+      <w:r>
+        <w:t xml:space="preserve">Det var viktig for oss å ha en god struktur i </w:t>
+      </w:r>
+      <w:proofErr w:type="spellStart"/>
+      <w:r>
+        <w:t>Git</w:t>
+      </w:r>
+      <w:proofErr w:type="spellEnd"/>
+      <w:r>
+        <w:t xml:space="preserve"> </w:t>
+      </w:r>
+      <w:proofErr w:type="spellStart"/>
+      <w:r>
+        <w:t>repo</w:t>
+      </w:r>
+      <w:proofErr w:type="spellEnd"/>
+      <w:r>
+        <w:t>-et vårt. Vi hadde egne mapper for dokumentasjon, prototyper og det endelige prosjektet.</w:t>
+      </w:r>
+      <w:r>
+        <w:t xml:space="preserve"> </w:t>
+      </w:r>
+      <w:r>
+        <w:t xml:space="preserve">I forelesningene om </w:t>
+      </w:r>
+      <w:proofErr w:type="spellStart"/>
+      <w:r>
+        <w:t>Git</w:t>
+      </w:r>
+      <w:proofErr w:type="spellEnd"/>
+      <w:r>
+        <w:t xml:space="preserve"> lærte vi om hvordan vi skulle </w:t>
+      </w:r>
+      <w:proofErr w:type="gramStart"/>
+      <w:r>
+        <w:t>takle ”</w:t>
+      </w:r>
+      <w:proofErr w:type="spellStart"/>
+      <w:r>
+        <w:t>Merge</w:t>
+      </w:r>
+      <w:proofErr w:type="spellEnd"/>
+      <w:proofErr w:type="gramEnd"/>
+      <w:r>
+        <w:t xml:space="preserve"> </w:t>
+      </w:r>
+      <w:proofErr w:type="spellStart"/>
+      <w:r>
+        <w:t>conflict</w:t>
+      </w:r>
+      <w:proofErr w:type="spellEnd"/>
+      <w:r>
+        <w:t xml:space="preserve">” om dette skulle oppstå. Vi hadde fokus på dette og klarte for det meste å unngå at dette skjedde, de tilfellene det gjorde det så vi gjennom hva som var forandret og spurte vedkommende hva som var forandret. God kommunikasjon gjorde at vi hadde svært få problemer </w:t>
+      </w:r>
+      <w:proofErr w:type="gramStart"/>
+      <w:r>
+        <w:t>med ”</w:t>
+      </w:r>
+      <w:proofErr w:type="spellStart"/>
+      <w:r>
+        <w:t>Merge</w:t>
+      </w:r>
+      <w:proofErr w:type="spellEnd"/>
+      <w:proofErr w:type="gramEnd"/>
+      <w:r>
+        <w:t xml:space="preserve"> </w:t>
+      </w:r>
+      <w:proofErr w:type="spellStart"/>
+      <w:r>
+        <w:t>conflict</w:t>
+      </w:r>
+      <w:proofErr w:type="spellEnd"/>
+      <w:r>
+        <w:t xml:space="preserve">”. </w:t>
       </w:r>
     </w:p>
     <w:p/>
     <w:p>
-      <w:pPr>
-        <w:pStyle w:val="Overskrift2"/>
-      </w:pPr>
-      <w:bookmarkStart w:id="32" w:name="_Toc483415875"/>
-      <w:r>
-        <w:t>Hvordan vi brukte Git i dette prosjektet</w:t>
-      </w:r>
-      <w:bookmarkEnd w:id="32"/>
-    </w:p>
-    <w:p>
-      <w:r>
-        <w:t xml:space="preserve">Vi brukte Git aktivt gjennom hele dette prosjektet. Alle på gruppen fikk koblet opp sin bruker til et felles ”Git repo”. </w:t>
-      </w:r>
-      <w:r>
-        <w:t>I dette repo-et la vi alle filer vi skulle bruke gjennom prosjektet. Alt fra dokumentasjon, prototyper og til det endelige prosjektet.</w:t>
-      </w:r>
+      <w:r>
+        <w:t xml:space="preserve">Her under kan du se en graf med </w:t>
+      </w:r>
+      <w:proofErr w:type="spellStart"/>
+      <w:r>
+        <w:t>Punsh</w:t>
+      </w:r>
+      <w:proofErr w:type="spellEnd"/>
       <w:r>
         <w:t xml:space="preserve"> </w:t>
       </w:r>
-      <w:r>
-        <w:t>Det var viktig for oss å ha en god struktur i Git repo-et vårt. Vi hadde egne mapper for dokumentasjon, prototyper og det endelige prosjektet.</w:t>
-      </w:r>
-      <w:r>
-        <w:t xml:space="preserve"> </w:t>
-      </w:r>
-      <w:r>
-        <w:t xml:space="preserve">I forelesningene om Git lærte vi om hvordan vi skulle takle ”Merge conflict” om dette skulle oppstå. Vi hadde fokus på dette og klarte for det meste å unngå at dette skjedde, de tilfellene det gjorde det så vi gjennom hva som var forandret og spurte vedkommende hva som var forandret. God kommunikasjon gjorde at vi hadde svært få problemer med ”Merge conflict”. </w:t>
-      </w:r>
-    </w:p>
-    <w:p/>
-    <w:p>
-      <w:r>
-        <w:t>Her under kan du se en graf med Punsh cards. Dette viser når vi jobbet på dagen og hvor mange commits som ble utført til bestemte tidspunkt.</w:t>
+      <w:proofErr w:type="spellStart"/>
+      <w:r>
+        <w:t>cards</w:t>
+      </w:r>
+      <w:proofErr w:type="spellEnd"/>
+      <w:r>
+        <w:t xml:space="preserve">. Dette viser når vi jobbet på dagen og hvor mange </w:t>
+      </w:r>
+      <w:proofErr w:type="spellStart"/>
+      <w:r>
+        <w:t>commits</w:t>
+      </w:r>
+      <w:proofErr w:type="spellEnd"/>
+      <w:r>
+        <w:t xml:space="preserve"> som ble utført til bestemte tidspunkt.</w:t>
       </w:r>
       <w:r>
         <w:rPr>
@@ -4726,10 +5317,34 @@
         </w:drawing>
       </w:r>
       <w:r>
-        <w:t xml:space="preserve"> Disse gjenspeiler de dagene og timene vi hadde fast oppmøte. Som du kan se var det Onsdager og Torsdager vi hadde fast oppmøte kl.10. Vi jobbet selvsagt en del hjemmefra også, samt møøtes også til andre tidspunkt. Dette forklarer de </w:t>
-      </w:r>
-      <w:r>
-        <w:t>andre punsh cards-ene.</w:t>
+        <w:t xml:space="preserve"> Disse gjenspeiler de dagene og timene vi hadde fast oppmøte. Som du kan se var det Onsdager og Torsdager vi hadde fast oppmøte kl.10. Vi jobbet selvsagt en del hjemmefra også, samt </w:t>
+      </w:r>
+      <w:proofErr w:type="spellStart"/>
+      <w:r>
+        <w:t>møøtes</w:t>
+      </w:r>
+      <w:proofErr w:type="spellEnd"/>
+      <w:r>
+        <w:t xml:space="preserve"> også til andre tidspunkt. Dette forklarer de </w:t>
+      </w:r>
+      <w:r>
+        <w:t xml:space="preserve">andre </w:t>
+      </w:r>
+      <w:proofErr w:type="spellStart"/>
+      <w:r>
+        <w:t>punsh</w:t>
+      </w:r>
+      <w:proofErr w:type="spellEnd"/>
+      <w:r>
+        <w:t xml:space="preserve"> </w:t>
+      </w:r>
+      <w:proofErr w:type="spellStart"/>
+      <w:r>
+        <w:t>cards</w:t>
+      </w:r>
+      <w:proofErr w:type="spellEnd"/>
+      <w:r>
+        <w:t>-ene.</w:t>
       </w:r>
     </w:p>
     <w:p/>
@@ -4738,7 +5353,39 @@
     <w:p/>
     <w:p>
       <w:r>
-        <w:t>Vi har også en graf som viser hvor mange commits og linjer kode hver av oss har bidratt med. Dette gjenspeiler dog ikke hele bildet, noen av oss hadde blant annet ansvar for design og dokumentasjon som selvsagt gjorde at de fikk noe mindre commits. Og enkelte commits inneholdt og mye mer arbeid enn andre commits. Hadde alle hatt det samme ansvaret og kodet kunne denne type graf vært et mer informativt bilde enn det er for oss i dette prosjektet.</w:t>
+        <w:t xml:space="preserve">Vi har også en graf som viser hvor mange </w:t>
+      </w:r>
+      <w:proofErr w:type="spellStart"/>
+      <w:r>
+        <w:t>commits</w:t>
+      </w:r>
+      <w:proofErr w:type="spellEnd"/>
+      <w:r>
+        <w:t xml:space="preserve"> og linjer kode hver av oss har bidratt med. Dette gjenspeiler dog ikke hele bildet, noen av oss hadde blant annet ansvar for design og dokumentasjon som selvsagt gjorde at de fikk noe mindre </w:t>
+      </w:r>
+      <w:proofErr w:type="spellStart"/>
+      <w:r>
+        <w:t>commits</w:t>
+      </w:r>
+      <w:proofErr w:type="spellEnd"/>
+      <w:r>
+        <w:t xml:space="preserve">. Og enkelte </w:t>
+      </w:r>
+      <w:proofErr w:type="spellStart"/>
+      <w:r>
+        <w:t>commits</w:t>
+      </w:r>
+      <w:proofErr w:type="spellEnd"/>
+      <w:r>
+        <w:t xml:space="preserve"> inneholdt og mye mer arbeid enn andre </w:t>
+      </w:r>
+      <w:proofErr w:type="spellStart"/>
+      <w:r>
+        <w:t>commits</w:t>
+      </w:r>
+      <w:proofErr w:type="spellEnd"/>
+      <w:r>
+        <w:t>. Hadde alle hatt det samme ansvaret og kodet kunne denne type graf vært et mer informativt bilde enn det er for oss i dette prosjektet.</w:t>
       </w:r>
     </w:p>
     <w:p/>
@@ -4803,12 +5450,146 @@
       <w:pPr>
         <w:pStyle w:val="Overskrift1"/>
       </w:pPr>
-      <w:bookmarkStart w:id="33" w:name="_Toc483415876"/>
+      <w:bookmarkStart w:id="32" w:name="_Toc483415876"/>
       <w:r>
         <w:t>Tekniske valg</w:t>
       </w:r>
-      <w:bookmarkEnd w:id="33"/>
-    </w:p>
+      <w:bookmarkEnd w:id="32"/>
+    </w:p>
+    <w:p>
+      <w:r>
+        <w:t>I dette prosjektet fikk vi en del tekniske krav som måtte oppfylles. Dette ga oss et grunnlag for hvordan vi skulle gjøre våre tekniske valg (kravene er nevnt i innledningen).</w:t>
+      </w:r>
+    </w:p>
+    <w:p/>
+    <w:p>
+      <w:pPr>
+        <w:pStyle w:val="Overskrift2"/>
+      </w:pPr>
+      <w:r>
+        <w:t>Databaser</w:t>
+      </w:r>
+    </w:p>
+    <w:p>
+      <w:r>
+        <w:t xml:space="preserve">MySQL tabellene er generert via </w:t>
+      </w:r>
+      <w:proofErr w:type="spellStart"/>
+      <w:r>
+        <w:t>Laravel</w:t>
+      </w:r>
+      <w:proofErr w:type="spellEnd"/>
+      <w:r>
+        <w:t xml:space="preserve"> sin </w:t>
+      </w:r>
+      <w:proofErr w:type="spellStart"/>
+      <w:r>
+        <w:t>artisan</w:t>
+      </w:r>
+      <w:proofErr w:type="spellEnd"/>
+      <w:r>
+        <w:t xml:space="preserve"> </w:t>
+      </w:r>
+      <w:proofErr w:type="spellStart"/>
+      <w:r>
+        <w:t>migrate</w:t>
+      </w:r>
+      <w:proofErr w:type="spellEnd"/>
+      <w:r>
+        <w:t>-funksjon. Modellene til tabellene er opprettet med kommandoen: «</w:t>
+      </w:r>
+      <w:proofErr w:type="spellStart"/>
+      <w:r>
+        <w:t>php</w:t>
+      </w:r>
+      <w:proofErr w:type="spellEnd"/>
+      <w:r>
+        <w:t xml:space="preserve"> </w:t>
+      </w:r>
+      <w:proofErr w:type="spellStart"/>
+      <w:r>
+        <w:t>artisan</w:t>
+      </w:r>
+      <w:proofErr w:type="spellEnd"/>
+      <w:r>
+        <w:t xml:space="preserve"> </w:t>
+      </w:r>
+      <w:proofErr w:type="spellStart"/>
+      <w:proofErr w:type="gramStart"/>
+      <w:r>
+        <w:t>make:model</w:t>
+      </w:r>
+      <w:proofErr w:type="spellEnd"/>
+      <w:proofErr w:type="gramEnd"/>
+      <w:r>
+        <w:t xml:space="preserve"> --</w:t>
+      </w:r>
+      <w:proofErr w:type="spellStart"/>
+      <w:r>
+        <w:t>migration</w:t>
+      </w:r>
+      <w:proofErr w:type="spellEnd"/>
+      <w:r>
+        <w:t>». Deretter er modellene bygd opp basert på behov. VI har også satt opp kontrollere som tar seg av data til og fra tabeller. Vi har en funksjon der vi bruker en- til mange-forhold med fjern</w:t>
+      </w:r>
+      <w:r>
+        <w:t>nøkkel</w:t>
+      </w:r>
+      <w:r>
+        <w:t xml:space="preserve">, samt </w:t>
+      </w:r>
+      <w:r>
+        <w:t>en funksjon med mange- til mange-forhold der vi bruker en «</w:t>
+      </w:r>
+      <w:proofErr w:type="spellStart"/>
+      <w:r>
+        <w:t>junction</w:t>
+      </w:r>
+      <w:proofErr w:type="spellEnd"/>
+      <w:r>
+        <w:t xml:space="preserve"> </w:t>
+      </w:r>
+      <w:proofErr w:type="spellStart"/>
+      <w:r>
+        <w:t>table</w:t>
+      </w:r>
+      <w:proofErr w:type="spellEnd"/>
+      <w:r>
+        <w:t>».</w:t>
+      </w:r>
+    </w:p>
+    <w:p/>
+    <w:p>
+      <w:pPr>
+        <w:pStyle w:val="Overskrift2"/>
+      </w:pPr>
+      <w:r>
+        <w:t>JavaScript</w:t>
+      </w:r>
+    </w:p>
+    <w:p>
+      <w:r>
+        <w:t xml:space="preserve">Vi har to plasser vi bruker JavaScript, den ene er på slideshowet på forsiden. Den andre under tag-valg når vi oppretter eller redigerer innlegg. Begge disse funksjonene benytter seg av </w:t>
+      </w:r>
+      <w:proofErr w:type="spellStart"/>
+      <w:r>
+        <w:t>jQuery</w:t>
+      </w:r>
+      <w:proofErr w:type="spellEnd"/>
+      <w:r>
+        <w:t>.</w:t>
+      </w:r>
+    </w:p>
+    <w:p/>
+    <w:p>
+      <w:pPr>
+        <w:pStyle w:val="Overskrift2"/>
+      </w:pPr>
+      <w:r>
+        <w:t>PHP</w:t>
+      </w:r>
+    </w:p>
+    <w:p/>
     <w:p>
       <w:pPr>
         <w:pStyle w:val="Listeavsnitt"/>
@@ -4841,8 +5622,13 @@
           <w:numId w:val="27"/>
         </w:numPr>
       </w:pPr>
-      <w:r>
-        <w:t>Iluminate/database for å koble til database og modell</w:t>
+      <w:proofErr w:type="spellStart"/>
+      <w:r>
+        <w:t>Iluminate</w:t>
+      </w:r>
+      <w:proofErr w:type="spellEnd"/>
+      <w:r>
+        <w:t>/database for å koble til database og modell</w:t>
       </w:r>
     </w:p>
     <w:p>
@@ -4868,6 +5654,8 @@
       <w:r>
         <w:t>PHP-filer</w:t>
       </w:r>
+      <w:bookmarkStart w:id="33" w:name="_GoBack"/>
+      <w:bookmarkEnd w:id="33"/>
     </w:p>
     <w:p>
       <w:pPr>
@@ -4878,8 +5666,13 @@
         </w:numPr>
       </w:pPr>
       <w:r>
-        <w:t>PHP-classes</w:t>
-      </w:r>
+        <w:t>PHP-</w:t>
+      </w:r>
+      <w:proofErr w:type="spellStart"/>
+      <w:r>
+        <w:t>classes</w:t>
+      </w:r>
+      <w:proofErr w:type="spellEnd"/>
     </w:p>
     <w:p>
       <w:pPr>
@@ -4948,7 +5741,21 @@
         <w:rPr>
           <w:lang w:val="en-US"/>
         </w:rPr>
-        <w:t>&gt; [Lesedato 20.04.17]</w:t>
+        <w:t>&gt; [</w:t>
+      </w:r>
+      <w:proofErr w:type="spellStart"/>
+      <w:r>
+        <w:rPr>
+          <w:lang w:val="en-US"/>
+        </w:rPr>
+        <w:t>Lesedato</w:t>
+      </w:r>
+      <w:proofErr w:type="spellEnd"/>
+      <w:r>
+        <w:rPr>
+          <w:lang w:val="en-US"/>
+        </w:rPr>
+        <w:t xml:space="preserve"> 20.04.17]</w:t>
       </w:r>
     </w:p>
     <w:p>
@@ -4972,24 +5779,48 @@
           <w:t>http://www.free-css.com/free-css-templates/page162/rhino</w:t>
         </w:r>
       </w:hyperlink>
+      <w:proofErr w:type="gramStart"/>
       <w:r>
         <w:rPr>
           <w:lang w:val="en-US"/>
         </w:rPr>
-        <w:t>&gt;  [Lesedato 20.04.17]</w:t>
-      </w:r>
-    </w:p>
-    <w:p>
-      <w:pPr>
+        <w:t>&gt;  [</w:t>
+      </w:r>
+      <w:proofErr w:type="spellStart"/>
+      <w:proofErr w:type="gramEnd"/>
+      <w:r>
         <w:rPr>
           <w:lang w:val="en-US"/>
         </w:rPr>
-      </w:pPr>
+        <w:t>Lesedato</w:t>
+      </w:r>
+      <w:proofErr w:type="spellEnd"/>
       <w:r>
         <w:rPr>
           <w:lang w:val="en-US"/>
         </w:rPr>
-        <w:t>OnePage Free Website Template (2017) &lt;</w:t>
+        <w:t xml:space="preserve"> 20.04.17]</w:t>
+      </w:r>
+    </w:p>
+    <w:p>
+      <w:pPr>
+        <w:rPr>
+          <w:lang w:val="en-US"/>
+        </w:rPr>
+      </w:pPr>
+      <w:proofErr w:type="spellStart"/>
+      <w:r>
+        <w:rPr>
+          <w:lang w:val="en-US"/>
+        </w:rPr>
+        <w:t>OnePage</w:t>
+      </w:r>
+      <w:proofErr w:type="spellEnd"/>
+      <w:r>
+        <w:rPr>
+          <w:lang w:val="en-US"/>
+        </w:rPr>
+        <w:t xml:space="preserve"> Free Website Template (2017) &lt;</w:t>
       </w:r>
       <w:hyperlink r:id="rId22" w:history="1">
         <w:r>
@@ -5000,11 +5831,27 @@
           <w:t>http://www.free-css.com/free-css-templates/page208/onepage</w:t>
         </w:r>
       </w:hyperlink>
+      <w:proofErr w:type="gramStart"/>
       <w:r>
         <w:rPr>
           <w:lang w:val="en-US"/>
         </w:rPr>
-        <w:t>&gt;  [Lesedato 20.04.17]</w:t>
+        <w:t>&gt;  [</w:t>
+      </w:r>
+      <w:proofErr w:type="spellStart"/>
+      <w:proofErr w:type="gramEnd"/>
+      <w:r>
+        <w:rPr>
+          <w:lang w:val="en-US"/>
+        </w:rPr>
+        <w:t>Lesedato</w:t>
+      </w:r>
+      <w:proofErr w:type="spellEnd"/>
+      <w:r>
+        <w:rPr>
+          <w:lang w:val="en-US"/>
+        </w:rPr>
+        <w:t xml:space="preserve"> 20.04.17]</w:t>
       </w:r>
     </w:p>
     <w:p>
@@ -5036,8 +5883,13 @@
           <w:t>http://studenttorget.no/studentrabatter/</w:t>
         </w:r>
       </w:hyperlink>
-      <w:r>
-        <w:t>&gt;  [Lesedato 10.04.17]</w:t>
+      <w:proofErr w:type="gramStart"/>
+      <w:r>
+        <w:t>&gt;  [</w:t>
+      </w:r>
+      <w:proofErr w:type="gramEnd"/>
+      <w:r>
+        <w:t>Lesedato 10.04.17]</w:t>
       </w:r>
     </w:p>
     <w:p>
@@ -5069,7 +5921,15 @@
       </w:pPr>
       <w:bookmarkStart w:id="37" w:name="_Toc483415880"/>
       <w:r>
-        <w:t>Bilder hentet fra ColourBox:</w:t>
+        <w:t xml:space="preserve">Bilder hentet fra </w:t>
+      </w:r>
+      <w:proofErr w:type="spellStart"/>
+      <w:r>
+        <w:t>ColourBox</w:t>
+      </w:r>
+      <w:proofErr w:type="spellEnd"/>
+      <w:r>
+        <w:t>:</w:t>
       </w:r>
       <w:bookmarkEnd w:id="37"/>
     </w:p>
@@ -5196,11 +6056,19 @@
           <w:lang w:val="en-US"/>
         </w:rPr>
       </w:pPr>
+      <w:proofErr w:type="spellStart"/>
       <w:r>
         <w:rPr>
           <w:lang w:val="en-US"/>
         </w:rPr>
-        <w:t>Akerselva:</w:t>
+        <w:t>Akerselva</w:t>
+      </w:r>
+      <w:proofErr w:type="spellEnd"/>
+      <w:r>
+        <w:rPr>
+          <w:lang w:val="en-US"/>
+        </w:rPr>
+        <w:t>:</w:t>
       </w:r>
     </w:p>
     <w:p>
@@ -5266,8 +6134,13 @@
       </w:hyperlink>
     </w:p>
     <w:p>
-      <w:r>
-        <w:t>Ukesmeny:</w:t>
+      <w:proofErr w:type="spellStart"/>
+      <w:r>
+        <w:t>Ukesmeny</w:t>
+      </w:r>
+      <w:proofErr w:type="spellEnd"/>
+      <w:r>
+        <w:t>:</w:t>
       </w:r>
     </w:p>
     <w:p>
@@ -5290,7 +6163,21 @@
         <w:rPr>
           <w:lang w:val="en-US"/>
         </w:rPr>
-        <w:t>Restaurant anbefaling:</w:t>
+        <w:t xml:space="preserve">Restaurant </w:t>
+      </w:r>
+      <w:proofErr w:type="spellStart"/>
+      <w:r>
+        <w:rPr>
+          <w:lang w:val="en-US"/>
+        </w:rPr>
+        <w:t>anbefaling</w:t>
+      </w:r>
+      <w:proofErr w:type="spellEnd"/>
+      <w:r>
+        <w:rPr>
+          <w:lang w:val="en-US"/>
+        </w:rPr>
+        <w:t>:</w:t>
       </w:r>
     </w:p>
     <w:p>
@@ -5315,11 +6202,33 @@
           <w:lang w:val="en-US"/>
         </w:rPr>
       </w:pPr>
+      <w:proofErr w:type="spellStart"/>
       <w:r>
         <w:rPr>
           <w:lang w:val="en-US"/>
         </w:rPr>
-        <w:t>Kulturkirken Jacob (ish):</w:t>
+        <w:t>Kulturkirken</w:t>
+      </w:r>
+      <w:proofErr w:type="spellEnd"/>
+      <w:r>
+        <w:rPr>
+          <w:lang w:val="en-US"/>
+        </w:rPr>
+        <w:t xml:space="preserve"> Jacob (</w:t>
+      </w:r>
+      <w:proofErr w:type="spellStart"/>
+      <w:r>
+        <w:rPr>
+          <w:lang w:val="en-US"/>
+        </w:rPr>
+        <w:t>ish</w:t>
+      </w:r>
+      <w:proofErr w:type="spellEnd"/>
+      <w:r>
+        <w:rPr>
+          <w:lang w:val="en-US"/>
+        </w:rPr>
+        <w:t>):</w:t>
       </w:r>
     </w:p>
     <w:p>
@@ -5354,8 +6263,13 @@
       </w:hyperlink>
     </w:p>
     <w:p>
-      <w:r>
-        <w:t>Geotag symbol</w:t>
+      <w:proofErr w:type="spellStart"/>
+      <w:r>
+        <w:t>Geotag</w:t>
+      </w:r>
+      <w:proofErr w:type="spellEnd"/>
+      <w:r>
+        <w:t xml:space="preserve"> symbol</w:t>
       </w:r>
     </w:p>
     <w:p>
@@ -5458,196 +6372,444 @@
       </w:hyperlink>
     </w:p>
     <w:p>
-      <w:r>
+      <w:pPr>
+        <w:rPr>
+          <w:lang w:val="en-US"/>
+        </w:rPr>
+      </w:pPr>
+      <w:r>
+        <w:rPr>
+          <w:lang w:val="en-US"/>
+        </w:rPr>
         <w:t>Hotel:</w:t>
       </w:r>
     </w:p>
     <w:p>
+      <w:pPr>
+        <w:rPr>
+          <w:lang w:val="en-US"/>
+        </w:rPr>
+      </w:pPr>
       <w:hyperlink r:id="rId44" w:history="1">
         <w:r>
           <w:rPr>
             <w:rStyle w:val="Hyperkobling"/>
+            <w:lang w:val="en-US"/>
           </w:rPr>
           <w:t>https://www.colourbox.com/image/luxury-condominium-hotel-area-in-costa-rica-with-pool-in-sunset-image-5259733</w:t>
         </w:r>
       </w:hyperlink>
     </w:p>
     <w:p>
-      <w:r>
+      <w:pPr>
+        <w:rPr>
+          <w:lang w:val="en-US"/>
+        </w:rPr>
+      </w:pPr>
+      <w:r>
+        <w:rPr>
+          <w:lang w:val="en-US"/>
+        </w:rPr>
         <w:t>Burger:</w:t>
       </w:r>
     </w:p>
     <w:p>
+      <w:pPr>
+        <w:rPr>
+          <w:lang w:val="en-US"/>
+        </w:rPr>
+      </w:pPr>
       <w:hyperlink r:id="rId45" w:history="1">
         <w:r>
           <w:rPr>
             <w:rStyle w:val="Hyperkobling"/>
+            <w:lang w:val="en-US"/>
           </w:rPr>
           <w:t>https://www.colourbox.com/image/burger-image-14846147</w:t>
         </w:r>
       </w:hyperlink>
     </w:p>
     <w:p>
-      <w:r>
+      <w:pPr>
+        <w:rPr>
+          <w:lang w:val="en-US"/>
+        </w:rPr>
+      </w:pPr>
+      <w:r>
+        <w:rPr>
+          <w:lang w:val="en-US"/>
+        </w:rPr>
         <w:t>taco:</w:t>
       </w:r>
     </w:p>
     <w:p>
+      <w:pPr>
+        <w:rPr>
+          <w:lang w:val="en-US"/>
+        </w:rPr>
+      </w:pPr>
       <w:hyperlink r:id="rId46" w:history="1">
         <w:r>
           <w:rPr>
             <w:rStyle w:val="Hyperkobling"/>
+            <w:lang w:val="en-US"/>
           </w:rPr>
           <w:t>https://www.colourbox.com/image/plate-with-taco-image-6899643</w:t>
         </w:r>
       </w:hyperlink>
     </w:p>
     <w:p>
-      <w:r>
-        <w:t>Frisør:</w:t>
-      </w:r>
-    </w:p>
-    <w:p>
+      <w:pPr>
+        <w:rPr>
+          <w:lang w:val="en-US"/>
+        </w:rPr>
+      </w:pPr>
+      <w:proofErr w:type="spellStart"/>
+      <w:r>
+        <w:rPr>
+          <w:lang w:val="en-US"/>
+        </w:rPr>
+        <w:t>Frisør</w:t>
+      </w:r>
+      <w:proofErr w:type="spellEnd"/>
+      <w:r>
+        <w:rPr>
+          <w:lang w:val="en-US"/>
+        </w:rPr>
+        <w:t>:</w:t>
+      </w:r>
+    </w:p>
+    <w:p>
+      <w:pPr>
+        <w:rPr>
+          <w:lang w:val="en-US"/>
+        </w:rPr>
+      </w:pPr>
       <w:hyperlink r:id="rId47" w:history="1">
         <w:r>
           <w:rPr>
             <w:rStyle w:val="Hyperkobling"/>
+            <w:lang w:val="en-US"/>
           </w:rPr>
           <w:t>https://www.colourbox.com/image/hair-dresser-at-work-image-23571238</w:t>
         </w:r>
       </w:hyperlink>
     </w:p>
     <w:p>
-      <w:r>
+      <w:pPr>
+        <w:rPr>
+          <w:lang w:val="en-US"/>
+        </w:rPr>
+      </w:pPr>
+      <w:proofErr w:type="spellStart"/>
+      <w:r>
+        <w:rPr>
+          <w:lang w:val="en-US"/>
+        </w:rPr>
         <w:lastRenderedPageBreak/>
-        <w:t>Ryggsekk:</w:t>
-      </w:r>
-    </w:p>
-    <w:p>
+        <w:t>Ryggsekk</w:t>
+      </w:r>
+      <w:proofErr w:type="spellEnd"/>
+      <w:r>
+        <w:rPr>
+          <w:lang w:val="en-US"/>
+        </w:rPr>
+        <w:t>:</w:t>
+      </w:r>
+    </w:p>
+    <w:p>
+      <w:pPr>
+        <w:rPr>
+          <w:lang w:val="en-US"/>
+        </w:rPr>
+      </w:pPr>
       <w:hyperlink r:id="rId48" w:history="1">
         <w:r>
           <w:rPr>
             <w:rStyle w:val="Hyperkobling"/>
+            <w:lang w:val="en-US"/>
           </w:rPr>
           <w:t>https://www.colourbox.com/image/aa019177-image-3231763</w:t>
         </w:r>
       </w:hyperlink>
     </w:p>
     <w:p>
-      <w:r>
-        <w:t>Treningssenter:</w:t>
-      </w:r>
-    </w:p>
-    <w:p>
+      <w:pPr>
+        <w:rPr>
+          <w:lang w:val="en-US"/>
+        </w:rPr>
+      </w:pPr>
+      <w:proofErr w:type="spellStart"/>
+      <w:r>
+        <w:rPr>
+          <w:lang w:val="en-US"/>
+        </w:rPr>
+        <w:t>Treningssenter</w:t>
+      </w:r>
+      <w:proofErr w:type="spellEnd"/>
+      <w:r>
+        <w:rPr>
+          <w:lang w:val="en-US"/>
+        </w:rPr>
+        <w:t>:</w:t>
+      </w:r>
+    </w:p>
+    <w:p>
+      <w:pPr>
+        <w:rPr>
+          <w:lang w:val="en-US"/>
+        </w:rPr>
+      </w:pPr>
       <w:hyperlink r:id="rId49" w:history="1">
         <w:r>
           <w:rPr>
             <w:rStyle w:val="Hyperkobling"/>
+            <w:lang w:val="en-US"/>
           </w:rPr>
           <w:t>https://www.colourbox.com/image/workout-image-22037815</w:t>
         </w:r>
       </w:hyperlink>
     </w:p>
     <w:p>
-      <w:r>
-        <w:t>Spillkontroll:</w:t>
-      </w:r>
-    </w:p>
-    <w:p>
+      <w:pPr>
+        <w:rPr>
+          <w:lang w:val="en-US"/>
+        </w:rPr>
+      </w:pPr>
+      <w:proofErr w:type="spellStart"/>
+      <w:r>
+        <w:rPr>
+          <w:lang w:val="en-US"/>
+        </w:rPr>
+        <w:t>Spillkontroll</w:t>
+      </w:r>
+      <w:proofErr w:type="spellEnd"/>
+      <w:r>
+        <w:rPr>
+          <w:lang w:val="en-US"/>
+        </w:rPr>
+        <w:t>:</w:t>
+      </w:r>
+    </w:p>
+    <w:p>
+      <w:pPr>
+        <w:rPr>
+          <w:lang w:val="en-US"/>
+        </w:rPr>
+      </w:pPr>
       <w:hyperlink r:id="rId50" w:history="1">
         <w:r>
           <w:rPr>
             <w:rStyle w:val="Hyperkobling"/>
+            <w:lang w:val="en-US"/>
           </w:rPr>
           <w:t>https://www.colourbox.com/image/video-games-image-14483830</w:t>
         </w:r>
       </w:hyperlink>
     </w:p>
     <w:p>
-      <w:r>
+      <w:pPr>
+        <w:rPr>
+          <w:lang w:val="en-US"/>
+        </w:rPr>
+      </w:pPr>
+      <w:proofErr w:type="spellStart"/>
+      <w:r>
+        <w:rPr>
+          <w:lang w:val="en-US"/>
+        </w:rPr>
         <w:t>Øl</w:t>
       </w:r>
-    </w:p>
-    <w:p>
+      <w:proofErr w:type="spellEnd"/>
+    </w:p>
+    <w:p>
+      <w:pPr>
+        <w:rPr>
+          <w:lang w:val="en-US"/>
+        </w:rPr>
+      </w:pPr>
       <w:hyperlink r:id="rId51" w:history="1">
         <w:r>
           <w:rPr>
             <w:rStyle w:val="Hyperkobling"/>
+            <w:lang w:val="en-US"/>
           </w:rPr>
           <w:t>https://www.colourbox.com/image/beer-image-7111252</w:t>
         </w:r>
       </w:hyperlink>
     </w:p>
     <w:p>
-      <w:r>
-        <w:t>Pensumbøker:</w:t>
-      </w:r>
-    </w:p>
-    <w:p>
+      <w:pPr>
+        <w:rPr>
+          <w:lang w:val="en-US"/>
+        </w:rPr>
+      </w:pPr>
+      <w:proofErr w:type="spellStart"/>
+      <w:r>
+        <w:rPr>
+          <w:lang w:val="en-US"/>
+        </w:rPr>
+        <w:t>Pensumbøker</w:t>
+      </w:r>
+      <w:proofErr w:type="spellEnd"/>
+      <w:r>
+        <w:rPr>
+          <w:lang w:val="en-US"/>
+        </w:rPr>
+        <w:t>:</w:t>
+      </w:r>
+    </w:p>
+    <w:p>
+      <w:pPr>
+        <w:rPr>
+          <w:lang w:val="en-US"/>
+        </w:rPr>
+      </w:pPr>
       <w:hyperlink r:id="rId52" w:history="1">
         <w:r>
           <w:rPr>
             <w:rStyle w:val="Hyperkobling"/>
+            <w:lang w:val="en-US"/>
           </w:rPr>
           <w:t>https://www.colourbox.com/image/books-image-9103764</w:t>
         </w:r>
       </w:hyperlink>
     </w:p>
     <w:p>
-      <w:r>
-        <w:t>Sjakkbilde:</w:t>
-      </w:r>
-    </w:p>
-    <w:p>
+      <w:pPr>
+        <w:rPr>
+          <w:lang w:val="en-US"/>
+        </w:rPr>
+      </w:pPr>
+      <w:proofErr w:type="spellStart"/>
+      <w:r>
+        <w:rPr>
+          <w:lang w:val="en-US"/>
+        </w:rPr>
+        <w:t>Sjakkbilde</w:t>
+      </w:r>
+      <w:proofErr w:type="spellEnd"/>
+      <w:r>
+        <w:rPr>
+          <w:lang w:val="en-US"/>
+        </w:rPr>
+        <w:t>:</w:t>
+      </w:r>
+    </w:p>
+    <w:p>
+      <w:pPr>
+        <w:rPr>
+          <w:lang w:val="en-US"/>
+        </w:rPr>
+      </w:pPr>
       <w:hyperlink r:id="rId53" w:history="1">
         <w:r>
           <w:rPr>
             <w:rStyle w:val="Hyperkobling"/>
+            <w:lang w:val="en-US"/>
           </w:rPr>
           <w:t>https://www.colourbox.com/image/chess-board-with-chess-image-11474665</w:t>
         </w:r>
       </w:hyperlink>
     </w:p>
     <w:p>
-      <w:r>
-        <w:t>Bokklubb:</w:t>
-      </w:r>
-    </w:p>
-    <w:p>
+      <w:pPr>
+        <w:rPr>
+          <w:lang w:val="en-US"/>
+        </w:rPr>
+      </w:pPr>
+      <w:proofErr w:type="spellStart"/>
+      <w:r>
+        <w:rPr>
+          <w:lang w:val="en-US"/>
+        </w:rPr>
+        <w:t>Bokklubb</w:t>
+      </w:r>
+      <w:proofErr w:type="spellEnd"/>
+      <w:r>
+        <w:rPr>
+          <w:lang w:val="en-US"/>
+        </w:rPr>
+        <w:t>:</w:t>
+      </w:r>
+    </w:p>
+    <w:p>
+      <w:pPr>
+        <w:rPr>
+          <w:lang w:val="en-US"/>
+        </w:rPr>
+      </w:pPr>
       <w:hyperlink r:id="rId54" w:history="1">
         <w:r>
           <w:rPr>
             <w:rStyle w:val="Hyperkobling"/>
+            <w:lang w:val="en-US"/>
           </w:rPr>
           <w:t>https://www.colourbox.com/image/group-of-friends-taking-part-in-book-club-at-home-image-18062405</w:t>
         </w:r>
       </w:hyperlink>
     </w:p>
     <w:p>
-      <w:r>
-        <w:t>Foredrag:</w:t>
-      </w:r>
-    </w:p>
-    <w:p>
+      <w:pPr>
+        <w:rPr>
+          <w:lang w:val="en-US"/>
+        </w:rPr>
+      </w:pPr>
+      <w:proofErr w:type="spellStart"/>
+      <w:r>
+        <w:rPr>
+          <w:lang w:val="en-US"/>
+        </w:rPr>
+        <w:t>Foredrag</w:t>
+      </w:r>
+      <w:proofErr w:type="spellEnd"/>
+      <w:r>
+        <w:rPr>
+          <w:lang w:val="en-US"/>
+        </w:rPr>
+        <w:t>:</w:t>
+      </w:r>
+    </w:p>
+    <w:p>
+      <w:pPr>
+        <w:rPr>
+          <w:lang w:val="en-US"/>
+        </w:rPr>
+      </w:pPr>
       <w:hyperlink r:id="rId55" w:history="1">
         <w:r>
           <w:rPr>
             <w:rStyle w:val="Hyperkobling"/>
+            <w:lang w:val="en-US"/>
           </w:rPr>
           <w:t>https://www.colourbox.com/image/business-conference-image-16922936</w:t>
         </w:r>
       </w:hyperlink>
     </w:p>
     <w:p>
-      <w:r>
+      <w:pPr>
+        <w:rPr>
+          <w:lang w:val="en-US"/>
+        </w:rPr>
+      </w:pPr>
+      <w:r>
+        <w:rPr>
+          <w:lang w:val="en-US"/>
+        </w:rPr>
         <w:t>Party</w:t>
       </w:r>
     </w:p>
     <w:p>
+      <w:pPr>
+        <w:rPr>
+          <w:lang w:val="en-US"/>
+        </w:rPr>
+      </w:pPr>
       <w:hyperlink r:id="rId56" w:history="1">
         <w:r>
           <w:rPr>
             <w:rStyle w:val="Hyperkobling"/>
+            <w:lang w:val="en-US"/>
           </w:rPr>
           <w:t>https://www.colourbox.com/image/party-image-7322649</w:t>
         </w:r>
@@ -5737,7 +6899,7 @@
         <w:sz w:val="24"/>
         <w:szCs w:val="24"/>
       </w:rPr>
-      <w:t>2</w:t>
+      <w:t>18</w:t>
     </w:r>
     <w:r>
       <w:rPr>
@@ -5775,7 +6937,7 @@
         <w:sz w:val="24"/>
         <w:szCs w:val="24"/>
       </w:rPr>
-      <w:t>13</w:t>
+      <w:t>17</w:t>
     </w:r>
     <w:r>
       <w:rPr>
@@ -5826,6 +6988,7 @@
         <w:dataBinding w:prefixMappings="xmlns:ns0='http://schemas.openxmlformats.org/package/2006/metadata/core-properties' xmlns:ns1='http://purl.org/dc/elements/1.1/'" w:xpath="/ns0:coreProperties[1]/ns1:title[1]" w:storeItemID="{6C3C8BC8-F283-45AE-878A-BAB7291924A1}"/>
         <w:text/>
       </w:sdtPr>
+      <w:sdtEndPr/>
       <w:sdtContent>
         <w:r>
           <w:t>PRO101 Rapport</w:t>
@@ -5849,6 +7012,7 @@
         <w:dataBinding w:prefixMappings="xmlns:ns0='http://schemas.openxmlformats.org/package/2006/metadata/core-properties' xmlns:ns1='http://purl.org/dc/elements/1.1/'" w:xpath="/ns0:coreProperties[1]/ns1:title[1]" w:storeItemID="{6C3C8BC8-F283-45AE-878A-BAB7291924A1}"/>
         <w:text/>
       </w:sdtPr>
+      <w:sdtEndPr/>
       <w:sdtContent>
         <w:r>
           <w:t>PRO101 Rapport</w:t>
@@ -10688,7 +11852,7 @@
 </file>
 
 <file path=customXml/itemProps4.xml><?xml version="1.0" encoding="utf-8"?>
-<ds:datastoreItem xmlns:ds="http://schemas.openxmlformats.org/officeDocument/2006/customXml" ds:itemID="{73CF542E-DBB1-4B19-9A02-BDF1FA0118EF}">
+<ds:datastoreItem xmlns:ds="http://schemas.openxmlformats.org/officeDocument/2006/customXml" ds:itemID="{1913E9F8-D8A1-4C81-AD9E-AE781C7DD4D2}">
   <ds:schemaRefs>
     <ds:schemaRef ds:uri="http://schemas.openxmlformats.org/officeDocument/2006/bibliography"/>
   </ds:schemaRefs>

</xml_diff>

<commit_message>
gjennomlest og gjort små endringer på den endelige rapporten
</commit_message>
<xml_diff>
--- a/Dokumentasjon/PRO101 Rapport.docx
+++ b/Dokumentasjon/PRO101 Rapport.docx
@@ -1,6 +1,6 @@
 
 <file path=word/document.xml><?xml version="1.0" encoding="utf-8"?>
-<w:document xmlns:wpc="http://schemas.microsoft.com/office/word/2010/wordprocessingCanvas" xmlns:cx="http://schemas.microsoft.com/office/drawing/2014/chartex" xmlns:cx1="http://schemas.microsoft.com/office/drawing/2015/9/8/chartex" xmlns:cx2="http://schemas.microsoft.com/office/drawing/2015/10/21/chartex" xmlns:cx3="http://schemas.microsoft.com/office/drawing/2016/5/9/chartex" xmlns:cx4="http://schemas.microsoft.com/office/drawing/2016/5/10/chartex" xmlns:cx5="http://schemas.microsoft.com/office/drawing/2016/5/11/chartex" xmlns:cx6="http://schemas.microsoft.com/office/drawing/2016/5/12/chartex" xmlns:cx7="http://schemas.microsoft.com/office/drawing/2016/5/13/chartex" xmlns:cx8="http://schemas.microsoft.com/office/drawing/2016/5/14/chartex" xmlns:mc="http://schemas.openxmlformats.org/markup-compatibility/2006" xmlns:o="urn:schemas-microsoft-com:office:office" xmlns:r="http://schemas.openxmlformats.org/officeDocument/2006/relationships" xmlns:m="http://schemas.openxmlformats.org/officeDocument/2006/math" xmlns:v="urn:schemas-microsoft-com:vml" xmlns:wp14="http://schemas.microsoft.com/office/word/2010/wordprocessingDrawing" xmlns:wp="http://schemas.openxmlformats.org/drawingml/2006/wordprocessingDrawing" xmlns:w10="urn:schemas-microsoft-com:office:word" xmlns:w="http://schemas.openxmlformats.org/wordprocessingml/2006/main" xmlns:w14="http://schemas.microsoft.com/office/word/2010/wordml" xmlns:w15="http://schemas.microsoft.com/office/word/2012/wordml" xmlns:w16se="http://schemas.microsoft.com/office/word/2015/wordml/symex" xmlns:wpg="http://schemas.microsoft.com/office/word/2010/wordprocessingGroup" xmlns:wpi="http://schemas.microsoft.com/office/word/2010/wordprocessingInk" xmlns:wne="http://schemas.microsoft.com/office/word/2006/wordml" xmlns:wps="http://schemas.microsoft.com/office/word/2010/wordprocessingShape" mc:Ignorable="w14 w15 w16se wp14">
+<w:document xmlns:wpc="http://schemas.microsoft.com/office/word/2010/wordprocessingCanvas" xmlns:cx="http://schemas.microsoft.com/office/drawing/2014/chartex" xmlns:cx1="http://schemas.microsoft.com/office/drawing/2015/9/8/chartex" xmlns:cx2="http://schemas.microsoft.com/office/drawing/2015/10/21/chartex" xmlns:cx3="http://schemas.microsoft.com/office/drawing/2016/5/9/chartex" xmlns:cx4="http://schemas.microsoft.com/office/drawing/2016/5/10/chartex" xmlns:cx5="http://schemas.microsoft.com/office/drawing/2016/5/11/chartex" xmlns:cx6="http://schemas.microsoft.com/office/drawing/2016/5/12/chartex" xmlns:cx7="http://schemas.microsoft.com/office/drawing/2016/5/13/chartex" xmlns:cx8="http://schemas.microsoft.com/office/drawing/2016/5/14/chartex" xmlns:mc="http://schemas.openxmlformats.org/markup-compatibility/2006" xmlns:aink="http://schemas.microsoft.com/office/drawing/2016/ink" xmlns:o="urn:schemas-microsoft-com:office:office" xmlns:r="http://schemas.openxmlformats.org/officeDocument/2006/relationships" xmlns:m="http://schemas.openxmlformats.org/officeDocument/2006/math" xmlns:v="urn:schemas-microsoft-com:vml" xmlns:wp14="http://schemas.microsoft.com/office/word/2010/wordprocessingDrawing" xmlns:wp="http://schemas.openxmlformats.org/drawingml/2006/wordprocessingDrawing" xmlns:w10="urn:schemas-microsoft-com:office:word" xmlns:w="http://schemas.openxmlformats.org/wordprocessingml/2006/main" xmlns:w14="http://schemas.microsoft.com/office/word/2010/wordml" xmlns:w15="http://schemas.microsoft.com/office/word/2012/wordml" xmlns:w16se="http://schemas.microsoft.com/office/word/2015/wordml/symex" xmlns:wpg="http://schemas.microsoft.com/office/word/2010/wordprocessingGroup" xmlns:wpi="http://schemas.microsoft.com/office/word/2010/wordprocessingInk" xmlns:wne="http://schemas.microsoft.com/office/word/2006/wordml" xmlns:wps="http://schemas.microsoft.com/office/word/2010/wordprocessingShape" mc:Ignorable="w14 w15 w16se wp14">
   <w:body>
     <w:sdt>
       <w:sdtPr>
@@ -10,6 +10,7 @@
           <w:docPartUnique/>
         </w:docPartObj>
       </w:sdtPr>
+      <w:sdtEndPr/>
       <w:sdtContent>
         <w:tbl>
           <w:tblPr>
@@ -98,6 +99,7 @@
                     <w:dataBinding w:prefixMappings="xmlns:ns0='http://schemas.openxmlformats.org/package/2006/metadata/core-properties' xmlns:ns1='http://purl.org/dc/elements/1.1/'" w:xpath="/ns0:coreProperties[1]/ns1:title[1]" w:storeItemID="{6C3C8BC8-F283-45AE-878A-BAB7291924A1}"/>
                     <w:text/>
                   </w:sdtPr>
+                  <w:sdtEndPr/>
                   <w:sdtContent>
                     <w:r>
                       <w:rPr>
@@ -248,6 +250,7 @@
                       <w:calendar w:val="gregorian"/>
                     </w:date>
                   </w:sdtPr>
+                  <w:sdtEndPr/>
                   <w:sdtContent>
                     <w:r>
                       <w:rPr>
@@ -304,6 +307,7 @@
                     <w:dataBinding w:prefixMappings="xmlns:ns0='http://schemas.openxmlformats.org/package/2006/metadata/core-properties' xmlns:ns1='http://purl.org/dc/elements/1.1/'" w:xpath="/ns0:coreProperties[1]/ns1:subject[1]" w:storeItemID="{6C3C8BC8-F283-45AE-878A-BAB7291924A1}"/>
                     <w:text/>
                   </w:sdtPr>
+                  <w:sdtEndPr/>
                   <w:sdtContent>
                     <w:r>
                       <w:rPr>
@@ -3188,8 +3192,13 @@
                   <w:cnfStyle w:val="100000000000" w:firstRow="1" w:lastRow="0" w:firstColumn="0" w:lastColumn="0" w:oddVBand="0" w:evenVBand="0" w:oddHBand="0" w:evenHBand="0" w:firstRowFirstColumn="0" w:firstRowLastColumn="0" w:lastRowFirstColumn="0" w:lastRowLastColumn="0"/>
                 </w:pPr>
                 <w:r>
-                  <w:t>PRO101 Webprosjekt</w:t>
-                </w:r>
+                  <w:t xml:space="preserve">PRO101 </w:t>
+                </w:r>
+                <w:proofErr w:type="spellStart"/>
+                <w:r>
+                  <w:t>Webprosjekt</w:t>
+                </w:r>
+                <w:proofErr w:type="spellEnd"/>
               </w:p>
             </w:tc>
           </w:tr>
@@ -3368,8 +3377,16 @@
                 <w:tcW w:w="4973" w:type="dxa"/>
               </w:tcPr>
               <w:p>
-                <w:r>
-                  <w:t>Cem Karlsen</w:t>
+                <w:proofErr w:type="spellStart"/>
+                <w:r>
+                  <w:t>Cem</w:t>
+                </w:r>
+                <w:proofErr w:type="spellEnd"/>
+                <w:r>
+                  <w:t xml:space="preserve"> Magnus</w:t>
+                </w:r>
+                <w:r>
+                  <w:t xml:space="preserve"> Karlsen</w:t>
                 </w:r>
               </w:p>
             </w:tc>
@@ -3395,8 +3412,13 @@
               </w:tcPr>
               <w:p>
                 <w:r>
-                  <w:t>Andreas Ritter</w:t>
-                </w:r>
+                  <w:t xml:space="preserve">Andreas </w:t>
+                </w:r>
+                <w:proofErr w:type="spellStart"/>
+                <w:r>
+                  <w:t>Ritter</w:t>
+                </w:r>
+                <w:proofErr w:type="spellEnd"/>
               </w:p>
             </w:tc>
             <w:tc>
@@ -3424,8 +3446,13 @@
               </w:tcPr>
               <w:p>
                 <w:r>
-                  <w:t>Kai H T Mortensen_Langhaug</w:t>
-                </w:r>
+                  <w:t xml:space="preserve">Kai H T </w:t>
+                </w:r>
+                <w:proofErr w:type="spellStart"/>
+                <w:r>
+                  <w:t>Mortensen_Langhaug</w:t>
+                </w:r>
+                <w:proofErr w:type="spellEnd"/>
               </w:p>
             </w:tc>
             <w:tc>
@@ -3444,13 +3471,21 @@
           </w:tr>
         </w:tbl>
         <w:p/>
-        <w:p/>
+        <w:p>
+          <w:bookmarkStart w:id="1" w:name="_GoBack"/>
+          <w:bookmarkEnd w:id="1"/>
+        </w:p>
         <w:p>
           <w:pPr>
             <w:pStyle w:val="Overskrift2"/>
           </w:pPr>
+          <w:proofErr w:type="gramStart"/>
           <w:r>
-            <w:t>Vår  side:</w:t>
+            <w:t>Vår  side</w:t>
+          </w:r>
+          <w:proofErr w:type="gramEnd"/>
+          <w:r>
+            <w:t>:</w:t>
           </w:r>
         </w:p>
         <w:p>
@@ -3480,7 +3515,7 @@
         <w:p/>
       </w:sdtContent>
     </w:sdt>
-    <w:bookmarkStart w:id="1" w:name="_Toc483480605" w:displacedByCustomXml="prev"/>
+    <w:bookmarkStart w:id="2" w:name="_Toc483480605" w:displacedByCustomXml="prev"/>
     <w:p>
       <w:pPr>
         <w:pStyle w:val="Overskrift1"/>
@@ -3489,7 +3524,7 @@
         <w:lastRenderedPageBreak/>
         <w:t>Innledning</w:t>
       </w:r>
-      <w:bookmarkEnd w:id="1"/>
+      <w:bookmarkEnd w:id="2"/>
     </w:p>
     <w:p/>
     <w:p>
@@ -3497,7 +3532,21 @@
         <w:spacing w:after="160"/>
       </w:pPr>
       <w:r>
-        <w:t xml:space="preserve">Det å sparke i gang livet som student på et universitet er, for folk flest, ingen dans på roser. Studentlivet krever at man setter seg inn i utallige nye regler, konstant må følge opp oppgavedeadlines og det som verre er. (Dessverre) er dette intet unntak på Westerdals Oslo ACT. Ikke nok med at man nærmest drukner i skolerelaterte saker, inne i denne mølja må man prøve å blande inn «privatliv» og en eventuell jobb. Dersom man er ny i området, får man enda mer å sette seg inn i. «Hvor ligger den nærmeste fastfood-jointen med gratis levering til skolebiblioteket?», «hvor finner jeg en bar hvor jeg kan bli kjent med andre studenter?» - noen spørsmål en student kan spørre seg selv. Dessverre kan det være vanskelig å finne gode svar med beskrivelser tilpasset studenter. Hvor kan en student, som bør bruke tiden sin på det akademiske framfor det å google seg til gode steder å besøke, gå da? </w:t>
+        <w:t xml:space="preserve">Det å sparke i gang livet som student på et universitet er, for folk flest, ingen dans på roser. Studentlivet krever at man setter seg inn i utallige nye regler, konstant må følge opp oppgavedeadlines </w:t>
+      </w:r>
+      <w:r>
+        <w:t>og det som verre er. Dessverre</w:t>
+      </w:r>
+      <w:r>
+        <w:t xml:space="preserve"> er dette intet unntak på Westerdals Oslo ACT. Ikke nok med at man nærmest drukner i skolerelaterte saker, inne i denne mølja må man prøve å blande inn «privatliv» og en eventuell jobb. Dersom man er ny i området, får man enda mer å sette seg inn i. «Hvor ligger den nærmeste </w:t>
+      </w:r>
+      <w:proofErr w:type="spellStart"/>
+      <w:r>
+        <w:t>fastfood</w:t>
+      </w:r>
+      <w:proofErr w:type="spellEnd"/>
+      <w:r>
+        <w:t xml:space="preserve">-jointen med gratis levering til skolebiblioteket?», «hvor finner jeg en bar hvor jeg kan bli kjent med andre studenter?» - noen spørsmål en student kan spørre seg selv. Dessverre kan det være vanskelig å finne gode svar med beskrivelser tilpasset studenter. Hvor kan en student, som bør bruke tiden sin på det akademiske framfor det å google seg til gode steder å besøke, gå da? </w:t>
       </w:r>
     </w:p>
     <w:p>
@@ -3510,7 +3559,23 @@
         <w:spacing w:after="160"/>
       </w:pPr>
       <w:r>
-        <w:t>I denne sammenheng har vi fått i oppgave å utvikle en webside som setter fokus på tilbudene i nærmiljøet rundt Westerdals. I og med at Westerdals består av tre ulike campus, på forskjellige steder i Oslo, bestemte vi oss for å gå i dybden på Campus Fjerdingen. Nettsiden skal inneholde mulighetene man som student (eller ansatt) finner rundt campus, om det er spisesteder, barer, arrangementer etc.. Nettsiden utvikles etter forskjellige behov vi på gruppen mener er etterspurt samt tekniske krav knyttet til løsningen bestemt i oppgaven. De tekniske kravene er som følger:</w:t>
+        <w:t xml:space="preserve">I denne sammenheng har vi fått i oppgave å utvikle en webside som setter fokus på tilbudene i nærmiljøet rundt Westerdals. I og med at Westerdals består av tre ulike campus, på forskjellige steder i Oslo, bestemte vi oss for å gå i dybden på Campus Fjerdingen. Nettsiden skal inneholde mulighetene </w:t>
+      </w:r>
+      <w:proofErr w:type="spellStart"/>
+      <w:r>
+        <w:t>man</w:t>
+      </w:r>
+      <w:proofErr w:type="spellEnd"/>
+      <w:r>
+        <w:t xml:space="preserve"> som student (eller ansatt) finner rundt campus, om det er spisesteder, barer, arrangementer </w:t>
+      </w:r>
+      <w:proofErr w:type="gramStart"/>
+      <w:r>
+        <w:t>etc..</w:t>
+      </w:r>
+      <w:proofErr w:type="gramEnd"/>
+      <w:r>
+        <w:t xml:space="preserve"> Nettsiden utvikles etter forskjellige behov vi på gruppen mener er etterspurt samt tekniske krav knyttet til løsningen bestemt i oppgaven. De tekniske kravene er som følger:</w:t>
       </w:r>
     </w:p>
     <w:p>
@@ -3593,8 +3658,29 @@
         <w:spacing w:after="160"/>
       </w:pPr>
       <w:r>
-        <w:t>Bruk flere PHP-filer og importer de ved bruk av enten require eller namespaces/autoload</w:t>
-      </w:r>
+        <w:t xml:space="preserve">Bruk flere PHP-filer og importer de ved bruk av enten </w:t>
+      </w:r>
+      <w:proofErr w:type="spellStart"/>
+      <w:r>
+        <w:t>require</w:t>
+      </w:r>
+      <w:proofErr w:type="spellEnd"/>
+      <w:r>
+        <w:t xml:space="preserve"> eller </w:t>
+      </w:r>
+      <w:proofErr w:type="spellStart"/>
+      <w:r>
+        <w:t>namespaces</w:t>
+      </w:r>
+      <w:proofErr w:type="spellEnd"/>
+      <w:r>
+        <w:t>/</w:t>
+      </w:r>
+      <w:proofErr w:type="spellStart"/>
+      <w:r>
+        <w:t>autoload</w:t>
+      </w:r>
+      <w:proofErr w:type="spellEnd"/>
     </w:p>
     <w:p>
       <w:pPr>
@@ -3619,8 +3705,21 @@
         <w:spacing w:after="160"/>
       </w:pPr>
       <w:r>
-        <w:t>Koden skal lastes opp på et eksternt GitHub repository</w:t>
-      </w:r>
+        <w:t xml:space="preserve">Koden skal lastes opp på et eksternt </w:t>
+      </w:r>
+      <w:proofErr w:type="spellStart"/>
+      <w:r>
+        <w:t>GitHub</w:t>
+      </w:r>
+      <w:proofErr w:type="spellEnd"/>
+      <w:r>
+        <w:t xml:space="preserve"> </w:t>
+      </w:r>
+      <w:proofErr w:type="spellStart"/>
+      <w:r>
+        <w:t>repository</w:t>
+      </w:r>
+      <w:proofErr w:type="spellEnd"/>
     </w:p>
     <w:p>
       <w:pPr>
@@ -3654,7 +3753,31 @@
         <w:spacing w:after="200" w:line="276" w:lineRule="auto"/>
       </w:pPr>
       <w:r>
-        <w:t>Vi på gruppen hadde svært få uenigheter når det gjaldt å sette mål for oppgaven. Alle var motiverte til å gi 100%, jobbe strukturert og disiplinert, og at vi kun blir fornøyde med en solid nettløsning (og toppkarakter naturligvis).  Vi hadde ingen problemer med å fordele oppgaver, ettersom hvert medlem hadde et spesielt «fagfelt». Andreas – høy kompetanse med det tekniske, spesielt en racer i frontend, kodeskriving. Kai – enorm kunnskap med det tekniske, spesielt backend. Endre – en naturlig leder som hjelper der det trengs, med nøkkelfelt å gjøre idéer til virkelighet. Cem – Mindre teknisk enn resten av gruppen, men kompenserer med det kreative, skyter inn idéer fra alle kanter. Samtidig mener vi at vi jobber som en enhet, hvor alle har en mening på alle problemstillingene ved oppgaven.</w:t>
+        <w:t xml:space="preserve">Vi på gruppen hadde svært få uenigheter når det gjaldt å sette mål for oppgaven. Alle var motiverte til å gi 100%, jobbe strukturert og disiplinert, og at vi kun blir fornøyde med en solid nettløsning (og toppkarakter naturligvis).  Vi hadde ingen problemer med å fordele oppgaver, ettersom hvert medlem hadde et spesielt «fagfelt». Andreas – høy kompetanse med det tekniske, spesielt en racer i </w:t>
+      </w:r>
+      <w:proofErr w:type="spellStart"/>
+      <w:r>
+        <w:t>frontend</w:t>
+      </w:r>
+      <w:proofErr w:type="spellEnd"/>
+      <w:r>
+        <w:t xml:space="preserve">, kodeskriving. Kai – enorm kunnskap med det tekniske, spesielt </w:t>
+      </w:r>
+      <w:proofErr w:type="spellStart"/>
+      <w:r>
+        <w:t>backend</w:t>
+      </w:r>
+      <w:proofErr w:type="spellEnd"/>
+      <w:r>
+        <w:t xml:space="preserve">. Endre – en naturlig leder som hjelper der det trengs, med nøkkelfelt å gjøre idéer til virkelighet. </w:t>
+      </w:r>
+      <w:proofErr w:type="spellStart"/>
+      <w:r>
+        <w:t>Cem</w:t>
+      </w:r>
+      <w:proofErr w:type="spellEnd"/>
+      <w:r>
+        <w:t xml:space="preserve"> – Mindre teknisk enn resten av gruppen, men kompenserer med det kreative, skyter inn idéer fra alle kanter. Samtidig mener vi at vi jobber som en enhet, hvor alle har en mening på alle problemstillingene ved oppgaven.</w:t>
       </w:r>
     </w:p>
     <w:p>
@@ -3666,7 +3789,23 @@
           <w:kern w:val="0"/>
           <w14:ligatures w14:val="none"/>
         </w:rPr>
-        <w:t>I denne rapporten vil vi gå igjennom hvert aspekt ved nettløsningen vår; alt fra hvordan vi kom fram til idéen vi valgte å gå for, hvordan den ukentlige utviklingen foregikk, hvordan vi satt opp prototypen og hva som spilte inn i oppsettet av denne, hvilke prinsipper vi har fulgt gjennom hele prosjektet, vår bruk av Git og andre hjelpemidler, hvilke tekniske valg vi tok og til slutt en liste med referanser brukt.</w:t>
+        <w:t xml:space="preserve">I denne rapporten vil vi gå igjennom hvert aspekt ved nettløsningen vår; alt fra hvordan vi kom fram til idéen vi valgte å gå for, hvordan den ukentlige utviklingen foregikk, hvordan vi satt opp prototypen og hva som spilte inn i oppsettet av denne, hvilke prinsipper vi har fulgt gjennom hele prosjektet, vår bruk av </w:t>
+      </w:r>
+      <w:proofErr w:type="spellStart"/>
+      <w:r>
+        <w:rPr>
+          <w:kern w:val="0"/>
+          <w14:ligatures w14:val="none"/>
+        </w:rPr>
+        <w:t>Git</w:t>
+      </w:r>
+      <w:proofErr w:type="spellEnd"/>
+      <w:r>
+        <w:rPr>
+          <w:kern w:val="0"/>
+          <w14:ligatures w14:val="none"/>
+        </w:rPr>
+        <w:t xml:space="preserve"> og andre hjelpemidler, hvilke tekniske valg vi tok og til slutt en liste med referanser brukt.</w:t>
       </w:r>
     </w:p>
     <w:p>
@@ -3678,98 +3817,167 @@
       <w:pPr>
         <w:pStyle w:val="Overskrift1"/>
       </w:pPr>
-      <w:bookmarkStart w:id="2" w:name="_Toc483480606"/>
+      <w:bookmarkStart w:id="3" w:name="_Toc483480606"/>
       <w:r>
         <w:lastRenderedPageBreak/>
         <w:t>Idè og konsept</w:t>
       </w:r>
-      <w:bookmarkEnd w:id="2"/>
+      <w:bookmarkEnd w:id="3"/>
     </w:p>
     <w:p/>
     <w:p>
       <w:pPr>
         <w:pStyle w:val="Overskrift2"/>
       </w:pPr>
-      <w:bookmarkStart w:id="3" w:name="_Toc483480607"/>
+      <w:bookmarkStart w:id="4" w:name="_Toc483480607"/>
       <w:r>
         <w:t>Hvordan vi kom fram til ideen</w:t>
       </w:r>
-      <w:bookmarkEnd w:id="3"/>
-    </w:p>
-    <w:p>
-      <w:r>
-        <w:t xml:space="preserve">Slik informasjonen til studenter hos Westerdals er nå, så vet et forbedringspotensial for å få informasjon fram til de studentene informasjonen kan være aktuell for. I dag har vi en Facebook gruppe (Westerdals Sosial), hvor alt mulig av informasjon, arrangementer og aktiviteter publiseres. </w:t>
-      </w:r>
-      <w:r>
-        <w:t xml:space="preserve">Problemet her er at alt blir en enste stor smørje og ting som er interessant for den enkelte forsvinner i all informasjon som kanskje ikke er interessant eller relevant for den enkelte. På denne Facebook-gruppen ligger heller ikke all informasjon. </w:t>
-      </w:r>
-      <w:r>
-        <w:t xml:space="preserve">Noe ligger på Its-learning og noe på skolens egne nettsider osv. </w:t>
+      <w:bookmarkEnd w:id="4"/>
+    </w:p>
+    <w:p>
+      <w:r>
+        <w:t>Slik informasjonen til student</w:t>
+      </w:r>
+      <w:r>
+        <w:t>er hos Westerdals er nå, så er d</w:t>
+      </w:r>
+      <w:r>
+        <w:t>et forbedringspotensial for å få informasjon fram til de s</w:t>
+      </w:r>
+      <w:r>
+        <w:t>tudentene informasjonen er</w:t>
+      </w:r>
+      <w:r>
+        <w:t xml:space="preserve"> aktuel</w:t>
+      </w:r>
+      <w:r>
+        <w:t xml:space="preserve">l for. I dag har vi en </w:t>
+      </w:r>
+      <w:proofErr w:type="spellStart"/>
+      <w:r>
+        <w:t>Facebook</w:t>
+      </w:r>
+      <w:proofErr w:type="spellEnd"/>
+      <w:r>
+        <w:t>-</w:t>
+      </w:r>
+      <w:r>
+        <w:t xml:space="preserve">gruppe (Westerdals Sosial), hvor alt av informasjon, arrangementer og aktiviteter publiseres. </w:t>
+      </w:r>
+      <w:r>
+        <w:t>Problemet her er at alt blir en enste stor smørje og ting som er interessant for den enkelte forsvinner i all informasjon som kanskje ikke er interessant el</w:t>
+      </w:r>
+      <w:r>
+        <w:t>ler relevant for den enkelte. I</w:t>
+      </w:r>
+      <w:r>
+        <w:t xml:space="preserve"> denne </w:t>
+      </w:r>
+      <w:proofErr w:type="spellStart"/>
+      <w:r>
+        <w:t>Facebook</w:t>
+      </w:r>
+      <w:proofErr w:type="spellEnd"/>
+      <w:r>
+        <w:t xml:space="preserve">-gruppen ligger heller ikke all informasjon. </w:t>
+      </w:r>
+      <w:r>
+        <w:t xml:space="preserve">Noe ligger på </w:t>
+      </w:r>
+      <w:proofErr w:type="spellStart"/>
+      <w:r>
+        <w:t>Its-learning</w:t>
+      </w:r>
+      <w:proofErr w:type="spellEnd"/>
+      <w:r>
+        <w:t xml:space="preserve"> og noe på skolens egne nettsider osv. </w:t>
       </w:r>
       <w:r>
         <w:t>Så slik vi ser det finnes det ikke en enkel måte å finne informasjon som er interessant for akkurat deg. Enten ender du opp med å finne alt mulig du ikke er interessert i eller ikke finne det du er ute etter.</w:t>
       </w:r>
     </w:p>
     <w:p/>
+    <w:p>
+      <w:pPr>
+        <w:pStyle w:val="Overskrift2"/>
+      </w:pPr>
+      <w:bookmarkStart w:id="5" w:name="_Toc483480608"/>
+      <w:r>
+        <w:t>Hva er ideen</w:t>
+      </w:r>
+      <w:bookmarkEnd w:id="5"/>
+    </w:p>
+    <w:p>
+      <w:r>
+        <w:t>Ideen vår er å få samlet all ikke-faglig informasjon som kan være interessant for studenter ved Westerdals</w:t>
+      </w:r>
+      <w:r>
+        <w:t xml:space="preserve"> campus Fjerdingen</w:t>
+      </w:r>
+      <w:r>
+        <w:t xml:space="preserve">, og vist for den enkelte hva som kan være av interesse for akkurat han eller hun. Vår løsning mener vi vil ta det gode fra både </w:t>
+      </w:r>
+      <w:proofErr w:type="spellStart"/>
+      <w:r>
+        <w:t>Facebook</w:t>
+      </w:r>
+      <w:proofErr w:type="spellEnd"/>
+      <w:r>
+        <w:t xml:space="preserve">-gruppen og </w:t>
+      </w:r>
+      <w:proofErr w:type="spellStart"/>
+      <w:r>
+        <w:t>Its-lea</w:t>
+      </w:r>
+      <w:r>
+        <w:t>rning</w:t>
+      </w:r>
+      <w:proofErr w:type="spellEnd"/>
+      <w:r>
+        <w:t>. Dette</w:t>
+      </w:r>
+      <w:r>
+        <w:t xml:space="preserve"> med å samle informasjon</w:t>
+      </w:r>
+      <w:r>
+        <w:t>, men</w:t>
+      </w:r>
+      <w:r>
+        <w:t xml:space="preserve"> og</w:t>
+      </w:r>
+      <w:r>
+        <w:t>så</w:t>
+      </w:r>
+      <w:r>
+        <w:t xml:space="preserve"> få dette fram til de studentene det kan være interessant for. Samtidig vil</w:t>
+      </w:r>
+      <w:r>
+        <w:t xml:space="preserve"> vi</w:t>
+      </w:r>
+      <w:r>
+        <w:t xml:space="preserve"> få</w:t>
+      </w:r>
+      <w:r>
+        <w:t xml:space="preserve"> inn aspekter som alle studenter ønsker, nemlig</w:t>
+      </w:r>
+      <w:r>
+        <w:t xml:space="preserve"> eksklusive</w:t>
+      </w:r>
+      <w:r>
+        <w:t xml:space="preserve"> rabatter. Alt dette ønsker vi å samle på ett sted, og på samme tid unngå en overflod av uinteressant informasjon.</w:t>
+      </w:r>
+    </w:p>
     <w:p/>
     <w:p>
       <w:pPr>
         <w:pStyle w:val="Overskrift2"/>
       </w:pPr>
-      <w:bookmarkStart w:id="4" w:name="_Toc483480608"/>
-      <w:r>
-        <w:t>Hva er ideen</w:t>
-      </w:r>
-      <w:bookmarkEnd w:id="4"/>
-    </w:p>
-    <w:p>
-      <w:r>
-        <w:t>Ideen vår er å få samlet all ikke-faglig informasjon som kan være interessant for studenter ved Westerdals</w:t>
-      </w:r>
-      <w:r>
-        <w:t xml:space="preserve"> campus Fjerdingen</w:t>
-      </w:r>
-      <w:r>
-        <w:t>, og vist for den enkelte hva som kan være av interesse for akkurat han eller hun. Vår løsning mener vi vil ta det gode fra både Facebook-gruppen og Its-lea</w:t>
-      </w:r>
-      <w:r>
-        <w:t>rning. Dette</w:t>
-      </w:r>
-      <w:r>
-        <w:t xml:space="preserve"> med å samle informasjon</w:t>
-      </w:r>
-      <w:r>
-        <w:t>, men</w:t>
-      </w:r>
-      <w:r>
-        <w:t xml:space="preserve"> og</w:t>
-      </w:r>
-      <w:r>
-        <w:t>så</w:t>
-      </w:r>
-      <w:r>
-        <w:t xml:space="preserve"> få dette fram til de studentene det kan være interessant for. Samtidig vil</w:t>
-      </w:r>
-      <w:r>
-        <w:t xml:space="preserve"> vi</w:t>
-      </w:r>
-      <w:r>
-        <w:t xml:space="preserve"> få</w:t>
-      </w:r>
-      <w:r>
-        <w:t xml:space="preserve"> inn aspekter som alle studenter ønsker, nemlig rabatter. Alt dette ønsker vi å samle på ett sted, og på samme tid unngå en overflod av uinteressant informasjon.</w:t>
-      </w:r>
-    </w:p>
-    <w:p/>
-    <w:p>
-      <w:pPr>
-        <w:pStyle w:val="Overskrift2"/>
-      </w:pPr>
-      <w:bookmarkStart w:id="5" w:name="_Toc483480609"/>
+      <w:bookmarkStart w:id="6" w:name="_Toc483480609"/>
       <w:r>
         <w:t>Hva er unike med vår ide?</w:t>
       </w:r>
-      <w:bookmarkEnd w:id="5"/>
+      <w:bookmarkEnd w:id="6"/>
     </w:p>
     <w:p>
       <w:r>
@@ -3853,12 +4061,12 @@
       <w:pPr>
         <w:pStyle w:val="Overskrift2"/>
       </w:pPr>
-      <w:bookmarkStart w:id="6" w:name="_Toc483480610"/>
+      <w:bookmarkStart w:id="7" w:name="_Toc483480610"/>
       <w:r>
         <w:lastRenderedPageBreak/>
         <w:t>Hva er vårt fokusområde?</w:t>
       </w:r>
-      <w:bookmarkEnd w:id="6"/>
+      <w:bookmarkEnd w:id="7"/>
     </w:p>
     <w:p>
       <w:r>
@@ -4044,7 +4252,13 @@
         <w:spacing w:after="200" w:line="276" w:lineRule="auto"/>
       </w:pPr>
       <w:r>
-        <w:t>Vi mener at de fleste studenter vil ha nytte av og være interessert i disse kategoriene. Brukeren vil selvfølgelig få mulighet til på filtrere bort kategorier, men med vår løsning håper vi brukeren skal få det han eller hun leter etter uten for mye leting.</w:t>
+        <w:t>Vi mener at de fleste studenter vil ha nytte av og være interessert i disse kategoriene. Brukeren vi</w:t>
+      </w:r>
+      <w:r>
+        <w:t xml:space="preserve">l selvfølgelig få mulighet til </w:t>
+      </w:r>
+      <w:r>
+        <w:t>å filtrere bort kategorier, men med vår løsning håper vi brukeren skal få det han eller hun leter etter uten for mye leting.</w:t>
       </w:r>
     </w:p>
     <w:p>
@@ -4131,23 +4345,23 @@
       <w:pPr>
         <w:pStyle w:val="Overskrift1"/>
       </w:pPr>
-      <w:bookmarkStart w:id="7" w:name="_Toc483480611"/>
+      <w:bookmarkStart w:id="8" w:name="_Toc483480611"/>
       <w:r>
         <w:lastRenderedPageBreak/>
         <w:t>Utviklingsmetodikk</w:t>
       </w:r>
-      <w:bookmarkEnd w:id="7"/>
+      <w:bookmarkEnd w:id="8"/>
     </w:p>
     <w:p/>
     <w:p>
       <w:pPr>
         <w:pStyle w:val="Overskrift2"/>
       </w:pPr>
-      <w:bookmarkStart w:id="8" w:name="_Toc483480612"/>
+      <w:bookmarkStart w:id="9" w:name="_Toc483480612"/>
       <w:r>
         <w:t>Organisering</w:t>
       </w:r>
-      <w:bookmarkEnd w:id="8"/>
+      <w:bookmarkEnd w:id="9"/>
     </w:p>
     <w:p>
       <w:r>
@@ -4215,13 +4429,29 @@
         </w:drawing>
       </w:r>
       <w:r>
-        <w:t>I dette prosjektet har det vært stort fokus på arbeidsmetoden/utviklingsmetodikken. Vi har i dette prosjektet brukt Kanban som utgangspunkt</w:t>
+        <w:t xml:space="preserve">I dette prosjektet har det vært stort fokus på arbeidsmetoden/utviklingsmetodikken. Vi har i dette prosjektet brukt </w:t>
+      </w:r>
+      <w:proofErr w:type="spellStart"/>
+      <w:r>
+        <w:t>Kanban</w:t>
+      </w:r>
+      <w:proofErr w:type="spellEnd"/>
+      <w:r>
+        <w:t xml:space="preserve"> som utgangspunkt</w:t>
       </w:r>
       <w:r>
         <w:t>,</w:t>
       </w:r>
       <w:r>
-        <w:t xml:space="preserve"> Kanban er</w:t>
+        <w:t xml:space="preserve"> </w:t>
+      </w:r>
+      <w:proofErr w:type="spellStart"/>
+      <w:r>
+        <w:t>Kanban</w:t>
+      </w:r>
+      <w:proofErr w:type="spellEnd"/>
+      <w:r>
+        <w:t xml:space="preserve"> er</w:t>
       </w:r>
       <w:r>
         <w:t xml:space="preserve"> en agil utviklingsmetodikk.</w:t>
@@ -4230,13 +4460,51 @@
     <w:p/>
     <w:p>
       <w:r>
-        <w:t>For å kunne jobbe med Kanban i dette prosjektet trengte vi et digitalt verktø, valget falt på Taiga. Dette er en webløsning som blant annet er bygget rundt Kanban. Taiga gir oss muligheten til lett kunne organisere arbeidet vårt. Vi kan her holde styr på hvilke oppgaver som jobbes med og hvem som gjør hva osv. Vi kan tilegne oppgaver til enkeltpersoner eller hele gruppen. Vi kan også lage underoppgaver til en større oppgave.</w:t>
+        <w:t xml:space="preserve">For å kunne jobbe med </w:t>
+      </w:r>
+      <w:proofErr w:type="spellStart"/>
+      <w:r>
+        <w:t>Kanban</w:t>
+      </w:r>
+      <w:proofErr w:type="spellEnd"/>
+      <w:r>
+        <w:t xml:space="preserve"> i dette prosjektet trengte vi et digitalt verktø</w:t>
+      </w:r>
+      <w:r>
+        <w:t>y</w:t>
+      </w:r>
+      <w:r>
+        <w:t xml:space="preserve">, valget falt på Taiga. Dette er en webløsning som blant annet er bygget rundt </w:t>
+      </w:r>
+      <w:proofErr w:type="spellStart"/>
+      <w:r>
+        <w:t>Kanban</w:t>
+      </w:r>
+      <w:proofErr w:type="spellEnd"/>
+      <w:r>
+        <w:t>. Taiga gir oss muligheten til lett kunne organisere arbeidet vårt. Vi kan her holde styr på hvilke oppgaver som jobbes med og hvem som gjør hva osv. Vi kan tilegne oppgaver til enkeltpersoner eller hele gruppen. Vi kan også lage underoppgaver til en større oppgave.</w:t>
       </w:r>
     </w:p>
     <w:p/>
     <w:p>
       <w:r>
-        <w:t>Taiga lar oss også koble opp mot Slack og Git. Dette gjør at vi kan oppdatere Taiga automatisk som vi jobber på oppgaven.</w:t>
+        <w:t xml:space="preserve">Taiga lar oss også koble opp mot </w:t>
+      </w:r>
+      <w:proofErr w:type="spellStart"/>
+      <w:r>
+        <w:t>Slack</w:t>
+      </w:r>
+      <w:proofErr w:type="spellEnd"/>
+      <w:r>
+        <w:t xml:space="preserve"> og </w:t>
+      </w:r>
+      <w:proofErr w:type="spellStart"/>
+      <w:r>
+        <w:t>Git</w:t>
+      </w:r>
+      <w:proofErr w:type="spellEnd"/>
+      <w:r>
+        <w:t>. Dette gjør at vi kan oppdatere Taiga automatisk som vi jobber på oppgaven.</w:t>
       </w:r>
       <w:r>
         <w:t xml:space="preserve"> Her under kan du se et eksempel på hvordan Taiga kunne se ut under prosjektet:</w:t>
@@ -4296,7 +4564,31 @@
     <w:p>
       <w:r>
         <w:lastRenderedPageBreak/>
-        <w:t>Til kommunikasjon brukte en del slack, men også mye Facebook til generell kommunikasjon. Git brukte vi også mye for å holde styr på arbeidet vårt og filene, men mer om dette lenger ned.</w:t>
+        <w:t xml:space="preserve">Til kommunikasjon brukte en del </w:t>
+      </w:r>
+      <w:proofErr w:type="spellStart"/>
+      <w:r>
+        <w:t>slack</w:t>
+      </w:r>
+      <w:proofErr w:type="spellEnd"/>
+      <w:r>
+        <w:t xml:space="preserve">, men også mye </w:t>
+      </w:r>
+      <w:proofErr w:type="spellStart"/>
+      <w:r>
+        <w:t>Facebook</w:t>
+      </w:r>
+      <w:proofErr w:type="spellEnd"/>
+      <w:r>
+        <w:t xml:space="preserve"> til generell kommunikasjon. </w:t>
+      </w:r>
+      <w:proofErr w:type="spellStart"/>
+      <w:r>
+        <w:t>Git</w:t>
+      </w:r>
+      <w:proofErr w:type="spellEnd"/>
+      <w:r>
+        <w:t xml:space="preserve"> brukte vi også mye for å holde styr på arbeidet vårt og filene, men mer om dette lenger ned.</w:t>
       </w:r>
     </w:p>
     <w:p>
@@ -4309,15 +4601,21 @@
       <w:pPr>
         <w:pStyle w:val="Overskrift2"/>
       </w:pPr>
-      <w:bookmarkStart w:id="9" w:name="_Toc483480613"/>
+      <w:bookmarkStart w:id="10" w:name="_Toc483480613"/>
       <w:r>
         <w:t>Ansvarsfordeling</w:t>
       </w:r>
-      <w:bookmarkEnd w:id="9"/>
-    </w:p>
-    <w:p>
-      <w:r>
-        <w:t>Ansvarsfordelingen var også viktig under prosjektet.Vi avklarte tidlig hvem som skulle ha det overordnende ansvaret for hvert tema. Vi kunne selvfølgelig jobbe på kryss av ansvarsområdene, dette var mer ment for å avklare hvem som hadde øverste autoritet innenfor hvert tema. Tidlig i prosjektet hadde gruppen en samtale om hva</w:t>
+      <w:bookmarkEnd w:id="10"/>
+    </w:p>
+    <w:p>
+      <w:r>
+        <w:t>Ansvarsfordelingen var også viktig under prosjektet.</w:t>
+      </w:r>
+      <w:r>
+        <w:t xml:space="preserve"> </w:t>
+      </w:r>
+      <w:r>
+        <w:t>Vi avklarte tidlig hvem som skulle ha det overordnende ansvaret for hvert tema. Vi kunne selvfølgelig jobbe på kryss av ansvarsområdene, dette var mer ment for å avklare hvem som hadde øverste autoritet innenfor hvert tema. Tidlig i prosjektet hadde gruppen en samtale om hva</w:t>
       </w:r>
       <w:r>
         <w:t xml:space="preserve"> den enkelte følte seg trygg på å ha ansvar for, og hva vi følte oss flink på. Fordelingen ble som følger:</w:t>
@@ -4357,8 +4655,13 @@
             <w:pPr>
               <w:cnfStyle w:val="000000100000" w:firstRow="0" w:lastRow="0" w:firstColumn="0" w:lastColumn="0" w:oddVBand="0" w:evenVBand="0" w:oddHBand="1" w:evenHBand="0" w:firstRowFirstColumn="0" w:firstRowLastColumn="0" w:lastRowFirstColumn="0" w:lastRowLastColumn="0"/>
             </w:pPr>
+            <w:proofErr w:type="spellStart"/>
             <w:r>
-              <w:t>Backend/server/PHP</w:t>
+              <w:t>Backend</w:t>
+            </w:r>
+            <w:proofErr w:type="spellEnd"/>
+            <w:r>
+              <w:t>/server/PHP</w:t>
             </w:r>
           </w:p>
         </w:tc>
@@ -4425,9 +4728,11 @@
             <w:tcW w:w="2977" w:type="dxa"/>
           </w:tcPr>
           <w:p>
+            <w:proofErr w:type="spellStart"/>
             <w:r>
               <w:t>Cem</w:t>
             </w:r>
+            <w:proofErr w:type="spellEnd"/>
           </w:p>
         </w:tc>
         <w:tc>
@@ -4456,15 +4761,23 @@
       <w:pPr>
         <w:pStyle w:val="Overskrift2"/>
       </w:pPr>
-      <w:bookmarkStart w:id="10" w:name="_Toc483480614"/>
+      <w:bookmarkStart w:id="11" w:name="_Toc483480614"/>
       <w:r>
         <w:t>Samhandling med bruker</w:t>
       </w:r>
-      <w:bookmarkEnd w:id="10"/>
-    </w:p>
-    <w:p>
-      <w:r>
-        <w:t xml:space="preserve">Under hele prosjektet gikk vi ut i fra en iterativ prosess. Vi begynte med planlegging, lagde en prototype, testet prototypen på intervjuobjekter, for så å vurdere tilbakemeldingene og begynne prosessen på nytt. Helt til vi hadde en god løsning. </w:t>
+      <w:bookmarkEnd w:id="11"/>
+    </w:p>
+    <w:p>
+      <w:r>
+        <w:t xml:space="preserve">Under hele prosjektet gikk vi ut i fra en </w:t>
+      </w:r>
+      <w:proofErr w:type="spellStart"/>
+      <w:r>
+        <w:t>iterativ</w:t>
+      </w:r>
+      <w:proofErr w:type="spellEnd"/>
+      <w:r>
+        <w:t xml:space="preserve"> prosess. Vi begynte med planlegging, lagde en prototype, testet prototypen på intervjuobjekter, for så å vurdere tilbakemeldingene og begynne prosessen på nytt. Helt til vi hadde en god løsning. </w:t>
       </w:r>
       <w:r>
         <w:t>Dette gjorde at vi hadde en god smidighet gjennom hele prosessen. Uten for store problemer kunne vi da gjøre forandringer ut i fra tilbakemelding fra potensielle brukere.</w:t>
@@ -4487,27 +4800,51 @@
       <w:pPr>
         <w:pStyle w:val="Overskrift1"/>
       </w:pPr>
-      <w:bookmarkStart w:id="11" w:name="_Toc483480615"/>
+      <w:bookmarkStart w:id="12" w:name="_Toc483480615"/>
       <w:r>
         <w:lastRenderedPageBreak/>
         <w:t>Prototype</w:t>
       </w:r>
-      <w:bookmarkEnd w:id="11"/>
+      <w:bookmarkEnd w:id="12"/>
     </w:p>
     <w:p/>
     <w:p>
       <w:pPr>
         <w:pStyle w:val="Overskrift2"/>
       </w:pPr>
-      <w:bookmarkStart w:id="12" w:name="_Toc483480616"/>
+      <w:bookmarkStart w:id="13" w:name="_Toc483480616"/>
       <w:r>
         <w:t>Verktøy for utvikling av prototype</w:t>
       </w:r>
-      <w:bookmarkEnd w:id="12"/>
-    </w:p>
-    <w:p>
-      <w:r>
-        <w:t>Etter forelesningen vi hadde om utvikling av prototype, begynte vi å lete etter beste verktøy for å lage en prototype. Programmer som Balsamiq, InVision, Artisteer og Adobe Muse ble diskutert. Alle hadde sine fordeler og ulemper, men valget falt på Adobe Muse. Vi følte Adobe Muse ga oss det vi trengte for å lage en funksjonell og forklarende prototype.</w:t>
+      <w:bookmarkEnd w:id="13"/>
+    </w:p>
+    <w:p>
+      <w:r>
+        <w:t xml:space="preserve">Etter forelesningen vi hadde om utvikling av prototype, begynte vi å lete etter beste verktøy for å lage en prototype. Programmer som </w:t>
+      </w:r>
+      <w:proofErr w:type="spellStart"/>
+      <w:r>
+        <w:t>Balsamiq</w:t>
+      </w:r>
+      <w:proofErr w:type="spellEnd"/>
+      <w:r>
+        <w:t xml:space="preserve">, </w:t>
+      </w:r>
+      <w:proofErr w:type="spellStart"/>
+      <w:r>
+        <w:t>InVision</w:t>
+      </w:r>
+      <w:proofErr w:type="spellEnd"/>
+      <w:r>
+        <w:t xml:space="preserve">, </w:t>
+      </w:r>
+      <w:proofErr w:type="spellStart"/>
+      <w:r>
+        <w:t>Artisteer</w:t>
+      </w:r>
+      <w:proofErr w:type="spellEnd"/>
+      <w:r>
+        <w:t xml:space="preserve"> og Adobe Muse ble diskutert. Alle hadde sine fordeler og ulemper, men valget falt på Adobe Muse. Vi følte Adobe Muse ga oss det vi trengte for å lage en funksjonell og forklarende prototype.</w:t>
       </w:r>
       <w:r>
         <w:t xml:space="preserve"> </w:t>
@@ -4521,11 +4858,11 @@
       <w:pPr>
         <w:pStyle w:val="Overskrift2"/>
       </w:pPr>
-      <w:bookmarkStart w:id="13" w:name="_Toc483480617"/>
+      <w:bookmarkStart w:id="14" w:name="_Toc483480617"/>
       <w:r>
         <w:t>Intervjuer og feedback til prototypen</w:t>
       </w:r>
-      <w:bookmarkEnd w:id="13"/>
+      <w:bookmarkEnd w:id="14"/>
     </w:p>
     <w:p>
       <w:r>
@@ -4537,11 +4874,11 @@
       <w:pPr>
         <w:pStyle w:val="Overskrift2"/>
       </w:pPr>
-      <w:bookmarkStart w:id="14" w:name="_Toc483480618"/>
+      <w:bookmarkStart w:id="15" w:name="_Toc483480618"/>
       <w:r>
         <w:t>Hvordan vi bruke prototypen til videre utvikling</w:t>
       </w:r>
-      <w:bookmarkEnd w:id="14"/>
+      <w:bookmarkEnd w:id="15"/>
     </w:p>
     <w:p>
       <w:r>
@@ -4599,18 +4936,18 @@
       <w:pPr>
         <w:pStyle w:val="Overskrift2"/>
       </w:pPr>
-      <w:bookmarkStart w:id="15" w:name="_Toc483480619"/>
+      <w:bookmarkStart w:id="16" w:name="_Toc483480619"/>
       <w:r>
         <w:lastRenderedPageBreak/>
         <w:t>Skjermbilder fra utvikling av prototype</w:t>
       </w:r>
-      <w:bookmarkEnd w:id="15"/>
+      <w:bookmarkEnd w:id="16"/>
     </w:p>
     <w:p>
       <w:pPr>
         <w:pStyle w:val="Overskrift3"/>
       </w:pPr>
-      <w:bookmarkStart w:id="16" w:name="_Toc483480620"/>
+      <w:bookmarkStart w:id="17" w:name="_Toc483480620"/>
       <w:r>
         <w:rPr>
           <w:noProof/>
@@ -4668,7 +5005,7 @@
       <w:r>
         <w:t>Versjon 1:</w:t>
       </w:r>
-      <w:bookmarkEnd w:id="16"/>
+      <w:bookmarkEnd w:id="17"/>
     </w:p>
     <w:p/>
     <w:p/>
@@ -4687,7 +5024,7 @@
       <w:pPr>
         <w:pStyle w:val="Overskrift3"/>
       </w:pPr>
-      <w:bookmarkStart w:id="17" w:name="_Toc483480621"/>
+      <w:bookmarkStart w:id="18" w:name="_Toc483480621"/>
       <w:r>
         <w:rPr>
           <w:noProof/>
@@ -4753,7 +5090,7 @@
       <w:r>
         <w:t>Versjon 2:</w:t>
       </w:r>
-      <w:bookmarkEnd w:id="17"/>
+      <w:bookmarkEnd w:id="18"/>
     </w:p>
     <w:p/>
     <w:p/>
@@ -4771,7 +5108,7 @@
       <w:pPr>
         <w:pStyle w:val="Overskrift3"/>
       </w:pPr>
-      <w:bookmarkStart w:id="18" w:name="_Toc483480622"/>
+      <w:bookmarkStart w:id="19" w:name="_Toc483480622"/>
       <w:r>
         <w:rPr>
           <w:noProof/>
@@ -4829,7 +5166,7 @@
       <w:r>
         <w:t>Versjon 3</w:t>
       </w:r>
-      <w:bookmarkEnd w:id="18"/>
+      <w:bookmarkEnd w:id="19"/>
       <w:r>
         <w:br w:type="page"/>
       </w:r>
@@ -4838,45 +5175,63 @@
       <w:pPr>
         <w:pStyle w:val="Overskrift1"/>
       </w:pPr>
-      <w:bookmarkStart w:id="19" w:name="_Toc483480623"/>
+      <w:bookmarkStart w:id="20" w:name="_Toc483480623"/>
       <w:r>
         <w:lastRenderedPageBreak/>
         <w:t>Prinsipper</w:t>
       </w:r>
-      <w:bookmarkEnd w:id="19"/>
+      <w:bookmarkEnd w:id="20"/>
     </w:p>
     <w:p>
       <w:pPr>
         <w:pStyle w:val="Overskrift2"/>
       </w:pPr>
-      <w:bookmarkStart w:id="20" w:name="_Toc482180263"/>
-      <w:bookmarkStart w:id="21" w:name="_Toc483480624"/>
+      <w:bookmarkStart w:id="21" w:name="_Toc482180263"/>
+      <w:bookmarkStart w:id="22" w:name="_Toc483480624"/>
       <w:r>
         <w:t>Målgruppen</w:t>
       </w:r>
-      <w:bookmarkEnd w:id="20"/>
       <w:bookmarkEnd w:id="21"/>
-    </w:p>
-    <w:p>
-      <w:r>
-        <w:t xml:space="preserve">Det er ingen tvil om at studenter er målgruppen for vår nettløsning, spesifisert i oppgaveteksten. Rammen for verket er satt - det er vår oppgave å komme opp med en løsning relevant for målgruppen, og sørge for at deres interesser og behov er ivaretatt. I og med at vi på gruppen og våre klassekamerater er inne i målgruppen, gir oss ekstra innsikt og oversikt over hva brukerne savner i dagens studentsamfunn. Som student kan det være vanskelig å få med seg alt som foregår, og ting kan fort bli uoversiktlig. Det vi med vår nettløsning ønsker er å gjøre det lettere å få en oversikt over hva som skjer på/i nærheten av campus Fjerdingen, og skreddersy dette etter hver enkelt persons interesser. Som en liten «rosin i pølsa» har vi også samlet rabatter relevant for studenter, som en ekstra tiltrekningskraft for studenter med stram økonomi eller for de som er ute etter en god deal.  </w:t>
+      <w:bookmarkEnd w:id="22"/>
+    </w:p>
+    <w:p>
+      <w:r>
+        <w:t xml:space="preserve">Det er ingen tvil om at studenter er målgruppen for vår nettløsning, spesifisert i oppgaveteksten. Rammen for verket er satt - det er vår oppgave å komme opp med en løsning relevant for målgruppen, og sørge for at deres interesser og behov er ivaretatt. I og med at vi på gruppen og våre klassekamerater er inne i målgruppen, gir oss ekstra innsikt og oversikt over hva brukerne savner i dagens studentsamfunn. Som student kan det være vanskelig å få med seg alt som foregår, og ting kan fort bli uoversiktlig. Det vi med vår nettløsning ønsker er å gjøre det lettere å få en oversikt over hva som skjer på/i nærheten av campus Fjerdingen, og skreddersy dette etter hver enkelt persons interesser. Som en liten «rosin i pølsa» har vi også samlet rabatter relevant for studenter, som en ekstra tiltrekningskraft for studenter med stram økonomi eller for de som er ute etter en god </w:t>
+      </w:r>
+      <w:proofErr w:type="spellStart"/>
+      <w:r>
+        <w:t>deal</w:t>
+      </w:r>
+      <w:proofErr w:type="spellEnd"/>
+      <w:r>
+        <w:t xml:space="preserve">.  </w:t>
       </w:r>
     </w:p>
     <w:p>
       <w:pPr>
         <w:pStyle w:val="Overskrift2"/>
       </w:pPr>
-      <w:bookmarkStart w:id="22" w:name="_Toc482180264"/>
-      <w:bookmarkStart w:id="23" w:name="_Toc483480625"/>
+      <w:bookmarkStart w:id="23" w:name="_Toc482180264"/>
+      <w:bookmarkStart w:id="24" w:name="_Toc483480625"/>
+      <w:proofErr w:type="spellStart"/>
       <w:r>
         <w:t>Usability</w:t>
       </w:r>
-      <w:bookmarkEnd w:id="22"/>
       <w:bookmarkEnd w:id="23"/>
-    </w:p>
-    <w:p>
-      <w:r>
-        <w:t>Når det kommer til brukskvaliteten/usability, er det alfa og omega for en nettløsning. Det er essensielt at brukerens opplevelse av nettløsningen er så behagelig som mulig. Brukskvalitet handler om at brukeren har en enkel, lett og kjapp erfaring med løsningen. Det skal være enkelt å navigere seg rundt og finne fram dit en vil. Det skal også være lett «arbeid» og ikke kreve mye tid fra en muligens allerede tidsknapp student.</w:t>
+      <w:bookmarkEnd w:id="24"/>
+      <w:proofErr w:type="spellEnd"/>
+    </w:p>
+    <w:p>
+      <w:r>
+        <w:t>Når det kommer til brukskvaliteten/</w:t>
+      </w:r>
+      <w:proofErr w:type="spellStart"/>
+      <w:r>
+        <w:t>usability</w:t>
+      </w:r>
+      <w:proofErr w:type="spellEnd"/>
+      <w:r>
+        <w:t>, er det alfa og omega for en nettløsning. Det er essensielt at brukerens opplevelse av nettløsningen er så behagelig som mulig. Brukskvalitet handler om at brukeren har en enkel, lett og kjapp erfaring med løsningen. Det skal være enkelt å navigere seg rundt og finne fram dit en vil. Det skal også være lett «arbeid» og ikke kreve mye tid fra en muligens allerede tidsknapp student.</w:t>
       </w:r>
     </w:p>
     <w:p>
@@ -4886,12 +5241,28 @@
     </w:p>
     <w:p>
       <w:r>
-        <w:t>Navngivning kan være et problem ved at det kan være vanskelige å se sammenhenger med navn på kategorier/headlines. Dette har vi tatt i betraktning med vår løsning. Navngivningen er enkel og beskrivende uten å overskride med hverandre, slik at det ikke skaper noen problemer for brukeren. Sidene inneholder ikke altfor mye tekst heller, kun en kort beskrivelse av rabatten/arrangementet/aktiviteten/stillingen, så siden blir ikke for «grå» heller.</w:t>
-      </w:r>
-    </w:p>
-    <w:p>
-      <w:r>
-        <w:t>Vi har også tatt i betraktning at plasseringen av objektene på siden ligger på «forventede» steder. Headeren har «hjemknappen» helt til venstre, de fire underkategoriene på høyre side – hvorav «min side» er plassert helt til høyre. Det er et velkjent oppsett, som vi og våre intervjuobjekter syntes var logisk og naturlig. Vi har ikke prøvd å revolusjonere oppsettet av en header, men gjort det gjenkjennelig for brukere slik at de heller kan bruke mer tid på å nyte innholdet på siden.</w:t>
+        <w:t>Navngivning kan være et problem ved at det kan være vanskelige å se sammenhenger med navn på kategorier/</w:t>
+      </w:r>
+      <w:proofErr w:type="spellStart"/>
+      <w:r>
+        <w:t>headlines</w:t>
+      </w:r>
+      <w:proofErr w:type="spellEnd"/>
+      <w:r>
+        <w:t>. Dette har vi tatt i betraktning med vår løsning. Navngivningen er enkel og beskrivende uten å overskride med hverandre, slik at det ikke skaper noen problemer for brukeren. Sidene inneholder ikke altfor mye tekst heller, kun en kort beskrivelse av rabatten/arrangementet/aktiviteten/stillingen, så siden blir ikke for «grå» heller.</w:t>
+      </w:r>
+    </w:p>
+    <w:p>
+      <w:r>
+        <w:t xml:space="preserve">Vi har også tatt i betraktning at plasseringen av objektene på siden ligger på «forventede» steder. </w:t>
+      </w:r>
+      <w:proofErr w:type="spellStart"/>
+      <w:r>
+        <w:t>Headeren</w:t>
+      </w:r>
+      <w:proofErr w:type="spellEnd"/>
+      <w:r>
+        <w:t xml:space="preserve"> har «hjemknappen» helt til venstre, de fire underkategoriene på høyre side – hvorav «min side» er plassert helt til høyre. Det er et velkjent oppsett, som vi og våre intervjuobjekter syntes var logisk og naturlig. Vi har ikke prøvd å revolusjonere oppsettet av en header, men gjort det gjenkjennelig for brukere slik at de heller kan bruke mer tid på å nyte innholdet på siden.</w:t>
       </w:r>
     </w:p>
     <w:p>
@@ -4904,10 +5275,7 @@
     <w:p/>
     <w:p/>
     <w:p/>
-    <w:p>
-      <w:bookmarkStart w:id="24" w:name="_GoBack"/>
-      <w:bookmarkEnd w:id="24"/>
-    </w:p>
+    <w:p/>
     <w:p>
       <w:pPr>
         <w:pStyle w:val="Overskrift2"/>
@@ -4926,18 +5294,66 @@
     </w:p>
     <w:p>
       <w:r>
-        <w:t>Forsiden har en «ren» look. Siden inneholder en bilde-karusell med en velkomstmelding sammen med en kort beskrivelse av nettsiden. Under dette ligger de fire undersidene nettløsningen tilbyr: rabatter, på campus, i nærheten og min side. Disse blir kort beskrevet, og har en «les mer her» knapp om brukeren ønsker å se hva nettsiden har å by på. Blar man lenger ned kan man se hva som er aktuelt for brukeren, på en oversiktlig måte. Om ønsket kan brukeren filtrere kategoriene etter eget ønske. I bunnen finner man fremhevede arrangementer som nærmer seg.</w:t>
-      </w:r>
-    </w:p>
-    <w:p>
-      <w:r>
-        <w:t>Rabatter-siden er satt opp uten for mye tekst som overvelder brukeren, for å gi en behagelig og ryddig look. Hver rabattboks har hoverfunksjon som utfolder en boks over bildet med en beskrivelse av den valgte rabatten. Det er også satt fargede tags i hjørnet av hver rabattkupong, for å gjøre det enklere å se hvilken kategori en rabattkupong går under.</w:t>
+        <w:t xml:space="preserve">Forsiden har en «ren» </w:t>
+      </w:r>
+      <w:proofErr w:type="spellStart"/>
+      <w:r>
+        <w:t>look</w:t>
+      </w:r>
+      <w:proofErr w:type="spellEnd"/>
+      <w:r>
+        <w:t>. Siden inneholder en bilde-karusell med en velkomstmelding sammen med en kort beskrivelse av nettsiden. Under dette ligger de fire undersidene nettløsningen tilbyr: rabatter, på campus, i nærheten og min side. Disse blir kort beskrevet, og har en «les mer her» knapp om brukeren ønsker å se hva nettsiden har å by på. Blar man lenger ned kan man se hva som er aktuelt for brukeren, på en oversiktlig måte. Om ønsket kan brukeren filtrere kategoriene etter eget ønske. I bunnen finner man fremhevede arrangementer som nærmer seg.</w:t>
+      </w:r>
+    </w:p>
+    <w:p>
+      <w:r>
+        <w:t xml:space="preserve">Rabatter-siden er satt opp uten for mye tekst som overvelder brukeren, for å gi en behagelig og ryddig </w:t>
+      </w:r>
+      <w:proofErr w:type="spellStart"/>
+      <w:r>
+        <w:t>look</w:t>
+      </w:r>
+      <w:proofErr w:type="spellEnd"/>
+      <w:r>
+        <w:t xml:space="preserve">. Hver </w:t>
+      </w:r>
+      <w:proofErr w:type="spellStart"/>
+      <w:r>
+        <w:t>rabattboks</w:t>
+      </w:r>
+      <w:proofErr w:type="spellEnd"/>
+      <w:r>
+        <w:t xml:space="preserve"> har </w:t>
+      </w:r>
+      <w:proofErr w:type="spellStart"/>
+      <w:r>
+        <w:t>hoverfunksjon</w:t>
+      </w:r>
+      <w:proofErr w:type="spellEnd"/>
+      <w:r>
+        <w:t xml:space="preserve"> som utfolder en boks over bildet med en beskrivelse av den valgte rabatten. Det er også satt fargede tags i hjørnet av hver rabattkupong, for å gjøre det enklere å se hvilken kategori en rabattkupong går under.</w:t>
       </w:r>
     </w:p>
     <w:p/>
     <w:p>
       <w:r>
-        <w:t>«På campus»- og «I nærheten»-sidene har eksakt samme oppsett, noe som gjør siden mer brukervennlig. De er satt opp slik at man får en beskrivelse av hva man finner på eksakt denne undersiden. Om man er medlem får man opp utvalgte arrangementer/stillinger/foreninger (campus) eller arrangementer/aktiviteter/mat og drikke (i nærheten). Deretter kommer det haugevis med forskjellige happenings, 3 bokser per linje – slik at det ikke blir for tett i tett og dermed rotete. Man kan velge å filtrere etter kategori, eller bruke søkefunksjonen til å søke etter spesifikke tags. Hoverfunksjonen er lik på disse sidene, som ved rabattsiden, og dersom man trykker på et ønsket arrangement e.l. blir man sendt til en informasjonsside. Denne siden er strippet ned til nettoen – det har bare det viktigste/mest relevante. Her snakker vi da om et bilde, en overskrift, en kort beskrivelse, dato/sted, kart av den eksakte posisjonen og tagsene som gjelder.</w:t>
+        <w:t xml:space="preserve">«På campus»- og «I nærheten»-sidene har eksakt samme oppsett, noe som gjør siden mer brukervennlig. De er satt opp slik at man får en beskrivelse av hva man finner på eksakt denne undersiden. Om man er medlem får man opp utvalgte arrangementer/stillinger/foreninger (campus) eller arrangementer/aktiviteter/mat og drikke (i nærheten). Deretter kommer det haugevis med forskjellige happenings, 3 bokser per linje – slik at det ikke blir for tett i tett og dermed rotete. Man kan velge å filtrere etter kategori, eller bruke søkefunksjonen til å søke etter spesifikke tags. </w:t>
+      </w:r>
+      <w:proofErr w:type="spellStart"/>
+      <w:r>
+        <w:t>Hoverfunksjonen</w:t>
+      </w:r>
+      <w:proofErr w:type="spellEnd"/>
+      <w:r>
+        <w:t xml:space="preserve"> er lik på disse sidene, som ved rabattsiden, og dersom man trykker på et ønsket arrangement e.l. blir man sendt til en informasjonsside. Denne siden er strippet ned til nettoen – det har bare det viktigste/mest relevante. Her snakker vi da om et bilde, en overskrift, en kort beskrivelse, dato/sted, kart av den eksakte posisjonen og </w:t>
+      </w:r>
+      <w:proofErr w:type="spellStart"/>
+      <w:r>
+        <w:t>tagsene</w:t>
+      </w:r>
+      <w:proofErr w:type="spellEnd"/>
+      <w:r>
+        <w:t xml:space="preserve"> som gjelder.</w:t>
       </w:r>
     </w:p>
     <w:p>
@@ -5007,7 +5423,15 @@
     <w:p/>
     <w:p>
       <w:r>
-        <w:t>Det tok noe tid før vi hadde en fungerende beta-versjon, dels på grunn av mye ferdigheter som måtte tilegnes underveis. I første betaversjon hadde vi kun en statisk nettside, dette var godt nok for å kunne vise fram og kjøre en ny runde med intervjuer. Etter dette var jobben å gjøre nettsiden ”smart”. VI måtte nå implementere det som skulle gjøre siden vår unik, nemlig sorteringen og organiseringen av data. Etter mye fram og tilbake kom vi omsider fram til en fungerende versjon som dere kan se i dag.</w:t>
+        <w:t xml:space="preserve">Det tok noe tid før vi hadde en fungerende beta-versjon, dels på grunn av mye ferdigheter som måtte tilegnes underveis. I første betaversjon hadde vi kun en statisk nettside, dette var godt nok for å kunne vise fram og kjøre en ny runde med intervjuer. Etter dette var jobben å gjøre </w:t>
+      </w:r>
+      <w:proofErr w:type="gramStart"/>
+      <w:r>
+        <w:t>nettsiden ”smart</w:t>
+      </w:r>
+      <w:proofErr w:type="gramEnd"/>
+      <w:r>
+        <w:t>”. VI måtte nå implementere det som skulle gjøre siden vår unik, nemlig sorteringen og organiseringen av data. Etter mye fram og tilbake kom vi omsider fram til en fungerende versjon som dere kan se i dag.</w:t>
       </w:r>
       <w:r>
         <w:t xml:space="preserve"> Vi syntes denne løsninger fungerer bra, men samtidig ser vi at det er mye interessant vi kan bygge videre på.</w:t>
@@ -5027,7 +5451,19 @@
     </w:p>
     <w:p>
       <w:r>
-        <w:t>I vårt prosjekt har vi kun tatt utgangspunkt i Campus Fjeringen, dette fordi vi syntes informasjon rundt nettopp Fjerdingen var det som var størst behov for. Rundt Vulcan er det allerede mye kjent og vi følte Fjerdingen ga oss en litt større utfordring til å finne innhold, samt at for oss som går teknologi er jo Fjerdingen er vårt Campus. Vi ser her at vi kunne selvsagt inkludert Campus Vulkan og Brenneriveien og dette er noe vi ser t kan videreutvikles.</w:t>
+        <w:t>I vårt prosjekt har vi kun tatt utgangspunkt i Campus Fjer</w:t>
+      </w:r>
+      <w:r>
+        <w:t>d</w:t>
+      </w:r>
+      <w:r>
+        <w:t xml:space="preserve">ingen, dette fordi vi syntes informasjon rundt nettopp Fjerdingen var det som </w:t>
+      </w:r>
+      <w:r>
+        <w:t>var størst behov for. Rundt Vulk</w:t>
+      </w:r>
+      <w:r>
+        <w:t>an er det allerede mye kjent og vi følte Fjerdingen ga oss en litt større utfordring til å finne innhold, samt at for oss som går teknologi er jo Fjerdingen er vårt Campus. Vi ser her at vi kunne selvsagt inkludert Campus Vulkan og Brenneriveien og dette er noe vi ser t kan videreutvikles.</w:t>
       </w:r>
     </w:p>
     <w:p/>
@@ -5042,7 +5478,15 @@
         <w:t>, kunne man ha søkt opp p</w:t>
       </w:r>
       <w:r>
-        <w:t>ersoner basert på sine tags om ferdigheter, og kanskje finne medstudenter som har den kunnskapen man kanskje trenger for et prosjekt eller liknende. Man kan kanskje kalle det en kombinasjon av en CV og Facebook bare for elever på skolen.</w:t>
+        <w:t xml:space="preserve">ersoner basert på sine tags om ferdigheter, og kanskje finne medstudenter som har den kunnskapen man kanskje trenger for et prosjekt eller liknende. Man kan kanskje kalle det en kombinasjon av en CV og </w:t>
+      </w:r>
+      <w:proofErr w:type="spellStart"/>
+      <w:r>
+        <w:t>Facebook</w:t>
+      </w:r>
+      <w:proofErr w:type="spellEnd"/>
+      <w:r>
+        <w:t xml:space="preserve"> bare for elever på skolen.</w:t>
       </w:r>
     </w:p>
     <w:p/>
@@ -5078,50 +5522,279 @@
       </w:pPr>
       <w:bookmarkStart w:id="31" w:name="_Toc483480631"/>
       <w:r>
-        <w:t>Hvorfor brukte vi Git</w:t>
+        <w:t xml:space="preserve">Hvorfor brukte vi </w:t>
+      </w:r>
+      <w:proofErr w:type="spellStart"/>
+      <w:r>
+        <w:t>Git</w:t>
       </w:r>
       <w:bookmarkEnd w:id="31"/>
-    </w:p>
-    <w:p>
-      <w:r>
-        <w:t>I starten av dette faget fikk vi en innføring om GIT. Dette verktøyet skulle vi bruke gjennom hele prosjektet. Git er et versjonshåndteringsverktøy, hvor det vi lager lastes opp til en server. Git nye versjoner av hver enkelt fil vi for hver commit (endring) vi gjør på den. Dette gjør det enkelt å hoppe tilbake en (eller flere) versjon (er), dersom vi skulle angre noe vi har gjort. Git gjør det også enkelt for oss å samarbeide om et prosjekt og til og med enkeltfiler.</w:t>
+      <w:proofErr w:type="spellEnd"/>
+    </w:p>
+    <w:p>
+      <w:r>
+        <w:rPr>
+          <w:rStyle w:val="3oh-"/>
+        </w:rPr>
+        <w:t xml:space="preserve">I starten av dette faget fikk vi en innføring om GIT. Dette verktøyet skulle vi bruke gjennom hele prosjektet. </w:t>
+      </w:r>
+      <w:proofErr w:type="spellStart"/>
+      <w:r>
+        <w:rPr>
+          <w:rStyle w:val="3oh-"/>
+        </w:rPr>
+        <w:t>Git</w:t>
+      </w:r>
+      <w:proofErr w:type="spellEnd"/>
+      <w:r>
+        <w:rPr>
+          <w:rStyle w:val="3oh-"/>
+        </w:rPr>
+        <w:t xml:space="preserve"> er et </w:t>
+      </w:r>
+      <w:proofErr w:type="spellStart"/>
+      <w:r>
+        <w:rPr>
+          <w:rStyle w:val="3oh-"/>
+        </w:rPr>
+        <w:t>versjonshån</w:t>
+      </w:r>
+      <w:r>
+        <w:rPr>
+          <w:rStyle w:val="3oh-"/>
+        </w:rPr>
+        <w:t>deringsverktøy</w:t>
+      </w:r>
+      <w:proofErr w:type="spellEnd"/>
+      <w:r>
+        <w:rPr>
+          <w:rStyle w:val="3oh-"/>
+        </w:rPr>
+        <w:t>. Når vi gjør end</w:t>
+      </w:r>
+      <w:r>
+        <w:rPr>
+          <w:rStyle w:val="3oh-"/>
+        </w:rPr>
+        <w:t xml:space="preserve">ringer, oppretter eller sletter filer kan vi gjennom </w:t>
+      </w:r>
+      <w:proofErr w:type="spellStart"/>
+      <w:r>
+        <w:rPr>
+          <w:rStyle w:val="3oh-"/>
+        </w:rPr>
+        <w:t>commit's</w:t>
+      </w:r>
+      <w:proofErr w:type="spellEnd"/>
+      <w:r>
+        <w:rPr>
+          <w:rStyle w:val="3oh-"/>
+        </w:rPr>
+        <w:t xml:space="preserve"> pushe dette opp på en server. Disse endringene vil så bli utført hos de andre i prosje</w:t>
+      </w:r>
+      <w:r>
+        <w:rPr>
+          <w:rStyle w:val="3oh-"/>
+        </w:rPr>
+        <w:t>k</w:t>
+      </w:r>
+      <w:r>
+        <w:rPr>
+          <w:rStyle w:val="3oh-"/>
+        </w:rPr>
+        <w:t>tet når de oppdaterer fra server. Skulle man angre</w:t>
+      </w:r>
+      <w:r>
+        <w:rPr>
+          <w:rStyle w:val="3oh-"/>
+        </w:rPr>
+        <w:t xml:space="preserve"> på</w:t>
+      </w:r>
+      <w:r>
+        <w:rPr>
+          <w:rStyle w:val="3oh-"/>
+        </w:rPr>
+        <w:t xml:space="preserve"> noen endringer er det bare å reversere </w:t>
+      </w:r>
+      <w:proofErr w:type="spellStart"/>
+      <w:r>
+        <w:rPr>
+          <w:rStyle w:val="3oh-"/>
+        </w:rPr>
+        <w:t>commit</w:t>
+      </w:r>
+      <w:proofErr w:type="spellEnd"/>
+      <w:r>
+        <w:rPr>
+          <w:rStyle w:val="3oh-"/>
+        </w:rPr>
+        <w:t>-en. Dette gjør det enkelt å hoppe tilbake en (eller flere) versjoner om nødvendig.</w:t>
+      </w:r>
+    </w:p>
+    <w:p>
+      <w:pPr>
+        <w:pStyle w:val="Overskrift2"/>
+      </w:pPr>
+      <w:bookmarkStart w:id="32" w:name="_Toc483480632"/>
+      <w:r>
+        <w:t xml:space="preserve">Hvordan vi brukte </w:t>
+      </w:r>
+      <w:proofErr w:type="spellStart"/>
+      <w:r>
+        <w:t>Git</w:t>
+      </w:r>
+      <w:proofErr w:type="spellEnd"/>
+      <w:r>
+        <w:t xml:space="preserve"> i dette prosjektet</w:t>
+      </w:r>
+      <w:bookmarkEnd w:id="32"/>
+    </w:p>
+    <w:p>
+      <w:r>
+        <w:t xml:space="preserve">Vi brukte </w:t>
+      </w:r>
+      <w:proofErr w:type="spellStart"/>
+      <w:r>
+        <w:t>Git</w:t>
+      </w:r>
+      <w:proofErr w:type="spellEnd"/>
+      <w:r>
+        <w:t xml:space="preserve"> aktivt gjennom hele dette prosjektet. Alle på gruppen fikk koblet opp sin bruker til et </w:t>
+      </w:r>
+      <w:proofErr w:type="gramStart"/>
+      <w:r>
+        <w:t>felles ”</w:t>
+      </w:r>
+      <w:proofErr w:type="spellStart"/>
+      <w:r>
+        <w:t>Git</w:t>
+      </w:r>
+      <w:proofErr w:type="spellEnd"/>
+      <w:proofErr w:type="gramEnd"/>
+      <w:r>
+        <w:t xml:space="preserve"> </w:t>
+      </w:r>
+      <w:proofErr w:type="spellStart"/>
+      <w:r>
+        <w:t>repo</w:t>
+      </w:r>
+      <w:proofErr w:type="spellEnd"/>
+      <w:r>
+        <w:t xml:space="preserve">”. </w:t>
+      </w:r>
+      <w:r>
+        <w:t xml:space="preserve">I dette </w:t>
+      </w:r>
+      <w:proofErr w:type="spellStart"/>
+      <w:r>
+        <w:t>repo</w:t>
+      </w:r>
+      <w:proofErr w:type="spellEnd"/>
+      <w:r>
+        <w:t>-</w:t>
+      </w:r>
+      <w:proofErr w:type="gramStart"/>
+      <w:r>
+        <w:t>et la</w:t>
+      </w:r>
+      <w:proofErr w:type="gramEnd"/>
+      <w:r>
+        <w:t xml:space="preserve"> vi alle filer vi skulle bruke gjennom prosjektet. Alt fra dokumentasjon, prototyper og til det endelige prosjektet.</w:t>
+      </w:r>
+      <w:r>
+        <w:t xml:space="preserve"> </w:t>
+      </w:r>
+      <w:r>
+        <w:t xml:space="preserve">Det var viktig for oss å ha en god struktur i </w:t>
+      </w:r>
+      <w:proofErr w:type="spellStart"/>
+      <w:r>
+        <w:t>Git</w:t>
+      </w:r>
+      <w:proofErr w:type="spellEnd"/>
+      <w:r>
+        <w:t xml:space="preserve"> </w:t>
+      </w:r>
+      <w:proofErr w:type="spellStart"/>
+      <w:r>
+        <w:t>repo</w:t>
+      </w:r>
+      <w:proofErr w:type="spellEnd"/>
+      <w:r>
+        <w:t>-et vårt. Vi hadde egne mapper for dokumentasjon, prototyper og det endelige prosjektet.</w:t>
+      </w:r>
+      <w:r>
+        <w:t xml:space="preserve"> </w:t>
+      </w:r>
+      <w:r>
+        <w:t xml:space="preserve">I forelesningene om </w:t>
+      </w:r>
+      <w:proofErr w:type="spellStart"/>
+      <w:r>
+        <w:t>Git</w:t>
+      </w:r>
+      <w:proofErr w:type="spellEnd"/>
+      <w:r>
+        <w:t xml:space="preserve"> lærte vi om hvordan vi skulle </w:t>
+      </w:r>
+      <w:proofErr w:type="gramStart"/>
+      <w:r>
+        <w:t>takle ”</w:t>
+      </w:r>
+      <w:proofErr w:type="spellStart"/>
+      <w:r>
+        <w:t>Merge</w:t>
+      </w:r>
+      <w:proofErr w:type="spellEnd"/>
+      <w:proofErr w:type="gramEnd"/>
+      <w:r>
+        <w:t xml:space="preserve"> </w:t>
+      </w:r>
+      <w:proofErr w:type="spellStart"/>
+      <w:r>
+        <w:t>conflict</w:t>
+      </w:r>
+      <w:proofErr w:type="spellEnd"/>
+      <w:r>
+        <w:t xml:space="preserve">” om dette skulle oppstå. Vi hadde fokus på dette og klarte for det meste å unngå at dette skjedde, de tilfellene det gjorde det så vi gjennom hva som var forandret og spurte vedkommende hva som var forandret. God kommunikasjon gjorde at vi hadde svært få problemer </w:t>
+      </w:r>
+      <w:proofErr w:type="gramStart"/>
+      <w:r>
+        <w:t>med ”</w:t>
+      </w:r>
+      <w:proofErr w:type="spellStart"/>
+      <w:r>
+        <w:t>Merge</w:t>
+      </w:r>
+      <w:proofErr w:type="spellEnd"/>
+      <w:proofErr w:type="gramEnd"/>
+      <w:r>
+        <w:t xml:space="preserve"> </w:t>
+      </w:r>
+      <w:proofErr w:type="spellStart"/>
+      <w:r>
+        <w:t>conflict</w:t>
+      </w:r>
+      <w:proofErr w:type="spellEnd"/>
+      <w:r>
+        <w:t xml:space="preserve">”. </w:t>
       </w:r>
     </w:p>
     <w:p/>
     <w:p>
-      <w:pPr>
-        <w:pStyle w:val="Overskrift2"/>
-      </w:pPr>
-      <w:bookmarkStart w:id="32" w:name="_Toc483480632"/>
-      <w:r>
-        <w:t>Hvordan vi brukte Git i dette prosjektet</w:t>
-      </w:r>
-      <w:bookmarkEnd w:id="32"/>
-    </w:p>
-    <w:p>
-      <w:r>
-        <w:t xml:space="preserve">Vi brukte Git aktivt gjennom hele dette prosjektet. Alle på gruppen fikk koblet opp sin bruker til et felles ”Git repo”. </w:t>
-      </w:r>
-      <w:r>
-        <w:t>I dette repo-et la vi alle filer vi skulle bruke gjennom prosjektet. Alt fra dokumentasjon, prototyper og til det endelige prosjektet.</w:t>
-      </w:r>
-      <w:r>
-        <w:t xml:space="preserve"> </w:t>
-      </w:r>
-      <w:r>
-        <w:t>Det var viktig for oss å ha en god struktur i Git repo-et vårt. Vi hadde egne mapper for dokumentasjon, prototyper og det endelige prosjektet.</w:t>
-      </w:r>
-      <w:r>
-        <w:t xml:space="preserve"> </w:t>
-      </w:r>
-      <w:r>
-        <w:t xml:space="preserve">I forelesningene om Git lærte vi om hvordan vi skulle takle ”Merge conflict” om dette skulle oppstå. Vi hadde fokus på dette og klarte for det meste å unngå at dette skjedde, de tilfellene det gjorde det så vi gjennom hva som var forandret og spurte vedkommende hva som var forandret. God kommunikasjon gjorde at vi hadde svært få problemer med ”Merge conflict”. </w:t>
-      </w:r>
-    </w:p>
-    <w:p/>
-    <w:p>
-      <w:r>
-        <w:t>Her under kan du se en graf med Punsh cards. Dette viser når vi jobbet på dagen og hvor mange commits som ble utført til bestemte tidspunkt.</w:t>
+      <w:r>
+        <w:t>Under kan du se en graf med Punch C</w:t>
+      </w:r>
+      <w:r>
+        <w:t xml:space="preserve">ards. Dette viser når vi jobbet på dagen og hvor mange </w:t>
+      </w:r>
+      <w:proofErr w:type="spellStart"/>
+      <w:r>
+        <w:t>commits</w:t>
+      </w:r>
+      <w:proofErr w:type="spellEnd"/>
+      <w:r>
+        <w:t xml:space="preserve"> som ble utført til bestemte tidspunkt.</w:t>
       </w:r>
       <w:r>
         <w:rPr>
@@ -5178,10 +5851,27 @@
         </w:drawing>
       </w:r>
       <w:r>
-        <w:t xml:space="preserve"> Disse gjenspeiler de dagene og timene vi hadde fast oppmøte. Som du kan se var det Onsdager og Torsdager vi hadde fast oppmøte kl.10. Vi jobbet selvsagt en del hjemmefra også, samt møøtes også til andre tidspunkt. Dette forklarer de </w:t>
-      </w:r>
-      <w:r>
-        <w:t>andre punsh cards-ene.</w:t>
+        <w:t xml:space="preserve"> Disse gjenspeiler de dagene og timene vi hadde fast oppmøte. Som du kan se var det Onsdager og Torsdager vi hadde fast oppmøte kl.10. Vi jobbet selvsag</w:t>
+      </w:r>
+      <w:r>
+        <w:t>t en del hjemmefra også, samt m</w:t>
+      </w:r>
+      <w:r>
+        <w:t xml:space="preserve">øtes også til andre tidspunkt. Dette forklarer de </w:t>
+      </w:r>
+      <w:r>
+        <w:t>andre punc</w:t>
+      </w:r>
+      <w:r>
+        <w:t xml:space="preserve">h </w:t>
+      </w:r>
+      <w:proofErr w:type="spellStart"/>
+      <w:r>
+        <w:t>cards</w:t>
+      </w:r>
+      <w:proofErr w:type="spellEnd"/>
+      <w:r>
+        <w:t>-ene.</w:t>
       </w:r>
     </w:p>
     <w:p/>
@@ -5190,7 +5880,40 @@
     <w:p/>
     <w:p>
       <w:r>
-        <w:t>Vi har også en graf som viser hvor mange commits og linjer kode hver av oss har bidratt med. Dette gjenspeiler dog ikke hele bildet, noen av oss hadde blant annet ansvar for design og dokumentasjon som selvsagt gjorde at de fikk noe mindre commits. Og enkelte commits inneholdt og mye mer arbeid enn andre commits. Hadde alle hatt det samme ansvaret og kodet kunne denne type graf vært et mer informativt bilde enn det er for oss i dette prosjektet.</w:t>
+        <w:lastRenderedPageBreak/>
+        <w:t xml:space="preserve">Vi har også en graf som viser hvor mange </w:t>
+      </w:r>
+      <w:proofErr w:type="spellStart"/>
+      <w:r>
+        <w:t>commits</w:t>
+      </w:r>
+      <w:proofErr w:type="spellEnd"/>
+      <w:r>
+        <w:t xml:space="preserve"> og linjer kode hver av oss har bidratt med. Dette gjenspeiler dog ikke hele bildet, noen av oss hadde blant annet ansvar for design og dokumentasjon som selvsagt gjorde at de fikk noe mindre </w:t>
+      </w:r>
+      <w:proofErr w:type="spellStart"/>
+      <w:r>
+        <w:t>commits</w:t>
+      </w:r>
+      <w:proofErr w:type="spellEnd"/>
+      <w:r>
+        <w:t xml:space="preserve">. Og enkelte </w:t>
+      </w:r>
+      <w:proofErr w:type="spellStart"/>
+      <w:r>
+        <w:t>commits</w:t>
+      </w:r>
+      <w:proofErr w:type="spellEnd"/>
+      <w:r>
+        <w:t xml:space="preserve"> inneholdt og mye mer arbeid enn andre </w:t>
+      </w:r>
+      <w:proofErr w:type="spellStart"/>
+      <w:r>
+        <w:t>commits</w:t>
+      </w:r>
+      <w:proofErr w:type="spellEnd"/>
+      <w:r>
+        <w:t>. Hadde alle hatt det samme ansvaret og kodet kunne denne type graf vært et mer informativt bilde enn det er for oss i dette prosjektet.</w:t>
       </w:r>
     </w:p>
     <w:p/>
@@ -5282,7 +6005,65 @@
     </w:p>
     <w:p>
       <w:r>
-        <w:t>MySQL tabellene er generert via Laravel sin artisan migrate-funksjon. Modellene til tabellene er opprettet med kommandoen: «php artisan make:model --migration». Deretter er modellene bygd opp basert på behov. VI har også satt opp kontrollere som tar seg av data til og fra tabeller. Vi har en funksjon der vi bruker en- til mange-forhold med fjern</w:t>
+        <w:t xml:space="preserve">MySQL tabellene er generert via </w:t>
+      </w:r>
+      <w:proofErr w:type="spellStart"/>
+      <w:r>
+        <w:t>Laravel</w:t>
+      </w:r>
+      <w:proofErr w:type="spellEnd"/>
+      <w:r>
+        <w:t xml:space="preserve"> sin </w:t>
+      </w:r>
+      <w:proofErr w:type="spellStart"/>
+      <w:r>
+        <w:t>artisan</w:t>
+      </w:r>
+      <w:proofErr w:type="spellEnd"/>
+      <w:r>
+        <w:t xml:space="preserve"> </w:t>
+      </w:r>
+      <w:proofErr w:type="spellStart"/>
+      <w:r>
+        <w:t>migrate</w:t>
+      </w:r>
+      <w:proofErr w:type="spellEnd"/>
+      <w:r>
+        <w:t>-funksjon. Modellene til tabellene er opprettet med kommandoen: «</w:t>
+      </w:r>
+      <w:proofErr w:type="spellStart"/>
+      <w:r>
+        <w:t>php</w:t>
+      </w:r>
+      <w:proofErr w:type="spellEnd"/>
+      <w:r>
+        <w:t xml:space="preserve"> </w:t>
+      </w:r>
+      <w:proofErr w:type="spellStart"/>
+      <w:r>
+        <w:t>artisan</w:t>
+      </w:r>
+      <w:proofErr w:type="spellEnd"/>
+      <w:r>
+        <w:t xml:space="preserve"> </w:t>
+      </w:r>
+      <w:proofErr w:type="spellStart"/>
+      <w:proofErr w:type="gramStart"/>
+      <w:r>
+        <w:t>make:model</w:t>
+      </w:r>
+      <w:proofErr w:type="spellEnd"/>
+      <w:proofErr w:type="gramEnd"/>
+      <w:r>
+        <w:t xml:space="preserve"> --</w:t>
+      </w:r>
+      <w:proofErr w:type="spellStart"/>
+      <w:r>
+        <w:t>migration</w:t>
+      </w:r>
+      <w:proofErr w:type="spellEnd"/>
+      <w:r>
+        <w:t>». Deretter er modellene bygd opp basert på behov. VI har også satt opp kontrollere som tar seg av data til og fra tabeller. Vi har en funksjon der vi bruker en- til mange-forhold med fjern</w:t>
       </w:r>
       <w:r>
         <w:t>nøkkel</w:t>
@@ -5291,7 +6072,23 @@
         <w:t xml:space="preserve">, samt </w:t>
       </w:r>
       <w:r>
-        <w:t>en funksjon med mange- til mange-forhold der vi bruker en «junction table».</w:t>
+        <w:t>en funksjon med mange- til mange-forhold der vi bruker en «</w:t>
+      </w:r>
+      <w:proofErr w:type="spellStart"/>
+      <w:r>
+        <w:t>junction</w:t>
+      </w:r>
+      <w:proofErr w:type="spellEnd"/>
+      <w:r>
+        <w:t xml:space="preserve"> </w:t>
+      </w:r>
+      <w:proofErr w:type="spellStart"/>
+      <w:r>
+        <w:t>table</w:t>
+      </w:r>
+      <w:proofErr w:type="spellEnd"/>
+      <w:r>
+        <w:t>».</w:t>
       </w:r>
     </w:p>
     <w:p/>
@@ -5307,7 +6104,15 @@
     </w:p>
     <w:p>
       <w:r>
-        <w:t>Vi har to plasser vi bruker JavaScript, den ene er på slideshowet på forsiden. Den andre under tag-valg når vi oppretter eller redigerer innlegg. Begge disse funksjonene benytter seg av jQuery.</w:t>
+        <w:t xml:space="preserve">Vi har to plasser vi bruker JavaScript, den ene er på slideshowet på forsiden. Den andre under tag-valg når vi oppretter eller redigerer innlegg. Begge disse funksjonene benytter seg av </w:t>
+      </w:r>
+      <w:proofErr w:type="spellStart"/>
+      <w:r>
+        <w:t>jQuery</w:t>
+      </w:r>
+      <w:proofErr w:type="spellEnd"/>
+      <w:r>
+        <w:t>.</w:t>
       </w:r>
     </w:p>
     <w:p/>
@@ -5323,7 +6128,55 @@
     </w:p>
     <w:p>
       <w:r>
-        <w:t>I dette prosjektet lærte vi om PHP, dette har vi selvsagt tatt bruk av i vår løsning. Vi begynte å utvikle løsningen i ren PHP, men ettersom backend-utvikleren bruke et par dager på å lære seg Laravel, valgte han å gå over til å utvikle backend-løsning med dette rammeverket. Løsningen benytter seg av MVC-strukturen, som er standard for Laravel. Alle sider benytter seg av visningen «layouts.app» ved å extende denne.</w:t>
+        <w:t xml:space="preserve">I dette prosjektet lærte vi om PHP, dette har vi selvsagt tatt bruk av i vår løsning. Vi begynte å utvikle løsningen i ren PHP, men ettersom </w:t>
+      </w:r>
+      <w:proofErr w:type="spellStart"/>
+      <w:r>
+        <w:t>backend</w:t>
+      </w:r>
+      <w:proofErr w:type="spellEnd"/>
+      <w:r>
+        <w:t xml:space="preserve">-utvikleren bruke et par dager på å lære seg </w:t>
+      </w:r>
+      <w:proofErr w:type="spellStart"/>
+      <w:r>
+        <w:t>Laravel</w:t>
+      </w:r>
+      <w:proofErr w:type="spellEnd"/>
+      <w:r>
+        <w:t xml:space="preserve">, valgte han å gå over til å utvikle </w:t>
+      </w:r>
+      <w:proofErr w:type="spellStart"/>
+      <w:r>
+        <w:t>backend</w:t>
+      </w:r>
+      <w:proofErr w:type="spellEnd"/>
+      <w:r>
+        <w:t xml:space="preserve">-løsning med dette rammeverket. Løsningen benytter seg av MVC-strukturen, som er standard for </w:t>
+      </w:r>
+      <w:proofErr w:type="spellStart"/>
+      <w:r>
+        <w:t>Laravel</w:t>
+      </w:r>
+      <w:proofErr w:type="spellEnd"/>
+      <w:r>
+        <w:t>. Alle sider benytter seg av visningen «</w:t>
+      </w:r>
+      <w:proofErr w:type="spellStart"/>
+      <w:r>
+        <w:t>layouts.app</w:t>
+      </w:r>
+      <w:proofErr w:type="spellEnd"/>
+      <w:r>
+        <w:t xml:space="preserve">» ved å </w:t>
+      </w:r>
+      <w:proofErr w:type="spellStart"/>
+      <w:r>
+        <w:t>extende</w:t>
+      </w:r>
+      <w:proofErr w:type="spellEnd"/>
+      <w:r>
+        <w:t xml:space="preserve"> denne.</w:t>
       </w:r>
     </w:p>
     <w:p/>
@@ -5339,10 +6192,42 @@
     </w:p>
     <w:p>
       <w:r>
-        <w:t xml:space="preserve">HTML er kodet i «Blade-templates» som gjør det enkelt å inkludere PHP samt andre «Blade-templates» der dette trengs. </w:t>
-      </w:r>
-      <w:r>
-        <w:t>Vi benytter oss også av «HTML-helper» funksjonene i Laravel blant annet til å generere «forms».</w:t>
+        <w:t>HTML er kodet i «Blade-</w:t>
+      </w:r>
+      <w:proofErr w:type="spellStart"/>
+      <w:r>
+        <w:t>templates</w:t>
+      </w:r>
+      <w:proofErr w:type="spellEnd"/>
+      <w:r>
+        <w:t>» som gjør det enkelt å inkludere PHP samt andre «Blade-</w:t>
+      </w:r>
+      <w:proofErr w:type="spellStart"/>
+      <w:r>
+        <w:t>templates</w:t>
+      </w:r>
+      <w:proofErr w:type="spellEnd"/>
+      <w:r>
+        <w:t xml:space="preserve">» der dette trengs. </w:t>
+      </w:r>
+      <w:r>
+        <w:t>Vi benytter oss også av «HTML-</w:t>
+      </w:r>
+      <w:proofErr w:type="spellStart"/>
+      <w:r>
+        <w:t>helper</w:t>
+      </w:r>
+      <w:proofErr w:type="spellEnd"/>
+      <w:r>
+        <w:t xml:space="preserve">» funksjonene i </w:t>
+      </w:r>
+      <w:proofErr w:type="spellStart"/>
+      <w:r>
+        <w:t>Laravel</w:t>
+      </w:r>
+      <w:proofErr w:type="spellEnd"/>
+      <w:r>
+        <w:t xml:space="preserve"> blant annet til å generere «forms».</w:t>
       </w:r>
     </w:p>
     <w:p/>
@@ -5358,7 +6243,31 @@
     </w:p>
     <w:p>
       <w:r>
-        <w:t xml:space="preserve">Som grunnlag benytter vi Bootstrap 3 sine CSS-klasser, men vi overstyrer disse der det trengs. Vi koder vår egen CSS som SCSS og har lagt inn en «file watcher» i PHPStorm for å konvertere SCSS-en til CSS. </w:t>
+        <w:t xml:space="preserve">Som grunnlag benytter vi </w:t>
+      </w:r>
+      <w:proofErr w:type="spellStart"/>
+      <w:r>
+        <w:t>Bootstrap</w:t>
+      </w:r>
+      <w:proofErr w:type="spellEnd"/>
+      <w:r>
+        <w:t xml:space="preserve"> 3 sine CSS-klasser, men vi overstyrer disse der det trengs. Vi koder vår egen CSS som SCSS og har lagt inn en «file </w:t>
+      </w:r>
+      <w:proofErr w:type="spellStart"/>
+      <w:r>
+        <w:t>watcher</w:t>
+      </w:r>
+      <w:proofErr w:type="spellEnd"/>
+      <w:r>
+        <w:t xml:space="preserve">» i </w:t>
+      </w:r>
+      <w:proofErr w:type="spellStart"/>
+      <w:r>
+        <w:t>PHPStorm</w:t>
+      </w:r>
+      <w:proofErr w:type="spellEnd"/>
+      <w:r>
+        <w:t xml:space="preserve"> for å konvertere SCSS-en til CSS. </w:t>
       </w:r>
     </w:p>
     <w:p>
@@ -5416,7 +6325,21 @@
         <w:rPr>
           <w:lang w:val="en-US"/>
         </w:rPr>
-        <w:t>&gt; [Lesedato 20.04.17]</w:t>
+        <w:t>&gt; [</w:t>
+      </w:r>
+      <w:proofErr w:type="spellStart"/>
+      <w:r>
+        <w:rPr>
+          <w:lang w:val="en-US"/>
+        </w:rPr>
+        <w:t>Lesedato</w:t>
+      </w:r>
+      <w:proofErr w:type="spellEnd"/>
+      <w:r>
+        <w:rPr>
+          <w:lang w:val="en-US"/>
+        </w:rPr>
+        <w:t xml:space="preserve"> 20.04.17]</w:t>
       </w:r>
     </w:p>
     <w:p>
@@ -5440,24 +6363,48 @@
           <w:t>http://www.free-css.com/free-css-templates/page162/rhino</w:t>
         </w:r>
       </w:hyperlink>
+      <w:proofErr w:type="gramStart"/>
       <w:r>
         <w:rPr>
           <w:lang w:val="en-US"/>
         </w:rPr>
-        <w:t>&gt;  [Lesedato 20.04.17]</w:t>
-      </w:r>
-    </w:p>
-    <w:p>
-      <w:pPr>
+        <w:t>&gt;  [</w:t>
+      </w:r>
+      <w:proofErr w:type="spellStart"/>
+      <w:proofErr w:type="gramEnd"/>
+      <w:r>
         <w:rPr>
           <w:lang w:val="en-US"/>
         </w:rPr>
-      </w:pPr>
+        <w:t>Lesedato</w:t>
+      </w:r>
+      <w:proofErr w:type="spellEnd"/>
       <w:r>
         <w:rPr>
           <w:lang w:val="en-US"/>
         </w:rPr>
-        <w:t>OnePage Free Website Template (2017) &lt;</w:t>
+        <w:t xml:space="preserve"> 20.04.17]</w:t>
+      </w:r>
+    </w:p>
+    <w:p>
+      <w:pPr>
+        <w:rPr>
+          <w:lang w:val="en-US"/>
+        </w:rPr>
+      </w:pPr>
+      <w:proofErr w:type="spellStart"/>
+      <w:r>
+        <w:rPr>
+          <w:lang w:val="en-US"/>
+        </w:rPr>
+        <w:t>OnePage</w:t>
+      </w:r>
+      <w:proofErr w:type="spellEnd"/>
+      <w:r>
+        <w:rPr>
+          <w:lang w:val="en-US"/>
+        </w:rPr>
+        <w:t xml:space="preserve"> Free Website Template (2017) &lt;</w:t>
       </w:r>
       <w:hyperlink r:id="rId24" w:history="1">
         <w:r>
@@ -5468,11 +6415,27 @@
           <w:t>http://www.free-css.com/free-css-templates/page208/onepage</w:t>
         </w:r>
       </w:hyperlink>
+      <w:proofErr w:type="gramStart"/>
       <w:r>
         <w:rPr>
           <w:lang w:val="en-US"/>
         </w:rPr>
-        <w:t>&gt;  [Lesedato 20.04.17]</w:t>
+        <w:t>&gt;  [</w:t>
+      </w:r>
+      <w:proofErr w:type="spellStart"/>
+      <w:proofErr w:type="gramEnd"/>
+      <w:r>
+        <w:rPr>
+          <w:lang w:val="en-US"/>
+        </w:rPr>
+        <w:t>Lesedato</w:t>
+      </w:r>
+      <w:proofErr w:type="spellEnd"/>
+      <w:r>
+        <w:rPr>
+          <w:lang w:val="en-US"/>
+        </w:rPr>
+        <w:t xml:space="preserve"> 20.04.17]</w:t>
       </w:r>
     </w:p>
     <w:p>
@@ -5504,8 +6467,13 @@
           <w:t>http://studenttorget.no/studentrabatter/</w:t>
         </w:r>
       </w:hyperlink>
-      <w:r>
-        <w:t>&gt;  [Lesedato 10.04.17]</w:t>
+      <w:proofErr w:type="gramStart"/>
+      <w:r>
+        <w:t>&gt;  [</w:t>
+      </w:r>
+      <w:proofErr w:type="gramEnd"/>
+      <w:r>
+        <w:t>Lesedato 10.04.17]</w:t>
       </w:r>
     </w:p>
     <w:p>
@@ -5537,7 +6505,15 @@
       </w:pPr>
       <w:bookmarkStart w:id="42" w:name="_Toc483480642"/>
       <w:r>
-        <w:t>Bilder hentet fra ColourBox:</w:t>
+        <w:t xml:space="preserve">Bilder hentet fra </w:t>
+      </w:r>
+      <w:proofErr w:type="spellStart"/>
+      <w:r>
+        <w:t>ColourBox</w:t>
+      </w:r>
+      <w:proofErr w:type="spellEnd"/>
+      <w:r>
+        <w:t>:</w:t>
       </w:r>
       <w:bookmarkEnd w:id="42"/>
     </w:p>
@@ -5664,11 +6640,19 @@
           <w:lang w:val="en-US"/>
         </w:rPr>
       </w:pPr>
+      <w:proofErr w:type="spellStart"/>
       <w:r>
         <w:rPr>
           <w:lang w:val="en-US"/>
         </w:rPr>
-        <w:t>Akerselva:</w:t>
+        <w:t>Akerselva</w:t>
+      </w:r>
+      <w:proofErr w:type="spellEnd"/>
+      <w:r>
+        <w:rPr>
+          <w:lang w:val="en-US"/>
+        </w:rPr>
+        <w:t>:</w:t>
       </w:r>
     </w:p>
     <w:p>
@@ -5734,8 +6718,13 @@
       </w:hyperlink>
     </w:p>
     <w:p>
-      <w:r>
-        <w:t>Ukesmeny:</w:t>
+      <w:proofErr w:type="spellStart"/>
+      <w:r>
+        <w:t>Ukesmeny</w:t>
+      </w:r>
+      <w:proofErr w:type="spellEnd"/>
+      <w:r>
+        <w:t>:</w:t>
       </w:r>
     </w:p>
     <w:p>
@@ -5758,7 +6747,21 @@
         <w:rPr>
           <w:lang w:val="en-US"/>
         </w:rPr>
-        <w:t>Restaurant anbefaling:</w:t>
+        <w:t xml:space="preserve">Restaurant </w:t>
+      </w:r>
+      <w:proofErr w:type="spellStart"/>
+      <w:r>
+        <w:rPr>
+          <w:lang w:val="en-US"/>
+        </w:rPr>
+        <w:t>anbefaling</w:t>
+      </w:r>
+      <w:proofErr w:type="spellEnd"/>
+      <w:r>
+        <w:rPr>
+          <w:lang w:val="en-US"/>
+        </w:rPr>
+        <w:t>:</w:t>
       </w:r>
     </w:p>
     <w:p>
@@ -5783,11 +6786,33 @@
           <w:lang w:val="en-US"/>
         </w:rPr>
       </w:pPr>
+      <w:proofErr w:type="spellStart"/>
       <w:r>
         <w:rPr>
           <w:lang w:val="en-US"/>
         </w:rPr>
-        <w:t>Kulturkirken Jacob (ish):</w:t>
+        <w:t>Kulturkirken</w:t>
+      </w:r>
+      <w:proofErr w:type="spellEnd"/>
+      <w:r>
+        <w:rPr>
+          <w:lang w:val="en-US"/>
+        </w:rPr>
+        <w:t xml:space="preserve"> Jacob (</w:t>
+      </w:r>
+      <w:proofErr w:type="spellStart"/>
+      <w:r>
+        <w:rPr>
+          <w:lang w:val="en-US"/>
+        </w:rPr>
+        <w:t>ish</w:t>
+      </w:r>
+      <w:proofErr w:type="spellEnd"/>
+      <w:r>
+        <w:rPr>
+          <w:lang w:val="en-US"/>
+        </w:rPr>
+        <w:t>):</w:t>
       </w:r>
     </w:p>
     <w:p>
@@ -5822,8 +6847,13 @@
       </w:hyperlink>
     </w:p>
     <w:p>
-      <w:r>
-        <w:t>Geotag symbol</w:t>
+      <w:proofErr w:type="spellStart"/>
+      <w:r>
+        <w:t>Geotag</w:t>
+      </w:r>
+      <w:proofErr w:type="spellEnd"/>
+      <w:r>
+        <w:t xml:space="preserve"> symbol</w:t>
       </w:r>
     </w:p>
     <w:p>
@@ -6018,11 +7048,19 @@
           <w:lang w:val="en-US"/>
         </w:rPr>
       </w:pPr>
+      <w:proofErr w:type="spellStart"/>
       <w:r>
         <w:rPr>
           <w:lang w:val="en-US"/>
         </w:rPr>
-        <w:t>Frisør:</w:t>
+        <w:t>Frisør</w:t>
+      </w:r>
+      <w:proofErr w:type="spellEnd"/>
+      <w:r>
+        <w:rPr>
+          <w:lang w:val="en-US"/>
+        </w:rPr>
+        <w:t>:</w:t>
       </w:r>
     </w:p>
     <w:p>
@@ -6047,12 +7085,20 @@
           <w:lang w:val="en-US"/>
         </w:rPr>
       </w:pPr>
+      <w:proofErr w:type="spellStart"/>
       <w:r>
         <w:rPr>
           <w:lang w:val="en-US"/>
         </w:rPr>
         <w:lastRenderedPageBreak/>
-        <w:t>Ryggsekk:</w:t>
+        <w:t>Ryggsekk</w:t>
+      </w:r>
+      <w:proofErr w:type="spellEnd"/>
+      <w:r>
+        <w:rPr>
+          <w:lang w:val="en-US"/>
+        </w:rPr>
+        <w:t>:</w:t>
       </w:r>
     </w:p>
     <w:p>
@@ -6077,11 +7123,19 @@
           <w:lang w:val="en-US"/>
         </w:rPr>
       </w:pPr>
+      <w:proofErr w:type="spellStart"/>
       <w:r>
         <w:rPr>
           <w:lang w:val="en-US"/>
         </w:rPr>
-        <w:t>Treningssenter:</w:t>
+        <w:t>Treningssenter</w:t>
+      </w:r>
+      <w:proofErr w:type="spellEnd"/>
+      <w:r>
+        <w:rPr>
+          <w:lang w:val="en-US"/>
+        </w:rPr>
+        <w:t>:</w:t>
       </w:r>
     </w:p>
     <w:p>
@@ -6106,11 +7160,19 @@
           <w:lang w:val="en-US"/>
         </w:rPr>
       </w:pPr>
+      <w:proofErr w:type="spellStart"/>
       <w:r>
         <w:rPr>
           <w:lang w:val="en-US"/>
         </w:rPr>
-        <w:t>Spillkontroll:</w:t>
+        <w:t>Spillkontroll</w:t>
+      </w:r>
+      <w:proofErr w:type="spellEnd"/>
+      <w:r>
+        <w:rPr>
+          <w:lang w:val="en-US"/>
+        </w:rPr>
+        <w:t>:</w:t>
       </w:r>
     </w:p>
     <w:p>
@@ -6135,12 +7197,14 @@
           <w:lang w:val="en-US"/>
         </w:rPr>
       </w:pPr>
+      <w:proofErr w:type="spellStart"/>
       <w:r>
         <w:rPr>
           <w:lang w:val="en-US"/>
         </w:rPr>
         <w:t>Øl</w:t>
       </w:r>
+      <w:proofErr w:type="spellEnd"/>
     </w:p>
     <w:p>
       <w:pPr>
@@ -6164,11 +7228,19 @@
           <w:lang w:val="en-US"/>
         </w:rPr>
       </w:pPr>
+      <w:proofErr w:type="spellStart"/>
       <w:r>
         <w:rPr>
           <w:lang w:val="en-US"/>
         </w:rPr>
-        <w:t>Pensumbøker:</w:t>
+        <w:t>Pensumbøker</w:t>
+      </w:r>
+      <w:proofErr w:type="spellEnd"/>
+      <w:r>
+        <w:rPr>
+          <w:lang w:val="en-US"/>
+        </w:rPr>
+        <w:t>:</w:t>
       </w:r>
     </w:p>
     <w:p>
@@ -6193,11 +7265,19 @@
           <w:lang w:val="en-US"/>
         </w:rPr>
       </w:pPr>
+      <w:proofErr w:type="spellStart"/>
       <w:r>
         <w:rPr>
           <w:lang w:val="en-US"/>
         </w:rPr>
-        <w:t>Sjakkbilde:</w:t>
+        <w:t>Sjakkbilde</w:t>
+      </w:r>
+      <w:proofErr w:type="spellEnd"/>
+      <w:r>
+        <w:rPr>
+          <w:lang w:val="en-US"/>
+        </w:rPr>
+        <w:t>:</w:t>
       </w:r>
     </w:p>
     <w:p>
@@ -6222,11 +7302,19 @@
           <w:lang w:val="en-US"/>
         </w:rPr>
       </w:pPr>
+      <w:proofErr w:type="spellStart"/>
       <w:r>
         <w:rPr>
           <w:lang w:val="en-US"/>
         </w:rPr>
-        <w:t>Bokklubb:</w:t>
+        <w:t>Bokklubb</w:t>
+      </w:r>
+      <w:proofErr w:type="spellEnd"/>
+      <w:r>
+        <w:rPr>
+          <w:lang w:val="en-US"/>
+        </w:rPr>
+        <w:t>:</w:t>
       </w:r>
     </w:p>
     <w:p>
@@ -6251,11 +7339,19 @@
           <w:lang w:val="en-US"/>
         </w:rPr>
       </w:pPr>
+      <w:proofErr w:type="spellStart"/>
       <w:r>
         <w:rPr>
           <w:lang w:val="en-US"/>
         </w:rPr>
-        <w:t>Foredrag:</w:t>
+        <w:t>Foredrag</w:t>
+      </w:r>
+      <w:proofErr w:type="spellEnd"/>
+      <w:r>
+        <w:rPr>
+          <w:lang w:val="en-US"/>
+        </w:rPr>
+        <w:t>:</w:t>
       </w:r>
     </w:p>
     <w:p>
@@ -6338,7 +7434,7 @@
 </file>
 
 <file path=word/endnotes.xml><?xml version="1.0" encoding="utf-8"?>
-<w:endnotes xmlns:wpc="http://schemas.microsoft.com/office/word/2010/wordprocessingCanvas" xmlns:cx="http://schemas.microsoft.com/office/drawing/2014/chartex" xmlns:cx1="http://schemas.microsoft.com/office/drawing/2015/9/8/chartex" xmlns:cx2="http://schemas.microsoft.com/office/drawing/2015/10/21/chartex" xmlns:cx3="http://schemas.microsoft.com/office/drawing/2016/5/9/chartex" xmlns:cx4="http://schemas.microsoft.com/office/drawing/2016/5/10/chartex" xmlns:cx5="http://schemas.microsoft.com/office/drawing/2016/5/11/chartex" xmlns:cx6="http://schemas.microsoft.com/office/drawing/2016/5/12/chartex" xmlns:cx7="http://schemas.microsoft.com/office/drawing/2016/5/13/chartex" xmlns:cx8="http://schemas.microsoft.com/office/drawing/2016/5/14/chartex" xmlns:mc="http://schemas.openxmlformats.org/markup-compatibility/2006" xmlns:o="urn:schemas-microsoft-com:office:office" xmlns:r="http://schemas.openxmlformats.org/officeDocument/2006/relationships" xmlns:m="http://schemas.openxmlformats.org/officeDocument/2006/math" xmlns:v="urn:schemas-microsoft-com:vml" xmlns:wp14="http://schemas.microsoft.com/office/word/2010/wordprocessingDrawing" xmlns:wp="http://schemas.openxmlformats.org/drawingml/2006/wordprocessingDrawing" xmlns:w10="urn:schemas-microsoft-com:office:word" xmlns:w="http://schemas.openxmlformats.org/wordprocessingml/2006/main" xmlns:w14="http://schemas.microsoft.com/office/word/2010/wordml" xmlns:w15="http://schemas.microsoft.com/office/word/2012/wordml" xmlns:w16se="http://schemas.microsoft.com/office/word/2015/wordml/symex" xmlns:wpg="http://schemas.microsoft.com/office/word/2010/wordprocessingGroup" xmlns:wpi="http://schemas.microsoft.com/office/word/2010/wordprocessingInk" xmlns:wne="http://schemas.microsoft.com/office/word/2006/wordml" xmlns:wps="http://schemas.microsoft.com/office/word/2010/wordprocessingShape" mc:Ignorable="w14 w15 w16se wp14">
+<w:endnotes xmlns:wpc="http://schemas.microsoft.com/office/word/2010/wordprocessingCanvas" xmlns:cx="http://schemas.microsoft.com/office/drawing/2014/chartex" xmlns:cx1="http://schemas.microsoft.com/office/drawing/2015/9/8/chartex" xmlns:cx2="http://schemas.microsoft.com/office/drawing/2015/10/21/chartex" xmlns:cx3="http://schemas.microsoft.com/office/drawing/2016/5/9/chartex" xmlns:cx4="http://schemas.microsoft.com/office/drawing/2016/5/10/chartex" xmlns:cx5="http://schemas.microsoft.com/office/drawing/2016/5/11/chartex" xmlns:cx6="http://schemas.microsoft.com/office/drawing/2016/5/12/chartex" xmlns:cx7="http://schemas.microsoft.com/office/drawing/2016/5/13/chartex" xmlns:cx8="http://schemas.microsoft.com/office/drawing/2016/5/14/chartex" xmlns:mc="http://schemas.openxmlformats.org/markup-compatibility/2006" xmlns:aink="http://schemas.microsoft.com/office/drawing/2016/ink" xmlns:o="urn:schemas-microsoft-com:office:office" xmlns:r="http://schemas.openxmlformats.org/officeDocument/2006/relationships" xmlns:m="http://schemas.openxmlformats.org/officeDocument/2006/math" xmlns:v="urn:schemas-microsoft-com:vml" xmlns:wp14="http://schemas.microsoft.com/office/word/2010/wordprocessingDrawing" xmlns:wp="http://schemas.openxmlformats.org/drawingml/2006/wordprocessingDrawing" xmlns:w10="urn:schemas-microsoft-com:office:word" xmlns:w="http://schemas.openxmlformats.org/wordprocessingml/2006/main" xmlns:w14="http://schemas.microsoft.com/office/word/2010/wordml" xmlns:w15="http://schemas.microsoft.com/office/word/2012/wordml" xmlns:w16se="http://schemas.microsoft.com/office/word/2015/wordml/symex" xmlns:wpg="http://schemas.microsoft.com/office/word/2010/wordprocessingGroup" xmlns:wpi="http://schemas.microsoft.com/office/word/2010/wordprocessingInk" xmlns:wne="http://schemas.microsoft.com/office/word/2006/wordml" xmlns:wps="http://schemas.microsoft.com/office/word/2010/wordprocessingShape" mc:Ignorable="w14 w15 w16se wp14">
   <w:endnote w:type="separator" w:id="-1">
     <w:p>
       <w:pPr>
@@ -6363,7 +7459,7 @@
 </file>
 
 <file path=word/footer1.xml><?xml version="1.0" encoding="utf-8"?>
-<w:ftr xmlns:wpc="http://schemas.microsoft.com/office/word/2010/wordprocessingCanvas" xmlns:cx="http://schemas.microsoft.com/office/drawing/2014/chartex" xmlns:cx1="http://schemas.microsoft.com/office/drawing/2015/9/8/chartex" xmlns:cx2="http://schemas.microsoft.com/office/drawing/2015/10/21/chartex" xmlns:cx3="http://schemas.microsoft.com/office/drawing/2016/5/9/chartex" xmlns:cx4="http://schemas.microsoft.com/office/drawing/2016/5/10/chartex" xmlns:cx5="http://schemas.microsoft.com/office/drawing/2016/5/11/chartex" xmlns:cx6="http://schemas.microsoft.com/office/drawing/2016/5/12/chartex" xmlns:cx7="http://schemas.microsoft.com/office/drawing/2016/5/13/chartex" xmlns:cx8="http://schemas.microsoft.com/office/drawing/2016/5/14/chartex" xmlns:mc="http://schemas.openxmlformats.org/markup-compatibility/2006" xmlns:o="urn:schemas-microsoft-com:office:office" xmlns:r="http://schemas.openxmlformats.org/officeDocument/2006/relationships" xmlns:m="http://schemas.openxmlformats.org/officeDocument/2006/math" xmlns:v="urn:schemas-microsoft-com:vml" xmlns:wp14="http://schemas.microsoft.com/office/word/2010/wordprocessingDrawing" xmlns:wp="http://schemas.openxmlformats.org/drawingml/2006/wordprocessingDrawing" xmlns:w10="urn:schemas-microsoft-com:office:word" xmlns:w="http://schemas.openxmlformats.org/wordprocessingml/2006/main" xmlns:w14="http://schemas.microsoft.com/office/word/2010/wordml" xmlns:w15="http://schemas.microsoft.com/office/word/2012/wordml" xmlns:w16se="http://schemas.microsoft.com/office/word/2015/wordml/symex" xmlns:wpg="http://schemas.microsoft.com/office/word/2010/wordprocessingGroup" xmlns:wpi="http://schemas.microsoft.com/office/word/2010/wordprocessingInk" xmlns:wne="http://schemas.microsoft.com/office/word/2006/wordml" xmlns:wps="http://schemas.microsoft.com/office/word/2010/wordprocessingShape" mc:Ignorable="w14 w15 w16se wp14">
+<w:ftr xmlns:wpc="http://schemas.microsoft.com/office/word/2010/wordprocessingCanvas" xmlns:cx="http://schemas.microsoft.com/office/drawing/2014/chartex" xmlns:cx1="http://schemas.microsoft.com/office/drawing/2015/9/8/chartex" xmlns:cx2="http://schemas.microsoft.com/office/drawing/2015/10/21/chartex" xmlns:cx3="http://schemas.microsoft.com/office/drawing/2016/5/9/chartex" xmlns:cx4="http://schemas.microsoft.com/office/drawing/2016/5/10/chartex" xmlns:cx5="http://schemas.microsoft.com/office/drawing/2016/5/11/chartex" xmlns:cx6="http://schemas.microsoft.com/office/drawing/2016/5/12/chartex" xmlns:cx7="http://schemas.microsoft.com/office/drawing/2016/5/13/chartex" xmlns:cx8="http://schemas.microsoft.com/office/drawing/2016/5/14/chartex" xmlns:mc="http://schemas.openxmlformats.org/markup-compatibility/2006" xmlns:aink="http://schemas.microsoft.com/office/drawing/2016/ink" xmlns:o="urn:schemas-microsoft-com:office:office" xmlns:r="http://schemas.openxmlformats.org/officeDocument/2006/relationships" xmlns:m="http://schemas.openxmlformats.org/officeDocument/2006/math" xmlns:v="urn:schemas-microsoft-com:vml" xmlns:wp14="http://schemas.microsoft.com/office/word/2010/wordprocessingDrawing" xmlns:wp="http://schemas.openxmlformats.org/drawingml/2006/wordprocessingDrawing" xmlns:w10="urn:schemas-microsoft-com:office:word" xmlns:w="http://schemas.openxmlformats.org/wordprocessingml/2006/main" xmlns:w14="http://schemas.microsoft.com/office/word/2010/wordml" xmlns:w15="http://schemas.microsoft.com/office/word/2012/wordml" xmlns:w16se="http://schemas.microsoft.com/office/word/2015/wordml/symex" xmlns:wpg="http://schemas.microsoft.com/office/word/2010/wordprocessingGroup" xmlns:wpi="http://schemas.microsoft.com/office/word/2010/wordprocessingInk" xmlns:wne="http://schemas.microsoft.com/office/word/2006/wordml" xmlns:wps="http://schemas.microsoft.com/office/word/2010/wordprocessingShape" mc:Ignorable="w14 w15 w16se wp14">
   <w:p/>
   <w:p>
     <w:pPr>
@@ -6387,7 +7483,7 @@
         <w:sz w:val="24"/>
         <w:szCs w:val="24"/>
       </w:rPr>
-      <w:t>10</w:t>
+      <w:t>18</w:t>
     </w:r>
     <w:r>
       <w:rPr>
@@ -6401,7 +7497,7 @@
 </file>
 
 <file path=word/footer2.xml><?xml version="1.0" encoding="utf-8"?>
-<w:ftr xmlns:wpc="http://schemas.microsoft.com/office/word/2010/wordprocessingCanvas" xmlns:cx="http://schemas.microsoft.com/office/drawing/2014/chartex" xmlns:cx1="http://schemas.microsoft.com/office/drawing/2015/9/8/chartex" xmlns:cx2="http://schemas.microsoft.com/office/drawing/2015/10/21/chartex" xmlns:cx3="http://schemas.microsoft.com/office/drawing/2016/5/9/chartex" xmlns:cx4="http://schemas.microsoft.com/office/drawing/2016/5/10/chartex" xmlns:cx5="http://schemas.microsoft.com/office/drawing/2016/5/11/chartex" xmlns:cx6="http://schemas.microsoft.com/office/drawing/2016/5/12/chartex" xmlns:cx7="http://schemas.microsoft.com/office/drawing/2016/5/13/chartex" xmlns:cx8="http://schemas.microsoft.com/office/drawing/2016/5/14/chartex" xmlns:mc="http://schemas.openxmlformats.org/markup-compatibility/2006" xmlns:o="urn:schemas-microsoft-com:office:office" xmlns:r="http://schemas.openxmlformats.org/officeDocument/2006/relationships" xmlns:m="http://schemas.openxmlformats.org/officeDocument/2006/math" xmlns:v="urn:schemas-microsoft-com:vml" xmlns:wp14="http://schemas.microsoft.com/office/word/2010/wordprocessingDrawing" xmlns:wp="http://schemas.openxmlformats.org/drawingml/2006/wordprocessingDrawing" xmlns:w10="urn:schemas-microsoft-com:office:word" xmlns:w="http://schemas.openxmlformats.org/wordprocessingml/2006/main" xmlns:w14="http://schemas.microsoft.com/office/word/2010/wordml" xmlns:w15="http://schemas.microsoft.com/office/word/2012/wordml" xmlns:w16se="http://schemas.microsoft.com/office/word/2015/wordml/symex" xmlns:wpg="http://schemas.microsoft.com/office/word/2010/wordprocessingGroup" xmlns:wpi="http://schemas.microsoft.com/office/word/2010/wordprocessingInk" xmlns:wne="http://schemas.microsoft.com/office/word/2006/wordml" xmlns:wps="http://schemas.microsoft.com/office/word/2010/wordprocessingShape" mc:Ignorable="w14 w15 w16se wp14">
+<w:ftr xmlns:wpc="http://schemas.microsoft.com/office/word/2010/wordprocessingCanvas" xmlns:cx="http://schemas.microsoft.com/office/drawing/2014/chartex" xmlns:cx1="http://schemas.microsoft.com/office/drawing/2015/9/8/chartex" xmlns:cx2="http://schemas.microsoft.com/office/drawing/2015/10/21/chartex" xmlns:cx3="http://schemas.microsoft.com/office/drawing/2016/5/9/chartex" xmlns:cx4="http://schemas.microsoft.com/office/drawing/2016/5/10/chartex" xmlns:cx5="http://schemas.microsoft.com/office/drawing/2016/5/11/chartex" xmlns:cx6="http://schemas.microsoft.com/office/drawing/2016/5/12/chartex" xmlns:cx7="http://schemas.microsoft.com/office/drawing/2016/5/13/chartex" xmlns:cx8="http://schemas.microsoft.com/office/drawing/2016/5/14/chartex" xmlns:mc="http://schemas.openxmlformats.org/markup-compatibility/2006" xmlns:aink="http://schemas.microsoft.com/office/drawing/2016/ink" xmlns:o="urn:schemas-microsoft-com:office:office" xmlns:r="http://schemas.openxmlformats.org/officeDocument/2006/relationships" xmlns:m="http://schemas.openxmlformats.org/officeDocument/2006/math" xmlns:v="urn:schemas-microsoft-com:vml" xmlns:wp14="http://schemas.microsoft.com/office/word/2010/wordprocessingDrawing" xmlns:wp="http://schemas.openxmlformats.org/drawingml/2006/wordprocessingDrawing" xmlns:w10="urn:schemas-microsoft-com:office:word" xmlns:w="http://schemas.openxmlformats.org/wordprocessingml/2006/main" xmlns:w14="http://schemas.microsoft.com/office/word/2010/wordml" xmlns:w15="http://schemas.microsoft.com/office/word/2012/wordml" xmlns:w16se="http://schemas.microsoft.com/office/word/2015/wordml/symex" xmlns:wpg="http://schemas.microsoft.com/office/word/2010/wordprocessingGroup" xmlns:wpi="http://schemas.microsoft.com/office/word/2010/wordprocessingInk" xmlns:wne="http://schemas.microsoft.com/office/word/2006/wordml" xmlns:wps="http://schemas.microsoft.com/office/word/2010/wordprocessingShape" mc:Ignorable="w14 w15 w16se wp14">
   <w:p/>
   <w:p>
     <w:pPr>
@@ -6425,7 +7521,7 @@
         <w:sz w:val="24"/>
         <w:szCs w:val="24"/>
       </w:rPr>
-      <w:t>7</w:t>
+      <w:t>17</w:t>
     </w:r>
     <w:r>
       <w:rPr>
@@ -6439,7 +7535,7 @@
 </file>
 
 <file path=word/footnotes.xml><?xml version="1.0" encoding="utf-8"?>
-<w:footnotes xmlns:wpc="http://schemas.microsoft.com/office/word/2010/wordprocessingCanvas" xmlns:cx="http://schemas.microsoft.com/office/drawing/2014/chartex" xmlns:cx1="http://schemas.microsoft.com/office/drawing/2015/9/8/chartex" xmlns:cx2="http://schemas.microsoft.com/office/drawing/2015/10/21/chartex" xmlns:cx3="http://schemas.microsoft.com/office/drawing/2016/5/9/chartex" xmlns:cx4="http://schemas.microsoft.com/office/drawing/2016/5/10/chartex" xmlns:cx5="http://schemas.microsoft.com/office/drawing/2016/5/11/chartex" xmlns:cx6="http://schemas.microsoft.com/office/drawing/2016/5/12/chartex" xmlns:cx7="http://schemas.microsoft.com/office/drawing/2016/5/13/chartex" xmlns:cx8="http://schemas.microsoft.com/office/drawing/2016/5/14/chartex" xmlns:mc="http://schemas.openxmlformats.org/markup-compatibility/2006" xmlns:o="urn:schemas-microsoft-com:office:office" xmlns:r="http://schemas.openxmlformats.org/officeDocument/2006/relationships" xmlns:m="http://schemas.openxmlformats.org/officeDocument/2006/math" xmlns:v="urn:schemas-microsoft-com:vml" xmlns:wp14="http://schemas.microsoft.com/office/word/2010/wordprocessingDrawing" xmlns:wp="http://schemas.openxmlformats.org/drawingml/2006/wordprocessingDrawing" xmlns:w10="urn:schemas-microsoft-com:office:word" xmlns:w="http://schemas.openxmlformats.org/wordprocessingml/2006/main" xmlns:w14="http://schemas.microsoft.com/office/word/2010/wordml" xmlns:w15="http://schemas.microsoft.com/office/word/2012/wordml" xmlns:w16se="http://schemas.microsoft.com/office/word/2015/wordml/symex" xmlns:wpg="http://schemas.microsoft.com/office/word/2010/wordprocessingGroup" xmlns:wpi="http://schemas.microsoft.com/office/word/2010/wordprocessingInk" xmlns:wne="http://schemas.microsoft.com/office/word/2006/wordml" xmlns:wps="http://schemas.microsoft.com/office/word/2010/wordprocessingShape" mc:Ignorable="w14 w15 w16se wp14">
+<w:footnotes xmlns:wpc="http://schemas.microsoft.com/office/word/2010/wordprocessingCanvas" xmlns:cx="http://schemas.microsoft.com/office/drawing/2014/chartex" xmlns:cx1="http://schemas.microsoft.com/office/drawing/2015/9/8/chartex" xmlns:cx2="http://schemas.microsoft.com/office/drawing/2015/10/21/chartex" xmlns:cx3="http://schemas.microsoft.com/office/drawing/2016/5/9/chartex" xmlns:cx4="http://schemas.microsoft.com/office/drawing/2016/5/10/chartex" xmlns:cx5="http://schemas.microsoft.com/office/drawing/2016/5/11/chartex" xmlns:cx6="http://schemas.microsoft.com/office/drawing/2016/5/12/chartex" xmlns:cx7="http://schemas.microsoft.com/office/drawing/2016/5/13/chartex" xmlns:cx8="http://schemas.microsoft.com/office/drawing/2016/5/14/chartex" xmlns:mc="http://schemas.openxmlformats.org/markup-compatibility/2006" xmlns:aink="http://schemas.microsoft.com/office/drawing/2016/ink" xmlns:o="urn:schemas-microsoft-com:office:office" xmlns:r="http://schemas.openxmlformats.org/officeDocument/2006/relationships" xmlns:m="http://schemas.openxmlformats.org/officeDocument/2006/math" xmlns:v="urn:schemas-microsoft-com:vml" xmlns:wp14="http://schemas.microsoft.com/office/word/2010/wordprocessingDrawing" xmlns:wp="http://schemas.openxmlformats.org/drawingml/2006/wordprocessingDrawing" xmlns:w10="urn:schemas-microsoft-com:office:word" xmlns:w="http://schemas.openxmlformats.org/wordprocessingml/2006/main" xmlns:w14="http://schemas.microsoft.com/office/word/2010/wordml" xmlns:w15="http://schemas.microsoft.com/office/word/2012/wordml" xmlns:w16se="http://schemas.microsoft.com/office/word/2015/wordml/symex" xmlns:wpg="http://schemas.microsoft.com/office/word/2010/wordprocessingGroup" xmlns:wpi="http://schemas.microsoft.com/office/word/2010/wordprocessingInk" xmlns:wne="http://schemas.microsoft.com/office/word/2006/wordml" xmlns:wps="http://schemas.microsoft.com/office/word/2010/wordprocessingShape" mc:Ignorable="w14 w15 w16se wp14">
   <w:footnote w:type="separator" w:id="-1">
     <w:p>
       <w:pPr>
@@ -6464,7 +7560,7 @@
 </file>
 
 <file path=word/header1.xml><?xml version="1.0" encoding="utf-8"?>
-<w:hdr xmlns:wpc="http://schemas.microsoft.com/office/word/2010/wordprocessingCanvas" xmlns:cx="http://schemas.microsoft.com/office/drawing/2014/chartex" xmlns:cx1="http://schemas.microsoft.com/office/drawing/2015/9/8/chartex" xmlns:cx2="http://schemas.microsoft.com/office/drawing/2015/10/21/chartex" xmlns:cx3="http://schemas.microsoft.com/office/drawing/2016/5/9/chartex" xmlns:cx4="http://schemas.microsoft.com/office/drawing/2016/5/10/chartex" xmlns:cx5="http://schemas.microsoft.com/office/drawing/2016/5/11/chartex" xmlns:cx6="http://schemas.microsoft.com/office/drawing/2016/5/12/chartex" xmlns:cx7="http://schemas.microsoft.com/office/drawing/2016/5/13/chartex" xmlns:cx8="http://schemas.microsoft.com/office/drawing/2016/5/14/chartex" xmlns:mc="http://schemas.openxmlformats.org/markup-compatibility/2006" xmlns:o="urn:schemas-microsoft-com:office:office" xmlns:r="http://schemas.openxmlformats.org/officeDocument/2006/relationships" xmlns:m="http://schemas.openxmlformats.org/officeDocument/2006/math" xmlns:v="urn:schemas-microsoft-com:vml" xmlns:wp14="http://schemas.microsoft.com/office/word/2010/wordprocessingDrawing" xmlns:wp="http://schemas.openxmlformats.org/drawingml/2006/wordprocessingDrawing" xmlns:w10="urn:schemas-microsoft-com:office:word" xmlns:w="http://schemas.openxmlformats.org/wordprocessingml/2006/main" xmlns:w14="http://schemas.microsoft.com/office/word/2010/wordml" xmlns:w15="http://schemas.microsoft.com/office/word/2012/wordml" xmlns:w16se="http://schemas.microsoft.com/office/word/2015/wordml/symex" xmlns:wpg="http://schemas.microsoft.com/office/word/2010/wordprocessingGroup" xmlns:wpi="http://schemas.microsoft.com/office/word/2010/wordprocessingInk" xmlns:wne="http://schemas.microsoft.com/office/word/2006/wordml" xmlns:wps="http://schemas.microsoft.com/office/word/2010/wordprocessingShape" mc:Ignorable="w14 w15 w16se wp14">
+<w:hdr xmlns:wpc="http://schemas.microsoft.com/office/word/2010/wordprocessingCanvas" xmlns:cx="http://schemas.microsoft.com/office/drawing/2014/chartex" xmlns:cx1="http://schemas.microsoft.com/office/drawing/2015/9/8/chartex" xmlns:cx2="http://schemas.microsoft.com/office/drawing/2015/10/21/chartex" xmlns:cx3="http://schemas.microsoft.com/office/drawing/2016/5/9/chartex" xmlns:cx4="http://schemas.microsoft.com/office/drawing/2016/5/10/chartex" xmlns:cx5="http://schemas.microsoft.com/office/drawing/2016/5/11/chartex" xmlns:cx6="http://schemas.microsoft.com/office/drawing/2016/5/12/chartex" xmlns:cx7="http://schemas.microsoft.com/office/drawing/2016/5/13/chartex" xmlns:cx8="http://schemas.microsoft.com/office/drawing/2016/5/14/chartex" xmlns:mc="http://schemas.openxmlformats.org/markup-compatibility/2006" xmlns:aink="http://schemas.microsoft.com/office/drawing/2016/ink" xmlns:o="urn:schemas-microsoft-com:office:office" xmlns:r="http://schemas.openxmlformats.org/officeDocument/2006/relationships" xmlns:m="http://schemas.openxmlformats.org/officeDocument/2006/math" xmlns:v="urn:schemas-microsoft-com:vml" xmlns:wp14="http://schemas.microsoft.com/office/word/2010/wordprocessingDrawing" xmlns:wp="http://schemas.openxmlformats.org/drawingml/2006/wordprocessingDrawing" xmlns:w10="urn:schemas-microsoft-com:office:word" xmlns:w="http://schemas.openxmlformats.org/wordprocessingml/2006/main" xmlns:w14="http://schemas.microsoft.com/office/word/2010/wordml" xmlns:w15="http://schemas.microsoft.com/office/word/2012/wordml" xmlns:w16se="http://schemas.microsoft.com/office/word/2015/wordml/symex" xmlns:wpg="http://schemas.microsoft.com/office/word/2010/wordprocessingGroup" xmlns:wpi="http://schemas.microsoft.com/office/word/2010/wordprocessingInk" xmlns:wne="http://schemas.microsoft.com/office/word/2006/wordml" xmlns:wps="http://schemas.microsoft.com/office/word/2010/wordprocessingShape" mc:Ignorable="w14 w15 w16se wp14">
   <w:p>
     <w:pPr>
       <w:pStyle w:val="Topptekstpartallsside"/>
@@ -6476,6 +7572,7 @@
         <w:dataBinding w:prefixMappings="xmlns:ns0='http://schemas.openxmlformats.org/package/2006/metadata/core-properties' xmlns:ns1='http://purl.org/dc/elements/1.1/'" w:xpath="/ns0:coreProperties[1]/ns1:title[1]" w:storeItemID="{6C3C8BC8-F283-45AE-878A-BAB7291924A1}"/>
         <w:text/>
       </w:sdtPr>
+      <w:sdtEndPr/>
       <w:sdtContent>
         <w:r>
           <w:t>PRO101 Rapport</w:t>
@@ -6487,7 +7584,7 @@
 </file>
 
 <file path=word/header2.xml><?xml version="1.0" encoding="utf-8"?>
-<w:hdr xmlns:wpc="http://schemas.microsoft.com/office/word/2010/wordprocessingCanvas" xmlns:cx="http://schemas.microsoft.com/office/drawing/2014/chartex" xmlns:cx1="http://schemas.microsoft.com/office/drawing/2015/9/8/chartex" xmlns:cx2="http://schemas.microsoft.com/office/drawing/2015/10/21/chartex" xmlns:cx3="http://schemas.microsoft.com/office/drawing/2016/5/9/chartex" xmlns:cx4="http://schemas.microsoft.com/office/drawing/2016/5/10/chartex" xmlns:cx5="http://schemas.microsoft.com/office/drawing/2016/5/11/chartex" xmlns:cx6="http://schemas.microsoft.com/office/drawing/2016/5/12/chartex" xmlns:cx7="http://schemas.microsoft.com/office/drawing/2016/5/13/chartex" xmlns:cx8="http://schemas.microsoft.com/office/drawing/2016/5/14/chartex" xmlns:mc="http://schemas.openxmlformats.org/markup-compatibility/2006" xmlns:o="urn:schemas-microsoft-com:office:office" xmlns:r="http://schemas.openxmlformats.org/officeDocument/2006/relationships" xmlns:m="http://schemas.openxmlformats.org/officeDocument/2006/math" xmlns:v="urn:schemas-microsoft-com:vml" xmlns:wp14="http://schemas.microsoft.com/office/word/2010/wordprocessingDrawing" xmlns:wp="http://schemas.openxmlformats.org/drawingml/2006/wordprocessingDrawing" xmlns:w10="urn:schemas-microsoft-com:office:word" xmlns:w="http://schemas.openxmlformats.org/wordprocessingml/2006/main" xmlns:w14="http://schemas.microsoft.com/office/word/2010/wordml" xmlns:w15="http://schemas.microsoft.com/office/word/2012/wordml" xmlns:w16se="http://schemas.microsoft.com/office/word/2015/wordml/symex" xmlns:wpg="http://schemas.microsoft.com/office/word/2010/wordprocessingGroup" xmlns:wpi="http://schemas.microsoft.com/office/word/2010/wordprocessingInk" xmlns:wne="http://schemas.microsoft.com/office/word/2006/wordml" xmlns:wps="http://schemas.microsoft.com/office/word/2010/wordprocessingShape" mc:Ignorable="w14 w15 w16se wp14">
+<w:hdr xmlns:wpc="http://schemas.microsoft.com/office/word/2010/wordprocessingCanvas" xmlns:cx="http://schemas.microsoft.com/office/drawing/2014/chartex" xmlns:cx1="http://schemas.microsoft.com/office/drawing/2015/9/8/chartex" xmlns:cx2="http://schemas.microsoft.com/office/drawing/2015/10/21/chartex" xmlns:cx3="http://schemas.microsoft.com/office/drawing/2016/5/9/chartex" xmlns:cx4="http://schemas.microsoft.com/office/drawing/2016/5/10/chartex" xmlns:cx5="http://schemas.microsoft.com/office/drawing/2016/5/11/chartex" xmlns:cx6="http://schemas.microsoft.com/office/drawing/2016/5/12/chartex" xmlns:cx7="http://schemas.microsoft.com/office/drawing/2016/5/13/chartex" xmlns:cx8="http://schemas.microsoft.com/office/drawing/2016/5/14/chartex" xmlns:mc="http://schemas.openxmlformats.org/markup-compatibility/2006" xmlns:aink="http://schemas.microsoft.com/office/drawing/2016/ink" xmlns:o="urn:schemas-microsoft-com:office:office" xmlns:r="http://schemas.openxmlformats.org/officeDocument/2006/relationships" xmlns:m="http://schemas.openxmlformats.org/officeDocument/2006/math" xmlns:v="urn:schemas-microsoft-com:vml" xmlns:wp14="http://schemas.microsoft.com/office/word/2010/wordprocessingDrawing" xmlns:wp="http://schemas.openxmlformats.org/drawingml/2006/wordprocessingDrawing" xmlns:w10="urn:schemas-microsoft-com:office:word" xmlns:w="http://schemas.openxmlformats.org/wordprocessingml/2006/main" xmlns:w14="http://schemas.microsoft.com/office/word/2010/wordml" xmlns:w15="http://schemas.microsoft.com/office/word/2012/wordml" xmlns:w16se="http://schemas.microsoft.com/office/word/2015/wordml/symex" xmlns:wpg="http://schemas.microsoft.com/office/word/2010/wordprocessingGroup" xmlns:wpi="http://schemas.microsoft.com/office/word/2010/wordprocessingInk" xmlns:wne="http://schemas.microsoft.com/office/word/2006/wordml" xmlns:wps="http://schemas.microsoft.com/office/word/2010/wordprocessingShape" mc:Ignorable="w14 w15 w16se wp14">
   <w:p>
     <w:pPr>
       <w:pStyle w:val="Topptekstoddetallsside"/>
@@ -6499,6 +7596,7 @@
         <w:dataBinding w:prefixMappings="xmlns:ns0='http://schemas.openxmlformats.org/package/2006/metadata/core-properties' xmlns:ns1='http://purl.org/dc/elements/1.1/'" w:xpath="/ns0:coreProperties[1]/ns1:title[1]" w:storeItemID="{6C3C8BC8-F283-45AE-878A-BAB7291924A1}"/>
         <w:text/>
       </w:sdtPr>
+      <w:sdtEndPr/>
       <w:sdtContent>
         <w:r>
           <w:t>PRO101 Rapport</w:t>
@@ -6510,7 +7608,7 @@
 </file>
 
 <file path=word/numbering.xml><?xml version="1.0" encoding="utf-8"?>
-<w:numbering xmlns:wpc="http://schemas.microsoft.com/office/word/2010/wordprocessingCanvas" xmlns:cx="http://schemas.microsoft.com/office/drawing/2014/chartex" xmlns:cx1="http://schemas.microsoft.com/office/drawing/2015/9/8/chartex" xmlns:cx2="http://schemas.microsoft.com/office/drawing/2015/10/21/chartex" xmlns:cx3="http://schemas.microsoft.com/office/drawing/2016/5/9/chartex" xmlns:cx4="http://schemas.microsoft.com/office/drawing/2016/5/10/chartex" xmlns:cx5="http://schemas.microsoft.com/office/drawing/2016/5/11/chartex" xmlns:cx6="http://schemas.microsoft.com/office/drawing/2016/5/12/chartex" xmlns:cx7="http://schemas.microsoft.com/office/drawing/2016/5/13/chartex" xmlns:cx8="http://schemas.microsoft.com/office/drawing/2016/5/14/chartex" xmlns:mc="http://schemas.openxmlformats.org/markup-compatibility/2006" xmlns:o="urn:schemas-microsoft-com:office:office" xmlns:r="http://schemas.openxmlformats.org/officeDocument/2006/relationships" xmlns:m="http://schemas.openxmlformats.org/officeDocument/2006/math" xmlns:v="urn:schemas-microsoft-com:vml" xmlns:wp14="http://schemas.microsoft.com/office/word/2010/wordprocessingDrawing" xmlns:wp="http://schemas.openxmlformats.org/drawingml/2006/wordprocessingDrawing" xmlns:w10="urn:schemas-microsoft-com:office:word" xmlns:w="http://schemas.openxmlformats.org/wordprocessingml/2006/main" xmlns:w14="http://schemas.microsoft.com/office/word/2010/wordml" xmlns:w15="http://schemas.microsoft.com/office/word/2012/wordml" xmlns:w16se="http://schemas.microsoft.com/office/word/2015/wordml/symex" xmlns:wpg="http://schemas.microsoft.com/office/word/2010/wordprocessingGroup" xmlns:wpi="http://schemas.microsoft.com/office/word/2010/wordprocessingInk" xmlns:wne="http://schemas.microsoft.com/office/word/2006/wordml" xmlns:wps="http://schemas.microsoft.com/office/word/2010/wordprocessingShape" mc:Ignorable="w14 w15 w16se wp14">
+<w:numbering xmlns:wpc="http://schemas.microsoft.com/office/word/2010/wordprocessingCanvas" xmlns:cx="http://schemas.microsoft.com/office/drawing/2014/chartex" xmlns:cx1="http://schemas.microsoft.com/office/drawing/2015/9/8/chartex" xmlns:cx2="http://schemas.microsoft.com/office/drawing/2015/10/21/chartex" xmlns:cx3="http://schemas.microsoft.com/office/drawing/2016/5/9/chartex" xmlns:cx4="http://schemas.microsoft.com/office/drawing/2016/5/10/chartex" xmlns:cx5="http://schemas.microsoft.com/office/drawing/2016/5/11/chartex" xmlns:cx6="http://schemas.microsoft.com/office/drawing/2016/5/12/chartex" xmlns:cx7="http://schemas.microsoft.com/office/drawing/2016/5/13/chartex" xmlns:cx8="http://schemas.microsoft.com/office/drawing/2016/5/14/chartex" xmlns:mc="http://schemas.openxmlformats.org/markup-compatibility/2006" xmlns:aink="http://schemas.microsoft.com/office/drawing/2016/ink" xmlns:o="urn:schemas-microsoft-com:office:office" xmlns:r="http://schemas.openxmlformats.org/officeDocument/2006/relationships" xmlns:m="http://schemas.openxmlformats.org/officeDocument/2006/math" xmlns:v="urn:schemas-microsoft-com:vml" xmlns:wp14="http://schemas.microsoft.com/office/word/2010/wordprocessingDrawing" xmlns:wp="http://schemas.openxmlformats.org/drawingml/2006/wordprocessingDrawing" xmlns:w10="urn:schemas-microsoft-com:office:word" xmlns:w="http://schemas.openxmlformats.org/wordprocessingml/2006/main" xmlns:w14="http://schemas.microsoft.com/office/word/2010/wordml" xmlns:w15="http://schemas.microsoft.com/office/word/2012/wordml" xmlns:w16se="http://schemas.microsoft.com/office/word/2015/wordml/symex" xmlns:wpg="http://schemas.microsoft.com/office/word/2010/wordprocessingGroup" xmlns:wpi="http://schemas.microsoft.com/office/word/2010/wordprocessingInk" xmlns:wne="http://schemas.microsoft.com/office/word/2006/wordml" xmlns:wps="http://schemas.microsoft.com/office/word/2010/wordprocessingShape" mc:Ignorable="w14 w15 w16se wp14">
   <w:abstractNum w:abstractNumId="0" w15:restartNumberingAfterBreak="0">
     <w:nsid w:val="FFFFFF80"/>
     <w:multiLevelType w:val="singleLevel"/>
@@ -10290,11 +11388,16 @@
       </w:tcPr>
     </w:tblStylePr>
   </w:style>
+  <w:style w:type="character" w:customStyle="1" w:styleId="3oh-">
+    <w:name w:val="_3oh-"/>
+    <w:basedOn w:val="Standardskriftforavsnitt"/>
+    <w:rsid w:val="008A5B4A"/>
+  </w:style>
 </w:styles>
 </file>
 
 <file path=word/glossary/document.xml><?xml version="1.0" encoding="utf-8"?>
-<w:glossaryDocument xmlns:wpc="http://schemas.microsoft.com/office/word/2010/wordprocessingCanvas" xmlns:cx="http://schemas.microsoft.com/office/drawing/2014/chartex" xmlns:cx1="http://schemas.microsoft.com/office/drawing/2015/9/8/chartex" xmlns:cx2="http://schemas.microsoft.com/office/drawing/2015/10/21/chartex" xmlns:cx3="http://schemas.microsoft.com/office/drawing/2016/5/9/chartex" xmlns:cx4="http://schemas.microsoft.com/office/drawing/2016/5/10/chartex" xmlns:cx5="http://schemas.microsoft.com/office/drawing/2016/5/11/chartex" xmlns:cx6="http://schemas.microsoft.com/office/drawing/2016/5/12/chartex" xmlns:cx7="http://schemas.microsoft.com/office/drawing/2016/5/13/chartex" xmlns:cx8="http://schemas.microsoft.com/office/drawing/2016/5/14/chartex" xmlns:mc="http://schemas.openxmlformats.org/markup-compatibility/2006" xmlns:o="urn:schemas-microsoft-com:office:office" xmlns:r="http://schemas.openxmlformats.org/officeDocument/2006/relationships" xmlns:m="http://schemas.openxmlformats.org/officeDocument/2006/math" xmlns:v="urn:schemas-microsoft-com:vml" xmlns:wp14="http://schemas.microsoft.com/office/word/2010/wordprocessingDrawing" xmlns:wp="http://schemas.openxmlformats.org/drawingml/2006/wordprocessingDrawing" xmlns:w10="urn:schemas-microsoft-com:office:word" xmlns:w="http://schemas.openxmlformats.org/wordprocessingml/2006/main" xmlns:w14="http://schemas.microsoft.com/office/word/2010/wordml" xmlns:w15="http://schemas.microsoft.com/office/word/2012/wordml" xmlns:w16se="http://schemas.microsoft.com/office/word/2015/wordml/symex" xmlns:wpg="http://schemas.microsoft.com/office/word/2010/wordprocessingGroup" xmlns:wpi="http://schemas.microsoft.com/office/word/2010/wordprocessingInk" xmlns:wne="http://schemas.microsoft.com/office/word/2006/wordml" xmlns:wps="http://schemas.microsoft.com/office/word/2010/wordprocessingShape" mc:Ignorable="w14 w15 w16se wp14">
+<w:glossaryDocument xmlns:wpc="http://schemas.microsoft.com/office/word/2010/wordprocessingCanvas" xmlns:cx="http://schemas.microsoft.com/office/drawing/2014/chartex" xmlns:cx1="http://schemas.microsoft.com/office/drawing/2015/9/8/chartex" xmlns:cx2="http://schemas.microsoft.com/office/drawing/2015/10/21/chartex" xmlns:cx3="http://schemas.microsoft.com/office/drawing/2016/5/9/chartex" xmlns:cx4="http://schemas.microsoft.com/office/drawing/2016/5/10/chartex" xmlns:cx5="http://schemas.microsoft.com/office/drawing/2016/5/11/chartex" xmlns:cx6="http://schemas.microsoft.com/office/drawing/2016/5/12/chartex" xmlns:cx7="http://schemas.microsoft.com/office/drawing/2016/5/13/chartex" xmlns:cx8="http://schemas.microsoft.com/office/drawing/2016/5/14/chartex" xmlns:mc="http://schemas.openxmlformats.org/markup-compatibility/2006" xmlns:aink="http://schemas.microsoft.com/office/drawing/2016/ink" xmlns:o="urn:schemas-microsoft-com:office:office" xmlns:r="http://schemas.openxmlformats.org/officeDocument/2006/relationships" xmlns:m="http://schemas.openxmlformats.org/officeDocument/2006/math" xmlns:v="urn:schemas-microsoft-com:vml" xmlns:wp14="http://schemas.microsoft.com/office/word/2010/wordprocessingDrawing" xmlns:wp="http://schemas.openxmlformats.org/drawingml/2006/wordprocessingDrawing" xmlns:w10="urn:schemas-microsoft-com:office:word" xmlns:w="http://schemas.openxmlformats.org/wordprocessingml/2006/main" xmlns:w14="http://schemas.microsoft.com/office/word/2010/wordml" xmlns:w15="http://schemas.microsoft.com/office/word/2012/wordml" xmlns:w16se="http://schemas.microsoft.com/office/word/2015/wordml/symex" xmlns:wpg="http://schemas.microsoft.com/office/word/2010/wordprocessingGroup" xmlns:wpi="http://schemas.microsoft.com/office/word/2010/wordprocessingInk" xmlns:wne="http://schemas.microsoft.com/office/word/2006/wordml" xmlns:wps="http://schemas.microsoft.com/office/word/2010/wordprocessingShape" mc:Ignorable="w14 w15 w16se wp14">
   <w:docParts>
     <w:docPart>
       <w:docPartPr>
@@ -10420,6 +11523,7 @@
     <w:rsid w:val="00006A7D"/>
     <w:rsid w:val="00074C70"/>
     <w:rsid w:val="00586261"/>
+    <w:rsid w:val="00BA4A06"/>
     <w:rsid w:val="00C90F9D"/>
   </w:rsids>
   <m:mathPr>
@@ -11339,7 +12443,7 @@
 </file>
 
 <file path=customXml/itemProps4.xml><?xml version="1.0" encoding="utf-8"?>
-<ds:datastoreItem xmlns:ds="http://schemas.openxmlformats.org/officeDocument/2006/customXml" ds:itemID="{D41C96C7-C40D-46A0-9152-E0F38BF42EE0}">
+<ds:datastoreItem xmlns:ds="http://schemas.openxmlformats.org/officeDocument/2006/customXml" ds:itemID="{7082F06E-7F06-46FD-89BE-678B8DB93AFE}">
   <ds:schemaRefs>
     <ds:schemaRef ds:uri="http://schemas.openxmlformats.org/officeDocument/2006/bibliography"/>
   </ds:schemaRefs>

</xml_diff>

<commit_message>
oppdaterte antall ord, heh
</commit_message>
<xml_diff>
--- a/Dokumentasjon/PRO101 Rapport.docx
+++ b/Dokumentasjon/PRO101 Rapport.docx
@@ -3281,8 +3281,10 @@
                   <w:cnfStyle w:val="000000100000" w:firstRow="0" w:lastRow="0" w:firstColumn="0" w:lastColumn="0" w:oddVBand="0" w:evenVBand="0" w:oddHBand="1" w:evenHBand="0" w:firstRowFirstColumn="0" w:firstRowLastColumn="0" w:lastRowFirstColumn="0" w:lastRowLastColumn="0"/>
                 </w:pPr>
                 <w:r>
-                  <w:t>4076</w:t>
-                </w:r>
+                  <w:t>4075</w:t>
+                </w:r>
+                <w:bookmarkStart w:id="1" w:name="_GoBack"/>
+                <w:bookmarkEnd w:id="1"/>
               </w:p>
             </w:tc>
           </w:tr>
@@ -3471,10 +3473,7 @@
           </w:tr>
         </w:tbl>
         <w:p/>
-        <w:p>
-          <w:bookmarkStart w:id="1" w:name="_GoBack"/>
-          <w:bookmarkEnd w:id="1"/>
-        </w:p>
+        <w:p/>
         <w:p>
           <w:pPr>
             <w:pStyle w:val="Overskrift2"/>
@@ -11523,7 +11522,7 @@
     <w:rsid w:val="00006A7D"/>
     <w:rsid w:val="00074C70"/>
     <w:rsid w:val="00586261"/>
-    <w:rsid w:val="00BA4A06"/>
+    <w:rsid w:val="00C770A6"/>
     <w:rsid w:val="00C90F9D"/>
   </w:rsids>
   <m:mathPr>
@@ -12443,7 +12442,7 @@
 </file>
 
 <file path=customXml/itemProps4.xml><?xml version="1.0" encoding="utf-8"?>
-<ds:datastoreItem xmlns:ds="http://schemas.openxmlformats.org/officeDocument/2006/customXml" ds:itemID="{7082F06E-7F06-46FD-89BE-678B8DB93AFE}">
+<ds:datastoreItem xmlns:ds="http://schemas.openxmlformats.org/officeDocument/2006/customXml" ds:itemID="{4B01E4E6-7633-446C-AA2B-A3CEF484A4C9}">
   <ds:schemaRefs>
     <ds:schemaRef ds:uri="http://schemas.openxmlformats.org/officeDocument/2006/bibliography"/>
   </ds:schemaRefs>

</xml_diff>

<commit_message>
lagt til refleksjonsnotat samt fjernet et mellomrom i rapporten
</commit_message>
<xml_diff>
--- a/Dokumentasjon/PRO101 Rapport.docx
+++ b/Dokumentasjon/PRO101 Rapport.docx
@@ -3192,13 +3192,8 @@
                   <w:cnfStyle w:val="100000000000" w:firstRow="1" w:lastRow="0" w:firstColumn="0" w:lastColumn="0" w:oddVBand="0" w:evenVBand="0" w:oddHBand="0" w:evenHBand="0" w:firstRowFirstColumn="0" w:firstRowLastColumn="0" w:lastRowFirstColumn="0" w:lastRowLastColumn="0"/>
                 </w:pPr>
                 <w:r>
-                  <w:t xml:space="preserve">PRO101 </w:t>
-                </w:r>
-                <w:proofErr w:type="spellStart"/>
-                <w:r>
-                  <w:t>Webprosjekt</w:t>
-                </w:r>
-                <w:proofErr w:type="spellEnd"/>
+                  <w:t>PRO101 Webprosjekt</w:t>
+                </w:r>
               </w:p>
             </w:tc>
           </w:tr>
@@ -3283,8 +3278,6 @@
                 <w:r>
                   <w:t>4075</w:t>
                 </w:r>
-                <w:bookmarkStart w:id="1" w:name="_GoBack"/>
-                <w:bookmarkEnd w:id="1"/>
               </w:p>
             </w:tc>
           </w:tr>
@@ -3379,11 +3372,9 @@
                 <w:tcW w:w="4973" w:type="dxa"/>
               </w:tcPr>
               <w:p>
-                <w:proofErr w:type="spellStart"/>
                 <w:r>
                   <w:t>Cem</w:t>
                 </w:r>
-                <w:proofErr w:type="spellEnd"/>
                 <w:r>
                   <w:t xml:space="preserve"> Magnus</w:t>
                 </w:r>
@@ -3414,13 +3405,8 @@
               </w:tcPr>
               <w:p>
                 <w:r>
-                  <w:t xml:space="preserve">Andreas </w:t>
-                </w:r>
-                <w:proofErr w:type="spellStart"/>
-                <w:r>
-                  <w:t>Ritter</w:t>
-                </w:r>
-                <w:proofErr w:type="spellEnd"/>
+                  <w:t>Andreas Ritter</w:t>
+                </w:r>
               </w:p>
             </w:tc>
             <w:tc>
@@ -3448,13 +3434,8 @@
               </w:tcPr>
               <w:p>
                 <w:r>
-                  <w:t xml:space="preserve">Kai H T </w:t>
-                </w:r>
-                <w:proofErr w:type="spellStart"/>
-                <w:r>
-                  <w:t>Mortensen_Langhaug</w:t>
-                </w:r>
-                <w:proofErr w:type="spellEnd"/>
+                  <w:t>Kai H T Mortensen_Langhaug</w:t>
+                </w:r>
               </w:p>
             </w:tc>
             <w:tc>
@@ -3478,13 +3459,11 @@
           <w:pPr>
             <w:pStyle w:val="Overskrift2"/>
           </w:pPr>
-          <w:proofErr w:type="gramStart"/>
           <w:r>
-            <w:t>Vår  side</w:t>
+            <w:t>Vår</w:t>
           </w:r>
-          <w:proofErr w:type="gramEnd"/>
           <w:r>
-            <w:t>:</w:t>
+            <w:t xml:space="preserve"> side:</w:t>
           </w:r>
         </w:p>
         <w:p>
@@ -3497,7 +3476,10 @@
             </w:r>
           </w:hyperlink>
         </w:p>
-        <w:p/>
+        <w:p>
+          <w:bookmarkStart w:id="1" w:name="_GoBack"/>
+          <w:bookmarkEnd w:id="1"/>
+        </w:p>
         <w:p/>
         <w:p/>
         <w:p/>
@@ -3537,15 +3519,7 @@
         <w:t>og det som verre er. Dessverre</w:t>
       </w:r>
       <w:r>
-        <w:t xml:space="preserve"> er dette intet unntak på Westerdals Oslo ACT. Ikke nok med at man nærmest drukner i skolerelaterte saker, inne i denne mølja må man prøve å blande inn «privatliv» og en eventuell jobb. Dersom man er ny i området, får man enda mer å sette seg inn i. «Hvor ligger den nærmeste </w:t>
-      </w:r>
-      <w:proofErr w:type="spellStart"/>
-      <w:r>
-        <w:t>fastfood</w:t>
-      </w:r>
-      <w:proofErr w:type="spellEnd"/>
-      <w:r>
-        <w:t xml:space="preserve">-jointen med gratis levering til skolebiblioteket?», «hvor finner jeg en bar hvor jeg kan bli kjent med andre studenter?» - noen spørsmål en student kan spørre seg selv. Dessverre kan det være vanskelig å finne gode svar med beskrivelser tilpasset studenter. Hvor kan en student, som bør bruke tiden sin på det akademiske framfor det å google seg til gode steder å besøke, gå da? </w:t>
+        <w:t xml:space="preserve"> er dette intet unntak på Westerdals Oslo ACT. Ikke nok med at man nærmest drukner i skolerelaterte saker, inne i denne mølja må man prøve å blande inn «privatliv» og en eventuell jobb. Dersom man er ny i området, får man enda mer å sette seg inn i. «Hvor ligger den nærmeste fastfood-jointen med gratis levering til skolebiblioteket?», «hvor finner jeg en bar hvor jeg kan bli kjent med andre studenter?» - noen spørsmål en student kan spørre seg selv. Dessverre kan det være vanskelig å finne gode svar med beskrivelser tilpasset studenter. Hvor kan en student, som bør bruke tiden sin på det akademiske framfor det å google seg til gode steder å besøke, gå da? </w:t>
       </w:r>
     </w:p>
     <w:p>
@@ -3558,23 +3532,7 @@
         <w:spacing w:after="160"/>
       </w:pPr>
       <w:r>
-        <w:t xml:space="preserve">I denne sammenheng har vi fått i oppgave å utvikle en webside som setter fokus på tilbudene i nærmiljøet rundt Westerdals. I og med at Westerdals består av tre ulike campus, på forskjellige steder i Oslo, bestemte vi oss for å gå i dybden på Campus Fjerdingen. Nettsiden skal inneholde mulighetene </w:t>
-      </w:r>
-      <w:proofErr w:type="spellStart"/>
-      <w:r>
-        <w:t>man</w:t>
-      </w:r>
-      <w:proofErr w:type="spellEnd"/>
-      <w:r>
-        <w:t xml:space="preserve"> som student (eller ansatt) finner rundt campus, om det er spisesteder, barer, arrangementer </w:t>
-      </w:r>
-      <w:proofErr w:type="gramStart"/>
-      <w:r>
-        <w:t>etc..</w:t>
-      </w:r>
-      <w:proofErr w:type="gramEnd"/>
-      <w:r>
-        <w:t xml:space="preserve"> Nettsiden utvikles etter forskjellige behov vi på gruppen mener er etterspurt samt tekniske krav knyttet til løsningen bestemt i oppgaven. De tekniske kravene er som følger:</w:t>
+        <w:t>I denne sammenheng har vi fått i oppgave å utvikle en webside som setter fokus på tilbudene i nærmiljøet rundt Westerdals. I og med at Westerdals består av tre ulike campus, på forskjellige steder i Oslo, bestemte vi oss for å gå i dybden på Campus Fjerdingen. Nettsiden skal inneholde mulighetene man som student (eller ansatt) finner rundt campus, om det er spisesteder, barer, arrangementer etc.. Nettsiden utvikles etter forskjellige behov vi på gruppen mener er etterspurt samt tekniske krav knyttet til løsningen bestemt i oppgaven. De tekniske kravene er som følger:</w:t>
       </w:r>
     </w:p>
     <w:p>
@@ -3657,29 +3615,8 @@
         <w:spacing w:after="160"/>
       </w:pPr>
       <w:r>
-        <w:t xml:space="preserve">Bruk flere PHP-filer og importer de ved bruk av enten </w:t>
-      </w:r>
-      <w:proofErr w:type="spellStart"/>
-      <w:r>
-        <w:t>require</w:t>
-      </w:r>
-      <w:proofErr w:type="spellEnd"/>
-      <w:r>
-        <w:t xml:space="preserve"> eller </w:t>
-      </w:r>
-      <w:proofErr w:type="spellStart"/>
-      <w:r>
-        <w:t>namespaces</w:t>
-      </w:r>
-      <w:proofErr w:type="spellEnd"/>
-      <w:r>
-        <w:t>/</w:t>
-      </w:r>
-      <w:proofErr w:type="spellStart"/>
-      <w:r>
-        <w:t>autoload</w:t>
-      </w:r>
-      <w:proofErr w:type="spellEnd"/>
+        <w:t>Bruk flere PHP-filer og importer de ved bruk av enten require eller namespaces/autoload</w:t>
+      </w:r>
     </w:p>
     <w:p>
       <w:pPr>
@@ -3704,21 +3641,8 @@
         <w:spacing w:after="160"/>
       </w:pPr>
       <w:r>
-        <w:t xml:space="preserve">Koden skal lastes opp på et eksternt </w:t>
-      </w:r>
-      <w:proofErr w:type="spellStart"/>
-      <w:r>
-        <w:t>GitHub</w:t>
-      </w:r>
-      <w:proofErr w:type="spellEnd"/>
-      <w:r>
-        <w:t xml:space="preserve"> </w:t>
-      </w:r>
-      <w:proofErr w:type="spellStart"/>
-      <w:r>
-        <w:t>repository</w:t>
-      </w:r>
-      <w:proofErr w:type="spellEnd"/>
+        <w:t>Koden skal lastes opp på et eksternt GitHub repository</w:t>
+      </w:r>
     </w:p>
     <w:p>
       <w:pPr>
@@ -3752,31 +3676,7 @@
         <w:spacing w:after="200" w:line="276" w:lineRule="auto"/>
       </w:pPr>
       <w:r>
-        <w:t xml:space="preserve">Vi på gruppen hadde svært få uenigheter når det gjaldt å sette mål for oppgaven. Alle var motiverte til å gi 100%, jobbe strukturert og disiplinert, og at vi kun blir fornøyde med en solid nettløsning (og toppkarakter naturligvis).  Vi hadde ingen problemer med å fordele oppgaver, ettersom hvert medlem hadde et spesielt «fagfelt». Andreas – høy kompetanse med det tekniske, spesielt en racer i </w:t>
-      </w:r>
-      <w:proofErr w:type="spellStart"/>
-      <w:r>
-        <w:t>frontend</w:t>
-      </w:r>
-      <w:proofErr w:type="spellEnd"/>
-      <w:r>
-        <w:t xml:space="preserve">, kodeskriving. Kai – enorm kunnskap med det tekniske, spesielt </w:t>
-      </w:r>
-      <w:proofErr w:type="spellStart"/>
-      <w:r>
-        <w:t>backend</w:t>
-      </w:r>
-      <w:proofErr w:type="spellEnd"/>
-      <w:r>
-        <w:t xml:space="preserve">. Endre – en naturlig leder som hjelper der det trengs, med nøkkelfelt å gjøre idéer til virkelighet. </w:t>
-      </w:r>
-      <w:proofErr w:type="spellStart"/>
-      <w:r>
-        <w:t>Cem</w:t>
-      </w:r>
-      <w:proofErr w:type="spellEnd"/>
-      <w:r>
-        <w:t xml:space="preserve"> – Mindre teknisk enn resten av gruppen, men kompenserer med det kreative, skyter inn idéer fra alle kanter. Samtidig mener vi at vi jobber som en enhet, hvor alle har en mening på alle problemstillingene ved oppgaven.</w:t>
+        <w:t>Vi på gruppen hadde svært få uenigheter når det gjaldt å sette mål for oppgaven. Alle var motiverte til å gi 100%, jobbe strukturert og disiplinert, og at vi kun blir fornøyde med en solid nettløsning (og toppkarakter naturligvis).  Vi hadde ingen problemer med å fordele oppgaver, ettersom hvert medlem hadde et spesielt «fagfelt». Andreas – høy kompetanse med det tekniske, spesielt en racer i frontend, kodeskriving. Kai – enorm kunnskap med det tekniske, spesielt backend. Endre – en naturlig leder som hjelper der det trengs, med nøkkelfelt å gjøre idéer til virkelighet. Cem – Mindre teknisk enn resten av gruppen, men kompenserer med det kreative, skyter inn idéer fra alle kanter. Samtidig mener vi at vi jobber som en enhet, hvor alle har en mening på alle problemstillingene ved oppgaven.</w:t>
       </w:r>
     </w:p>
     <w:p>
@@ -3788,23 +3688,7 @@
           <w:kern w:val="0"/>
           <w14:ligatures w14:val="none"/>
         </w:rPr>
-        <w:t xml:space="preserve">I denne rapporten vil vi gå igjennom hvert aspekt ved nettløsningen vår; alt fra hvordan vi kom fram til idéen vi valgte å gå for, hvordan den ukentlige utviklingen foregikk, hvordan vi satt opp prototypen og hva som spilte inn i oppsettet av denne, hvilke prinsipper vi har fulgt gjennom hele prosjektet, vår bruk av </w:t>
-      </w:r>
-      <w:proofErr w:type="spellStart"/>
-      <w:r>
-        <w:rPr>
-          <w:kern w:val="0"/>
-          <w14:ligatures w14:val="none"/>
-        </w:rPr>
-        <w:t>Git</w:t>
-      </w:r>
-      <w:proofErr w:type="spellEnd"/>
-      <w:r>
-        <w:rPr>
-          <w:kern w:val="0"/>
-          <w14:ligatures w14:val="none"/>
-        </w:rPr>
-        <w:t xml:space="preserve"> og andre hjelpemidler, hvilke tekniske valg vi tok og til slutt en liste med referanser brukt.</w:t>
+        <w:t>I denne rapporten vil vi gå igjennom hvert aspekt ved nettløsningen vår; alt fra hvordan vi kom fram til idéen vi valgte å gå for, hvordan den ukentlige utviklingen foregikk, hvordan vi satt opp prototypen og hva som spilte inn i oppsettet av denne, hvilke prinsipper vi har fulgt gjennom hele prosjektet, vår bruk av Git og andre hjelpemidler, hvilke tekniske valg vi tok og til slutt en liste med referanser brukt.</w:t>
       </w:r>
     </w:p>
     <w:p>
@@ -3851,15 +3735,7 @@
         <w:t xml:space="preserve"> aktuel</w:t>
       </w:r>
       <w:r>
-        <w:t xml:space="preserve">l for. I dag har vi en </w:t>
-      </w:r>
-      <w:proofErr w:type="spellStart"/>
-      <w:r>
-        <w:t>Facebook</w:t>
-      </w:r>
-      <w:proofErr w:type="spellEnd"/>
-      <w:r>
-        <w:t>-</w:t>
+        <w:t>l for. I dag har vi en Facebook-</w:t>
       </w:r>
       <w:r>
         <w:t xml:space="preserve">gruppe (Westerdals Sosial), hvor alt av informasjon, arrangementer og aktiviteter publiseres. </w:t>
@@ -3871,26 +3747,10 @@
         <w:t>ler relevant for den enkelte. I</w:t>
       </w:r>
       <w:r>
-        <w:t xml:space="preserve"> denne </w:t>
-      </w:r>
-      <w:proofErr w:type="spellStart"/>
-      <w:r>
-        <w:t>Facebook</w:t>
-      </w:r>
-      <w:proofErr w:type="spellEnd"/>
-      <w:r>
-        <w:t xml:space="preserve">-gruppen ligger heller ikke all informasjon. </w:t>
-      </w:r>
-      <w:r>
-        <w:t xml:space="preserve">Noe ligger på </w:t>
-      </w:r>
-      <w:proofErr w:type="spellStart"/>
-      <w:r>
-        <w:t>Its-learning</w:t>
-      </w:r>
-      <w:proofErr w:type="spellEnd"/>
-      <w:r>
-        <w:t xml:space="preserve"> og noe på skolens egne nettsider osv. </w:t>
+        <w:t xml:space="preserve"> denne Facebook-gruppen ligger heller ikke all informasjon. </w:t>
+      </w:r>
+      <w:r>
+        <w:t xml:space="preserve">Noe ligger på Its-learning og noe på skolens egne nettsider osv. </w:t>
       </w:r>
       <w:r>
         <w:t>Så slik vi ser det finnes det ikke en enkel måte å finne informasjon som er interessant for akkurat deg. Enten ender du opp med å finne alt mulig du ikke er interessert i eller ikke finne det du er ute etter.</w:t>
@@ -3915,26 +3775,10 @@
         <w:t xml:space="preserve"> campus Fjerdingen</w:t>
       </w:r>
       <w:r>
-        <w:t xml:space="preserve">, og vist for den enkelte hva som kan være av interesse for akkurat han eller hun. Vår løsning mener vi vil ta det gode fra både </w:t>
-      </w:r>
-      <w:proofErr w:type="spellStart"/>
-      <w:r>
-        <w:t>Facebook</w:t>
-      </w:r>
-      <w:proofErr w:type="spellEnd"/>
-      <w:r>
-        <w:t xml:space="preserve">-gruppen og </w:t>
-      </w:r>
-      <w:proofErr w:type="spellStart"/>
-      <w:r>
-        <w:t>Its-lea</w:t>
-      </w:r>
-      <w:r>
-        <w:t>rning</w:t>
-      </w:r>
-      <w:proofErr w:type="spellEnd"/>
-      <w:r>
-        <w:t>. Dette</w:t>
+        <w:t>, og vist for den enkelte hva som kan være av interesse for akkurat han eller hun. Vår løsning mener vi vil ta det gode fra både Facebook-gruppen og Its-lea</w:t>
+      </w:r>
+      <w:r>
+        <w:t>rning. Dette</w:t>
       </w:r>
       <w:r>
         <w:t xml:space="preserve"> med å samle informasjon</w:t>
@@ -4428,29 +4272,13 @@
         </w:drawing>
       </w:r>
       <w:r>
-        <w:t xml:space="preserve">I dette prosjektet har det vært stort fokus på arbeidsmetoden/utviklingsmetodikken. Vi har i dette prosjektet brukt </w:t>
-      </w:r>
-      <w:proofErr w:type="spellStart"/>
-      <w:r>
-        <w:t>Kanban</w:t>
-      </w:r>
-      <w:proofErr w:type="spellEnd"/>
-      <w:r>
-        <w:t xml:space="preserve"> som utgangspunkt</w:t>
+        <w:t>I dette prosjektet har det vært stort fokus på arbeidsmetoden/utviklingsmetodikken. Vi har i dette prosjektet brukt Kanban som utgangspunkt</w:t>
       </w:r>
       <w:r>
         <w:t>,</w:t>
       </w:r>
       <w:r>
-        <w:t xml:space="preserve"> </w:t>
-      </w:r>
-      <w:proofErr w:type="spellStart"/>
-      <w:r>
-        <w:t>Kanban</w:t>
-      </w:r>
-      <w:proofErr w:type="spellEnd"/>
-      <w:r>
-        <w:t xml:space="preserve"> er</w:t>
+        <w:t xml:space="preserve"> Kanban er</w:t>
       </w:r>
       <w:r>
         <w:t xml:space="preserve"> en agil utviklingsmetodikk.</w:t>
@@ -4459,51 +4287,19 @@
     <w:p/>
     <w:p>
       <w:r>
-        <w:t xml:space="preserve">For å kunne jobbe med </w:t>
-      </w:r>
-      <w:proofErr w:type="spellStart"/>
-      <w:r>
-        <w:t>Kanban</w:t>
-      </w:r>
-      <w:proofErr w:type="spellEnd"/>
-      <w:r>
-        <w:t xml:space="preserve"> i dette prosjektet trengte vi et digitalt verktø</w:t>
+        <w:t>For å kunne jobbe med Kanban i dette prosjektet trengte vi et digitalt verktø</w:t>
       </w:r>
       <w:r>
         <w:t>y</w:t>
       </w:r>
       <w:r>
-        <w:t xml:space="preserve">, valget falt på Taiga. Dette er en webløsning som blant annet er bygget rundt </w:t>
-      </w:r>
-      <w:proofErr w:type="spellStart"/>
-      <w:r>
-        <w:t>Kanban</w:t>
-      </w:r>
-      <w:proofErr w:type="spellEnd"/>
-      <w:r>
-        <w:t>. Taiga gir oss muligheten til lett kunne organisere arbeidet vårt. Vi kan her holde styr på hvilke oppgaver som jobbes med og hvem som gjør hva osv. Vi kan tilegne oppgaver til enkeltpersoner eller hele gruppen. Vi kan også lage underoppgaver til en større oppgave.</w:t>
+        <w:t>, valget falt på Taiga. Dette er en webløsning som blant annet er bygget rundt Kanban. Taiga gir oss muligheten til lett kunne organisere arbeidet vårt. Vi kan her holde styr på hvilke oppgaver som jobbes med og hvem som gjør hva osv. Vi kan tilegne oppgaver til enkeltpersoner eller hele gruppen. Vi kan også lage underoppgaver til en større oppgave.</w:t>
       </w:r>
     </w:p>
     <w:p/>
     <w:p>
       <w:r>
-        <w:t xml:space="preserve">Taiga lar oss også koble opp mot </w:t>
-      </w:r>
-      <w:proofErr w:type="spellStart"/>
-      <w:r>
-        <w:t>Slack</w:t>
-      </w:r>
-      <w:proofErr w:type="spellEnd"/>
-      <w:r>
-        <w:t xml:space="preserve"> og </w:t>
-      </w:r>
-      <w:proofErr w:type="spellStart"/>
-      <w:r>
-        <w:t>Git</w:t>
-      </w:r>
-      <w:proofErr w:type="spellEnd"/>
-      <w:r>
-        <w:t>. Dette gjør at vi kan oppdatere Taiga automatisk som vi jobber på oppgaven.</w:t>
+        <w:t>Taiga lar oss også koble opp mot Slack og Git. Dette gjør at vi kan oppdatere Taiga automatisk som vi jobber på oppgaven.</w:t>
       </w:r>
       <w:r>
         <w:t xml:space="preserve"> Her under kan du se et eksempel på hvordan Taiga kunne se ut under prosjektet:</w:t>
@@ -4563,31 +4359,7 @@
     <w:p>
       <w:r>
         <w:lastRenderedPageBreak/>
-        <w:t xml:space="preserve">Til kommunikasjon brukte en del </w:t>
-      </w:r>
-      <w:proofErr w:type="spellStart"/>
-      <w:r>
-        <w:t>slack</w:t>
-      </w:r>
-      <w:proofErr w:type="spellEnd"/>
-      <w:r>
-        <w:t xml:space="preserve">, men også mye </w:t>
-      </w:r>
-      <w:proofErr w:type="spellStart"/>
-      <w:r>
-        <w:t>Facebook</w:t>
-      </w:r>
-      <w:proofErr w:type="spellEnd"/>
-      <w:r>
-        <w:t xml:space="preserve"> til generell kommunikasjon. </w:t>
-      </w:r>
-      <w:proofErr w:type="spellStart"/>
-      <w:r>
-        <w:t>Git</w:t>
-      </w:r>
-      <w:proofErr w:type="spellEnd"/>
-      <w:r>
-        <w:t xml:space="preserve"> brukte vi også mye for å holde styr på arbeidet vårt og filene, men mer om dette lenger ned.</w:t>
+        <w:t>Til kommunikasjon brukte en del slack, men også mye Facebook til generell kommunikasjon. Git brukte vi også mye for å holde styr på arbeidet vårt og filene, men mer om dette lenger ned.</w:t>
       </w:r>
     </w:p>
     <w:p>
@@ -4654,13 +4426,8 @@
             <w:pPr>
               <w:cnfStyle w:val="000000100000" w:firstRow="0" w:lastRow="0" w:firstColumn="0" w:lastColumn="0" w:oddVBand="0" w:evenVBand="0" w:oddHBand="1" w:evenHBand="0" w:firstRowFirstColumn="0" w:firstRowLastColumn="0" w:lastRowFirstColumn="0" w:lastRowLastColumn="0"/>
             </w:pPr>
-            <w:proofErr w:type="spellStart"/>
             <w:r>
-              <w:t>Backend</w:t>
-            </w:r>
-            <w:proofErr w:type="spellEnd"/>
-            <w:r>
-              <w:t>/server/PHP</w:t>
+              <w:t>Backend/server/PHP</w:t>
             </w:r>
           </w:p>
         </w:tc>
@@ -4727,11 +4494,9 @@
             <w:tcW w:w="2977" w:type="dxa"/>
           </w:tcPr>
           <w:p>
-            <w:proofErr w:type="spellStart"/>
             <w:r>
               <w:t>Cem</w:t>
             </w:r>
-            <w:proofErr w:type="spellEnd"/>
           </w:p>
         </w:tc>
         <w:tc>
@@ -4768,15 +4533,7 @@
     </w:p>
     <w:p>
       <w:r>
-        <w:t xml:space="preserve">Under hele prosjektet gikk vi ut i fra en </w:t>
-      </w:r>
-      <w:proofErr w:type="spellStart"/>
-      <w:r>
-        <w:t>iterativ</w:t>
-      </w:r>
-      <w:proofErr w:type="spellEnd"/>
-      <w:r>
-        <w:t xml:space="preserve"> prosess. Vi begynte med planlegging, lagde en prototype, testet prototypen på intervjuobjekter, for så å vurdere tilbakemeldingene og begynne prosessen på nytt. Helt til vi hadde en god løsning. </w:t>
+        <w:t xml:space="preserve">Under hele prosjektet gikk vi ut i fra en iterativ prosess. Vi begynte med planlegging, lagde en prototype, testet prototypen på intervjuobjekter, for så å vurdere tilbakemeldingene og begynne prosessen på nytt. Helt til vi hadde en god løsning. </w:t>
       </w:r>
       <w:r>
         <w:t>Dette gjorde at vi hadde en god smidighet gjennom hele prosessen. Uten for store problemer kunne vi da gjøre forandringer ut i fra tilbakemelding fra potensielle brukere.</w:t>
@@ -4819,31 +4576,7 @@
     </w:p>
     <w:p>
       <w:r>
-        <w:t xml:space="preserve">Etter forelesningen vi hadde om utvikling av prototype, begynte vi å lete etter beste verktøy for å lage en prototype. Programmer som </w:t>
-      </w:r>
-      <w:proofErr w:type="spellStart"/>
-      <w:r>
-        <w:t>Balsamiq</w:t>
-      </w:r>
-      <w:proofErr w:type="spellEnd"/>
-      <w:r>
-        <w:t xml:space="preserve">, </w:t>
-      </w:r>
-      <w:proofErr w:type="spellStart"/>
-      <w:r>
-        <w:t>InVision</w:t>
-      </w:r>
-      <w:proofErr w:type="spellEnd"/>
-      <w:r>
-        <w:t xml:space="preserve">, </w:t>
-      </w:r>
-      <w:proofErr w:type="spellStart"/>
-      <w:r>
-        <w:t>Artisteer</w:t>
-      </w:r>
-      <w:proofErr w:type="spellEnd"/>
-      <w:r>
-        <w:t xml:space="preserve"> og Adobe Muse ble diskutert. Alle hadde sine fordeler og ulemper, men valget falt på Adobe Muse. Vi følte Adobe Muse ga oss det vi trengte for å lage en funksjonell og forklarende prototype.</w:t>
+        <w:t>Etter forelesningen vi hadde om utvikling av prototype, begynte vi å lete etter beste verktøy for å lage en prototype. Programmer som Balsamiq, InVision, Artisteer og Adobe Muse ble diskutert. Alle hadde sine fordeler og ulemper, men valget falt på Adobe Muse. Vi følte Adobe Muse ga oss det vi trengte for å lage en funksjonell og forklarende prototype.</w:t>
       </w:r>
       <w:r>
         <w:t xml:space="preserve"> </w:t>
@@ -5195,15 +4928,7 @@
     </w:p>
     <w:p>
       <w:r>
-        <w:t xml:space="preserve">Det er ingen tvil om at studenter er målgruppen for vår nettløsning, spesifisert i oppgaveteksten. Rammen for verket er satt - det er vår oppgave å komme opp med en løsning relevant for målgruppen, og sørge for at deres interesser og behov er ivaretatt. I og med at vi på gruppen og våre klassekamerater er inne i målgruppen, gir oss ekstra innsikt og oversikt over hva brukerne savner i dagens studentsamfunn. Som student kan det være vanskelig å få med seg alt som foregår, og ting kan fort bli uoversiktlig. Det vi med vår nettløsning ønsker er å gjøre det lettere å få en oversikt over hva som skjer på/i nærheten av campus Fjerdingen, og skreddersy dette etter hver enkelt persons interesser. Som en liten «rosin i pølsa» har vi også samlet rabatter relevant for studenter, som en ekstra tiltrekningskraft for studenter med stram økonomi eller for de som er ute etter en god </w:t>
-      </w:r>
-      <w:proofErr w:type="spellStart"/>
-      <w:r>
-        <w:t>deal</w:t>
-      </w:r>
-      <w:proofErr w:type="spellEnd"/>
-      <w:r>
-        <w:t xml:space="preserve">.  </w:t>
+        <w:t xml:space="preserve">Det er ingen tvil om at studenter er målgruppen for vår nettløsning, spesifisert i oppgaveteksten. Rammen for verket er satt - det er vår oppgave å komme opp med en løsning relevant for målgruppen, og sørge for at deres interesser og behov er ivaretatt. I og med at vi på gruppen og våre klassekamerater er inne i målgruppen, gir oss ekstra innsikt og oversikt over hva brukerne savner i dagens studentsamfunn. Som student kan det være vanskelig å få med seg alt som foregår, og ting kan fort bli uoversiktlig. Det vi med vår nettløsning ønsker er å gjøre det lettere å få en oversikt over hva som skjer på/i nærheten av campus Fjerdingen, og skreddersy dette etter hver enkelt persons interesser. Som en liten «rosin i pølsa» har vi også samlet rabatter relevant for studenter, som en ekstra tiltrekningskraft for studenter med stram økonomi eller for de som er ute etter en god deal.  </w:t>
       </w:r>
     </w:p>
     <w:p>
@@ -5212,25 +4937,15 @@
       </w:pPr>
       <w:bookmarkStart w:id="23" w:name="_Toc482180264"/>
       <w:bookmarkStart w:id="24" w:name="_Toc483480625"/>
-      <w:proofErr w:type="spellStart"/>
       <w:r>
         <w:t>Usability</w:t>
       </w:r>
       <w:bookmarkEnd w:id="23"/>
       <w:bookmarkEnd w:id="24"/>
-      <w:proofErr w:type="spellEnd"/>
-    </w:p>
-    <w:p>
-      <w:r>
-        <w:t>Når det kommer til brukskvaliteten/</w:t>
-      </w:r>
-      <w:proofErr w:type="spellStart"/>
-      <w:r>
-        <w:t>usability</w:t>
-      </w:r>
-      <w:proofErr w:type="spellEnd"/>
-      <w:r>
-        <w:t>, er det alfa og omega for en nettløsning. Det er essensielt at brukerens opplevelse av nettløsningen er så behagelig som mulig. Brukskvalitet handler om at brukeren har en enkel, lett og kjapp erfaring med løsningen. Det skal være enkelt å navigere seg rundt og finne fram dit en vil. Det skal også være lett «arbeid» og ikke kreve mye tid fra en muligens allerede tidsknapp student.</w:t>
+    </w:p>
+    <w:p>
+      <w:r>
+        <w:t>Når det kommer til brukskvaliteten/usability, er det alfa og omega for en nettløsning. Det er essensielt at brukerens opplevelse av nettløsningen er så behagelig som mulig. Brukskvalitet handler om at brukeren har en enkel, lett og kjapp erfaring med løsningen. Det skal være enkelt å navigere seg rundt og finne fram dit en vil. Det skal også være lett «arbeid» og ikke kreve mye tid fra en muligens allerede tidsknapp student.</w:t>
       </w:r>
     </w:p>
     <w:p>
@@ -5240,28 +4955,12 @@
     </w:p>
     <w:p>
       <w:r>
-        <w:t>Navngivning kan være et problem ved at det kan være vanskelige å se sammenhenger med navn på kategorier/</w:t>
-      </w:r>
-      <w:proofErr w:type="spellStart"/>
-      <w:r>
-        <w:t>headlines</w:t>
-      </w:r>
-      <w:proofErr w:type="spellEnd"/>
-      <w:r>
-        <w:t>. Dette har vi tatt i betraktning med vår løsning. Navngivningen er enkel og beskrivende uten å overskride med hverandre, slik at det ikke skaper noen problemer for brukeren. Sidene inneholder ikke altfor mye tekst heller, kun en kort beskrivelse av rabatten/arrangementet/aktiviteten/stillingen, så siden blir ikke for «grå» heller.</w:t>
-      </w:r>
-    </w:p>
-    <w:p>
-      <w:r>
-        <w:t xml:space="preserve">Vi har også tatt i betraktning at plasseringen av objektene på siden ligger på «forventede» steder. </w:t>
-      </w:r>
-      <w:proofErr w:type="spellStart"/>
-      <w:r>
-        <w:t>Headeren</w:t>
-      </w:r>
-      <w:proofErr w:type="spellEnd"/>
-      <w:r>
-        <w:t xml:space="preserve"> har «hjemknappen» helt til venstre, de fire underkategoriene på høyre side – hvorav «min side» er plassert helt til høyre. Det er et velkjent oppsett, som vi og våre intervjuobjekter syntes var logisk og naturlig. Vi har ikke prøvd å revolusjonere oppsettet av en header, men gjort det gjenkjennelig for brukere slik at de heller kan bruke mer tid på å nyte innholdet på siden.</w:t>
+        <w:t>Navngivning kan være et problem ved at det kan være vanskelige å se sammenhenger med navn på kategorier/headlines. Dette har vi tatt i betraktning med vår løsning. Navngivningen er enkel og beskrivende uten å overskride med hverandre, slik at det ikke skaper noen problemer for brukeren. Sidene inneholder ikke altfor mye tekst heller, kun en kort beskrivelse av rabatten/arrangementet/aktiviteten/stillingen, så siden blir ikke for «grå» heller.</w:t>
+      </w:r>
+    </w:p>
+    <w:p>
+      <w:r>
+        <w:t>Vi har også tatt i betraktning at plasseringen av objektene på siden ligger på «forventede» steder. Headeren har «hjemknappen» helt til venstre, de fire underkategoriene på høyre side – hvorav «min side» er plassert helt til høyre. Det er et velkjent oppsett, som vi og våre intervjuobjekter syntes var logisk og naturlig. Vi har ikke prøvd å revolusjonere oppsettet av en header, men gjort det gjenkjennelig for brukere slik at de heller kan bruke mer tid på å nyte innholdet på siden.</w:t>
       </w:r>
     </w:p>
     <w:p>
@@ -5293,66 +4992,18 @@
     </w:p>
     <w:p>
       <w:r>
-        <w:t xml:space="preserve">Forsiden har en «ren» </w:t>
-      </w:r>
-      <w:proofErr w:type="spellStart"/>
-      <w:r>
-        <w:t>look</w:t>
-      </w:r>
-      <w:proofErr w:type="spellEnd"/>
-      <w:r>
-        <w:t>. Siden inneholder en bilde-karusell med en velkomstmelding sammen med en kort beskrivelse av nettsiden. Under dette ligger de fire undersidene nettløsningen tilbyr: rabatter, på campus, i nærheten og min side. Disse blir kort beskrevet, og har en «les mer her» knapp om brukeren ønsker å se hva nettsiden har å by på. Blar man lenger ned kan man se hva som er aktuelt for brukeren, på en oversiktlig måte. Om ønsket kan brukeren filtrere kategoriene etter eget ønske. I bunnen finner man fremhevede arrangementer som nærmer seg.</w:t>
-      </w:r>
-    </w:p>
-    <w:p>
-      <w:r>
-        <w:t xml:space="preserve">Rabatter-siden er satt opp uten for mye tekst som overvelder brukeren, for å gi en behagelig og ryddig </w:t>
-      </w:r>
-      <w:proofErr w:type="spellStart"/>
-      <w:r>
-        <w:t>look</w:t>
-      </w:r>
-      <w:proofErr w:type="spellEnd"/>
-      <w:r>
-        <w:t xml:space="preserve">. Hver </w:t>
-      </w:r>
-      <w:proofErr w:type="spellStart"/>
-      <w:r>
-        <w:t>rabattboks</w:t>
-      </w:r>
-      <w:proofErr w:type="spellEnd"/>
-      <w:r>
-        <w:t xml:space="preserve"> har </w:t>
-      </w:r>
-      <w:proofErr w:type="spellStart"/>
-      <w:r>
-        <w:t>hoverfunksjon</w:t>
-      </w:r>
-      <w:proofErr w:type="spellEnd"/>
-      <w:r>
-        <w:t xml:space="preserve"> som utfolder en boks over bildet med en beskrivelse av den valgte rabatten. Det er også satt fargede tags i hjørnet av hver rabattkupong, for å gjøre det enklere å se hvilken kategori en rabattkupong går under.</w:t>
+        <w:t>Forsiden har en «ren» look. Siden inneholder en bilde-karusell med en velkomstmelding sammen med en kort beskrivelse av nettsiden. Under dette ligger de fire undersidene nettløsningen tilbyr: rabatter, på campus, i nærheten og min side. Disse blir kort beskrevet, og har en «les mer her» knapp om brukeren ønsker å se hva nettsiden har å by på. Blar man lenger ned kan man se hva som er aktuelt for brukeren, på en oversiktlig måte. Om ønsket kan brukeren filtrere kategoriene etter eget ønske. I bunnen finner man fremhevede arrangementer som nærmer seg.</w:t>
+      </w:r>
+    </w:p>
+    <w:p>
+      <w:r>
+        <w:t>Rabatter-siden er satt opp uten for mye tekst som overvelder brukeren, for å gi en behagelig og ryddig look. Hver rabattboks har hoverfunksjon som utfolder en boks over bildet med en beskrivelse av den valgte rabatten. Det er også satt fargede tags i hjørnet av hver rabattkupong, for å gjøre det enklere å se hvilken kategori en rabattkupong går under.</w:t>
       </w:r>
     </w:p>
     <w:p/>
     <w:p>
       <w:r>
-        <w:t xml:space="preserve">«På campus»- og «I nærheten»-sidene har eksakt samme oppsett, noe som gjør siden mer brukervennlig. De er satt opp slik at man får en beskrivelse av hva man finner på eksakt denne undersiden. Om man er medlem får man opp utvalgte arrangementer/stillinger/foreninger (campus) eller arrangementer/aktiviteter/mat og drikke (i nærheten). Deretter kommer det haugevis med forskjellige happenings, 3 bokser per linje – slik at det ikke blir for tett i tett og dermed rotete. Man kan velge å filtrere etter kategori, eller bruke søkefunksjonen til å søke etter spesifikke tags. </w:t>
-      </w:r>
-      <w:proofErr w:type="spellStart"/>
-      <w:r>
-        <w:t>Hoverfunksjonen</w:t>
-      </w:r>
-      <w:proofErr w:type="spellEnd"/>
-      <w:r>
-        <w:t xml:space="preserve"> er lik på disse sidene, som ved rabattsiden, og dersom man trykker på et ønsket arrangement e.l. blir man sendt til en informasjonsside. Denne siden er strippet ned til nettoen – det har bare det viktigste/mest relevante. Her snakker vi da om et bilde, en overskrift, en kort beskrivelse, dato/sted, kart av den eksakte posisjonen og </w:t>
-      </w:r>
-      <w:proofErr w:type="spellStart"/>
-      <w:r>
-        <w:t>tagsene</w:t>
-      </w:r>
-      <w:proofErr w:type="spellEnd"/>
-      <w:r>
-        <w:t xml:space="preserve"> som gjelder.</w:t>
+        <w:t>«På campus»- og «I nærheten»-sidene har eksakt samme oppsett, noe som gjør siden mer brukervennlig. De er satt opp slik at man får en beskrivelse av hva man finner på eksakt denne undersiden. Om man er medlem får man opp utvalgte arrangementer/stillinger/foreninger (campus) eller arrangementer/aktiviteter/mat og drikke (i nærheten). Deretter kommer det haugevis med forskjellige happenings, 3 bokser per linje – slik at det ikke blir for tett i tett og dermed rotete. Man kan velge å filtrere etter kategori, eller bruke søkefunksjonen til å søke etter spesifikke tags. Hoverfunksjonen er lik på disse sidene, som ved rabattsiden, og dersom man trykker på et ønsket arrangement e.l. blir man sendt til en informasjonsside. Denne siden er strippet ned til nettoen – det har bare det viktigste/mest relevante. Her snakker vi da om et bilde, en overskrift, en kort beskrivelse, dato/sted, kart av den eksakte posisjonen og tagsene som gjelder.</w:t>
       </w:r>
     </w:p>
     <w:p>
@@ -5422,15 +5073,7 @@
     <w:p/>
     <w:p>
       <w:r>
-        <w:t xml:space="preserve">Det tok noe tid før vi hadde en fungerende beta-versjon, dels på grunn av mye ferdigheter som måtte tilegnes underveis. I første betaversjon hadde vi kun en statisk nettside, dette var godt nok for å kunne vise fram og kjøre en ny runde med intervjuer. Etter dette var jobben å gjøre </w:t>
-      </w:r>
-      <w:proofErr w:type="gramStart"/>
-      <w:r>
-        <w:t>nettsiden ”smart</w:t>
-      </w:r>
-      <w:proofErr w:type="gramEnd"/>
-      <w:r>
-        <w:t>”. VI måtte nå implementere det som skulle gjøre siden vår unik, nemlig sorteringen og organiseringen av data. Etter mye fram og tilbake kom vi omsider fram til en fungerende versjon som dere kan se i dag.</w:t>
+        <w:t>Det tok noe tid før vi hadde en fungerende beta-versjon, dels på grunn av mye ferdigheter som måtte tilegnes underveis. I første betaversjon hadde vi kun en statisk nettside, dette var godt nok for å kunne vise fram og kjøre en ny runde med intervjuer. Etter dette var jobben å gjøre nettsiden ”smart”. VI måtte nå implementere det som skulle gjøre siden vår unik, nemlig sorteringen og organiseringen av data. Etter mye fram og tilbake kom vi omsider fram til en fungerende versjon som dere kan se i dag.</w:t>
       </w:r>
       <w:r>
         <w:t xml:space="preserve"> Vi syntes denne løsninger fungerer bra, men samtidig ser vi at det er mye interessant vi kan bygge videre på.</w:t>
@@ -5477,15 +5120,7 @@
         <w:t>, kunne man ha søkt opp p</w:t>
       </w:r>
       <w:r>
-        <w:t xml:space="preserve">ersoner basert på sine tags om ferdigheter, og kanskje finne medstudenter som har den kunnskapen man kanskje trenger for et prosjekt eller liknende. Man kan kanskje kalle det en kombinasjon av en CV og </w:t>
-      </w:r>
-      <w:proofErr w:type="spellStart"/>
-      <w:r>
-        <w:t>Facebook</w:t>
-      </w:r>
-      <w:proofErr w:type="spellEnd"/>
-      <w:r>
-        <w:t xml:space="preserve"> bare for elever på skolen.</w:t>
+        <w:t>ersoner basert på sine tags om ferdigheter, og kanskje finne medstudenter som har den kunnskapen man kanskje trenger for et prosjekt eller liknende. Man kan kanskje kalle det en kombinasjon av en CV og Facebook bare for elever på skolen.</w:t>
       </w:r>
     </w:p>
     <w:p/>
@@ -5521,87 +5156,16 @@
       </w:pPr>
       <w:bookmarkStart w:id="31" w:name="_Toc483480631"/>
       <w:r>
-        <w:t xml:space="preserve">Hvorfor brukte vi </w:t>
-      </w:r>
-      <w:proofErr w:type="spellStart"/>
-      <w:r>
-        <w:t>Git</w:t>
+        <w:t>Hvorfor brukte vi Git</w:t>
       </w:r>
       <w:bookmarkEnd w:id="31"/>
-      <w:proofErr w:type="spellEnd"/>
     </w:p>
     <w:p>
       <w:r>
         <w:rPr>
           <w:rStyle w:val="3oh-"/>
         </w:rPr>
-        <w:t xml:space="preserve">I starten av dette faget fikk vi en innføring om GIT. Dette verktøyet skulle vi bruke gjennom hele prosjektet. </w:t>
-      </w:r>
-      <w:proofErr w:type="spellStart"/>
-      <w:r>
-        <w:rPr>
-          <w:rStyle w:val="3oh-"/>
-        </w:rPr>
-        <w:t>Git</w:t>
-      </w:r>
-      <w:proofErr w:type="spellEnd"/>
-      <w:r>
-        <w:rPr>
-          <w:rStyle w:val="3oh-"/>
-        </w:rPr>
-        <w:t xml:space="preserve"> er et </w:t>
-      </w:r>
-      <w:proofErr w:type="spellStart"/>
-      <w:r>
-        <w:rPr>
-          <w:rStyle w:val="3oh-"/>
-        </w:rPr>
-        <w:t>versjonshån</w:t>
-      </w:r>
-      <w:r>
-        <w:rPr>
-          <w:rStyle w:val="3oh-"/>
-        </w:rPr>
-        <w:t>deringsverktøy</w:t>
-      </w:r>
-      <w:proofErr w:type="spellEnd"/>
-      <w:r>
-        <w:rPr>
-          <w:rStyle w:val="3oh-"/>
-        </w:rPr>
-        <w:t>. Når vi gjør end</w:t>
-      </w:r>
-      <w:r>
-        <w:rPr>
-          <w:rStyle w:val="3oh-"/>
-        </w:rPr>
-        <w:t xml:space="preserve">ringer, oppretter eller sletter filer kan vi gjennom </w:t>
-      </w:r>
-      <w:proofErr w:type="spellStart"/>
-      <w:r>
-        <w:rPr>
-          <w:rStyle w:val="3oh-"/>
-        </w:rPr>
-        <w:t>commit's</w:t>
-      </w:r>
-      <w:proofErr w:type="spellEnd"/>
-      <w:r>
-        <w:rPr>
-          <w:rStyle w:val="3oh-"/>
-        </w:rPr>
-        <w:t xml:space="preserve"> pushe dette opp på en server. Disse endringene vil så bli utført hos de andre i prosje</w:t>
-      </w:r>
-      <w:r>
-        <w:rPr>
-          <w:rStyle w:val="3oh-"/>
-        </w:rPr>
-        <w:t>k</w:t>
-      </w:r>
-      <w:r>
-        <w:rPr>
-          <w:rStyle w:val="3oh-"/>
-        </w:rPr>
-        <w:t>tet når de oppdaterer fra server. Skulle man angre</w:t>
+        <w:t>I starten av dette faget fikk vi en innføring om GIT. Dette verktøyet skulle vi bruke gjennom hele prosjektet. Git er et versjonshånderingsverktøy. Når vi gjør endringer, oppretter eller sletter filer kan vi gjennom commit's pushe dette opp på en server. Disse endringene vil så bli utført hos de andre i prosjektet når de oppdaterer fra server. Skulle man angre</w:t>
       </w:r>
       <w:r>
         <w:rPr>
@@ -5613,21 +5177,7 @@
         <w:rPr>
           <w:rStyle w:val="3oh-"/>
         </w:rPr>
-        <w:t xml:space="preserve"> noen endringer er det bare å reversere </w:t>
-      </w:r>
-      <w:proofErr w:type="spellStart"/>
-      <w:r>
-        <w:rPr>
-          <w:rStyle w:val="3oh-"/>
-        </w:rPr>
-        <w:t>commit</w:t>
-      </w:r>
-      <w:proofErr w:type="spellEnd"/>
-      <w:r>
-        <w:rPr>
-          <w:rStyle w:val="3oh-"/>
-        </w:rPr>
-        <w:t>-en. Dette gjør det enkelt å hoppe tilbake en (eller flere) versjoner om nødvendig.</w:t>
+        <w:t xml:space="preserve"> noen endringer er det bare å reversere commit-en. Dette gjør det enkelt å hoppe tilbake en (eller flere) versjoner om nødvendig.</w:t>
       </w:r>
     </w:p>
     <w:p>
@@ -5636,147 +5186,28 @@
       </w:pPr>
       <w:bookmarkStart w:id="32" w:name="_Toc483480632"/>
       <w:r>
-        <w:t xml:space="preserve">Hvordan vi brukte </w:t>
-      </w:r>
-      <w:proofErr w:type="spellStart"/>
-      <w:r>
-        <w:t>Git</w:t>
-      </w:r>
-      <w:proofErr w:type="spellEnd"/>
-      <w:r>
-        <w:t xml:space="preserve"> i dette prosjektet</w:t>
+        <w:t>Hvordan vi brukte Git i dette prosjektet</w:t>
       </w:r>
       <w:bookmarkEnd w:id="32"/>
     </w:p>
     <w:p>
       <w:r>
-        <w:t xml:space="preserve">Vi brukte </w:t>
-      </w:r>
-      <w:proofErr w:type="spellStart"/>
-      <w:r>
-        <w:t>Git</w:t>
-      </w:r>
-      <w:proofErr w:type="spellEnd"/>
-      <w:r>
-        <w:t xml:space="preserve"> aktivt gjennom hele dette prosjektet. Alle på gruppen fikk koblet opp sin bruker til et </w:t>
-      </w:r>
-      <w:proofErr w:type="gramStart"/>
-      <w:r>
-        <w:t>felles ”</w:t>
-      </w:r>
-      <w:proofErr w:type="spellStart"/>
-      <w:r>
-        <w:t>Git</w:t>
-      </w:r>
-      <w:proofErr w:type="spellEnd"/>
-      <w:proofErr w:type="gramEnd"/>
+        <w:t xml:space="preserve">Vi brukte Git aktivt gjennom hele dette prosjektet. Alle på gruppen fikk koblet opp sin bruker til et felles ”Git repo”. </w:t>
+      </w:r>
+      <w:r>
+        <w:t>I dette repo-et la vi alle filer vi skulle bruke gjennom prosjektet. Alt fra dokumentasjon, prototyper og til det endelige prosjektet.</w:t>
+      </w:r>
       <w:r>
         <w:t xml:space="preserve"> </w:t>
       </w:r>
-      <w:proofErr w:type="spellStart"/>
-      <w:r>
-        <w:t>repo</w:t>
-      </w:r>
-      <w:proofErr w:type="spellEnd"/>
-      <w:r>
-        <w:t xml:space="preserve">”. </w:t>
-      </w:r>
-      <w:r>
-        <w:t xml:space="preserve">I dette </w:t>
-      </w:r>
-      <w:proofErr w:type="spellStart"/>
-      <w:r>
-        <w:t>repo</w:t>
-      </w:r>
-      <w:proofErr w:type="spellEnd"/>
-      <w:r>
-        <w:t>-</w:t>
-      </w:r>
-      <w:proofErr w:type="gramStart"/>
-      <w:r>
-        <w:t>et la</w:t>
-      </w:r>
-      <w:proofErr w:type="gramEnd"/>
-      <w:r>
-        <w:t xml:space="preserve"> vi alle filer vi skulle bruke gjennom prosjektet. Alt fra dokumentasjon, prototyper og til det endelige prosjektet.</w:t>
+      <w:r>
+        <w:t>Det var viktig for oss å ha en god struktur i Git repo-et vårt. Vi hadde egne mapper for dokumentasjon, prototyper og det endelige prosjektet.</w:t>
       </w:r>
       <w:r>
         <w:t xml:space="preserve"> </w:t>
       </w:r>
       <w:r>
-        <w:t xml:space="preserve">Det var viktig for oss å ha en god struktur i </w:t>
-      </w:r>
-      <w:proofErr w:type="spellStart"/>
-      <w:r>
-        <w:t>Git</w:t>
-      </w:r>
-      <w:proofErr w:type="spellEnd"/>
-      <w:r>
-        <w:t xml:space="preserve"> </w:t>
-      </w:r>
-      <w:proofErr w:type="spellStart"/>
-      <w:r>
-        <w:t>repo</w:t>
-      </w:r>
-      <w:proofErr w:type="spellEnd"/>
-      <w:r>
-        <w:t>-et vårt. Vi hadde egne mapper for dokumentasjon, prototyper og det endelige prosjektet.</w:t>
-      </w:r>
-      <w:r>
-        <w:t xml:space="preserve"> </w:t>
-      </w:r>
-      <w:r>
-        <w:t xml:space="preserve">I forelesningene om </w:t>
-      </w:r>
-      <w:proofErr w:type="spellStart"/>
-      <w:r>
-        <w:t>Git</w:t>
-      </w:r>
-      <w:proofErr w:type="spellEnd"/>
-      <w:r>
-        <w:t xml:space="preserve"> lærte vi om hvordan vi skulle </w:t>
-      </w:r>
-      <w:proofErr w:type="gramStart"/>
-      <w:r>
-        <w:t>takle ”</w:t>
-      </w:r>
-      <w:proofErr w:type="spellStart"/>
-      <w:r>
-        <w:t>Merge</w:t>
-      </w:r>
-      <w:proofErr w:type="spellEnd"/>
-      <w:proofErr w:type="gramEnd"/>
-      <w:r>
-        <w:t xml:space="preserve"> </w:t>
-      </w:r>
-      <w:proofErr w:type="spellStart"/>
-      <w:r>
-        <w:t>conflict</w:t>
-      </w:r>
-      <w:proofErr w:type="spellEnd"/>
-      <w:r>
-        <w:t xml:space="preserve">” om dette skulle oppstå. Vi hadde fokus på dette og klarte for det meste å unngå at dette skjedde, de tilfellene det gjorde det så vi gjennom hva som var forandret og spurte vedkommende hva som var forandret. God kommunikasjon gjorde at vi hadde svært få problemer </w:t>
-      </w:r>
-      <w:proofErr w:type="gramStart"/>
-      <w:r>
-        <w:t>med ”</w:t>
-      </w:r>
-      <w:proofErr w:type="spellStart"/>
-      <w:r>
-        <w:t>Merge</w:t>
-      </w:r>
-      <w:proofErr w:type="spellEnd"/>
-      <w:proofErr w:type="gramEnd"/>
-      <w:r>
-        <w:t xml:space="preserve"> </w:t>
-      </w:r>
-      <w:proofErr w:type="spellStart"/>
-      <w:r>
-        <w:t>conflict</w:t>
-      </w:r>
-      <w:proofErr w:type="spellEnd"/>
-      <w:r>
-        <w:t xml:space="preserve">”. </w:t>
+        <w:t xml:space="preserve">I forelesningene om Git lærte vi om hvordan vi skulle takle ”Merge conflict” om dette skulle oppstå. Vi hadde fokus på dette og klarte for det meste å unngå at dette skjedde, de tilfellene det gjorde det så vi gjennom hva som var forandret og spurte vedkommende hva som var forandret. God kommunikasjon gjorde at vi hadde svært få problemer med ”Merge conflict”. </w:t>
       </w:r>
     </w:p>
     <w:p/>
@@ -5785,15 +5216,7 @@
         <w:t>Under kan du se en graf med Punch C</w:t>
       </w:r>
       <w:r>
-        <w:t xml:space="preserve">ards. Dette viser når vi jobbet på dagen og hvor mange </w:t>
-      </w:r>
-      <w:proofErr w:type="spellStart"/>
-      <w:r>
-        <w:t>commits</w:t>
-      </w:r>
-      <w:proofErr w:type="spellEnd"/>
-      <w:r>
-        <w:t xml:space="preserve"> som ble utført til bestemte tidspunkt.</w:t>
+        <w:t>ards. Dette viser når vi jobbet på dagen og hvor mange commits som ble utført til bestemte tidspunkt.</w:t>
       </w:r>
       <w:r>
         <w:rPr>
@@ -5862,15 +5285,7 @@
         <w:t>andre punc</w:t>
       </w:r>
       <w:r>
-        <w:t xml:space="preserve">h </w:t>
-      </w:r>
-      <w:proofErr w:type="spellStart"/>
-      <w:r>
-        <w:t>cards</w:t>
-      </w:r>
-      <w:proofErr w:type="spellEnd"/>
-      <w:r>
-        <w:t>-ene.</w:t>
+        <w:t>h cards-ene.</w:t>
       </w:r>
     </w:p>
     <w:p/>
@@ -5880,39 +5295,7 @@
     <w:p>
       <w:r>
         <w:lastRenderedPageBreak/>
-        <w:t xml:space="preserve">Vi har også en graf som viser hvor mange </w:t>
-      </w:r>
-      <w:proofErr w:type="spellStart"/>
-      <w:r>
-        <w:t>commits</w:t>
-      </w:r>
-      <w:proofErr w:type="spellEnd"/>
-      <w:r>
-        <w:t xml:space="preserve"> og linjer kode hver av oss har bidratt med. Dette gjenspeiler dog ikke hele bildet, noen av oss hadde blant annet ansvar for design og dokumentasjon som selvsagt gjorde at de fikk noe mindre </w:t>
-      </w:r>
-      <w:proofErr w:type="spellStart"/>
-      <w:r>
-        <w:t>commits</w:t>
-      </w:r>
-      <w:proofErr w:type="spellEnd"/>
-      <w:r>
-        <w:t xml:space="preserve">. Og enkelte </w:t>
-      </w:r>
-      <w:proofErr w:type="spellStart"/>
-      <w:r>
-        <w:t>commits</w:t>
-      </w:r>
-      <w:proofErr w:type="spellEnd"/>
-      <w:r>
-        <w:t xml:space="preserve"> inneholdt og mye mer arbeid enn andre </w:t>
-      </w:r>
-      <w:proofErr w:type="spellStart"/>
-      <w:r>
-        <w:t>commits</w:t>
-      </w:r>
-      <w:proofErr w:type="spellEnd"/>
-      <w:r>
-        <w:t>. Hadde alle hatt det samme ansvaret og kodet kunne denne type graf vært et mer informativt bilde enn det er for oss i dette prosjektet.</w:t>
+        <w:t>Vi har også en graf som viser hvor mange commits og linjer kode hver av oss har bidratt med. Dette gjenspeiler dog ikke hele bildet, noen av oss hadde blant annet ansvar for design og dokumentasjon som selvsagt gjorde at de fikk noe mindre commits. Og enkelte commits inneholdt og mye mer arbeid enn andre commits. Hadde alle hatt det samme ansvaret og kodet kunne denne type graf vært et mer informativt bilde enn det er for oss i dette prosjektet.</w:t>
       </w:r>
     </w:p>
     <w:p/>
@@ -6004,65 +5387,7 @@
     </w:p>
     <w:p>
       <w:r>
-        <w:t xml:space="preserve">MySQL tabellene er generert via </w:t>
-      </w:r>
-      <w:proofErr w:type="spellStart"/>
-      <w:r>
-        <w:t>Laravel</w:t>
-      </w:r>
-      <w:proofErr w:type="spellEnd"/>
-      <w:r>
-        <w:t xml:space="preserve"> sin </w:t>
-      </w:r>
-      <w:proofErr w:type="spellStart"/>
-      <w:r>
-        <w:t>artisan</w:t>
-      </w:r>
-      <w:proofErr w:type="spellEnd"/>
-      <w:r>
-        <w:t xml:space="preserve"> </w:t>
-      </w:r>
-      <w:proofErr w:type="spellStart"/>
-      <w:r>
-        <w:t>migrate</w:t>
-      </w:r>
-      <w:proofErr w:type="spellEnd"/>
-      <w:r>
-        <w:t>-funksjon. Modellene til tabellene er opprettet med kommandoen: «</w:t>
-      </w:r>
-      <w:proofErr w:type="spellStart"/>
-      <w:r>
-        <w:t>php</w:t>
-      </w:r>
-      <w:proofErr w:type="spellEnd"/>
-      <w:r>
-        <w:t xml:space="preserve"> </w:t>
-      </w:r>
-      <w:proofErr w:type="spellStart"/>
-      <w:r>
-        <w:t>artisan</w:t>
-      </w:r>
-      <w:proofErr w:type="spellEnd"/>
-      <w:r>
-        <w:t xml:space="preserve"> </w:t>
-      </w:r>
-      <w:proofErr w:type="spellStart"/>
-      <w:proofErr w:type="gramStart"/>
-      <w:r>
-        <w:t>make:model</w:t>
-      </w:r>
-      <w:proofErr w:type="spellEnd"/>
-      <w:proofErr w:type="gramEnd"/>
-      <w:r>
-        <w:t xml:space="preserve"> --</w:t>
-      </w:r>
-      <w:proofErr w:type="spellStart"/>
-      <w:r>
-        <w:t>migration</w:t>
-      </w:r>
-      <w:proofErr w:type="spellEnd"/>
-      <w:r>
-        <w:t>». Deretter er modellene bygd opp basert på behov. VI har også satt opp kontrollere som tar seg av data til og fra tabeller. Vi har en funksjon der vi bruker en- til mange-forhold med fjern</w:t>
+        <w:t>MySQL tabellene er generert via Laravel sin artisan migrate-funksjon. Modellene til tabellene er opprettet med kommandoen: «php artisan make:model --migration». Deretter er modellene bygd opp basert på behov. VI har også satt opp kontrollere som tar seg av data til og fra tabeller. Vi har en funksjon der vi bruker en- til mange-forhold med fjern</w:t>
       </w:r>
       <w:r>
         <w:t>nøkkel</w:t>
@@ -6071,23 +5396,7 @@
         <w:t xml:space="preserve">, samt </w:t>
       </w:r>
       <w:r>
-        <w:t>en funksjon med mange- til mange-forhold der vi bruker en «</w:t>
-      </w:r>
-      <w:proofErr w:type="spellStart"/>
-      <w:r>
-        <w:t>junction</w:t>
-      </w:r>
-      <w:proofErr w:type="spellEnd"/>
-      <w:r>
-        <w:t xml:space="preserve"> </w:t>
-      </w:r>
-      <w:proofErr w:type="spellStart"/>
-      <w:r>
-        <w:t>table</w:t>
-      </w:r>
-      <w:proofErr w:type="spellEnd"/>
-      <w:r>
-        <w:t>».</w:t>
+        <w:t>en funksjon med mange- til mange-forhold der vi bruker en «junction table».</w:t>
       </w:r>
     </w:p>
     <w:p/>
@@ -6103,15 +5412,7 @@
     </w:p>
     <w:p>
       <w:r>
-        <w:t xml:space="preserve">Vi har to plasser vi bruker JavaScript, den ene er på slideshowet på forsiden. Den andre under tag-valg når vi oppretter eller redigerer innlegg. Begge disse funksjonene benytter seg av </w:t>
-      </w:r>
-      <w:proofErr w:type="spellStart"/>
-      <w:r>
-        <w:t>jQuery</w:t>
-      </w:r>
-      <w:proofErr w:type="spellEnd"/>
-      <w:r>
-        <w:t>.</w:t>
+        <w:t>Vi har to plasser vi bruker JavaScript, den ene er på slideshowet på forsiden. Den andre under tag-valg når vi oppretter eller redigerer innlegg. Begge disse funksjonene benytter seg av jQuery.</w:t>
       </w:r>
     </w:p>
     <w:p/>
@@ -6127,55 +5428,7 @@
     </w:p>
     <w:p>
       <w:r>
-        <w:t xml:space="preserve">I dette prosjektet lærte vi om PHP, dette har vi selvsagt tatt bruk av i vår løsning. Vi begynte å utvikle løsningen i ren PHP, men ettersom </w:t>
-      </w:r>
-      <w:proofErr w:type="spellStart"/>
-      <w:r>
-        <w:t>backend</w:t>
-      </w:r>
-      <w:proofErr w:type="spellEnd"/>
-      <w:r>
-        <w:t xml:space="preserve">-utvikleren bruke et par dager på å lære seg </w:t>
-      </w:r>
-      <w:proofErr w:type="spellStart"/>
-      <w:r>
-        <w:t>Laravel</w:t>
-      </w:r>
-      <w:proofErr w:type="spellEnd"/>
-      <w:r>
-        <w:t xml:space="preserve">, valgte han å gå over til å utvikle </w:t>
-      </w:r>
-      <w:proofErr w:type="spellStart"/>
-      <w:r>
-        <w:t>backend</w:t>
-      </w:r>
-      <w:proofErr w:type="spellEnd"/>
-      <w:r>
-        <w:t xml:space="preserve">-løsning med dette rammeverket. Løsningen benytter seg av MVC-strukturen, som er standard for </w:t>
-      </w:r>
-      <w:proofErr w:type="spellStart"/>
-      <w:r>
-        <w:t>Laravel</w:t>
-      </w:r>
-      <w:proofErr w:type="spellEnd"/>
-      <w:r>
-        <w:t>. Alle sider benytter seg av visningen «</w:t>
-      </w:r>
-      <w:proofErr w:type="spellStart"/>
-      <w:r>
-        <w:t>layouts.app</w:t>
-      </w:r>
-      <w:proofErr w:type="spellEnd"/>
-      <w:r>
-        <w:t xml:space="preserve">» ved å </w:t>
-      </w:r>
-      <w:proofErr w:type="spellStart"/>
-      <w:r>
-        <w:t>extende</w:t>
-      </w:r>
-      <w:proofErr w:type="spellEnd"/>
-      <w:r>
-        <w:t xml:space="preserve"> denne.</w:t>
+        <w:t>I dette prosjektet lærte vi om PHP, dette har vi selvsagt tatt bruk av i vår løsning. Vi begynte å utvikle løsningen i ren PHP, men ettersom backend-utvikleren bruke et par dager på å lære seg Laravel, valgte han å gå over til å utvikle backend-løsning med dette rammeverket. Løsningen benytter seg av MVC-strukturen, som er standard for Laravel. Alle sider benytter seg av visningen «layouts.app» ved å extende denne.</w:t>
       </w:r>
     </w:p>
     <w:p/>
@@ -6191,42 +5444,10 @@
     </w:p>
     <w:p>
       <w:r>
-        <w:t>HTML er kodet i «Blade-</w:t>
-      </w:r>
-      <w:proofErr w:type="spellStart"/>
-      <w:r>
-        <w:t>templates</w:t>
-      </w:r>
-      <w:proofErr w:type="spellEnd"/>
-      <w:r>
-        <w:t>» som gjør det enkelt å inkludere PHP samt andre «Blade-</w:t>
-      </w:r>
-      <w:proofErr w:type="spellStart"/>
-      <w:r>
-        <w:t>templates</w:t>
-      </w:r>
-      <w:proofErr w:type="spellEnd"/>
-      <w:r>
-        <w:t xml:space="preserve">» der dette trengs. </w:t>
-      </w:r>
-      <w:r>
-        <w:t>Vi benytter oss også av «HTML-</w:t>
-      </w:r>
-      <w:proofErr w:type="spellStart"/>
-      <w:r>
-        <w:t>helper</w:t>
-      </w:r>
-      <w:proofErr w:type="spellEnd"/>
-      <w:r>
-        <w:t xml:space="preserve">» funksjonene i </w:t>
-      </w:r>
-      <w:proofErr w:type="spellStart"/>
-      <w:r>
-        <w:t>Laravel</w:t>
-      </w:r>
-      <w:proofErr w:type="spellEnd"/>
-      <w:r>
-        <w:t xml:space="preserve"> blant annet til å generere «forms».</w:t>
+        <w:t xml:space="preserve">HTML er kodet i «Blade-templates» som gjør det enkelt å inkludere PHP samt andre «Blade-templates» der dette trengs. </w:t>
+      </w:r>
+      <w:r>
+        <w:t>Vi benytter oss også av «HTML-helper» funksjonene i Laravel blant annet til å generere «forms».</w:t>
       </w:r>
     </w:p>
     <w:p/>
@@ -6242,31 +5463,7 @@
     </w:p>
     <w:p>
       <w:r>
-        <w:t xml:space="preserve">Som grunnlag benytter vi </w:t>
-      </w:r>
-      <w:proofErr w:type="spellStart"/>
-      <w:r>
-        <w:t>Bootstrap</w:t>
-      </w:r>
-      <w:proofErr w:type="spellEnd"/>
-      <w:r>
-        <w:t xml:space="preserve"> 3 sine CSS-klasser, men vi overstyrer disse der det trengs. Vi koder vår egen CSS som SCSS og har lagt inn en «file </w:t>
-      </w:r>
-      <w:proofErr w:type="spellStart"/>
-      <w:r>
-        <w:t>watcher</w:t>
-      </w:r>
-      <w:proofErr w:type="spellEnd"/>
-      <w:r>
-        <w:t xml:space="preserve">» i </w:t>
-      </w:r>
-      <w:proofErr w:type="spellStart"/>
-      <w:r>
-        <w:t>PHPStorm</w:t>
-      </w:r>
-      <w:proofErr w:type="spellEnd"/>
-      <w:r>
-        <w:t xml:space="preserve"> for å konvertere SCSS-en til CSS. </w:t>
+        <w:t xml:space="preserve">Som grunnlag benytter vi Bootstrap 3 sine CSS-klasser, men vi overstyrer disse der det trengs. Vi koder vår egen CSS som SCSS og har lagt inn en «file watcher» i PHPStorm for å konvertere SCSS-en til CSS. </w:t>
       </w:r>
     </w:p>
     <w:p>
@@ -6324,21 +5521,7 @@
         <w:rPr>
           <w:lang w:val="en-US"/>
         </w:rPr>
-        <w:t>&gt; [</w:t>
-      </w:r>
-      <w:proofErr w:type="spellStart"/>
-      <w:r>
-        <w:rPr>
-          <w:lang w:val="en-US"/>
-        </w:rPr>
-        <w:t>Lesedato</w:t>
-      </w:r>
-      <w:proofErr w:type="spellEnd"/>
-      <w:r>
-        <w:rPr>
-          <w:lang w:val="en-US"/>
-        </w:rPr>
-        <w:t xml:space="preserve"> 20.04.17]</w:t>
+        <w:t>&gt; [Lesedato 20.04.17]</w:t>
       </w:r>
     </w:p>
     <w:p>
@@ -6362,48 +5545,24 @@
           <w:t>http://www.free-css.com/free-css-templates/page162/rhino</w:t>
         </w:r>
       </w:hyperlink>
-      <w:proofErr w:type="gramStart"/>
       <w:r>
         <w:rPr>
           <w:lang w:val="en-US"/>
         </w:rPr>
-        <w:t>&gt;  [</w:t>
-      </w:r>
-      <w:proofErr w:type="spellStart"/>
-      <w:proofErr w:type="gramEnd"/>
-      <w:r>
+        <w:t>&gt;  [Lesedato 20.04.17]</w:t>
+      </w:r>
+    </w:p>
+    <w:p>
+      <w:pPr>
         <w:rPr>
           <w:lang w:val="en-US"/>
         </w:rPr>
-        <w:t>Lesedato</w:t>
-      </w:r>
-      <w:proofErr w:type="spellEnd"/>
+      </w:pPr>
       <w:r>
         <w:rPr>
           <w:lang w:val="en-US"/>
         </w:rPr>
-        <w:t xml:space="preserve"> 20.04.17]</w:t>
-      </w:r>
-    </w:p>
-    <w:p>
-      <w:pPr>
-        <w:rPr>
-          <w:lang w:val="en-US"/>
-        </w:rPr>
-      </w:pPr>
-      <w:proofErr w:type="spellStart"/>
-      <w:r>
-        <w:rPr>
-          <w:lang w:val="en-US"/>
-        </w:rPr>
-        <w:t>OnePage</w:t>
-      </w:r>
-      <w:proofErr w:type="spellEnd"/>
-      <w:r>
-        <w:rPr>
-          <w:lang w:val="en-US"/>
-        </w:rPr>
-        <w:t xml:space="preserve"> Free Website Template (2017) &lt;</w:t>
+        <w:t>OnePage Free Website Template (2017) &lt;</w:t>
       </w:r>
       <w:hyperlink r:id="rId24" w:history="1">
         <w:r>
@@ -6414,27 +5573,11 @@
           <w:t>http://www.free-css.com/free-css-templates/page208/onepage</w:t>
         </w:r>
       </w:hyperlink>
-      <w:proofErr w:type="gramStart"/>
       <w:r>
         <w:rPr>
           <w:lang w:val="en-US"/>
         </w:rPr>
-        <w:t>&gt;  [</w:t>
-      </w:r>
-      <w:proofErr w:type="spellStart"/>
-      <w:proofErr w:type="gramEnd"/>
-      <w:r>
-        <w:rPr>
-          <w:lang w:val="en-US"/>
-        </w:rPr>
-        <w:t>Lesedato</w:t>
-      </w:r>
-      <w:proofErr w:type="spellEnd"/>
-      <w:r>
-        <w:rPr>
-          <w:lang w:val="en-US"/>
-        </w:rPr>
-        <w:t xml:space="preserve"> 20.04.17]</w:t>
+        <w:t>&gt;  [Lesedato 20.04.17]</w:t>
       </w:r>
     </w:p>
     <w:p>
@@ -6466,13 +5609,8 @@
           <w:t>http://studenttorget.no/studentrabatter/</w:t>
         </w:r>
       </w:hyperlink>
-      <w:proofErr w:type="gramStart"/>
-      <w:r>
-        <w:t>&gt;  [</w:t>
-      </w:r>
-      <w:proofErr w:type="gramEnd"/>
-      <w:r>
-        <w:t>Lesedato 10.04.17]</w:t>
+      <w:r>
+        <w:t>&gt;  [Lesedato 10.04.17]</w:t>
       </w:r>
     </w:p>
     <w:p>
@@ -6504,15 +5642,7 @@
       </w:pPr>
       <w:bookmarkStart w:id="42" w:name="_Toc483480642"/>
       <w:r>
-        <w:t xml:space="preserve">Bilder hentet fra </w:t>
-      </w:r>
-      <w:proofErr w:type="spellStart"/>
-      <w:r>
-        <w:t>ColourBox</w:t>
-      </w:r>
-      <w:proofErr w:type="spellEnd"/>
-      <w:r>
-        <w:t>:</w:t>
+        <w:t>Bilder hentet fra ColourBox:</w:t>
       </w:r>
       <w:bookmarkEnd w:id="42"/>
     </w:p>
@@ -6639,19 +5769,11 @@
           <w:lang w:val="en-US"/>
         </w:rPr>
       </w:pPr>
-      <w:proofErr w:type="spellStart"/>
       <w:r>
         <w:rPr>
           <w:lang w:val="en-US"/>
         </w:rPr>
-        <w:t>Akerselva</w:t>
-      </w:r>
-      <w:proofErr w:type="spellEnd"/>
-      <w:r>
-        <w:rPr>
-          <w:lang w:val="en-US"/>
-        </w:rPr>
-        <w:t>:</w:t>
+        <w:t>Akerselva:</w:t>
       </w:r>
     </w:p>
     <w:p>
@@ -6717,13 +5839,8 @@
       </w:hyperlink>
     </w:p>
     <w:p>
-      <w:proofErr w:type="spellStart"/>
-      <w:r>
-        <w:t>Ukesmeny</w:t>
-      </w:r>
-      <w:proofErr w:type="spellEnd"/>
-      <w:r>
-        <w:t>:</w:t>
+      <w:r>
+        <w:t>Ukesmeny:</w:t>
       </w:r>
     </w:p>
     <w:p>
@@ -6746,21 +5863,7 @@
         <w:rPr>
           <w:lang w:val="en-US"/>
         </w:rPr>
-        <w:t xml:space="preserve">Restaurant </w:t>
-      </w:r>
-      <w:proofErr w:type="spellStart"/>
-      <w:r>
-        <w:rPr>
-          <w:lang w:val="en-US"/>
-        </w:rPr>
-        <w:t>anbefaling</w:t>
-      </w:r>
-      <w:proofErr w:type="spellEnd"/>
-      <w:r>
-        <w:rPr>
-          <w:lang w:val="en-US"/>
-        </w:rPr>
-        <w:t>:</w:t>
+        <w:t>Restaurant anbefaling:</w:t>
       </w:r>
     </w:p>
     <w:p>
@@ -6785,33 +5888,11 @@
           <w:lang w:val="en-US"/>
         </w:rPr>
       </w:pPr>
-      <w:proofErr w:type="spellStart"/>
       <w:r>
         <w:rPr>
           <w:lang w:val="en-US"/>
         </w:rPr>
-        <w:t>Kulturkirken</w:t>
-      </w:r>
-      <w:proofErr w:type="spellEnd"/>
-      <w:r>
-        <w:rPr>
-          <w:lang w:val="en-US"/>
-        </w:rPr>
-        <w:t xml:space="preserve"> Jacob (</w:t>
-      </w:r>
-      <w:proofErr w:type="spellStart"/>
-      <w:r>
-        <w:rPr>
-          <w:lang w:val="en-US"/>
-        </w:rPr>
-        <w:t>ish</w:t>
-      </w:r>
-      <w:proofErr w:type="spellEnd"/>
-      <w:r>
-        <w:rPr>
-          <w:lang w:val="en-US"/>
-        </w:rPr>
-        <w:t>):</w:t>
+        <w:t>Kulturkirken Jacob (ish):</w:t>
       </w:r>
     </w:p>
     <w:p>
@@ -6846,13 +5927,8 @@
       </w:hyperlink>
     </w:p>
     <w:p>
-      <w:proofErr w:type="spellStart"/>
-      <w:r>
-        <w:t>Geotag</w:t>
-      </w:r>
-      <w:proofErr w:type="spellEnd"/>
-      <w:r>
-        <w:t xml:space="preserve"> symbol</w:t>
+      <w:r>
+        <w:t>Geotag symbol</w:t>
       </w:r>
     </w:p>
     <w:p>
@@ -7047,19 +6123,11 @@
           <w:lang w:val="en-US"/>
         </w:rPr>
       </w:pPr>
-      <w:proofErr w:type="spellStart"/>
       <w:r>
         <w:rPr>
           <w:lang w:val="en-US"/>
         </w:rPr>
-        <w:t>Frisør</w:t>
-      </w:r>
-      <w:proofErr w:type="spellEnd"/>
-      <w:r>
-        <w:rPr>
-          <w:lang w:val="en-US"/>
-        </w:rPr>
-        <w:t>:</w:t>
+        <w:t>Frisør:</w:t>
       </w:r>
     </w:p>
     <w:p>
@@ -7084,20 +6152,12 @@
           <w:lang w:val="en-US"/>
         </w:rPr>
       </w:pPr>
-      <w:proofErr w:type="spellStart"/>
       <w:r>
         <w:rPr>
           <w:lang w:val="en-US"/>
         </w:rPr>
         <w:lastRenderedPageBreak/>
-        <w:t>Ryggsekk</w:t>
-      </w:r>
-      <w:proofErr w:type="spellEnd"/>
-      <w:r>
-        <w:rPr>
-          <w:lang w:val="en-US"/>
-        </w:rPr>
-        <w:t>:</w:t>
+        <w:t>Ryggsekk:</w:t>
       </w:r>
     </w:p>
     <w:p>
@@ -7122,19 +6182,11 @@
           <w:lang w:val="en-US"/>
         </w:rPr>
       </w:pPr>
-      <w:proofErr w:type="spellStart"/>
       <w:r>
         <w:rPr>
           <w:lang w:val="en-US"/>
         </w:rPr>
-        <w:t>Treningssenter</w:t>
-      </w:r>
-      <w:proofErr w:type="spellEnd"/>
-      <w:r>
-        <w:rPr>
-          <w:lang w:val="en-US"/>
-        </w:rPr>
-        <w:t>:</w:t>
+        <w:t>Treningssenter:</w:t>
       </w:r>
     </w:p>
     <w:p>
@@ -7159,19 +6211,11 @@
           <w:lang w:val="en-US"/>
         </w:rPr>
       </w:pPr>
-      <w:proofErr w:type="spellStart"/>
       <w:r>
         <w:rPr>
           <w:lang w:val="en-US"/>
         </w:rPr>
-        <w:t>Spillkontroll</w:t>
-      </w:r>
-      <w:proofErr w:type="spellEnd"/>
-      <w:r>
-        <w:rPr>
-          <w:lang w:val="en-US"/>
-        </w:rPr>
-        <w:t>:</w:t>
+        <w:t>Spillkontroll:</w:t>
       </w:r>
     </w:p>
     <w:p>
@@ -7196,14 +6240,12 @@
           <w:lang w:val="en-US"/>
         </w:rPr>
       </w:pPr>
-      <w:proofErr w:type="spellStart"/>
       <w:r>
         <w:rPr>
           <w:lang w:val="en-US"/>
         </w:rPr>
         <w:t>Øl</w:t>
       </w:r>
-      <w:proofErr w:type="spellEnd"/>
     </w:p>
     <w:p>
       <w:pPr>
@@ -7227,19 +6269,11 @@
           <w:lang w:val="en-US"/>
         </w:rPr>
       </w:pPr>
-      <w:proofErr w:type="spellStart"/>
       <w:r>
         <w:rPr>
           <w:lang w:val="en-US"/>
         </w:rPr>
-        <w:t>Pensumbøker</w:t>
-      </w:r>
-      <w:proofErr w:type="spellEnd"/>
-      <w:r>
-        <w:rPr>
-          <w:lang w:val="en-US"/>
-        </w:rPr>
-        <w:t>:</w:t>
+        <w:t>Pensumbøker:</w:t>
       </w:r>
     </w:p>
     <w:p>
@@ -7264,19 +6298,11 @@
           <w:lang w:val="en-US"/>
         </w:rPr>
       </w:pPr>
-      <w:proofErr w:type="spellStart"/>
       <w:r>
         <w:rPr>
           <w:lang w:val="en-US"/>
         </w:rPr>
-        <w:t>Sjakkbilde</w:t>
-      </w:r>
-      <w:proofErr w:type="spellEnd"/>
-      <w:r>
-        <w:rPr>
-          <w:lang w:val="en-US"/>
-        </w:rPr>
-        <w:t>:</w:t>
+        <w:t>Sjakkbilde:</w:t>
       </w:r>
     </w:p>
     <w:p>
@@ -7301,19 +6327,11 @@
           <w:lang w:val="en-US"/>
         </w:rPr>
       </w:pPr>
-      <w:proofErr w:type="spellStart"/>
       <w:r>
         <w:rPr>
           <w:lang w:val="en-US"/>
         </w:rPr>
-        <w:t>Bokklubb</w:t>
-      </w:r>
-      <w:proofErr w:type="spellEnd"/>
-      <w:r>
-        <w:rPr>
-          <w:lang w:val="en-US"/>
-        </w:rPr>
-        <w:t>:</w:t>
+        <w:t>Bokklubb:</w:t>
       </w:r>
     </w:p>
     <w:p>
@@ -7338,19 +6356,11 @@
           <w:lang w:val="en-US"/>
         </w:rPr>
       </w:pPr>
-      <w:proofErr w:type="spellStart"/>
       <w:r>
         <w:rPr>
           <w:lang w:val="en-US"/>
         </w:rPr>
-        <w:t>Foredrag</w:t>
-      </w:r>
-      <w:proofErr w:type="spellEnd"/>
-      <w:r>
-        <w:rPr>
-          <w:lang w:val="en-US"/>
-        </w:rPr>
-        <w:t>:</w:t>
+        <w:t>Foredrag:</w:t>
       </w:r>
     </w:p>
     <w:p>
@@ -7482,7 +6492,7 @@
         <w:sz w:val="24"/>
         <w:szCs w:val="24"/>
       </w:rPr>
-      <w:t>18</w:t>
+      <w:t>10</w:t>
     </w:r>
     <w:r>
       <w:rPr>
@@ -7520,7 +6530,7 @@
         <w:sz w:val="24"/>
         <w:szCs w:val="24"/>
       </w:rPr>
-      <w:t>17</w:t>
+      <w:t>11</w:t>
     </w:r>
     <w:r>
       <w:rPr>
@@ -12442,7 +11452,7 @@
 </file>
 
 <file path=customXml/itemProps4.xml><?xml version="1.0" encoding="utf-8"?>
-<ds:datastoreItem xmlns:ds="http://schemas.openxmlformats.org/officeDocument/2006/customXml" ds:itemID="{4B01E4E6-7633-446C-AA2B-A3CEF484A4C9}">
+<ds:datastoreItem xmlns:ds="http://schemas.openxmlformats.org/officeDocument/2006/customXml" ds:itemID="{1871EEE6-4A9E-46F1-8165-7B45248ADE3F}">
   <ds:schemaRefs>
     <ds:schemaRef ds:uri="http://schemas.openxmlformats.org/officeDocument/2006/bibliography"/>
   </ds:schemaRefs>

</xml_diff>

<commit_message>
fjernet en del på rapporten som vi ikke klarte å implementere samt lagt til dokument om ting som må implementeres, skal endre litt på det siste
</commit_message>
<xml_diff>
--- a/Dokumentasjon/PRO101 Rapport.docx
+++ b/Dokumentasjon/PRO101 Rapport.docx
@@ -10,7 +10,6 @@
           <w:docPartUnique/>
         </w:docPartObj>
       </w:sdtPr>
-      <w:sdtEndPr/>
       <w:sdtContent>
         <w:tbl>
           <w:tblPr>
@@ -99,7 +98,6 @@
                     <w:dataBinding w:prefixMappings="xmlns:ns0='http://schemas.openxmlformats.org/package/2006/metadata/core-properties' xmlns:ns1='http://purl.org/dc/elements/1.1/'" w:xpath="/ns0:coreProperties[1]/ns1:title[1]" w:storeItemID="{6C3C8BC8-F283-45AE-878A-BAB7291924A1}"/>
                     <w:text/>
                   </w:sdtPr>
-                  <w:sdtEndPr/>
                   <w:sdtContent>
                     <w:r>
                       <w:rPr>
@@ -250,7 +248,6 @@
                       <w:calendar w:val="gregorian"/>
                     </w:date>
                   </w:sdtPr>
-                  <w:sdtEndPr/>
                   <w:sdtContent>
                     <w:r>
                       <w:rPr>
@@ -307,7 +304,6 @@
                     <w:dataBinding w:prefixMappings="xmlns:ns0='http://schemas.openxmlformats.org/package/2006/metadata/core-properties' xmlns:ns1='http://purl.org/dc/elements/1.1/'" w:xpath="/ns0:coreProperties[1]/ns1:subject[1]" w:storeItemID="{6C3C8BC8-F283-45AE-878A-BAB7291924A1}"/>
                     <w:text/>
                   </w:sdtPr>
-                  <w:sdtEndPr/>
                   <w:sdtContent>
                     <w:r>
                       <w:rPr>
@@ -3192,8 +3188,13 @@
                   <w:cnfStyle w:val="100000000000" w:firstRow="1" w:lastRow="0" w:firstColumn="0" w:lastColumn="0" w:oddVBand="0" w:evenVBand="0" w:oddHBand="0" w:evenHBand="0" w:firstRowFirstColumn="0" w:firstRowLastColumn="0" w:lastRowFirstColumn="0" w:lastRowLastColumn="0"/>
                 </w:pPr>
                 <w:r>
-                  <w:t>PRO101 Webprosjekt</w:t>
-                </w:r>
+                  <w:t xml:space="preserve">PRO101 </w:t>
+                </w:r>
+                <w:proofErr w:type="spellStart"/>
+                <w:r>
+                  <w:t>Webprosjekt</w:t>
+                </w:r>
+                <w:proofErr w:type="spellEnd"/>
               </w:p>
             </w:tc>
           </w:tr>
@@ -3372,9 +3373,11 @@
                 <w:tcW w:w="4973" w:type="dxa"/>
               </w:tcPr>
               <w:p>
+                <w:proofErr w:type="spellStart"/>
                 <w:r>
                   <w:t>Cem</w:t>
                 </w:r>
+                <w:proofErr w:type="spellEnd"/>
                 <w:r>
                   <w:t xml:space="preserve"> Magnus</w:t>
                 </w:r>
@@ -3405,8 +3408,13 @@
               </w:tcPr>
               <w:p>
                 <w:r>
-                  <w:t>Andreas Ritter</w:t>
-                </w:r>
+                  <w:t xml:space="preserve">Andreas </w:t>
+                </w:r>
+                <w:proofErr w:type="spellStart"/>
+                <w:r>
+                  <w:t>Ritter</w:t>
+                </w:r>
+                <w:proofErr w:type="spellEnd"/>
               </w:p>
             </w:tc>
             <w:tc>
@@ -3434,8 +3442,13 @@
               </w:tcPr>
               <w:p>
                 <w:r>
-                  <w:t>Kai H T Mortensen_Langhaug</w:t>
-                </w:r>
+                  <w:t xml:space="preserve">Kai H T </w:t>
+                </w:r>
+                <w:proofErr w:type="spellStart"/>
+                <w:r>
+                  <w:t>Mortensen_Langhaug</w:t>
+                </w:r>
+                <w:proofErr w:type="spellEnd"/>
               </w:p>
             </w:tc>
             <w:tc>
@@ -3476,10 +3489,7 @@
             </w:r>
           </w:hyperlink>
         </w:p>
-        <w:p>
-          <w:bookmarkStart w:id="1" w:name="_GoBack"/>
-          <w:bookmarkEnd w:id="1"/>
-        </w:p>
+        <w:p/>
         <w:p/>
         <w:p/>
         <w:p/>
@@ -3496,7 +3506,7 @@
         <w:p/>
       </w:sdtContent>
     </w:sdt>
-    <w:bookmarkStart w:id="2" w:name="_Toc483480605" w:displacedByCustomXml="prev"/>
+    <w:bookmarkStart w:id="1" w:name="_Toc483480605" w:displacedByCustomXml="prev"/>
     <w:p>
       <w:pPr>
         <w:pStyle w:val="Overskrift1"/>
@@ -3505,7 +3515,7 @@
         <w:lastRenderedPageBreak/>
         <w:t>Innledning</w:t>
       </w:r>
-      <w:bookmarkEnd w:id="2"/>
+      <w:bookmarkEnd w:id="1"/>
     </w:p>
     <w:p/>
     <w:p>
@@ -3519,7 +3529,15 @@
         <w:t>og det som verre er. Dessverre</w:t>
       </w:r>
       <w:r>
-        <w:t xml:space="preserve"> er dette intet unntak på Westerdals Oslo ACT. Ikke nok med at man nærmest drukner i skolerelaterte saker, inne i denne mølja må man prøve å blande inn «privatliv» og en eventuell jobb. Dersom man er ny i området, får man enda mer å sette seg inn i. «Hvor ligger den nærmeste fastfood-jointen med gratis levering til skolebiblioteket?», «hvor finner jeg en bar hvor jeg kan bli kjent med andre studenter?» - noen spørsmål en student kan spørre seg selv. Dessverre kan det være vanskelig å finne gode svar med beskrivelser tilpasset studenter. Hvor kan en student, som bør bruke tiden sin på det akademiske framfor det å google seg til gode steder å besøke, gå da? </w:t>
+        <w:t xml:space="preserve"> er dette intet unntak på Westerdals Oslo ACT. Ikke nok med at man nærmest drukner i skolerelaterte saker, inne i denne mølja må man prøve å blande inn «privatliv» og en eventuell jobb. Dersom man er ny i området, får man enda mer å sette seg inn i. «Hvor ligger den nærmeste </w:t>
+      </w:r>
+      <w:proofErr w:type="spellStart"/>
+      <w:r>
+        <w:t>fastfood</w:t>
+      </w:r>
+      <w:proofErr w:type="spellEnd"/>
+      <w:r>
+        <w:t xml:space="preserve">-jointen med gratis levering til skolebiblioteket?», «hvor finner jeg en bar hvor jeg kan bli kjent med andre studenter?» - noen spørsmål en student kan spørre seg selv. Dessverre kan det være vanskelig å finne gode svar med beskrivelser tilpasset studenter. Hvor kan en student, som bør bruke tiden sin på det akademiske framfor det å google seg til gode steder å besøke, gå da? </w:t>
       </w:r>
     </w:p>
     <w:p>
@@ -3532,7 +3550,23 @@
         <w:spacing w:after="160"/>
       </w:pPr>
       <w:r>
-        <w:t>I denne sammenheng har vi fått i oppgave å utvikle en webside som setter fokus på tilbudene i nærmiljøet rundt Westerdals. I og med at Westerdals består av tre ulike campus, på forskjellige steder i Oslo, bestemte vi oss for å gå i dybden på Campus Fjerdingen. Nettsiden skal inneholde mulighetene man som student (eller ansatt) finner rundt campus, om det er spisesteder, barer, arrangementer etc.. Nettsiden utvikles etter forskjellige behov vi på gruppen mener er etterspurt samt tekniske krav knyttet til løsningen bestemt i oppgaven. De tekniske kravene er som følger:</w:t>
+        <w:t xml:space="preserve">I denne sammenheng har vi fått i oppgave å utvikle en webside som setter fokus på tilbudene i nærmiljøet rundt Westerdals. I og med at Westerdals består av tre ulike campus, på forskjellige steder i Oslo, bestemte vi oss for å gå i dybden på Campus Fjerdingen. Nettsiden skal inneholde mulighetene </w:t>
+      </w:r>
+      <w:proofErr w:type="spellStart"/>
+      <w:r>
+        <w:t>man</w:t>
+      </w:r>
+      <w:proofErr w:type="spellEnd"/>
+      <w:r>
+        <w:t xml:space="preserve"> som student (eller ansatt) finner rundt campus, om det er spisesteder, barer, arrangementer </w:t>
+      </w:r>
+      <w:proofErr w:type="gramStart"/>
+      <w:r>
+        <w:t>etc..</w:t>
+      </w:r>
+      <w:proofErr w:type="gramEnd"/>
+      <w:r>
+        <w:t xml:space="preserve"> Nettsiden utvikles etter forskjellige behov vi på gruppen mener er etterspurt samt tekniske krav knyttet til løsningen bestemt i oppgaven. De tekniske kravene er som følger:</w:t>
       </w:r>
     </w:p>
     <w:p>
@@ -3615,8 +3649,29 @@
         <w:spacing w:after="160"/>
       </w:pPr>
       <w:r>
-        <w:t>Bruk flere PHP-filer og importer de ved bruk av enten require eller namespaces/autoload</w:t>
-      </w:r>
+        <w:t xml:space="preserve">Bruk flere PHP-filer og importer de ved bruk av enten </w:t>
+      </w:r>
+      <w:proofErr w:type="spellStart"/>
+      <w:r>
+        <w:t>require</w:t>
+      </w:r>
+      <w:proofErr w:type="spellEnd"/>
+      <w:r>
+        <w:t xml:space="preserve"> eller </w:t>
+      </w:r>
+      <w:proofErr w:type="spellStart"/>
+      <w:r>
+        <w:t>namespaces</w:t>
+      </w:r>
+      <w:proofErr w:type="spellEnd"/>
+      <w:r>
+        <w:t>/</w:t>
+      </w:r>
+      <w:proofErr w:type="spellStart"/>
+      <w:r>
+        <w:t>autoload</w:t>
+      </w:r>
+      <w:proofErr w:type="spellEnd"/>
     </w:p>
     <w:p>
       <w:pPr>
@@ -3641,8 +3696,21 @@
         <w:spacing w:after="160"/>
       </w:pPr>
       <w:r>
-        <w:t>Koden skal lastes opp på et eksternt GitHub repository</w:t>
-      </w:r>
+        <w:t xml:space="preserve">Koden skal lastes opp på et eksternt </w:t>
+      </w:r>
+      <w:proofErr w:type="spellStart"/>
+      <w:r>
+        <w:t>GitHub</w:t>
+      </w:r>
+      <w:proofErr w:type="spellEnd"/>
+      <w:r>
+        <w:t xml:space="preserve"> </w:t>
+      </w:r>
+      <w:proofErr w:type="spellStart"/>
+      <w:r>
+        <w:t>repository</w:t>
+      </w:r>
+      <w:proofErr w:type="spellEnd"/>
     </w:p>
     <w:p>
       <w:pPr>
@@ -3676,7 +3744,31 @@
         <w:spacing w:after="200" w:line="276" w:lineRule="auto"/>
       </w:pPr>
       <w:r>
-        <w:t>Vi på gruppen hadde svært få uenigheter når det gjaldt å sette mål for oppgaven. Alle var motiverte til å gi 100%, jobbe strukturert og disiplinert, og at vi kun blir fornøyde med en solid nettløsning (og toppkarakter naturligvis).  Vi hadde ingen problemer med å fordele oppgaver, ettersom hvert medlem hadde et spesielt «fagfelt». Andreas – høy kompetanse med det tekniske, spesielt en racer i frontend, kodeskriving. Kai – enorm kunnskap med det tekniske, spesielt backend. Endre – en naturlig leder som hjelper der det trengs, med nøkkelfelt å gjøre idéer til virkelighet. Cem – Mindre teknisk enn resten av gruppen, men kompenserer med det kreative, skyter inn idéer fra alle kanter. Samtidig mener vi at vi jobber som en enhet, hvor alle har en mening på alle problemstillingene ved oppgaven.</w:t>
+        <w:t xml:space="preserve">Vi på gruppen hadde svært få uenigheter når det gjaldt å sette mål for oppgaven. Alle var motiverte til å gi 100%, jobbe strukturert og disiplinert, og at vi kun blir fornøyde med en solid nettløsning (og toppkarakter naturligvis).  Vi hadde ingen problemer med å fordele oppgaver, ettersom hvert medlem hadde et spesielt «fagfelt». Andreas – høy kompetanse med det tekniske, spesielt en racer i </w:t>
+      </w:r>
+      <w:proofErr w:type="spellStart"/>
+      <w:r>
+        <w:t>frontend</w:t>
+      </w:r>
+      <w:proofErr w:type="spellEnd"/>
+      <w:r>
+        <w:t xml:space="preserve">, kodeskriving. Kai – enorm kunnskap med det tekniske, spesielt </w:t>
+      </w:r>
+      <w:proofErr w:type="spellStart"/>
+      <w:r>
+        <w:t>backend</w:t>
+      </w:r>
+      <w:proofErr w:type="spellEnd"/>
+      <w:r>
+        <w:t xml:space="preserve">. Endre – en naturlig leder som hjelper der det trengs, med nøkkelfelt å gjøre idéer til virkelighet. </w:t>
+      </w:r>
+      <w:proofErr w:type="spellStart"/>
+      <w:r>
+        <w:t>Cem</w:t>
+      </w:r>
+      <w:proofErr w:type="spellEnd"/>
+      <w:r>
+        <w:t xml:space="preserve"> – Mindre teknisk enn resten av gruppen, men kompenserer med det kreative, skyter inn idéer fra alle kanter. Samtidig mener vi at vi jobber som en enhet, hvor alle har en mening på alle problemstillingene ved oppgaven.</w:t>
       </w:r>
     </w:p>
     <w:p>
@@ -3688,7 +3780,23 @@
           <w:kern w:val="0"/>
           <w14:ligatures w14:val="none"/>
         </w:rPr>
-        <w:t>I denne rapporten vil vi gå igjennom hvert aspekt ved nettløsningen vår; alt fra hvordan vi kom fram til idéen vi valgte å gå for, hvordan den ukentlige utviklingen foregikk, hvordan vi satt opp prototypen og hva som spilte inn i oppsettet av denne, hvilke prinsipper vi har fulgt gjennom hele prosjektet, vår bruk av Git og andre hjelpemidler, hvilke tekniske valg vi tok og til slutt en liste med referanser brukt.</w:t>
+        <w:t xml:space="preserve">I denne rapporten vil vi gå igjennom hvert aspekt ved nettløsningen vår; alt fra hvordan vi kom fram til idéen vi valgte å gå for, hvordan den ukentlige utviklingen foregikk, hvordan vi satt opp prototypen og hva som spilte inn i oppsettet av denne, hvilke prinsipper vi har fulgt gjennom hele prosjektet, vår bruk av </w:t>
+      </w:r>
+      <w:proofErr w:type="spellStart"/>
+      <w:r>
+        <w:rPr>
+          <w:kern w:val="0"/>
+          <w14:ligatures w14:val="none"/>
+        </w:rPr>
+        <w:t>Git</w:t>
+      </w:r>
+      <w:proofErr w:type="spellEnd"/>
+      <w:r>
+        <w:rPr>
+          <w:kern w:val="0"/>
+          <w14:ligatures w14:val="none"/>
+        </w:rPr>
+        <w:t xml:space="preserve"> og andre hjelpemidler, hvilke tekniske valg vi tok og til slutt en liste med referanser brukt.</w:t>
       </w:r>
     </w:p>
     <w:p>
@@ -3700,60 +3808,155 @@
       <w:pPr>
         <w:pStyle w:val="Overskrift1"/>
       </w:pPr>
-      <w:bookmarkStart w:id="3" w:name="_Toc483480606"/>
+      <w:bookmarkStart w:id="2" w:name="_Toc483480606"/>
       <w:r>
         <w:lastRenderedPageBreak/>
         <w:t>Idè og konsept</w:t>
       </w:r>
+      <w:bookmarkEnd w:id="2"/>
+    </w:p>
+    <w:p/>
+    <w:p>
+      <w:pPr>
+        <w:pStyle w:val="Overskrift2"/>
+      </w:pPr>
+      <w:bookmarkStart w:id="3" w:name="_Toc483480607"/>
+      <w:r>
+        <w:t>Hvordan vi kom fram til ideen</w:t>
+      </w:r>
       <w:bookmarkEnd w:id="3"/>
     </w:p>
+    <w:p>
+      <w:r>
+        <w:t>Slik informasjonen til student</w:t>
+      </w:r>
+      <w:r>
+        <w:t>er hos Westerdals er nå, så er d</w:t>
+      </w:r>
+      <w:r>
+        <w:t>et forbedringspotensial for å få informasjon fram til de s</w:t>
+      </w:r>
+      <w:r>
+        <w:t>tudentene informasjonen er</w:t>
+      </w:r>
+      <w:r>
+        <w:t xml:space="preserve"> aktuel</w:t>
+      </w:r>
+      <w:r>
+        <w:t xml:space="preserve">l for. I dag har vi en </w:t>
+      </w:r>
+      <w:proofErr w:type="spellStart"/>
+      <w:r>
+        <w:t>Facebook</w:t>
+      </w:r>
+      <w:proofErr w:type="spellEnd"/>
+      <w:r>
+        <w:t>-</w:t>
+      </w:r>
+      <w:r>
+        <w:t xml:space="preserve">gruppe (Westerdals Sosial), hvor alt av informasjon, arrangementer og aktiviteter publiseres. </w:t>
+      </w:r>
+      <w:r>
+        <w:t>Problemet her er at alt blir en enste stor smørje og ting som er interessant for den enkelte forsvinner i all informasjon som kanskje ikke er interessant el</w:t>
+      </w:r>
+      <w:r>
+        <w:t>ler relevant for den enkelte. I</w:t>
+      </w:r>
+      <w:r>
+        <w:t xml:space="preserve"> denne </w:t>
+      </w:r>
+      <w:proofErr w:type="spellStart"/>
+      <w:r>
+        <w:t>Facebook</w:t>
+      </w:r>
+      <w:proofErr w:type="spellEnd"/>
+      <w:r>
+        <w:t xml:space="preserve">-gruppen ligger heller ikke all informasjon. </w:t>
+      </w:r>
+      <w:r>
+        <w:t xml:space="preserve">Noe ligger på </w:t>
+      </w:r>
+      <w:proofErr w:type="spellStart"/>
+      <w:r>
+        <w:t>Its-learning</w:t>
+      </w:r>
+      <w:proofErr w:type="spellEnd"/>
+      <w:r>
+        <w:t xml:space="preserve"> og noe på skolens egne nettsider osv. </w:t>
+      </w:r>
+      <w:r>
+        <w:t>Så slik vi ser det finnes det ikke en enkel måte å finne informasjon som er interessant for akkurat deg. Enten ender du opp med å finne alt mulig du ikke er interessert i eller ikke finne det du er ute etter.</w:t>
+      </w:r>
+    </w:p>
     <w:p/>
     <w:p>
       <w:pPr>
         <w:pStyle w:val="Overskrift2"/>
       </w:pPr>
-      <w:bookmarkStart w:id="4" w:name="_Toc483480607"/>
-      <w:r>
-        <w:t>Hvordan vi kom fram til ideen</w:t>
+      <w:bookmarkStart w:id="4" w:name="_Toc483480608"/>
+      <w:r>
+        <w:t>Hva er ideen</w:t>
       </w:r>
       <w:bookmarkEnd w:id="4"/>
     </w:p>
     <w:p>
       <w:r>
-        <w:t>Slik informasjonen til student</w:t>
-      </w:r>
-      <w:r>
-        <w:t>er hos Westerdals er nå, så er d</w:t>
-      </w:r>
-      <w:r>
-        <w:t>et forbedringspotensial for å få informasjon fram til de s</w:t>
-      </w:r>
-      <w:r>
-        <w:t>tudentene informasjonen er</w:t>
-      </w:r>
-      <w:r>
-        <w:t xml:space="preserve"> aktuel</w:t>
-      </w:r>
-      <w:r>
-        <w:t>l for. I dag har vi en Facebook-</w:t>
-      </w:r>
-      <w:r>
-        <w:t xml:space="preserve">gruppe (Westerdals Sosial), hvor alt av informasjon, arrangementer og aktiviteter publiseres. </w:t>
-      </w:r>
-      <w:r>
-        <w:t>Problemet her er at alt blir en enste stor smørje og ting som er interessant for den enkelte forsvinner i all informasjon som kanskje ikke er interessant el</w:t>
-      </w:r>
-      <w:r>
-        <w:t>ler relevant for den enkelte. I</w:t>
-      </w:r>
-      <w:r>
-        <w:t xml:space="preserve"> denne Facebook-gruppen ligger heller ikke all informasjon. </w:t>
-      </w:r>
-      <w:r>
-        <w:t xml:space="preserve">Noe ligger på Its-learning og noe på skolens egne nettsider osv. </w:t>
-      </w:r>
-      <w:r>
-        <w:t>Så slik vi ser det finnes det ikke en enkel måte å finne informasjon som er interessant for akkurat deg. Enten ender du opp med å finne alt mulig du ikke er interessert i eller ikke finne det du er ute etter.</w:t>
+        <w:t>Ideen vår er å få samlet all ikke-faglig informasjon som kan være interessant for studenter ved Westerdals</w:t>
+      </w:r>
+      <w:r>
+        <w:t xml:space="preserve"> campus Fjerdingen</w:t>
+      </w:r>
+      <w:r>
+        <w:t xml:space="preserve">, og vist for den enkelte hva som kan være av interesse for akkurat han eller hun. Vår løsning mener vi vil ta det gode fra både </w:t>
+      </w:r>
+      <w:proofErr w:type="spellStart"/>
+      <w:r>
+        <w:t>Facebook</w:t>
+      </w:r>
+      <w:proofErr w:type="spellEnd"/>
+      <w:r>
+        <w:t xml:space="preserve">-gruppen og </w:t>
+      </w:r>
+      <w:proofErr w:type="spellStart"/>
+      <w:r>
+        <w:t>Its-lea</w:t>
+      </w:r>
+      <w:r>
+        <w:t>rning</w:t>
+      </w:r>
+      <w:proofErr w:type="spellEnd"/>
+      <w:r>
+        <w:t>. Dette</w:t>
+      </w:r>
+      <w:r>
+        <w:t xml:space="preserve"> med å samle informasjon</w:t>
+      </w:r>
+      <w:r>
+        <w:t>, men</w:t>
+      </w:r>
+      <w:r>
+        <w:t xml:space="preserve"> og</w:t>
+      </w:r>
+      <w:r>
+        <w:t>så</w:t>
+      </w:r>
+      <w:r>
+        <w:t xml:space="preserve"> få dette fram til de studentene det kan være interessant for. Samtidig vil</w:t>
+      </w:r>
+      <w:r>
+        <w:t xml:space="preserve"> vi</w:t>
+      </w:r>
+      <w:r>
+        <w:t xml:space="preserve"> få</w:t>
+      </w:r>
+      <w:r>
+        <w:t xml:space="preserve"> inn aspekter som alle studenter ønsker, nemlig</w:t>
+      </w:r>
+      <w:r>
+        <w:t xml:space="preserve"> eksklusive</w:t>
+      </w:r>
+      <w:r>
+        <w:t xml:space="preserve"> rabatter. Alt dette ønsker vi å samle på ett sted, og på samme tid unngå en overflod av uinteressant informasjon.</w:t>
       </w:r>
     </w:p>
     <w:p/>
@@ -3761,66 +3964,11 @@
       <w:pPr>
         <w:pStyle w:val="Overskrift2"/>
       </w:pPr>
-      <w:bookmarkStart w:id="5" w:name="_Toc483480608"/>
-      <w:r>
-        <w:t>Hva er ideen</w:t>
+      <w:bookmarkStart w:id="5" w:name="_Toc483480609"/>
+      <w:r>
+        <w:t>Hva er unike med vår ide?</w:t>
       </w:r>
       <w:bookmarkEnd w:id="5"/>
-    </w:p>
-    <w:p>
-      <w:r>
-        <w:t>Ideen vår er å få samlet all ikke-faglig informasjon som kan være interessant for studenter ved Westerdals</w:t>
-      </w:r>
-      <w:r>
-        <w:t xml:space="preserve"> campus Fjerdingen</w:t>
-      </w:r>
-      <w:r>
-        <w:t>, og vist for den enkelte hva som kan være av interesse for akkurat han eller hun. Vår løsning mener vi vil ta det gode fra både Facebook-gruppen og Its-lea</w:t>
-      </w:r>
-      <w:r>
-        <w:t>rning. Dette</w:t>
-      </w:r>
-      <w:r>
-        <w:t xml:space="preserve"> med å samle informasjon</w:t>
-      </w:r>
-      <w:r>
-        <w:t>, men</w:t>
-      </w:r>
-      <w:r>
-        <w:t xml:space="preserve"> og</w:t>
-      </w:r>
-      <w:r>
-        <w:t>så</w:t>
-      </w:r>
-      <w:r>
-        <w:t xml:space="preserve"> få dette fram til de studentene det kan være interessant for. Samtidig vil</w:t>
-      </w:r>
-      <w:r>
-        <w:t xml:space="preserve"> vi</w:t>
-      </w:r>
-      <w:r>
-        <w:t xml:space="preserve"> få</w:t>
-      </w:r>
-      <w:r>
-        <w:t xml:space="preserve"> inn aspekter som alle studenter ønsker, nemlig</w:t>
-      </w:r>
-      <w:r>
-        <w:t xml:space="preserve"> eksklusive</w:t>
-      </w:r>
-      <w:r>
-        <w:t xml:space="preserve"> rabatter. Alt dette ønsker vi å samle på ett sted, og på samme tid unngå en overflod av uinteressant informasjon.</w:t>
-      </w:r>
-    </w:p>
-    <w:p/>
-    <w:p>
-      <w:pPr>
-        <w:pStyle w:val="Overskrift2"/>
-      </w:pPr>
-      <w:bookmarkStart w:id="6" w:name="_Toc483480609"/>
-      <w:r>
-        <w:t>Hva er unike med vår ide?</w:t>
-      </w:r>
-      <w:bookmarkEnd w:id="6"/>
     </w:p>
     <w:p>
       <w:r>
@@ -3904,19 +4052,19 @@
       <w:pPr>
         <w:pStyle w:val="Overskrift2"/>
       </w:pPr>
-      <w:bookmarkStart w:id="7" w:name="_Toc483480610"/>
+      <w:bookmarkStart w:id="6" w:name="_Toc483480610"/>
       <w:r>
         <w:lastRenderedPageBreak/>
         <w:t>Hva er vårt fokusområde?</w:t>
       </w:r>
-      <w:bookmarkEnd w:id="7"/>
+      <w:bookmarkEnd w:id="6"/>
     </w:p>
     <w:p>
       <w:r>
         <w:t>I løsningen vår fokuserer vi på tre hovedkategorier</w:t>
       </w:r>
       <w:r>
-        <w:t xml:space="preserve"> med underkategorier</w:t>
+        <w:t>, under hver av disse markerer vi hver artikkel med en eller flere «tags» for lettere finne det man er ute etter</w:t>
       </w:r>
       <w:r>
         <w:t>:</w:t>
@@ -4188,23 +4336,23 @@
       <w:pPr>
         <w:pStyle w:val="Overskrift1"/>
       </w:pPr>
-      <w:bookmarkStart w:id="8" w:name="_Toc483480611"/>
+      <w:bookmarkStart w:id="7" w:name="_Toc483480611"/>
       <w:r>
         <w:lastRenderedPageBreak/>
         <w:t>Utviklingsmetodikk</w:t>
       </w:r>
+      <w:bookmarkEnd w:id="7"/>
+    </w:p>
+    <w:p/>
+    <w:p>
+      <w:pPr>
+        <w:pStyle w:val="Overskrift2"/>
+      </w:pPr>
+      <w:bookmarkStart w:id="8" w:name="_Toc483480612"/>
+      <w:r>
+        <w:t>Organisering</w:t>
+      </w:r>
       <w:bookmarkEnd w:id="8"/>
-    </w:p>
-    <w:p/>
-    <w:p>
-      <w:pPr>
-        <w:pStyle w:val="Overskrift2"/>
-      </w:pPr>
-      <w:bookmarkStart w:id="9" w:name="_Toc483480612"/>
-      <w:r>
-        <w:t>Organisering</w:t>
-      </w:r>
-      <w:bookmarkEnd w:id="9"/>
     </w:p>
     <w:p>
       <w:r>
@@ -4272,13 +4420,29 @@
         </w:drawing>
       </w:r>
       <w:r>
-        <w:t>I dette prosjektet har det vært stort fokus på arbeidsmetoden/utviklingsmetodikken. Vi har i dette prosjektet brukt Kanban som utgangspunkt</w:t>
+        <w:t xml:space="preserve">I dette prosjektet har det vært stort fokus på arbeidsmetoden/utviklingsmetodikken. Vi har i dette prosjektet brukt </w:t>
+      </w:r>
+      <w:proofErr w:type="spellStart"/>
+      <w:r>
+        <w:t>Kanban</w:t>
+      </w:r>
+      <w:proofErr w:type="spellEnd"/>
+      <w:r>
+        <w:t xml:space="preserve"> som utgangspunkt</w:t>
       </w:r>
       <w:r>
         <w:t>,</w:t>
       </w:r>
       <w:r>
-        <w:t xml:space="preserve"> Kanban er</w:t>
+        <w:t xml:space="preserve"> </w:t>
+      </w:r>
+      <w:proofErr w:type="spellStart"/>
+      <w:r>
+        <w:t>Kanban</w:t>
+      </w:r>
+      <w:proofErr w:type="spellEnd"/>
+      <w:r>
+        <w:t xml:space="preserve"> er</w:t>
       </w:r>
       <w:r>
         <w:t xml:space="preserve"> en agil utviklingsmetodikk.</w:t>
@@ -4287,19 +4451,51 @@
     <w:p/>
     <w:p>
       <w:r>
-        <w:t>For å kunne jobbe med Kanban i dette prosjektet trengte vi et digitalt verktø</w:t>
+        <w:t xml:space="preserve">For å kunne jobbe med </w:t>
+      </w:r>
+      <w:proofErr w:type="spellStart"/>
+      <w:r>
+        <w:t>Kanban</w:t>
+      </w:r>
+      <w:proofErr w:type="spellEnd"/>
+      <w:r>
+        <w:t xml:space="preserve"> i dette prosjektet trengte vi et digitalt verktø</w:t>
       </w:r>
       <w:r>
         <w:t>y</w:t>
       </w:r>
       <w:r>
-        <w:t>, valget falt på Taiga. Dette er en webløsning som blant annet er bygget rundt Kanban. Taiga gir oss muligheten til lett kunne organisere arbeidet vårt. Vi kan her holde styr på hvilke oppgaver som jobbes med og hvem som gjør hva osv. Vi kan tilegne oppgaver til enkeltpersoner eller hele gruppen. Vi kan også lage underoppgaver til en større oppgave.</w:t>
+        <w:t xml:space="preserve">, valget falt på Taiga. Dette er en webløsning som blant annet er bygget rundt </w:t>
+      </w:r>
+      <w:proofErr w:type="spellStart"/>
+      <w:r>
+        <w:t>Kanban</w:t>
+      </w:r>
+      <w:proofErr w:type="spellEnd"/>
+      <w:r>
+        <w:t>. Taiga gir oss muligheten til lett kunne organisere arbeidet vårt. Vi kan her holde styr på hvilke oppgaver som jobbes med og hvem som gjør hva osv. Vi kan tilegne oppgaver til enkeltpersoner eller hele gruppen. Vi kan også lage underoppgaver til en større oppgave.</w:t>
       </w:r>
     </w:p>
     <w:p/>
     <w:p>
       <w:r>
-        <w:t>Taiga lar oss også koble opp mot Slack og Git. Dette gjør at vi kan oppdatere Taiga automatisk som vi jobber på oppgaven.</w:t>
+        <w:t xml:space="preserve">Taiga lar oss også koble opp mot </w:t>
+      </w:r>
+      <w:proofErr w:type="spellStart"/>
+      <w:r>
+        <w:t>Slack</w:t>
+      </w:r>
+      <w:proofErr w:type="spellEnd"/>
+      <w:r>
+        <w:t xml:space="preserve"> og </w:t>
+      </w:r>
+      <w:proofErr w:type="spellStart"/>
+      <w:r>
+        <w:t>Git</w:t>
+      </w:r>
+      <w:proofErr w:type="spellEnd"/>
+      <w:r>
+        <w:t>. Dette gjør at vi kan oppdatere Taiga automatisk som vi jobber på oppgaven.</w:t>
       </w:r>
       <w:r>
         <w:t xml:space="preserve"> Her under kan du se et eksempel på hvordan Taiga kunne se ut under prosjektet:</w:t>
@@ -4359,7 +4555,31 @@
     <w:p>
       <w:r>
         <w:lastRenderedPageBreak/>
-        <w:t>Til kommunikasjon brukte en del slack, men også mye Facebook til generell kommunikasjon. Git brukte vi også mye for å holde styr på arbeidet vårt og filene, men mer om dette lenger ned.</w:t>
+        <w:t xml:space="preserve">Til kommunikasjon brukte en del </w:t>
+      </w:r>
+      <w:proofErr w:type="spellStart"/>
+      <w:r>
+        <w:t>slack</w:t>
+      </w:r>
+      <w:proofErr w:type="spellEnd"/>
+      <w:r>
+        <w:t xml:space="preserve">, men også mye </w:t>
+      </w:r>
+      <w:proofErr w:type="spellStart"/>
+      <w:r>
+        <w:t>Facebook</w:t>
+      </w:r>
+      <w:proofErr w:type="spellEnd"/>
+      <w:r>
+        <w:t xml:space="preserve"> til generell kommunikasjon. </w:t>
+      </w:r>
+      <w:proofErr w:type="spellStart"/>
+      <w:r>
+        <w:t>Git</w:t>
+      </w:r>
+      <w:proofErr w:type="spellEnd"/>
+      <w:r>
+        <w:t xml:space="preserve"> brukte vi også mye for å holde styr på arbeidet vårt og filene, men mer om dette lenger ned.</w:t>
       </w:r>
     </w:p>
     <w:p>
@@ -4372,11 +4592,11 @@
       <w:pPr>
         <w:pStyle w:val="Overskrift2"/>
       </w:pPr>
-      <w:bookmarkStart w:id="10" w:name="_Toc483480613"/>
+      <w:bookmarkStart w:id="9" w:name="_Toc483480613"/>
       <w:r>
         <w:t>Ansvarsfordeling</w:t>
       </w:r>
-      <w:bookmarkEnd w:id="10"/>
+      <w:bookmarkEnd w:id="9"/>
     </w:p>
     <w:p>
       <w:r>
@@ -4426,8 +4646,13 @@
             <w:pPr>
               <w:cnfStyle w:val="000000100000" w:firstRow="0" w:lastRow="0" w:firstColumn="0" w:lastColumn="0" w:oddVBand="0" w:evenVBand="0" w:oddHBand="1" w:evenHBand="0" w:firstRowFirstColumn="0" w:firstRowLastColumn="0" w:lastRowFirstColumn="0" w:lastRowLastColumn="0"/>
             </w:pPr>
+            <w:proofErr w:type="spellStart"/>
             <w:r>
-              <w:t>Backend/server/PHP</w:t>
+              <w:t>Backend</w:t>
+            </w:r>
+            <w:proofErr w:type="spellEnd"/>
+            <w:r>
+              <w:t>/server/PHP</w:t>
             </w:r>
           </w:p>
         </w:tc>
@@ -4494,9 +4719,11 @@
             <w:tcW w:w="2977" w:type="dxa"/>
           </w:tcPr>
           <w:p>
+            <w:proofErr w:type="spellStart"/>
             <w:r>
               <w:t>Cem</w:t>
             </w:r>
+            <w:proofErr w:type="spellEnd"/>
           </w:p>
         </w:tc>
         <w:tc>
@@ -4525,15 +4752,23 @@
       <w:pPr>
         <w:pStyle w:val="Overskrift2"/>
       </w:pPr>
-      <w:bookmarkStart w:id="11" w:name="_Toc483480614"/>
+      <w:bookmarkStart w:id="10" w:name="_Toc483480614"/>
       <w:r>
         <w:t>Samhandling med bruker</w:t>
       </w:r>
-      <w:bookmarkEnd w:id="11"/>
-    </w:p>
-    <w:p>
-      <w:r>
-        <w:t xml:space="preserve">Under hele prosjektet gikk vi ut i fra en iterativ prosess. Vi begynte med planlegging, lagde en prototype, testet prototypen på intervjuobjekter, for så å vurdere tilbakemeldingene og begynne prosessen på nytt. Helt til vi hadde en god løsning. </w:t>
+      <w:bookmarkEnd w:id="10"/>
+    </w:p>
+    <w:p>
+      <w:r>
+        <w:t xml:space="preserve">Under hele prosjektet gikk vi ut i fra en </w:t>
+      </w:r>
+      <w:proofErr w:type="spellStart"/>
+      <w:r>
+        <w:t>iterativ</w:t>
+      </w:r>
+      <w:proofErr w:type="spellEnd"/>
+      <w:r>
+        <w:t xml:space="preserve"> prosess. Vi begynte med planlegging, lagde en prototype, testet prototypen på intervjuobjekter, for så å vurdere tilbakemeldingene og begynne prosessen på nytt. Helt til vi hadde en god løsning. </w:t>
       </w:r>
       <w:r>
         <w:t>Dette gjorde at vi hadde en god smidighet gjennom hele prosessen. Uten for store problemer kunne vi da gjøre forandringer ut i fra tilbakemelding fra potensielle brukere.</w:t>
@@ -4556,33 +4791,73 @@
       <w:pPr>
         <w:pStyle w:val="Overskrift1"/>
       </w:pPr>
-      <w:bookmarkStart w:id="12" w:name="_Toc483480615"/>
+      <w:bookmarkStart w:id="11" w:name="_Toc483480615"/>
       <w:r>
         <w:lastRenderedPageBreak/>
         <w:t>Prototype</w:t>
       </w:r>
+      <w:bookmarkEnd w:id="11"/>
+    </w:p>
+    <w:p/>
+    <w:p>
+      <w:pPr>
+        <w:pStyle w:val="Overskrift2"/>
+      </w:pPr>
+      <w:bookmarkStart w:id="12" w:name="_Toc483480616"/>
+      <w:r>
+        <w:t>Verktøy for utvikling av prototype</w:t>
+      </w:r>
       <w:bookmarkEnd w:id="12"/>
     </w:p>
+    <w:p>
+      <w:r>
+        <w:t xml:space="preserve">Etter forelesningen vi hadde om utvikling av prototype, begynte vi å lete etter beste verktøy for å lage en prototype. Programmer som </w:t>
+      </w:r>
+      <w:proofErr w:type="spellStart"/>
+      <w:r>
+        <w:t>Balsamiq</w:t>
+      </w:r>
+      <w:proofErr w:type="spellEnd"/>
+      <w:r>
+        <w:t xml:space="preserve">, </w:t>
+      </w:r>
+      <w:proofErr w:type="spellStart"/>
+      <w:r>
+        <w:t>InVision</w:t>
+      </w:r>
+      <w:proofErr w:type="spellEnd"/>
+      <w:r>
+        <w:t xml:space="preserve">, </w:t>
+      </w:r>
+      <w:proofErr w:type="spellStart"/>
+      <w:r>
+        <w:t>Artisteer</w:t>
+      </w:r>
+      <w:proofErr w:type="spellEnd"/>
+      <w:r>
+        <w:t xml:space="preserve"> og Adobe Muse ble diskutert. Alle hadde sine fordeler og ulemper, men valget falt på Adobe Muse. Vi følte Adobe Muse ga oss det vi trengte for å lage en funksjonell og forklarende prototype.</w:t>
+      </w:r>
+      <w:r>
+        <w:t xml:space="preserve"> </w:t>
+      </w:r>
+      <w:r>
+        <w:t>Det var viktig for oss at verktøyet vi brukte kunne brukes til å lage en prototype vi kunne vise til intervjuobjekter og potensielle brukere av siden. For å få til dette måtte vi ha et program som liknet mest mulig på endelige produktet, samtidig som det ikke var for vanskelig for oss å gjøre endringer om vi så dette var nødvendig. Med Adobe Muse kan man få generert en fungerende nettside som inneholder: HTML, CSS, PHP, JavaScript osv. Dette uten å skrive noe kode og bare flytte ting rundt som om det skulle vært et tegneprogram.</w:t>
+      </w:r>
+    </w:p>
     <w:p/>
     <w:p>
       <w:pPr>
         <w:pStyle w:val="Overskrift2"/>
       </w:pPr>
-      <w:bookmarkStart w:id="13" w:name="_Toc483480616"/>
-      <w:r>
-        <w:t>Verktøy for utvikling av prototype</w:t>
+      <w:bookmarkStart w:id="13" w:name="_Toc483480617"/>
+      <w:r>
+        <w:t>Intervjuer og feedback til prototypen</w:t>
       </w:r>
       <w:bookmarkEnd w:id="13"/>
     </w:p>
     <w:p>
       <w:r>
-        <w:t>Etter forelesningen vi hadde om utvikling av prototype, begynte vi å lete etter beste verktøy for å lage en prototype. Programmer som Balsamiq, InVision, Artisteer og Adobe Muse ble diskutert. Alle hadde sine fordeler og ulemper, men valget falt på Adobe Muse. Vi følte Adobe Muse ga oss det vi trengte for å lage en funksjonell og forklarende prototype.</w:t>
-      </w:r>
-      <w:r>
-        <w:t xml:space="preserve"> </w:t>
-      </w:r>
-      <w:r>
-        <w:t>Det var viktig for oss at verktøyet vi brukte kunne brukes til å lage en prototype vi kunne vise til intervjuobjekter og potensielle brukere av siden. For å få til dette måtte vi ha et program som liknet mest mulig på endelige produktet, samtidig som det ikke var for vanskelig for oss å gjøre endringer om vi så dette var nødvendig. Med Adobe Muse kan man få generert en fungerende nettside som inneholder: HTML, CSS, PHP, JavaScript osv. Dette uten å skrive noe kode og bare flytte ting rundt som om det skulle vært et tegneprogram.</w:t>
+        <w:t>Vi hadde flere runder hvor vi intervjuet potensielle brukere og generelt vanlige folk for å få mye tilbakemelding på designet underveis. Med et så godt program var det ikke noe problem å forandre på designet om det var noe de sa vi burde fikse på. Det kunne til og med hende vi kunne gjøre endinger under intervjuet for å se om vi forsto tilbakemeldingen riktig. Etter flere runder med intervjuer kom vi fram til en prototype vi syntes var god nok til å begynne å utvikle løsningen fra.</w:t>
       </w:r>
     </w:p>
     <w:p/>
@@ -4590,27 +4865,11 @@
       <w:pPr>
         <w:pStyle w:val="Overskrift2"/>
       </w:pPr>
-      <w:bookmarkStart w:id="14" w:name="_Toc483480617"/>
-      <w:r>
-        <w:t>Intervjuer og feedback til prototypen</w:t>
+      <w:bookmarkStart w:id="14" w:name="_Toc483480618"/>
+      <w:r>
+        <w:t>Hvordan vi bruke prototypen til videre utvikling</w:t>
       </w:r>
       <w:bookmarkEnd w:id="14"/>
-    </w:p>
-    <w:p>
-      <w:r>
-        <w:t>Vi hadde flere runder hvor vi intervjuet potensielle brukere og generelt vanlige folk for å få mye tilbakemelding på designet underveis. Med et så godt program var det ikke noe problem å forandre på designet om det var noe de sa vi burde fikse på. Det kunne til og med hende vi kunne gjøre endinger under intervjuet for å se om vi forsto tilbakemeldingen riktig. Etter flere runder med intervjuer kom vi fram til en prototype vi syntes var god nok til å begynne å utvikle løsningen fra.</w:t>
-      </w:r>
-    </w:p>
-    <w:p/>
-    <w:p>
-      <w:pPr>
-        <w:pStyle w:val="Overskrift2"/>
-      </w:pPr>
-      <w:bookmarkStart w:id="15" w:name="_Toc483480618"/>
-      <w:r>
-        <w:t>Hvordan vi bruke prototypen til videre utvikling</w:t>
-      </w:r>
-      <w:bookmarkEnd w:id="15"/>
     </w:p>
     <w:p>
       <w:r>
@@ -4668,18 +4927,18 @@
       <w:pPr>
         <w:pStyle w:val="Overskrift2"/>
       </w:pPr>
-      <w:bookmarkStart w:id="16" w:name="_Toc483480619"/>
+      <w:bookmarkStart w:id="15" w:name="_Toc483480619"/>
       <w:r>
         <w:lastRenderedPageBreak/>
         <w:t>Skjermbilder fra utvikling av prototype</w:t>
       </w:r>
-      <w:bookmarkEnd w:id="16"/>
+      <w:bookmarkEnd w:id="15"/>
     </w:p>
     <w:p>
       <w:pPr>
         <w:pStyle w:val="Overskrift3"/>
       </w:pPr>
-      <w:bookmarkStart w:id="17" w:name="_Toc483480620"/>
+      <w:bookmarkStart w:id="16" w:name="_Toc483480620"/>
       <w:r>
         <w:rPr>
           <w:noProof/>
@@ -4737,7 +4996,7 @@
       <w:r>
         <w:t>Versjon 1:</w:t>
       </w:r>
-      <w:bookmarkEnd w:id="17"/>
+      <w:bookmarkEnd w:id="16"/>
     </w:p>
     <w:p/>
     <w:p/>
@@ -4756,7 +5015,7 @@
       <w:pPr>
         <w:pStyle w:val="Overskrift3"/>
       </w:pPr>
-      <w:bookmarkStart w:id="18" w:name="_Toc483480621"/>
+      <w:bookmarkStart w:id="17" w:name="_Toc483480621"/>
       <w:r>
         <w:rPr>
           <w:noProof/>
@@ -4822,7 +5081,7 @@
       <w:r>
         <w:t>Versjon 2:</w:t>
       </w:r>
-      <w:bookmarkEnd w:id="18"/>
+      <w:bookmarkEnd w:id="17"/>
     </w:p>
     <w:p/>
     <w:p/>
@@ -4840,7 +5099,7 @@
       <w:pPr>
         <w:pStyle w:val="Overskrift3"/>
       </w:pPr>
-      <w:bookmarkStart w:id="19" w:name="_Toc483480622"/>
+      <w:bookmarkStart w:id="18" w:name="_Toc483480622"/>
       <w:r>
         <w:rPr>
           <w:noProof/>
@@ -4898,7 +5157,7 @@
       <w:r>
         <w:t>Versjon 3</w:t>
       </w:r>
-      <w:bookmarkEnd w:id="19"/>
+      <w:bookmarkEnd w:id="18"/>
       <w:r>
         <w:br w:type="page"/>
       </w:r>
@@ -4907,45 +5166,63 @@
       <w:pPr>
         <w:pStyle w:val="Overskrift1"/>
       </w:pPr>
-      <w:bookmarkStart w:id="20" w:name="_Toc483480623"/>
+      <w:bookmarkStart w:id="19" w:name="_Toc483480623"/>
       <w:r>
         <w:lastRenderedPageBreak/>
         <w:t>Prinsipper</w:t>
       </w:r>
+      <w:bookmarkEnd w:id="19"/>
+    </w:p>
+    <w:p>
+      <w:pPr>
+        <w:pStyle w:val="Overskrift2"/>
+      </w:pPr>
+      <w:bookmarkStart w:id="20" w:name="_Toc482180263"/>
+      <w:bookmarkStart w:id="21" w:name="_Toc483480624"/>
+      <w:r>
+        <w:t>Målgruppen</w:t>
+      </w:r>
       <w:bookmarkEnd w:id="20"/>
+      <w:bookmarkEnd w:id="21"/>
+    </w:p>
+    <w:p>
+      <w:r>
+        <w:t xml:space="preserve">Det er ingen tvil om at studenter er målgruppen for vår nettløsning, spesifisert i oppgaveteksten. Rammen for verket er satt - det er vår oppgave å komme opp med en løsning relevant for målgruppen, og sørge for at deres interesser og behov er ivaretatt. I og med at vi på gruppen og våre klassekamerater er inne i målgruppen, gir oss ekstra innsikt og oversikt over hva brukerne savner i dagens studentsamfunn. Som student kan det være vanskelig å få med seg alt som foregår, og ting kan fort bli uoversiktlig. Det vi med vår nettløsning ønsker er å gjøre det lettere å få en oversikt over hva som skjer på/i nærheten av campus Fjerdingen, og skreddersy dette etter hver enkelt persons interesser. Som en liten «rosin i pølsa» har vi også samlet rabatter relevant for studenter, som en ekstra tiltrekningskraft for studenter med stram økonomi eller for de som er ute etter en god </w:t>
+      </w:r>
+      <w:proofErr w:type="spellStart"/>
+      <w:r>
+        <w:t>deal</w:t>
+      </w:r>
+      <w:proofErr w:type="spellEnd"/>
+      <w:r>
+        <w:t xml:space="preserve">.  </w:t>
+      </w:r>
     </w:p>
     <w:p>
       <w:pPr>
         <w:pStyle w:val="Overskrift2"/>
       </w:pPr>
-      <w:bookmarkStart w:id="21" w:name="_Toc482180263"/>
-      <w:bookmarkStart w:id="22" w:name="_Toc483480624"/>
-      <w:r>
-        <w:t>Målgruppen</w:t>
-      </w:r>
-      <w:bookmarkEnd w:id="21"/>
+      <w:bookmarkStart w:id="22" w:name="_Toc482180264"/>
+      <w:bookmarkStart w:id="23" w:name="_Toc483480625"/>
+      <w:proofErr w:type="spellStart"/>
+      <w:r>
+        <w:t>Usability</w:t>
+      </w:r>
       <w:bookmarkEnd w:id="22"/>
-    </w:p>
-    <w:p>
-      <w:r>
-        <w:t xml:space="preserve">Det er ingen tvil om at studenter er målgruppen for vår nettløsning, spesifisert i oppgaveteksten. Rammen for verket er satt - det er vår oppgave å komme opp med en løsning relevant for målgruppen, og sørge for at deres interesser og behov er ivaretatt. I og med at vi på gruppen og våre klassekamerater er inne i målgruppen, gir oss ekstra innsikt og oversikt over hva brukerne savner i dagens studentsamfunn. Som student kan det være vanskelig å få med seg alt som foregår, og ting kan fort bli uoversiktlig. Det vi med vår nettløsning ønsker er å gjøre det lettere å få en oversikt over hva som skjer på/i nærheten av campus Fjerdingen, og skreddersy dette etter hver enkelt persons interesser. Som en liten «rosin i pølsa» har vi også samlet rabatter relevant for studenter, som en ekstra tiltrekningskraft for studenter med stram økonomi eller for de som er ute etter en god deal.  </w:t>
-      </w:r>
-    </w:p>
-    <w:p>
-      <w:pPr>
-        <w:pStyle w:val="Overskrift2"/>
-      </w:pPr>
-      <w:bookmarkStart w:id="23" w:name="_Toc482180264"/>
-      <w:bookmarkStart w:id="24" w:name="_Toc483480625"/>
-      <w:r>
-        <w:t>Usability</w:t>
-      </w:r>
       <w:bookmarkEnd w:id="23"/>
-      <w:bookmarkEnd w:id="24"/>
-    </w:p>
-    <w:p>
-      <w:r>
-        <w:t>Når det kommer til brukskvaliteten/usability, er det alfa og omega for en nettløsning. Det er essensielt at brukerens opplevelse av nettløsningen er så behagelig som mulig. Brukskvalitet handler om at brukeren har en enkel, lett og kjapp erfaring med løsningen. Det skal være enkelt å navigere seg rundt og finne fram dit en vil. Det skal også være lett «arbeid» og ikke kreve mye tid fra en muligens allerede tidsknapp student.</w:t>
+      <w:proofErr w:type="spellEnd"/>
+    </w:p>
+    <w:p>
+      <w:r>
+        <w:t>Når det kommer til brukskvaliteten/</w:t>
+      </w:r>
+      <w:proofErr w:type="spellStart"/>
+      <w:r>
+        <w:t>usability</w:t>
+      </w:r>
+      <w:proofErr w:type="spellEnd"/>
+      <w:r>
+        <w:t>, er det alfa og omega for en nettløsning. Det er essensielt at brukerens opplevelse av nettløsningen er så behagelig som mulig. Brukskvalitet handler om at brukeren har en enkel, lett og kjapp erfaring med løsningen. Det skal være enkelt å navigere seg rundt og finne fram dit en vil. Det skal også være lett «arbeid» og ikke kreve mye tid fra en muligens allerede tidsknapp student.</w:t>
       </w:r>
     </w:p>
     <w:p>
@@ -4955,17 +5232,41 @@
     </w:p>
     <w:p>
       <w:r>
-        <w:t>Navngivning kan være et problem ved at det kan være vanskelige å se sammenhenger med navn på kategorier/headlines. Dette har vi tatt i betraktning med vår løsning. Navngivningen er enkel og beskrivende uten å overskride med hverandre, slik at det ikke skaper noen problemer for brukeren. Sidene inneholder ikke altfor mye tekst heller, kun en kort beskrivelse av rabatten/arrangementet/aktiviteten/stillingen, så siden blir ikke for «grå» heller.</w:t>
-      </w:r>
-    </w:p>
-    <w:p>
-      <w:r>
-        <w:t>Vi har også tatt i betraktning at plasseringen av objektene på siden ligger på «forventede» steder. Headeren har «hjemknappen» helt til venstre, de fire underkategoriene på høyre side – hvorav «min side» er plassert helt til høyre. Det er et velkjent oppsett, som vi og våre intervjuobjekter syntes var logisk og naturlig. Vi har ikke prøvd å revolusjonere oppsettet av en header, men gjort det gjenkjennelig for brukere slik at de heller kan bruke mer tid på å nyte innholdet på siden.</w:t>
-      </w:r>
-    </w:p>
-    <w:p>
-      <w:r>
-        <w:t>Grupperingen er også noe vi har satt høyt på prioriteringslista. Det er viktig at det brukeren forventer å finne ligger samlet på ett sted, og ikke spredd rundt omkring på nettsiden. Dette har vi løst med de forskjellige kategoriene våre, samt filtreringsmetodene under her igjen, for å virkelig få grupperingen finspisset og at brukeren finner eksakt det vedkommende ønsker.</w:t>
+        <w:t>Navngivning kan være et problem ved at det kan være vanskelige å se sammenhenger med navn på kategorier/</w:t>
+      </w:r>
+      <w:proofErr w:type="spellStart"/>
+      <w:r>
+        <w:t>headlines</w:t>
+      </w:r>
+      <w:proofErr w:type="spellEnd"/>
+      <w:r>
+        <w:t>. Dette har vi tatt i betraktning med vår løsning. Navngivningen er enkel og beskrivende uten å overskride med hverandre, slik at det ikke skaper noen problemer for brukeren. Sidene inneholder ikke altfor mye tekst heller, kun en kort beskrivelse av rabatten/arrangementet/aktiviteten/stillingen, så siden blir ikke for «grå» heller.</w:t>
+      </w:r>
+    </w:p>
+    <w:p>
+      <w:r>
+        <w:t xml:space="preserve">Vi har også tatt i betraktning at plasseringen av objektene på siden ligger på «forventede» steder. </w:t>
+      </w:r>
+      <w:proofErr w:type="spellStart"/>
+      <w:r>
+        <w:t>Headeren</w:t>
+      </w:r>
+      <w:proofErr w:type="spellEnd"/>
+      <w:r>
+        <w:t xml:space="preserve"> har «hjemknappen» helt til venstre, de fire underkategoriene på høyre side – hvorav «min side» er plassert helt til høyre. Det er et velkjent oppsett, som vi og våre intervjuobjekter syntes var logisk og naturlig. Vi har ikke prøvd å revolusjonere oppsettet av en header, men gjort det gjenkjennelig for brukere slik at de heller kan bruke mer tid på å nyte innholdet på siden.</w:t>
+      </w:r>
+    </w:p>
+    <w:p>
+      <w:r>
+        <w:t xml:space="preserve">Grupperingen er også noe vi har satt høyt på prioriteringslista. Det er viktig at det brukeren forventer å finne ligger samlet på ett sted, og ikke spredd rundt omkring på nettsiden. Dette har vi løst med de forskjellige kategoriene våre, samt filtreringsmetodene under her igjen, for å virkelig få grupperingen </w:t>
+      </w:r>
+      <w:proofErr w:type="spellStart"/>
+      <w:r>
+        <w:t>finspisset</w:t>
+      </w:r>
+      <w:proofErr w:type="spellEnd"/>
+      <w:r>
+        <w:t xml:space="preserve"> og at brukeren finner eksakt det vedkommende ønsker.</w:t>
       </w:r>
     </w:p>
     <w:p/>
@@ -4978,48 +5279,121 @@
       <w:pPr>
         <w:pStyle w:val="Overskrift2"/>
       </w:pPr>
-      <w:bookmarkStart w:id="25" w:name="_Toc482180265"/>
-      <w:bookmarkStart w:id="26" w:name="_Toc483480626"/>
+      <w:bookmarkStart w:id="24" w:name="_Toc482180265"/>
+      <w:bookmarkStart w:id="25" w:name="_Toc483480626"/>
       <w:r>
         <w:lastRenderedPageBreak/>
         <w:t>Designprinsipper</w:t>
       </w:r>
+      <w:bookmarkEnd w:id="24"/>
+      <w:r>
+        <w:t xml:space="preserve"> / universell utforming / innhold &amp; tjenester</w:t>
+      </w:r>
       <w:bookmarkEnd w:id="25"/>
-      <w:r>
-        <w:t xml:space="preserve"> / universell utforming / innhold &amp; tjenester</w:t>
-      </w:r>
-      <w:bookmarkEnd w:id="26"/>
-    </w:p>
-    <w:p>
-      <w:r>
-        <w:t>Forsiden har en «ren» look. Siden inneholder en bilde-karusell med en velkomstmelding sammen med en kort beskrivelse av nettsiden. Under dette ligger de fire undersidene nettløsningen tilbyr: rabatter, på campus, i nærheten og min side. Disse blir kort beskrevet, og har en «les mer her» knapp om brukeren ønsker å se hva nettsiden har å by på. Blar man lenger ned kan man se hva som er aktuelt for brukeren, på en oversiktlig måte. Om ønsket kan brukeren filtrere kategoriene etter eget ønske. I bunnen finner man fremhevede arrangementer som nærmer seg.</w:t>
-      </w:r>
-    </w:p>
-    <w:p>
-      <w:r>
-        <w:t>Rabatter-siden er satt opp uten for mye tekst som overvelder brukeren, for å gi en behagelig og ryddig look. Hver rabattboks har hoverfunksjon som utfolder en boks over bildet med en beskrivelse av den valgte rabatten. Det er også satt fargede tags i hjørnet av hver rabattkupong, for å gjøre det enklere å se hvilken kategori en rabattkupong går under.</w:t>
+    </w:p>
+    <w:p>
+      <w:r>
+        <w:t xml:space="preserve">Forsiden har en «ren» </w:t>
+      </w:r>
+      <w:proofErr w:type="spellStart"/>
+      <w:r>
+        <w:t>look</w:t>
+      </w:r>
+      <w:proofErr w:type="spellEnd"/>
+      <w:r>
+        <w:t>. Siden inneholder en bilde-karusell med en velkomstmelding sammen med en kort beskrivelse av nettsiden. Under dette ligger de fire undersidene nettløsningen tilbyr: rabatter, på campus, i nærheten og min side. Disse blir kort beskrevet, og har en «les mer her» knapp om brukeren ønsker å se hva nettsiden har å by på. Blar man lenger ned kan man se hva som er aktuelt for b</w:t>
+      </w:r>
+      <w:r>
+        <w:t>rukeren, på en oversiktlig måte. Er man ikke innlogget vil brukeren her se et utvalg av det som er mest populært nå.</w:t>
+      </w:r>
+    </w:p>
+    <w:p>
+      <w:r>
+        <w:t xml:space="preserve">Rabatter-siden er satt opp uten for mye tekst som overvelder brukeren, for å gi en behagelig og ryddig </w:t>
+      </w:r>
+      <w:proofErr w:type="spellStart"/>
+      <w:r>
+        <w:t>look</w:t>
+      </w:r>
+      <w:proofErr w:type="spellEnd"/>
+      <w:r>
+        <w:t xml:space="preserve">. Hver </w:t>
+      </w:r>
+      <w:proofErr w:type="spellStart"/>
+      <w:r>
+        <w:t>rabattboks</w:t>
+      </w:r>
+      <w:proofErr w:type="spellEnd"/>
+      <w:r>
+        <w:t xml:space="preserve"> har</w:t>
+      </w:r>
+      <w:r>
+        <w:t xml:space="preserve"> en tittel og en kort bekrivelse av hva rabatten går ut på, samt hvilke tags som er brukt</w:t>
+      </w:r>
+      <w:r>
+        <w:t xml:space="preserve">. </w:t>
       </w:r>
     </w:p>
     <w:p/>
     <w:p>
       <w:r>
-        <w:t>«På campus»- og «I nærheten»-sidene har eksakt samme oppsett, noe som gjør siden mer brukervennlig. De er satt opp slik at man får en beskrivelse av hva man finner på eksakt denne undersiden. Om man er medlem får man opp utvalgte arrangementer/stillinger/foreninger (campus) eller arrangementer/aktiviteter/mat og drikke (i nærheten). Deretter kommer det haugevis med forskjellige happenings, 3 bokser per linje – slik at det ikke blir for tett i tett og dermed rotete. Man kan velge å filtrere etter kategori, eller bruke søkefunksjonen til å søke etter spesifikke tags. Hoverfunksjonen er lik på disse sidene, som ved rabattsiden, og dersom man trykker på et ønsket arrangement e.l. blir man sendt til en informasjonsside. Denne siden er strippet ned til nettoen – det har bare det viktigste/mest relevante. Her snakker vi da om et bilde, en overskrift, en kort beskrivelse, dato/sted, kart av den eksakte posisjonen og tagsene som gjelder.</w:t>
-      </w:r>
-    </w:p>
-    <w:p>
-      <w:r>
-        <w:t>Til slutt har vi «Min side». Ved klikk i hovedmenyen tas man til innloggingsiden, hvor man taster inn e-postadresse og passord. Dersom man ikke er medlem er det en «ikke medlem? Opprett bruker her»-link. Oppsettet er ganske rett fram, det skal godt gjøres å bli forvirret på denne siden.</w:t>
-      </w:r>
-    </w:p>
-    <w:p>
-      <w:r>
-        <w:t>Når brukeren er logget inn, kommer man til sin personlige side. Her kan man laste opp et bilde av seg selv</w:t>
-      </w:r>
-      <w:r>
-        <w:t xml:space="preserve"> (noe til videre utvikling)</w:t>
-      </w:r>
-      <w:r>
-        <w:t>, skrive om seg selv, legge til/fjerne tags man er interessert i, eller oppdatere opplysninger.</w:t>
+        <w:t xml:space="preserve">«På campus»- og «I nærheten»-sidene har eksakt samme oppsett, noe som gjør siden mer brukervennlig. De er satt opp slik at man får en beskrivelse av hva man finner på eksakt denne undersiden. Om man er medlem får man opp </w:t>
+      </w:r>
+      <w:r>
+        <w:t>sorterte</w:t>
+      </w:r>
+      <w:r>
+        <w:t xml:space="preserve"> arrangementer/stillinger/foreninger (campus) eller arrangementer/aktiviteter/mat og drikke (i nærheten). Deretter kommer det haugevis med forskjellige happenings, 3 bokser per linje – slik at det ikke blir for tett i tett og dermed rotete. </w:t>
+      </w:r>
+      <w:proofErr w:type="spellStart"/>
+      <w:r>
+        <w:t>Hoverfunksjonen</w:t>
+      </w:r>
+      <w:proofErr w:type="spellEnd"/>
+      <w:r>
+        <w:t xml:space="preserve"> er lik på disse sidene, som ved rabattsiden, og dersom man trykker på et ønsket arrangement e.l. blir man sendt til en informasjonsside. Denne siden er strippet ned til nettoen – det har bare det viktigste/mest relevante. Her snakker vi da om et bilde, en overskrift, </w:t>
+      </w:r>
+      <w:r>
+        <w:t>en kort beskrivelse, dato/sted.</w:t>
+      </w:r>
+    </w:p>
+    <w:p>
+      <w:r>
+        <w:t>Til slutt har vi «Logg inn»</w:t>
+      </w:r>
+      <w:proofErr w:type="gramStart"/>
+      <w:r>
+        <w:t>/«</w:t>
+      </w:r>
+      <w:proofErr w:type="gramEnd"/>
+      <w:r>
+        <w:t>register»</w:t>
+      </w:r>
+      <w:r>
+        <w:t>. Ved klikk i hovedmenyen tas man til innloggingsiden, hvor man taster inn e-postadresse og passord.</w:t>
+      </w:r>
+      <w:r>
+        <w:t xml:space="preserve"> </w:t>
+      </w:r>
+      <w:r>
+        <w:t xml:space="preserve"> Dersom man ikke er medlem er det en link</w:t>
+      </w:r>
+      <w:r>
+        <w:t xml:space="preserve"> i menylinjen til dette også</w:t>
+      </w:r>
+      <w:r>
+        <w:t>. Oppsettet er ganske rett fram, det skal godt gjøres å bli forvirret på denne siden.</w:t>
+      </w:r>
+    </w:p>
+    <w:p>
+      <w:r>
+        <w:t>Når brukeren er logget inn, kommer man til sin personlige side. Her</w:t>
+      </w:r>
+      <w:r>
+        <w:t xml:space="preserve"> tenker vi å utvikle videre slik man kan </w:t>
+      </w:r>
+      <w:r>
+        <w:t xml:space="preserve"> laste opp et bilde av seg selv, skrive om seg selv, legge til/fjerne tags man er interessert i, eller oppdatere opplysninger.</w:t>
       </w:r>
     </w:p>
     <w:p>
@@ -5039,24 +5413,24 @@
       <w:pPr>
         <w:pStyle w:val="Overskrift1"/>
       </w:pPr>
-      <w:bookmarkStart w:id="27" w:name="_Toc483480627"/>
+      <w:bookmarkStart w:id="26" w:name="_Toc483480627"/>
       <w:r>
         <w:lastRenderedPageBreak/>
         <w:t>Prosess</w:t>
       </w:r>
+      <w:bookmarkEnd w:id="26"/>
+    </w:p>
+    <w:p>
+      <w:pPr>
+        <w:pStyle w:val="Overskrift2"/>
+      </w:pPr>
+      <w:bookmarkStart w:id="27" w:name="_Toc483480628"/>
+      <w:r>
+        <w:t>Fra start til slutt</w:t>
+      </w:r>
       <w:bookmarkEnd w:id="27"/>
     </w:p>
     <w:p>
-      <w:pPr>
-        <w:pStyle w:val="Overskrift2"/>
-      </w:pPr>
-      <w:bookmarkStart w:id="28" w:name="_Toc483480628"/>
-      <w:r>
-        <w:t>Fra start til slutt</w:t>
-      </w:r>
-      <w:bookmarkEnd w:id="28"/>
-    </w:p>
-    <w:p>
       <w:r>
         <w:t>Like etter vi ble delt inn i gruppene samlet gruppen seg, som nevnt tidligere ble vi fort enige om ansvarsområde samt hvordan gruppen ville arbeide framover. Tidlig begynte vi å fundere på hva som skulle være vår ide og konsept.</w:t>
       </w:r>
@@ -5073,7 +5447,15 @@
     <w:p/>
     <w:p>
       <w:r>
-        <w:t>Det tok noe tid før vi hadde en fungerende beta-versjon, dels på grunn av mye ferdigheter som måtte tilegnes underveis. I første betaversjon hadde vi kun en statisk nettside, dette var godt nok for å kunne vise fram og kjøre en ny runde med intervjuer. Etter dette var jobben å gjøre nettsiden ”smart”. VI måtte nå implementere det som skulle gjøre siden vår unik, nemlig sorteringen og organiseringen av data. Etter mye fram og tilbake kom vi omsider fram til en fungerende versjon som dere kan se i dag.</w:t>
+        <w:t xml:space="preserve">Det tok noe tid før vi hadde en fungerende beta-versjon, dels på grunn av mye ferdigheter som måtte tilegnes underveis. I første betaversjon hadde vi kun en statisk nettside, dette var godt nok for å kunne vise fram og kjøre en ny runde med intervjuer. Etter dette var jobben å gjøre </w:t>
+      </w:r>
+      <w:proofErr w:type="gramStart"/>
+      <w:r>
+        <w:t>nettsiden ”smart</w:t>
+      </w:r>
+      <w:proofErr w:type="gramEnd"/>
+      <w:r>
+        <w:t>”. VI måtte nå implementere det som skulle gjøre siden vår unik, nemlig sorteringen og organiseringen av data. Etter mye fram og tilbake kom vi omsider fram til en fungerende versjon som dere kan se i dag.</w:t>
       </w:r>
       <w:r>
         <w:t xml:space="preserve"> Vi syntes denne løsninger fungerer bra, men samtidig ser vi at det er mye interessant vi kan bygge videre på.</w:t>
@@ -5085,11 +5467,11 @@
       <w:pPr>
         <w:pStyle w:val="Overskrift2"/>
       </w:pPr>
-      <w:bookmarkStart w:id="29" w:name="_Toc483480629"/>
+      <w:bookmarkStart w:id="28" w:name="_Toc483480629"/>
       <w:r>
         <w:t>Videre utvikling</w:t>
       </w:r>
-      <w:bookmarkEnd w:id="29"/>
+      <w:bookmarkEnd w:id="28"/>
     </w:p>
     <w:p>
       <w:r>
@@ -5120,7 +5502,15 @@
         <w:t>, kunne man ha søkt opp p</w:t>
       </w:r>
       <w:r>
-        <w:t>ersoner basert på sine tags om ferdigheter, og kanskje finne medstudenter som har den kunnskapen man kanskje trenger for et prosjekt eller liknende. Man kan kanskje kalle det en kombinasjon av en CV og Facebook bare for elever på skolen.</w:t>
+        <w:t xml:space="preserve">ersoner basert på sine tags om ferdigheter, og kanskje finne medstudenter som har den kunnskapen man kanskje trenger for et prosjekt eller liknende. Man kan kanskje kalle det en kombinasjon av en CV og </w:t>
+      </w:r>
+      <w:proofErr w:type="spellStart"/>
+      <w:r>
+        <w:t>Facebook</w:t>
+      </w:r>
+      <w:proofErr w:type="spellEnd"/>
+      <w:r>
+        <w:t xml:space="preserve"> bare for elever på skolen.</w:t>
       </w:r>
     </w:p>
     <w:p/>
@@ -5142,30 +5532,77 @@
       <w:pPr>
         <w:pStyle w:val="Overskrift1"/>
       </w:pPr>
-      <w:bookmarkStart w:id="30" w:name="_Toc483480630"/>
+      <w:bookmarkStart w:id="29" w:name="_Toc483480630"/>
       <w:r>
         <w:lastRenderedPageBreak/>
         <w:t>Bruk av Git</w:t>
       </w:r>
+      <w:bookmarkEnd w:id="29"/>
+    </w:p>
+    <w:p/>
+    <w:p>
+      <w:pPr>
+        <w:pStyle w:val="Overskrift2"/>
+      </w:pPr>
+      <w:bookmarkStart w:id="30" w:name="_Toc483480631"/>
+      <w:r>
+        <w:t xml:space="preserve">Hvorfor brukte vi </w:t>
+      </w:r>
+      <w:proofErr w:type="spellStart"/>
+      <w:r>
+        <w:t>Git</w:t>
+      </w:r>
       <w:bookmarkEnd w:id="30"/>
-    </w:p>
-    <w:p/>
-    <w:p>
-      <w:pPr>
-        <w:pStyle w:val="Overskrift2"/>
-      </w:pPr>
-      <w:bookmarkStart w:id="31" w:name="_Toc483480631"/>
-      <w:r>
-        <w:t>Hvorfor brukte vi Git</w:t>
-      </w:r>
-      <w:bookmarkEnd w:id="31"/>
+      <w:proofErr w:type="spellEnd"/>
     </w:p>
     <w:p>
       <w:r>
         <w:rPr>
           <w:rStyle w:val="3oh-"/>
         </w:rPr>
-        <w:t>I starten av dette faget fikk vi en innføring om GIT. Dette verktøyet skulle vi bruke gjennom hele prosjektet. Git er et versjonshånderingsverktøy. Når vi gjør endringer, oppretter eller sletter filer kan vi gjennom commit's pushe dette opp på en server. Disse endringene vil så bli utført hos de andre i prosjektet når de oppdaterer fra server. Skulle man angre</w:t>
+        <w:t xml:space="preserve">I starten av dette faget fikk vi en innføring om GIT. Dette verktøyet skulle vi bruke gjennom hele prosjektet. </w:t>
+      </w:r>
+      <w:proofErr w:type="spellStart"/>
+      <w:r>
+        <w:rPr>
+          <w:rStyle w:val="3oh-"/>
+        </w:rPr>
+        <w:t>Git</w:t>
+      </w:r>
+      <w:proofErr w:type="spellEnd"/>
+      <w:r>
+        <w:rPr>
+          <w:rStyle w:val="3oh-"/>
+        </w:rPr>
+        <w:t xml:space="preserve"> er et </w:t>
+      </w:r>
+      <w:proofErr w:type="spellStart"/>
+      <w:r>
+        <w:rPr>
+          <w:rStyle w:val="3oh-"/>
+        </w:rPr>
+        <w:t>versjonshånderingsverktøy</w:t>
+      </w:r>
+      <w:proofErr w:type="spellEnd"/>
+      <w:r>
+        <w:rPr>
+          <w:rStyle w:val="3oh-"/>
+        </w:rPr>
+        <w:t xml:space="preserve">. Når vi gjør endringer, oppretter eller sletter filer kan vi gjennom </w:t>
+      </w:r>
+      <w:proofErr w:type="spellStart"/>
+      <w:r>
+        <w:rPr>
+          <w:rStyle w:val="3oh-"/>
+        </w:rPr>
+        <w:t>commit's</w:t>
+      </w:r>
+      <w:proofErr w:type="spellEnd"/>
+      <w:r>
+        <w:rPr>
+          <w:rStyle w:val="3oh-"/>
+        </w:rPr>
+        <w:t xml:space="preserve"> pushe dette opp på en server. Disse endringene vil så bli utført hos de andre i prosjektet når de oppdaterer fra server. Skulle man angre</w:t>
       </w:r>
       <w:r>
         <w:rPr>
@@ -5177,37 +5614,170 @@
         <w:rPr>
           <w:rStyle w:val="3oh-"/>
         </w:rPr>
-        <w:t xml:space="preserve"> noen endringer er det bare å reversere commit-en. Dette gjør det enkelt å hoppe tilbake en (eller flere) versjoner om nødvendig.</w:t>
+        <w:t xml:space="preserve"> noen endringer er det bare å reversere </w:t>
+      </w:r>
+      <w:proofErr w:type="spellStart"/>
+      <w:r>
+        <w:rPr>
+          <w:rStyle w:val="3oh-"/>
+        </w:rPr>
+        <w:t>commit</w:t>
+      </w:r>
+      <w:proofErr w:type="spellEnd"/>
+      <w:r>
+        <w:rPr>
+          <w:rStyle w:val="3oh-"/>
+        </w:rPr>
+        <w:t>-en. Dette gjør det enkelt å hoppe tilbake en (eller flere) versjoner om nødvendig.</w:t>
       </w:r>
     </w:p>
     <w:p>
       <w:pPr>
         <w:pStyle w:val="Overskrift2"/>
       </w:pPr>
-      <w:bookmarkStart w:id="32" w:name="_Toc483480632"/>
-      <w:r>
-        <w:t>Hvordan vi brukte Git i dette prosjektet</w:t>
-      </w:r>
-      <w:bookmarkEnd w:id="32"/>
-    </w:p>
-    <w:p>
-      <w:r>
-        <w:t xml:space="preserve">Vi brukte Git aktivt gjennom hele dette prosjektet. Alle på gruppen fikk koblet opp sin bruker til et felles ”Git repo”. </w:t>
-      </w:r>
-      <w:r>
-        <w:t>I dette repo-et la vi alle filer vi skulle bruke gjennom prosjektet. Alt fra dokumentasjon, prototyper og til det endelige prosjektet.</w:t>
-      </w:r>
+      <w:bookmarkStart w:id="31" w:name="_Toc483480632"/>
+      <w:r>
+        <w:t xml:space="preserve">Hvordan vi brukte </w:t>
+      </w:r>
+      <w:proofErr w:type="spellStart"/>
+      <w:r>
+        <w:t>Git</w:t>
+      </w:r>
+      <w:proofErr w:type="spellEnd"/>
+      <w:r>
+        <w:t xml:space="preserve"> i dette prosjektet</w:t>
+      </w:r>
+      <w:bookmarkEnd w:id="31"/>
+    </w:p>
+    <w:p>
+      <w:r>
+        <w:t xml:space="preserve">Vi brukte </w:t>
+      </w:r>
+      <w:proofErr w:type="spellStart"/>
+      <w:r>
+        <w:t>Git</w:t>
+      </w:r>
+      <w:proofErr w:type="spellEnd"/>
+      <w:r>
+        <w:t xml:space="preserve"> aktivt gjennom hele dette prosjektet. Alle på gruppen fikk koblet opp sin bruker til et </w:t>
+      </w:r>
+      <w:proofErr w:type="gramStart"/>
+      <w:r>
+        <w:t>felles ”</w:t>
+      </w:r>
+      <w:proofErr w:type="spellStart"/>
+      <w:r>
+        <w:t>Git</w:t>
+      </w:r>
+      <w:proofErr w:type="spellEnd"/>
+      <w:proofErr w:type="gramEnd"/>
       <w:r>
         <w:t xml:space="preserve"> </w:t>
       </w:r>
-      <w:r>
-        <w:t>Det var viktig for oss å ha en god struktur i Git repo-et vårt. Vi hadde egne mapper for dokumentasjon, prototyper og det endelige prosjektet.</w:t>
+      <w:proofErr w:type="spellStart"/>
+      <w:r>
+        <w:t>repo</w:t>
+      </w:r>
+      <w:proofErr w:type="spellEnd"/>
+      <w:r>
+        <w:t xml:space="preserve">”. </w:t>
+      </w:r>
+      <w:r>
+        <w:t xml:space="preserve">I dette </w:t>
+      </w:r>
+      <w:proofErr w:type="spellStart"/>
+      <w:r>
+        <w:t>repo</w:t>
+      </w:r>
+      <w:proofErr w:type="spellEnd"/>
+      <w:r>
+        <w:t>-</w:t>
+      </w:r>
+      <w:proofErr w:type="gramStart"/>
+      <w:r>
+        <w:t>et la</w:t>
+      </w:r>
+      <w:proofErr w:type="gramEnd"/>
+      <w:r>
+        <w:t xml:space="preserve"> vi alle filer vi skulle bruke gjennom prosjektet. Alt fra dokumentasjon, prototyper og til det endelige prosjektet.</w:t>
       </w:r>
       <w:r>
         <w:t xml:space="preserve"> </w:t>
       </w:r>
       <w:r>
-        <w:t xml:space="preserve">I forelesningene om Git lærte vi om hvordan vi skulle takle ”Merge conflict” om dette skulle oppstå. Vi hadde fokus på dette og klarte for det meste å unngå at dette skjedde, de tilfellene det gjorde det så vi gjennom hva som var forandret og spurte vedkommende hva som var forandret. God kommunikasjon gjorde at vi hadde svært få problemer med ”Merge conflict”. </w:t>
+        <w:t xml:space="preserve">Det var viktig for oss å ha en god struktur i </w:t>
+      </w:r>
+      <w:proofErr w:type="spellStart"/>
+      <w:r>
+        <w:t>Git</w:t>
+      </w:r>
+      <w:proofErr w:type="spellEnd"/>
+      <w:r>
+        <w:t xml:space="preserve"> </w:t>
+      </w:r>
+      <w:proofErr w:type="spellStart"/>
+      <w:r>
+        <w:t>repo</w:t>
+      </w:r>
+      <w:proofErr w:type="spellEnd"/>
+      <w:r>
+        <w:t>-et vårt. Vi hadde egne mapper for dokumentasjon, prototyper og det endelige prosjektet.</w:t>
+      </w:r>
+      <w:r>
+        <w:t xml:space="preserve"> </w:t>
+      </w:r>
+      <w:r>
+        <w:t xml:space="preserve">I forelesningene om </w:t>
+      </w:r>
+      <w:proofErr w:type="spellStart"/>
+      <w:r>
+        <w:t>Git</w:t>
+      </w:r>
+      <w:proofErr w:type="spellEnd"/>
+      <w:r>
+        <w:t xml:space="preserve"> lærte vi om hvordan vi skulle </w:t>
+      </w:r>
+      <w:proofErr w:type="gramStart"/>
+      <w:r>
+        <w:t>takle ”</w:t>
+      </w:r>
+      <w:proofErr w:type="spellStart"/>
+      <w:r>
+        <w:t>Merge</w:t>
+      </w:r>
+      <w:proofErr w:type="spellEnd"/>
+      <w:proofErr w:type="gramEnd"/>
+      <w:r>
+        <w:t xml:space="preserve"> </w:t>
+      </w:r>
+      <w:proofErr w:type="spellStart"/>
+      <w:r>
+        <w:t>conflict</w:t>
+      </w:r>
+      <w:proofErr w:type="spellEnd"/>
+      <w:r>
+        <w:t xml:space="preserve">” om dette skulle oppstå. Vi hadde fokus på dette og klarte for det meste å unngå at dette skjedde, de tilfellene det gjorde det så vi gjennom hva som var forandret og spurte vedkommende hva som var forandret. God kommunikasjon gjorde at vi hadde svært få problemer </w:t>
+      </w:r>
+      <w:proofErr w:type="gramStart"/>
+      <w:r>
+        <w:t>med ”</w:t>
+      </w:r>
+      <w:proofErr w:type="spellStart"/>
+      <w:r>
+        <w:t>Merge</w:t>
+      </w:r>
+      <w:proofErr w:type="spellEnd"/>
+      <w:proofErr w:type="gramEnd"/>
+      <w:r>
+        <w:t xml:space="preserve"> </w:t>
+      </w:r>
+      <w:proofErr w:type="spellStart"/>
+      <w:r>
+        <w:t>conflict</w:t>
+      </w:r>
+      <w:proofErr w:type="spellEnd"/>
+      <w:r>
+        <w:t xml:space="preserve">”. </w:t>
       </w:r>
     </w:p>
     <w:p/>
@@ -5216,7 +5786,15 @@
         <w:t>Under kan du se en graf med Punch C</w:t>
       </w:r>
       <w:r>
-        <w:t>ards. Dette viser når vi jobbet på dagen og hvor mange commits som ble utført til bestemte tidspunkt.</w:t>
+        <w:t xml:space="preserve">ards. Dette viser når vi jobbet på dagen og hvor mange </w:t>
+      </w:r>
+      <w:proofErr w:type="spellStart"/>
+      <w:r>
+        <w:t>commits</w:t>
+      </w:r>
+      <w:proofErr w:type="spellEnd"/>
+      <w:r>
+        <w:t xml:space="preserve"> som ble utført til bestemte tidspunkt.</w:t>
       </w:r>
       <w:r>
         <w:rPr>
@@ -5285,7 +5863,15 @@
         <w:t>andre punc</w:t>
       </w:r>
       <w:r>
-        <w:t>h cards-ene.</w:t>
+        <w:t xml:space="preserve">h </w:t>
+      </w:r>
+      <w:proofErr w:type="spellStart"/>
+      <w:r>
+        <w:t>cards</w:t>
+      </w:r>
+      <w:proofErr w:type="spellEnd"/>
+      <w:r>
+        <w:t>-ene.</w:t>
       </w:r>
     </w:p>
     <w:p/>
@@ -5295,7 +5881,39 @@
     <w:p>
       <w:r>
         <w:lastRenderedPageBreak/>
-        <w:t>Vi har også en graf som viser hvor mange commits og linjer kode hver av oss har bidratt med. Dette gjenspeiler dog ikke hele bildet, noen av oss hadde blant annet ansvar for design og dokumentasjon som selvsagt gjorde at de fikk noe mindre commits. Og enkelte commits inneholdt og mye mer arbeid enn andre commits. Hadde alle hatt det samme ansvaret og kodet kunne denne type graf vært et mer informativt bilde enn det er for oss i dette prosjektet.</w:t>
+        <w:t xml:space="preserve">Vi har også en graf som viser hvor mange </w:t>
+      </w:r>
+      <w:proofErr w:type="spellStart"/>
+      <w:r>
+        <w:t>commits</w:t>
+      </w:r>
+      <w:proofErr w:type="spellEnd"/>
+      <w:r>
+        <w:t xml:space="preserve"> og linjer kode hver av oss har bidratt med. Dette gjenspeiler dog ikke hele bildet, noen av oss hadde blant annet ansvar for design og dokumentasjon som selvsagt gjorde at de fikk noe mindre </w:t>
+      </w:r>
+      <w:proofErr w:type="spellStart"/>
+      <w:r>
+        <w:t>commits</w:t>
+      </w:r>
+      <w:proofErr w:type="spellEnd"/>
+      <w:r>
+        <w:t xml:space="preserve">. Og enkelte </w:t>
+      </w:r>
+      <w:proofErr w:type="spellStart"/>
+      <w:r>
+        <w:t>commits</w:t>
+      </w:r>
+      <w:proofErr w:type="spellEnd"/>
+      <w:r>
+        <w:t xml:space="preserve"> inneholdt og mye mer arbeid enn andre </w:t>
+      </w:r>
+      <w:proofErr w:type="spellStart"/>
+      <w:r>
+        <w:t>commits</w:t>
+      </w:r>
+      <w:proofErr w:type="spellEnd"/>
+      <w:r>
+        <w:t>. Hadde alle hatt det samme ansvaret og kodet kunne denne type graf vært et mer informativt bilde enn det er for oss i dette prosjektet.</w:t>
       </w:r>
     </w:p>
     <w:p/>
@@ -5360,18 +5978,117 @@
       <w:pPr>
         <w:pStyle w:val="Overskrift1"/>
       </w:pPr>
-      <w:bookmarkStart w:id="33" w:name="_Toc483480633"/>
+      <w:bookmarkStart w:id="32" w:name="_Toc483480633"/>
       <w:r>
         <w:t>Tekniske valg</w:t>
       </w:r>
+      <w:bookmarkEnd w:id="32"/>
+    </w:p>
+    <w:p>
+      <w:r>
+        <w:t>I dette prosjektet fikk vi en del tekniske krav som måtte oppfylles. Dette ga oss et grunnlag for hvordan vi skulle gjøre våre tekniske valg (kravene er nevnt i innledningen).</w:t>
+      </w:r>
+      <w:r>
+        <w:t xml:space="preserve"> Vi mener vi har oppfylt dette på en tilfredsstillende måte, samt implementert noe ekstra for å gjøre løsningen enda bedre.</w:t>
+      </w:r>
+    </w:p>
+    <w:p/>
+    <w:p>
+      <w:pPr>
+        <w:pStyle w:val="Overskrift2"/>
+      </w:pPr>
+      <w:bookmarkStart w:id="33" w:name="_Toc483480634"/>
+      <w:r>
+        <w:t>Databaser</w:t>
+      </w:r>
       <w:bookmarkEnd w:id="33"/>
     </w:p>
     <w:p>
       <w:r>
-        <w:t>I dette prosjektet fikk vi en del tekniske krav som måtte oppfylles. Dette ga oss et grunnlag for hvordan vi skulle gjøre våre tekniske valg (kravene er nevnt i innledningen).</w:t>
-      </w:r>
-      <w:r>
-        <w:t xml:space="preserve"> Vi mener vi har oppfylt dette på en tilfredsstillende måte, samt implementert noe ekstra for å gjøre løsningen enda bedre.</w:t>
+        <w:t xml:space="preserve">MySQL tabellene er generert via </w:t>
+      </w:r>
+      <w:proofErr w:type="spellStart"/>
+      <w:r>
+        <w:t>Laravel</w:t>
+      </w:r>
+      <w:proofErr w:type="spellEnd"/>
+      <w:r>
+        <w:t xml:space="preserve"> sin </w:t>
+      </w:r>
+      <w:proofErr w:type="spellStart"/>
+      <w:r>
+        <w:t>artisan</w:t>
+      </w:r>
+      <w:proofErr w:type="spellEnd"/>
+      <w:r>
+        <w:t xml:space="preserve"> </w:t>
+      </w:r>
+      <w:proofErr w:type="spellStart"/>
+      <w:r>
+        <w:t>migrate</w:t>
+      </w:r>
+      <w:proofErr w:type="spellEnd"/>
+      <w:r>
+        <w:t>-funksjon. Modellene til tabellene er opprettet med kommandoen: «</w:t>
+      </w:r>
+      <w:proofErr w:type="spellStart"/>
+      <w:r>
+        <w:t>php</w:t>
+      </w:r>
+      <w:proofErr w:type="spellEnd"/>
+      <w:r>
+        <w:t xml:space="preserve"> </w:t>
+      </w:r>
+      <w:proofErr w:type="spellStart"/>
+      <w:r>
+        <w:t>artisan</w:t>
+      </w:r>
+      <w:proofErr w:type="spellEnd"/>
+      <w:r>
+        <w:t xml:space="preserve"> </w:t>
+      </w:r>
+      <w:proofErr w:type="spellStart"/>
+      <w:proofErr w:type="gramStart"/>
+      <w:r>
+        <w:t>make:model</w:t>
+      </w:r>
+      <w:proofErr w:type="spellEnd"/>
+      <w:proofErr w:type="gramEnd"/>
+      <w:r>
+        <w:t xml:space="preserve"> --</w:t>
+      </w:r>
+      <w:proofErr w:type="spellStart"/>
+      <w:r>
+        <w:t>migration</w:t>
+      </w:r>
+      <w:proofErr w:type="spellEnd"/>
+      <w:r>
+        <w:t>». Deretter er modellene bygd opp basert på behov. VI har også satt opp kontrollere som tar seg av data til og fra tabeller. Vi har en funksjon der vi bruker en- til mange-forhold med fjern</w:t>
+      </w:r>
+      <w:r>
+        <w:t>nøkkel</w:t>
+      </w:r>
+      <w:r>
+        <w:t xml:space="preserve">, samt </w:t>
+      </w:r>
+      <w:r>
+        <w:t>en funksjon med mange- til mange-forhold der vi bruker en «</w:t>
+      </w:r>
+      <w:proofErr w:type="spellStart"/>
+      <w:r>
+        <w:t>junction</w:t>
+      </w:r>
+      <w:proofErr w:type="spellEnd"/>
+      <w:r>
+        <w:t xml:space="preserve"> </w:t>
+      </w:r>
+      <w:proofErr w:type="spellStart"/>
+      <w:r>
+        <w:t>table</w:t>
+      </w:r>
+      <w:proofErr w:type="spellEnd"/>
+      <w:r>
+        <w:t>».</w:t>
       </w:r>
     </w:p>
     <w:p/>
@@ -5379,24 +6096,23 @@
       <w:pPr>
         <w:pStyle w:val="Overskrift2"/>
       </w:pPr>
-      <w:bookmarkStart w:id="34" w:name="_Toc483480634"/>
-      <w:r>
-        <w:t>Databaser</w:t>
+      <w:bookmarkStart w:id="34" w:name="_Toc483480635"/>
+      <w:r>
+        <w:t>JavaScript</w:t>
       </w:r>
       <w:bookmarkEnd w:id="34"/>
     </w:p>
     <w:p>
       <w:r>
-        <w:t>MySQL tabellene er generert via Laravel sin artisan migrate-funksjon. Modellene til tabellene er opprettet med kommandoen: «php artisan make:model --migration». Deretter er modellene bygd opp basert på behov. VI har også satt opp kontrollere som tar seg av data til og fra tabeller. Vi har en funksjon der vi bruker en- til mange-forhold med fjern</w:t>
-      </w:r>
-      <w:r>
-        <w:t>nøkkel</w:t>
-      </w:r>
-      <w:r>
-        <w:t xml:space="preserve">, samt </w:t>
-      </w:r>
-      <w:r>
-        <w:t>en funksjon med mange- til mange-forhold der vi bruker en «junction table».</w:t>
+        <w:t xml:space="preserve">Vi har to plasser vi bruker JavaScript, den ene er på slideshowet på forsiden. Den andre under tag-valg når vi oppretter eller redigerer innlegg. Begge disse funksjonene benytter seg av </w:t>
+      </w:r>
+      <w:proofErr w:type="spellStart"/>
+      <w:r>
+        <w:t>jQuery</w:t>
+      </w:r>
+      <w:proofErr w:type="spellEnd"/>
+      <w:r>
+        <w:t>.</w:t>
       </w:r>
     </w:p>
     <w:p/>
@@ -5404,15 +6120,63 @@
       <w:pPr>
         <w:pStyle w:val="Overskrift2"/>
       </w:pPr>
-      <w:bookmarkStart w:id="35" w:name="_Toc483480635"/>
-      <w:r>
-        <w:t>JavaScript</w:t>
+      <w:bookmarkStart w:id="35" w:name="_Toc483480636"/>
+      <w:r>
+        <w:t>PHP</w:t>
       </w:r>
       <w:bookmarkEnd w:id="35"/>
     </w:p>
     <w:p>
       <w:r>
-        <w:t>Vi har to plasser vi bruker JavaScript, den ene er på slideshowet på forsiden. Den andre under tag-valg når vi oppretter eller redigerer innlegg. Begge disse funksjonene benytter seg av jQuery.</w:t>
+        <w:t xml:space="preserve">I dette prosjektet lærte vi om PHP, dette har vi selvsagt tatt bruk av i vår løsning. Vi begynte å utvikle løsningen i ren PHP, men ettersom </w:t>
+      </w:r>
+      <w:proofErr w:type="spellStart"/>
+      <w:r>
+        <w:t>backend</w:t>
+      </w:r>
+      <w:proofErr w:type="spellEnd"/>
+      <w:r>
+        <w:t xml:space="preserve">-utvikleren bruke et par dager på å lære seg </w:t>
+      </w:r>
+      <w:proofErr w:type="spellStart"/>
+      <w:r>
+        <w:t>Laravel</w:t>
+      </w:r>
+      <w:proofErr w:type="spellEnd"/>
+      <w:r>
+        <w:t xml:space="preserve">, valgte han å gå over til å utvikle </w:t>
+      </w:r>
+      <w:proofErr w:type="spellStart"/>
+      <w:r>
+        <w:t>backend</w:t>
+      </w:r>
+      <w:proofErr w:type="spellEnd"/>
+      <w:r>
+        <w:t xml:space="preserve">-løsning med dette rammeverket. Løsningen benytter seg av MVC-strukturen, som er standard for </w:t>
+      </w:r>
+      <w:proofErr w:type="spellStart"/>
+      <w:r>
+        <w:t>Laravel</w:t>
+      </w:r>
+      <w:proofErr w:type="spellEnd"/>
+      <w:r>
+        <w:t>. Alle sider benytter seg av visningen «</w:t>
+      </w:r>
+      <w:proofErr w:type="spellStart"/>
+      <w:r>
+        <w:t>layouts.app</w:t>
+      </w:r>
+      <w:proofErr w:type="spellEnd"/>
+      <w:r>
+        <w:t xml:space="preserve">» ved å </w:t>
+      </w:r>
+      <w:proofErr w:type="spellStart"/>
+      <w:r>
+        <w:t>extende</w:t>
+      </w:r>
+      <w:proofErr w:type="spellEnd"/>
+      <w:r>
+        <w:t xml:space="preserve"> denne.</w:t>
       </w:r>
     </w:p>
     <w:p/>
@@ -5420,15 +6184,50 @@
       <w:pPr>
         <w:pStyle w:val="Overskrift2"/>
       </w:pPr>
-      <w:bookmarkStart w:id="36" w:name="_Toc483480636"/>
-      <w:r>
-        <w:t>PHP</w:t>
+      <w:bookmarkStart w:id="36" w:name="_Toc483480637"/>
+      <w:r>
+        <w:t>HTML</w:t>
       </w:r>
       <w:bookmarkEnd w:id="36"/>
     </w:p>
     <w:p>
       <w:r>
-        <w:t>I dette prosjektet lærte vi om PHP, dette har vi selvsagt tatt bruk av i vår løsning. Vi begynte å utvikle løsningen i ren PHP, men ettersom backend-utvikleren bruke et par dager på å lære seg Laravel, valgte han å gå over til å utvikle backend-løsning med dette rammeverket. Løsningen benytter seg av MVC-strukturen, som er standard for Laravel. Alle sider benytter seg av visningen «layouts.app» ved å extende denne.</w:t>
+        <w:t>HTML er kodet i «Blade-</w:t>
+      </w:r>
+      <w:proofErr w:type="spellStart"/>
+      <w:r>
+        <w:t>templates</w:t>
+      </w:r>
+      <w:proofErr w:type="spellEnd"/>
+      <w:r>
+        <w:t>» som gjør det enkelt å inkludere PHP samt andre «Blade-</w:t>
+      </w:r>
+      <w:proofErr w:type="spellStart"/>
+      <w:r>
+        <w:t>templates</w:t>
+      </w:r>
+      <w:proofErr w:type="spellEnd"/>
+      <w:r>
+        <w:t xml:space="preserve">» der dette trengs. </w:t>
+      </w:r>
+      <w:r>
+        <w:t>Vi benytter oss også av «HTML-</w:t>
+      </w:r>
+      <w:proofErr w:type="spellStart"/>
+      <w:r>
+        <w:t>helper</w:t>
+      </w:r>
+      <w:proofErr w:type="spellEnd"/>
+      <w:r>
+        <w:t xml:space="preserve">» funksjonene i </w:t>
+      </w:r>
+      <w:proofErr w:type="spellStart"/>
+      <w:r>
+        <w:t>Laravel</w:t>
+      </w:r>
+      <w:proofErr w:type="spellEnd"/>
+      <w:r>
+        <w:t xml:space="preserve"> blant annet til å generere «forms».</w:t>
       </w:r>
     </w:p>
     <w:p/>
@@ -5436,34 +6235,39 @@
       <w:pPr>
         <w:pStyle w:val="Overskrift2"/>
       </w:pPr>
-      <w:bookmarkStart w:id="37" w:name="_Toc483480637"/>
-      <w:r>
-        <w:t>HTML</w:t>
+      <w:bookmarkStart w:id="37" w:name="_Toc483480638"/>
+      <w:r>
+        <w:t>CSS</w:t>
       </w:r>
       <w:bookmarkEnd w:id="37"/>
     </w:p>
     <w:p>
       <w:r>
-        <w:t xml:space="preserve">HTML er kodet i «Blade-templates» som gjør det enkelt å inkludere PHP samt andre «Blade-templates» der dette trengs. </w:t>
-      </w:r>
-      <w:r>
-        <w:t>Vi benytter oss også av «HTML-helper» funksjonene i Laravel blant annet til å generere «forms».</w:t>
-      </w:r>
-    </w:p>
-    <w:p/>
-    <w:p>
-      <w:pPr>
-        <w:pStyle w:val="Overskrift2"/>
-      </w:pPr>
-      <w:bookmarkStart w:id="38" w:name="_Toc483480638"/>
-      <w:r>
-        <w:t>CSS</w:t>
-      </w:r>
-      <w:bookmarkEnd w:id="38"/>
-    </w:p>
-    <w:p>
-      <w:r>
-        <w:t xml:space="preserve">Som grunnlag benytter vi Bootstrap 3 sine CSS-klasser, men vi overstyrer disse der det trengs. Vi koder vår egen CSS som SCSS og har lagt inn en «file watcher» i PHPStorm for å konvertere SCSS-en til CSS. </w:t>
+        <w:t xml:space="preserve">Som grunnlag benytter vi </w:t>
+      </w:r>
+      <w:proofErr w:type="spellStart"/>
+      <w:r>
+        <w:t>Bootstrap</w:t>
+      </w:r>
+      <w:proofErr w:type="spellEnd"/>
+      <w:r>
+        <w:t xml:space="preserve"> 3 sine CSS-klasser, men vi overstyrer disse der det trengs. Vi koder vår egen CSS som SCSS og har lagt inn en «file </w:t>
+      </w:r>
+      <w:proofErr w:type="spellStart"/>
+      <w:r>
+        <w:t>watcher</w:t>
+      </w:r>
+      <w:proofErr w:type="spellEnd"/>
+      <w:r>
+        <w:t xml:space="preserve">» i </w:t>
+      </w:r>
+      <w:proofErr w:type="spellStart"/>
+      <w:r>
+        <w:t>PHPStorm</w:t>
+      </w:r>
+      <w:proofErr w:type="spellEnd"/>
+      <w:r>
+        <w:t xml:space="preserve"> for å konvertere SCSS-en til CSS. </w:t>
       </w:r>
     </w:p>
     <w:p>
@@ -5478,23 +6282,23 @@
       <w:pPr>
         <w:pStyle w:val="Overskrift1"/>
       </w:pPr>
-      <w:bookmarkStart w:id="39" w:name="_Toc483480639"/>
+      <w:bookmarkStart w:id="38" w:name="_Toc483480639"/>
       <w:r>
         <w:lastRenderedPageBreak/>
         <w:t>Referanser</w:t>
       </w:r>
+      <w:bookmarkEnd w:id="38"/>
+    </w:p>
+    <w:p/>
+    <w:p>
+      <w:pPr>
+        <w:pStyle w:val="Overskrift2"/>
+      </w:pPr>
+      <w:bookmarkStart w:id="39" w:name="_Toc483480640"/>
+      <w:r>
+        <w:t>Internettsider brukt til inspirasjon for design:</w:t>
+      </w:r>
       <w:bookmarkEnd w:id="39"/>
-    </w:p>
-    <w:p/>
-    <w:p>
-      <w:pPr>
-        <w:pStyle w:val="Overskrift2"/>
-      </w:pPr>
-      <w:bookmarkStart w:id="40" w:name="_Toc483480640"/>
-      <w:r>
-        <w:t>Internettsider brukt til inspirasjon for design:</w:t>
-      </w:r>
-      <w:bookmarkEnd w:id="40"/>
     </w:p>
     <w:p>
       <w:pPr>
@@ -5521,7 +6325,21 @@
         <w:rPr>
           <w:lang w:val="en-US"/>
         </w:rPr>
-        <w:t>&gt; [Lesedato 20.04.17]</w:t>
+        <w:t>&gt; [</w:t>
+      </w:r>
+      <w:proofErr w:type="spellStart"/>
+      <w:r>
+        <w:rPr>
+          <w:lang w:val="en-US"/>
+        </w:rPr>
+        <w:t>Lesedato</w:t>
+      </w:r>
+      <w:proofErr w:type="spellEnd"/>
+      <w:r>
+        <w:rPr>
+          <w:lang w:val="en-US"/>
+        </w:rPr>
+        <w:t xml:space="preserve"> 20.04.17]</w:t>
       </w:r>
     </w:p>
     <w:p>
@@ -5545,24 +6363,48 @@
           <w:t>http://www.free-css.com/free-css-templates/page162/rhino</w:t>
         </w:r>
       </w:hyperlink>
+      <w:proofErr w:type="gramStart"/>
       <w:r>
         <w:rPr>
           <w:lang w:val="en-US"/>
         </w:rPr>
-        <w:t>&gt;  [Lesedato 20.04.17]</w:t>
-      </w:r>
-    </w:p>
-    <w:p>
-      <w:pPr>
+        <w:t>&gt;  [</w:t>
+      </w:r>
+      <w:proofErr w:type="spellStart"/>
+      <w:proofErr w:type="gramEnd"/>
+      <w:r>
         <w:rPr>
           <w:lang w:val="en-US"/>
         </w:rPr>
-      </w:pPr>
+        <w:t>Lesedato</w:t>
+      </w:r>
+      <w:proofErr w:type="spellEnd"/>
       <w:r>
         <w:rPr>
           <w:lang w:val="en-US"/>
         </w:rPr>
-        <w:t>OnePage Free Website Template (2017) &lt;</w:t>
+        <w:t xml:space="preserve"> 20.04.17]</w:t>
+      </w:r>
+    </w:p>
+    <w:p>
+      <w:pPr>
+        <w:rPr>
+          <w:lang w:val="en-US"/>
+        </w:rPr>
+      </w:pPr>
+      <w:proofErr w:type="spellStart"/>
+      <w:r>
+        <w:rPr>
+          <w:lang w:val="en-US"/>
+        </w:rPr>
+        <w:t>OnePage</w:t>
+      </w:r>
+      <w:proofErr w:type="spellEnd"/>
+      <w:r>
+        <w:rPr>
+          <w:lang w:val="en-US"/>
+        </w:rPr>
+        <w:t xml:space="preserve"> Free Website Template (2017) &lt;</w:t>
       </w:r>
       <w:hyperlink r:id="rId24" w:history="1">
         <w:r>
@@ -5573,29 +6415,45 @@
           <w:t>http://www.free-css.com/free-css-templates/page208/onepage</w:t>
         </w:r>
       </w:hyperlink>
+      <w:proofErr w:type="gramStart"/>
       <w:r>
         <w:rPr>
           <w:lang w:val="en-US"/>
         </w:rPr>
-        <w:t>&gt;  [Lesedato 20.04.17]</w:t>
-      </w:r>
-    </w:p>
-    <w:p>
-      <w:pPr>
+        <w:t>&gt;  [</w:t>
+      </w:r>
+      <w:proofErr w:type="spellStart"/>
+      <w:proofErr w:type="gramEnd"/>
+      <w:r>
         <w:rPr>
           <w:lang w:val="en-US"/>
         </w:rPr>
+        <w:t>Lesedato</w:t>
+      </w:r>
+      <w:proofErr w:type="spellEnd"/>
+      <w:r>
+        <w:rPr>
+          <w:lang w:val="en-US"/>
+        </w:rPr>
+        <w:t xml:space="preserve"> 20.04.17]</w:t>
+      </w:r>
+    </w:p>
+    <w:p>
+      <w:pPr>
+        <w:rPr>
+          <w:lang w:val="en-US"/>
+        </w:rPr>
       </w:pPr>
     </w:p>
     <w:p>
       <w:pPr>
         <w:pStyle w:val="Overskrift2"/>
       </w:pPr>
-      <w:bookmarkStart w:id="41" w:name="_Toc483480641"/>
+      <w:bookmarkStart w:id="40" w:name="_Toc483480641"/>
       <w:r>
         <w:t>Internettsider brukt for å se hva «markedet» har å by på:</w:t>
       </w:r>
-      <w:bookmarkEnd w:id="41"/>
+      <w:bookmarkEnd w:id="40"/>
     </w:p>
     <w:p>
       <w:r>
@@ -5609,8 +6467,13 @@
           <w:t>http://studenttorget.no/studentrabatter/</w:t>
         </w:r>
       </w:hyperlink>
-      <w:r>
-        <w:t>&gt;  [Lesedato 10.04.17]</w:t>
+      <w:proofErr w:type="gramStart"/>
+      <w:r>
+        <w:t>&gt;  [</w:t>
+      </w:r>
+      <w:proofErr w:type="gramEnd"/>
+      <w:r>
+        <w:t>Lesedato 10.04.17]</w:t>
       </w:r>
     </w:p>
     <w:p>
@@ -5640,11 +6503,19 @@
       <w:pPr>
         <w:pStyle w:val="Overskrift2"/>
       </w:pPr>
-      <w:bookmarkStart w:id="42" w:name="_Toc483480642"/>
-      <w:r>
-        <w:t>Bilder hentet fra ColourBox:</w:t>
-      </w:r>
-      <w:bookmarkEnd w:id="42"/>
+      <w:bookmarkStart w:id="41" w:name="_Toc483480642"/>
+      <w:r>
+        <w:t xml:space="preserve">Bilder hentet fra </w:t>
+      </w:r>
+      <w:proofErr w:type="spellStart"/>
+      <w:r>
+        <w:t>ColourBox</w:t>
+      </w:r>
+      <w:proofErr w:type="spellEnd"/>
+      <w:r>
+        <w:t>:</w:t>
+      </w:r>
+      <w:bookmarkEnd w:id="41"/>
     </w:p>
     <w:p>
       <w:r>
@@ -5769,11 +6640,19 @@
           <w:lang w:val="en-US"/>
         </w:rPr>
       </w:pPr>
+      <w:proofErr w:type="spellStart"/>
       <w:r>
         <w:rPr>
           <w:lang w:val="en-US"/>
         </w:rPr>
-        <w:t>Akerselva:</w:t>
+        <w:t>Akerselva</w:t>
+      </w:r>
+      <w:proofErr w:type="spellEnd"/>
+      <w:r>
+        <w:rPr>
+          <w:lang w:val="en-US"/>
+        </w:rPr>
+        <w:t>:</w:t>
       </w:r>
     </w:p>
     <w:p>
@@ -5839,8 +6718,13 @@
       </w:hyperlink>
     </w:p>
     <w:p>
-      <w:r>
-        <w:t>Ukesmeny:</w:t>
+      <w:proofErr w:type="spellStart"/>
+      <w:r>
+        <w:t>Ukesmeny</w:t>
+      </w:r>
+      <w:proofErr w:type="spellEnd"/>
+      <w:r>
+        <w:t>:</w:t>
       </w:r>
     </w:p>
     <w:p>
@@ -5863,7 +6747,21 @@
         <w:rPr>
           <w:lang w:val="en-US"/>
         </w:rPr>
-        <w:t>Restaurant anbefaling:</w:t>
+        <w:t xml:space="preserve">Restaurant </w:t>
+      </w:r>
+      <w:proofErr w:type="spellStart"/>
+      <w:r>
+        <w:rPr>
+          <w:lang w:val="en-US"/>
+        </w:rPr>
+        <w:t>anbefaling</w:t>
+      </w:r>
+      <w:proofErr w:type="spellEnd"/>
+      <w:r>
+        <w:rPr>
+          <w:lang w:val="en-US"/>
+        </w:rPr>
+        <w:t>:</w:t>
       </w:r>
     </w:p>
     <w:p>
@@ -5888,11 +6786,33 @@
           <w:lang w:val="en-US"/>
         </w:rPr>
       </w:pPr>
+      <w:proofErr w:type="spellStart"/>
       <w:r>
         <w:rPr>
           <w:lang w:val="en-US"/>
         </w:rPr>
-        <w:t>Kulturkirken Jacob (ish):</w:t>
+        <w:t>Kulturkirken</w:t>
+      </w:r>
+      <w:proofErr w:type="spellEnd"/>
+      <w:r>
+        <w:rPr>
+          <w:lang w:val="en-US"/>
+        </w:rPr>
+        <w:t xml:space="preserve"> Jacob (</w:t>
+      </w:r>
+      <w:proofErr w:type="spellStart"/>
+      <w:r>
+        <w:rPr>
+          <w:lang w:val="en-US"/>
+        </w:rPr>
+        <w:t>ish</w:t>
+      </w:r>
+      <w:proofErr w:type="spellEnd"/>
+      <w:r>
+        <w:rPr>
+          <w:lang w:val="en-US"/>
+        </w:rPr>
+        <w:t>):</w:t>
       </w:r>
     </w:p>
     <w:p>
@@ -5927,8 +6847,13 @@
       </w:hyperlink>
     </w:p>
     <w:p>
-      <w:r>
-        <w:t>Geotag symbol</w:t>
+      <w:proofErr w:type="spellStart"/>
+      <w:r>
+        <w:t>Geotag</w:t>
+      </w:r>
+      <w:proofErr w:type="spellEnd"/>
+      <w:r>
+        <w:t xml:space="preserve"> symbol</w:t>
       </w:r>
     </w:p>
     <w:p>
@@ -5960,6 +6885,8 @@
       <w:r>
         <w:t>Person symbol</w:t>
       </w:r>
+      <w:bookmarkStart w:id="42" w:name="_GoBack"/>
+      <w:bookmarkEnd w:id="42"/>
     </w:p>
     <w:p>
       <w:hyperlink r:id="rId42" w:history="1">
@@ -6123,11 +7050,19 @@
           <w:lang w:val="en-US"/>
         </w:rPr>
       </w:pPr>
+      <w:proofErr w:type="spellStart"/>
       <w:r>
         <w:rPr>
           <w:lang w:val="en-US"/>
         </w:rPr>
-        <w:t>Frisør:</w:t>
+        <w:t>Frisør</w:t>
+      </w:r>
+      <w:proofErr w:type="spellEnd"/>
+      <w:r>
+        <w:rPr>
+          <w:lang w:val="en-US"/>
+        </w:rPr>
+        <w:t>:</w:t>
       </w:r>
     </w:p>
     <w:p>
@@ -6152,12 +7087,20 @@
           <w:lang w:val="en-US"/>
         </w:rPr>
       </w:pPr>
+      <w:proofErr w:type="spellStart"/>
       <w:r>
         <w:rPr>
           <w:lang w:val="en-US"/>
         </w:rPr>
         <w:lastRenderedPageBreak/>
-        <w:t>Ryggsekk:</w:t>
+        <w:t>Ryggsekk</w:t>
+      </w:r>
+      <w:proofErr w:type="spellEnd"/>
+      <w:r>
+        <w:rPr>
+          <w:lang w:val="en-US"/>
+        </w:rPr>
+        <w:t>:</w:t>
       </w:r>
     </w:p>
     <w:p>
@@ -6182,11 +7125,19 @@
           <w:lang w:val="en-US"/>
         </w:rPr>
       </w:pPr>
+      <w:proofErr w:type="spellStart"/>
       <w:r>
         <w:rPr>
           <w:lang w:val="en-US"/>
         </w:rPr>
-        <w:t>Treningssenter:</w:t>
+        <w:t>Treningssenter</w:t>
+      </w:r>
+      <w:proofErr w:type="spellEnd"/>
+      <w:r>
+        <w:rPr>
+          <w:lang w:val="en-US"/>
+        </w:rPr>
+        <w:t>:</w:t>
       </w:r>
     </w:p>
     <w:p>
@@ -6211,11 +7162,19 @@
           <w:lang w:val="en-US"/>
         </w:rPr>
       </w:pPr>
+      <w:proofErr w:type="spellStart"/>
       <w:r>
         <w:rPr>
           <w:lang w:val="en-US"/>
         </w:rPr>
-        <w:t>Spillkontroll:</w:t>
+        <w:t>Spillkontroll</w:t>
+      </w:r>
+      <w:proofErr w:type="spellEnd"/>
+      <w:r>
+        <w:rPr>
+          <w:lang w:val="en-US"/>
+        </w:rPr>
+        <w:t>:</w:t>
       </w:r>
     </w:p>
     <w:p>
@@ -6240,12 +7199,14 @@
           <w:lang w:val="en-US"/>
         </w:rPr>
       </w:pPr>
+      <w:proofErr w:type="spellStart"/>
       <w:r>
         <w:rPr>
           <w:lang w:val="en-US"/>
         </w:rPr>
         <w:t>Øl</w:t>
       </w:r>
+      <w:proofErr w:type="spellEnd"/>
     </w:p>
     <w:p>
       <w:pPr>
@@ -6269,11 +7230,19 @@
           <w:lang w:val="en-US"/>
         </w:rPr>
       </w:pPr>
+      <w:proofErr w:type="spellStart"/>
       <w:r>
         <w:rPr>
           <w:lang w:val="en-US"/>
         </w:rPr>
-        <w:t>Pensumbøker:</w:t>
+        <w:t>Pensumbøker</w:t>
+      </w:r>
+      <w:proofErr w:type="spellEnd"/>
+      <w:r>
+        <w:rPr>
+          <w:lang w:val="en-US"/>
+        </w:rPr>
+        <w:t>:</w:t>
       </w:r>
     </w:p>
     <w:p>
@@ -6298,11 +7267,19 @@
           <w:lang w:val="en-US"/>
         </w:rPr>
       </w:pPr>
+      <w:proofErr w:type="spellStart"/>
       <w:r>
         <w:rPr>
           <w:lang w:val="en-US"/>
         </w:rPr>
-        <w:t>Sjakkbilde:</w:t>
+        <w:t>Sjakkbilde</w:t>
+      </w:r>
+      <w:proofErr w:type="spellEnd"/>
+      <w:r>
+        <w:rPr>
+          <w:lang w:val="en-US"/>
+        </w:rPr>
+        <w:t>:</w:t>
       </w:r>
     </w:p>
     <w:p>
@@ -6327,11 +7304,19 @@
           <w:lang w:val="en-US"/>
         </w:rPr>
       </w:pPr>
+      <w:proofErr w:type="spellStart"/>
       <w:r>
         <w:rPr>
           <w:lang w:val="en-US"/>
         </w:rPr>
-        <w:t>Bokklubb:</w:t>
+        <w:t>Bokklubb</w:t>
+      </w:r>
+      <w:proofErr w:type="spellEnd"/>
+      <w:r>
+        <w:rPr>
+          <w:lang w:val="en-US"/>
+        </w:rPr>
+        <w:t>:</w:t>
       </w:r>
     </w:p>
     <w:p>
@@ -6356,11 +7341,19 @@
           <w:lang w:val="en-US"/>
         </w:rPr>
       </w:pPr>
+      <w:proofErr w:type="spellStart"/>
       <w:r>
         <w:rPr>
           <w:lang w:val="en-US"/>
         </w:rPr>
-        <w:t>Foredrag:</w:t>
+        <w:t>Foredrag</w:t>
+      </w:r>
+      <w:proofErr w:type="spellEnd"/>
+      <w:r>
+        <w:rPr>
+          <w:lang w:val="en-US"/>
+        </w:rPr>
+        <w:t>:</w:t>
       </w:r>
     </w:p>
     <w:p>
@@ -6492,7 +7485,7 @@
         <w:sz w:val="24"/>
         <w:szCs w:val="24"/>
       </w:rPr>
-      <w:t>10</w:t>
+      <w:t>16</w:t>
     </w:r>
     <w:r>
       <w:rPr>
@@ -6530,7 +7523,7 @@
         <w:sz w:val="24"/>
         <w:szCs w:val="24"/>
       </w:rPr>
-      <w:t>11</w:t>
+      <w:t>17</w:t>
     </w:r>
     <w:r>
       <w:rPr>
@@ -6581,7 +7574,6 @@
         <w:dataBinding w:prefixMappings="xmlns:ns0='http://schemas.openxmlformats.org/package/2006/metadata/core-properties' xmlns:ns1='http://purl.org/dc/elements/1.1/'" w:xpath="/ns0:coreProperties[1]/ns1:title[1]" w:storeItemID="{6C3C8BC8-F283-45AE-878A-BAB7291924A1}"/>
         <w:text/>
       </w:sdtPr>
-      <w:sdtEndPr/>
       <w:sdtContent>
         <w:r>
           <w:t>PRO101 Rapport</w:t>
@@ -6605,7 +7597,6 @@
         <w:dataBinding w:prefixMappings="xmlns:ns0='http://schemas.openxmlformats.org/package/2006/metadata/core-properties' xmlns:ns1='http://purl.org/dc/elements/1.1/'" w:xpath="/ns0:coreProperties[1]/ns1:title[1]" w:storeItemID="{6C3C8BC8-F283-45AE-878A-BAB7291924A1}"/>
         <w:text/>
       </w:sdtPr>
-      <w:sdtEndPr/>
       <w:sdtContent>
         <w:r>
           <w:t>PRO101 Rapport</w:t>
@@ -10532,6 +11523,7 @@
     <w:rsid w:val="00006A7D"/>
     <w:rsid w:val="00074C70"/>
     <w:rsid w:val="00586261"/>
+    <w:rsid w:val="008F7271"/>
     <w:rsid w:val="00C770A6"/>
     <w:rsid w:val="00C90F9D"/>
   </w:rsids>
@@ -11405,15 +12397,6 @@
 </file>
 
 <file path=customXml/item2.xml><?xml version="1.0" encoding="utf-8"?>
-<?mso-contentType ?>
-<FormTemplates xmlns="http://schemas.microsoft.com/sharepoint/v3/contenttype/forms">
-  <Display>DocumentLibraryForm</Display>
-  <Edit>AssetEditForm</Edit>
-  <New>DocumentLibraryForm</New>
-</FormTemplates>
-</file>
-
-<file path=customXml/item3.xml><?xml version="1.0" encoding="utf-8"?>
 <outs:outSpaceData xmlns:outs="http://schemas.microsoft.com/office/2009/outspace/metadata">
   <outs:relatedDates/>
   <outs:relatedDocuments/>
@@ -11421,6 +12404,15 @@
   <propertyMetadataList xmlns="http://schemas.microsoft.com/office/2009/outspace/metadata"/>
   <outs:corruptMetadataWasLost/>
 </outs:outSpaceData>
+</file>
+
+<file path=customXml/item3.xml><?xml version="1.0" encoding="utf-8"?>
+<?mso-contentType ?>
+<FormTemplates xmlns="http://schemas.microsoft.com/sharepoint/v3/contenttype/forms">
+  <Display>DocumentLibraryForm</Display>
+  <Edit>AssetEditForm</Edit>
+  <New>DocumentLibraryForm</New>
+</FormTemplates>
 </file>
 
 <file path=customXml/item4.xml><?xml version="1.0" encoding="utf-8"?>
@@ -11436,6 +12428,14 @@
 </file>
 
 <file path=customXml/itemProps2.xml><?xml version="1.0" encoding="utf-8"?>
+<ds:datastoreItem xmlns:ds="http://schemas.openxmlformats.org/officeDocument/2006/customXml" ds:itemID="{00D242DE-FD3E-4AF6-B22B-0478C246FE4F}">
+  <ds:schemaRefs>
+    <ds:schemaRef ds:uri="http://schemas.microsoft.com/office/2009/outspace/metadata"/>
+  </ds:schemaRefs>
+</ds:datastoreItem>
+</file>
+
+<file path=customXml/itemProps3.xml><?xml version="1.0" encoding="utf-8"?>
 <ds:datastoreItem xmlns:ds="http://schemas.openxmlformats.org/officeDocument/2006/customXml" ds:itemID="{B74BA5D4-C60F-47C9-B6B9-54B151B0D4D5}">
   <ds:schemaRefs>
     <ds:schemaRef ds:uri="http://schemas.microsoft.com/sharepoint/v3/contenttype/forms"/>
@@ -11443,16 +12443,8 @@
 </ds:datastoreItem>
 </file>
 
-<file path=customXml/itemProps3.xml><?xml version="1.0" encoding="utf-8"?>
-<ds:datastoreItem xmlns:ds="http://schemas.openxmlformats.org/officeDocument/2006/customXml" ds:itemID="{00D242DE-FD3E-4AF6-B22B-0478C246FE4F}">
-  <ds:schemaRefs>
-    <ds:schemaRef ds:uri="http://schemas.microsoft.com/office/2009/outspace/metadata"/>
-  </ds:schemaRefs>
-</ds:datastoreItem>
-</file>
-
 <file path=customXml/itemProps4.xml><?xml version="1.0" encoding="utf-8"?>
-<ds:datastoreItem xmlns:ds="http://schemas.openxmlformats.org/officeDocument/2006/customXml" ds:itemID="{1871EEE6-4A9E-46F1-8165-7B45248ADE3F}">
+<ds:datastoreItem xmlns:ds="http://schemas.openxmlformats.org/officeDocument/2006/customXml" ds:itemID="{049B33BC-888E-41C4-8144-39444E739EF1}">
   <ds:schemaRefs>
     <ds:schemaRef ds:uri="http://schemas.openxmlformats.org/officeDocument/2006/bibliography"/>
   </ds:schemaRefs>

</xml_diff>

<commit_message>
endret på rapport slik de tingene vi ikke fikk implementert er borte
</commit_message>
<xml_diff>
--- a/Dokumentasjon/PRO101 Rapport.docx
+++ b/Dokumentasjon/PRO101 Rapport.docx
@@ -379,7 +379,7 @@
               <w:r>
                 <w:fldChar w:fldCharType="separate"/>
               </w:r>
-              <w:hyperlink w:anchor="_Toc483480604" w:history="1">
+              <w:hyperlink w:anchor="_Toc483769739" w:history="1">
                 <w:r>
                   <w:rPr>
                     <w:rStyle w:val="Hyperkobling"/>
@@ -406,7 +406,7 @@
                     <w:noProof/>
                     <w:webHidden/>
                   </w:rPr>
-                  <w:instrText xml:space="preserve"> PAGEREF _Toc483480604 \h </w:instrText>
+                  <w:instrText xml:space="preserve"> PAGEREF _Toc483769739 \h </w:instrText>
                 </w:r>
                 <w:r>
                   <w:rPr>
@@ -426,7 +426,77 @@
                     <w:noProof/>
                     <w:webHidden/>
                   </w:rPr>
-                  <w:t>2</w:t>
+                  <w:t>3</w:t>
+                </w:r>
+                <w:r>
+                  <w:rPr>
+                    <w:noProof/>
+                    <w:webHidden/>
+                  </w:rPr>
+                  <w:fldChar w:fldCharType="end"/>
+                </w:r>
+              </w:hyperlink>
+            </w:p>
+            <w:p>
+              <w:pPr>
+                <w:pStyle w:val="INNH2"/>
+                <w:rPr>
+                  <w:rFonts w:eastAsiaTheme="minorEastAsia" w:cstheme="minorBidi"/>
+                  <w:noProof/>
+                  <w:kern w:val="0"/>
+                  <w:sz w:val="22"/>
+                  <w:szCs w:val="22"/>
+                  <w14:ligatures w14:val="none"/>
+                </w:rPr>
+              </w:pPr>
+              <w:hyperlink w:anchor="_Toc483769740" w:history="1">
+                <w:r>
+                  <w:rPr>
+                    <w:rStyle w:val="Hyperkobling"/>
+                    <w:noProof/>
+                  </w:rPr>
+                  <w:t>Vår side:</w:t>
+                </w:r>
+                <w:r>
+                  <w:rPr>
+                    <w:noProof/>
+                    <w:webHidden/>
+                  </w:rPr>
+                  <w:tab/>
+                </w:r>
+                <w:r>
+                  <w:rPr>
+                    <w:noProof/>
+                    <w:webHidden/>
+                  </w:rPr>
+                  <w:fldChar w:fldCharType="begin"/>
+                </w:r>
+                <w:r>
+                  <w:rPr>
+                    <w:noProof/>
+                    <w:webHidden/>
+                  </w:rPr>
+                  <w:instrText xml:space="preserve"> PAGEREF _Toc483769740 \h </w:instrText>
+                </w:r>
+                <w:r>
+                  <w:rPr>
+                    <w:noProof/>
+                    <w:webHidden/>
+                  </w:rPr>
+                </w:r>
+                <w:r>
+                  <w:rPr>
+                    <w:noProof/>
+                    <w:webHidden/>
+                  </w:rPr>
+                  <w:fldChar w:fldCharType="separate"/>
+                </w:r>
+                <w:r>
+                  <w:rPr>
+                    <w:noProof/>
+                    <w:webHidden/>
+                  </w:rPr>
+                  <w:t>3</w:t>
                 </w:r>
                 <w:r>
                   <w:rPr>
@@ -452,7 +522,7 @@
                   <w14:ligatures w14:val="none"/>
                 </w:rPr>
               </w:pPr>
-              <w:hyperlink w:anchor="_Toc483480605" w:history="1">
+              <w:hyperlink w:anchor="_Toc483769741" w:history="1">
                 <w:r>
                   <w:rPr>
                     <w:rStyle w:val="Hyperkobling"/>
@@ -479,7 +549,7 @@
                     <w:noProof/>
                     <w:webHidden/>
                   </w:rPr>
-                  <w:instrText xml:space="preserve"> PAGEREF _Toc483480605 \h </w:instrText>
+                  <w:instrText xml:space="preserve"> PAGEREF _Toc483769741 \h </w:instrText>
                 </w:r>
                 <w:r>
                   <w:rPr>
@@ -499,7 +569,7 @@
                     <w:noProof/>
                     <w:webHidden/>
                   </w:rPr>
-                  <w:t>3</w:t>
+                  <w:t>4</w:t>
                 </w:r>
                 <w:r>
                   <w:rPr>
@@ -525,7 +595,7 @@
                   <w14:ligatures w14:val="none"/>
                 </w:rPr>
               </w:pPr>
-              <w:hyperlink w:anchor="_Toc483480606" w:history="1">
+              <w:hyperlink w:anchor="_Toc483769742" w:history="1">
                 <w:r>
                   <w:rPr>
                     <w:rStyle w:val="Hyperkobling"/>
@@ -552,7 +622,7 @@
                     <w:noProof/>
                     <w:webHidden/>
                   </w:rPr>
-                  <w:instrText xml:space="preserve"> PAGEREF _Toc483480606 \h </w:instrText>
+                  <w:instrText xml:space="preserve"> PAGEREF _Toc483769742 \h </w:instrText>
                 </w:r>
                 <w:r>
                   <w:rPr>
@@ -572,7 +642,7 @@
                     <w:noProof/>
                     <w:webHidden/>
                   </w:rPr>
-                  <w:t>4</w:t>
+                  <w:t>5</w:t>
                 </w:r>
                 <w:r>
                   <w:rPr>
@@ -595,7 +665,7 @@
                   <w14:ligatures w14:val="none"/>
                 </w:rPr>
               </w:pPr>
-              <w:hyperlink w:anchor="_Toc483480607" w:history="1">
+              <w:hyperlink w:anchor="_Toc483769743" w:history="1">
                 <w:r>
                   <w:rPr>
                     <w:rStyle w:val="Hyperkobling"/>
@@ -622,7 +692,7 @@
                     <w:noProof/>
                     <w:webHidden/>
                   </w:rPr>
-                  <w:instrText xml:space="preserve"> PAGEREF _Toc483480607 \h </w:instrText>
+                  <w:instrText xml:space="preserve"> PAGEREF _Toc483769743 \h </w:instrText>
                 </w:r>
                 <w:r>
                   <w:rPr>
@@ -642,7 +712,7 @@
                     <w:noProof/>
                     <w:webHidden/>
                   </w:rPr>
-                  <w:t>4</w:t>
+                  <w:t>5</w:t>
                 </w:r>
                 <w:r>
                   <w:rPr>
@@ -665,7 +735,7 @@
                   <w14:ligatures w14:val="none"/>
                 </w:rPr>
               </w:pPr>
-              <w:hyperlink w:anchor="_Toc483480608" w:history="1">
+              <w:hyperlink w:anchor="_Toc483769744" w:history="1">
                 <w:r>
                   <w:rPr>
                     <w:rStyle w:val="Hyperkobling"/>
@@ -692,7 +762,7 @@
                     <w:noProof/>
                     <w:webHidden/>
                   </w:rPr>
-                  <w:instrText xml:space="preserve"> PAGEREF _Toc483480608 \h </w:instrText>
+                  <w:instrText xml:space="preserve"> PAGEREF _Toc483769744 \h </w:instrText>
                 </w:r>
                 <w:r>
                   <w:rPr>
@@ -712,7 +782,7 @@
                     <w:noProof/>
                     <w:webHidden/>
                   </w:rPr>
-                  <w:t>4</w:t>
+                  <w:t>5</w:t>
                 </w:r>
                 <w:r>
                   <w:rPr>
@@ -735,7 +805,7 @@
                   <w14:ligatures w14:val="none"/>
                 </w:rPr>
               </w:pPr>
-              <w:hyperlink w:anchor="_Toc483480609" w:history="1">
+              <w:hyperlink w:anchor="_Toc483769745" w:history="1">
                 <w:r>
                   <w:rPr>
                     <w:rStyle w:val="Hyperkobling"/>
@@ -762,7 +832,7 @@
                     <w:noProof/>
                     <w:webHidden/>
                   </w:rPr>
-                  <w:instrText xml:space="preserve"> PAGEREF _Toc483480609 \h </w:instrText>
+                  <w:instrText xml:space="preserve"> PAGEREF _Toc483769745 \h </w:instrText>
                 </w:r>
                 <w:r>
                   <w:rPr>
@@ -782,7 +852,7 @@
                     <w:noProof/>
                     <w:webHidden/>
                   </w:rPr>
-                  <w:t>4</w:t>
+                  <w:t>5</w:t>
                 </w:r>
                 <w:r>
                   <w:rPr>
@@ -805,7 +875,7 @@
                   <w14:ligatures w14:val="none"/>
                 </w:rPr>
               </w:pPr>
-              <w:hyperlink w:anchor="_Toc483480610" w:history="1">
+              <w:hyperlink w:anchor="_Toc483769746" w:history="1">
                 <w:r>
                   <w:rPr>
                     <w:rStyle w:val="Hyperkobling"/>
@@ -832,7 +902,7 @@
                     <w:noProof/>
                     <w:webHidden/>
                   </w:rPr>
-                  <w:instrText xml:space="preserve"> PAGEREF _Toc483480610 \h </w:instrText>
+                  <w:instrText xml:space="preserve"> PAGEREF _Toc483769746 \h </w:instrText>
                 </w:r>
                 <w:r>
                   <w:rPr>
@@ -852,7 +922,7 @@
                     <w:noProof/>
                     <w:webHidden/>
                   </w:rPr>
-                  <w:t>5</w:t>
+                  <w:t>6</w:t>
                 </w:r>
                 <w:r>
                   <w:rPr>
@@ -878,7 +948,7 @@
                   <w14:ligatures w14:val="none"/>
                 </w:rPr>
               </w:pPr>
-              <w:hyperlink w:anchor="_Toc483480611" w:history="1">
+              <w:hyperlink w:anchor="_Toc483769747" w:history="1">
                 <w:r>
                   <w:rPr>
                     <w:rStyle w:val="Hyperkobling"/>
@@ -905,7 +975,7 @@
                     <w:noProof/>
                     <w:webHidden/>
                   </w:rPr>
-                  <w:instrText xml:space="preserve"> PAGEREF _Toc483480611 \h </w:instrText>
+                  <w:instrText xml:space="preserve"> PAGEREF _Toc483769747 \h </w:instrText>
                 </w:r>
                 <w:r>
                   <w:rPr>
@@ -925,7 +995,7 @@
                     <w:noProof/>
                     <w:webHidden/>
                   </w:rPr>
-                  <w:t>6</w:t>
+                  <w:t>7</w:t>
                 </w:r>
                 <w:r>
                   <w:rPr>
@@ -948,7 +1018,7 @@
                   <w14:ligatures w14:val="none"/>
                 </w:rPr>
               </w:pPr>
-              <w:hyperlink w:anchor="_Toc483480612" w:history="1">
+              <w:hyperlink w:anchor="_Toc483769748" w:history="1">
                 <w:r>
                   <w:rPr>
                     <w:rStyle w:val="Hyperkobling"/>
@@ -975,7 +1045,7 @@
                     <w:noProof/>
                     <w:webHidden/>
                   </w:rPr>
-                  <w:instrText xml:space="preserve"> PAGEREF _Toc483480612 \h </w:instrText>
+                  <w:instrText xml:space="preserve"> PAGEREF _Toc483769748 \h </w:instrText>
                 </w:r>
                 <w:r>
                   <w:rPr>
@@ -995,7 +1065,7 @@
                     <w:noProof/>
                     <w:webHidden/>
                   </w:rPr>
-                  <w:t>6</w:t>
+                  <w:t>7</w:t>
                 </w:r>
                 <w:r>
                   <w:rPr>
@@ -1018,7 +1088,7 @@
                   <w14:ligatures w14:val="none"/>
                 </w:rPr>
               </w:pPr>
-              <w:hyperlink w:anchor="_Toc483480613" w:history="1">
+              <w:hyperlink w:anchor="_Toc483769749" w:history="1">
                 <w:r>
                   <w:rPr>
                     <w:rStyle w:val="Hyperkobling"/>
@@ -1045,7 +1115,7 @@
                     <w:noProof/>
                     <w:webHidden/>
                   </w:rPr>
-                  <w:instrText xml:space="preserve"> PAGEREF _Toc483480613 \h </w:instrText>
+                  <w:instrText xml:space="preserve"> PAGEREF _Toc483769749 \h </w:instrText>
                 </w:r>
                 <w:r>
                   <w:rPr>
@@ -1065,7 +1135,7 @@
                     <w:noProof/>
                     <w:webHidden/>
                   </w:rPr>
-                  <w:t>7</w:t>
+                  <w:t>8</w:t>
                 </w:r>
                 <w:r>
                   <w:rPr>
@@ -1088,7 +1158,7 @@
                   <w14:ligatures w14:val="none"/>
                 </w:rPr>
               </w:pPr>
-              <w:hyperlink w:anchor="_Toc483480614" w:history="1">
+              <w:hyperlink w:anchor="_Toc483769750" w:history="1">
                 <w:r>
                   <w:rPr>
                     <w:rStyle w:val="Hyperkobling"/>
@@ -1115,7 +1185,7 @@
                     <w:noProof/>
                     <w:webHidden/>
                   </w:rPr>
-                  <w:instrText xml:space="preserve"> PAGEREF _Toc483480614 \h </w:instrText>
+                  <w:instrText xml:space="preserve"> PAGEREF _Toc483769750 \h </w:instrText>
                 </w:r>
                 <w:r>
                   <w:rPr>
@@ -1135,7 +1205,7 @@
                     <w:noProof/>
                     <w:webHidden/>
                   </w:rPr>
-                  <w:t>7</w:t>
+                  <w:t>8</w:t>
                 </w:r>
                 <w:r>
                   <w:rPr>
@@ -1161,7 +1231,7 @@
                   <w14:ligatures w14:val="none"/>
                 </w:rPr>
               </w:pPr>
-              <w:hyperlink w:anchor="_Toc483480615" w:history="1">
+              <w:hyperlink w:anchor="_Toc483769751" w:history="1">
                 <w:r>
                   <w:rPr>
                     <w:rStyle w:val="Hyperkobling"/>
@@ -1188,7 +1258,7 @@
                     <w:noProof/>
                     <w:webHidden/>
                   </w:rPr>
-                  <w:instrText xml:space="preserve"> PAGEREF _Toc483480615 \h </w:instrText>
+                  <w:instrText xml:space="preserve"> PAGEREF _Toc483769751 \h </w:instrText>
                 </w:r>
                 <w:r>
                   <w:rPr>
@@ -1208,7 +1278,7 @@
                     <w:noProof/>
                     <w:webHidden/>
                   </w:rPr>
-                  <w:t>8</w:t>
+                  <w:t>9</w:t>
                 </w:r>
                 <w:r>
                   <w:rPr>
@@ -1231,7 +1301,7 @@
                   <w14:ligatures w14:val="none"/>
                 </w:rPr>
               </w:pPr>
-              <w:hyperlink w:anchor="_Toc483480616" w:history="1">
+              <w:hyperlink w:anchor="_Toc483769752" w:history="1">
                 <w:r>
                   <w:rPr>
                     <w:rStyle w:val="Hyperkobling"/>
@@ -1258,7 +1328,7 @@
                     <w:noProof/>
                     <w:webHidden/>
                   </w:rPr>
-                  <w:instrText xml:space="preserve"> PAGEREF _Toc483480616 \h </w:instrText>
+                  <w:instrText xml:space="preserve"> PAGEREF _Toc483769752 \h </w:instrText>
                 </w:r>
                 <w:r>
                   <w:rPr>
@@ -1278,7 +1348,7 @@
                     <w:noProof/>
                     <w:webHidden/>
                   </w:rPr>
-                  <w:t>8</w:t>
+                  <w:t>9</w:t>
                 </w:r>
                 <w:r>
                   <w:rPr>
@@ -1301,7 +1371,7 @@
                   <w14:ligatures w14:val="none"/>
                 </w:rPr>
               </w:pPr>
-              <w:hyperlink w:anchor="_Toc483480617" w:history="1">
+              <w:hyperlink w:anchor="_Toc483769753" w:history="1">
                 <w:r>
                   <w:rPr>
                     <w:rStyle w:val="Hyperkobling"/>
@@ -1328,7 +1398,7 @@
                     <w:noProof/>
                     <w:webHidden/>
                   </w:rPr>
-                  <w:instrText xml:space="preserve"> PAGEREF _Toc483480617 \h </w:instrText>
+                  <w:instrText xml:space="preserve"> PAGEREF _Toc483769753 \h </w:instrText>
                 </w:r>
                 <w:r>
                   <w:rPr>
@@ -1348,7 +1418,7 @@
                     <w:noProof/>
                     <w:webHidden/>
                   </w:rPr>
-                  <w:t>8</w:t>
+                  <w:t>9</w:t>
                 </w:r>
                 <w:r>
                   <w:rPr>
@@ -1371,7 +1441,7 @@
                   <w14:ligatures w14:val="none"/>
                 </w:rPr>
               </w:pPr>
-              <w:hyperlink w:anchor="_Toc483480618" w:history="1">
+              <w:hyperlink w:anchor="_Toc483769754" w:history="1">
                 <w:r>
                   <w:rPr>
                     <w:rStyle w:val="Hyperkobling"/>
@@ -1398,7 +1468,7 @@
                     <w:noProof/>
                     <w:webHidden/>
                   </w:rPr>
-                  <w:instrText xml:space="preserve"> PAGEREF _Toc483480618 \h </w:instrText>
+                  <w:instrText xml:space="preserve"> PAGEREF _Toc483769754 \h </w:instrText>
                 </w:r>
                 <w:r>
                   <w:rPr>
@@ -1418,7 +1488,7 @@
                     <w:noProof/>
                     <w:webHidden/>
                   </w:rPr>
-                  <w:t>8</w:t>
+                  <w:t>9</w:t>
                 </w:r>
                 <w:r>
                   <w:rPr>
@@ -1441,7 +1511,7 @@
                   <w14:ligatures w14:val="none"/>
                 </w:rPr>
               </w:pPr>
-              <w:hyperlink w:anchor="_Toc483480619" w:history="1">
+              <w:hyperlink w:anchor="_Toc483769755" w:history="1">
                 <w:r>
                   <w:rPr>
                     <w:rStyle w:val="Hyperkobling"/>
@@ -1468,7 +1538,7 @@
                     <w:noProof/>
                     <w:webHidden/>
                   </w:rPr>
-                  <w:instrText xml:space="preserve"> PAGEREF _Toc483480619 \h </w:instrText>
+                  <w:instrText xml:space="preserve"> PAGEREF _Toc483769755 \h </w:instrText>
                 </w:r>
                 <w:r>
                   <w:rPr>
@@ -1488,7 +1558,7 @@
                     <w:noProof/>
                     <w:webHidden/>
                   </w:rPr>
-                  <w:t>9</w:t>
+                  <w:t>10</w:t>
                 </w:r>
                 <w:r>
                   <w:rPr>
@@ -1511,7 +1581,7 @@
                   <w14:ligatures w14:val="none"/>
                 </w:rPr>
               </w:pPr>
-              <w:hyperlink w:anchor="_Toc483480620" w:history="1">
+              <w:hyperlink w:anchor="_Toc483769756" w:history="1">
                 <w:r>
                   <w:rPr>
                     <w:rStyle w:val="Hyperkobling"/>
@@ -1538,7 +1608,7 @@
                     <w:noProof/>
                     <w:webHidden/>
                   </w:rPr>
-                  <w:instrText xml:space="preserve"> PAGEREF _Toc483480620 \h </w:instrText>
+                  <w:instrText xml:space="preserve"> PAGEREF _Toc483769756 \h </w:instrText>
                 </w:r>
                 <w:r>
                   <w:rPr>
@@ -1558,7 +1628,7 @@
                     <w:noProof/>
                     <w:webHidden/>
                   </w:rPr>
-                  <w:t>9</w:t>
+                  <w:t>10</w:t>
                 </w:r>
                 <w:r>
                   <w:rPr>
@@ -1581,7 +1651,7 @@
                   <w14:ligatures w14:val="none"/>
                 </w:rPr>
               </w:pPr>
-              <w:hyperlink w:anchor="_Toc483480621" w:history="1">
+              <w:hyperlink w:anchor="_Toc483769757" w:history="1">
                 <w:r>
                   <w:rPr>
                     <w:rStyle w:val="Hyperkobling"/>
@@ -1608,7 +1678,7 @@
                     <w:noProof/>
                     <w:webHidden/>
                   </w:rPr>
-                  <w:instrText xml:space="preserve"> PAGEREF _Toc483480621 \h </w:instrText>
+                  <w:instrText xml:space="preserve"> PAGEREF _Toc483769757 \h </w:instrText>
                 </w:r>
                 <w:r>
                   <w:rPr>
@@ -1628,7 +1698,7 @@
                     <w:noProof/>
                     <w:webHidden/>
                   </w:rPr>
-                  <w:t>9</w:t>
+                  <w:t>10</w:t>
                 </w:r>
                 <w:r>
                   <w:rPr>
@@ -1651,7 +1721,7 @@
                   <w14:ligatures w14:val="none"/>
                 </w:rPr>
               </w:pPr>
-              <w:hyperlink w:anchor="_Toc483480622" w:history="1">
+              <w:hyperlink w:anchor="_Toc483769758" w:history="1">
                 <w:r>
                   <w:rPr>
                     <w:rStyle w:val="Hyperkobling"/>
@@ -1678,7 +1748,7 @@
                     <w:noProof/>
                     <w:webHidden/>
                   </w:rPr>
-                  <w:instrText xml:space="preserve"> PAGEREF _Toc483480622 \h </w:instrText>
+                  <w:instrText xml:space="preserve"> PAGEREF _Toc483769758 \h </w:instrText>
                 </w:r>
                 <w:r>
                   <w:rPr>
@@ -1698,7 +1768,7 @@
                     <w:noProof/>
                     <w:webHidden/>
                   </w:rPr>
-                  <w:t>9</w:t>
+                  <w:t>10</w:t>
                 </w:r>
                 <w:r>
                   <w:rPr>
@@ -1724,7 +1794,7 @@
                   <w14:ligatures w14:val="none"/>
                 </w:rPr>
               </w:pPr>
-              <w:hyperlink w:anchor="_Toc483480623" w:history="1">
+              <w:hyperlink w:anchor="_Toc483769759" w:history="1">
                 <w:r>
                   <w:rPr>
                     <w:rStyle w:val="Hyperkobling"/>
@@ -1751,7 +1821,7 @@
                     <w:noProof/>
                     <w:webHidden/>
                   </w:rPr>
-                  <w:instrText xml:space="preserve"> PAGEREF _Toc483480623 \h </w:instrText>
+                  <w:instrText xml:space="preserve"> PAGEREF _Toc483769759 \h </w:instrText>
                 </w:r>
                 <w:r>
                   <w:rPr>
@@ -1771,7 +1841,7 @@
                     <w:noProof/>
                     <w:webHidden/>
                   </w:rPr>
-                  <w:t>10</w:t>
+                  <w:t>11</w:t>
                 </w:r>
                 <w:r>
                   <w:rPr>
@@ -1794,7 +1864,7 @@
                   <w14:ligatures w14:val="none"/>
                 </w:rPr>
               </w:pPr>
-              <w:hyperlink w:anchor="_Toc483480624" w:history="1">
+              <w:hyperlink w:anchor="_Toc483769760" w:history="1">
                 <w:r>
                   <w:rPr>
                     <w:rStyle w:val="Hyperkobling"/>
@@ -1821,7 +1891,7 @@
                     <w:noProof/>
                     <w:webHidden/>
                   </w:rPr>
-                  <w:instrText xml:space="preserve"> PAGEREF _Toc483480624 \h </w:instrText>
+                  <w:instrText xml:space="preserve"> PAGEREF _Toc483769760 \h </w:instrText>
                 </w:r>
                 <w:r>
                   <w:rPr>
@@ -1841,7 +1911,7 @@
                     <w:noProof/>
                     <w:webHidden/>
                   </w:rPr>
-                  <w:t>10</w:t>
+                  <w:t>11</w:t>
                 </w:r>
                 <w:r>
                   <w:rPr>
@@ -1864,7 +1934,7 @@
                   <w14:ligatures w14:val="none"/>
                 </w:rPr>
               </w:pPr>
-              <w:hyperlink w:anchor="_Toc483480625" w:history="1">
+              <w:hyperlink w:anchor="_Toc483769761" w:history="1">
                 <w:r>
                   <w:rPr>
                     <w:rStyle w:val="Hyperkobling"/>
@@ -1891,7 +1961,7 @@
                     <w:noProof/>
                     <w:webHidden/>
                   </w:rPr>
-                  <w:instrText xml:space="preserve"> PAGEREF _Toc483480625 \h </w:instrText>
+                  <w:instrText xml:space="preserve"> PAGEREF _Toc483769761 \h </w:instrText>
                 </w:r>
                 <w:r>
                   <w:rPr>
@@ -1911,7 +1981,7 @@
                     <w:noProof/>
                     <w:webHidden/>
                   </w:rPr>
-                  <w:t>10</w:t>
+                  <w:t>11</w:t>
                 </w:r>
                 <w:r>
                   <w:rPr>
@@ -1934,7 +2004,7 @@
                   <w14:ligatures w14:val="none"/>
                 </w:rPr>
               </w:pPr>
-              <w:hyperlink w:anchor="_Toc483480626" w:history="1">
+              <w:hyperlink w:anchor="_Toc483769762" w:history="1">
                 <w:r>
                   <w:rPr>
                     <w:rStyle w:val="Hyperkobling"/>
@@ -1961,7 +2031,7 @@
                     <w:noProof/>
                     <w:webHidden/>
                   </w:rPr>
-                  <w:instrText xml:space="preserve"> PAGEREF _Toc483480626 \h </w:instrText>
+                  <w:instrText xml:space="preserve"> PAGEREF _Toc483769762 \h </w:instrText>
                 </w:r>
                 <w:r>
                   <w:rPr>
@@ -1981,7 +2051,7 @@
                     <w:noProof/>
                     <w:webHidden/>
                   </w:rPr>
-                  <w:t>10</w:t>
+                  <w:t>11</w:t>
                 </w:r>
                 <w:r>
                   <w:rPr>
@@ -2007,7 +2077,7 @@
                   <w14:ligatures w14:val="none"/>
                 </w:rPr>
               </w:pPr>
-              <w:hyperlink w:anchor="_Toc483480627" w:history="1">
+              <w:hyperlink w:anchor="_Toc483769763" w:history="1">
                 <w:r>
                   <w:rPr>
                     <w:rStyle w:val="Hyperkobling"/>
@@ -2034,7 +2104,7 @@
                     <w:noProof/>
                     <w:webHidden/>
                   </w:rPr>
-                  <w:instrText xml:space="preserve"> PAGEREF _Toc483480627 \h </w:instrText>
+                  <w:instrText xml:space="preserve"> PAGEREF _Toc483769763 \h </w:instrText>
                 </w:r>
                 <w:r>
                   <w:rPr>
@@ -2054,7 +2124,7 @@
                     <w:noProof/>
                     <w:webHidden/>
                   </w:rPr>
-                  <w:t>12</w:t>
+                  <w:t>13</w:t>
                 </w:r>
                 <w:r>
                   <w:rPr>
@@ -2077,7 +2147,7 @@
                   <w14:ligatures w14:val="none"/>
                 </w:rPr>
               </w:pPr>
-              <w:hyperlink w:anchor="_Toc483480628" w:history="1">
+              <w:hyperlink w:anchor="_Toc483769764" w:history="1">
                 <w:r>
                   <w:rPr>
                     <w:rStyle w:val="Hyperkobling"/>
@@ -2104,7 +2174,7 @@
                     <w:noProof/>
                     <w:webHidden/>
                   </w:rPr>
-                  <w:instrText xml:space="preserve"> PAGEREF _Toc483480628 \h </w:instrText>
+                  <w:instrText xml:space="preserve"> PAGEREF _Toc483769764 \h </w:instrText>
                 </w:r>
                 <w:r>
                   <w:rPr>
@@ -2124,7 +2194,7 @@
                     <w:noProof/>
                     <w:webHidden/>
                   </w:rPr>
-                  <w:t>12</w:t>
+                  <w:t>13</w:t>
                 </w:r>
                 <w:r>
                   <w:rPr>
@@ -2147,7 +2217,7 @@
                   <w14:ligatures w14:val="none"/>
                 </w:rPr>
               </w:pPr>
-              <w:hyperlink w:anchor="_Toc483480629" w:history="1">
+              <w:hyperlink w:anchor="_Toc483769765" w:history="1">
                 <w:r>
                   <w:rPr>
                     <w:rStyle w:val="Hyperkobling"/>
@@ -2174,7 +2244,7 @@
                     <w:noProof/>
                     <w:webHidden/>
                   </w:rPr>
-                  <w:instrText xml:space="preserve"> PAGEREF _Toc483480629 \h </w:instrText>
+                  <w:instrText xml:space="preserve"> PAGEREF _Toc483769765 \h </w:instrText>
                 </w:r>
                 <w:r>
                   <w:rPr>
@@ -2194,7 +2264,7 @@
                     <w:noProof/>
                     <w:webHidden/>
                   </w:rPr>
-                  <w:t>12</w:t>
+                  <w:t>13</w:t>
                 </w:r>
                 <w:r>
                   <w:rPr>
@@ -2220,7 +2290,7 @@
                   <w14:ligatures w14:val="none"/>
                 </w:rPr>
               </w:pPr>
-              <w:hyperlink w:anchor="_Toc483480630" w:history="1">
+              <w:hyperlink w:anchor="_Toc483769766" w:history="1">
                 <w:r>
                   <w:rPr>
                     <w:rStyle w:val="Hyperkobling"/>
@@ -2247,7 +2317,7 @@
                     <w:noProof/>
                     <w:webHidden/>
                   </w:rPr>
-                  <w:instrText xml:space="preserve"> PAGEREF _Toc483480630 \h </w:instrText>
+                  <w:instrText xml:space="preserve"> PAGEREF _Toc483769766 \h </w:instrText>
                 </w:r>
                 <w:r>
                   <w:rPr>
@@ -2267,7 +2337,7 @@
                     <w:noProof/>
                     <w:webHidden/>
                   </w:rPr>
-                  <w:t>13</w:t>
+                  <w:t>14</w:t>
                 </w:r>
                 <w:r>
                   <w:rPr>
@@ -2290,7 +2360,7 @@
                   <w14:ligatures w14:val="none"/>
                 </w:rPr>
               </w:pPr>
-              <w:hyperlink w:anchor="_Toc483480631" w:history="1">
+              <w:hyperlink w:anchor="_Toc483769767" w:history="1">
                 <w:r>
                   <w:rPr>
                     <w:rStyle w:val="Hyperkobling"/>
@@ -2317,7 +2387,7 @@
                     <w:noProof/>
                     <w:webHidden/>
                   </w:rPr>
-                  <w:instrText xml:space="preserve"> PAGEREF _Toc483480631 \h </w:instrText>
+                  <w:instrText xml:space="preserve"> PAGEREF _Toc483769767 \h </w:instrText>
                 </w:r>
                 <w:r>
                   <w:rPr>
@@ -2337,7 +2407,7 @@
                     <w:noProof/>
                     <w:webHidden/>
                   </w:rPr>
-                  <w:t>13</w:t>
+                  <w:t>14</w:t>
                 </w:r>
                 <w:r>
                   <w:rPr>
@@ -2360,7 +2430,7 @@
                   <w14:ligatures w14:val="none"/>
                 </w:rPr>
               </w:pPr>
-              <w:hyperlink w:anchor="_Toc483480632" w:history="1">
+              <w:hyperlink w:anchor="_Toc483769768" w:history="1">
                 <w:r>
                   <w:rPr>
                     <w:rStyle w:val="Hyperkobling"/>
@@ -2387,7 +2457,7 @@
                     <w:noProof/>
                     <w:webHidden/>
                   </w:rPr>
-                  <w:instrText xml:space="preserve"> PAGEREF _Toc483480632 \h </w:instrText>
+                  <w:instrText xml:space="preserve"> PAGEREF _Toc483769768 \h </w:instrText>
                 </w:r>
                 <w:r>
                   <w:rPr>
@@ -2407,7 +2477,7 @@
                     <w:noProof/>
                     <w:webHidden/>
                   </w:rPr>
-                  <w:t>13</w:t>
+                  <w:t>14</w:t>
                 </w:r>
                 <w:r>
                   <w:rPr>
@@ -2433,7 +2503,7 @@
                   <w14:ligatures w14:val="none"/>
                 </w:rPr>
               </w:pPr>
-              <w:hyperlink w:anchor="_Toc483480633" w:history="1">
+              <w:hyperlink w:anchor="_Toc483769769" w:history="1">
                 <w:r>
                   <w:rPr>
                     <w:rStyle w:val="Hyperkobling"/>
@@ -2460,7 +2530,7 @@
                     <w:noProof/>
                     <w:webHidden/>
                   </w:rPr>
-                  <w:instrText xml:space="preserve"> PAGEREF _Toc483480633 \h </w:instrText>
+                  <w:instrText xml:space="preserve"> PAGEREF _Toc483769769 \h </w:instrText>
                 </w:r>
                 <w:r>
                   <w:rPr>
@@ -2480,7 +2550,7 @@
                     <w:noProof/>
                     <w:webHidden/>
                   </w:rPr>
-                  <w:t>15</w:t>
+                  <w:t>16</w:t>
                 </w:r>
                 <w:r>
                   <w:rPr>
@@ -2503,7 +2573,7 @@
                   <w14:ligatures w14:val="none"/>
                 </w:rPr>
               </w:pPr>
-              <w:hyperlink w:anchor="_Toc483480634" w:history="1">
+              <w:hyperlink w:anchor="_Toc483769770" w:history="1">
                 <w:r>
                   <w:rPr>
                     <w:rStyle w:val="Hyperkobling"/>
@@ -2530,7 +2600,7 @@
                     <w:noProof/>
                     <w:webHidden/>
                   </w:rPr>
-                  <w:instrText xml:space="preserve"> PAGEREF _Toc483480634 \h </w:instrText>
+                  <w:instrText xml:space="preserve"> PAGEREF _Toc483769770 \h </w:instrText>
                 </w:r>
                 <w:r>
                   <w:rPr>
@@ -2550,7 +2620,7 @@
                     <w:noProof/>
                     <w:webHidden/>
                   </w:rPr>
-                  <w:t>15</w:t>
+                  <w:t>16</w:t>
                 </w:r>
                 <w:r>
                   <w:rPr>
@@ -2573,7 +2643,7 @@
                   <w14:ligatures w14:val="none"/>
                 </w:rPr>
               </w:pPr>
-              <w:hyperlink w:anchor="_Toc483480635" w:history="1">
+              <w:hyperlink w:anchor="_Toc483769771" w:history="1">
                 <w:r>
                   <w:rPr>
                     <w:rStyle w:val="Hyperkobling"/>
@@ -2600,7 +2670,7 @@
                     <w:noProof/>
                     <w:webHidden/>
                   </w:rPr>
-                  <w:instrText xml:space="preserve"> PAGEREF _Toc483480635 \h </w:instrText>
+                  <w:instrText xml:space="preserve"> PAGEREF _Toc483769771 \h </w:instrText>
                 </w:r>
                 <w:r>
                   <w:rPr>
@@ -2620,7 +2690,7 @@
                     <w:noProof/>
                     <w:webHidden/>
                   </w:rPr>
-                  <w:t>15</w:t>
+                  <w:t>16</w:t>
                 </w:r>
                 <w:r>
                   <w:rPr>
@@ -2643,7 +2713,7 @@
                   <w14:ligatures w14:val="none"/>
                 </w:rPr>
               </w:pPr>
-              <w:hyperlink w:anchor="_Toc483480636" w:history="1">
+              <w:hyperlink w:anchor="_Toc483769772" w:history="1">
                 <w:r>
                   <w:rPr>
                     <w:rStyle w:val="Hyperkobling"/>
@@ -2670,7 +2740,7 @@
                     <w:noProof/>
                     <w:webHidden/>
                   </w:rPr>
-                  <w:instrText xml:space="preserve"> PAGEREF _Toc483480636 \h </w:instrText>
+                  <w:instrText xml:space="preserve"> PAGEREF _Toc483769772 \h </w:instrText>
                 </w:r>
                 <w:r>
                   <w:rPr>
@@ -2690,7 +2760,7 @@
                     <w:noProof/>
                     <w:webHidden/>
                   </w:rPr>
-                  <w:t>15</w:t>
+                  <w:t>16</w:t>
                 </w:r>
                 <w:r>
                   <w:rPr>
@@ -2713,7 +2783,7 @@
                   <w14:ligatures w14:val="none"/>
                 </w:rPr>
               </w:pPr>
-              <w:hyperlink w:anchor="_Toc483480637" w:history="1">
+              <w:hyperlink w:anchor="_Toc483769773" w:history="1">
                 <w:r>
                   <w:rPr>
                     <w:rStyle w:val="Hyperkobling"/>
@@ -2740,7 +2810,7 @@
                     <w:noProof/>
                     <w:webHidden/>
                   </w:rPr>
-                  <w:instrText xml:space="preserve"> PAGEREF _Toc483480637 \h </w:instrText>
+                  <w:instrText xml:space="preserve"> PAGEREF _Toc483769773 \h </w:instrText>
                 </w:r>
                 <w:r>
                   <w:rPr>
@@ -2760,7 +2830,7 @@
                     <w:noProof/>
                     <w:webHidden/>
                   </w:rPr>
-                  <w:t>15</w:t>
+                  <w:t>16</w:t>
                 </w:r>
                 <w:r>
                   <w:rPr>
@@ -2783,7 +2853,7 @@
                   <w14:ligatures w14:val="none"/>
                 </w:rPr>
               </w:pPr>
-              <w:hyperlink w:anchor="_Toc483480638" w:history="1">
+              <w:hyperlink w:anchor="_Toc483769774" w:history="1">
                 <w:r>
                   <w:rPr>
                     <w:rStyle w:val="Hyperkobling"/>
@@ -2810,7 +2880,7 @@
                     <w:noProof/>
                     <w:webHidden/>
                   </w:rPr>
-                  <w:instrText xml:space="preserve"> PAGEREF _Toc483480638 \h </w:instrText>
+                  <w:instrText xml:space="preserve"> PAGEREF _Toc483769774 \h </w:instrText>
                 </w:r>
                 <w:r>
                   <w:rPr>
@@ -2830,7 +2900,7 @@
                     <w:noProof/>
                     <w:webHidden/>
                   </w:rPr>
-                  <w:t>15</w:t>
+                  <w:t>16</w:t>
                 </w:r>
                 <w:r>
                   <w:rPr>
@@ -2856,7 +2926,7 @@
                   <w14:ligatures w14:val="none"/>
                 </w:rPr>
               </w:pPr>
-              <w:hyperlink w:anchor="_Toc483480639" w:history="1">
+              <w:hyperlink w:anchor="_Toc483769775" w:history="1">
                 <w:r>
                   <w:rPr>
                     <w:rStyle w:val="Hyperkobling"/>
@@ -2883,7 +2953,7 @@
                     <w:noProof/>
                     <w:webHidden/>
                   </w:rPr>
-                  <w:instrText xml:space="preserve"> PAGEREF _Toc483480639 \h </w:instrText>
+                  <w:instrText xml:space="preserve"> PAGEREF _Toc483769775 \h </w:instrText>
                 </w:r>
                 <w:r>
                   <w:rPr>
@@ -2903,7 +2973,7 @@
                     <w:noProof/>
                     <w:webHidden/>
                   </w:rPr>
-                  <w:t>16</w:t>
+                  <w:t>17</w:t>
                 </w:r>
                 <w:r>
                   <w:rPr>
@@ -2926,7 +2996,7 @@
                   <w14:ligatures w14:val="none"/>
                 </w:rPr>
               </w:pPr>
-              <w:hyperlink w:anchor="_Toc483480640" w:history="1">
+              <w:hyperlink w:anchor="_Toc483769776" w:history="1">
                 <w:r>
                   <w:rPr>
                     <w:rStyle w:val="Hyperkobling"/>
@@ -2953,7 +3023,7 @@
                     <w:noProof/>
                     <w:webHidden/>
                   </w:rPr>
-                  <w:instrText xml:space="preserve"> PAGEREF _Toc483480640 \h </w:instrText>
+                  <w:instrText xml:space="preserve"> PAGEREF _Toc483769776 \h </w:instrText>
                 </w:r>
                 <w:r>
                   <w:rPr>
@@ -2973,7 +3043,7 @@
                     <w:noProof/>
                     <w:webHidden/>
                   </w:rPr>
-                  <w:t>16</w:t>
+                  <w:t>17</w:t>
                 </w:r>
                 <w:r>
                   <w:rPr>
@@ -2996,7 +3066,7 @@
                   <w14:ligatures w14:val="none"/>
                 </w:rPr>
               </w:pPr>
-              <w:hyperlink w:anchor="_Toc483480641" w:history="1">
+              <w:hyperlink w:anchor="_Toc483769777" w:history="1">
                 <w:r>
                   <w:rPr>
                     <w:rStyle w:val="Hyperkobling"/>
@@ -3023,7 +3093,7 @@
                     <w:noProof/>
                     <w:webHidden/>
                   </w:rPr>
-                  <w:instrText xml:space="preserve"> PAGEREF _Toc483480641 \h </w:instrText>
+                  <w:instrText xml:space="preserve"> PAGEREF _Toc483769777 \h </w:instrText>
                 </w:r>
                 <w:r>
                   <w:rPr>
@@ -3043,7 +3113,7 @@
                     <w:noProof/>
                     <w:webHidden/>
                   </w:rPr>
-                  <w:t>16</w:t>
+                  <w:t>17</w:t>
                 </w:r>
                 <w:r>
                   <w:rPr>
@@ -3066,7 +3136,7 @@
                   <w14:ligatures w14:val="none"/>
                 </w:rPr>
               </w:pPr>
-              <w:hyperlink w:anchor="_Toc483480642" w:history="1">
+              <w:hyperlink w:anchor="_Toc483769778" w:history="1">
                 <w:r>
                   <w:rPr>
                     <w:rStyle w:val="Hyperkobling"/>
@@ -3093,7 +3163,7 @@
                     <w:noProof/>
                     <w:webHidden/>
                   </w:rPr>
-                  <w:instrText xml:space="preserve"> PAGEREF _Toc483480642 \h </w:instrText>
+                  <w:instrText xml:space="preserve"> PAGEREF _Toc483769778 \h </w:instrText>
                 </w:r>
                 <w:r>
                   <w:rPr>
@@ -3113,7 +3183,7 @@
                     <w:noProof/>
                     <w:webHidden/>
                   </w:rPr>
-                  <w:t>16</w:t>
+                  <w:t>17</w:t>
                 </w:r>
                 <w:r>
                   <w:rPr>
@@ -3137,17 +3207,9 @@
         </w:sdt>
         <w:p>
           <w:pPr>
-            <w:spacing w:after="200" w:line="276" w:lineRule="auto"/>
-          </w:pPr>
-          <w:r>
-            <w:br w:type="page"/>
-          </w:r>
-        </w:p>
-        <w:p>
-          <w:pPr>
             <w:pStyle w:val="Overskrift1"/>
           </w:pPr>
-          <w:bookmarkStart w:id="0" w:name="_Toc483480604"/>
+          <w:bookmarkStart w:id="0" w:name="_Toc483769739"/>
           <w:r>
             <w:lastRenderedPageBreak/>
             <w:t>Om rapporten</w:t>
@@ -3188,13 +3250,8 @@
                   <w:cnfStyle w:val="100000000000" w:firstRow="1" w:lastRow="0" w:firstColumn="0" w:lastColumn="0" w:oddVBand="0" w:evenVBand="0" w:oddHBand="0" w:evenHBand="0" w:firstRowFirstColumn="0" w:firstRowLastColumn="0" w:lastRowFirstColumn="0" w:lastRowLastColumn="0"/>
                 </w:pPr>
                 <w:r>
-                  <w:t xml:space="preserve">PRO101 </w:t>
-                </w:r>
-                <w:proofErr w:type="spellStart"/>
-                <w:r>
-                  <w:t>Webprosjekt</w:t>
-                </w:r>
-                <w:proofErr w:type="spellEnd"/>
+                  <w:t>PRO101 Webprosjekt</w:t>
+                </w:r>
               </w:p>
             </w:tc>
           </w:tr>
@@ -3277,7 +3334,7 @@
                   <w:cnfStyle w:val="000000100000" w:firstRow="0" w:lastRow="0" w:firstColumn="0" w:lastColumn="0" w:oddVBand="0" w:evenVBand="0" w:oddHBand="1" w:evenHBand="0" w:firstRowFirstColumn="0" w:firstRowLastColumn="0" w:lastRowFirstColumn="0" w:lastRowLastColumn="0"/>
                 </w:pPr>
                 <w:r>
-                  <w:t>4075</w:t>
+                  <w:t>4097</w:t>
                 </w:r>
               </w:p>
             </w:tc>
@@ -3373,11 +3430,9 @@
                 <w:tcW w:w="4973" w:type="dxa"/>
               </w:tcPr>
               <w:p>
-                <w:proofErr w:type="spellStart"/>
                 <w:r>
                   <w:t>Cem</w:t>
                 </w:r>
-                <w:proofErr w:type="spellEnd"/>
                 <w:r>
                   <w:t xml:space="preserve"> Magnus</w:t>
                 </w:r>
@@ -3408,13 +3463,8 @@
               </w:tcPr>
               <w:p>
                 <w:r>
-                  <w:t xml:space="preserve">Andreas </w:t>
-                </w:r>
-                <w:proofErr w:type="spellStart"/>
-                <w:r>
-                  <w:t>Ritter</w:t>
-                </w:r>
-                <w:proofErr w:type="spellEnd"/>
+                  <w:t>Andreas Ritter</w:t>
+                </w:r>
               </w:p>
             </w:tc>
             <w:tc>
@@ -3442,13 +3492,8 @@
               </w:tcPr>
               <w:p>
                 <w:r>
-                  <w:t xml:space="preserve">Kai H T </w:t>
-                </w:r>
-                <w:proofErr w:type="spellStart"/>
-                <w:r>
-                  <w:t>Mortensen_Langhaug</w:t>
-                </w:r>
-                <w:proofErr w:type="spellEnd"/>
+                  <w:t>Kai H T Mortensen_Langhaug</w:t>
+                </w:r>
               </w:p>
             </w:tc>
             <w:tc>
@@ -3472,12 +3517,14 @@
           <w:pPr>
             <w:pStyle w:val="Overskrift2"/>
           </w:pPr>
+          <w:bookmarkStart w:id="1" w:name="_Toc483769740"/>
           <w:r>
             <w:t>Vår</w:t>
           </w:r>
           <w:r>
             <w:t xml:space="preserve"> side:</w:t>
           </w:r>
+          <w:bookmarkEnd w:id="1"/>
         </w:p>
         <w:p>
           <w:hyperlink r:id="rId12" w:history="1">
@@ -3490,7 +3537,10 @@
           </w:hyperlink>
         </w:p>
         <w:p/>
-        <w:p/>
+        <w:p>
+          <w:bookmarkStart w:id="2" w:name="_GoBack"/>
+          <w:bookmarkEnd w:id="2"/>
+        </w:p>
         <w:p/>
         <w:p/>
         <w:p/>
@@ -3506,16 +3556,16 @@
         <w:p/>
       </w:sdtContent>
     </w:sdt>
-    <w:bookmarkStart w:id="1" w:name="_Toc483480605" w:displacedByCustomXml="prev"/>
     <w:p>
       <w:pPr>
         <w:pStyle w:val="Overskrift1"/>
       </w:pPr>
+      <w:bookmarkStart w:id="3" w:name="_Toc483769741"/>
       <w:r>
         <w:lastRenderedPageBreak/>
         <w:t>Innledning</w:t>
       </w:r>
-      <w:bookmarkEnd w:id="1"/>
+      <w:bookmarkEnd w:id="3"/>
     </w:p>
     <w:p/>
     <w:p>
@@ -3529,15 +3579,7 @@
         <w:t>og det som verre er. Dessverre</w:t>
       </w:r>
       <w:r>
-        <w:t xml:space="preserve"> er dette intet unntak på Westerdals Oslo ACT. Ikke nok med at man nærmest drukner i skolerelaterte saker, inne i denne mølja må man prøve å blande inn «privatliv» og en eventuell jobb. Dersom man er ny i området, får man enda mer å sette seg inn i. «Hvor ligger den nærmeste </w:t>
-      </w:r>
-      <w:proofErr w:type="spellStart"/>
-      <w:r>
-        <w:t>fastfood</w:t>
-      </w:r>
-      <w:proofErr w:type="spellEnd"/>
-      <w:r>
-        <w:t xml:space="preserve">-jointen med gratis levering til skolebiblioteket?», «hvor finner jeg en bar hvor jeg kan bli kjent med andre studenter?» - noen spørsmål en student kan spørre seg selv. Dessverre kan det være vanskelig å finne gode svar med beskrivelser tilpasset studenter. Hvor kan en student, som bør bruke tiden sin på det akademiske framfor det å google seg til gode steder å besøke, gå da? </w:t>
+        <w:t xml:space="preserve"> er dette intet unntak på Westerdals Oslo ACT. Ikke nok med at man nærmest drukner i skolerelaterte saker, inne i denne mølja må man prøve å blande inn «privatliv» og en eventuell jobb. Dersom man er ny i området, får man enda mer å sette seg inn i. «Hvor ligger den nærmeste fastfood-jointen med gratis levering til skolebiblioteket?», «hvor finner jeg en bar hvor jeg kan bli kjent med andre studenter?» - noen spørsmål en student kan spørre seg selv. Dessverre kan det være vanskelig å finne gode svar med beskrivelser tilpasset studenter. Hvor kan en student, som bør bruke tiden sin på det akademiske framfor det å google seg til gode steder å besøke, gå da? </w:t>
       </w:r>
     </w:p>
     <w:p>
@@ -3550,23 +3592,7 @@
         <w:spacing w:after="160"/>
       </w:pPr>
       <w:r>
-        <w:t xml:space="preserve">I denne sammenheng har vi fått i oppgave å utvikle en webside som setter fokus på tilbudene i nærmiljøet rundt Westerdals. I og med at Westerdals består av tre ulike campus, på forskjellige steder i Oslo, bestemte vi oss for å gå i dybden på Campus Fjerdingen. Nettsiden skal inneholde mulighetene </w:t>
-      </w:r>
-      <w:proofErr w:type="spellStart"/>
-      <w:r>
-        <w:t>man</w:t>
-      </w:r>
-      <w:proofErr w:type="spellEnd"/>
-      <w:r>
-        <w:t xml:space="preserve"> som student (eller ansatt) finner rundt campus, om det er spisesteder, barer, arrangementer </w:t>
-      </w:r>
-      <w:proofErr w:type="gramStart"/>
-      <w:r>
-        <w:t>etc..</w:t>
-      </w:r>
-      <w:proofErr w:type="gramEnd"/>
-      <w:r>
-        <w:t xml:space="preserve"> Nettsiden utvikles etter forskjellige behov vi på gruppen mener er etterspurt samt tekniske krav knyttet til løsningen bestemt i oppgaven. De tekniske kravene er som følger:</w:t>
+        <w:t>I denne sammenheng har vi fått i oppgave å utvikle en webside som setter fokus på tilbudene i nærmiljøet rundt Westerdals. I og med at Westerdals består av tre ulike campus, på forskjellige steder i Oslo, bestemte vi oss for å gå i dybden på Campus Fjerdingen. Nettsiden skal inneholde mulighetene man som student (eller ansatt) finner rundt campus, om det er spisesteder, barer, arrangementer etc.. Nettsiden utvikles etter forskjellige behov vi på gruppen mener er etterspurt samt tekniske krav knyttet til løsningen bestemt i oppgaven. De tekniske kravene er som følger:</w:t>
       </w:r>
     </w:p>
     <w:p>
@@ -3649,29 +3675,8 @@
         <w:spacing w:after="160"/>
       </w:pPr>
       <w:r>
-        <w:t xml:space="preserve">Bruk flere PHP-filer og importer de ved bruk av enten </w:t>
-      </w:r>
-      <w:proofErr w:type="spellStart"/>
-      <w:r>
-        <w:t>require</w:t>
-      </w:r>
-      <w:proofErr w:type="spellEnd"/>
-      <w:r>
-        <w:t xml:space="preserve"> eller </w:t>
-      </w:r>
-      <w:proofErr w:type="spellStart"/>
-      <w:r>
-        <w:t>namespaces</w:t>
-      </w:r>
-      <w:proofErr w:type="spellEnd"/>
-      <w:r>
-        <w:t>/</w:t>
-      </w:r>
-      <w:proofErr w:type="spellStart"/>
-      <w:r>
-        <w:t>autoload</w:t>
-      </w:r>
-      <w:proofErr w:type="spellEnd"/>
+        <w:t>Bruk flere PHP-filer og importer de ved bruk av enten require eller namespaces/autoload</w:t>
+      </w:r>
     </w:p>
     <w:p>
       <w:pPr>
@@ -3696,21 +3701,8 @@
         <w:spacing w:after="160"/>
       </w:pPr>
       <w:r>
-        <w:t xml:space="preserve">Koden skal lastes opp på et eksternt </w:t>
-      </w:r>
-      <w:proofErr w:type="spellStart"/>
-      <w:r>
-        <w:t>GitHub</w:t>
-      </w:r>
-      <w:proofErr w:type="spellEnd"/>
-      <w:r>
-        <w:t xml:space="preserve"> </w:t>
-      </w:r>
-      <w:proofErr w:type="spellStart"/>
-      <w:r>
-        <w:t>repository</w:t>
-      </w:r>
-      <w:proofErr w:type="spellEnd"/>
+        <w:t>Koden skal lastes opp på et eksternt GitHub repository</w:t>
+      </w:r>
     </w:p>
     <w:p>
       <w:pPr>
@@ -3744,31 +3736,7 @@
         <w:spacing w:after="200" w:line="276" w:lineRule="auto"/>
       </w:pPr>
       <w:r>
-        <w:t xml:space="preserve">Vi på gruppen hadde svært få uenigheter når det gjaldt å sette mål for oppgaven. Alle var motiverte til å gi 100%, jobbe strukturert og disiplinert, og at vi kun blir fornøyde med en solid nettløsning (og toppkarakter naturligvis).  Vi hadde ingen problemer med å fordele oppgaver, ettersom hvert medlem hadde et spesielt «fagfelt». Andreas – høy kompetanse med det tekniske, spesielt en racer i </w:t>
-      </w:r>
-      <w:proofErr w:type="spellStart"/>
-      <w:r>
-        <w:t>frontend</w:t>
-      </w:r>
-      <w:proofErr w:type="spellEnd"/>
-      <w:r>
-        <w:t xml:space="preserve">, kodeskriving. Kai – enorm kunnskap med det tekniske, spesielt </w:t>
-      </w:r>
-      <w:proofErr w:type="spellStart"/>
-      <w:r>
-        <w:t>backend</w:t>
-      </w:r>
-      <w:proofErr w:type="spellEnd"/>
-      <w:r>
-        <w:t xml:space="preserve">. Endre – en naturlig leder som hjelper der det trengs, med nøkkelfelt å gjøre idéer til virkelighet. </w:t>
-      </w:r>
-      <w:proofErr w:type="spellStart"/>
-      <w:r>
-        <w:t>Cem</w:t>
-      </w:r>
-      <w:proofErr w:type="spellEnd"/>
-      <w:r>
-        <w:t xml:space="preserve"> – Mindre teknisk enn resten av gruppen, men kompenserer med det kreative, skyter inn idéer fra alle kanter. Samtidig mener vi at vi jobber som en enhet, hvor alle har en mening på alle problemstillingene ved oppgaven.</w:t>
+        <w:t>Vi på gruppen hadde svært få uenigheter når det gjaldt å sette mål for oppgaven. Alle var motiverte til å gi 100%, jobbe strukturert og disiplinert, og at vi kun blir fornøyde med en solid nettløsning (og toppkarakter naturligvis).  Vi hadde ingen problemer med å fordele oppgaver, ettersom hvert medlem hadde et spesielt «fagfelt». Andreas – høy kompetanse med det tekniske, spesielt en racer i frontend, kodeskriving. Kai – enorm kunnskap med det tekniske, spesielt backend. Endre – en naturlig leder som hjelper der det trengs, med nøkkelfelt å gjøre idéer til virkelighet. Cem – Mindre teknisk enn resten av gruppen, men kompenserer med det kreative, skyter inn idéer fra alle kanter. Samtidig mener vi at vi jobber som en enhet, hvor alle har en mening på alle problemstillingene ved oppgaven.</w:t>
       </w:r>
     </w:p>
     <w:p>
@@ -3780,23 +3748,7 @@
           <w:kern w:val="0"/>
           <w14:ligatures w14:val="none"/>
         </w:rPr>
-        <w:t xml:space="preserve">I denne rapporten vil vi gå igjennom hvert aspekt ved nettløsningen vår; alt fra hvordan vi kom fram til idéen vi valgte å gå for, hvordan den ukentlige utviklingen foregikk, hvordan vi satt opp prototypen og hva som spilte inn i oppsettet av denne, hvilke prinsipper vi har fulgt gjennom hele prosjektet, vår bruk av </w:t>
-      </w:r>
-      <w:proofErr w:type="spellStart"/>
-      <w:r>
-        <w:rPr>
-          <w:kern w:val="0"/>
-          <w14:ligatures w14:val="none"/>
-        </w:rPr>
-        <w:t>Git</w:t>
-      </w:r>
-      <w:proofErr w:type="spellEnd"/>
-      <w:r>
-        <w:rPr>
-          <w:kern w:val="0"/>
-          <w14:ligatures w14:val="none"/>
-        </w:rPr>
-        <w:t xml:space="preserve"> og andre hjelpemidler, hvilke tekniske valg vi tok og til slutt en liste med referanser brukt.</w:t>
+        <w:t>I denne rapporten vil vi gå igjennom hvert aspekt ved nettløsningen vår; alt fra hvordan vi kom fram til idéen vi valgte å gå for, hvordan den ukentlige utviklingen foregikk, hvordan vi satt opp prototypen og hva som spilte inn i oppsettet av denne, hvilke prinsipper vi har fulgt gjennom hele prosjektet, vår bruk av Git og andre hjelpemidler, hvilke tekniske valg vi tok og til slutt en liste med referanser brukt.</w:t>
       </w:r>
     </w:p>
     <w:p>
@@ -3808,23 +3760,23 @@
       <w:pPr>
         <w:pStyle w:val="Overskrift1"/>
       </w:pPr>
-      <w:bookmarkStart w:id="2" w:name="_Toc483480606"/>
+      <w:bookmarkStart w:id="4" w:name="_Toc483769742"/>
       <w:r>
         <w:lastRenderedPageBreak/>
         <w:t>Idè og konsept</w:t>
       </w:r>
-      <w:bookmarkEnd w:id="2"/>
+      <w:bookmarkEnd w:id="4"/>
     </w:p>
     <w:p/>
     <w:p>
       <w:pPr>
         <w:pStyle w:val="Overskrift2"/>
       </w:pPr>
-      <w:bookmarkStart w:id="3" w:name="_Toc483480607"/>
+      <w:bookmarkStart w:id="5" w:name="_Toc483769743"/>
       <w:r>
         <w:t>Hvordan vi kom fram til ideen</w:t>
       </w:r>
-      <w:bookmarkEnd w:id="3"/>
+      <w:bookmarkEnd w:id="5"/>
     </w:p>
     <w:p>
       <w:r>
@@ -3843,15 +3795,7 @@
         <w:t xml:space="preserve"> aktuel</w:t>
       </w:r>
       <w:r>
-        <w:t xml:space="preserve">l for. I dag har vi en </w:t>
-      </w:r>
-      <w:proofErr w:type="spellStart"/>
-      <w:r>
-        <w:t>Facebook</w:t>
-      </w:r>
-      <w:proofErr w:type="spellEnd"/>
-      <w:r>
-        <w:t>-</w:t>
+        <w:t>l for. I dag har vi en Facebook-</w:t>
       </w:r>
       <w:r>
         <w:t xml:space="preserve">gruppe (Westerdals Sosial), hvor alt av informasjon, arrangementer og aktiviteter publiseres. </w:t>
@@ -3863,26 +3807,10 @@
         <w:t>ler relevant for den enkelte. I</w:t>
       </w:r>
       <w:r>
-        <w:t xml:space="preserve"> denne </w:t>
-      </w:r>
-      <w:proofErr w:type="spellStart"/>
-      <w:r>
-        <w:t>Facebook</w:t>
-      </w:r>
-      <w:proofErr w:type="spellEnd"/>
-      <w:r>
-        <w:t xml:space="preserve">-gruppen ligger heller ikke all informasjon. </w:t>
-      </w:r>
-      <w:r>
-        <w:t xml:space="preserve">Noe ligger på </w:t>
-      </w:r>
-      <w:proofErr w:type="spellStart"/>
-      <w:r>
-        <w:t>Its-learning</w:t>
-      </w:r>
-      <w:proofErr w:type="spellEnd"/>
-      <w:r>
-        <w:t xml:space="preserve"> og noe på skolens egne nettsider osv. </w:t>
+        <w:t xml:space="preserve"> denne Facebook-gruppen ligger heller ikke all informasjon. </w:t>
+      </w:r>
+      <w:r>
+        <w:t xml:space="preserve">Noe ligger på Its-learning og noe på skolens egne nettsider osv. </w:t>
       </w:r>
       <w:r>
         <w:t>Så slik vi ser det finnes det ikke en enkel måte å finne informasjon som er interessant for akkurat deg. Enten ender du opp med å finne alt mulig du ikke er interessert i eller ikke finne det du er ute etter.</w:t>
@@ -3893,11 +3821,11 @@
       <w:pPr>
         <w:pStyle w:val="Overskrift2"/>
       </w:pPr>
-      <w:bookmarkStart w:id="4" w:name="_Toc483480608"/>
+      <w:bookmarkStart w:id="6" w:name="_Toc483769744"/>
       <w:r>
         <w:t>Hva er ideen</w:t>
       </w:r>
-      <w:bookmarkEnd w:id="4"/>
+      <w:bookmarkEnd w:id="6"/>
     </w:p>
     <w:p>
       <w:r>
@@ -3907,26 +3835,16 @@
         <w:t xml:space="preserve"> campus Fjerdingen</w:t>
       </w:r>
       <w:r>
-        <w:t xml:space="preserve">, og vist for den enkelte hva som kan være av interesse for akkurat han eller hun. Vår løsning mener vi vil ta det gode fra både </w:t>
-      </w:r>
-      <w:proofErr w:type="spellStart"/>
-      <w:r>
-        <w:t>Facebook</w:t>
-      </w:r>
-      <w:proofErr w:type="spellEnd"/>
-      <w:r>
-        <w:t xml:space="preserve">-gruppen og </w:t>
-      </w:r>
-      <w:proofErr w:type="spellStart"/>
-      <w:r>
-        <w:t>Its-lea</w:t>
-      </w:r>
-      <w:r>
-        <w:t>rning</w:t>
-      </w:r>
-      <w:proofErr w:type="spellEnd"/>
-      <w:r>
-        <w:t>. Dette</w:t>
+        <w:t>, og vist for den enkelte hva som kan være av interesse for</w:t>
+      </w:r>
+      <w:r>
+        <w:t xml:space="preserve"> en student ved Westerdals</w:t>
+      </w:r>
+      <w:r>
+        <w:t>. Vår løsning mener vi vil ta det gode fra både Facebook-gruppen og Its-lea</w:t>
+      </w:r>
+      <w:r>
+        <w:t>rning. Dette</w:t>
       </w:r>
       <w:r>
         <w:t xml:space="preserve"> med å samle informasjon</w:t>
@@ -3964,11 +3882,11 @@
       <w:pPr>
         <w:pStyle w:val="Overskrift2"/>
       </w:pPr>
-      <w:bookmarkStart w:id="5" w:name="_Toc483480609"/>
+      <w:bookmarkStart w:id="7" w:name="_Toc483769745"/>
       <w:r>
         <w:t>Hva er unike med vår ide?</w:t>
       </w:r>
-      <w:bookmarkEnd w:id="5"/>
+      <w:bookmarkEnd w:id="7"/>
     </w:p>
     <w:p>
       <w:r>
@@ -4052,12 +3970,12 @@
       <w:pPr>
         <w:pStyle w:val="Overskrift2"/>
       </w:pPr>
-      <w:bookmarkStart w:id="6" w:name="_Toc483480610"/>
+      <w:bookmarkStart w:id="8" w:name="_Toc483769746"/>
       <w:r>
         <w:lastRenderedPageBreak/>
         <w:t>Hva er vårt fokusområde?</w:t>
       </w:r>
-      <w:bookmarkEnd w:id="6"/>
+      <w:bookmarkEnd w:id="8"/>
     </w:p>
     <w:p>
       <w:r>
@@ -4065,6 +3983,9 @@
       </w:r>
       <w:r>
         <w:t>, under hver av disse markerer vi hver artikkel med en eller flere «tags» for lettere finne det man er ute etter</w:t>
+      </w:r>
+      <w:r>
+        <w:t>. Her under kan se eksempler på hvilke tags som har vært brukt til nå</w:t>
       </w:r>
       <w:r>
         <w:t>:</w:t>
@@ -4243,13 +4164,13 @@
         <w:spacing w:after="200" w:line="276" w:lineRule="auto"/>
       </w:pPr>
       <w:r>
-        <w:t>Vi mener at de fleste studenter vil ha nytte av og være interessert i disse kategoriene. Brukeren vi</w:t>
-      </w:r>
-      <w:r>
-        <w:t xml:space="preserve">l selvfølgelig få mulighet til </w:t>
-      </w:r>
-      <w:r>
-        <w:t>å filtrere bort kategorier, men med vår løsning håper vi brukeren skal få det han eller hun leter etter uten for mye leting.</w:t>
+        <w:t xml:space="preserve">Vi mener at de fleste studenter vil ha nytte av og være interessert i disse kategoriene. </w:t>
+      </w:r>
+      <w:r>
+        <w:t xml:space="preserve">Med </w:t>
+      </w:r>
+      <w:r>
+        <w:t>vår løsning håper vi brukeren skal få det han eller hun leter etter uten for mye leting.</w:t>
       </w:r>
     </w:p>
     <w:p>
@@ -4336,23 +4257,23 @@
       <w:pPr>
         <w:pStyle w:val="Overskrift1"/>
       </w:pPr>
-      <w:bookmarkStart w:id="7" w:name="_Toc483480611"/>
+      <w:bookmarkStart w:id="9" w:name="_Toc483769747"/>
       <w:r>
         <w:lastRenderedPageBreak/>
         <w:t>Utviklingsmetodikk</w:t>
       </w:r>
-      <w:bookmarkEnd w:id="7"/>
+      <w:bookmarkEnd w:id="9"/>
     </w:p>
     <w:p/>
     <w:p>
       <w:pPr>
         <w:pStyle w:val="Overskrift2"/>
       </w:pPr>
-      <w:bookmarkStart w:id="8" w:name="_Toc483480612"/>
+      <w:bookmarkStart w:id="10" w:name="_Toc483769748"/>
       <w:r>
         <w:t>Organisering</w:t>
       </w:r>
-      <w:bookmarkEnd w:id="8"/>
+      <w:bookmarkEnd w:id="10"/>
     </w:p>
     <w:p>
       <w:r>
@@ -4420,29 +4341,13 @@
         </w:drawing>
       </w:r>
       <w:r>
-        <w:t xml:space="preserve">I dette prosjektet har det vært stort fokus på arbeidsmetoden/utviklingsmetodikken. Vi har i dette prosjektet brukt </w:t>
-      </w:r>
-      <w:proofErr w:type="spellStart"/>
-      <w:r>
-        <w:t>Kanban</w:t>
-      </w:r>
-      <w:proofErr w:type="spellEnd"/>
-      <w:r>
-        <w:t xml:space="preserve"> som utgangspunkt</w:t>
+        <w:t>I dette prosjektet har det vært stort fokus på arbeidsmetoden/utviklingsmetodikken. Vi har i dette prosjektet brukt Kanban som utgangspunkt</w:t>
       </w:r>
       <w:r>
         <w:t>,</w:t>
       </w:r>
       <w:r>
-        <w:t xml:space="preserve"> </w:t>
-      </w:r>
-      <w:proofErr w:type="spellStart"/>
-      <w:r>
-        <w:t>Kanban</w:t>
-      </w:r>
-      <w:proofErr w:type="spellEnd"/>
-      <w:r>
-        <w:t xml:space="preserve"> er</w:t>
+        <w:t xml:space="preserve"> Kanban er</w:t>
       </w:r>
       <w:r>
         <w:t xml:space="preserve"> en agil utviklingsmetodikk.</w:t>
@@ -4451,51 +4356,19 @@
     <w:p/>
     <w:p>
       <w:r>
-        <w:t xml:space="preserve">For å kunne jobbe med </w:t>
-      </w:r>
-      <w:proofErr w:type="spellStart"/>
-      <w:r>
-        <w:t>Kanban</w:t>
-      </w:r>
-      <w:proofErr w:type="spellEnd"/>
-      <w:r>
-        <w:t xml:space="preserve"> i dette prosjektet trengte vi et digitalt verktø</w:t>
+        <w:t>For å kunne jobbe med Kanban i dette prosjektet trengte vi et digitalt verktø</w:t>
       </w:r>
       <w:r>
         <w:t>y</w:t>
       </w:r>
       <w:r>
-        <w:t xml:space="preserve">, valget falt på Taiga. Dette er en webløsning som blant annet er bygget rundt </w:t>
-      </w:r>
-      <w:proofErr w:type="spellStart"/>
-      <w:r>
-        <w:t>Kanban</w:t>
-      </w:r>
-      <w:proofErr w:type="spellEnd"/>
-      <w:r>
-        <w:t>. Taiga gir oss muligheten til lett kunne organisere arbeidet vårt. Vi kan her holde styr på hvilke oppgaver som jobbes med og hvem som gjør hva osv. Vi kan tilegne oppgaver til enkeltpersoner eller hele gruppen. Vi kan også lage underoppgaver til en større oppgave.</w:t>
+        <w:t>, valget falt på Taiga. Dette er en webløsning som blant annet er bygget rundt Kanban. Taiga gir oss muligheten til lett kunne organisere arbeidet vårt. Vi kan her holde styr på hvilke oppgaver som jobbes med og hvem som gjør hva osv. Vi kan tilegne oppgaver til enkeltpersoner eller hele gruppen. Vi kan også lage underoppgaver til en større oppgave.</w:t>
       </w:r>
     </w:p>
     <w:p/>
     <w:p>
       <w:r>
-        <w:t xml:space="preserve">Taiga lar oss også koble opp mot </w:t>
-      </w:r>
-      <w:proofErr w:type="spellStart"/>
-      <w:r>
-        <w:t>Slack</w:t>
-      </w:r>
-      <w:proofErr w:type="spellEnd"/>
-      <w:r>
-        <w:t xml:space="preserve"> og </w:t>
-      </w:r>
-      <w:proofErr w:type="spellStart"/>
-      <w:r>
-        <w:t>Git</w:t>
-      </w:r>
-      <w:proofErr w:type="spellEnd"/>
-      <w:r>
-        <w:t>. Dette gjør at vi kan oppdatere Taiga automatisk som vi jobber på oppgaven.</w:t>
+        <w:t>Taiga lar oss også koble opp mot Slack og Git. Dette gjør at vi kan oppdatere Taiga automatisk som vi jobber på oppgaven.</w:t>
       </w:r>
       <w:r>
         <w:t xml:space="preserve"> Her under kan du se et eksempel på hvordan Taiga kunne se ut under prosjektet:</w:t>
@@ -4555,31 +4428,7 @@
     <w:p>
       <w:r>
         <w:lastRenderedPageBreak/>
-        <w:t xml:space="preserve">Til kommunikasjon brukte en del </w:t>
-      </w:r>
-      <w:proofErr w:type="spellStart"/>
-      <w:r>
-        <w:t>slack</w:t>
-      </w:r>
-      <w:proofErr w:type="spellEnd"/>
-      <w:r>
-        <w:t xml:space="preserve">, men også mye </w:t>
-      </w:r>
-      <w:proofErr w:type="spellStart"/>
-      <w:r>
-        <w:t>Facebook</w:t>
-      </w:r>
-      <w:proofErr w:type="spellEnd"/>
-      <w:r>
-        <w:t xml:space="preserve"> til generell kommunikasjon. </w:t>
-      </w:r>
-      <w:proofErr w:type="spellStart"/>
-      <w:r>
-        <w:t>Git</w:t>
-      </w:r>
-      <w:proofErr w:type="spellEnd"/>
-      <w:r>
-        <w:t xml:space="preserve"> brukte vi også mye for å holde styr på arbeidet vårt og filene, men mer om dette lenger ned.</w:t>
+        <w:t>Til kommunikasjon brukte en del slack, men også mye Facebook til generell kommunikasjon. Git brukte vi også mye for å holde styr på arbeidet vårt og filene, men mer om dette lenger ned.</w:t>
       </w:r>
     </w:p>
     <w:p>
@@ -4592,11 +4441,11 @@
       <w:pPr>
         <w:pStyle w:val="Overskrift2"/>
       </w:pPr>
-      <w:bookmarkStart w:id="9" w:name="_Toc483480613"/>
+      <w:bookmarkStart w:id="11" w:name="_Toc483769749"/>
       <w:r>
         <w:t>Ansvarsfordeling</w:t>
       </w:r>
-      <w:bookmarkEnd w:id="9"/>
+      <w:bookmarkEnd w:id="11"/>
     </w:p>
     <w:p>
       <w:r>
@@ -4646,13 +4495,8 @@
             <w:pPr>
               <w:cnfStyle w:val="000000100000" w:firstRow="0" w:lastRow="0" w:firstColumn="0" w:lastColumn="0" w:oddVBand="0" w:evenVBand="0" w:oddHBand="1" w:evenHBand="0" w:firstRowFirstColumn="0" w:firstRowLastColumn="0" w:lastRowFirstColumn="0" w:lastRowLastColumn="0"/>
             </w:pPr>
-            <w:proofErr w:type="spellStart"/>
             <w:r>
-              <w:t>Backend</w:t>
-            </w:r>
-            <w:proofErr w:type="spellEnd"/>
-            <w:r>
-              <w:t>/server/PHP</w:t>
+              <w:t>Backend/server/PHP</w:t>
             </w:r>
           </w:p>
         </w:tc>
@@ -4719,11 +4563,9 @@
             <w:tcW w:w="2977" w:type="dxa"/>
           </w:tcPr>
           <w:p>
-            <w:proofErr w:type="spellStart"/>
             <w:r>
               <w:t>Cem</w:t>
             </w:r>
-            <w:proofErr w:type="spellEnd"/>
           </w:p>
         </w:tc>
         <w:tc>
@@ -4752,23 +4594,15 @@
       <w:pPr>
         <w:pStyle w:val="Overskrift2"/>
       </w:pPr>
-      <w:bookmarkStart w:id="10" w:name="_Toc483480614"/>
+      <w:bookmarkStart w:id="12" w:name="_Toc483769750"/>
       <w:r>
         <w:t>Samhandling med bruker</w:t>
       </w:r>
-      <w:bookmarkEnd w:id="10"/>
-    </w:p>
-    <w:p>
-      <w:r>
-        <w:t xml:space="preserve">Under hele prosjektet gikk vi ut i fra en </w:t>
-      </w:r>
-      <w:proofErr w:type="spellStart"/>
-      <w:r>
-        <w:t>iterativ</w:t>
-      </w:r>
-      <w:proofErr w:type="spellEnd"/>
-      <w:r>
-        <w:t xml:space="preserve"> prosess. Vi begynte med planlegging, lagde en prototype, testet prototypen på intervjuobjekter, for så å vurdere tilbakemeldingene og begynne prosessen på nytt. Helt til vi hadde en god løsning. </w:t>
+      <w:bookmarkEnd w:id="12"/>
+    </w:p>
+    <w:p>
+      <w:r>
+        <w:t xml:space="preserve">Under hele prosjektet gikk vi ut i fra en iterativ prosess. Vi begynte med planlegging, lagde en prototype, testet prototypen på intervjuobjekter, for så å vurdere tilbakemeldingene og begynne prosessen på nytt. Helt til vi hadde en god løsning. </w:t>
       </w:r>
       <w:r>
         <w:t>Dette gjorde at vi hadde en god smidighet gjennom hele prosessen. Uten for store problemer kunne vi da gjøre forandringer ut i fra tilbakemelding fra potensielle brukere.</w:t>
@@ -4791,51 +4625,27 @@
       <w:pPr>
         <w:pStyle w:val="Overskrift1"/>
       </w:pPr>
-      <w:bookmarkStart w:id="11" w:name="_Toc483480615"/>
+      <w:bookmarkStart w:id="13" w:name="_Toc483769751"/>
       <w:r>
         <w:lastRenderedPageBreak/>
         <w:t>Prototype</w:t>
       </w:r>
-      <w:bookmarkEnd w:id="11"/>
+      <w:bookmarkEnd w:id="13"/>
     </w:p>
     <w:p/>
     <w:p>
       <w:pPr>
         <w:pStyle w:val="Overskrift2"/>
       </w:pPr>
-      <w:bookmarkStart w:id="12" w:name="_Toc483480616"/>
+      <w:bookmarkStart w:id="14" w:name="_Toc483769752"/>
       <w:r>
         <w:t>Verktøy for utvikling av prototype</w:t>
       </w:r>
-      <w:bookmarkEnd w:id="12"/>
-    </w:p>
-    <w:p>
-      <w:r>
-        <w:t xml:space="preserve">Etter forelesningen vi hadde om utvikling av prototype, begynte vi å lete etter beste verktøy for å lage en prototype. Programmer som </w:t>
-      </w:r>
-      <w:proofErr w:type="spellStart"/>
-      <w:r>
-        <w:t>Balsamiq</w:t>
-      </w:r>
-      <w:proofErr w:type="spellEnd"/>
-      <w:r>
-        <w:t xml:space="preserve">, </w:t>
-      </w:r>
-      <w:proofErr w:type="spellStart"/>
-      <w:r>
-        <w:t>InVision</w:t>
-      </w:r>
-      <w:proofErr w:type="spellEnd"/>
-      <w:r>
-        <w:t xml:space="preserve">, </w:t>
-      </w:r>
-      <w:proofErr w:type="spellStart"/>
-      <w:r>
-        <w:t>Artisteer</w:t>
-      </w:r>
-      <w:proofErr w:type="spellEnd"/>
-      <w:r>
-        <w:t xml:space="preserve"> og Adobe Muse ble diskutert. Alle hadde sine fordeler og ulemper, men valget falt på Adobe Muse. Vi følte Adobe Muse ga oss det vi trengte for å lage en funksjonell og forklarende prototype.</w:t>
+      <w:bookmarkEnd w:id="14"/>
+    </w:p>
+    <w:p>
+      <w:r>
+        <w:t>Etter forelesningen vi hadde om utvikling av prototype, begynte vi å lete etter beste verktøy for å lage en prototype. Programmer som Balsamiq, InVision, Artisteer og Adobe Muse ble diskutert. Alle hadde sine fordeler og ulemper, men valget falt på Adobe Muse. Vi følte Adobe Muse ga oss det vi trengte for å lage en funksjonell og forklarende prototype.</w:t>
       </w:r>
       <w:r>
         <w:t xml:space="preserve"> </w:t>
@@ -4849,11 +4659,11 @@
       <w:pPr>
         <w:pStyle w:val="Overskrift2"/>
       </w:pPr>
-      <w:bookmarkStart w:id="13" w:name="_Toc483480617"/>
+      <w:bookmarkStart w:id="15" w:name="_Toc483769753"/>
       <w:r>
         <w:t>Intervjuer og feedback til prototypen</w:t>
       </w:r>
-      <w:bookmarkEnd w:id="13"/>
+      <w:bookmarkEnd w:id="15"/>
     </w:p>
     <w:p>
       <w:r>
@@ -4865,11 +4675,11 @@
       <w:pPr>
         <w:pStyle w:val="Overskrift2"/>
       </w:pPr>
-      <w:bookmarkStart w:id="14" w:name="_Toc483480618"/>
+      <w:bookmarkStart w:id="16" w:name="_Toc483769754"/>
       <w:r>
         <w:t>Hvordan vi bruke prototypen til videre utvikling</w:t>
       </w:r>
-      <w:bookmarkEnd w:id="14"/>
+      <w:bookmarkEnd w:id="16"/>
     </w:p>
     <w:p>
       <w:r>
@@ -4927,18 +4737,18 @@
       <w:pPr>
         <w:pStyle w:val="Overskrift2"/>
       </w:pPr>
-      <w:bookmarkStart w:id="15" w:name="_Toc483480619"/>
+      <w:bookmarkStart w:id="17" w:name="_Toc483769755"/>
       <w:r>
         <w:lastRenderedPageBreak/>
         <w:t>Skjermbilder fra utvikling av prototype</w:t>
       </w:r>
-      <w:bookmarkEnd w:id="15"/>
+      <w:bookmarkEnd w:id="17"/>
     </w:p>
     <w:p>
       <w:pPr>
         <w:pStyle w:val="Overskrift3"/>
       </w:pPr>
-      <w:bookmarkStart w:id="16" w:name="_Toc483480620"/>
+      <w:bookmarkStart w:id="18" w:name="_Toc483769756"/>
       <w:r>
         <w:rPr>
           <w:noProof/>
@@ -4996,7 +4806,7 @@
       <w:r>
         <w:t>Versjon 1:</w:t>
       </w:r>
-      <w:bookmarkEnd w:id="16"/>
+      <w:bookmarkEnd w:id="18"/>
     </w:p>
     <w:p/>
     <w:p/>
@@ -5015,7 +4825,7 @@
       <w:pPr>
         <w:pStyle w:val="Overskrift3"/>
       </w:pPr>
-      <w:bookmarkStart w:id="17" w:name="_Toc483480621"/>
+      <w:bookmarkStart w:id="19" w:name="_Toc483769757"/>
       <w:r>
         <w:rPr>
           <w:noProof/>
@@ -5081,7 +4891,7 @@
       <w:r>
         <w:t>Versjon 2:</w:t>
       </w:r>
-      <w:bookmarkEnd w:id="17"/>
+      <w:bookmarkEnd w:id="19"/>
     </w:p>
     <w:p/>
     <w:p/>
@@ -5099,7 +4909,7 @@
       <w:pPr>
         <w:pStyle w:val="Overskrift3"/>
       </w:pPr>
-      <w:bookmarkStart w:id="18" w:name="_Toc483480622"/>
+      <w:bookmarkStart w:id="20" w:name="_Toc483769758"/>
       <w:r>
         <w:rPr>
           <w:noProof/>
@@ -5157,7 +4967,7 @@
       <w:r>
         <w:t>Versjon 3</w:t>
       </w:r>
-      <w:bookmarkEnd w:id="18"/>
+      <w:bookmarkEnd w:id="20"/>
       <w:r>
         <w:br w:type="page"/>
       </w:r>
@@ -5166,63 +4976,51 @@
       <w:pPr>
         <w:pStyle w:val="Overskrift1"/>
       </w:pPr>
-      <w:bookmarkStart w:id="19" w:name="_Toc483480623"/>
+      <w:bookmarkStart w:id="21" w:name="_Toc483769759"/>
       <w:r>
         <w:lastRenderedPageBreak/>
         <w:t>Prinsipper</w:t>
       </w:r>
-      <w:bookmarkEnd w:id="19"/>
+      <w:bookmarkEnd w:id="21"/>
     </w:p>
     <w:p>
       <w:pPr>
         <w:pStyle w:val="Overskrift2"/>
       </w:pPr>
-      <w:bookmarkStart w:id="20" w:name="_Toc482180263"/>
-      <w:bookmarkStart w:id="21" w:name="_Toc483480624"/>
+      <w:bookmarkStart w:id="22" w:name="_Toc482180263"/>
+      <w:bookmarkStart w:id="23" w:name="_Toc483769760"/>
       <w:r>
         <w:t>Målgruppen</w:t>
-      </w:r>
-      <w:bookmarkEnd w:id="20"/>
-      <w:bookmarkEnd w:id="21"/>
-    </w:p>
-    <w:p>
-      <w:r>
-        <w:t xml:space="preserve">Det er ingen tvil om at studenter er målgruppen for vår nettløsning, spesifisert i oppgaveteksten. Rammen for verket er satt - det er vår oppgave å komme opp med en løsning relevant for målgruppen, og sørge for at deres interesser og behov er ivaretatt. I og med at vi på gruppen og våre klassekamerater er inne i målgruppen, gir oss ekstra innsikt og oversikt over hva brukerne savner i dagens studentsamfunn. Som student kan det være vanskelig å få med seg alt som foregår, og ting kan fort bli uoversiktlig. Det vi med vår nettløsning ønsker er å gjøre det lettere å få en oversikt over hva som skjer på/i nærheten av campus Fjerdingen, og skreddersy dette etter hver enkelt persons interesser. Som en liten «rosin i pølsa» har vi også samlet rabatter relevant for studenter, som en ekstra tiltrekningskraft for studenter med stram økonomi eller for de som er ute etter en god </w:t>
-      </w:r>
-      <w:proofErr w:type="spellStart"/>
-      <w:r>
-        <w:t>deal</w:t>
-      </w:r>
-      <w:proofErr w:type="spellEnd"/>
-      <w:r>
-        <w:t xml:space="preserve">.  </w:t>
-      </w:r>
-    </w:p>
-    <w:p>
-      <w:pPr>
-        <w:pStyle w:val="Overskrift2"/>
-      </w:pPr>
-      <w:bookmarkStart w:id="22" w:name="_Toc482180264"/>
-      <w:bookmarkStart w:id="23" w:name="_Toc483480625"/>
-      <w:proofErr w:type="spellStart"/>
-      <w:r>
-        <w:t>Usability</w:t>
       </w:r>
       <w:bookmarkEnd w:id="22"/>
       <w:bookmarkEnd w:id="23"/>
-      <w:proofErr w:type="spellEnd"/>
-    </w:p>
-    <w:p>
-      <w:r>
-        <w:t>Når det kommer til brukskvaliteten/</w:t>
-      </w:r>
-      <w:proofErr w:type="spellStart"/>
-      <w:r>
-        <w:t>usability</w:t>
-      </w:r>
-      <w:proofErr w:type="spellEnd"/>
-      <w:r>
-        <w:t>, er det alfa og omega for en nettløsning. Det er essensielt at brukerens opplevelse av nettløsningen er så behagelig som mulig. Brukskvalitet handler om at brukeren har en enkel, lett og kjapp erfaring med løsningen. Det skal være enkelt å navigere seg rundt og finne fram dit en vil. Det skal også være lett «arbeid» og ikke kreve mye tid fra en muligens allerede tidsknapp student.</w:t>
+    </w:p>
+    <w:p>
+      <w:r>
+        <w:t>Det er ingen tvil om at studenter er målgruppen for vår nettløsning, spesifisert i oppgaveteksten. Rammen for verket er satt - det er vår oppgave å komme opp med en løsning relevant for målgruppen, og sørge for at deres interesser og behov er ivaretatt. I og med at vi på gruppen og våre klassekamerater er inne i målgruppen, gir oss ekstra innsikt og oversikt over hva brukerne savner i dagens studentsamfunn. Som student kan det være vanskelig å få med seg alt som foregår, og ting kan fort bli uoversiktlig. Det vi med vår nettløsning ønsker er å gjøre det lettere å få en oversikt over hva som skjer på/i n</w:t>
+      </w:r>
+      <w:r>
+        <w:t>ærheten av campus Fjerdingen</w:t>
+      </w:r>
+      <w:r>
+        <w:t xml:space="preserve">. Som en liten «rosin i pølsa» har vi også samlet rabatter relevant for studenter, som en ekstra tiltrekningskraft for studenter med stram økonomi eller for de som er ute etter en god deal.  </w:t>
+      </w:r>
+    </w:p>
+    <w:p>
+      <w:pPr>
+        <w:pStyle w:val="Overskrift2"/>
+      </w:pPr>
+      <w:bookmarkStart w:id="24" w:name="_Toc482180264"/>
+      <w:bookmarkStart w:id="25" w:name="_Toc483769761"/>
+      <w:r>
+        <w:t>Usability</w:t>
+      </w:r>
+      <w:bookmarkEnd w:id="24"/>
+      <w:bookmarkEnd w:id="25"/>
+    </w:p>
+    <w:p>
+      <w:r>
+        <w:t>Når det kommer til brukskvaliteten/usability, er det alfa og omega for en nettløsning. Det er essensielt at brukerens opplevelse av nettløsningen er så behagelig som mulig. Brukskvalitet handler om at brukeren har en enkel, lett og kjapp erfaring med løsningen. Det skal være enkelt å navigere seg rundt og finne fram dit en vil. Det skal også være lett «arbeid» og ikke kreve mye tid fra en muligens allerede tidsknapp student.</w:t>
       </w:r>
     </w:p>
     <w:p>
@@ -5232,41 +5030,23 @@
     </w:p>
     <w:p>
       <w:r>
-        <w:t>Navngivning kan være et problem ved at det kan være vanskelige å se sammenhenger med navn på kategorier/</w:t>
-      </w:r>
-      <w:proofErr w:type="spellStart"/>
-      <w:r>
-        <w:t>headlines</w:t>
-      </w:r>
-      <w:proofErr w:type="spellEnd"/>
-      <w:r>
-        <w:t>. Dette har vi tatt i betraktning med vår løsning. Navngivningen er enkel og beskrivende uten å overskride med hverandre, slik at det ikke skaper noen problemer for brukeren. Sidene inneholder ikke altfor mye tekst heller, kun en kort beskrivelse av rabatten/arrangementet/aktiviteten/stillingen, så siden blir ikke for «grå» heller.</w:t>
-      </w:r>
-    </w:p>
-    <w:p>
-      <w:r>
-        <w:t xml:space="preserve">Vi har også tatt i betraktning at plasseringen av objektene på siden ligger på «forventede» steder. </w:t>
-      </w:r>
-      <w:proofErr w:type="spellStart"/>
-      <w:r>
-        <w:t>Headeren</w:t>
-      </w:r>
-      <w:proofErr w:type="spellEnd"/>
-      <w:r>
-        <w:t xml:space="preserve"> har «hjemknappen» helt til venstre, de fire underkategoriene på høyre side – hvorav «min side» er plassert helt til høyre. Det er et velkjent oppsett, som vi og våre intervjuobjekter syntes var logisk og naturlig. Vi har ikke prøvd å revolusjonere oppsettet av en header, men gjort det gjenkjennelig for brukere slik at de heller kan bruke mer tid på å nyte innholdet på siden.</w:t>
-      </w:r>
-    </w:p>
-    <w:p>
-      <w:r>
-        <w:t xml:space="preserve">Grupperingen er også noe vi har satt høyt på prioriteringslista. Det er viktig at det brukeren forventer å finne ligger samlet på ett sted, og ikke spredd rundt omkring på nettsiden. Dette har vi løst med de forskjellige kategoriene våre, samt filtreringsmetodene under her igjen, for å virkelig få grupperingen </w:t>
-      </w:r>
-      <w:proofErr w:type="spellStart"/>
-      <w:r>
-        <w:t>finspisset</w:t>
-      </w:r>
-      <w:proofErr w:type="spellEnd"/>
-      <w:r>
-        <w:t xml:space="preserve"> og at brukeren finner eksakt det vedkommende ønsker.</w:t>
+        <w:t>Navngivning kan være et problem ved at det kan være vanskelige å se sammenhenger med navn på kategorier/headlines. Dette har vi tatt i betraktning med vår løsning. Navngivningen er enkel og beskrivende uten å overskride med hverandre, slik at det ikke skaper noen problemer for brukeren. Sidene inneholder ikke altfor mye tekst heller, kun en kort beskrivelse av rabatten/arrangementet/aktiviteten/stillingen, så siden blir ikke for «grå» heller.</w:t>
+      </w:r>
+    </w:p>
+    <w:p>
+      <w:r>
+        <w:t>Vi har også tatt i betraktning at plasseringen av objektene på siden ligger på «forventede» steder. Headeren har «hjemknappen» helt til venstre, de fire underkategoriene på høyre side – hvorav «min side» er plassert helt til høyre. Det er et velkjent oppsett, som vi og våre intervjuobjekter syntes var logisk og naturlig. Vi har ikke prøvd å revolusjonere oppsettet av en header, men gjort det gjenkjennelig for brukere slik at de heller kan bruke mer tid på å nyte innholdet på siden.</w:t>
+      </w:r>
+    </w:p>
+    <w:p>
+      <w:r>
+        <w:t>Grupperingen er også noe vi har satt høyt på prioriteringslista. Det er viktig at det brukeren forventer å finne ligger samlet på ett sted, og ikke spredd rundt omkring på nettsiden. Dette har vi løst med de</w:t>
+      </w:r>
+      <w:r>
+        <w:t xml:space="preserve"> forskjellige kategoriene («tags») våre</w:t>
+      </w:r>
+      <w:r>
+        <w:t>, for å virkelig få grupperingen finspisset og at brukeren finner eksakt det vedkommende ønsker.</w:t>
       </w:r>
     </w:p>
     <w:p/>
@@ -5279,53 +5059,47 @@
       <w:pPr>
         <w:pStyle w:val="Overskrift2"/>
       </w:pPr>
-      <w:bookmarkStart w:id="24" w:name="_Toc482180265"/>
-      <w:bookmarkStart w:id="25" w:name="_Toc483480626"/>
+      <w:bookmarkStart w:id="26" w:name="_Toc482180265"/>
+      <w:bookmarkStart w:id="27" w:name="_Toc483769762"/>
+      <w:r>
+        <w:t>Designprinsipper</w:t>
+      </w:r>
+      <w:bookmarkEnd w:id="26"/>
+      <w:r>
+        <w:t xml:space="preserve"> / universell utforming / innhold &amp; tjenester</w:t>
+      </w:r>
+      <w:bookmarkEnd w:id="27"/>
+    </w:p>
+    <w:p>
       <w:r>
         <w:lastRenderedPageBreak/>
-        <w:t>Designprinsipper</w:t>
-      </w:r>
-      <w:bookmarkEnd w:id="24"/>
-      <w:r>
-        <w:t xml:space="preserve"> / universell utforming / innhold &amp; tjenester</w:t>
-      </w:r>
-      <w:bookmarkEnd w:id="25"/>
-    </w:p>
-    <w:p>
-      <w:r>
-        <w:t xml:space="preserve">Forsiden har en «ren» </w:t>
-      </w:r>
-      <w:proofErr w:type="spellStart"/>
-      <w:r>
-        <w:t>look</w:t>
-      </w:r>
-      <w:proofErr w:type="spellEnd"/>
-      <w:r>
-        <w:t>. Siden inneholder en bilde-karusell med en velkomstmelding sammen med en kort beskrivelse av nettsiden. Under dette ligger de fire undersidene nettløsningen tilbyr: rabatter, på campus, i nærheten og min side. Disse blir kort beskrevet, og har en «les mer her» knapp om brukeren ønsker å se hva nettsiden har å by på. Blar man lenger ned kan man se hva som er aktuelt for b</w:t>
-      </w:r>
-      <w:r>
-        <w:t>rukeren, på en oversiktlig måte. Er man ikke innlogget vil brukeren her se et utvalg av det som er mest populært nå.</w:t>
-      </w:r>
-    </w:p>
-    <w:p>
-      <w:r>
-        <w:t xml:space="preserve">Rabatter-siden er satt opp uten for mye tekst som overvelder brukeren, for å gi en behagelig og ryddig </w:t>
-      </w:r>
-      <w:proofErr w:type="spellStart"/>
-      <w:r>
-        <w:t>look</w:t>
-      </w:r>
-      <w:proofErr w:type="spellEnd"/>
-      <w:r>
-        <w:t xml:space="preserve">. Hver </w:t>
-      </w:r>
-      <w:proofErr w:type="spellStart"/>
-      <w:r>
-        <w:t>rabattboks</w:t>
-      </w:r>
-      <w:proofErr w:type="spellEnd"/>
-      <w:r>
-        <w:t xml:space="preserve"> har</w:t>
+        <w:t xml:space="preserve">Forsiden har en «ren» look. Siden inneholder en bilde-karusell med en velkomstmelding sammen med en kort beskrivelse av nettsiden. Under dette ligger de fire undersidene nettløsningen tilbyr: rabatter, på campus, i nærheten og min side. Disse blir kort beskrevet, og har en «les mer her» knapp om brukeren ønsker å se hva nettsiden har å by på. Blar man lenger ned kan man se hva som </w:t>
+      </w:r>
+      <w:r>
+        <w:t>kan være</w:t>
+      </w:r>
+      <w:r>
+        <w:t xml:space="preserve"> aktuelt for b</w:t>
+      </w:r>
+      <w:r>
+        <w:t xml:space="preserve">rukeren, på en oversiktlig måte. </w:t>
+      </w:r>
+      <w:r>
+        <w:t>H</w:t>
+      </w:r>
+      <w:r>
+        <w:t>er</w:t>
+      </w:r>
+      <w:r>
+        <w:t xml:space="preserve"> vil brukeren</w:t>
+      </w:r>
+      <w:r>
+        <w:t xml:space="preserve"> se et utvalg av det som er mest populært nå.</w:t>
+      </w:r>
+    </w:p>
+    <w:p>
+      <w:r>
+        <w:t>Rabatter-siden er satt opp uten for mye tekst som overvelder brukeren, for å gi en behagelig og ryddig look. Hver rabattboks har</w:t>
       </w:r>
       <w:r>
         <w:t xml:space="preserve"> en tittel og en kort bekrivelse av hva rabatten går ut på, samt hvilke tags som er brukt</w:t>
@@ -5337,19 +5111,29 @@
     <w:p/>
     <w:p>
       <w:r>
-        <w:t xml:space="preserve">«På campus»- og «I nærheten»-sidene har eksakt samme oppsett, noe som gjør siden mer brukervennlig. De er satt opp slik at man får en beskrivelse av hva man finner på eksakt denne undersiden. Om man er medlem får man opp </w:t>
-      </w:r>
-      <w:r>
-        <w:t>sorterte</w:t>
-      </w:r>
-      <w:r>
-        <w:t xml:space="preserve"> arrangementer/stillinger/foreninger (campus) eller arrangementer/aktiviteter/mat og drikke (i nærheten). Deretter kommer det haugevis med forskjellige happenings, 3 bokser per linje – slik at det ikke blir for tett i tett og dermed rotete. </w:t>
-      </w:r>
-      <w:proofErr w:type="spellStart"/>
-      <w:r>
-        <w:t>Hoverfunksjonen</w:t>
-      </w:r>
-      <w:proofErr w:type="spellEnd"/>
+        <w:t xml:space="preserve">«På campus»- og «I nærheten»-sidene har eksakt samme oppsett, noe som gjør siden mer brukervennlig. De er satt opp slik at man får en beskrivelse av hva man finner på eksakt denne undersiden. </w:t>
+      </w:r>
+      <w:r>
+        <w:t xml:space="preserve">Når man går inn på disse sidene får man opp </w:t>
+      </w:r>
+      <w:r>
+        <w:t xml:space="preserve">arrangementer/stillinger/foreninger (campus) eller arrangementer/aktiviteter/mat og drikke (i nærheten). </w:t>
+      </w:r>
+      <w:r>
+        <w:t>De er organisert slik at det er</w:t>
+      </w:r>
+      <w:r>
+        <w:t xml:space="preserve"> 3 bokser</w:t>
+      </w:r>
+      <w:r>
+        <w:t xml:space="preserve"> (happenings)</w:t>
+      </w:r>
+      <w:r>
+        <w:t xml:space="preserve"> per linje – slik at det ikke blir for tett i tett og dermed rotete. </w:t>
+      </w:r>
+      <w:r>
+        <w:t>Hovedfunksjonen</w:t>
+      </w:r>
       <w:r>
         <w:t xml:space="preserve"> er lik på disse sidene, som ved rabattsiden, og dersom man trykker på et ønsket arrangement e.l. blir man sendt til en informasjonsside. Denne siden er strippet ned til nettoen – det har bare det viktigste/mest relevante. Her snakker vi da om et bilde, en overskrift, </w:t>
       </w:r>
@@ -5359,15 +5143,7 @@
     </w:p>
     <w:p>
       <w:r>
-        <w:t>Til slutt har vi «Logg inn»</w:t>
-      </w:r>
-      <w:proofErr w:type="gramStart"/>
-      <w:r>
-        <w:t>/«</w:t>
-      </w:r>
-      <w:proofErr w:type="gramEnd"/>
-      <w:r>
-        <w:t>register»</w:t>
+        <w:t>Til slutt har vi «Logg inn»/«register»</w:t>
       </w:r>
       <w:r>
         <w:t>. Ved klikk i hovedmenyen tas man til innloggingsiden, hvor man taster inn e-postadresse og passord.</w:t>
@@ -5413,22 +5189,22 @@
       <w:pPr>
         <w:pStyle w:val="Overskrift1"/>
       </w:pPr>
-      <w:bookmarkStart w:id="26" w:name="_Toc483480627"/>
+      <w:bookmarkStart w:id="28" w:name="_Toc483769763"/>
       <w:r>
         <w:lastRenderedPageBreak/>
         <w:t>Prosess</w:t>
       </w:r>
-      <w:bookmarkEnd w:id="26"/>
+      <w:bookmarkEnd w:id="28"/>
     </w:p>
     <w:p>
       <w:pPr>
         <w:pStyle w:val="Overskrift2"/>
       </w:pPr>
-      <w:bookmarkStart w:id="27" w:name="_Toc483480628"/>
+      <w:bookmarkStart w:id="29" w:name="_Toc483769764"/>
       <w:r>
         <w:t>Fra start til slutt</w:t>
       </w:r>
-      <w:bookmarkEnd w:id="27"/>
+      <w:bookmarkEnd w:id="29"/>
     </w:p>
     <w:p>
       <w:r>
@@ -5447,15 +5223,7 @@
     <w:p/>
     <w:p>
       <w:r>
-        <w:t xml:space="preserve">Det tok noe tid før vi hadde en fungerende beta-versjon, dels på grunn av mye ferdigheter som måtte tilegnes underveis. I første betaversjon hadde vi kun en statisk nettside, dette var godt nok for å kunne vise fram og kjøre en ny runde med intervjuer. Etter dette var jobben å gjøre </w:t>
-      </w:r>
-      <w:proofErr w:type="gramStart"/>
-      <w:r>
-        <w:t>nettsiden ”smart</w:t>
-      </w:r>
-      <w:proofErr w:type="gramEnd"/>
-      <w:r>
-        <w:t>”. VI måtte nå implementere det som skulle gjøre siden vår unik, nemlig sorteringen og organiseringen av data. Etter mye fram og tilbake kom vi omsider fram til en fungerende versjon som dere kan se i dag.</w:t>
+        <w:t>Det tok noe tid før vi hadde en fungerende beta-versjon, dels på grunn av mye ferdigheter som måtte tilegnes underveis. I første betaversjon hadde vi kun en statisk nettside, dette var godt nok for å kunne vise fram og kjøre en ny runde med intervjuer. Etter dette var jobben å gjøre nettsiden ”smart”. VI måtte nå implementere det som skulle gjøre siden vår unik, nemlig sorteringen og organiseringen av data. Etter mye fram og tilbake kom vi omsider fram til en fungerende versjon som dere kan se i dag.</w:t>
       </w:r>
       <w:r>
         <w:t xml:space="preserve"> Vi syntes denne løsninger fungerer bra, men samtidig ser vi at det er mye interessant vi kan bygge videre på.</w:t>
@@ -5467,11 +5235,11 @@
       <w:pPr>
         <w:pStyle w:val="Overskrift2"/>
       </w:pPr>
-      <w:bookmarkStart w:id="28" w:name="_Toc483480629"/>
+      <w:bookmarkStart w:id="30" w:name="_Toc483769765"/>
       <w:r>
         <w:t>Videre utvikling</w:t>
       </w:r>
-      <w:bookmarkEnd w:id="28"/>
+      <w:bookmarkEnd w:id="30"/>
     </w:p>
     <w:p>
       <w:r>
@@ -5502,15 +5270,12 @@
         <w:t>, kunne man ha søkt opp p</w:t>
       </w:r>
       <w:r>
-        <w:t xml:space="preserve">ersoner basert på sine tags om ferdigheter, og kanskje finne medstudenter som har den kunnskapen man kanskje trenger for et prosjekt eller liknende. Man kan kanskje kalle det en kombinasjon av en CV og </w:t>
-      </w:r>
-      <w:proofErr w:type="spellStart"/>
-      <w:r>
-        <w:t>Facebook</w:t>
-      </w:r>
-      <w:proofErr w:type="spellEnd"/>
-      <w:r>
-        <w:t xml:space="preserve"> bare for elever på skolen.</w:t>
+        <w:t>ersoner basert på sine tags om ferdigheter, og kanskje finne medstudenter som har den kunnskapen man kanskje trenger for et prosjekt eller liknende. Man kan kanskje kalle det en kombinasjon av en CV og Facebook bare for elever på skolen.</w:t>
+      </w:r>
+    </w:p>
+    <w:p>
+      <w:r>
+        <w:t>Noe vi hadde som plan å implementere var mulighet for sortering basert på «tags», slik at en bruker kunne legge inn «tags» på «min side», og brukeren ville så fått sortert innholdet basert på disse taggs-ene. Dette ble dog litt over vår kompetanse og må bli med til en mulig versjon 2.</w:t>
       </w:r>
     </w:p>
     <w:p/>
@@ -5519,90 +5284,39 @@
         <w:t>Dette er bare noen av ideene vi har for mulig videre utvikling, med mer kunnskap innenfor feltet er dette kanskje noe vi kan bygge videre på i ettertid.</w:t>
       </w:r>
     </w:p>
-    <w:p/>
     <w:p>
       <w:pPr>
         <w:spacing w:after="200" w:line="276" w:lineRule="auto"/>
       </w:pPr>
-      <w:r>
-        <w:br w:type="page"/>
-      </w:r>
     </w:p>
     <w:p>
       <w:pPr>
         <w:pStyle w:val="Overskrift1"/>
       </w:pPr>
-      <w:bookmarkStart w:id="29" w:name="_Toc483480630"/>
+      <w:bookmarkStart w:id="31" w:name="_Toc483769766"/>
       <w:r>
         <w:lastRenderedPageBreak/>
         <w:t>Bruk av Git</w:t>
       </w:r>
-      <w:bookmarkEnd w:id="29"/>
+      <w:bookmarkEnd w:id="31"/>
     </w:p>
     <w:p/>
     <w:p>
       <w:pPr>
         <w:pStyle w:val="Overskrift2"/>
       </w:pPr>
-      <w:bookmarkStart w:id="30" w:name="_Toc483480631"/>
-      <w:r>
-        <w:t xml:space="preserve">Hvorfor brukte vi </w:t>
-      </w:r>
-      <w:proofErr w:type="spellStart"/>
-      <w:r>
-        <w:t>Git</w:t>
-      </w:r>
-      <w:bookmarkEnd w:id="30"/>
-      <w:proofErr w:type="spellEnd"/>
+      <w:bookmarkStart w:id="32" w:name="_Toc483769767"/>
+      <w:r>
+        <w:t>Hvorfor brukte vi Git</w:t>
+      </w:r>
+      <w:bookmarkEnd w:id="32"/>
     </w:p>
     <w:p>
       <w:r>
         <w:rPr>
           <w:rStyle w:val="3oh-"/>
         </w:rPr>
-        <w:t xml:space="preserve">I starten av dette faget fikk vi en innføring om GIT. Dette verktøyet skulle vi bruke gjennom hele prosjektet. </w:t>
-      </w:r>
-      <w:proofErr w:type="spellStart"/>
-      <w:r>
-        <w:rPr>
-          <w:rStyle w:val="3oh-"/>
-        </w:rPr>
-        <w:t>Git</w:t>
-      </w:r>
-      <w:proofErr w:type="spellEnd"/>
-      <w:r>
-        <w:rPr>
-          <w:rStyle w:val="3oh-"/>
-        </w:rPr>
-        <w:t xml:space="preserve"> er et </w:t>
-      </w:r>
-      <w:proofErr w:type="spellStart"/>
-      <w:r>
-        <w:rPr>
-          <w:rStyle w:val="3oh-"/>
-        </w:rPr>
-        <w:t>versjonshånderingsverktøy</w:t>
-      </w:r>
-      <w:proofErr w:type="spellEnd"/>
-      <w:r>
-        <w:rPr>
-          <w:rStyle w:val="3oh-"/>
-        </w:rPr>
-        <w:t xml:space="preserve">. Når vi gjør endringer, oppretter eller sletter filer kan vi gjennom </w:t>
-      </w:r>
-      <w:proofErr w:type="spellStart"/>
-      <w:r>
-        <w:rPr>
-          <w:rStyle w:val="3oh-"/>
-        </w:rPr>
-        <w:t>commit's</w:t>
-      </w:r>
-      <w:proofErr w:type="spellEnd"/>
-      <w:r>
-        <w:rPr>
-          <w:rStyle w:val="3oh-"/>
-        </w:rPr>
-        <w:t xml:space="preserve"> pushe dette opp på en server. Disse endringene vil så bli utført hos de andre i prosjektet når de oppdaterer fra server. Skulle man angre</w:t>
+        <w:t>I starten av dette faget fikk vi en innføring om GIT. Dette verktøyet skulle vi bruke gjennom hele prosjektet. Git er et versjonshånderingsverktøy. Når vi gjør endringer, oppretter eller sletter filer kan vi gjennom commit's pushe dette opp på en server. Disse endringene vil så bli utført hos de andre i prosjektet når de oppdaterer fra server. Skulle man angre</w:t>
       </w:r>
       <w:r>
         <w:rPr>
@@ -5614,170 +5328,37 @@
         <w:rPr>
           <w:rStyle w:val="3oh-"/>
         </w:rPr>
-        <w:t xml:space="preserve"> noen endringer er det bare å reversere </w:t>
-      </w:r>
-      <w:proofErr w:type="spellStart"/>
-      <w:r>
-        <w:rPr>
-          <w:rStyle w:val="3oh-"/>
-        </w:rPr>
-        <w:t>commit</w:t>
-      </w:r>
-      <w:proofErr w:type="spellEnd"/>
-      <w:r>
-        <w:rPr>
-          <w:rStyle w:val="3oh-"/>
-        </w:rPr>
-        <w:t>-en. Dette gjør det enkelt å hoppe tilbake en (eller flere) versjoner om nødvendig.</w:t>
+        <w:t xml:space="preserve"> noen endringer er det bare å reversere commit-en. Dette gjør det enkelt å hoppe tilbake en (eller flere) versjoner om nødvendig.</w:t>
       </w:r>
     </w:p>
     <w:p>
       <w:pPr>
         <w:pStyle w:val="Overskrift2"/>
       </w:pPr>
-      <w:bookmarkStart w:id="31" w:name="_Toc483480632"/>
-      <w:r>
-        <w:t xml:space="preserve">Hvordan vi brukte </w:t>
-      </w:r>
-      <w:proofErr w:type="spellStart"/>
-      <w:r>
-        <w:t>Git</w:t>
-      </w:r>
-      <w:proofErr w:type="spellEnd"/>
-      <w:r>
-        <w:t xml:space="preserve"> i dette prosjektet</w:t>
-      </w:r>
-      <w:bookmarkEnd w:id="31"/>
-    </w:p>
-    <w:p>
-      <w:r>
-        <w:t xml:space="preserve">Vi brukte </w:t>
-      </w:r>
-      <w:proofErr w:type="spellStart"/>
-      <w:r>
-        <w:t>Git</w:t>
-      </w:r>
-      <w:proofErr w:type="spellEnd"/>
-      <w:r>
-        <w:t xml:space="preserve"> aktivt gjennom hele dette prosjektet. Alle på gruppen fikk koblet opp sin bruker til et </w:t>
-      </w:r>
-      <w:proofErr w:type="gramStart"/>
-      <w:r>
-        <w:t>felles ”</w:t>
-      </w:r>
-      <w:proofErr w:type="spellStart"/>
-      <w:r>
-        <w:t>Git</w:t>
-      </w:r>
-      <w:proofErr w:type="spellEnd"/>
-      <w:proofErr w:type="gramEnd"/>
+      <w:bookmarkStart w:id="33" w:name="_Toc483769768"/>
+      <w:r>
+        <w:t>Hvordan vi brukte Git i dette prosjektet</w:t>
+      </w:r>
+      <w:bookmarkEnd w:id="33"/>
+    </w:p>
+    <w:p>
+      <w:r>
+        <w:t xml:space="preserve">Vi brukte Git aktivt gjennom hele dette prosjektet. Alle på gruppen fikk koblet opp sin bruker til et felles ”Git repo”. </w:t>
+      </w:r>
+      <w:r>
+        <w:t>I dette repo-et la vi alle filer vi skulle bruke gjennom prosjektet. Alt fra dokumentasjon, prototyper og til det endelige prosjektet.</w:t>
+      </w:r>
       <w:r>
         <w:t xml:space="preserve"> </w:t>
       </w:r>
-      <w:proofErr w:type="spellStart"/>
-      <w:r>
-        <w:t>repo</w:t>
-      </w:r>
-      <w:proofErr w:type="spellEnd"/>
-      <w:r>
-        <w:t xml:space="preserve">”. </w:t>
-      </w:r>
-      <w:r>
-        <w:t xml:space="preserve">I dette </w:t>
-      </w:r>
-      <w:proofErr w:type="spellStart"/>
-      <w:r>
-        <w:t>repo</w:t>
-      </w:r>
-      <w:proofErr w:type="spellEnd"/>
-      <w:r>
-        <w:t>-</w:t>
-      </w:r>
-      <w:proofErr w:type="gramStart"/>
-      <w:r>
-        <w:t>et la</w:t>
-      </w:r>
-      <w:proofErr w:type="gramEnd"/>
-      <w:r>
-        <w:t xml:space="preserve"> vi alle filer vi skulle bruke gjennom prosjektet. Alt fra dokumentasjon, prototyper og til det endelige prosjektet.</w:t>
+      <w:r>
+        <w:t>Det var viktig for oss å ha en god struktur i Git repo-et vårt. Vi hadde egne mapper for dokumentasjon, prototyper og det endelige prosjektet.</w:t>
       </w:r>
       <w:r>
         <w:t xml:space="preserve"> </w:t>
       </w:r>
       <w:r>
-        <w:t xml:space="preserve">Det var viktig for oss å ha en god struktur i </w:t>
-      </w:r>
-      <w:proofErr w:type="spellStart"/>
-      <w:r>
-        <w:t>Git</w:t>
-      </w:r>
-      <w:proofErr w:type="spellEnd"/>
-      <w:r>
-        <w:t xml:space="preserve"> </w:t>
-      </w:r>
-      <w:proofErr w:type="spellStart"/>
-      <w:r>
-        <w:t>repo</w:t>
-      </w:r>
-      <w:proofErr w:type="spellEnd"/>
-      <w:r>
-        <w:t>-et vårt. Vi hadde egne mapper for dokumentasjon, prototyper og det endelige prosjektet.</w:t>
-      </w:r>
-      <w:r>
-        <w:t xml:space="preserve"> </w:t>
-      </w:r>
-      <w:r>
-        <w:t xml:space="preserve">I forelesningene om </w:t>
-      </w:r>
-      <w:proofErr w:type="spellStart"/>
-      <w:r>
-        <w:t>Git</w:t>
-      </w:r>
-      <w:proofErr w:type="spellEnd"/>
-      <w:r>
-        <w:t xml:space="preserve"> lærte vi om hvordan vi skulle </w:t>
-      </w:r>
-      <w:proofErr w:type="gramStart"/>
-      <w:r>
-        <w:t>takle ”</w:t>
-      </w:r>
-      <w:proofErr w:type="spellStart"/>
-      <w:r>
-        <w:t>Merge</w:t>
-      </w:r>
-      <w:proofErr w:type="spellEnd"/>
-      <w:proofErr w:type="gramEnd"/>
-      <w:r>
-        <w:t xml:space="preserve"> </w:t>
-      </w:r>
-      <w:proofErr w:type="spellStart"/>
-      <w:r>
-        <w:t>conflict</w:t>
-      </w:r>
-      <w:proofErr w:type="spellEnd"/>
-      <w:r>
-        <w:t xml:space="preserve">” om dette skulle oppstå. Vi hadde fokus på dette og klarte for det meste å unngå at dette skjedde, de tilfellene det gjorde det så vi gjennom hva som var forandret og spurte vedkommende hva som var forandret. God kommunikasjon gjorde at vi hadde svært få problemer </w:t>
-      </w:r>
-      <w:proofErr w:type="gramStart"/>
-      <w:r>
-        <w:t>med ”</w:t>
-      </w:r>
-      <w:proofErr w:type="spellStart"/>
-      <w:r>
-        <w:t>Merge</w:t>
-      </w:r>
-      <w:proofErr w:type="spellEnd"/>
-      <w:proofErr w:type="gramEnd"/>
-      <w:r>
-        <w:t xml:space="preserve"> </w:t>
-      </w:r>
-      <w:proofErr w:type="spellStart"/>
-      <w:r>
-        <w:t>conflict</w:t>
-      </w:r>
-      <w:proofErr w:type="spellEnd"/>
-      <w:r>
-        <w:t xml:space="preserve">”. </w:t>
+        <w:t xml:space="preserve">I forelesningene om Git lærte vi om hvordan vi skulle takle ”Merge conflict” om dette skulle oppstå. Vi hadde fokus på dette og klarte for det meste å unngå at dette skjedde, de tilfellene det gjorde det så vi gjennom hva som var forandret og spurte vedkommende hva som var forandret. God kommunikasjon gjorde at vi hadde svært få problemer med ”Merge conflict”. </w:t>
       </w:r>
     </w:p>
     <w:p/>
@@ -5786,15 +5367,7 @@
         <w:t>Under kan du se en graf med Punch C</w:t>
       </w:r>
       <w:r>
-        <w:t xml:space="preserve">ards. Dette viser når vi jobbet på dagen og hvor mange </w:t>
-      </w:r>
-      <w:proofErr w:type="spellStart"/>
-      <w:r>
-        <w:t>commits</w:t>
-      </w:r>
-      <w:proofErr w:type="spellEnd"/>
-      <w:r>
-        <w:t xml:space="preserve"> som ble utført til bestemte tidspunkt.</w:t>
+        <w:t>ards. Dette viser når vi jobbet på dagen og hvor mange commits som ble utført til bestemte tidspunkt.</w:t>
       </w:r>
       <w:r>
         <w:rPr>
@@ -5863,15 +5436,7 @@
         <w:t>andre punc</w:t>
       </w:r>
       <w:r>
-        <w:t xml:space="preserve">h </w:t>
-      </w:r>
-      <w:proofErr w:type="spellStart"/>
-      <w:r>
-        <w:t>cards</w:t>
-      </w:r>
-      <w:proofErr w:type="spellEnd"/>
-      <w:r>
-        <w:t>-ene.</w:t>
+        <w:t>h cards-ene.</w:t>
       </w:r>
     </w:p>
     <w:p/>
@@ -5881,39 +5446,7 @@
     <w:p>
       <w:r>
         <w:lastRenderedPageBreak/>
-        <w:t xml:space="preserve">Vi har også en graf som viser hvor mange </w:t>
-      </w:r>
-      <w:proofErr w:type="spellStart"/>
-      <w:r>
-        <w:t>commits</w:t>
-      </w:r>
-      <w:proofErr w:type="spellEnd"/>
-      <w:r>
-        <w:t xml:space="preserve"> og linjer kode hver av oss har bidratt med. Dette gjenspeiler dog ikke hele bildet, noen av oss hadde blant annet ansvar for design og dokumentasjon som selvsagt gjorde at de fikk noe mindre </w:t>
-      </w:r>
-      <w:proofErr w:type="spellStart"/>
-      <w:r>
-        <w:t>commits</w:t>
-      </w:r>
-      <w:proofErr w:type="spellEnd"/>
-      <w:r>
-        <w:t xml:space="preserve">. Og enkelte </w:t>
-      </w:r>
-      <w:proofErr w:type="spellStart"/>
-      <w:r>
-        <w:t>commits</w:t>
-      </w:r>
-      <w:proofErr w:type="spellEnd"/>
-      <w:r>
-        <w:t xml:space="preserve"> inneholdt og mye mer arbeid enn andre </w:t>
-      </w:r>
-      <w:proofErr w:type="spellStart"/>
-      <w:r>
-        <w:t>commits</w:t>
-      </w:r>
-      <w:proofErr w:type="spellEnd"/>
-      <w:r>
-        <w:t>. Hadde alle hatt det samme ansvaret og kodet kunne denne type graf vært et mer informativt bilde enn det er for oss i dette prosjektet.</w:t>
+        <w:t>Vi har også en graf som viser hvor mange commits og linjer kode hver av oss har bidratt med. Dette gjenspeiler dog ikke hele bildet, noen av oss hadde blant annet ansvar for design og dokumentasjon som selvsagt gjorde at de fikk noe mindre commits. Og enkelte commits inneholdt og mye mer arbeid enn andre commits. Hadde alle hatt det samme ansvaret og kodet kunne denne type graf vært et mer informativt bilde enn det er for oss i dette prosjektet.</w:t>
       </w:r>
     </w:p>
     <w:p/>
@@ -5978,11 +5511,11 @@
       <w:pPr>
         <w:pStyle w:val="Overskrift1"/>
       </w:pPr>
-      <w:bookmarkStart w:id="32" w:name="_Toc483480633"/>
+      <w:bookmarkStart w:id="34" w:name="_Toc483769769"/>
       <w:r>
         <w:t>Tekniske valg</w:t>
       </w:r>
-      <w:bookmarkEnd w:id="32"/>
+      <w:bookmarkEnd w:id="34"/>
     </w:p>
     <w:p>
       <w:r>
@@ -5997,73 +5530,15 @@
       <w:pPr>
         <w:pStyle w:val="Overskrift2"/>
       </w:pPr>
-      <w:bookmarkStart w:id="33" w:name="_Toc483480634"/>
+      <w:bookmarkStart w:id="35" w:name="_Toc483769770"/>
       <w:r>
         <w:t>Databaser</w:t>
       </w:r>
-      <w:bookmarkEnd w:id="33"/>
-    </w:p>
-    <w:p>
-      <w:r>
-        <w:t xml:space="preserve">MySQL tabellene er generert via </w:t>
-      </w:r>
-      <w:proofErr w:type="spellStart"/>
-      <w:r>
-        <w:t>Laravel</w:t>
-      </w:r>
-      <w:proofErr w:type="spellEnd"/>
-      <w:r>
-        <w:t xml:space="preserve"> sin </w:t>
-      </w:r>
-      <w:proofErr w:type="spellStart"/>
-      <w:r>
-        <w:t>artisan</w:t>
-      </w:r>
-      <w:proofErr w:type="spellEnd"/>
-      <w:r>
-        <w:t xml:space="preserve"> </w:t>
-      </w:r>
-      <w:proofErr w:type="spellStart"/>
-      <w:r>
-        <w:t>migrate</w:t>
-      </w:r>
-      <w:proofErr w:type="spellEnd"/>
-      <w:r>
-        <w:t>-funksjon. Modellene til tabellene er opprettet med kommandoen: «</w:t>
-      </w:r>
-      <w:proofErr w:type="spellStart"/>
-      <w:r>
-        <w:t>php</w:t>
-      </w:r>
-      <w:proofErr w:type="spellEnd"/>
-      <w:r>
-        <w:t xml:space="preserve"> </w:t>
-      </w:r>
-      <w:proofErr w:type="spellStart"/>
-      <w:r>
-        <w:t>artisan</w:t>
-      </w:r>
-      <w:proofErr w:type="spellEnd"/>
-      <w:r>
-        <w:t xml:space="preserve"> </w:t>
-      </w:r>
-      <w:proofErr w:type="spellStart"/>
-      <w:proofErr w:type="gramStart"/>
-      <w:r>
-        <w:t>make:model</w:t>
-      </w:r>
-      <w:proofErr w:type="spellEnd"/>
-      <w:proofErr w:type="gramEnd"/>
-      <w:r>
-        <w:t xml:space="preserve"> --</w:t>
-      </w:r>
-      <w:proofErr w:type="spellStart"/>
-      <w:r>
-        <w:t>migration</w:t>
-      </w:r>
-      <w:proofErr w:type="spellEnd"/>
-      <w:r>
-        <w:t>». Deretter er modellene bygd opp basert på behov. VI har også satt opp kontrollere som tar seg av data til og fra tabeller. Vi har en funksjon der vi bruker en- til mange-forhold med fjern</w:t>
+      <w:bookmarkEnd w:id="35"/>
+    </w:p>
+    <w:p>
+      <w:r>
+        <w:t>MySQL tabellene er generert via Laravel sin artisan migrate-funksjon. Modellene til tabellene er opprettet med kommandoen: «php artisan make:model --migration». Deretter er modellene bygd opp basert på behov. VI har også satt opp kontrollere som tar seg av data til og fra tabeller. Vi har en funksjon der vi bruker en- til mange-forhold med fjern</w:t>
       </w:r>
       <w:r>
         <w:t>nøkkel</w:t>
@@ -6072,23 +5547,7 @@
         <w:t xml:space="preserve">, samt </w:t>
       </w:r>
       <w:r>
-        <w:t>en funksjon med mange- til mange-forhold der vi bruker en «</w:t>
-      </w:r>
-      <w:proofErr w:type="spellStart"/>
-      <w:r>
-        <w:t>junction</w:t>
-      </w:r>
-      <w:proofErr w:type="spellEnd"/>
-      <w:r>
-        <w:t xml:space="preserve"> </w:t>
-      </w:r>
-      <w:proofErr w:type="spellStart"/>
-      <w:r>
-        <w:t>table</w:t>
-      </w:r>
-      <w:proofErr w:type="spellEnd"/>
-      <w:r>
-        <w:t>».</w:t>
+        <w:t>en funksjon med mange- til mange-forhold der vi bruker en «junction table».</w:t>
       </w:r>
     </w:p>
     <w:p/>
@@ -6096,23 +5555,15 @@
       <w:pPr>
         <w:pStyle w:val="Overskrift2"/>
       </w:pPr>
-      <w:bookmarkStart w:id="34" w:name="_Toc483480635"/>
+      <w:bookmarkStart w:id="36" w:name="_Toc483769771"/>
       <w:r>
         <w:t>JavaScript</w:t>
       </w:r>
-      <w:bookmarkEnd w:id="34"/>
-    </w:p>
-    <w:p>
-      <w:r>
-        <w:t xml:space="preserve">Vi har to plasser vi bruker JavaScript, den ene er på slideshowet på forsiden. Den andre under tag-valg når vi oppretter eller redigerer innlegg. Begge disse funksjonene benytter seg av </w:t>
-      </w:r>
-      <w:proofErr w:type="spellStart"/>
-      <w:r>
-        <w:t>jQuery</w:t>
-      </w:r>
-      <w:proofErr w:type="spellEnd"/>
-      <w:r>
-        <w:t>.</w:t>
+      <w:bookmarkEnd w:id="36"/>
+    </w:p>
+    <w:p>
+      <w:r>
+        <w:t>Vi har to plasser vi bruker JavaScript, den ene er på slideshowet på forsiden. Den andre under tag-valg når vi oppretter eller redigerer innlegg. Begge disse funksjonene benytter seg av jQuery.</w:t>
       </w:r>
     </w:p>
     <w:p/>
@@ -6120,63 +5571,15 @@
       <w:pPr>
         <w:pStyle w:val="Overskrift2"/>
       </w:pPr>
-      <w:bookmarkStart w:id="35" w:name="_Toc483480636"/>
+      <w:bookmarkStart w:id="37" w:name="_Toc483769772"/>
       <w:r>
         <w:t>PHP</w:t>
       </w:r>
-      <w:bookmarkEnd w:id="35"/>
-    </w:p>
-    <w:p>
-      <w:r>
-        <w:t xml:space="preserve">I dette prosjektet lærte vi om PHP, dette har vi selvsagt tatt bruk av i vår løsning. Vi begynte å utvikle løsningen i ren PHP, men ettersom </w:t>
-      </w:r>
-      <w:proofErr w:type="spellStart"/>
-      <w:r>
-        <w:t>backend</w:t>
-      </w:r>
-      <w:proofErr w:type="spellEnd"/>
-      <w:r>
-        <w:t xml:space="preserve">-utvikleren bruke et par dager på å lære seg </w:t>
-      </w:r>
-      <w:proofErr w:type="spellStart"/>
-      <w:r>
-        <w:t>Laravel</w:t>
-      </w:r>
-      <w:proofErr w:type="spellEnd"/>
-      <w:r>
-        <w:t xml:space="preserve">, valgte han å gå over til å utvikle </w:t>
-      </w:r>
-      <w:proofErr w:type="spellStart"/>
-      <w:r>
-        <w:t>backend</w:t>
-      </w:r>
-      <w:proofErr w:type="spellEnd"/>
-      <w:r>
-        <w:t xml:space="preserve">-løsning med dette rammeverket. Løsningen benytter seg av MVC-strukturen, som er standard for </w:t>
-      </w:r>
-      <w:proofErr w:type="spellStart"/>
-      <w:r>
-        <w:t>Laravel</w:t>
-      </w:r>
-      <w:proofErr w:type="spellEnd"/>
-      <w:r>
-        <w:t>. Alle sider benytter seg av visningen «</w:t>
-      </w:r>
-      <w:proofErr w:type="spellStart"/>
-      <w:r>
-        <w:t>layouts.app</w:t>
-      </w:r>
-      <w:proofErr w:type="spellEnd"/>
-      <w:r>
-        <w:t xml:space="preserve">» ved å </w:t>
-      </w:r>
-      <w:proofErr w:type="spellStart"/>
-      <w:r>
-        <w:t>extende</w:t>
-      </w:r>
-      <w:proofErr w:type="spellEnd"/>
-      <w:r>
-        <w:t xml:space="preserve"> denne.</w:t>
+      <w:bookmarkEnd w:id="37"/>
+    </w:p>
+    <w:p>
+      <w:r>
+        <w:t>I dette prosjektet lærte vi om PHP, dette har vi selvsagt tatt bruk av i vår løsning. Vi begynte å utvikle løsningen i ren PHP, men ettersom backend-utvikleren bruke et par dager på å lære seg Laravel, valgte han å gå over til å utvikle backend-løsning med dette rammeverket. Løsningen benytter seg av MVC-strukturen, som er standard for Laravel. Alle sider benytter seg av visningen «layouts.app» ved å extende denne.</w:t>
       </w:r>
     </w:p>
     <w:p/>
@@ -6184,50 +5587,18 @@
       <w:pPr>
         <w:pStyle w:val="Overskrift2"/>
       </w:pPr>
-      <w:bookmarkStart w:id="36" w:name="_Toc483480637"/>
+      <w:bookmarkStart w:id="38" w:name="_Toc483769773"/>
       <w:r>
         <w:t>HTML</w:t>
       </w:r>
-      <w:bookmarkEnd w:id="36"/>
-    </w:p>
-    <w:p>
-      <w:r>
-        <w:t>HTML er kodet i «Blade-</w:t>
-      </w:r>
-      <w:proofErr w:type="spellStart"/>
-      <w:r>
-        <w:t>templates</w:t>
-      </w:r>
-      <w:proofErr w:type="spellEnd"/>
-      <w:r>
-        <w:t>» som gjør det enkelt å inkludere PHP samt andre «Blade-</w:t>
-      </w:r>
-      <w:proofErr w:type="spellStart"/>
-      <w:r>
-        <w:t>templates</w:t>
-      </w:r>
-      <w:proofErr w:type="spellEnd"/>
-      <w:r>
-        <w:t xml:space="preserve">» der dette trengs. </w:t>
-      </w:r>
-      <w:r>
-        <w:t>Vi benytter oss også av «HTML-</w:t>
-      </w:r>
-      <w:proofErr w:type="spellStart"/>
-      <w:r>
-        <w:t>helper</w:t>
-      </w:r>
-      <w:proofErr w:type="spellEnd"/>
-      <w:r>
-        <w:t xml:space="preserve">» funksjonene i </w:t>
-      </w:r>
-      <w:proofErr w:type="spellStart"/>
-      <w:r>
-        <w:t>Laravel</w:t>
-      </w:r>
-      <w:proofErr w:type="spellEnd"/>
-      <w:r>
-        <w:t xml:space="preserve"> blant annet til å generere «forms».</w:t>
+      <w:bookmarkEnd w:id="38"/>
+    </w:p>
+    <w:p>
+      <w:r>
+        <w:t xml:space="preserve">HTML er kodet i «Blade-templates» som gjør det enkelt å inkludere PHP samt andre «Blade-templates» der dette trengs. </w:t>
+      </w:r>
+      <w:r>
+        <w:t>Vi benytter oss også av «HTML-helper» funksjonene i Laravel blant annet til å generere «forms».</w:t>
       </w:r>
     </w:p>
     <w:p/>
@@ -6235,39 +5606,15 @@
       <w:pPr>
         <w:pStyle w:val="Overskrift2"/>
       </w:pPr>
-      <w:bookmarkStart w:id="37" w:name="_Toc483480638"/>
+      <w:bookmarkStart w:id="39" w:name="_Toc483769774"/>
       <w:r>
         <w:t>CSS</w:t>
       </w:r>
-      <w:bookmarkEnd w:id="37"/>
-    </w:p>
-    <w:p>
-      <w:r>
-        <w:t xml:space="preserve">Som grunnlag benytter vi </w:t>
-      </w:r>
-      <w:proofErr w:type="spellStart"/>
-      <w:r>
-        <w:t>Bootstrap</w:t>
-      </w:r>
-      <w:proofErr w:type="spellEnd"/>
-      <w:r>
-        <w:t xml:space="preserve"> 3 sine CSS-klasser, men vi overstyrer disse der det trengs. Vi koder vår egen CSS som SCSS og har lagt inn en «file </w:t>
-      </w:r>
-      <w:proofErr w:type="spellStart"/>
-      <w:r>
-        <w:t>watcher</w:t>
-      </w:r>
-      <w:proofErr w:type="spellEnd"/>
-      <w:r>
-        <w:t xml:space="preserve">» i </w:t>
-      </w:r>
-      <w:proofErr w:type="spellStart"/>
-      <w:r>
-        <w:t>PHPStorm</w:t>
-      </w:r>
-      <w:proofErr w:type="spellEnd"/>
-      <w:r>
-        <w:t xml:space="preserve"> for å konvertere SCSS-en til CSS. </w:t>
+      <w:bookmarkEnd w:id="39"/>
+    </w:p>
+    <w:p>
+      <w:r>
+        <w:t xml:space="preserve">Som grunnlag benytter vi Bootstrap 3 sine CSS-klasser, men vi overstyrer disse der det trengs. Vi koder vår egen CSS som SCSS og har lagt inn en «file watcher» i PHPStorm for å konvertere SCSS-en til CSS. </w:t>
       </w:r>
     </w:p>
     <w:p>
@@ -6282,23 +5629,23 @@
       <w:pPr>
         <w:pStyle w:val="Overskrift1"/>
       </w:pPr>
-      <w:bookmarkStart w:id="38" w:name="_Toc483480639"/>
+      <w:bookmarkStart w:id="40" w:name="_Toc483769775"/>
       <w:r>
         <w:lastRenderedPageBreak/>
         <w:t>Referanser</w:t>
       </w:r>
-      <w:bookmarkEnd w:id="38"/>
+      <w:bookmarkEnd w:id="40"/>
     </w:p>
     <w:p/>
     <w:p>
       <w:pPr>
         <w:pStyle w:val="Overskrift2"/>
       </w:pPr>
-      <w:bookmarkStart w:id="39" w:name="_Toc483480640"/>
+      <w:bookmarkStart w:id="41" w:name="_Toc483769776"/>
       <w:r>
         <w:t>Internettsider brukt til inspirasjon for design:</w:t>
       </w:r>
-      <w:bookmarkEnd w:id="39"/>
+      <w:bookmarkEnd w:id="41"/>
     </w:p>
     <w:p>
       <w:pPr>
@@ -6325,21 +5672,7 @@
         <w:rPr>
           <w:lang w:val="en-US"/>
         </w:rPr>
-        <w:t>&gt; [</w:t>
-      </w:r>
-      <w:proofErr w:type="spellStart"/>
-      <w:r>
-        <w:rPr>
-          <w:lang w:val="en-US"/>
-        </w:rPr>
-        <w:t>Lesedato</w:t>
-      </w:r>
-      <w:proofErr w:type="spellEnd"/>
-      <w:r>
-        <w:rPr>
-          <w:lang w:val="en-US"/>
-        </w:rPr>
-        <w:t xml:space="preserve"> 20.04.17]</w:t>
+        <w:t>&gt; [Lesedato 20.04.17]</w:t>
       </w:r>
     </w:p>
     <w:p>
@@ -6363,48 +5696,24 @@
           <w:t>http://www.free-css.com/free-css-templates/page162/rhino</w:t>
         </w:r>
       </w:hyperlink>
-      <w:proofErr w:type="gramStart"/>
       <w:r>
         <w:rPr>
           <w:lang w:val="en-US"/>
         </w:rPr>
-        <w:t>&gt;  [</w:t>
-      </w:r>
-      <w:proofErr w:type="spellStart"/>
-      <w:proofErr w:type="gramEnd"/>
-      <w:r>
+        <w:t>&gt;  [Lesedato 20.04.17]</w:t>
+      </w:r>
+    </w:p>
+    <w:p>
+      <w:pPr>
         <w:rPr>
           <w:lang w:val="en-US"/>
         </w:rPr>
-        <w:t>Lesedato</w:t>
-      </w:r>
-      <w:proofErr w:type="spellEnd"/>
+      </w:pPr>
       <w:r>
         <w:rPr>
           <w:lang w:val="en-US"/>
         </w:rPr>
-        <w:t xml:space="preserve"> 20.04.17]</w:t>
-      </w:r>
-    </w:p>
-    <w:p>
-      <w:pPr>
-        <w:rPr>
-          <w:lang w:val="en-US"/>
-        </w:rPr>
-      </w:pPr>
-      <w:proofErr w:type="spellStart"/>
-      <w:r>
-        <w:rPr>
-          <w:lang w:val="en-US"/>
-        </w:rPr>
-        <w:t>OnePage</w:t>
-      </w:r>
-      <w:proofErr w:type="spellEnd"/>
-      <w:r>
-        <w:rPr>
-          <w:lang w:val="en-US"/>
-        </w:rPr>
-        <w:t xml:space="preserve"> Free Website Template (2017) &lt;</w:t>
+        <w:t>OnePage Free Website Template (2017) &lt;</w:t>
       </w:r>
       <w:hyperlink r:id="rId24" w:history="1">
         <w:r>
@@ -6415,45 +5724,29 @@
           <w:t>http://www.free-css.com/free-css-templates/page208/onepage</w:t>
         </w:r>
       </w:hyperlink>
-      <w:proofErr w:type="gramStart"/>
       <w:r>
         <w:rPr>
           <w:lang w:val="en-US"/>
         </w:rPr>
-        <w:t>&gt;  [</w:t>
-      </w:r>
-      <w:proofErr w:type="spellStart"/>
-      <w:proofErr w:type="gramEnd"/>
-      <w:r>
+        <w:t>&gt;  [Lesedato 20.04.17]</w:t>
+      </w:r>
+    </w:p>
+    <w:p>
+      <w:pPr>
         <w:rPr>
           <w:lang w:val="en-US"/>
         </w:rPr>
-        <w:t>Lesedato</w:t>
-      </w:r>
-      <w:proofErr w:type="spellEnd"/>
-      <w:r>
-        <w:rPr>
-          <w:lang w:val="en-US"/>
-        </w:rPr>
-        <w:t xml:space="preserve"> 20.04.17]</w:t>
-      </w:r>
-    </w:p>
-    <w:p>
-      <w:pPr>
-        <w:rPr>
-          <w:lang w:val="en-US"/>
-        </w:rPr>
       </w:pPr>
     </w:p>
     <w:p>
       <w:pPr>
         <w:pStyle w:val="Overskrift2"/>
       </w:pPr>
-      <w:bookmarkStart w:id="40" w:name="_Toc483480641"/>
+      <w:bookmarkStart w:id="42" w:name="_Toc483769777"/>
       <w:r>
         <w:t>Internettsider brukt for å se hva «markedet» har å by på:</w:t>
       </w:r>
-      <w:bookmarkEnd w:id="40"/>
+      <w:bookmarkEnd w:id="42"/>
     </w:p>
     <w:p>
       <w:r>
@@ -6467,13 +5760,8 @@
           <w:t>http://studenttorget.no/studentrabatter/</w:t>
         </w:r>
       </w:hyperlink>
-      <w:proofErr w:type="gramStart"/>
-      <w:r>
-        <w:t>&gt;  [</w:t>
-      </w:r>
-      <w:proofErr w:type="gramEnd"/>
-      <w:r>
-        <w:t>Lesedato 10.04.17]</w:t>
+      <w:r>
+        <w:t>&gt;  [Lesedato 10.04.17]</w:t>
       </w:r>
     </w:p>
     <w:p>
@@ -6503,19 +5791,11 @@
       <w:pPr>
         <w:pStyle w:val="Overskrift2"/>
       </w:pPr>
-      <w:bookmarkStart w:id="41" w:name="_Toc483480642"/>
-      <w:r>
-        <w:t xml:space="preserve">Bilder hentet fra </w:t>
-      </w:r>
-      <w:proofErr w:type="spellStart"/>
-      <w:r>
-        <w:t>ColourBox</w:t>
-      </w:r>
-      <w:proofErr w:type="spellEnd"/>
-      <w:r>
-        <w:t>:</w:t>
-      </w:r>
-      <w:bookmarkEnd w:id="41"/>
+      <w:bookmarkStart w:id="43" w:name="_Toc483769778"/>
+      <w:r>
+        <w:t>Bilder hentet fra ColourBox:</w:t>
+      </w:r>
+      <w:bookmarkEnd w:id="43"/>
     </w:p>
     <w:p>
       <w:r>
@@ -6640,19 +5920,11 @@
           <w:lang w:val="en-US"/>
         </w:rPr>
       </w:pPr>
-      <w:proofErr w:type="spellStart"/>
       <w:r>
         <w:rPr>
           <w:lang w:val="en-US"/>
         </w:rPr>
-        <w:t>Akerselva</w:t>
-      </w:r>
-      <w:proofErr w:type="spellEnd"/>
-      <w:r>
-        <w:rPr>
-          <w:lang w:val="en-US"/>
-        </w:rPr>
-        <w:t>:</w:t>
+        <w:t>Akerselva:</w:t>
       </w:r>
     </w:p>
     <w:p>
@@ -6718,13 +5990,8 @@
       </w:hyperlink>
     </w:p>
     <w:p>
-      <w:proofErr w:type="spellStart"/>
-      <w:r>
-        <w:t>Ukesmeny</w:t>
-      </w:r>
-      <w:proofErr w:type="spellEnd"/>
-      <w:r>
-        <w:t>:</w:t>
+      <w:r>
+        <w:t>Ukesmeny:</w:t>
       </w:r>
     </w:p>
     <w:p>
@@ -6747,21 +6014,7 @@
         <w:rPr>
           <w:lang w:val="en-US"/>
         </w:rPr>
-        <w:t xml:space="preserve">Restaurant </w:t>
-      </w:r>
-      <w:proofErr w:type="spellStart"/>
-      <w:r>
-        <w:rPr>
-          <w:lang w:val="en-US"/>
-        </w:rPr>
-        <w:t>anbefaling</w:t>
-      </w:r>
-      <w:proofErr w:type="spellEnd"/>
-      <w:r>
-        <w:rPr>
-          <w:lang w:val="en-US"/>
-        </w:rPr>
-        <w:t>:</w:t>
+        <w:t>Restaurant anbefaling:</w:t>
       </w:r>
     </w:p>
     <w:p>
@@ -6786,33 +6039,11 @@
           <w:lang w:val="en-US"/>
         </w:rPr>
       </w:pPr>
-      <w:proofErr w:type="spellStart"/>
       <w:r>
         <w:rPr>
           <w:lang w:val="en-US"/>
         </w:rPr>
-        <w:t>Kulturkirken</w:t>
-      </w:r>
-      <w:proofErr w:type="spellEnd"/>
-      <w:r>
-        <w:rPr>
-          <w:lang w:val="en-US"/>
-        </w:rPr>
-        <w:t xml:space="preserve"> Jacob (</w:t>
-      </w:r>
-      <w:proofErr w:type="spellStart"/>
-      <w:r>
-        <w:rPr>
-          <w:lang w:val="en-US"/>
-        </w:rPr>
-        <w:t>ish</w:t>
-      </w:r>
-      <w:proofErr w:type="spellEnd"/>
-      <w:r>
-        <w:rPr>
-          <w:lang w:val="en-US"/>
-        </w:rPr>
-        <w:t>):</w:t>
+        <w:t>Kulturkirken Jacob (ish):</w:t>
       </w:r>
     </w:p>
     <w:p>
@@ -6847,13 +6078,8 @@
       </w:hyperlink>
     </w:p>
     <w:p>
-      <w:proofErr w:type="spellStart"/>
-      <w:r>
-        <w:t>Geotag</w:t>
-      </w:r>
-      <w:proofErr w:type="spellEnd"/>
-      <w:r>
-        <w:t xml:space="preserve"> symbol</w:t>
+      <w:r>
+        <w:t>Geotag symbol</w:t>
       </w:r>
     </w:p>
     <w:p>
@@ -6885,8 +6111,6 @@
       <w:r>
         <w:t>Person symbol</w:t>
       </w:r>
-      <w:bookmarkStart w:id="42" w:name="_GoBack"/>
-      <w:bookmarkEnd w:id="42"/>
     </w:p>
     <w:p>
       <w:hyperlink r:id="rId42" w:history="1">
@@ -7050,19 +6274,11 @@
           <w:lang w:val="en-US"/>
         </w:rPr>
       </w:pPr>
-      <w:proofErr w:type="spellStart"/>
       <w:r>
         <w:rPr>
           <w:lang w:val="en-US"/>
         </w:rPr>
-        <w:t>Frisør</w:t>
-      </w:r>
-      <w:proofErr w:type="spellEnd"/>
-      <w:r>
-        <w:rPr>
-          <w:lang w:val="en-US"/>
-        </w:rPr>
-        <w:t>:</w:t>
+        <w:t>Frisør:</w:t>
       </w:r>
     </w:p>
     <w:p>
@@ -7087,20 +6303,12 @@
           <w:lang w:val="en-US"/>
         </w:rPr>
       </w:pPr>
-      <w:proofErr w:type="spellStart"/>
       <w:r>
         <w:rPr>
           <w:lang w:val="en-US"/>
         </w:rPr>
         <w:lastRenderedPageBreak/>
-        <w:t>Ryggsekk</w:t>
-      </w:r>
-      <w:proofErr w:type="spellEnd"/>
-      <w:r>
-        <w:rPr>
-          <w:lang w:val="en-US"/>
-        </w:rPr>
-        <w:t>:</w:t>
+        <w:t>Ryggsekk:</w:t>
       </w:r>
     </w:p>
     <w:p>
@@ -7125,19 +6333,11 @@
           <w:lang w:val="en-US"/>
         </w:rPr>
       </w:pPr>
-      <w:proofErr w:type="spellStart"/>
       <w:r>
         <w:rPr>
           <w:lang w:val="en-US"/>
         </w:rPr>
-        <w:t>Treningssenter</w:t>
-      </w:r>
-      <w:proofErr w:type="spellEnd"/>
-      <w:r>
-        <w:rPr>
-          <w:lang w:val="en-US"/>
-        </w:rPr>
-        <w:t>:</w:t>
+        <w:t>Treningssenter:</w:t>
       </w:r>
     </w:p>
     <w:p>
@@ -7162,19 +6362,11 @@
           <w:lang w:val="en-US"/>
         </w:rPr>
       </w:pPr>
-      <w:proofErr w:type="spellStart"/>
       <w:r>
         <w:rPr>
           <w:lang w:val="en-US"/>
         </w:rPr>
-        <w:t>Spillkontroll</w:t>
-      </w:r>
-      <w:proofErr w:type="spellEnd"/>
-      <w:r>
-        <w:rPr>
-          <w:lang w:val="en-US"/>
-        </w:rPr>
-        <w:t>:</w:t>
+        <w:t>Spillkontroll:</w:t>
       </w:r>
     </w:p>
     <w:p>
@@ -7199,14 +6391,12 @@
           <w:lang w:val="en-US"/>
         </w:rPr>
       </w:pPr>
-      <w:proofErr w:type="spellStart"/>
       <w:r>
         <w:rPr>
           <w:lang w:val="en-US"/>
         </w:rPr>
         <w:t>Øl</w:t>
       </w:r>
-      <w:proofErr w:type="spellEnd"/>
     </w:p>
     <w:p>
       <w:pPr>
@@ -7230,19 +6420,11 @@
           <w:lang w:val="en-US"/>
         </w:rPr>
       </w:pPr>
-      <w:proofErr w:type="spellStart"/>
       <w:r>
         <w:rPr>
           <w:lang w:val="en-US"/>
         </w:rPr>
-        <w:t>Pensumbøker</w:t>
-      </w:r>
-      <w:proofErr w:type="spellEnd"/>
-      <w:r>
-        <w:rPr>
-          <w:lang w:val="en-US"/>
-        </w:rPr>
-        <w:t>:</w:t>
+        <w:t>Pensumbøker:</w:t>
       </w:r>
     </w:p>
     <w:p>
@@ -7267,19 +6449,11 @@
           <w:lang w:val="en-US"/>
         </w:rPr>
       </w:pPr>
-      <w:proofErr w:type="spellStart"/>
       <w:r>
         <w:rPr>
           <w:lang w:val="en-US"/>
         </w:rPr>
-        <w:t>Sjakkbilde</w:t>
-      </w:r>
-      <w:proofErr w:type="spellEnd"/>
-      <w:r>
-        <w:rPr>
-          <w:lang w:val="en-US"/>
-        </w:rPr>
-        <w:t>:</w:t>
+        <w:t>Sjakkbilde:</w:t>
       </w:r>
     </w:p>
     <w:p>
@@ -7304,19 +6478,11 @@
           <w:lang w:val="en-US"/>
         </w:rPr>
       </w:pPr>
-      <w:proofErr w:type="spellStart"/>
       <w:r>
         <w:rPr>
           <w:lang w:val="en-US"/>
         </w:rPr>
-        <w:t>Bokklubb</w:t>
-      </w:r>
-      <w:proofErr w:type="spellEnd"/>
-      <w:r>
-        <w:rPr>
-          <w:lang w:val="en-US"/>
-        </w:rPr>
-        <w:t>:</w:t>
+        <w:t>Bokklubb:</w:t>
       </w:r>
     </w:p>
     <w:p>
@@ -7341,19 +6507,11 @@
           <w:lang w:val="en-US"/>
         </w:rPr>
       </w:pPr>
-      <w:proofErr w:type="spellStart"/>
       <w:r>
         <w:rPr>
           <w:lang w:val="en-US"/>
         </w:rPr>
-        <w:t>Foredrag</w:t>
-      </w:r>
-      <w:proofErr w:type="spellEnd"/>
-      <w:r>
-        <w:rPr>
-          <w:lang w:val="en-US"/>
-        </w:rPr>
-        <w:t>:</w:t>
+        <w:t>Foredrag:</w:t>
       </w:r>
     </w:p>
     <w:p>
@@ -7485,7 +6643,7 @@
         <w:sz w:val="24"/>
         <w:szCs w:val="24"/>
       </w:rPr>
-      <w:t>16</w:t>
+      <w:t>2</w:t>
     </w:r>
     <w:r>
       <w:rPr>
@@ -7523,7 +6681,7 @@
         <w:sz w:val="24"/>
         <w:szCs w:val="24"/>
       </w:rPr>
-      <w:t>17</w:t>
+      <w:t>1</w:t>
     </w:r>
     <w:r>
       <w:rPr>
@@ -11526,6 +10684,7 @@
     <w:rsid w:val="008F7271"/>
     <w:rsid w:val="00C770A6"/>
     <w:rsid w:val="00C90F9D"/>
+    <w:rsid w:val="00D66AE7"/>
   </w:rsids>
   <m:mathPr>
     <m:mathFont m:val="Cambria Math"/>
@@ -12397,6 +11556,15 @@
 </file>
 
 <file path=customXml/item2.xml><?xml version="1.0" encoding="utf-8"?>
+<?mso-contentType ?>
+<FormTemplates xmlns="http://schemas.microsoft.com/sharepoint/v3/contenttype/forms">
+  <Display>DocumentLibraryForm</Display>
+  <Edit>AssetEditForm</Edit>
+  <New>DocumentLibraryForm</New>
+</FormTemplates>
+</file>
+
+<file path=customXml/item3.xml><?xml version="1.0" encoding="utf-8"?>
 <outs:outSpaceData xmlns:outs="http://schemas.microsoft.com/office/2009/outspace/metadata">
   <outs:relatedDates/>
   <outs:relatedDocuments/>
@@ -12404,15 +11572,6 @@
   <propertyMetadataList xmlns="http://schemas.microsoft.com/office/2009/outspace/metadata"/>
   <outs:corruptMetadataWasLost/>
 </outs:outSpaceData>
-</file>
-
-<file path=customXml/item3.xml><?xml version="1.0" encoding="utf-8"?>
-<?mso-contentType ?>
-<FormTemplates xmlns="http://schemas.microsoft.com/sharepoint/v3/contenttype/forms">
-  <Display>DocumentLibraryForm</Display>
-  <Edit>AssetEditForm</Edit>
-  <New>DocumentLibraryForm</New>
-</FormTemplates>
 </file>
 
 <file path=customXml/item4.xml><?xml version="1.0" encoding="utf-8"?>
@@ -12428,6 +11587,14 @@
 </file>
 
 <file path=customXml/itemProps2.xml><?xml version="1.0" encoding="utf-8"?>
+<ds:datastoreItem xmlns:ds="http://schemas.openxmlformats.org/officeDocument/2006/customXml" ds:itemID="{B74BA5D4-C60F-47C9-B6B9-54B151B0D4D5}">
+  <ds:schemaRefs>
+    <ds:schemaRef ds:uri="http://schemas.microsoft.com/sharepoint/v3/contenttype/forms"/>
+  </ds:schemaRefs>
+</ds:datastoreItem>
+</file>
+
+<file path=customXml/itemProps3.xml><?xml version="1.0" encoding="utf-8"?>
 <ds:datastoreItem xmlns:ds="http://schemas.openxmlformats.org/officeDocument/2006/customXml" ds:itemID="{00D242DE-FD3E-4AF6-B22B-0478C246FE4F}">
   <ds:schemaRefs>
     <ds:schemaRef ds:uri="http://schemas.microsoft.com/office/2009/outspace/metadata"/>
@@ -12435,16 +11602,8 @@
 </ds:datastoreItem>
 </file>
 
-<file path=customXml/itemProps3.xml><?xml version="1.0" encoding="utf-8"?>
-<ds:datastoreItem xmlns:ds="http://schemas.openxmlformats.org/officeDocument/2006/customXml" ds:itemID="{B74BA5D4-C60F-47C9-B6B9-54B151B0D4D5}">
-  <ds:schemaRefs>
-    <ds:schemaRef ds:uri="http://schemas.microsoft.com/sharepoint/v3/contenttype/forms"/>
-  </ds:schemaRefs>
-</ds:datastoreItem>
-</file>
-
 <file path=customXml/itemProps4.xml><?xml version="1.0" encoding="utf-8"?>
-<ds:datastoreItem xmlns:ds="http://schemas.openxmlformats.org/officeDocument/2006/customXml" ds:itemID="{049B33BC-888E-41C4-8144-39444E739EF1}">
+<ds:datastoreItem xmlns:ds="http://schemas.openxmlformats.org/officeDocument/2006/customXml" ds:itemID="{9FA9C4CC-968E-4F0B-A7E8-39836EE8635A}">
   <ds:schemaRefs>
     <ds:schemaRef ds:uri="http://schemas.openxmlformats.org/officeDocument/2006/bibliography"/>
   </ds:schemaRefs>

</xml_diff>